<commit_message>
Changed paths: M       CAT12-Manual.docx M       CAT12-Manual.pdf M       CHANGES.txt M       cat_stat_polynomial.m M       html/cat_starting.html
Changed: Updated CAT12 manual and some help text.


git-svn-id: svn://141.35.69.214/cat12@1187 9f44b166-36c4-483c-8295-4af200601734
</commit_message>
<xml_diff>
--- a/CAT12-Manual.docx
+++ b/CAT12-Manual.docx
@@ -1,6 +1,6 @@
 
 <file path=word/document.xml><?xml version="1.0" encoding="utf-8"?>
-<w:document xmlns:wpc="http://schemas.microsoft.com/office/word/2010/wordprocessingCanvas" xmlns:mo="http://schemas.microsoft.com/office/mac/office/2008/main" xmlns:mc="http://schemas.openxmlformats.org/markup-compatibility/2006" xmlns:mv="urn:schemas-microsoft-com:mac:vml" xmlns:o="urn:schemas-microsoft-com:office:office" xmlns:r="http://schemas.openxmlformats.org/officeDocument/2006/relationships" xmlns:m="http://schemas.openxmlformats.org/officeDocument/2006/math" xmlns:v="urn:schemas-microsoft-com:vml" xmlns:wp14="http://schemas.microsoft.com/office/word/2010/wordprocessingDrawing" xmlns:wp="http://schemas.openxmlformats.org/drawingml/2006/wordprocessingDrawing" xmlns:w10="urn:schemas-microsoft-com:office:word" xmlns:w="http://schemas.openxmlformats.org/wordprocessingml/2006/main" xmlns:w14="http://schemas.microsoft.com/office/word/2010/wordml" xmlns:wpg="http://schemas.microsoft.com/office/word/2010/wordprocessingGroup" xmlns:wpi="http://schemas.microsoft.com/office/word/2010/wordprocessingInk" xmlns:wne="http://schemas.microsoft.com/office/word/2006/wordml" xmlns:wps="http://schemas.microsoft.com/office/word/2010/wordprocessingShape" mc:Ignorable="w14 wp14">
+<w:document xmlns:wpc="http://schemas.microsoft.com/office/word/2010/wordprocessingCanvas" xmlns:mo="http://schemas.microsoft.com/office/mac/office/2008/main" xmlns:mc="http://schemas.openxmlformats.org/markup-compatibility/2006" xmlns:mv="urn:schemas-microsoft-com:mac:vml" xmlns:o="urn:schemas-microsoft-com:office:office" xmlns:r="http://schemas.openxmlformats.org/officeDocument/2006/relationships" xmlns:m="http://schemas.openxmlformats.org/officeDocument/2006/math" xmlns:v="urn:schemas-microsoft-com:vml" xmlns:wp14="http://schemas.microsoft.com/office/word/2010/wordprocessingDrawing" xmlns:wp="http://schemas.openxmlformats.org/drawingml/2006/wordprocessingDrawing" xmlns:w10="urn:schemas-microsoft-com:office:word" xmlns:w="http://schemas.openxmlformats.org/wordprocessingml/2006/main" xmlns:w14="http://schemas.microsoft.com/office/word/2010/wordml" xmlns:wpg="http://schemas.microsoft.com/office/word/2010/wordprocessingGroup" xmlns:wpi="http://schemas.microsoft.com/office/word/2010/wordprocessingInk" xmlns:wne="http://schemas.microsoft.com/office/word/2006/wordml" xmlns:wps="http://schemas.microsoft.com/office/word/2010/wordprocessingShape" mc:Ignorable="w14 wp14 mv">
   <w:body>
     <w:p>
       <w:pPr>
@@ -78,7 +78,7 @@
           <w:lang w:val="de-DE" w:eastAsia="de-DE"/>
         </w:rPr>
         <w:drawing>
-          <wp:anchor distT="0" distB="0" distL="114300" distR="114300" simplePos="0" relativeHeight="251659776" behindDoc="0" locked="0" layoutInCell="1" allowOverlap="0" wp14:anchorId="529056EF" wp14:editId="0663F88D">
+          <wp:anchor distT="0" distB="0" distL="114300" distR="114300" simplePos="0" relativeHeight="251659776" behindDoc="0" locked="0" layoutInCell="1" allowOverlap="0" wp14:anchorId="0DE036DD" wp14:editId="6DA57681">
             <wp:simplePos x="0" y="0"/>
             <wp:positionH relativeFrom="column">
               <wp:posOffset>1592580</wp:posOffset>
@@ -139,12 +139,6 @@
                 </pic:pic>
               </a:graphicData>
             </a:graphic>
-            <wp14:sizeRelH relativeFrom="page">
-              <wp14:pctWidth>0</wp14:pctWidth>
-            </wp14:sizeRelH>
-            <wp14:sizeRelV relativeFrom="page">
-              <wp14:pctHeight>0</wp14:pctHeight>
-            </wp14:sizeRelV>
           </wp:anchor>
         </w:drawing>
       </w:r>
@@ -903,7 +897,7 @@
         <w:rPr>
           <w:noProof/>
         </w:rPr>
-        <w:t>13</w:t>
+        <w:t>14</w:t>
       </w:r>
       <w:r>
         <w:rPr>
@@ -962,7 +956,7 @@
         <w:rPr>
           <w:noProof/>
         </w:rPr>
-        <w:t>13</w:t>
+        <w:t>14</w:t>
       </w:r>
       <w:r>
         <w:rPr>
@@ -1022,7 +1016,7 @@
         <w:rPr>
           <w:noProof/>
         </w:rPr>
-        <w:t>14</w:t>
+        <w:t>15</w:t>
       </w:r>
       <w:r>
         <w:rPr>
@@ -1081,7 +1075,7 @@
         <w:rPr>
           <w:noProof/>
         </w:rPr>
-        <w:t>15</w:t>
+        <w:t>16</w:t>
       </w:r>
       <w:r>
         <w:rPr>
@@ -1140,7 +1134,7 @@
         <w:rPr>
           <w:noProof/>
         </w:rPr>
-        <w:t>16</w:t>
+        <w:t>17</w:t>
       </w:r>
       <w:r>
         <w:rPr>
@@ -1199,7 +1193,7 @@
         <w:rPr>
           <w:noProof/>
         </w:rPr>
-        <w:t>17</w:t>
+        <w:t>18</w:t>
       </w:r>
       <w:r>
         <w:rPr>
@@ -1258,7 +1252,7 @@
         <w:rPr>
           <w:noProof/>
         </w:rPr>
-        <w:t>18</w:t>
+        <w:t>19</w:t>
       </w:r>
       <w:r>
         <w:rPr>
@@ -1317,7 +1311,7 @@
         <w:rPr>
           <w:noProof/>
         </w:rPr>
-        <w:t>19</w:t>
+        <w:t>20</w:t>
       </w:r>
       <w:r>
         <w:rPr>
@@ -1376,7 +1370,7 @@
         <w:rPr>
           <w:noProof/>
         </w:rPr>
-        <w:t>20</w:t>
+        <w:t>21</w:t>
       </w:r>
       <w:r>
         <w:rPr>
@@ -1436,7 +1430,7 @@
         <w:rPr>
           <w:noProof/>
         </w:rPr>
-        <w:t>21</w:t>
+        <w:t>22</w:t>
       </w:r>
       <w:r>
         <w:rPr>
@@ -1495,7 +1489,7 @@
         <w:rPr>
           <w:noProof/>
         </w:rPr>
-        <w:t>21</w:t>
+        <w:t>22</w:t>
       </w:r>
       <w:r>
         <w:rPr>
@@ -1554,7 +1548,7 @@
         <w:rPr>
           <w:noProof/>
         </w:rPr>
-        <w:t>24</w:t>
+        <w:t>25</w:t>
       </w:r>
       <w:r>
         <w:rPr>
@@ -1616,7 +1610,7 @@
         <w:rPr>
           <w:noProof/>
         </w:rPr>
-        <w:t>28</w:t>
+        <w:t>29</w:t>
       </w:r>
       <w:r>
         <w:rPr>
@@ -1676,7 +1670,7 @@
         <w:rPr>
           <w:noProof/>
         </w:rPr>
-        <w:t>28</w:t>
+        <w:t>29</w:t>
       </w:r>
       <w:r>
         <w:rPr>
@@ -1735,7 +1729,7 @@
         <w:rPr>
           <w:noProof/>
         </w:rPr>
-        <w:t>30</w:t>
+        <w:t>31</w:t>
       </w:r>
       <w:r>
         <w:rPr>
@@ -1794,7 +1788,7 @@
         <w:rPr>
           <w:noProof/>
         </w:rPr>
-        <w:t>30</w:t>
+        <w:t>31</w:t>
       </w:r>
       <w:r>
         <w:rPr>
@@ -1853,7 +1847,7 @@
         <w:rPr>
           <w:noProof/>
         </w:rPr>
-        <w:t>31</w:t>
+        <w:t>32</w:t>
       </w:r>
       <w:r>
         <w:rPr>
@@ -1912,7 +1906,7 @@
         <w:rPr>
           <w:noProof/>
         </w:rPr>
-        <w:t>32</w:t>
+        <w:t>33</w:t>
       </w:r>
       <w:r>
         <w:rPr>
@@ -1972,7 +1966,7 @@
         <w:rPr>
           <w:noProof/>
         </w:rPr>
-        <w:t>36</w:t>
+        <w:t>37</w:t>
       </w:r>
       <w:r>
         <w:rPr>
@@ -2032,7 +2026,7 @@
         <w:rPr>
           <w:noProof/>
         </w:rPr>
-        <w:t>37</w:t>
+        <w:t>38</w:t>
       </w:r>
       <w:r>
         <w:rPr>
@@ -2091,7 +2085,7 @@
         <w:rPr>
           <w:noProof/>
         </w:rPr>
-        <w:t>37</w:t>
+        <w:t>38</w:t>
       </w:r>
       <w:r>
         <w:rPr>
@@ -2150,7 +2144,7 @@
         <w:rPr>
           <w:noProof/>
         </w:rPr>
-        <w:t>38</w:t>
+        <w:t>39</w:t>
       </w:r>
       <w:r>
         <w:rPr>
@@ -2212,7 +2206,7 @@
         <w:rPr>
           <w:noProof/>
         </w:rPr>
-        <w:t>40</w:t>
+        <w:t>41</w:t>
       </w:r>
       <w:r>
         <w:rPr>
@@ -2272,7 +2266,7 @@
         <w:rPr>
           <w:noProof/>
         </w:rPr>
-        <w:t>40</w:t>
+        <w:t>41</w:t>
       </w:r>
       <w:r>
         <w:rPr>
@@ -2332,7 +2326,7 @@
         <w:rPr>
           <w:noProof/>
         </w:rPr>
-        <w:t>41</w:t>
+        <w:t>42</w:t>
       </w:r>
       <w:r>
         <w:rPr>
@@ -2392,7 +2386,7 @@
         <w:rPr>
           <w:noProof/>
         </w:rPr>
-        <w:t>44</w:t>
+        <w:t>45</w:t>
       </w:r>
       <w:r>
         <w:rPr>
@@ -2454,7 +2448,7 @@
         <w:rPr>
           <w:noProof/>
         </w:rPr>
-        <w:t>46</w:t>
+        <w:t>47</w:t>
       </w:r>
       <w:r>
         <w:rPr>
@@ -2516,7 +2510,7 @@
         <w:rPr>
           <w:noProof/>
         </w:rPr>
-        <w:t>48</w:t>
+        <w:t>49</w:t>
       </w:r>
       <w:r>
         <w:rPr>
@@ -2578,7 +2572,7 @@
         <w:rPr>
           <w:noProof/>
         </w:rPr>
-        <w:t>50</w:t>
+        <w:t>51</w:t>
       </w:r>
       <w:r>
         <w:rPr>
@@ -2640,7 +2634,7 @@
         <w:rPr>
           <w:noProof/>
         </w:rPr>
-        <w:t>50</w:t>
+        <w:t>51</w:t>
       </w:r>
       <w:r>
         <w:rPr>
@@ -2677,13 +2671,7 @@
       <w:bookmarkStart w:id="2" w:name="_Toc366502643"/>
       <w:r>
         <w:lastRenderedPageBreak/>
-        <w:t>Qu</w:t>
-      </w:r>
-      <w:r>
-        <w:t>i</w:t>
-      </w:r>
-      <w:r>
-        <w:t>ck start guide</w:t>
+        <w:t>Quick start guide</w:t>
       </w:r>
       <w:bookmarkEnd w:id="0"/>
       <w:bookmarkEnd w:id="1"/>
@@ -2773,6 +2761,15 @@
       </w:r>
       <w:r>
         <w:t>sample homogeneity for VBM data</w:t>
+      </w:r>
+      <w:r>
+        <w:t xml:space="preserve"> (optionally consider TIV as nuisance</w:t>
+      </w:r>
+      <w:r>
+        <w:t xml:space="preserve"> variable</w:t>
+      </w:r>
+      <w:r>
+        <w:t>)</w:t>
       </w:r>
     </w:p>
     <w:p>
@@ -3205,12 +3202,7 @@
         <w:ind w:left="425" w:hanging="425"/>
       </w:pPr>
       <w:r>
-        <w:t>Optional</w:t>
-      </w:r>
-      <w:bookmarkStart w:id="3" w:name="_GoBack"/>
-      <w:bookmarkEnd w:id="3"/>
-      <w:r>
-        <w:t>ly estimate results for ROI analysis using </w:t>
+        <w:t>Optionally estimate results for ROI analysis using </w:t>
       </w:r>
       <w:r>
         <w:t>“</w:t>
@@ -3256,16 +3248,16 @@
       <w:r>
         <w:br w:type="page"/>
       </w:r>
-      <w:bookmarkStart w:id="4" w:name="_Toc328131050"/>
-      <w:bookmarkStart w:id="5" w:name="_Toc366501867"/>
-      <w:bookmarkStart w:id="6" w:name="_Toc366502644"/>
+      <w:bookmarkStart w:id="3" w:name="_Toc328131050"/>
+      <w:bookmarkStart w:id="4" w:name="_Toc366501867"/>
+      <w:bookmarkStart w:id="5" w:name="_Toc366502644"/>
       <w:r>
         <w:lastRenderedPageBreak/>
         <w:t>Introduction and Overview</w:t>
       </w:r>
+      <w:bookmarkEnd w:id="3"/>
       <w:bookmarkEnd w:id="4"/>
       <w:bookmarkEnd w:id="5"/>
-      <w:bookmarkEnd w:id="6"/>
     </w:p>
     <w:p/>
     <w:p>
@@ -3496,32 +3488,32 @@
       <w:pPr>
         <w:pStyle w:val="berschrift1"/>
       </w:pPr>
-      <w:bookmarkStart w:id="7" w:name="_Toc328131051"/>
-      <w:bookmarkStart w:id="8" w:name="_Toc366501868"/>
-      <w:bookmarkStart w:id="9" w:name="_Toc366502645"/>
+      <w:bookmarkStart w:id="6" w:name="_Toc328131051"/>
+      <w:bookmarkStart w:id="7" w:name="_Toc366501868"/>
+      <w:bookmarkStart w:id="8" w:name="_Toc366502645"/>
       <w:r>
         <w:t>Getting Started</w:t>
       </w:r>
+      <w:bookmarkEnd w:id="6"/>
       <w:bookmarkEnd w:id="7"/>
       <w:bookmarkEnd w:id="8"/>
+    </w:p>
+    <w:p>
+      <w:pPr>
+        <w:pStyle w:val="berschrift3"/>
+        <w:rPr>
+          <w:highlight w:val="green"/>
+        </w:rPr>
+      </w:pPr>
+      <w:bookmarkStart w:id="9" w:name="_Toc328131052"/>
+      <w:bookmarkStart w:id="10" w:name="_Toc366501869"/>
+      <w:bookmarkStart w:id="11" w:name="_Toc366502646"/>
+      <w:r>
+        <w:t>Download and Installation</w:t>
+      </w:r>
       <w:bookmarkEnd w:id="9"/>
-    </w:p>
-    <w:p>
-      <w:pPr>
-        <w:pStyle w:val="berschrift3"/>
-        <w:rPr>
-          <w:highlight w:val="green"/>
-        </w:rPr>
-      </w:pPr>
-      <w:bookmarkStart w:id="10" w:name="_Toc328131052"/>
-      <w:bookmarkStart w:id="11" w:name="_Toc366501869"/>
-      <w:bookmarkStart w:id="12" w:name="_Toc366502646"/>
-      <w:r>
-        <w:t>Download and Installation</w:t>
-      </w:r>
       <w:bookmarkEnd w:id="10"/>
       <w:bookmarkEnd w:id="11"/>
-      <w:bookmarkEnd w:id="12"/>
     </w:p>
     <w:p>
       <w:pPr>
@@ -3662,16 +3654,16 @@
       <w:r>
         <w:br w:type="page"/>
       </w:r>
-      <w:bookmarkStart w:id="13" w:name="_Toc328131053"/>
-      <w:bookmarkStart w:id="14" w:name="_Toc366501870"/>
-      <w:bookmarkStart w:id="15" w:name="_Toc366502647"/>
+      <w:bookmarkStart w:id="12" w:name="_Toc328131053"/>
+      <w:bookmarkStart w:id="13" w:name="_Toc366501870"/>
+      <w:bookmarkStart w:id="14" w:name="_Toc366502647"/>
       <w:r>
         <w:lastRenderedPageBreak/>
         <w:t>Starting the Toolbox</w:t>
       </w:r>
+      <w:bookmarkEnd w:id="12"/>
       <w:bookmarkEnd w:id="13"/>
       <w:bookmarkEnd w:id="14"/>
-      <w:bookmarkEnd w:id="15"/>
     </w:p>
     <w:p>
       <w:pPr>
@@ -3788,7 +3780,7 @@
           <w:insideH w:val="single" w:sz="4" w:space="0" w:color="000000"/>
           <w:insideV w:val="single" w:sz="4" w:space="0" w:color="000000"/>
         </w:tblBorders>
-        <w:tblLook w:val="00BF" w:firstRow="1" w:lastRow="0" w:firstColumn="1" w:lastColumn="0" w:noHBand="0" w:noVBand="0"/>
+        <w:tblLook w:val="00A0" w:firstRow="1" w:lastRow="0" w:firstColumn="1" w:lastColumn="0" w:noHBand="0" w:noVBand="0"/>
       </w:tblPr>
       <w:tblGrid>
         <w:gridCol w:w="5056"/>
@@ -3816,7 +3808,7 @@
                 <w:lang w:val="de-DE" w:eastAsia="de-DE"/>
               </w:rPr>
               <w:drawing>
-                <wp:inline distT="0" distB="0" distL="0" distR="0" wp14:anchorId="4442F803" wp14:editId="58316D2B">
+                <wp:inline distT="0" distB="0" distL="0" distR="0" wp14:anchorId="7FC011DE" wp14:editId="067A7E25">
                   <wp:extent cx="2733040" cy="3688080"/>
                   <wp:effectExtent l="0" t="0" r="0" b="0"/>
                   <wp:docPr id="1" name="Bild 1"/>
@@ -3887,7 +3879,7 @@
                 <w:lang w:val="de-DE" w:eastAsia="de-DE"/>
               </w:rPr>
               <w:drawing>
-                <wp:inline distT="0" distB="0" distL="0" distR="0" wp14:anchorId="7B3601E7" wp14:editId="61F401B6">
+                <wp:inline distT="0" distB="0" distL="0" distR="0" wp14:anchorId="2445F4BC" wp14:editId="2ACA98FB">
                   <wp:extent cx="2611120" cy="3576320"/>
                   <wp:effectExtent l="0" t="0" r="0" b="0"/>
                   <wp:docPr id="2" name="B 1"/>
@@ -4012,15 +4004,15 @@
       <w:pPr>
         <w:pStyle w:val="berschrift3"/>
       </w:pPr>
-      <w:bookmarkStart w:id="16" w:name="_Toc328131054"/>
-      <w:bookmarkStart w:id="17" w:name="_Toc366501871"/>
-      <w:bookmarkStart w:id="18" w:name="_Toc366502648"/>
+      <w:bookmarkStart w:id="15" w:name="_Toc328131054"/>
+      <w:bookmarkStart w:id="16" w:name="_Toc366501871"/>
+      <w:bookmarkStart w:id="17" w:name="_Toc366502648"/>
       <w:r>
         <w:t>Basic VBM analysis (overview)</w:t>
       </w:r>
+      <w:bookmarkEnd w:id="15"/>
       <w:bookmarkEnd w:id="16"/>
       <w:bookmarkEnd w:id="17"/>
-      <w:bookmarkEnd w:id="18"/>
     </w:p>
     <w:p>
       <w:r>
@@ -4515,7 +4507,7 @@
           <w:lang w:val="de-DE" w:eastAsia="de-DE"/>
         </w:rPr>
         <w:drawing>
-          <wp:inline distT="0" distB="0" distL="0" distR="0" wp14:anchorId="68F29AA0" wp14:editId="3E22E177">
+          <wp:inline distT="0" distB="0" distL="0" distR="0" wp14:anchorId="395B9001" wp14:editId="08B04065">
             <wp:extent cx="6024880" cy="2692400"/>
             <wp:effectExtent l="50800" t="50800" r="71120" b="76200"/>
             <wp:docPr id="3" name="Bild 3" descr="Batch Editor"/>
@@ -4619,38 +4611,38 @@
       <w:pPr>
         <w:pStyle w:val="berschrift1"/>
       </w:pPr>
-      <w:bookmarkStart w:id="19" w:name="_Toc328131055"/>
+      <w:bookmarkStart w:id="18" w:name="_Toc328131055"/>
       <w:r>
         <w:br w:type="page"/>
       </w:r>
-      <w:bookmarkStart w:id="20" w:name="_Toc366501872"/>
-      <w:bookmarkStart w:id="21" w:name="_Toc366502649"/>
+      <w:bookmarkStart w:id="19" w:name="_Toc366501872"/>
+      <w:bookmarkStart w:id="20" w:name="_Toc366502649"/>
       <w:r>
         <w:lastRenderedPageBreak/>
         <w:t>Basic VBM Analysis (detailed description)</w:t>
       </w:r>
+      <w:bookmarkEnd w:id="18"/>
       <w:bookmarkEnd w:id="19"/>
       <w:bookmarkEnd w:id="20"/>
+    </w:p>
+    <w:p>
+      <w:pPr>
+        <w:pStyle w:val="berschrift2"/>
+      </w:pPr>
+      <w:bookmarkStart w:id="21" w:name="_Toc328131056"/>
+      <w:bookmarkStart w:id="22" w:name="_Toc366501873"/>
+      <w:bookmarkStart w:id="23" w:name="_Toc366502650"/>
+      <w:proofErr w:type="spellStart"/>
+      <w:r>
+        <w:t>Preprocessing</w:t>
+      </w:r>
+      <w:proofErr w:type="spellEnd"/>
+      <w:r>
+        <w:t xml:space="preserve"> Data</w:t>
+      </w:r>
       <w:bookmarkEnd w:id="21"/>
-    </w:p>
-    <w:p>
-      <w:pPr>
-        <w:pStyle w:val="berschrift2"/>
-      </w:pPr>
-      <w:bookmarkStart w:id="22" w:name="_Toc328131056"/>
-      <w:bookmarkStart w:id="23" w:name="_Toc366501873"/>
-      <w:bookmarkStart w:id="24" w:name="_Toc366502650"/>
-      <w:proofErr w:type="spellStart"/>
-      <w:r>
-        <w:t>Preprocessing</w:t>
-      </w:r>
-      <w:proofErr w:type="spellEnd"/>
-      <w:r>
-        <w:t xml:space="preserve"> Data</w:t>
-      </w:r>
       <w:bookmarkEnd w:id="22"/>
       <w:bookmarkEnd w:id="23"/>
-      <w:bookmarkEnd w:id="24"/>
     </w:p>
     <w:p>
       <w:pPr>
@@ -4676,9 +4668,9 @@
       <w:pPr>
         <w:pStyle w:val="berschrift3"/>
       </w:pPr>
-      <w:bookmarkStart w:id="25" w:name="_Toc328131057"/>
-      <w:bookmarkStart w:id="26" w:name="_Toc366501874"/>
-      <w:bookmarkStart w:id="27" w:name="_Toc366502651"/>
+      <w:bookmarkStart w:id="24" w:name="_Toc328131057"/>
+      <w:bookmarkStart w:id="25" w:name="_Toc366501874"/>
+      <w:bookmarkStart w:id="26" w:name="_Toc366502651"/>
       <w:r>
         <w:t>First</w:t>
       </w:r>
@@ -4688,9 +4680,9 @@
       <w:r>
         <w:t>Segment Data</w:t>
       </w:r>
+      <w:bookmarkEnd w:id="24"/>
       <w:bookmarkEnd w:id="25"/>
       <w:bookmarkEnd w:id="26"/>
-      <w:bookmarkEnd w:id="27"/>
     </w:p>
     <w:p>
       <w:pPr>
@@ -5577,15 +5569,15 @@
       <w:pPr>
         <w:pStyle w:val="berschrift3"/>
       </w:pPr>
-      <w:bookmarkStart w:id="28" w:name="_Toc328131058"/>
-      <w:bookmarkStart w:id="29" w:name="_Toc366501875"/>
-      <w:bookmarkStart w:id="30" w:name="_Toc366502652"/>
+      <w:bookmarkStart w:id="27" w:name="_Toc328131058"/>
+      <w:bookmarkStart w:id="28" w:name="_Toc366501875"/>
+      <w:bookmarkStart w:id="29" w:name="_Toc366502652"/>
       <w:r>
         <w:t>Second Module: Display one slice for all images</w:t>
       </w:r>
+      <w:bookmarkEnd w:id="27"/>
       <w:bookmarkEnd w:id="28"/>
       <w:bookmarkEnd w:id="29"/>
-      <w:bookmarkEnd w:id="30"/>
     </w:p>
     <w:p>
       <w:pPr>
@@ -5837,15 +5829,15 @@
       <w:pPr>
         <w:pStyle w:val="berschrift3"/>
       </w:pPr>
-      <w:bookmarkStart w:id="31" w:name="_Toc328131059"/>
-      <w:bookmarkStart w:id="32" w:name="_Toc366501876"/>
-      <w:bookmarkStart w:id="33" w:name="_Toc366502653"/>
+      <w:bookmarkStart w:id="30" w:name="_Toc328131059"/>
+      <w:bookmarkStart w:id="31" w:name="_Toc366501876"/>
+      <w:bookmarkStart w:id="32" w:name="_Toc366502653"/>
       <w:r>
         <w:t>Third Module: Check sample homogeneity</w:t>
       </w:r>
+      <w:bookmarkEnd w:id="30"/>
       <w:bookmarkEnd w:id="31"/>
       <w:bookmarkEnd w:id="32"/>
-      <w:bookmarkEnd w:id="33"/>
     </w:p>
     <w:p>
       <w:pPr>
@@ -6023,7 +6015,14 @@
         <w:t>boxplots</w:t>
       </w:r>
       <w:r>
-        <w:t xml:space="preserve"> for each sample</w:t>
+        <w:t xml:space="preserve"> for each </w:t>
+      </w:r>
+      <w:r>
+        <w:lastRenderedPageBreak/>
+        <w:t>sample</w:t>
+      </w:r>
+      <w:r>
+        <w:t>, which is recommend if you intend to compare samples in the subsequent statistical analysis</w:t>
       </w:r>
       <w:r>
         <w:t>.</w:t>
@@ -6038,7 +6037,6 @@
         <w:spacing w:before="120"/>
       </w:pPr>
       <w:r>
-        <w:lastRenderedPageBreak/>
         <w:t>Load</w:t>
       </w:r>
       <w:r>
@@ -6233,6 +6231,9 @@
       <w:r>
         <w:t>.</w:t>
       </w:r>
+      <w:r>
+        <w:t xml:space="preserve"> Furthermore age and gender might be also considered. The best is maybe to use here the same nuisance variables as in your subsequent statistical analysis.</w:t>
+      </w:r>
     </w:p>
     <w:p>
       <w:pPr>
@@ -6305,7 +6306,13 @@
         <w:t>orrelation</w:t>
       </w:r>
       <w:r>
-        <w:t xml:space="preserve"> values for each subject and shows the homogeneity of your sample. A small overall c</w:t>
+        <w:t xml:space="preserve"> values for each subject and shows the homogeneity of your sample</w:t>
+      </w:r>
+      <w:r>
+        <w:t xml:space="preserve"> (Fig. 4)</w:t>
+      </w:r>
+      <w:r>
+        <w:t>. A small overall c</w:t>
       </w:r>
       <w:r>
         <w:t>orrelation</w:t>
@@ -6352,6 +6359,180 @@
         <w:t xml:space="preserve"> carefully.</w:t>
       </w:r>
     </w:p>
+    <w:tbl>
+      <w:tblPr>
+        <w:tblStyle w:val="Tabellenraster"/>
+        <w:tblW w:w="0" w:type="auto"/>
+        <w:tblBorders>
+          <w:top w:val="none" w:sz="0" w:space="0" w:color="auto"/>
+          <w:left w:val="none" w:sz="0" w:space="0" w:color="auto"/>
+          <w:bottom w:val="none" w:sz="0" w:space="0" w:color="auto"/>
+          <w:right w:val="none" w:sz="0" w:space="0" w:color="auto"/>
+          <w:insideH w:val="none" w:sz="0" w:space="0" w:color="auto"/>
+          <w:insideV w:val="none" w:sz="0" w:space="0" w:color="auto"/>
+        </w:tblBorders>
+        <w:tblLook w:val="04A0" w:firstRow="1" w:lastRow="0" w:firstColumn="1" w:lastColumn="0" w:noHBand="0" w:noVBand="1"/>
+      </w:tblPr>
+      <w:tblGrid>
+        <w:gridCol w:w="5056"/>
+        <w:gridCol w:w="5056"/>
+      </w:tblGrid>
+      <w:tr>
+        <w:tc>
+          <w:tcPr>
+            <w:tcW w:w="5056" w:type="dxa"/>
+          </w:tcPr>
+          <w:p>
+            <w:r>
+              <w:rPr>
+                <w:noProof/>
+                <w:lang w:val="de-DE" w:eastAsia="de-DE"/>
+              </w:rPr>
+              <w:lastRenderedPageBreak/>
+              <w:drawing>
+                <wp:inline distT="0" distB="0" distL="0" distR="0" wp14:anchorId="6CA327D9" wp14:editId="4A3CA2C6">
+                  <wp:extent cx="3039514" cy="4378348"/>
+                  <wp:effectExtent l="0" t="0" r="0" b="0"/>
+                  <wp:docPr id="13" name="Bild 1" descr="Macintosh HD:Users:gaser:Dropbox:CAT12-Manual:mwp1_samplehomo.jpg"/>
+                  <wp:cNvGraphicFramePr>
+                    <a:graphicFrameLocks xmlns:a="http://schemas.openxmlformats.org/drawingml/2006/main" noChangeAspect="1"/>
+                  </wp:cNvGraphicFramePr>
+                  <a:graphic xmlns:a="http://schemas.openxmlformats.org/drawingml/2006/main">
+                    <a:graphicData uri="http://schemas.openxmlformats.org/drawingml/2006/picture">
+                      <pic:pic xmlns:pic="http://schemas.openxmlformats.org/drawingml/2006/picture">
+                        <pic:nvPicPr>
+                          <pic:cNvPr id="0" name="Picture 1" descr="Macintosh HD:Users:gaser:Dropbox:CAT12-Manual:mwp1_samplehomo.jpg"/>
+                          <pic:cNvPicPr>
+                            <a:picLocks noChangeAspect="1" noChangeArrowheads="1"/>
+                          </pic:cNvPicPr>
+                        </pic:nvPicPr>
+                        <pic:blipFill>
+                          <a:blip r:embed="rId24">
+                            <a:extLst>
+                              <a:ext uri="{28A0092B-C50C-407E-A947-70E740481C1C}">
+                                <a14:useLocalDpi xmlns:a14="http://schemas.microsoft.com/office/drawing/2010/main" val="0"/>
+                              </a:ext>
+                            </a:extLst>
+                          </a:blip>
+                          <a:srcRect/>
+                          <a:stretch>
+                            <a:fillRect/>
+                          </a:stretch>
+                        </pic:blipFill>
+                        <pic:spPr bwMode="auto">
+                          <a:xfrm>
+                            <a:off x="0" y="0"/>
+                            <a:ext cx="3039882" cy="4378877"/>
+                          </a:xfrm>
+                          <a:prstGeom prst="rect">
+                            <a:avLst/>
+                          </a:prstGeom>
+                          <a:noFill/>
+                          <a:ln>
+                            <a:noFill/>
+                          </a:ln>
+                        </pic:spPr>
+                      </pic:pic>
+                    </a:graphicData>
+                  </a:graphic>
+                </wp:inline>
+              </w:drawing>
+            </w:r>
+          </w:p>
+        </w:tc>
+        <w:tc>
+          <w:tcPr>
+            <w:tcW w:w="5056" w:type="dxa"/>
+          </w:tcPr>
+          <w:p>
+            <w:r>
+              <w:rPr>
+                <w:noProof/>
+                <w:lang w:val="de-DE" w:eastAsia="de-DE"/>
+              </w:rPr>
+              <w:drawing>
+                <wp:inline distT="0" distB="0" distL="0" distR="0" wp14:anchorId="133D51FC" wp14:editId="327EF209">
+                  <wp:extent cx="3060000" cy="4407857"/>
+                  <wp:effectExtent l="0" t="0" r="0" b="0"/>
+                  <wp:docPr id="14" name="Bild 2" descr="Macintosh HD:Users:gaser:Dropbox:CAT12-Manual:mwp1_samplehomo_TIV.jpg"/>
+                  <wp:cNvGraphicFramePr>
+                    <a:graphicFrameLocks xmlns:a="http://schemas.openxmlformats.org/drawingml/2006/main" noChangeAspect="1"/>
+                  </wp:cNvGraphicFramePr>
+                  <a:graphic xmlns:a="http://schemas.openxmlformats.org/drawingml/2006/main">
+                    <a:graphicData uri="http://schemas.openxmlformats.org/drawingml/2006/picture">
+                      <pic:pic xmlns:pic="http://schemas.openxmlformats.org/drawingml/2006/picture">
+                        <pic:nvPicPr>
+                          <pic:cNvPr id="0" name="Picture 2" descr="Macintosh HD:Users:gaser:Dropbox:CAT12-Manual:mwp1_samplehomo_TIV.jpg"/>
+                          <pic:cNvPicPr>
+                            <a:picLocks noChangeAspect="1" noChangeArrowheads="1"/>
+                          </pic:cNvPicPr>
+                        </pic:nvPicPr>
+                        <pic:blipFill>
+                          <a:blip r:embed="rId25">
+                            <a:extLst>
+                              <a:ext uri="{28A0092B-C50C-407E-A947-70E740481C1C}">
+                                <a14:useLocalDpi xmlns:a14="http://schemas.microsoft.com/office/drawing/2010/main" val="0"/>
+                              </a:ext>
+                            </a:extLst>
+                          </a:blip>
+                          <a:srcRect/>
+                          <a:stretch>
+                            <a:fillRect/>
+                          </a:stretch>
+                        </pic:blipFill>
+                        <pic:spPr bwMode="auto">
+                          <a:xfrm>
+                            <a:off x="0" y="0"/>
+                            <a:ext cx="3060000" cy="4407857"/>
+                          </a:xfrm>
+                          <a:prstGeom prst="rect">
+                            <a:avLst/>
+                          </a:prstGeom>
+                          <a:noFill/>
+                          <a:ln>
+                            <a:noFill/>
+                          </a:ln>
+                        </pic:spPr>
+                      </pic:pic>
+                    </a:graphicData>
+                  </a:graphic>
+                </wp:inline>
+              </w:drawing>
+            </w:r>
+          </w:p>
+        </w:tc>
+      </w:tr>
+    </w:tbl>
+    <w:p>
+      <w:pPr>
+        <w:tabs>
+          <w:tab w:val="left" w:pos="360"/>
+        </w:tabs>
+      </w:pPr>
+      <w:r>
+        <w:rPr>
+          <w:b/>
+        </w:rPr>
+        <w:t>Figure 4</w:t>
+      </w:r>
+      <w:r>
+        <w:rPr>
+          <w:b/>
+        </w:rPr>
+        <w:t>:</w:t>
+      </w:r>
+      <w:r>
+        <w:t xml:space="preserve"> </w:t>
+      </w:r>
+      <w:r>
+        <w:t>Boxplot of the mean correlation of 547 subjects from the IXI database</w:t>
+      </w:r>
+    </w:p>
+    <w:p>
+      <w:r>
+        <w:t>Left: Boxplot of the mean correlation of the modulated segmentations. Right: This boxplot uses the same data, but additionally considers TIV as nuisance variable. Please note the larger similarity (mean correlation) of the data after removing the variance explained by TIV.</w:t>
+      </w:r>
+    </w:p>
     <w:p/>
     <w:p>
       <w:r>
@@ -6381,11 +6562,7 @@
         <w:t>before</w:t>
       </w:r>
       <w:r>
-        <w:t xml:space="preserve"> pre-processing. Although CAT12 uses effective de-noising </w:t>
-      </w:r>
-      <w:r>
-        <w:lastRenderedPageBreak/>
-        <w:t xml:space="preserve">approaches (e.g. spatial adaptive non-local means filter) pre-processed images will be also affected and should be checked. </w:t>
+        <w:t xml:space="preserve"> pre-processing. Although CAT12 uses effective de-noising approaches (e.g. spatial adaptive non-local means filter) pre-processed images will be also affected and should be checked. </w:t>
       </w:r>
     </w:p>
     <w:p>
@@ -6434,15 +6611,16 @@
       <w:pPr>
         <w:pStyle w:val="berschrift3"/>
       </w:pPr>
-      <w:bookmarkStart w:id="34" w:name="_Toc328131060"/>
-      <w:bookmarkStart w:id="35" w:name="_Toc366501877"/>
-      <w:bookmarkStart w:id="36" w:name="_Toc366502654"/>
-      <w:r>
+      <w:bookmarkStart w:id="33" w:name="_Toc328131060"/>
+      <w:bookmarkStart w:id="34" w:name="_Toc366501877"/>
+      <w:bookmarkStart w:id="35" w:name="_Toc366502654"/>
+      <w:r>
+        <w:lastRenderedPageBreak/>
         <w:t>Fourth Module: Smooth</w:t>
       </w:r>
+      <w:bookmarkEnd w:id="33"/>
       <w:bookmarkEnd w:id="34"/>
       <w:bookmarkEnd w:id="35"/>
-      <w:bookmarkEnd w:id="36"/>
     </w:p>
     <w:p>
       <w:pPr>
@@ -6700,15 +6878,15 @@
       <w:pPr>
         <w:pStyle w:val="berschrift3"/>
       </w:pPr>
-      <w:bookmarkStart w:id="37" w:name="_Toc328131061"/>
-      <w:bookmarkStart w:id="38" w:name="_Toc366501878"/>
-      <w:bookmarkStart w:id="39" w:name="_Toc366502655"/>
+      <w:bookmarkStart w:id="36" w:name="_Toc328131061"/>
+      <w:bookmarkStart w:id="37" w:name="_Toc366501878"/>
+      <w:bookmarkStart w:id="38" w:name="_Toc366502655"/>
       <w:r>
         <w:t>Fifth Module: Estimate Total Intracranial Volume (TIV)</w:t>
       </w:r>
+      <w:bookmarkEnd w:id="36"/>
       <w:bookmarkEnd w:id="37"/>
       <w:bookmarkEnd w:id="38"/>
-      <w:bookmarkEnd w:id="39"/>
     </w:p>
     <w:p>
       <w:pPr>
@@ -6952,11 +7130,12 @@
       <w:pPr>
         <w:pStyle w:val="berschrift2"/>
       </w:pPr>
-      <w:bookmarkStart w:id="40" w:name="_Toc328131062"/>
-      <w:bookmarkStart w:id="41" w:name="_Toc366501879"/>
-      <w:bookmarkStart w:id="42" w:name="_Toc366502656"/>
+      <w:bookmarkStart w:id="39" w:name="_Toc328131062"/>
+      <w:bookmarkStart w:id="40" w:name="_Toc366501879"/>
+      <w:bookmarkStart w:id="41" w:name="_Toc366502656"/>
       <w:proofErr w:type="spellStart"/>
       <w:r>
+        <w:lastRenderedPageBreak/>
         <w:t>Building</w:t>
       </w:r>
       <w:proofErr w:type="spellEnd"/>
@@ -6974,9 +7153,9 @@
       <w:r>
         <w:t>odel</w:t>
       </w:r>
+      <w:bookmarkEnd w:id="39"/>
       <w:bookmarkEnd w:id="40"/>
       <w:bookmarkEnd w:id="41"/>
-      <w:bookmarkEnd w:id="42"/>
     </w:p>
     <w:p>
       <w:pPr>
@@ -7014,7 +7193,7 @@
           <w:insideH w:val="single" w:sz="6" w:space="0" w:color="auto"/>
           <w:insideV w:val="single" w:sz="6" w:space="0" w:color="auto"/>
         </w:tblBorders>
-        <w:tblLook w:val="00BF" w:firstRow="1" w:lastRow="0" w:firstColumn="1" w:lastColumn="0" w:noHBand="0" w:noVBand="0"/>
+        <w:tblLook w:val="00A0" w:firstRow="1" w:lastRow="0" w:firstColumn="1" w:lastColumn="0" w:noHBand="0" w:noVBand="0"/>
       </w:tblPr>
       <w:tblGrid>
         <w:gridCol w:w="2802"/>
@@ -7412,15 +7591,15 @@
         <w:pStyle w:val="berschrift3"/>
         <w:spacing w:after="0"/>
       </w:pPr>
-      <w:bookmarkStart w:id="43" w:name="_Toc328131063"/>
-      <w:bookmarkStart w:id="44" w:name="_Toc366501880"/>
-      <w:bookmarkStart w:id="45" w:name="_Toc366502657"/>
+      <w:bookmarkStart w:id="42" w:name="_Toc328131063"/>
+      <w:bookmarkStart w:id="43" w:name="_Toc366501880"/>
+      <w:bookmarkStart w:id="44" w:name="_Toc366502657"/>
       <w:r>
         <w:t>Two-sample T-Test</w:t>
       </w:r>
+      <w:bookmarkEnd w:id="42"/>
       <w:bookmarkEnd w:id="43"/>
       <w:bookmarkEnd w:id="44"/>
-      <w:bookmarkEnd w:id="45"/>
     </w:p>
     <w:p>
       <w:pPr>
@@ -7447,585 +7626,266 @@
           <w:noProof/>
           <w:lang w:val="de-DE" w:eastAsia="de-DE"/>
         </w:rPr>
-        <mc:AlternateContent>
-          <mc:Choice Requires="wps">
-            <w:drawing>
-              <wp:anchor distT="0" distB="0" distL="114300" distR="114300" simplePos="0" relativeHeight="251654656" behindDoc="0" locked="0" layoutInCell="1" allowOverlap="1" wp14:anchorId="5B3056F0" wp14:editId="688424AE">
-                <wp:simplePos x="0" y="0"/>
-                <wp:positionH relativeFrom="column">
-                  <wp:posOffset>3619500</wp:posOffset>
-                </wp:positionH>
-                <wp:positionV relativeFrom="paragraph">
-                  <wp:posOffset>194310</wp:posOffset>
-                </wp:positionV>
-                <wp:extent cx="2853055" cy="3429000"/>
-                <wp:effectExtent l="88900" t="92710" r="118745" b="110490"/>
-                <wp:wrapSquare wrapText="bothSides"/>
-                <wp:docPr id="17" name="Text Box 8"/>
-                <wp:cNvGraphicFramePr>
-                  <a:graphicFrameLocks xmlns:a="http://schemas.openxmlformats.org/drawingml/2006/main"/>
-                </wp:cNvGraphicFramePr>
-                <a:graphic xmlns:a="http://schemas.openxmlformats.org/drawingml/2006/main">
-                  <a:graphicData uri="http://schemas.microsoft.com/office/word/2010/wordprocessingShape">
-                    <wps:wsp>
-                      <wps:cNvSpPr txBox="1">
-                        <a:spLocks noChangeArrowheads="1"/>
-                      </wps:cNvSpPr>
-                      <wps:spPr bwMode="auto">
-                        <a:xfrm>
-                          <a:off x="0" y="0"/>
-                          <a:ext cx="2853055" cy="3429000"/>
-                        </a:xfrm>
-                        <a:prstGeom prst="rect">
-                          <a:avLst/>
-                        </a:prstGeom>
-                        <a:solidFill>
-                          <a:srgbClr val="D8D8D8"/>
-                        </a:solidFill>
-                        <a:ln w="12700">
-                          <a:solidFill>
-                            <a:srgbClr val="FF0000"/>
-                          </a:solidFill>
-                          <a:miter lim="800000"/>
-                          <a:headEnd/>
-                          <a:tailEnd/>
-                        </a:ln>
-                        <a:effectLst>
-                          <a:outerShdw blurRad="63500" dist="38099" dir="2700000" algn="ctr" rotWithShape="0">
-                            <a:srgbClr val="000000">
-                              <a:alpha val="20000"/>
-                            </a:srgbClr>
-                          </a:outerShdw>
-                        </a:effectLst>
-                      </wps:spPr>
-                      <wps:txbx>
-                        <w:txbxContent>
-                          <w:p>
-                            <w:pPr>
-                              <w:rPr>
-                                <w:sz w:val="20"/>
-                                <w:szCs w:val="22"/>
-                              </w:rPr>
-                            </w:pPr>
-                            <w:r>
-                              <w:rPr>
-                                <w:sz w:val="20"/>
-                                <w:szCs w:val="22"/>
-                                <w:vertAlign w:val="superscript"/>
-                              </w:rPr>
-                              <w:t>*</w:t>
-                            </w:r>
-                            <w:r>
-                              <w:rPr>
-                                <w:sz w:val="20"/>
-                                <w:szCs w:val="22"/>
-                              </w:rPr>
-                              <w:t>You could specify one or many covariates (i.e., partial out the variance of specific factors when looking at group differences).</w:t>
-                            </w:r>
-                          </w:p>
-                          <w:p>
-                            <w:pPr>
-                              <w:rPr>
-                                <w:sz w:val="20"/>
-                                <w:szCs w:val="22"/>
-                              </w:rPr>
-                            </w:pPr>
-                            <w:r>
-                              <w:rPr>
-                                <w:sz w:val="20"/>
-                                <w:szCs w:val="22"/>
-                              </w:rPr>
-                              <w:t>It is strongly recommended to always use total intracranial volume (TIV) as covariate if you use modulated data in VBM in order to correct for different brain sizes.</w:t>
-                            </w:r>
-                            <w:r>
-                              <w:rPr>
-                                <w:sz w:val="20"/>
-                                <w:szCs w:val="22"/>
-                              </w:rPr>
-                              <w:t xml:space="preserve"> For surface analysis and DBM this is not necessary.</w:t>
-                            </w:r>
-                          </w:p>
-                          <w:p>
-                            <w:pPr>
-                              <w:numPr>
-                                <w:ilvl w:val="0"/>
-                                <w:numId w:val="5"/>
-                              </w:numPr>
-                              <w:tabs>
-                                <w:tab w:val="left" w:pos="450"/>
-                              </w:tabs>
-                              <w:ind w:left="453" w:hanging="272"/>
-                              <w:rPr>
-                                <w:sz w:val="20"/>
-                                <w:szCs w:val="22"/>
-                              </w:rPr>
-                            </w:pPr>
-                            <w:r>
-                              <w:rPr>
-                                <w:sz w:val="20"/>
-                                <w:szCs w:val="22"/>
-                              </w:rPr>
-                              <w:t xml:space="preserve">Covariates </w:t>
-                            </w:r>
-                            <w:r>
-                              <w:rPr>
-                                <w:sz w:val="20"/>
-                                <w:szCs w:val="22"/>
-                              </w:rPr>
-                              <w:sym w:font="Wingdings" w:char="F0E0"/>
-                            </w:r>
-                            <w:r>
-                              <w:rPr>
-                                <w:sz w:val="20"/>
-                                <w:szCs w:val="22"/>
-                              </w:rPr>
-                              <w:t xml:space="preserve"> New Covariate</w:t>
-                            </w:r>
-                          </w:p>
-                          <w:p>
-                            <w:pPr>
-                              <w:numPr>
-                                <w:ilvl w:val="0"/>
-                                <w:numId w:val="5"/>
-                              </w:numPr>
-                              <w:tabs>
-                                <w:tab w:val="left" w:pos="450"/>
-                              </w:tabs>
-                              <w:ind w:left="453" w:hanging="272"/>
-                              <w:rPr>
-                                <w:sz w:val="20"/>
-                                <w:szCs w:val="22"/>
-                              </w:rPr>
-                            </w:pPr>
-                            <w:r>
-                              <w:rPr>
-                                <w:sz w:val="20"/>
-                                <w:szCs w:val="22"/>
-                              </w:rPr>
-                              <w:t xml:space="preserve">Vector &lt;-X </w:t>
-                            </w:r>
-                            <w:r>
-                              <w:rPr>
-                                <w:sz w:val="20"/>
-                                <w:szCs w:val="22"/>
-                              </w:rPr>
-                              <w:sym w:font="Wingdings" w:char="F0E0"/>
-                            </w:r>
-                            <w:r>
-                              <w:rPr>
-                                <w:sz w:val="20"/>
-                                <w:szCs w:val="22"/>
-                              </w:rPr>
-                              <w:t xml:space="preserve"> enter the values of the covariates (e.g., TIV and optionally age in years) in the same order as the respective file names or type “</w:t>
-                            </w:r>
-                            <w:proofErr w:type="spellStart"/>
-                            <w:r>
-                              <w:rPr>
-                                <w:sz w:val="20"/>
-                                <w:szCs w:val="22"/>
-                              </w:rPr>
-                              <w:t>spm_load</w:t>
-                            </w:r>
-                            <w:proofErr w:type="spellEnd"/>
-                            <w:r>
-                              <w:rPr>
-                                <w:sz w:val="20"/>
-                                <w:szCs w:val="22"/>
-                              </w:rPr>
-                              <w:t>” to upload a *.txt file with the covariates in the same order as the volumes</w:t>
-                            </w:r>
-                          </w:p>
-                          <w:p>
-                            <w:pPr>
-                              <w:numPr>
-                                <w:ilvl w:val="0"/>
-                                <w:numId w:val="5"/>
-                              </w:numPr>
-                              <w:tabs>
-                                <w:tab w:val="left" w:pos="450"/>
-                              </w:tabs>
-                              <w:ind w:left="453" w:hanging="272"/>
-                              <w:rPr>
-                                <w:sz w:val="20"/>
-                                <w:szCs w:val="22"/>
-                              </w:rPr>
-                            </w:pPr>
-                            <w:r>
-                              <w:rPr>
-                                <w:sz w:val="20"/>
-                                <w:szCs w:val="22"/>
-                              </w:rPr>
-                              <w:t xml:space="preserve">Name &lt;-X </w:t>
-                            </w:r>
-                            <w:r>
-                              <w:rPr>
-                                <w:sz w:val="20"/>
-                                <w:szCs w:val="22"/>
-                              </w:rPr>
-                              <w:sym w:font="Wingdings" w:char="F0E0"/>
-                            </w:r>
-                            <w:r>
-                              <w:rPr>
-                                <w:sz w:val="20"/>
-                                <w:szCs w:val="22"/>
-                              </w:rPr>
-                              <w:t xml:space="preserve"> Specify Text (e.g., “age”)</w:t>
-                            </w:r>
-                          </w:p>
-                          <w:p>
-                            <w:pPr>
-                              <w:numPr>
-                                <w:ilvl w:val="0"/>
-                                <w:numId w:val="5"/>
-                              </w:numPr>
-                              <w:tabs>
-                                <w:tab w:val="left" w:pos="450"/>
-                              </w:tabs>
-                              <w:ind w:left="453" w:hanging="272"/>
-                              <w:rPr>
-                                <w:sz w:val="20"/>
-                                <w:szCs w:val="22"/>
-                              </w:rPr>
-                            </w:pPr>
-                            <w:r>
-                              <w:rPr>
-                                <w:sz w:val="20"/>
-                                <w:szCs w:val="22"/>
-                              </w:rPr>
-                              <w:t xml:space="preserve">Interactions </w:t>
-                            </w:r>
-                            <w:r>
-                              <w:rPr>
-                                <w:sz w:val="20"/>
-                                <w:szCs w:val="22"/>
-                              </w:rPr>
-                              <w:sym w:font="Wingdings" w:char="F0E0"/>
-                            </w:r>
-                            <w:r>
-                              <w:rPr>
-                                <w:sz w:val="20"/>
-                                <w:szCs w:val="22"/>
-                              </w:rPr>
-                              <w:t xml:space="preserve"> None</w:t>
-                            </w:r>
-                          </w:p>
-                          <w:p>
-                            <w:pPr>
-                              <w:numPr>
-                                <w:ilvl w:val="0"/>
-                                <w:numId w:val="5"/>
-                              </w:numPr>
-                              <w:tabs>
-                                <w:tab w:val="left" w:pos="450"/>
-                              </w:tabs>
-                              <w:ind w:left="453" w:hanging="272"/>
-                              <w:rPr>
-                                <w:sz w:val="20"/>
-                                <w:szCs w:val="22"/>
-                              </w:rPr>
-                            </w:pPr>
-                            <w:r>
-                              <w:rPr>
-                                <w:sz w:val="20"/>
-                                <w:szCs w:val="22"/>
-                              </w:rPr>
-                              <w:t xml:space="preserve">Centering </w:t>
-                            </w:r>
-                            <w:r>
-                              <w:rPr>
-                                <w:sz w:val="20"/>
-                                <w:szCs w:val="22"/>
-                              </w:rPr>
-                              <w:sym w:font="Wingdings" w:char="F0E0"/>
-                            </w:r>
-                            <w:r>
-                              <w:rPr>
-                                <w:sz w:val="20"/>
-                                <w:szCs w:val="22"/>
-                              </w:rPr>
-                              <w:t xml:space="preserve"> No centering</w:t>
-                            </w:r>
-                          </w:p>
-                        </w:txbxContent>
-                      </wps:txbx>
-                      <wps:bodyPr rot="0" vert="horz" wrap="square" lIns="91440" tIns="91440" rIns="91440" bIns="91440" anchor="t" anchorCtr="0" upright="1">
-                        <a:noAutofit/>
-                      </wps:bodyPr>
-                    </wps:wsp>
-                  </a:graphicData>
-                </a:graphic>
-                <wp14:sizeRelH relativeFrom="page">
-                  <wp14:pctWidth>0</wp14:pctWidth>
-                </wp14:sizeRelH>
-                <wp14:sizeRelV relativeFrom="page">
-                  <wp14:pctHeight>0</wp14:pctHeight>
-                </wp14:sizeRelV>
-              </wp:anchor>
-            </w:drawing>
-          </mc:Choice>
-          <mc:Fallback>
-            <w:pict>
-              <v:shapetype id="_x0000_t202" coordsize="21600,21600" o:spt="202" path="m0,0l0,21600,21600,21600,21600,0xe">
-                <v:stroke joinstyle="miter"/>
-                <v:path gradientshapeok="t" o:connecttype="rect"/>
-              </v:shapetype>
-              <v:shape id="Text Box 8" o:spid="_x0000_s1026" type="#_x0000_t202" style="position:absolute;left:0;text-align:left;margin-left:285pt;margin-top:15.3pt;width:224.65pt;height:270pt;z-index:251654656;visibility:visible;mso-wrap-style:square;mso-width-percent:0;mso-height-percent:0;mso-wrap-distance-left:9pt;mso-wrap-distance-top:0;mso-wrap-distance-right:9pt;mso-wrap-distance-bottom:0;mso-position-horizontal:absolute;mso-position-horizontal-relative:text;mso-position-vertical:absolute;mso-position-vertical-relative:text;mso-width-percent:0;mso-height-percent:0;mso-width-relative:page;mso-height-relative:page;v-text-anchor:top" o:gfxdata="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" fillcolor="#d8d8d8" strokecolor="red" strokeweight="1pt">
-                <v:shadow on="t" opacity="13107f"/>
-                <v:textbox inset=",7.2pt,,7.2pt">
-                  <w:txbxContent>
-                    <w:p>
-                      <w:pPr>
-                        <w:rPr>
-                          <w:sz w:val="20"/>
-                          <w:szCs w:val="22"/>
-                        </w:rPr>
-                      </w:pPr>
-                      <w:r>
-                        <w:rPr>
-                          <w:sz w:val="20"/>
-                          <w:szCs w:val="22"/>
-                          <w:vertAlign w:val="superscript"/>
-                        </w:rPr>
-                        <w:t>*</w:t>
-                      </w:r>
-                      <w:r>
-                        <w:rPr>
-                          <w:sz w:val="20"/>
-                          <w:szCs w:val="22"/>
-                        </w:rPr>
-                        <w:t>You could specify one or many covariates (i.e., partial out the variance of specific factors when looking at group differences).</w:t>
-                      </w:r>
-                    </w:p>
-                    <w:p>
-                      <w:pPr>
-                        <w:rPr>
-                          <w:sz w:val="20"/>
-                          <w:szCs w:val="22"/>
-                        </w:rPr>
-                      </w:pPr>
-                      <w:r>
-                        <w:rPr>
-                          <w:sz w:val="20"/>
-                          <w:szCs w:val="22"/>
-                        </w:rPr>
-                        <w:t>It is strongly recommended to always use total intracranial volume (TIV) as covariate if you use modulated data in VBM in order to correct for different brain sizes.</w:t>
-                      </w:r>
-                      <w:r>
-                        <w:rPr>
-                          <w:sz w:val="20"/>
-                          <w:szCs w:val="22"/>
-                        </w:rPr>
-                        <w:t xml:space="preserve"> For surface analysis and DBM this is not necessary.</w:t>
-                      </w:r>
-                    </w:p>
-                    <w:p>
-                      <w:pPr>
-                        <w:numPr>
-                          <w:ilvl w:val="0"/>
-                          <w:numId w:val="5"/>
-                        </w:numPr>
-                        <w:tabs>
-                          <w:tab w:val="left" w:pos="450"/>
-                        </w:tabs>
-                        <w:ind w:left="453" w:hanging="272"/>
-                        <w:rPr>
-                          <w:sz w:val="20"/>
-                          <w:szCs w:val="22"/>
-                        </w:rPr>
-                      </w:pPr>
-                      <w:r>
-                        <w:rPr>
-                          <w:sz w:val="20"/>
-                          <w:szCs w:val="22"/>
-                        </w:rPr>
-                        <w:t xml:space="preserve">Covariates </w:t>
-                      </w:r>
-                      <w:r>
-                        <w:rPr>
-                          <w:sz w:val="20"/>
-                          <w:szCs w:val="22"/>
-                        </w:rPr>
-                        <w:sym w:font="Wingdings" w:char="F0E0"/>
-                      </w:r>
-                      <w:r>
-                        <w:rPr>
-                          <w:sz w:val="20"/>
-                          <w:szCs w:val="22"/>
-                        </w:rPr>
-                        <w:t xml:space="preserve"> New Covariate</w:t>
-                      </w:r>
-                    </w:p>
-                    <w:p>
-                      <w:pPr>
-                        <w:numPr>
-                          <w:ilvl w:val="0"/>
-                          <w:numId w:val="5"/>
-                        </w:numPr>
-                        <w:tabs>
-                          <w:tab w:val="left" w:pos="450"/>
-                        </w:tabs>
-                        <w:ind w:left="453" w:hanging="272"/>
-                        <w:rPr>
-                          <w:sz w:val="20"/>
-                          <w:szCs w:val="22"/>
-                        </w:rPr>
-                      </w:pPr>
-                      <w:r>
-                        <w:rPr>
-                          <w:sz w:val="20"/>
-                          <w:szCs w:val="22"/>
-                        </w:rPr>
-                        <w:t xml:space="preserve">Vector &lt;-X </w:t>
-                      </w:r>
-                      <w:r>
-                        <w:rPr>
-                          <w:sz w:val="20"/>
-                          <w:szCs w:val="22"/>
-                        </w:rPr>
-                        <w:sym w:font="Wingdings" w:char="F0E0"/>
-                      </w:r>
-                      <w:r>
-                        <w:rPr>
-                          <w:sz w:val="20"/>
-                          <w:szCs w:val="22"/>
-                        </w:rPr>
-                        <w:t xml:space="preserve"> enter the values of the covariates (e.g., TIV and optionally age in years) in the same order as the respective file names or type “</w:t>
-                      </w:r>
-                      <w:proofErr w:type="spellStart"/>
-                      <w:r>
-                        <w:rPr>
-                          <w:sz w:val="20"/>
-                          <w:szCs w:val="22"/>
-                        </w:rPr>
-                        <w:t>spm_load</w:t>
-                      </w:r>
-                      <w:proofErr w:type="spellEnd"/>
-                      <w:r>
-                        <w:rPr>
-                          <w:sz w:val="20"/>
-                          <w:szCs w:val="22"/>
-                        </w:rPr>
-                        <w:t>” to upload a *.txt file with the covariates in the same order as the volumes</w:t>
-                      </w:r>
-                    </w:p>
-                    <w:p>
-                      <w:pPr>
-                        <w:numPr>
-                          <w:ilvl w:val="0"/>
-                          <w:numId w:val="5"/>
-                        </w:numPr>
-                        <w:tabs>
-                          <w:tab w:val="left" w:pos="450"/>
-                        </w:tabs>
-                        <w:ind w:left="453" w:hanging="272"/>
-                        <w:rPr>
-                          <w:sz w:val="20"/>
-                          <w:szCs w:val="22"/>
-                        </w:rPr>
-                      </w:pPr>
-                      <w:r>
-                        <w:rPr>
-                          <w:sz w:val="20"/>
-                          <w:szCs w:val="22"/>
-                        </w:rPr>
-                        <w:t xml:space="preserve">Name &lt;-X </w:t>
-                      </w:r>
-                      <w:r>
-                        <w:rPr>
-                          <w:sz w:val="20"/>
-                          <w:szCs w:val="22"/>
-                        </w:rPr>
-                        <w:sym w:font="Wingdings" w:char="F0E0"/>
-                      </w:r>
-                      <w:r>
-                        <w:rPr>
-                          <w:sz w:val="20"/>
-                          <w:szCs w:val="22"/>
-                        </w:rPr>
-                        <w:t xml:space="preserve"> Specify Text (e.g., “age”)</w:t>
-                      </w:r>
-                    </w:p>
-                    <w:p>
-                      <w:pPr>
-                        <w:numPr>
-                          <w:ilvl w:val="0"/>
-                          <w:numId w:val="5"/>
-                        </w:numPr>
-                        <w:tabs>
-                          <w:tab w:val="left" w:pos="450"/>
-                        </w:tabs>
-                        <w:ind w:left="453" w:hanging="272"/>
-                        <w:rPr>
-                          <w:sz w:val="20"/>
-                          <w:szCs w:val="22"/>
-                        </w:rPr>
-                      </w:pPr>
-                      <w:r>
-                        <w:rPr>
-                          <w:sz w:val="20"/>
-                          <w:szCs w:val="22"/>
-                        </w:rPr>
-                        <w:t xml:space="preserve">Interactions </w:t>
-                      </w:r>
-                      <w:r>
-                        <w:rPr>
-                          <w:sz w:val="20"/>
-                          <w:szCs w:val="22"/>
-                        </w:rPr>
-                        <w:sym w:font="Wingdings" w:char="F0E0"/>
-                      </w:r>
-                      <w:r>
-                        <w:rPr>
-                          <w:sz w:val="20"/>
-                          <w:szCs w:val="22"/>
-                        </w:rPr>
-                        <w:t xml:space="preserve"> None</w:t>
-                      </w:r>
-                    </w:p>
-                    <w:p>
-                      <w:pPr>
-                        <w:numPr>
-                          <w:ilvl w:val="0"/>
-                          <w:numId w:val="5"/>
-                        </w:numPr>
-                        <w:tabs>
-                          <w:tab w:val="left" w:pos="450"/>
-                        </w:tabs>
-                        <w:ind w:left="453" w:hanging="272"/>
-                        <w:rPr>
-                          <w:sz w:val="20"/>
-                          <w:szCs w:val="22"/>
-                        </w:rPr>
-                      </w:pPr>
-                      <w:r>
-                        <w:rPr>
-                          <w:sz w:val="20"/>
-                          <w:szCs w:val="22"/>
-                        </w:rPr>
-                        <w:t xml:space="preserve">Centering </w:t>
-                      </w:r>
-                      <w:r>
-                        <w:rPr>
-                          <w:sz w:val="20"/>
-                          <w:szCs w:val="22"/>
-                        </w:rPr>
-                        <w:sym w:font="Wingdings" w:char="F0E0"/>
-                      </w:r>
-                      <w:r>
-                        <w:rPr>
-                          <w:sz w:val="20"/>
-                          <w:szCs w:val="22"/>
-                        </w:rPr>
-                        <w:t xml:space="preserve"> No centering</w:t>
-                      </w:r>
-                    </w:p>
-                  </w:txbxContent>
-                </v:textbox>
-                <w10:wrap type="square"/>
-              </v:shape>
-            </w:pict>
-          </mc:Fallback>
-        </mc:AlternateContent>
+        <w:pict w14:anchorId="4B1813AB">
+          <v:shapetype id="_x0000_t202" coordsize="21600,21600" o:spt="202" path="m0,0l0,21600,21600,21600,21600,0xe">
+            <v:stroke joinstyle="miter"/>
+            <v:path gradientshapeok="t" o:connecttype="rect"/>
+          </v:shapetype>
+          <v:shape id="Text Box 8" o:spid="_x0000_s1026" type="#_x0000_t202" style="position:absolute;left:0;text-align:left;margin-left:285pt;margin-top:15.3pt;width:224.65pt;height:270pt;z-index:251654656;visibility:visible;mso-wrap-style:square;mso-width-percent:0;mso-height-percent:0;mso-wrap-distance-left:9pt;mso-wrap-distance-top:0;mso-wrap-distance-right:9pt;mso-wrap-distance-bottom:0;mso-position-horizontal:absolute;mso-position-horizontal-relative:text;mso-position-vertical:absolute;mso-position-vertical-relative:text;mso-width-percent:0;mso-height-percent:0;mso-width-relative:page;mso-height-relative:page;v-text-anchor:top" o:gfxdata="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" fillcolor="#d8d8d8" strokecolor="red" strokeweight="1pt">
+            <v:shadow on="t" opacity="13107f"/>
+            <v:textbox inset=",7.2pt,,7.2pt">
+              <w:txbxContent>
+                <w:p>
+                  <w:pPr>
+                    <w:rPr>
+                      <w:sz w:val="20"/>
+                      <w:szCs w:val="22"/>
+                    </w:rPr>
+                  </w:pPr>
+                  <w:r>
+                    <w:rPr>
+                      <w:sz w:val="20"/>
+                      <w:szCs w:val="22"/>
+                      <w:vertAlign w:val="superscript"/>
+                    </w:rPr>
+                    <w:t>*</w:t>
+                  </w:r>
+                  <w:r>
+                    <w:rPr>
+                      <w:sz w:val="20"/>
+                      <w:szCs w:val="22"/>
+                    </w:rPr>
+                    <w:t>You could specify one or many covariates (i.e., partial out the variance of specific factors when looking at group differences).</w:t>
+                  </w:r>
+                </w:p>
+                <w:p>
+                  <w:pPr>
+                    <w:rPr>
+                      <w:sz w:val="20"/>
+                      <w:szCs w:val="22"/>
+                    </w:rPr>
+                  </w:pPr>
+                  <w:r>
+                    <w:rPr>
+                      <w:sz w:val="20"/>
+                      <w:szCs w:val="22"/>
+                    </w:rPr>
+                    <w:t>It is strongly recommended to always use total intracranial volume (TIV) as covariate if you use modulated data in VBM in order to correct for different brain sizes.</w:t>
+                  </w:r>
+                  <w:r>
+                    <w:rPr>
+                      <w:sz w:val="20"/>
+                      <w:szCs w:val="22"/>
+                    </w:rPr>
+                    <w:t xml:space="preserve"> For surface analysis and DBM this is not necessary.</w:t>
+                  </w:r>
+                </w:p>
+                <w:p>
+                  <w:pPr>
+                    <w:numPr>
+                      <w:ilvl w:val="0"/>
+                      <w:numId w:val="5"/>
+                    </w:numPr>
+                    <w:tabs>
+                      <w:tab w:val="left" w:pos="450"/>
+                    </w:tabs>
+                    <w:ind w:left="453" w:hanging="272"/>
+                    <w:rPr>
+                      <w:sz w:val="20"/>
+                      <w:szCs w:val="22"/>
+                    </w:rPr>
+                  </w:pPr>
+                  <w:r>
+                    <w:rPr>
+                      <w:sz w:val="20"/>
+                      <w:szCs w:val="22"/>
+                    </w:rPr>
+                    <w:t xml:space="preserve">Covariates </w:t>
+                  </w:r>
+                  <w:r>
+                    <w:rPr>
+                      <w:sz w:val="20"/>
+                      <w:szCs w:val="22"/>
+                    </w:rPr>
+                    <w:sym w:font="Wingdings" w:char="F0E0"/>
+                  </w:r>
+                  <w:r>
+                    <w:rPr>
+                      <w:sz w:val="20"/>
+                      <w:szCs w:val="22"/>
+                    </w:rPr>
+                    <w:t xml:space="preserve"> New Covariate</w:t>
+                  </w:r>
+                </w:p>
+                <w:p>
+                  <w:pPr>
+                    <w:numPr>
+                      <w:ilvl w:val="0"/>
+                      <w:numId w:val="5"/>
+                    </w:numPr>
+                    <w:tabs>
+                      <w:tab w:val="left" w:pos="450"/>
+                    </w:tabs>
+                    <w:ind w:left="453" w:hanging="272"/>
+                    <w:rPr>
+                      <w:sz w:val="20"/>
+                      <w:szCs w:val="22"/>
+                    </w:rPr>
+                  </w:pPr>
+                  <w:r>
+                    <w:rPr>
+                      <w:sz w:val="20"/>
+                      <w:szCs w:val="22"/>
+                    </w:rPr>
+                    <w:t xml:space="preserve">Vector &lt;-X </w:t>
+                  </w:r>
+                  <w:r>
+                    <w:rPr>
+                      <w:sz w:val="20"/>
+                      <w:szCs w:val="22"/>
+                    </w:rPr>
+                    <w:sym w:font="Wingdings" w:char="F0E0"/>
+                  </w:r>
+                  <w:r>
+                    <w:rPr>
+                      <w:sz w:val="20"/>
+                      <w:szCs w:val="22"/>
+                    </w:rPr>
+                    <w:t xml:space="preserve"> enter the values of the covariates (e.g., TIV and optionally age in years) in the same order as the respective file names or type “</w:t>
+                  </w:r>
+                  <w:proofErr w:type="spellStart"/>
+                  <w:r>
+                    <w:rPr>
+                      <w:sz w:val="20"/>
+                      <w:szCs w:val="22"/>
+                    </w:rPr>
+                    <w:t>spm_load</w:t>
+                  </w:r>
+                  <w:proofErr w:type="spellEnd"/>
+                  <w:r>
+                    <w:rPr>
+                      <w:sz w:val="20"/>
+                      <w:szCs w:val="22"/>
+                    </w:rPr>
+                    <w:t>” to upload a *.txt file with the covariates in the same order as the volumes</w:t>
+                  </w:r>
+                </w:p>
+                <w:p>
+                  <w:pPr>
+                    <w:numPr>
+                      <w:ilvl w:val="0"/>
+                      <w:numId w:val="5"/>
+                    </w:numPr>
+                    <w:tabs>
+                      <w:tab w:val="left" w:pos="450"/>
+                    </w:tabs>
+                    <w:ind w:left="453" w:hanging="272"/>
+                    <w:rPr>
+                      <w:sz w:val="20"/>
+                      <w:szCs w:val="22"/>
+                    </w:rPr>
+                  </w:pPr>
+                  <w:r>
+                    <w:rPr>
+                      <w:sz w:val="20"/>
+                      <w:szCs w:val="22"/>
+                    </w:rPr>
+                    <w:t xml:space="preserve">Name &lt;-X </w:t>
+                  </w:r>
+                  <w:r>
+                    <w:rPr>
+                      <w:sz w:val="20"/>
+                      <w:szCs w:val="22"/>
+                    </w:rPr>
+                    <w:sym w:font="Wingdings" w:char="F0E0"/>
+                  </w:r>
+                  <w:r>
+                    <w:rPr>
+                      <w:sz w:val="20"/>
+                      <w:szCs w:val="22"/>
+                    </w:rPr>
+                    <w:t xml:space="preserve"> Specify Text (e.g., “age”)</w:t>
+                  </w:r>
+                </w:p>
+                <w:p>
+                  <w:pPr>
+                    <w:numPr>
+                      <w:ilvl w:val="0"/>
+                      <w:numId w:val="5"/>
+                    </w:numPr>
+                    <w:tabs>
+                      <w:tab w:val="left" w:pos="450"/>
+                    </w:tabs>
+                    <w:ind w:left="453" w:hanging="272"/>
+                    <w:rPr>
+                      <w:sz w:val="20"/>
+                      <w:szCs w:val="22"/>
+                    </w:rPr>
+                  </w:pPr>
+                  <w:r>
+                    <w:rPr>
+                      <w:sz w:val="20"/>
+                      <w:szCs w:val="22"/>
+                    </w:rPr>
+                    <w:t xml:space="preserve">Interactions </w:t>
+                  </w:r>
+                  <w:r>
+                    <w:rPr>
+                      <w:sz w:val="20"/>
+                      <w:szCs w:val="22"/>
+                    </w:rPr>
+                    <w:sym w:font="Wingdings" w:char="F0E0"/>
+                  </w:r>
+                  <w:r>
+                    <w:rPr>
+                      <w:sz w:val="20"/>
+                      <w:szCs w:val="22"/>
+                    </w:rPr>
+                    <w:t xml:space="preserve"> None</w:t>
+                  </w:r>
+                </w:p>
+                <w:p>
+                  <w:pPr>
+                    <w:numPr>
+                      <w:ilvl w:val="0"/>
+                      <w:numId w:val="5"/>
+                    </w:numPr>
+                    <w:tabs>
+                      <w:tab w:val="left" w:pos="450"/>
+                    </w:tabs>
+                    <w:ind w:left="453" w:hanging="272"/>
+                    <w:rPr>
+                      <w:sz w:val="20"/>
+                      <w:szCs w:val="22"/>
+                    </w:rPr>
+                  </w:pPr>
+                  <w:r>
+                    <w:rPr>
+                      <w:sz w:val="20"/>
+                      <w:szCs w:val="22"/>
+                    </w:rPr>
+                    <w:t xml:space="preserve">Centering </w:t>
+                  </w:r>
+                  <w:r>
+                    <w:rPr>
+                      <w:sz w:val="20"/>
+                      <w:szCs w:val="22"/>
+                    </w:rPr>
+                    <w:sym w:font="Wingdings" w:char="F0E0"/>
+                  </w:r>
+                  <w:r>
+                    <w:rPr>
+                      <w:sz w:val="20"/>
+                      <w:szCs w:val="22"/>
+                    </w:rPr>
+                    <w:t xml:space="preserve"> No centering</w:t>
+                  </w:r>
+                </w:p>
+              </w:txbxContent>
+            </v:textbox>
+            <w10:wrap type="square"/>
+          </v:shape>
+        </w:pict>
       </w:r>
     </w:p>
     <w:p>
@@ -8761,16 +8621,16 @@
         <w:pStyle w:val="berschrift3"/>
         <w:spacing w:after="0"/>
       </w:pPr>
-      <w:bookmarkStart w:id="46" w:name="_Toc328131064"/>
-      <w:bookmarkStart w:id="47" w:name="_Toc366501881"/>
-      <w:bookmarkStart w:id="48" w:name="_Toc366502658"/>
+      <w:bookmarkStart w:id="45" w:name="_Toc328131064"/>
+      <w:bookmarkStart w:id="46" w:name="_Toc366501881"/>
+      <w:bookmarkStart w:id="47" w:name="_Toc366502658"/>
       <w:r>
         <w:lastRenderedPageBreak/>
         <w:t>Full Factorial Model (for a 2x2 Anova)</w:t>
       </w:r>
+      <w:bookmarkEnd w:id="45"/>
       <w:bookmarkEnd w:id="46"/>
       <w:bookmarkEnd w:id="47"/>
-      <w:bookmarkEnd w:id="48"/>
     </w:p>
     <w:p>
       <w:pPr>
@@ -10250,9 +10110,9 @@
         <w:pStyle w:val="berschrift3"/>
         <w:spacing w:after="0"/>
       </w:pPr>
-      <w:bookmarkStart w:id="49" w:name="_Toc328131065"/>
-      <w:bookmarkStart w:id="50" w:name="_Toc366501882"/>
-      <w:bookmarkStart w:id="51" w:name="_Toc366502659"/>
+      <w:bookmarkStart w:id="48" w:name="_Toc328131065"/>
+      <w:bookmarkStart w:id="49" w:name="_Toc366501882"/>
+      <w:bookmarkStart w:id="50" w:name="_Toc366502659"/>
       <w:r>
         <w:t>Multiple Regression (</w:t>
       </w:r>
@@ -10262,9 +10122,9 @@
       <w:r>
         <w:t>)</w:t>
       </w:r>
+      <w:bookmarkEnd w:id="48"/>
       <w:bookmarkEnd w:id="49"/>
       <w:bookmarkEnd w:id="50"/>
-      <w:bookmarkEnd w:id="51"/>
     </w:p>
     <w:p>
       <w:pPr>
@@ -10997,8 +10857,8 @@
         <w:pStyle w:val="berschrift3"/>
         <w:spacing w:after="0"/>
       </w:pPr>
-      <w:bookmarkStart w:id="52" w:name="_Toc366501883"/>
-      <w:bookmarkStart w:id="53" w:name="_Toc366502660"/>
+      <w:bookmarkStart w:id="51" w:name="_Toc366501883"/>
+      <w:bookmarkStart w:id="52" w:name="_Toc366502660"/>
       <w:r>
         <w:t>Multiple Regression (</w:t>
       </w:r>
@@ -11008,8 +10868,8 @@
       <w:r>
         <w:t>)</w:t>
       </w:r>
+      <w:bookmarkEnd w:id="51"/>
       <w:bookmarkEnd w:id="52"/>
-      <w:bookmarkEnd w:id="53"/>
     </w:p>
     <w:p>
       <w:pPr>
@@ -12094,15 +11954,15 @@
         <w:pStyle w:val="berschrift3"/>
         <w:spacing w:after="0"/>
       </w:pPr>
-      <w:bookmarkStart w:id="54" w:name="_Toc328131066"/>
-      <w:bookmarkStart w:id="55" w:name="_Toc366501884"/>
-      <w:bookmarkStart w:id="56" w:name="_Toc366502661"/>
+      <w:bookmarkStart w:id="53" w:name="_Toc328131066"/>
+      <w:bookmarkStart w:id="54" w:name="_Toc366501884"/>
+      <w:bookmarkStart w:id="55" w:name="_Toc366502661"/>
       <w:r>
         <w:t>Full Factorial Model (Interaction)</w:t>
       </w:r>
+      <w:bookmarkEnd w:id="53"/>
       <w:bookmarkEnd w:id="54"/>
       <w:bookmarkEnd w:id="55"/>
-      <w:bookmarkEnd w:id="56"/>
     </w:p>
     <w:p>
       <w:pPr>
@@ -13302,8 +13162,8 @@
         <w:pStyle w:val="berschrift3"/>
         <w:spacing w:after="0"/>
       </w:pPr>
-      <w:bookmarkStart w:id="57" w:name="_Toc366501885"/>
-      <w:bookmarkStart w:id="58" w:name="_Toc366502662"/>
+      <w:bookmarkStart w:id="56" w:name="_Toc366501885"/>
+      <w:bookmarkStart w:id="57" w:name="_Toc366502662"/>
       <w:r>
         <w:t>Full Factorial Model (</w:t>
       </w:r>
@@ -13313,8 +13173,8 @@
       <w:r>
         <w:t>Interaction)</w:t>
       </w:r>
+      <w:bookmarkEnd w:id="56"/>
       <w:bookmarkEnd w:id="57"/>
-      <w:bookmarkEnd w:id="58"/>
     </w:p>
     <w:p>
       <w:pPr>
@@ -14889,18 +14749,18 @@
       <w:pPr>
         <w:pStyle w:val="berschrift3"/>
       </w:pPr>
-      <w:bookmarkStart w:id="59" w:name="_Toc328131067"/>
-      <w:bookmarkStart w:id="60" w:name="_Toc366501886"/>
-      <w:bookmarkStart w:id="61" w:name="_Toc366502663"/>
+      <w:bookmarkStart w:id="58" w:name="_Toc328131067"/>
+      <w:bookmarkStart w:id="59" w:name="_Toc366501886"/>
+      <w:bookmarkStart w:id="60" w:name="_Toc366502663"/>
       <w:r>
         <w:t>Estimating the Statistical M</w:t>
       </w:r>
       <w:r>
         <w:t>odel</w:t>
       </w:r>
+      <w:bookmarkEnd w:id="58"/>
       <w:bookmarkEnd w:id="59"/>
       <w:bookmarkEnd w:id="60"/>
-      <w:bookmarkEnd w:id="61"/>
     </w:p>
     <w:p>
       <w:pPr>
@@ -15049,17 +14909,17 @@
       <w:pPr>
         <w:pStyle w:val="berschrift3"/>
       </w:pPr>
-      <w:bookmarkStart w:id="62" w:name="_Ref328123488"/>
-      <w:bookmarkStart w:id="63" w:name="_Toc328131068"/>
-      <w:bookmarkStart w:id="64" w:name="_Toc366501887"/>
-      <w:bookmarkStart w:id="65" w:name="_Toc366502664"/>
+      <w:bookmarkStart w:id="61" w:name="_Ref328123488"/>
+      <w:bookmarkStart w:id="62" w:name="_Toc328131068"/>
+      <w:bookmarkStart w:id="63" w:name="_Toc366501887"/>
+      <w:bookmarkStart w:id="64" w:name="_Toc366502664"/>
       <w:r>
         <w:t>Checking for Design Orthogonality</w:t>
       </w:r>
+      <w:bookmarkEnd w:id="61"/>
       <w:bookmarkEnd w:id="62"/>
       <w:bookmarkEnd w:id="63"/>
       <w:bookmarkEnd w:id="64"/>
-      <w:bookmarkEnd w:id="65"/>
     </w:p>
     <w:p>
       <w:pPr>
@@ -15278,7 +15138,7 @@
     <w:tbl>
       <w:tblPr>
         <w:tblW w:w="0" w:type="auto"/>
-        <w:tblLook w:val="00BF" w:firstRow="1" w:lastRow="0" w:firstColumn="1" w:lastColumn="0" w:noHBand="0" w:noVBand="0"/>
+        <w:tblLook w:val="00A0" w:firstRow="1" w:lastRow="0" w:firstColumn="1" w:lastColumn="0" w:noHBand="0" w:noVBand="0"/>
       </w:tblPr>
       <w:tblGrid>
         <w:gridCol w:w="10173"/>
@@ -15300,7 +15160,7 @@
               </w:rPr>
               <w:lastRenderedPageBreak/>
               <w:drawing>
-                <wp:inline distT="0" distB="0" distL="0" distR="0" wp14:anchorId="30800BD7" wp14:editId="3B530EC6">
+                <wp:inline distT="0" distB="0" distL="0" distR="0" wp14:anchorId="75B75D23" wp14:editId="167CF5A3">
                   <wp:extent cx="4023360" cy="5618480"/>
                   <wp:effectExtent l="0" t="0" r="0" b="0"/>
                   <wp:docPr id="4" name="Bild 4" descr="non_orthogonal"/>
@@ -15317,7 +15177,7 @@
                           </pic:cNvPicPr>
                         </pic:nvPicPr>
                         <pic:blipFill>
-                          <a:blip r:embed="rId24">
+                          <a:blip r:embed="rId26">
                             <a:extLst>
                               <a:ext uri="{28A0092B-C50C-407E-A947-70E740481C1C}">
                                 <a14:useLocalDpi xmlns:a14="http://schemas.microsoft.com/office/drawing/2010/main" val="0"/>
@@ -15361,6 +15221,49 @@
               <w:tabs>
                 <w:tab w:val="left" w:pos="360"/>
               </w:tabs>
+            </w:pPr>
+            <w:r>
+              <w:rPr>
+                <w:b/>
+              </w:rPr>
+              <w:t>Figure 5</w:t>
+            </w:r>
+            <w:r>
+              <w:rPr>
+                <w:b/>
+              </w:rPr>
+              <w:t>:</w:t>
+            </w:r>
+            <w:r>
+              <w:t xml:space="preserve"> </w:t>
+            </w:r>
+            <w:r>
+              <w:t>Example for a correlation between the samples variable (Group</w:t>
+            </w:r>
+            <w:r>
+              <w:rPr>
+                <w:vertAlign w:val="subscript"/>
+              </w:rPr>
+              <w:t>1</w:t>
+            </w:r>
+            <w:r>
+              <w:t xml:space="preserve"> and Group</w:t>
+            </w:r>
+            <w:r>
+              <w:rPr>
+                <w:vertAlign w:val="subscript"/>
+              </w:rPr>
+              <w:t>2</w:t>
+            </w:r>
+            <w:r>
+              <w:t>) and TIV</w:t>
+            </w:r>
+          </w:p>
+          <w:p>
+            <w:pPr>
+              <w:tabs>
+                <w:tab w:val="left" w:pos="360"/>
+              </w:tabs>
               <w:rPr>
                 <w:b/>
                 <w:i/>
@@ -15368,24 +15271,13 @@
               </w:rPr>
             </w:pPr>
             <w:r>
-              <w:rPr>
-                <w:b/>
-              </w:rPr>
-              <w:t>Figure 4:</w:t>
-            </w:r>
-            <w:r>
-              <w:t xml:space="preserve"> </w:t>
-            </w:r>
-            <w:r>
-              <w:t xml:space="preserve">Gray boxes between the parameters point to a correlation: the darker the box the larger the correlation (which also holds for inverse correlations). If you click in the box the </w:t>
-            </w:r>
-            <w:proofErr w:type="spellStart"/>
-            <w:r>
-              <w:t>colinearity</w:t>
-            </w:r>
-            <w:proofErr w:type="spellEnd"/>
-            <w:r>
-              <w:t xml:space="preserve"> between the parameters will be displayed.</w:t>
+              <w:t>Gray boxes between the parameters point to a correlation: the darker the box the larger the correlation (which also holds for inverse correlations). If you click in the box the co</w:t>
+            </w:r>
+            <w:r>
+              <w:t>-</w:t>
+            </w:r>
+            <w:r>
+              <w:t>linearity between the parameters will be displayed.</w:t>
             </w:r>
           </w:p>
         </w:tc>
@@ -15547,40 +15439,286 @@
     </w:p>
     <w:p>
       <w:pPr>
-        <w:spacing w:line="360" w:lineRule="auto"/>
         <w:outlineLvl w:val="0"/>
-        <w:rPr>
-          <w:sz w:val="4"/>
-        </w:rPr>
-      </w:pPr>
+      </w:pPr>
+    </w:p>
+    <w:tbl>
+      <w:tblPr>
+        <w:tblStyle w:val="Tabellenraster"/>
+        <w:tblW w:w="0" w:type="auto"/>
+        <w:tblBorders>
+          <w:top w:val="none" w:sz="0" w:space="0" w:color="auto"/>
+          <w:left w:val="none" w:sz="0" w:space="0" w:color="auto"/>
+          <w:bottom w:val="none" w:sz="0" w:space="0" w:color="auto"/>
+          <w:right w:val="none" w:sz="0" w:space="0" w:color="auto"/>
+          <w:insideH w:val="none" w:sz="0" w:space="0" w:color="auto"/>
+          <w:insideV w:val="none" w:sz="0" w:space="0" w:color="auto"/>
+        </w:tblBorders>
+        <w:tblLook w:val="04A0" w:firstRow="1" w:lastRow="0" w:firstColumn="1" w:lastColumn="0" w:noHBand="0" w:noVBand="1"/>
+      </w:tblPr>
+      <w:tblGrid>
+        <w:gridCol w:w="5056"/>
+        <w:gridCol w:w="5056"/>
+      </w:tblGrid>
+      <w:tr>
+        <w:tc>
+          <w:tcPr>
+            <w:tcW w:w="5056" w:type="dxa"/>
+          </w:tcPr>
+          <w:p>
+            <w:pPr>
+              <w:outlineLvl w:val="0"/>
+            </w:pPr>
+            <w:r>
+              <w:rPr>
+                <w:noProof/>
+                <w:lang w:val="de-DE" w:eastAsia="de-DE"/>
+              </w:rPr>
+              <w:drawing>
+                <wp:inline distT="0" distB="0" distL="0" distR="0" wp14:anchorId="3D23167C" wp14:editId="7AD4A498">
+                  <wp:extent cx="3057965" cy="4410839"/>
+                  <wp:effectExtent l="0" t="0" r="0" b="0"/>
+                  <wp:docPr id="15" name="Bild 3" descr="UltraMax:IXI-database:analysis:Ancova_TIV_female_gt_male.jpg"/>
+                  <wp:cNvGraphicFramePr>
+                    <a:graphicFrameLocks xmlns:a="http://schemas.openxmlformats.org/drawingml/2006/main" noChangeAspect="1"/>
+                  </wp:cNvGraphicFramePr>
+                  <a:graphic xmlns:a="http://schemas.openxmlformats.org/drawingml/2006/main">
+                    <a:graphicData uri="http://schemas.openxmlformats.org/drawingml/2006/picture">
+                      <pic:pic xmlns:pic="http://schemas.openxmlformats.org/drawingml/2006/picture">
+                        <pic:nvPicPr>
+                          <pic:cNvPr id="0" name="Picture 3" descr="UltraMax:IXI-database:analysis:Ancova_TIV_female_gt_male.jpg"/>
+                          <pic:cNvPicPr>
+                            <a:picLocks noChangeAspect="1" noChangeArrowheads="1"/>
+                          </pic:cNvPicPr>
+                        </pic:nvPicPr>
+                        <pic:blipFill>
+                          <a:blip r:embed="rId27">
+                            <a:extLst>
+                              <a:ext uri="{28A0092B-C50C-407E-A947-70E740481C1C}">
+                                <a14:useLocalDpi xmlns:a14="http://schemas.microsoft.com/office/drawing/2010/main" val="0"/>
+                              </a:ext>
+                            </a:extLst>
+                          </a:blip>
+                          <a:srcRect/>
+                          <a:stretch>
+                            <a:fillRect/>
+                          </a:stretch>
+                        </pic:blipFill>
+                        <pic:spPr bwMode="auto">
+                          <a:xfrm>
+                            <a:off x="0" y="0"/>
+                            <a:ext cx="3057965" cy="4410839"/>
+                          </a:xfrm>
+                          <a:prstGeom prst="rect">
+                            <a:avLst/>
+                          </a:prstGeom>
+                          <a:noFill/>
+                          <a:ln>
+                            <a:noFill/>
+                          </a:ln>
+                        </pic:spPr>
+                      </pic:pic>
+                    </a:graphicData>
+                  </a:graphic>
+                </wp:inline>
+              </w:drawing>
+            </w:r>
+          </w:p>
+        </w:tc>
+        <w:tc>
+          <w:tcPr>
+            <w:tcW w:w="5056" w:type="dxa"/>
+          </w:tcPr>
+          <w:p>
+            <w:pPr>
+              <w:outlineLvl w:val="0"/>
+            </w:pPr>
+            <w:r>
+              <w:rPr>
+                <w:noProof/>
+                <w:lang w:val="de-DE" w:eastAsia="de-DE"/>
+              </w:rPr>
+              <w:drawing>
+                <wp:inline distT="0" distB="0" distL="0" distR="0" wp14:anchorId="5651D6A2" wp14:editId="371B407E">
+                  <wp:extent cx="3057965" cy="4410839"/>
+                  <wp:effectExtent l="0" t="0" r="0" b="0"/>
+                  <wp:docPr id="16" name="Bild 4" descr="UltraMax:IXI-database:analysis:GlobScaling_TIV_polynomial2_female_gt_male.jpg"/>
+                  <wp:cNvGraphicFramePr>
+                    <a:graphicFrameLocks xmlns:a="http://schemas.openxmlformats.org/drawingml/2006/main" noChangeAspect="1"/>
+                  </wp:cNvGraphicFramePr>
+                  <a:graphic xmlns:a="http://schemas.openxmlformats.org/drawingml/2006/main">
+                    <a:graphicData uri="http://schemas.openxmlformats.org/drawingml/2006/picture">
+                      <pic:pic xmlns:pic="http://schemas.openxmlformats.org/drawingml/2006/picture">
+                        <pic:nvPicPr>
+                          <pic:cNvPr id="0" name="Picture 4" descr="UltraMax:IXI-database:analysis:GlobScaling_TIV_polynomial2_female_gt_male.jpg"/>
+                          <pic:cNvPicPr>
+                            <a:picLocks noChangeAspect="1" noChangeArrowheads="1"/>
+                          </pic:cNvPicPr>
+                        </pic:nvPicPr>
+                        <pic:blipFill>
+                          <a:blip r:embed="rId28">
+                            <a:extLst>
+                              <a:ext uri="{28A0092B-C50C-407E-A947-70E740481C1C}">
+                                <a14:useLocalDpi xmlns:a14="http://schemas.microsoft.com/office/drawing/2010/main" val="0"/>
+                              </a:ext>
+                            </a:extLst>
+                          </a:blip>
+                          <a:srcRect/>
+                          <a:stretch>
+                            <a:fillRect/>
+                          </a:stretch>
+                        </pic:blipFill>
+                        <pic:spPr bwMode="auto">
+                          <a:xfrm>
+                            <a:off x="0" y="0"/>
+                            <a:ext cx="3057965" cy="4410839"/>
+                          </a:xfrm>
+                          <a:prstGeom prst="rect">
+                            <a:avLst/>
+                          </a:prstGeom>
+                          <a:noFill/>
+                          <a:ln>
+                            <a:noFill/>
+                          </a:ln>
+                        </pic:spPr>
+                      </pic:pic>
+                    </a:graphicData>
+                  </a:graphic>
+                </wp:inline>
+              </w:drawing>
+            </w:r>
+          </w:p>
+        </w:tc>
+      </w:tr>
+    </w:tbl>
+    <w:p>
+      <w:pPr>
+        <w:tabs>
+          <w:tab w:val="left" w:pos="360"/>
+        </w:tabs>
+      </w:pPr>
+      <w:r>
+        <w:rPr>
+          <w:b/>
+        </w:rPr>
+        <w:t>Figure 6</w:t>
+      </w:r>
+      <w:r>
+        <w:rPr>
+          <w:b/>
+        </w:rPr>
+        <w:t>:</w:t>
+      </w:r>
+      <w:r>
+        <w:t xml:space="preserve"> </w:t>
+      </w:r>
+      <w:r>
+        <w:t xml:space="preserve">Impact of a correlation </w:t>
+      </w:r>
+      <w:r>
+        <w:t xml:space="preserve">between TIV and your </w:t>
+      </w:r>
+      <w:r>
+        <w:t>parameter of interest</w:t>
+      </w:r>
+      <w:r>
+        <w:t xml:space="preserve"> (sex)</w:t>
+      </w:r>
+    </w:p>
+    <w:p>
+      <w:pPr>
+        <w:outlineLvl w:val="0"/>
+      </w:pPr>
+      <w:r>
+        <w:t xml:space="preserve">Here the effect of sex </w:t>
+      </w:r>
+      <w:r>
+        <w:t xml:space="preserve">(column 3) </w:t>
+      </w:r>
+      <w:r>
+        <w:t xml:space="preserve">was investigated while using age as nuisance parameter </w:t>
+      </w:r>
+      <w:r>
+        <w:t xml:space="preserve">(column 2) </w:t>
+      </w:r>
+      <w:r>
+        <w:t>in a sample of 547 subjects from the IXI database. Left: The default approach where additionally TIV is used as nuisance parameter (column 4) is characterized by a large correlation between TIV and sex (</w:t>
+      </w:r>
+      <w:r>
+        <w:t xml:space="preserve">r=0.6, not orthogonal). Because of this large correlation much of the variance that can be explained by sex is also removed from the data by </w:t>
+      </w:r>
+      <w:proofErr w:type="spellStart"/>
+      <w:r>
+        <w:t>covarying</w:t>
+      </w:r>
+      <w:proofErr w:type="spellEnd"/>
+      <w:r>
+        <w:t xml:space="preserve"> out TIV. Right: TIV was used here to globally scale the data according to TIV. Please note the huge differences between both approaches.</w:t>
+      </w:r>
+    </w:p>
+    <w:p>
+      <w:pPr>
+        <w:outlineLvl w:val="0"/>
+      </w:pPr>
+    </w:p>
+    <w:p>
+      <w:pPr>
+        <w:outlineLvl w:val="0"/>
+      </w:pPr>
+      <w:r>
+        <w:t>In Fig.</w:t>
+      </w:r>
+      <w:r>
+        <w:t xml:space="preserve"> </w:t>
+      </w:r>
+      <w:r>
+        <w:t xml:space="preserve">6 the huge differences between both approaches are obvious if TIV correlates with your parameter of interest (here sex). Thus, the larger the correlation the larger the </w:t>
+      </w:r>
+      <w:r>
+        <w:t>necessity</w:t>
+      </w:r>
+      <w:r>
+        <w:t xml:space="preserve"> will be to use TI</w:t>
+      </w:r>
+      <w:r>
+        <w:t>V with global scaling. T</w:t>
+      </w:r>
+      <w:r>
+        <w:t xml:space="preserve">he </w:t>
+      </w:r>
+      <w:r>
+        <w:t>weak</w:t>
+      </w:r>
+      <w:r>
+        <w:t xml:space="preserve"> of the global scaling approach is that potential non-linearity in the relation to TIV cannot be considered</w:t>
+      </w:r>
+      <w:r>
+        <w:t xml:space="preserve">. Furthermore, </w:t>
+      </w:r>
+      <w:r>
+        <w:t xml:space="preserve">the relation to TIV </w:t>
+      </w:r>
+      <w:r>
+        <w:t>can vary for different brain regions, which also cannot be considered with the global scaling approach. However, if the correlation to TIV is too large the advantages of global scaling outweigh the use of TIV as nuisance parameter.</w:t>
+      </w:r>
+      <w:bookmarkStart w:id="65" w:name="_Toc328131069"/>
+      <w:bookmarkStart w:id="66" w:name="_Toc366501888"/>
+      <w:bookmarkStart w:id="67" w:name="_Toc366502665"/>
       <w:r>
         <w:br w:type="page"/>
       </w:r>
     </w:p>
     <w:p>
       <w:pPr>
-        <w:pBdr>
-          <w:top w:val="single" w:sz="6" w:space="1" w:color="auto"/>
-        </w:pBdr>
-        <w:rPr>
-          <w:b/>
-          <w:u w:val="single"/>
-        </w:rPr>
-      </w:pPr>
-    </w:p>
-    <w:p>
-      <w:pPr>
         <w:pStyle w:val="berschrift3"/>
       </w:pPr>
-      <w:bookmarkStart w:id="66" w:name="_Toc328131069"/>
-      <w:bookmarkStart w:id="67" w:name="_Toc366501888"/>
-      <w:bookmarkStart w:id="68" w:name="_Toc366502665"/>
-      <w:r>
+      <w:r>
+        <w:lastRenderedPageBreak/>
         <w:t>Defining Contrasts</w:t>
       </w:r>
+      <w:bookmarkEnd w:id="65"/>
       <w:bookmarkEnd w:id="66"/>
       <w:bookmarkEnd w:id="67"/>
-      <w:bookmarkEnd w:id="68"/>
     </w:p>
     <w:p>
       <w:pPr>
@@ -15724,7 +15862,7 @@
     <w:tbl>
       <w:tblPr>
         <w:tblW w:w="0" w:type="auto"/>
-        <w:tblLook w:val="00BF" w:firstRow="1" w:lastRow="0" w:firstColumn="1" w:lastColumn="0" w:noHBand="0" w:noVBand="0"/>
+        <w:tblLook w:val="00A0" w:firstRow="1" w:lastRow="0" w:firstColumn="1" w:lastColumn="0" w:noHBand="0" w:noVBand="0"/>
       </w:tblPr>
       <w:tblGrid>
         <w:gridCol w:w="8188"/>
@@ -15798,7 +15936,7 @@
                 <w:lang w:val="de-DE" w:eastAsia="de-DE"/>
               </w:rPr>
               <w:drawing>
-                <wp:anchor distT="0" distB="0" distL="114300" distR="114300" simplePos="0" relativeHeight="251660800" behindDoc="0" locked="0" layoutInCell="1" allowOverlap="1" wp14:anchorId="7C6A8955" wp14:editId="1E23860E">
+                <wp:anchor distT="0" distB="0" distL="114300" distR="114300" simplePos="0" relativeHeight="251660800" behindDoc="0" locked="0" layoutInCell="1" allowOverlap="1" wp14:anchorId="52E833AC" wp14:editId="311335F0">
                   <wp:simplePos x="0" y="0"/>
                   <wp:positionH relativeFrom="column">
                     <wp:posOffset>933450</wp:posOffset>
@@ -15831,7 +15969,7 @@
                           </pic:cNvPicPr>
                         </pic:nvPicPr>
                         <pic:blipFill>
-                          <a:blip r:embed="rId25">
+                          <a:blip r:embed="rId29">
                             <a:extLst>
                               <a:ext uri="{28A0092B-C50C-407E-A947-70E740481C1C}">
                                 <a14:useLocalDpi xmlns:a14="http://schemas.microsoft.com/office/drawing/2010/main" val="0"/>
@@ -15865,12 +16003,6 @@
                       </pic:pic>
                     </a:graphicData>
                   </a:graphic>
-                  <wp14:sizeRelH relativeFrom="page">
-                    <wp14:pctWidth>0</wp14:pctWidth>
-                  </wp14:sizeRelH>
-                  <wp14:sizeRelV relativeFrom="page">
-                    <wp14:pctHeight>0</wp14:pctHeight>
-                  </wp14:sizeRelV>
                 </wp:anchor>
               </w:drawing>
             </w:r>
@@ -16072,7 +16204,7 @@
     <w:tbl>
       <w:tblPr>
         <w:tblW w:w="0" w:type="auto"/>
-        <w:tblLook w:val="00BF" w:firstRow="1" w:lastRow="0" w:firstColumn="1" w:lastColumn="0" w:noHBand="0" w:noVBand="0"/>
+        <w:tblLook w:val="00A0" w:firstRow="1" w:lastRow="0" w:firstColumn="1" w:lastColumn="0" w:noHBand="0" w:noVBand="0"/>
       </w:tblPr>
       <w:tblGrid>
         <w:gridCol w:w="8046"/>
@@ -16120,7 +16252,7 @@
                 <w:lang w:val="de-DE" w:eastAsia="de-DE"/>
               </w:rPr>
               <w:drawing>
-                <wp:inline distT="0" distB="0" distL="0" distR="0" wp14:anchorId="53DA8A72" wp14:editId="01FE1C92">
+                <wp:inline distT="0" distB="0" distL="0" distR="0" wp14:anchorId="4908F39B" wp14:editId="77765CB8">
                   <wp:extent cx="467360" cy="1097280"/>
                   <wp:effectExtent l="25400" t="25400" r="0" b="0"/>
                   <wp:docPr id="5" name="Bild 5" descr="Anova2x2"/>
@@ -16137,7 +16269,7 @@
                           </pic:cNvPicPr>
                         </pic:nvPicPr>
                         <pic:blipFill>
-                          <a:blip r:embed="rId26">
+                          <a:blip r:embed="rId30">
                             <a:extLst>
                               <a:ext uri="{28A0092B-C50C-407E-A947-70E740481C1C}">
                                 <a14:useLocalDpi xmlns:a14="http://schemas.microsoft.com/office/drawing/2010/main" val="0"/>
@@ -16374,7 +16506,6 @@
               <w:ind w:left="1890"/>
             </w:pPr>
             <w:r>
-              <w:lastRenderedPageBreak/>
               <w:t xml:space="preserve">For </w:t>
             </w:r>
             <w:r>
@@ -16962,7 +17093,7 @@
     <w:tbl>
       <w:tblPr>
         <w:tblW w:w="0" w:type="auto"/>
-        <w:tblLook w:val="00BF" w:firstRow="1" w:lastRow="0" w:firstColumn="1" w:lastColumn="0" w:noHBand="0" w:noVBand="0"/>
+        <w:tblLook w:val="00A0" w:firstRow="1" w:lastRow="0" w:firstColumn="1" w:lastColumn="0" w:noHBand="0" w:noVBand="0"/>
       </w:tblPr>
       <w:tblGrid>
         <w:gridCol w:w="8046"/>
@@ -17019,7 +17150,7 @@
                 <w:lang w:val="de-DE" w:eastAsia="de-DE"/>
               </w:rPr>
               <w:drawing>
-                <wp:inline distT="0" distB="0" distL="0" distR="0" wp14:anchorId="0C9AC8C3" wp14:editId="29148B67">
+                <wp:inline distT="0" distB="0" distL="0" distR="0" wp14:anchorId="12CFEFC4" wp14:editId="4E2DDB7D">
                   <wp:extent cx="375920" cy="1076960"/>
                   <wp:effectExtent l="25400" t="25400" r="5080" b="0"/>
                   <wp:docPr id="11" name="Bild 11" descr="regression"/>
@@ -17036,7 +17167,7 @@
                           </pic:cNvPicPr>
                         </pic:nvPicPr>
                         <pic:blipFill>
-                          <a:blip r:embed="rId27">
+                          <a:blip r:embed="rId31">
                             <a:extLst>
                               <a:ext uri="{28A0092B-C50C-407E-A947-70E740481C1C}">
                                 <a14:useLocalDpi xmlns:a14="http://schemas.microsoft.com/office/drawing/2010/main" val="0"/>
@@ -17390,7 +17521,7 @@
     <w:tbl>
       <w:tblPr>
         <w:tblW w:w="0" w:type="auto"/>
-        <w:tblLook w:val="00BF" w:firstRow="1" w:lastRow="0" w:firstColumn="1" w:lastColumn="0" w:noHBand="0" w:noVBand="0"/>
+        <w:tblLook w:val="00A0" w:firstRow="1" w:lastRow="0" w:firstColumn="1" w:lastColumn="0" w:noHBand="0" w:noVBand="0"/>
       </w:tblPr>
       <w:tblGrid>
         <w:gridCol w:w="8046"/>
@@ -17447,7 +17578,7 @@
                 <w:lang w:val="de-DE" w:eastAsia="de-DE"/>
               </w:rPr>
               <w:drawing>
-                <wp:inline distT="0" distB="0" distL="0" distR="0" wp14:anchorId="1434BF7C" wp14:editId="46A2B0CE">
+                <wp:inline distT="0" distB="0" distL="0" distR="0" wp14:anchorId="504A2778" wp14:editId="47D9175C">
                   <wp:extent cx="436880" cy="1087120"/>
                   <wp:effectExtent l="25400" t="25400" r="0" b="5080"/>
                   <wp:docPr id="6" name="Bild 6" descr="regression2"/>
@@ -17464,7 +17595,7 @@
                           </pic:cNvPicPr>
                         </pic:nvPicPr>
                         <pic:blipFill>
-                          <a:blip r:embed="rId28">
+                          <a:blip r:embed="rId32">
                             <a:extLst>
                               <a:ext uri="{28A0092B-C50C-407E-A947-70E740481C1C}">
                                 <a14:useLocalDpi xmlns:a14="http://schemas.microsoft.com/office/drawing/2010/main" val="0"/>
@@ -17902,7 +18033,6 @@
               <w:ind w:left="1890"/>
             </w:pPr>
             <w:r>
-              <w:lastRenderedPageBreak/>
               <w:t xml:space="preserve">For </w:t>
             </w:r>
             <w:r>
@@ -17939,6 +18069,7 @@
               <w:ind w:left="1890"/>
             </w:pPr>
             <w:r>
+              <w:lastRenderedPageBreak/>
               <w:t xml:space="preserve">For </w:t>
             </w:r>
             <w:r>
@@ -18030,7 +18161,6 @@
               <w:rPr>
                 <w:b/>
               </w:rPr>
-              <w:lastRenderedPageBreak/>
               <w:t xml:space="preserve">0 </w:t>
             </w:r>
             <w:proofErr w:type="spellStart"/>
@@ -18111,6 +18241,7 @@
               <w:rPr>
                 <w:b/>
               </w:rPr>
+              <w:lastRenderedPageBreak/>
               <w:t xml:space="preserve">0 </w:t>
             </w:r>
             <w:proofErr w:type="spellStart"/>
@@ -18258,7 +18389,7 @@
     <w:tbl>
       <w:tblPr>
         <w:tblW w:w="0" w:type="auto"/>
-        <w:tblLook w:val="00BF" w:firstRow="1" w:lastRow="0" w:firstColumn="1" w:lastColumn="0" w:noHBand="0" w:noVBand="0"/>
+        <w:tblLook w:val="00A0" w:firstRow="1" w:lastRow="0" w:firstColumn="1" w:lastColumn="0" w:noHBand="0" w:noVBand="0"/>
       </w:tblPr>
       <w:tblGrid>
         <w:gridCol w:w="8046"/>
@@ -18315,7 +18446,7 @@
                 <w:lang w:val="de-DE" w:eastAsia="de-DE"/>
               </w:rPr>
               <w:drawing>
-                <wp:inline distT="0" distB="0" distL="0" distR="0" wp14:anchorId="6A65AC3B" wp14:editId="598D506A">
+                <wp:inline distT="0" distB="0" distL="0" distR="0" wp14:anchorId="6E620C6B" wp14:editId="42836992">
                   <wp:extent cx="579120" cy="1107440"/>
                   <wp:effectExtent l="25400" t="25400" r="5080" b="10160"/>
                   <wp:docPr id="12" name="Bild 12" descr="interaction2x2"/>
@@ -18332,7 +18463,7 @@
                           </pic:cNvPicPr>
                         </pic:nvPicPr>
                         <pic:blipFill>
-                          <a:blip r:embed="rId29">
+                          <a:blip r:embed="rId33">
                             <a:extLst>
                               <a:ext uri="{28A0092B-C50C-407E-A947-70E740481C1C}">
                                 <a14:useLocalDpi xmlns:a14="http://schemas.microsoft.com/office/drawing/2010/main" val="0"/>
@@ -18657,7 +18788,7 @@
     <w:tbl>
       <w:tblPr>
         <w:tblW w:w="0" w:type="auto"/>
-        <w:tblLook w:val="00BF" w:firstRow="1" w:lastRow="0" w:firstColumn="1" w:lastColumn="0" w:noHBand="0" w:noVBand="0"/>
+        <w:tblLook w:val="00A0" w:firstRow="1" w:lastRow="0" w:firstColumn="1" w:lastColumn="0" w:noHBand="0" w:noVBand="0"/>
       </w:tblPr>
       <w:tblGrid>
         <w:gridCol w:w="8046"/>
@@ -18714,7 +18845,7 @@
                 <w:lang w:val="de-DE" w:eastAsia="de-DE"/>
               </w:rPr>
               <w:drawing>
-                <wp:inline distT="0" distB="0" distL="0" distR="0" wp14:anchorId="1D52CB73" wp14:editId="0C53C58F">
+                <wp:inline distT="0" distB="0" distL="0" distR="0" wp14:anchorId="4675D3E4" wp14:editId="314EA11A">
                   <wp:extent cx="680720" cy="1087120"/>
                   <wp:effectExtent l="25400" t="25400" r="5080" b="5080"/>
                   <wp:docPr id="7" name="Bild 7" descr="interaction2x2"/>
@@ -18731,7 +18862,7 @@
                           </pic:cNvPicPr>
                         </pic:nvPicPr>
                         <pic:blipFill>
-                          <a:blip r:embed="rId29">
+                          <a:blip r:embed="rId33">
                             <a:extLst>
                               <a:ext uri="{28A0092B-C50C-407E-A947-70E740481C1C}">
                                 <a14:useLocalDpi xmlns:a14="http://schemas.microsoft.com/office/drawing/2010/main" val="0"/>
@@ -19238,7 +19369,6 @@
               <w:ind w:left="1890"/>
             </w:pPr>
             <w:r>
-              <w:lastRenderedPageBreak/>
               <w:t xml:space="preserve">For </w:t>
             </w:r>
             <w:r>
@@ -19426,7 +19556,6 @@
               <w:rPr>
                 <w:b/>
               </w:rPr>
-              <w:lastRenderedPageBreak/>
               <w:t xml:space="preserve">0 </w:t>
             </w:r>
             <w:proofErr w:type="spellStart"/>
@@ -19931,13 +20060,12 @@
       <w:pPr>
         <w:pStyle w:val="berschrift1"/>
         <w:sectPr>
-          <w:footerReference w:type="even" r:id="rId30"/>
-          <w:footerReference w:type="default" r:id="rId31"/>
+          <w:footerReference w:type="even" r:id="rId34"/>
+          <w:footerReference w:type="default" r:id="rId35"/>
           <w:pgSz w:w="12240" w:h="15840" w:code="1"/>
           <w:pgMar w:top="1134" w:right="1134" w:bottom="1134" w:left="1134" w:header="720" w:footer="720" w:gutter="0"/>
           <w:cols w:space="720"/>
           <w:docGrid w:linePitch="360"/>
-          <w:printerSettings r:id="rId32"/>
         </w:sectPr>
       </w:pPr>
     </w:p>
@@ -19945,42 +20073,42 @@
       <w:pPr>
         <w:pStyle w:val="berschrift1"/>
       </w:pPr>
-      <w:bookmarkStart w:id="69" w:name="_Toc328131070"/>
-      <w:bookmarkStart w:id="70" w:name="_Toc366501889"/>
-      <w:bookmarkStart w:id="71" w:name="_Toc366502666"/>
+      <w:bookmarkStart w:id="68" w:name="_Toc328131070"/>
+      <w:bookmarkStart w:id="69" w:name="_Toc366501889"/>
+      <w:bookmarkStart w:id="70" w:name="_Toc366502666"/>
       <w:r>
         <w:lastRenderedPageBreak/>
         <w:t>Special Cases</w:t>
       </w:r>
+      <w:bookmarkEnd w:id="68"/>
       <w:bookmarkEnd w:id="69"/>
       <w:bookmarkEnd w:id="70"/>
+    </w:p>
+    <w:p>
+      <w:pPr>
+        <w:pStyle w:val="berschrift2"/>
+      </w:pPr>
+      <w:bookmarkStart w:id="71" w:name="_Toc328131071"/>
+      <w:bookmarkStart w:id="72" w:name="_Toc366501890"/>
+      <w:bookmarkStart w:id="73" w:name="_Toc366502667"/>
+      <w:r>
+        <w:t xml:space="preserve">CAT12 </w:t>
+      </w:r>
+      <w:proofErr w:type="spellStart"/>
+      <w:r>
+        <w:t>for</w:t>
+      </w:r>
+      <w:proofErr w:type="spellEnd"/>
+      <w:r>
+        <w:t xml:space="preserve"> longitudinal </w:t>
+      </w:r>
+      <w:proofErr w:type="spellStart"/>
+      <w:r>
+        <w:t>data</w:t>
+      </w:r>
       <w:bookmarkEnd w:id="71"/>
-    </w:p>
-    <w:p>
-      <w:pPr>
-        <w:pStyle w:val="berschrift2"/>
-      </w:pPr>
-      <w:bookmarkStart w:id="72" w:name="_Toc328131071"/>
-      <w:bookmarkStart w:id="73" w:name="_Toc366501890"/>
-      <w:bookmarkStart w:id="74" w:name="_Toc366502667"/>
-      <w:r>
-        <w:t xml:space="preserve">CAT12 </w:t>
-      </w:r>
-      <w:proofErr w:type="spellStart"/>
-      <w:r>
-        <w:t>for</w:t>
-      </w:r>
-      <w:proofErr w:type="spellEnd"/>
-      <w:r>
-        <w:t xml:space="preserve"> longitudinal </w:t>
-      </w:r>
-      <w:proofErr w:type="spellStart"/>
-      <w:r>
-        <w:t>data</w:t>
-      </w:r>
       <w:bookmarkEnd w:id="72"/>
       <w:bookmarkEnd w:id="73"/>
-      <w:bookmarkEnd w:id="74"/>
       <w:proofErr w:type="spellEnd"/>
     </w:p>
     <w:p>
@@ -20006,7 +20134,13 @@
     </w:p>
     <w:p>
       <w:r>
-        <w:t>The majority of VBM studies are based on cross-sectional data, where one image is acquired for each subject. However, in order to track e.g. learning effects over time longitudinal designs are necessary, where additional time-points are acquired for each subject. The analysis of these longitudinal data requires a customized processing, that considers the characteristics of intra-subject analysis. While for cross-sectional data images can be processed independently for each subject longitudinal data has to be registered to the mean image for each subject using an inverse-consistent realignment. Furthermore, spatial normalization is estimated for the mean image of all time points only and applied to all images (Figure 4). Additional attention is then needed for the setup of the statistical model. The following section will therefore describe data preprocessing and model setup for longitudinal data.</w:t>
+        <w:t>The majority of VBM studies are based on cross-sectional data, where one image is acquired for each subject. However, in order to track e.g. learning effects over time longitudinal designs are necessary, where additional time-points are acquired for each subject. The analysis of these longitudinal data requires a customized processing, that considers the characteristics of intra-subject analysis. While for cross-sectional data images can be processed independently for each subject longitudinal data has to be registered to the mean image for each subject using an inverse-consistent realignment. Furthermore, spatial normalization is estimated for the mean image of all time points only and</w:t>
+      </w:r>
+      <w:r>
+        <w:t xml:space="preserve"> applied to all images (Figure 7</w:t>
+      </w:r>
+      <w:r>
+        <w:t>). Additional attention is then needed for the setup of the statistical model. The following section will therefore describe data preprocessing and model setup for longitudinal data.</w:t>
       </w:r>
     </w:p>
     <w:p>
@@ -20022,7 +20156,7 @@
           <w:lang w:val="de-DE" w:eastAsia="de-DE"/>
         </w:rPr>
         <w:drawing>
-          <wp:inline distT="0" distB="0" distL="0" distR="0" wp14:anchorId="04CEBD12" wp14:editId="0A37FEE9">
+          <wp:inline distT="0" distB="0" distL="0" distR="0" wp14:anchorId="30874307" wp14:editId="5023428D">
             <wp:extent cx="4450080" cy="3830320"/>
             <wp:effectExtent l="0" t="0" r="0" b="0"/>
             <wp:docPr id="8" name="Bild 8" descr="Folie1"/>
@@ -20039,7 +20173,7 @@
                     </pic:cNvPicPr>
                   </pic:nvPicPr>
                   <pic:blipFill>
-                    <a:blip r:embed="rId33">
+                    <a:blip r:embed="rId36">
                       <a:extLst>
                         <a:ext uri="{28A0092B-C50C-407E-A947-70E740481C1C}">
                           <a14:useLocalDpi xmlns:a14="http://schemas.microsoft.com/office/drawing/2010/main" val="0"/>
@@ -20077,441 +20211,75 @@
           <w:noProof/>
           <w:lang w:val="de-DE" w:eastAsia="de-DE"/>
         </w:rPr>
-        <mc:AlternateContent>
-          <mc:Choice Requires="wps">
-            <w:drawing>
-              <wp:anchor distT="0" distB="0" distL="114300" distR="114300" simplePos="0" relativeHeight="251656704" behindDoc="0" locked="0" layoutInCell="1" allowOverlap="1" wp14:anchorId="213AD9EF" wp14:editId="69C75C85">
-                <wp:simplePos x="0" y="0"/>
-                <wp:positionH relativeFrom="column">
-                  <wp:posOffset>180975</wp:posOffset>
-                </wp:positionH>
-                <wp:positionV relativeFrom="paragraph">
-                  <wp:posOffset>16510</wp:posOffset>
-                </wp:positionV>
-                <wp:extent cx="5827395" cy="1714500"/>
-                <wp:effectExtent l="3175" t="3810" r="0" b="0"/>
-                <wp:wrapTight wrapText="bothSides">
-                  <wp:wrapPolygon edited="0">
-                    <wp:start x="0" y="0"/>
-                    <wp:lineTo x="21600" y="0"/>
-                    <wp:lineTo x="21600" y="21600"/>
-                    <wp:lineTo x="0" y="21600"/>
-                    <wp:lineTo x="0" y="0"/>
-                  </wp:wrapPolygon>
-                </wp:wrapTight>
-                <wp:docPr id="16" name="Text Box 20"/>
-                <wp:cNvGraphicFramePr>
-                  <a:graphicFrameLocks xmlns:a="http://schemas.openxmlformats.org/drawingml/2006/main"/>
-                </wp:cNvGraphicFramePr>
-                <a:graphic xmlns:a="http://schemas.openxmlformats.org/drawingml/2006/main">
-                  <a:graphicData uri="http://schemas.microsoft.com/office/word/2010/wordprocessingShape">
-                    <wps:wsp>
-                      <wps:cNvSpPr txBox="1">
-                        <a:spLocks noChangeArrowheads="1"/>
-                      </wps:cNvSpPr>
-                      <wps:spPr bwMode="auto">
-                        <a:xfrm>
-                          <a:off x="0" y="0"/>
-                          <a:ext cx="5827395" cy="1714500"/>
-                        </a:xfrm>
-                        <a:prstGeom prst="rect">
-                          <a:avLst/>
-                        </a:prstGeom>
-                        <a:noFill/>
-                        <a:ln>
-                          <a:noFill/>
-                        </a:ln>
-                        <a:extLst>
-                          <a:ext uri="{909E8E84-426E-40dd-AFC4-6F175D3DCCD1}">
-                            <a14:hiddenFill xmlns:a14="http://schemas.microsoft.com/office/drawing/2010/main">
-                              <a:solidFill>
-                                <a:srgbClr val="FFFFFF"/>
-                              </a:solidFill>
-                            </a14:hiddenFill>
-                          </a:ext>
-                          <a:ext uri="{91240B29-F687-4f45-9708-019B960494DF}">
-                            <a14:hiddenLine xmlns:a14="http://schemas.microsoft.com/office/drawing/2010/main" w="9525">
-                              <a:solidFill>
-                                <a:srgbClr val="000000"/>
-                              </a:solidFill>
-                              <a:miter lim="800000"/>
-                              <a:headEnd/>
-                              <a:tailEnd/>
-                            </a14:hiddenLine>
-                          </a:ext>
-                        </a:extLst>
-                      </wps:spPr>
-                      <wps:txbx>
-                        <w:txbxContent>
-                          <w:p>
-                            <w:pPr>
-                              <w:pStyle w:val="Kopfzeile"/>
-                              <w:rPr>
-                                <w:i/>
-                              </w:rPr>
-                            </w:pPr>
-                            <w:r>
-                              <w:rPr>
-                                <w:i/>
-                              </w:rPr>
-                              <w:t xml:space="preserve">Fig 4.: </w:t>
-                            </w:r>
-                            <w:r>
-                              <w:rPr>
-                                <w:i/>
-                              </w:rPr>
-                              <w:t xml:space="preserve">Flow diagram for processing longitudinal data with </w:t>
-                            </w:r>
-                            <w:r>
-                              <w:rPr>
-                                <w:i/>
-                              </w:rPr>
-                              <w:t xml:space="preserve">CAT12. </w:t>
-                            </w:r>
-                            <w:r>
-                              <w:rPr>
-                                <w:i/>
-                              </w:rPr>
-                              <w:t xml:space="preserve">This figure demonstrates the steps for processing longitudinal data. After an initial </w:t>
-                            </w:r>
-                            <w:r>
-                              <w:rPr>
-                                <w:i/>
-                              </w:rPr>
-                              <w:t xml:space="preserve">inverse-consistent </w:t>
-                            </w:r>
-                            <w:r>
-                              <w:rPr>
-                                <w:i/>
-                              </w:rPr>
-                              <w:t>realignment, the mean of the realigned images is calculated (mean</w:t>
-                            </w:r>
-                            <w:r>
-                              <w:rPr>
-                                <w:i/>
-                              </w:rPr>
-                              <w:t>).</w:t>
-                            </w:r>
-                            <w:r>
-                              <w:rPr>
-                                <w:i/>
-                              </w:rPr>
-                              <w:t xml:space="preserve"> Spatial normalization parameters </w:t>
-                            </w:r>
-                            <w:r>
-                              <w:rPr>
-                                <w:i/>
-                              </w:rPr>
-                              <w:t xml:space="preserve">using </w:t>
-                            </w:r>
-                            <w:proofErr w:type="gramStart"/>
-                            <w:r>
-                              <w:rPr>
-                                <w:i/>
-                              </w:rPr>
-                              <w:t xml:space="preserve">a </w:t>
-                            </w:r>
-                            <w:proofErr w:type="spellStart"/>
-                            <w:r>
-                              <w:rPr>
-                                <w:i/>
-                              </w:rPr>
-                              <w:t>Dartel</w:t>
-                            </w:r>
-                            <w:proofErr w:type="spellEnd"/>
-                            <w:proofErr w:type="gramEnd"/>
-                            <w:r>
-                              <w:rPr>
-                                <w:i/>
-                              </w:rPr>
-                              <w:t xml:space="preserve"> Normalization </w:t>
-                            </w:r>
-                            <w:r>
-                              <w:rPr>
-                                <w:i/>
-                              </w:rPr>
-                              <w:t>are estimated in the next step using the segmentations of the mean image. These normalization parameters are applied to the segmentations of the</w:t>
-                            </w:r>
-                            <w:r>
-                              <w:rPr>
-                                <w:i/>
-                              </w:rPr>
-                              <w:t xml:space="preserve"> </w:t>
-                            </w:r>
-                            <w:r>
-                              <w:rPr>
-                                <w:i/>
-                              </w:rPr>
-                              <w:t>images</w:t>
-                            </w:r>
-                            <w:r>
-                              <w:rPr>
-                                <w:i/>
-                              </w:rPr>
-                              <w:t xml:space="preserve"> of all time points (p1</w:t>
-                            </w:r>
-                            <w:r>
-                              <w:rPr>
-                                <w:i/>
-                              </w:rPr>
-                              <w:t>ri</w:t>
-                            </w:r>
-                            <w:r>
-                              <w:rPr>
-                                <w:i/>
-                                <w:vertAlign w:val="subscript"/>
-                              </w:rPr>
-                              <w:t>x</w:t>
-                            </w:r>
-                            <w:r>
-                              <w:rPr>
-                                <w:i/>
-                              </w:rPr>
-                              <w:t>)</w:t>
-                            </w:r>
-                            <w:r>
-                              <w:rPr>
-                                <w:i/>
-                              </w:rPr>
-                              <w:t xml:space="preserve"> and are finally modulated </w:t>
-                            </w:r>
-                            <w:r>
-                              <w:rPr>
-                                <w:i/>
-                              </w:rPr>
-                              <w:t>(</w:t>
-                            </w:r>
-                            <w:r>
-                              <w:rPr>
-                                <w:i/>
-                              </w:rPr>
-                              <w:t>mwp1</w:t>
-                            </w:r>
-                            <w:r>
-                              <w:rPr>
-                                <w:i/>
-                              </w:rPr>
-                              <w:t>ri</w:t>
-                            </w:r>
-                            <w:r>
-                              <w:rPr>
-                                <w:i/>
-                                <w:vertAlign w:val="subscript"/>
-                              </w:rPr>
-                              <w:t>x</w:t>
-                            </w:r>
-                            <w:r>
-                              <w:rPr>
-                                <w:i/>
-                              </w:rPr>
-                              <w:t>)</w:t>
-                            </w:r>
-                            <w:r>
-                              <w:rPr>
-                                <w:i/>
-                              </w:rPr>
-                              <w:t>.</w:t>
-                            </w:r>
-                          </w:p>
-                        </w:txbxContent>
-                      </wps:txbx>
-                      <wps:bodyPr rot="0" vert="horz" wrap="square" lIns="91440" tIns="91440" rIns="91440" bIns="91440" anchor="t" anchorCtr="0" upright="1">
-                        <a:noAutofit/>
-                      </wps:bodyPr>
-                    </wps:wsp>
-                  </a:graphicData>
-                </a:graphic>
-                <wp14:sizeRelH relativeFrom="page">
-                  <wp14:pctWidth>0</wp14:pctWidth>
-                </wp14:sizeRelH>
-                <wp14:sizeRelV relativeFrom="page">
-                  <wp14:pctHeight>0</wp14:pctHeight>
-                </wp14:sizeRelV>
-              </wp:anchor>
-            </w:drawing>
-          </mc:Choice>
-          <mc:Fallback>
-            <w:pict>
-              <v:shape id="Text Box 20" o:spid="_x0000_s1027" type="#_x0000_t202" style="position:absolute;left:0;text-align:left;margin-left:14.25pt;margin-top:1.3pt;width:458.85pt;height:135pt;z-index:251656704;visibility:visible;mso-wrap-style:square;mso-width-percent:0;mso-height-percent:0;mso-wrap-distance-left:9pt;mso-wrap-distance-top:0;mso-wrap-distance-right:9pt;mso-wrap-distance-bottom:0;mso-position-horizontal:absolute;mso-position-horizontal-relative:text;mso-position-vertical:absolute;mso-position-vertical-relative:text;mso-width-percent:0;mso-height-percent:0;mso-width-relative:page;mso-height-relative:page;v-text-anchor:top" o:gfxdata="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" filled="f" stroked="f">
-                <v:textbox inset=",7.2pt,,7.2pt">
-                  <w:txbxContent>
-                    <w:p>
-                      <w:pPr>
-                        <w:pStyle w:val="Kopfzeile"/>
-                        <w:rPr>
-                          <w:i/>
-                        </w:rPr>
-                      </w:pPr>
-                      <w:r>
-                        <w:rPr>
-                          <w:i/>
-                        </w:rPr>
-                        <w:t xml:space="preserve">Fig 4.: </w:t>
-                      </w:r>
-                      <w:r>
-                        <w:rPr>
-                          <w:i/>
-                        </w:rPr>
-                        <w:t xml:space="preserve">Flow diagram for processing longitudinal data with </w:t>
-                      </w:r>
-                      <w:r>
-                        <w:rPr>
-                          <w:i/>
-                        </w:rPr>
-                        <w:t xml:space="preserve">CAT12. </w:t>
-                      </w:r>
-                      <w:r>
-                        <w:rPr>
-                          <w:i/>
-                        </w:rPr>
-                        <w:t xml:space="preserve">This figure demonstrates the steps for processing longitudinal data. After an initial </w:t>
-                      </w:r>
-                      <w:r>
-                        <w:rPr>
-                          <w:i/>
-                        </w:rPr>
-                        <w:t xml:space="preserve">inverse-consistent </w:t>
-                      </w:r>
-                      <w:r>
-                        <w:rPr>
-                          <w:i/>
-                        </w:rPr>
-                        <w:t>realignment, the mean of the realigned images is calculated (mean</w:t>
-                      </w:r>
-                      <w:r>
-                        <w:rPr>
-                          <w:i/>
-                        </w:rPr>
-                        <w:t>).</w:t>
-                      </w:r>
-                      <w:r>
-                        <w:rPr>
-                          <w:i/>
-                        </w:rPr>
-                        <w:t xml:space="preserve"> Spatial normalization parameters </w:t>
-                      </w:r>
-                      <w:r>
-                        <w:rPr>
-                          <w:i/>
-                        </w:rPr>
-                        <w:t xml:space="preserve">using </w:t>
-                      </w:r>
-                      <w:proofErr w:type="gramStart"/>
-                      <w:r>
-                        <w:rPr>
-                          <w:i/>
-                        </w:rPr>
-                        <w:t xml:space="preserve">a </w:t>
-                      </w:r>
-                      <w:proofErr w:type="spellStart"/>
-                      <w:r>
-                        <w:rPr>
-                          <w:i/>
-                        </w:rPr>
-                        <w:t>Dartel</w:t>
-                      </w:r>
-                      <w:proofErr w:type="spellEnd"/>
-                      <w:proofErr w:type="gramEnd"/>
-                      <w:r>
-                        <w:rPr>
-                          <w:i/>
-                        </w:rPr>
-                        <w:t xml:space="preserve"> Normalization </w:t>
-                      </w:r>
-                      <w:r>
-                        <w:rPr>
-                          <w:i/>
-                        </w:rPr>
-                        <w:t>are estimated in the next step using the segmentations of the mean image. These normalization parameters are applied to the segmentations of the</w:t>
-                      </w:r>
-                      <w:r>
-                        <w:rPr>
-                          <w:i/>
-                        </w:rPr>
-                        <w:t xml:space="preserve"> </w:t>
-                      </w:r>
-                      <w:r>
-                        <w:rPr>
-                          <w:i/>
-                        </w:rPr>
-                        <w:t>images</w:t>
-                      </w:r>
-                      <w:r>
-                        <w:rPr>
-                          <w:i/>
-                        </w:rPr>
-                        <w:t xml:space="preserve"> of all time points (p1</w:t>
-                      </w:r>
-                      <w:r>
-                        <w:rPr>
-                          <w:i/>
-                        </w:rPr>
-                        <w:t>ri</w:t>
-                      </w:r>
-                      <w:r>
-                        <w:rPr>
-                          <w:i/>
-                          <w:vertAlign w:val="subscript"/>
-                        </w:rPr>
-                        <w:t>x</w:t>
-                      </w:r>
-                      <w:r>
-                        <w:rPr>
-                          <w:i/>
-                        </w:rPr>
-                        <w:t>)</w:t>
-                      </w:r>
-                      <w:r>
-                        <w:rPr>
-                          <w:i/>
-                        </w:rPr>
-                        <w:t xml:space="preserve"> and are finally modulated </w:t>
-                      </w:r>
-                      <w:r>
-                        <w:rPr>
-                          <w:i/>
-                        </w:rPr>
-                        <w:t>(</w:t>
-                      </w:r>
-                      <w:r>
-                        <w:rPr>
-                          <w:i/>
-                        </w:rPr>
-                        <w:t>mwp1</w:t>
-                      </w:r>
-                      <w:r>
-                        <w:rPr>
-                          <w:i/>
-                        </w:rPr>
-                        <w:t>ri</w:t>
-                      </w:r>
-                      <w:r>
-                        <w:rPr>
-                          <w:i/>
-                          <w:vertAlign w:val="subscript"/>
-                        </w:rPr>
-                        <w:t>x</w:t>
-                      </w:r>
-                      <w:r>
-                        <w:rPr>
-                          <w:i/>
-                        </w:rPr>
-                        <w:t>)</w:t>
-                      </w:r>
-                      <w:r>
-                        <w:rPr>
-                          <w:i/>
-                        </w:rPr>
-                        <w:t>.</w:t>
-                      </w:r>
-                    </w:p>
-                  </w:txbxContent>
-                </v:textbox>
-                <w10:wrap type="tight"/>
-              </v:shape>
-            </w:pict>
-          </mc:Fallback>
-        </mc:AlternateContent>
+        <w:pict w14:anchorId="73BD0159">
+          <v:shape id="Text Box 20" o:spid="_x0000_s1027" type="#_x0000_t202" style="position:absolute;left:0;text-align:left;margin-left:14.25pt;margin-top:1.3pt;width:458.85pt;height:135pt;z-index:251656704;visibility:visible;mso-wrap-style:square;mso-wrap-edited:f;mso-width-percent:0;mso-height-percent:0;mso-wrap-distance-left:9pt;mso-wrap-distance-top:0;mso-wrap-distance-right:9pt;mso-wrap-distance-bottom:0;mso-position-horizontal:absolute;mso-position-horizontal-relative:text;mso-position-vertical:absolute;mso-position-vertical-relative:text;mso-width-percent:0;mso-height-percent:0;mso-width-relative:page;mso-height-relative:page;v-text-anchor:top" wrapcoords="0 0 21600 0 21600 21600 0 21600 0 0" o:gfxdata="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" filled="f" stroked="f">
+            <v:textbox inset=",7.2pt,,7.2pt">
+              <w:txbxContent>
+                <w:p>
+                  <w:pPr>
+                    <w:pStyle w:val="Kopfzeile"/>
+                    <w:rPr>
+                      <w:i/>
+                    </w:rPr>
+                  </w:pPr>
+                  <w:r>
+                    <w:rPr>
+                      <w:b/>
+                    </w:rPr>
+                    <w:t>F</w:t>
+                  </w:r>
+                  <w:r>
+                    <w:rPr>
+                      <w:b/>
+                    </w:rPr>
+                    <w:t>igure 7</w:t>
+                  </w:r>
+                  <w:r>
+                    <w:rPr>
+                      <w:i/>
+                    </w:rPr>
+                    <w:t xml:space="preserve"> </w:t>
+                  </w:r>
+                  <w:r>
+                    <w:t xml:space="preserve">Flow diagram for processing longitudinal data with CAT12. This figure demonstrates the steps for processing longitudinal data. After an initial inverse-consistent realignment, the mean of the realigned images is calculated (mean). Spatial normalization parameters using </w:t>
+                  </w:r>
+                  <w:proofErr w:type="gramStart"/>
+                  <w:r>
+                    <w:t xml:space="preserve">a </w:t>
+                  </w:r>
+                  <w:proofErr w:type="spellStart"/>
+                  <w:r>
+                    <w:t>Dartel</w:t>
+                  </w:r>
+                  <w:proofErr w:type="spellEnd"/>
+                  <w:proofErr w:type="gramEnd"/>
+                  <w:r>
+                    <w:t xml:space="preserve"> Normalization are estimated in the next step using the segmentations of the mean image. These normalization parameters are applied to the segmentations of the images of all time points (p1ri</w:t>
+                  </w:r>
+                  <w:r>
+                    <w:rPr>
+                      <w:vertAlign w:val="subscript"/>
+                    </w:rPr>
+                    <w:t>x</w:t>
+                  </w:r>
+                  <w:r>
+                    <w:t>) and are finally modulated (mwp1ri</w:t>
+                  </w:r>
+                  <w:r>
+                    <w:rPr>
+                      <w:vertAlign w:val="subscript"/>
+                    </w:rPr>
+                    <w:t>x</w:t>
+                  </w:r>
+                  <w:r>
+                    <w:t>).</w:t>
+                  </w:r>
+                </w:p>
+              </w:txbxContent>
+            </v:textbox>
+            <w10:wrap type="tight"/>
+          </v:shape>
+        </w:pict>
       </w:r>
     </w:p>
     <w:p/>
@@ -20626,15 +20394,15 @@
       <w:pPr>
         <w:pStyle w:val="berschrift3"/>
       </w:pPr>
-      <w:bookmarkStart w:id="75" w:name="_Toc328131072"/>
-      <w:bookmarkStart w:id="76" w:name="_Toc366501891"/>
-      <w:bookmarkStart w:id="77" w:name="_Toc366502668"/>
+      <w:bookmarkStart w:id="74" w:name="_Toc328131072"/>
+      <w:bookmarkStart w:id="75" w:name="_Toc366501891"/>
+      <w:bookmarkStart w:id="76" w:name="_Toc366502668"/>
       <w:r>
         <w:t>Change Settings for Preprocessing</w:t>
       </w:r>
+      <w:bookmarkEnd w:id="74"/>
       <w:bookmarkEnd w:id="75"/>
       <w:bookmarkEnd w:id="76"/>
-      <w:bookmarkEnd w:id="77"/>
     </w:p>
     <w:p>
       <w:pPr>
@@ -20733,9 +20501,9 @@
       <w:pPr>
         <w:pStyle w:val="berschrift3"/>
       </w:pPr>
-      <w:bookmarkStart w:id="78" w:name="_Toc328131073"/>
-      <w:bookmarkStart w:id="79" w:name="_Toc366501892"/>
-      <w:bookmarkStart w:id="80" w:name="_Toc366502669"/>
+      <w:bookmarkStart w:id="77" w:name="_Toc328131073"/>
+      <w:bookmarkStart w:id="78" w:name="_Toc366501892"/>
+      <w:bookmarkStart w:id="79" w:name="_Toc366502669"/>
       <w:r>
         <w:t xml:space="preserve">Preprocessing of </w:t>
       </w:r>
@@ -20745,9 +20513,9 @@
       <w:r>
         <w:t>ata</w:t>
       </w:r>
+      <w:bookmarkEnd w:id="77"/>
       <w:bookmarkEnd w:id="78"/>
       <w:bookmarkEnd w:id="79"/>
-      <w:bookmarkEnd w:id="80"/>
     </w:p>
     <w:p>
       <w:pPr>
@@ -21002,18 +20770,18 @@
       <w:pPr>
         <w:pStyle w:val="berschrift3"/>
       </w:pPr>
-      <w:bookmarkStart w:id="81" w:name="_Toc328131074"/>
-      <w:bookmarkStart w:id="82" w:name="_Toc366501893"/>
-      <w:bookmarkStart w:id="83" w:name="_Toc366502670"/>
+      <w:bookmarkStart w:id="80" w:name="_Toc328131074"/>
+      <w:bookmarkStart w:id="81" w:name="_Toc366501893"/>
+      <w:bookmarkStart w:id="82" w:name="_Toc366502670"/>
       <w:r>
         <w:t>Statistical Analysis of Longitudinal Data in One G</w:t>
       </w:r>
       <w:r>
         <w:t>roup</w:t>
       </w:r>
+      <w:bookmarkEnd w:id="80"/>
       <w:bookmarkEnd w:id="81"/>
       <w:bookmarkEnd w:id="82"/>
-      <w:bookmarkEnd w:id="83"/>
     </w:p>
     <w:p>
       <w:pPr>
@@ -21098,183 +20866,55 @@
           <w:noProof/>
           <w:lang w:val="de-DE" w:eastAsia="de-DE"/>
         </w:rPr>
-        <mc:AlternateContent>
-          <mc:Choice Requires="wps">
-            <w:drawing>
-              <wp:anchor distT="0" distB="0" distL="114300" distR="114300" simplePos="0" relativeHeight="251657728" behindDoc="0" locked="0" layoutInCell="1" allowOverlap="1" wp14:anchorId="20354B16" wp14:editId="378E4CA1">
-                <wp:simplePos x="0" y="0"/>
-                <wp:positionH relativeFrom="column">
-                  <wp:posOffset>4241165</wp:posOffset>
-                </wp:positionH>
-                <wp:positionV relativeFrom="paragraph">
-                  <wp:posOffset>144780</wp:posOffset>
-                </wp:positionV>
-                <wp:extent cx="2159000" cy="1341755"/>
-                <wp:effectExtent l="88265" t="93980" r="114935" b="113665"/>
-                <wp:wrapTight wrapText="bothSides">
-                  <wp:wrapPolygon edited="0">
-                    <wp:start x="432" y="-123"/>
-                    <wp:lineTo x="0" y="-61"/>
-                    <wp:lineTo x="-286" y="317"/>
-                    <wp:lineTo x="-286" y="21038"/>
-                    <wp:lineTo x="-70" y="22040"/>
-                    <wp:lineTo x="0" y="22101"/>
-                    <wp:lineTo x="22102" y="22101"/>
-                    <wp:lineTo x="22178" y="22040"/>
-                    <wp:lineTo x="22394" y="21222"/>
-                    <wp:lineTo x="22394" y="317"/>
-                    <wp:lineTo x="22102" y="-61"/>
-                    <wp:lineTo x="21670" y="-123"/>
-                    <wp:lineTo x="432" y="-123"/>
-                  </wp:wrapPolygon>
-                </wp:wrapTight>
-                <wp:docPr id="15" name="Text Box 25"/>
-                <wp:cNvGraphicFramePr>
-                  <a:graphicFrameLocks xmlns:a="http://schemas.openxmlformats.org/drawingml/2006/main"/>
-                </wp:cNvGraphicFramePr>
-                <a:graphic xmlns:a="http://schemas.openxmlformats.org/drawingml/2006/main">
-                  <a:graphicData uri="http://schemas.microsoft.com/office/word/2010/wordprocessingShape">
-                    <wps:wsp>
-                      <wps:cNvSpPr txBox="1">
-                        <a:spLocks noChangeArrowheads="1"/>
-                      </wps:cNvSpPr>
-                      <wps:spPr bwMode="auto">
-                        <a:xfrm>
-                          <a:off x="0" y="0"/>
-                          <a:ext cx="2159000" cy="1341755"/>
-                        </a:xfrm>
-                        <a:prstGeom prst="rect">
-                          <a:avLst/>
-                        </a:prstGeom>
-                        <a:solidFill>
-                          <a:srgbClr val="D8D8D8"/>
-                        </a:solidFill>
-                        <a:ln w="12700">
-                          <a:solidFill>
-                            <a:srgbClr val="FF0000"/>
-                          </a:solidFill>
-                          <a:miter lim="800000"/>
-                          <a:headEnd/>
-                          <a:tailEnd/>
-                        </a:ln>
-                        <a:effectLst>
-                          <a:outerShdw blurRad="63500" dist="38099" dir="2700000" algn="ctr" rotWithShape="0">
-                            <a:srgbClr val="000000">
-                              <a:alpha val="20000"/>
-                            </a:srgbClr>
-                          </a:outerShdw>
-                        </a:effectLst>
-                      </wps:spPr>
-                      <wps:txbx>
-                        <w:txbxContent>
-                          <w:p>
-                            <w:pPr>
-                              <w:rPr>
-                                <w:sz w:val="20"/>
-                                <w:szCs w:val="22"/>
-                              </w:rPr>
-                            </w:pPr>
-                            <w:r>
-                              <w:rPr>
-                                <w:sz w:val="20"/>
-                                <w:szCs w:val="22"/>
-                                <w:vertAlign w:val="superscript"/>
-                              </w:rPr>
-                              <w:t>*</w:t>
-                            </w:r>
-                            <w:r>
-                              <w:rPr>
-                                <w:sz w:val="20"/>
-                                <w:szCs w:val="22"/>
-                              </w:rPr>
-                              <w:t>SPM is internally handling some keyword factors such as “subject” or “</w:t>
-                            </w:r>
-                            <w:proofErr w:type="spellStart"/>
-                            <w:r>
-                              <w:rPr>
-                                <w:sz w:val="20"/>
-                                <w:szCs w:val="22"/>
-                              </w:rPr>
-                              <w:t>repl</w:t>
-                            </w:r>
-                            <w:proofErr w:type="spellEnd"/>
-                            <w:r>
-                              <w:rPr>
-                                <w:sz w:val="20"/>
-                                <w:szCs w:val="22"/>
-                              </w:rPr>
-                              <w:t>”. If you use “subject” as keyword for the first factor the conditions can be easier defined by only labeling the time points as input (see below).</w:t>
-                            </w:r>
-                          </w:p>
-                        </w:txbxContent>
-                      </wps:txbx>
-                      <wps:bodyPr rot="0" vert="horz" wrap="square" lIns="91440" tIns="91440" rIns="91440" bIns="91440" anchor="t" anchorCtr="0" upright="1">
-                        <a:noAutofit/>
-                      </wps:bodyPr>
-                    </wps:wsp>
-                  </a:graphicData>
-                </a:graphic>
-                <wp14:sizeRelH relativeFrom="page">
-                  <wp14:pctWidth>0</wp14:pctWidth>
-                </wp14:sizeRelH>
-                <wp14:sizeRelV relativeFrom="page">
-                  <wp14:pctHeight>0</wp14:pctHeight>
-                </wp14:sizeRelV>
-              </wp:anchor>
-            </w:drawing>
-          </mc:Choice>
-          <mc:Fallback>
-            <w:pict>
-              <v:shape id="Text Box 25" o:spid="_x0000_s1028" type="#_x0000_t202" style="position:absolute;left:0;text-align:left;margin-left:333.95pt;margin-top:11.4pt;width:170pt;height:105.65pt;z-index:251657728;visibility:visible;mso-wrap-style:square;mso-width-percent:0;mso-height-percent:0;mso-wrap-distance-left:9pt;mso-wrap-distance-top:0;mso-wrap-distance-right:9pt;mso-wrap-distance-bottom:0;mso-position-horizontal:absolute;mso-position-horizontal-relative:text;mso-position-vertical:absolute;mso-position-vertical-relative:text;mso-width-percent:0;mso-height-percent:0;mso-width-relative:page;mso-height-relative:page;v-text-anchor:top" o:gfxdata="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" fillcolor="#d8d8d8" strokecolor="red" strokeweight="1pt">
-                <v:shadow on="t" opacity="13107f"/>
-                <v:textbox inset=",7.2pt,,7.2pt">
-                  <w:txbxContent>
-                    <w:p>
-                      <w:pPr>
-                        <w:rPr>
-                          <w:sz w:val="20"/>
-                          <w:szCs w:val="22"/>
-                        </w:rPr>
-                      </w:pPr>
-                      <w:r>
-                        <w:rPr>
-                          <w:sz w:val="20"/>
-                          <w:szCs w:val="22"/>
-                          <w:vertAlign w:val="superscript"/>
-                        </w:rPr>
-                        <w:t>*</w:t>
-                      </w:r>
-                      <w:r>
-                        <w:rPr>
-                          <w:sz w:val="20"/>
-                          <w:szCs w:val="22"/>
-                        </w:rPr>
-                        <w:t>SPM is internally handling some keyword factors such as “subject” or “</w:t>
-                      </w:r>
-                      <w:proofErr w:type="spellStart"/>
-                      <w:r>
-                        <w:rPr>
-                          <w:sz w:val="20"/>
-                          <w:szCs w:val="22"/>
-                        </w:rPr>
-                        <w:t>repl</w:t>
-                      </w:r>
-                      <w:proofErr w:type="spellEnd"/>
-                      <w:r>
-                        <w:rPr>
-                          <w:sz w:val="20"/>
-                          <w:szCs w:val="22"/>
-                        </w:rPr>
-                        <w:t>”. If you use “subject” as keyword for the first factor the conditions can be easier defined by only labeling the time points as input (see below).</w:t>
-                      </w:r>
-                    </w:p>
-                  </w:txbxContent>
-                </v:textbox>
-                <w10:wrap type="tight"/>
-              </v:shape>
-            </w:pict>
-          </mc:Fallback>
-        </mc:AlternateContent>
+        <w:pict w14:anchorId="34E9A347">
+          <v:shape id="Text Box 25" o:spid="_x0000_s1028" type="#_x0000_t202" style="position:absolute;left:0;text-align:left;margin-left:333.95pt;margin-top:11.4pt;width:170pt;height:105.65pt;z-index:251657728;visibility:visible;mso-wrap-style:square;mso-wrap-edited:f;mso-width-percent:0;mso-height-percent:0;mso-wrap-distance-left:9pt;mso-wrap-distance-top:0;mso-wrap-distance-right:9pt;mso-wrap-distance-bottom:0;mso-position-horizontal:absolute;mso-position-horizontal-relative:text;mso-position-vertical:absolute;mso-position-vertical-relative:text;mso-width-percent:0;mso-height-percent:0;mso-width-relative:page;mso-height-relative:page;v-text-anchor:top" wrapcoords="570 -306 0 -153 -380 765 -285 21753 0 22825 22266 22825 22646 21753 22646 765 22266 -153 21695 -306 570 -306" o:gfxdata="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" fillcolor="#d8d8d8" strokecolor="red" strokeweight="1pt">
+            <v:shadow on="t" opacity="13107f"/>
+            <v:textbox inset=",7.2pt,,7.2pt">
+              <w:txbxContent>
+                <w:p>
+                  <w:pPr>
+                    <w:rPr>
+                      <w:sz w:val="20"/>
+                      <w:szCs w:val="22"/>
+                    </w:rPr>
+                  </w:pPr>
+                  <w:r>
+                    <w:rPr>
+                      <w:sz w:val="20"/>
+                      <w:szCs w:val="22"/>
+                      <w:vertAlign w:val="superscript"/>
+                    </w:rPr>
+                    <w:t>*</w:t>
+                  </w:r>
+                  <w:r>
+                    <w:rPr>
+                      <w:sz w:val="20"/>
+                      <w:szCs w:val="22"/>
+                    </w:rPr>
+                    <w:t>SPM is internally handling some keyword factors such as “subject” or “</w:t>
+                  </w:r>
+                  <w:proofErr w:type="spellStart"/>
+                  <w:r>
+                    <w:rPr>
+                      <w:sz w:val="20"/>
+                      <w:szCs w:val="22"/>
+                    </w:rPr>
+                    <w:t>repl</w:t>
+                  </w:r>
+                  <w:proofErr w:type="spellEnd"/>
+                  <w:r>
+                    <w:rPr>
+                      <w:sz w:val="20"/>
+                      <w:szCs w:val="22"/>
+                    </w:rPr>
+                    <w:t>”. If you use “subject” as keyword for the first factor the conditions can be easier defined by only labeling the time points as input (see below).</w:t>
+                  </w:r>
+                </w:p>
+              </w:txbxContent>
+            </v:textbox>
+            <w10:wrap type="tight"/>
+          </v:shape>
+        </w:pict>
       </w:r>
       <w:r>
         <w:t xml:space="preserve">Design </w:t>
@@ -22407,18 +22047,18 @@
       <w:pPr>
         <w:pStyle w:val="berschrift3"/>
       </w:pPr>
-      <w:bookmarkStart w:id="84" w:name="_Toc328131075"/>
-      <w:bookmarkStart w:id="85" w:name="_Toc366501894"/>
-      <w:bookmarkStart w:id="86" w:name="_Toc366502671"/>
+      <w:bookmarkStart w:id="83" w:name="_Toc328131075"/>
+      <w:bookmarkStart w:id="84" w:name="_Toc366501894"/>
+      <w:bookmarkStart w:id="85" w:name="_Toc366502671"/>
       <w:r>
         <w:t>Statistical Analysis of Longitudinal Data in Two G</w:t>
       </w:r>
       <w:r>
         <w:t>roups</w:t>
       </w:r>
+      <w:bookmarkEnd w:id="83"/>
       <w:bookmarkEnd w:id="84"/>
       <w:bookmarkEnd w:id="85"/>
-      <w:bookmarkEnd w:id="86"/>
     </w:p>
     <w:p>
       <w:pPr>
@@ -22504,183 +22144,55 @@
           <w:noProof/>
           <w:lang w:val="de-DE" w:eastAsia="de-DE"/>
         </w:rPr>
-        <mc:AlternateContent>
-          <mc:Choice Requires="wps">
-            <w:drawing>
-              <wp:anchor distT="0" distB="0" distL="114300" distR="114300" simplePos="0" relativeHeight="251658752" behindDoc="0" locked="0" layoutInCell="1" allowOverlap="1" wp14:anchorId="691E9AD2" wp14:editId="56265E6D">
-                <wp:simplePos x="0" y="0"/>
-                <wp:positionH relativeFrom="column">
-                  <wp:posOffset>4198620</wp:posOffset>
-                </wp:positionH>
-                <wp:positionV relativeFrom="paragraph">
-                  <wp:posOffset>26670</wp:posOffset>
-                </wp:positionV>
-                <wp:extent cx="2159000" cy="1355725"/>
-                <wp:effectExtent l="83820" t="90170" r="119380" b="116205"/>
-                <wp:wrapTight wrapText="bothSides">
-                  <wp:wrapPolygon edited="0">
-                    <wp:start x="432" y="-121"/>
-                    <wp:lineTo x="0" y="-61"/>
-                    <wp:lineTo x="-286" y="314"/>
-                    <wp:lineTo x="-286" y="21033"/>
-                    <wp:lineTo x="-70" y="22035"/>
-                    <wp:lineTo x="0" y="22106"/>
-                    <wp:lineTo x="22102" y="22106"/>
-                    <wp:lineTo x="22178" y="22035"/>
-                    <wp:lineTo x="22394" y="21226"/>
-                    <wp:lineTo x="22394" y="314"/>
-                    <wp:lineTo x="22102" y="-61"/>
-                    <wp:lineTo x="21670" y="-121"/>
-                    <wp:lineTo x="432" y="-121"/>
-                  </wp:wrapPolygon>
-                </wp:wrapTight>
-                <wp:docPr id="14" name="Text Box 28"/>
-                <wp:cNvGraphicFramePr>
-                  <a:graphicFrameLocks xmlns:a="http://schemas.openxmlformats.org/drawingml/2006/main"/>
-                </wp:cNvGraphicFramePr>
-                <a:graphic xmlns:a="http://schemas.openxmlformats.org/drawingml/2006/main">
-                  <a:graphicData uri="http://schemas.microsoft.com/office/word/2010/wordprocessingShape">
-                    <wps:wsp>
-                      <wps:cNvSpPr txBox="1">
-                        <a:spLocks noChangeArrowheads="1"/>
-                      </wps:cNvSpPr>
-                      <wps:spPr bwMode="auto">
-                        <a:xfrm>
-                          <a:off x="0" y="0"/>
-                          <a:ext cx="2159000" cy="1355725"/>
-                        </a:xfrm>
-                        <a:prstGeom prst="rect">
-                          <a:avLst/>
-                        </a:prstGeom>
-                        <a:solidFill>
-                          <a:srgbClr val="D8D8D8"/>
-                        </a:solidFill>
-                        <a:ln w="12700">
-                          <a:solidFill>
-                            <a:srgbClr val="FF0000"/>
-                          </a:solidFill>
-                          <a:miter lim="800000"/>
-                          <a:headEnd/>
-                          <a:tailEnd/>
-                        </a:ln>
-                        <a:effectLst>
-                          <a:outerShdw blurRad="63500" dist="38099" dir="2700000" algn="ctr" rotWithShape="0">
-                            <a:srgbClr val="000000">
-                              <a:alpha val="20000"/>
-                            </a:srgbClr>
-                          </a:outerShdw>
-                        </a:effectLst>
-                      </wps:spPr>
-                      <wps:txbx>
-                        <w:txbxContent>
-                          <w:p>
-                            <w:pPr>
-                              <w:rPr>
-                                <w:sz w:val="20"/>
-                                <w:szCs w:val="22"/>
-                              </w:rPr>
-                            </w:pPr>
-                            <w:r>
-                              <w:rPr>
-                                <w:sz w:val="20"/>
-                                <w:szCs w:val="22"/>
-                                <w:vertAlign w:val="superscript"/>
-                              </w:rPr>
-                              <w:t>*</w:t>
-                            </w:r>
-                            <w:r>
-                              <w:rPr>
-                                <w:sz w:val="20"/>
-                                <w:szCs w:val="22"/>
-                              </w:rPr>
-                              <w:t>SPM is internally handling some keyword factors such as “subject” or “</w:t>
-                            </w:r>
-                            <w:proofErr w:type="spellStart"/>
-                            <w:r>
-                              <w:rPr>
-                                <w:sz w:val="20"/>
-                                <w:szCs w:val="22"/>
-                              </w:rPr>
-                              <w:t>repl</w:t>
-                            </w:r>
-                            <w:proofErr w:type="spellEnd"/>
-                            <w:r>
-                              <w:rPr>
-                                <w:sz w:val="20"/>
-                                <w:szCs w:val="22"/>
-                              </w:rPr>
-                              <w:t>”. If you use “subject” as keyword for the first factor the conditions can be easier defined by only labeling the time points as input (see below).</w:t>
-                            </w:r>
-                          </w:p>
-                        </w:txbxContent>
-                      </wps:txbx>
-                      <wps:bodyPr rot="0" vert="horz" wrap="square" lIns="91440" tIns="91440" rIns="91440" bIns="91440" anchor="t" anchorCtr="0" upright="1">
-                        <a:noAutofit/>
-                      </wps:bodyPr>
-                    </wps:wsp>
-                  </a:graphicData>
-                </a:graphic>
-                <wp14:sizeRelH relativeFrom="page">
-                  <wp14:pctWidth>0</wp14:pctWidth>
-                </wp14:sizeRelH>
-                <wp14:sizeRelV relativeFrom="page">
-                  <wp14:pctHeight>0</wp14:pctHeight>
-                </wp14:sizeRelV>
-              </wp:anchor>
-            </w:drawing>
-          </mc:Choice>
-          <mc:Fallback>
-            <w:pict>
-              <v:shape id="Text Box 28" o:spid="_x0000_s1029" type="#_x0000_t202" style="position:absolute;left:0;text-align:left;margin-left:330.6pt;margin-top:2.1pt;width:170pt;height:106.75pt;z-index:251658752;visibility:visible;mso-wrap-style:square;mso-width-percent:0;mso-height-percent:0;mso-wrap-distance-left:9pt;mso-wrap-distance-top:0;mso-wrap-distance-right:9pt;mso-wrap-distance-bottom:0;mso-position-horizontal:absolute;mso-position-horizontal-relative:text;mso-position-vertical:absolute;mso-position-vertical-relative:text;mso-width-percent:0;mso-height-percent:0;mso-width-relative:page;mso-height-relative:page;v-text-anchor:top" o:gfxdata="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" fillcolor="#d8d8d8" strokecolor="red" strokeweight="1pt">
-                <v:shadow on="t" opacity="13107f"/>
-                <v:textbox inset=",7.2pt,,7.2pt">
-                  <w:txbxContent>
-                    <w:p>
-                      <w:pPr>
-                        <w:rPr>
-                          <w:sz w:val="20"/>
-                          <w:szCs w:val="22"/>
-                        </w:rPr>
-                      </w:pPr>
-                      <w:r>
-                        <w:rPr>
-                          <w:sz w:val="20"/>
-                          <w:szCs w:val="22"/>
-                          <w:vertAlign w:val="superscript"/>
-                        </w:rPr>
-                        <w:t>*</w:t>
-                      </w:r>
-                      <w:r>
-                        <w:rPr>
-                          <w:sz w:val="20"/>
-                          <w:szCs w:val="22"/>
-                        </w:rPr>
-                        <w:t>SPM is internally handling some keyword factors such as “subject” or “</w:t>
-                      </w:r>
-                      <w:proofErr w:type="spellStart"/>
-                      <w:r>
-                        <w:rPr>
-                          <w:sz w:val="20"/>
-                          <w:szCs w:val="22"/>
-                        </w:rPr>
-                        <w:t>repl</w:t>
-                      </w:r>
-                      <w:proofErr w:type="spellEnd"/>
-                      <w:r>
-                        <w:rPr>
-                          <w:sz w:val="20"/>
-                          <w:szCs w:val="22"/>
-                        </w:rPr>
-                        <w:t>”. If you use “subject” as keyword for the first factor the conditions can be easier defined by only labeling the time points as input (see below).</w:t>
-                      </w:r>
-                    </w:p>
-                  </w:txbxContent>
-                </v:textbox>
-                <w10:wrap type="tight"/>
-              </v:shape>
-            </w:pict>
-          </mc:Fallback>
-        </mc:AlternateContent>
+        <w:pict w14:anchorId="02299CA9">
+          <v:shape id="Text Box 28" o:spid="_x0000_s1029" type="#_x0000_t202" style="position:absolute;left:0;text-align:left;margin-left:330.6pt;margin-top:2.1pt;width:170pt;height:106.75pt;z-index:251658752;visibility:visible;mso-wrap-style:square;mso-wrap-edited:f;mso-width-percent:0;mso-height-percent:0;mso-wrap-distance-left:9pt;mso-wrap-distance-top:0;mso-wrap-distance-right:9pt;mso-wrap-distance-bottom:0;mso-position-horizontal:absolute;mso-position-horizontal-relative:text;mso-position-vertical:absolute;mso-position-vertical-relative:text;mso-width-percent:0;mso-height-percent:0;mso-width-relative:page;mso-height-relative:page;v-text-anchor:top" wrapcoords="570 -304 0 -152 -380 760 -285 21600 0 22816 22266 22816 22646 21600 22646 760 22266 -152 21695 -304 570 -304" o:gfxdata="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" fillcolor="#d8d8d8" strokecolor="red" strokeweight="1pt">
+            <v:shadow on="t" opacity="13107f"/>
+            <v:textbox inset=",7.2pt,,7.2pt">
+              <w:txbxContent>
+                <w:p>
+                  <w:pPr>
+                    <w:rPr>
+                      <w:sz w:val="20"/>
+                      <w:szCs w:val="22"/>
+                    </w:rPr>
+                  </w:pPr>
+                  <w:r>
+                    <w:rPr>
+                      <w:sz w:val="20"/>
+                      <w:szCs w:val="22"/>
+                      <w:vertAlign w:val="superscript"/>
+                    </w:rPr>
+                    <w:t>*</w:t>
+                  </w:r>
+                  <w:r>
+                    <w:rPr>
+                      <w:sz w:val="20"/>
+                      <w:szCs w:val="22"/>
+                    </w:rPr>
+                    <w:t>SPM is internally handling some keyword factors such as “subject” or “</w:t>
+                  </w:r>
+                  <w:proofErr w:type="spellStart"/>
+                  <w:r>
+                    <w:rPr>
+                      <w:sz w:val="20"/>
+                      <w:szCs w:val="22"/>
+                    </w:rPr>
+                    <w:t>repl</w:t>
+                  </w:r>
+                  <w:proofErr w:type="spellEnd"/>
+                  <w:r>
+                    <w:rPr>
+                      <w:sz w:val="20"/>
+                      <w:szCs w:val="22"/>
+                    </w:rPr>
+                    <w:t>”. If you use “subject” as keyword for the first factor the conditions can be easier defined by only labeling the time points as input (see below).</w:t>
+                  </w:r>
+                </w:p>
+              </w:txbxContent>
+            </v:textbox>
+            <w10:wrap type="tight"/>
+          </v:shape>
+        </w:pict>
       </w:r>
       <w:r>
         <w:t xml:space="preserve">Design </w:t>
@@ -24579,7 +24091,7 @@
     <w:tbl>
       <w:tblPr>
         <w:tblW w:w="0" w:type="auto"/>
-        <w:tblLook w:val="00BF" w:firstRow="1" w:lastRow="0" w:firstColumn="1" w:lastColumn="0" w:noHBand="0" w:noVBand="0"/>
+        <w:tblLook w:val="00A0" w:firstRow="1" w:lastRow="0" w:firstColumn="1" w:lastColumn="0" w:noHBand="0" w:noVBand="0"/>
       </w:tblPr>
       <w:tblGrid>
         <w:gridCol w:w="4786"/>
@@ -24630,7 +24142,7 @@
                 <w:lang w:val="de-DE" w:eastAsia="de-DE"/>
               </w:rPr>
               <w:drawing>
-                <wp:inline distT="0" distB="0" distL="0" distR="0" wp14:anchorId="19016A45" wp14:editId="66569768">
+                <wp:inline distT="0" distB="0" distL="0" distR="0" wp14:anchorId="116BA5E9" wp14:editId="69C89D0F">
                   <wp:extent cx="1005840" cy="1117600"/>
                   <wp:effectExtent l="25400" t="25400" r="10160" b="0"/>
                   <wp:docPr id="9" name="Bild 9" descr="flexible"/>
@@ -24647,7 +24159,7 @@
                           </pic:cNvPicPr>
                         </pic:nvPicPr>
                         <pic:blipFill>
-                          <a:blip r:embed="rId34">
+                          <a:blip r:embed="rId37">
                             <a:extLst>
                               <a:ext uri="{28A0092B-C50C-407E-A947-70E740481C1C}">
                                 <a14:useLocalDpi xmlns:a14="http://schemas.microsoft.com/office/drawing/2010/main" val="0"/>
@@ -24911,7 +24423,7 @@
       <w:tblPr>
         <w:tblW w:w="10456" w:type="dxa"/>
         <w:tblLayout w:type="fixed"/>
-        <w:tblLook w:val="00BF" w:firstRow="1" w:lastRow="0" w:firstColumn="1" w:lastColumn="0" w:noHBand="0" w:noVBand="0"/>
+        <w:tblLook w:val="00A0" w:firstRow="1" w:lastRow="0" w:firstColumn="1" w:lastColumn="0" w:noHBand="0" w:noVBand="0"/>
       </w:tblPr>
       <w:tblGrid>
         <w:gridCol w:w="4786"/>
@@ -24978,7 +24490,7 @@
                 <w:lang w:val="de-DE" w:eastAsia="de-DE"/>
               </w:rPr>
               <w:drawing>
-                <wp:inline distT="0" distB="0" distL="0" distR="0" wp14:anchorId="22FB4F6B" wp14:editId="1E227F29">
+                <wp:inline distT="0" distB="0" distL="0" distR="0" wp14:anchorId="503E28E2" wp14:editId="7BB3372C">
                   <wp:extent cx="1270000" cy="1117600"/>
                   <wp:effectExtent l="25400" t="25400" r="0" b="0"/>
                   <wp:docPr id="10" name="Bild 10" descr="flexible2"/>
@@ -24995,7 +24507,7 @@
                           </pic:cNvPicPr>
                         </pic:nvPicPr>
                         <pic:blipFill>
-                          <a:blip r:embed="rId35">
+                          <a:blip r:embed="rId38">
                             <a:extLst>
                               <a:ext uri="{28A0092B-C50C-407E-A947-70E740481C1C}">
                                 <a14:useLocalDpi xmlns:a14="http://schemas.microsoft.com/office/drawing/2010/main" val="0"/>
@@ -25652,12 +25164,12 @@
       <w:pPr>
         <w:pStyle w:val="berschrift2"/>
       </w:pPr>
-      <w:bookmarkStart w:id="87" w:name="_Toc328131076"/>
+      <w:bookmarkStart w:id="86" w:name="_Toc328131076"/>
       <w:r>
         <w:br w:type="page"/>
       </w:r>
-      <w:bookmarkStart w:id="88" w:name="_Toc366501895"/>
-      <w:bookmarkStart w:id="89" w:name="_Toc366502672"/>
+      <w:bookmarkStart w:id="87" w:name="_Toc366501895"/>
+      <w:bookmarkStart w:id="88" w:name="_Toc366502672"/>
       <w:proofErr w:type="spellStart"/>
       <w:r>
         <w:lastRenderedPageBreak/>
@@ -25682,9 +25194,9 @@
       <w:r>
         <w:t>analyses</w:t>
       </w:r>
+      <w:bookmarkEnd w:id="86"/>
       <w:bookmarkEnd w:id="87"/>
       <w:bookmarkEnd w:id="88"/>
-      <w:bookmarkEnd w:id="89"/>
       <w:proofErr w:type="spellEnd"/>
     </w:p>
     <w:p>
@@ -25827,7 +25339,18 @@
       </w:r>
       <w:proofErr w:type="gramEnd"/>
       <w:r>
-        <w:t xml:space="preserve"> apply a registration to MNI Space (either rigid or affine) and subsequently a non-linear deformation. The non-linear deformation parameters can be calculated via the low dimensional SPM default approach or the high dimensional DARTEL algorithm and the predefined templates. Figure 5 depicts this preprocessing workflow and highlights possibilities where to modify.</w:t>
+        <w:t xml:space="preserve"> apply a registration to MNI Space</w:t>
+      </w:r>
+      <w:bookmarkStart w:id="89" w:name="_GoBack"/>
+      <w:bookmarkEnd w:id="89"/>
+      <w:r>
+        <w:t xml:space="preserve"> and subsequently a non-linear deformation. The non-linear deformation parameters can be calculated via the low dimensional SPM default approach or the high dimensional DARTEL algorithm and th</w:t>
+      </w:r>
+      <w:r>
+        <w:t>e predefined templates. Figure 8</w:t>
+      </w:r>
+      <w:r>
+        <w:t xml:space="preserve"> depicts this preprocessing workflow and highlights possibilities where to modify.</w:t>
       </w:r>
     </w:p>
     <w:p>
@@ -25864,223 +25387,32 @@
           <w:noProof/>
           <w:lang w:val="de-DE" w:eastAsia="de-DE"/>
         </w:rPr>
-        <mc:AlternateContent>
-          <mc:Choice Requires="wps">
-            <w:drawing>
-              <wp:anchor distT="0" distB="0" distL="114300" distR="114300" simplePos="0" relativeHeight="251655680" behindDoc="0" locked="0" layoutInCell="1" allowOverlap="1" wp14:anchorId="2C74FFB8" wp14:editId="1F82F5AF">
-                <wp:simplePos x="0" y="0"/>
-                <wp:positionH relativeFrom="column">
-                  <wp:posOffset>398145</wp:posOffset>
-                </wp:positionH>
-                <wp:positionV relativeFrom="paragraph">
-                  <wp:posOffset>152400</wp:posOffset>
-                </wp:positionV>
-                <wp:extent cx="5465445" cy="1315720"/>
-                <wp:effectExtent l="4445" t="0" r="3810" b="5080"/>
-                <wp:wrapTight wrapText="bothSides">
-                  <wp:wrapPolygon edited="0">
-                    <wp:start x="0" y="0"/>
-                    <wp:lineTo x="21600" y="0"/>
-                    <wp:lineTo x="21600" y="21600"/>
-                    <wp:lineTo x="0" y="21600"/>
-                    <wp:lineTo x="0" y="0"/>
-                  </wp:wrapPolygon>
-                </wp:wrapTight>
-                <wp:docPr id="13" name="Text Box 18"/>
-                <wp:cNvGraphicFramePr>
-                  <a:graphicFrameLocks xmlns:a="http://schemas.openxmlformats.org/drawingml/2006/main"/>
-                </wp:cNvGraphicFramePr>
-                <a:graphic xmlns:a="http://schemas.openxmlformats.org/drawingml/2006/main">
-                  <a:graphicData uri="http://schemas.microsoft.com/office/word/2010/wordprocessingShape">
-                    <wps:wsp>
-                      <wps:cNvSpPr txBox="1">
-                        <a:spLocks noChangeArrowheads="1"/>
-                      </wps:cNvSpPr>
-                      <wps:spPr bwMode="auto">
-                        <a:xfrm>
-                          <a:off x="0" y="0"/>
-                          <a:ext cx="5465445" cy="1315720"/>
-                        </a:xfrm>
-                        <a:prstGeom prst="rect">
-                          <a:avLst/>
-                        </a:prstGeom>
-                        <a:noFill/>
-                        <a:ln>
-                          <a:noFill/>
-                        </a:ln>
-                        <a:extLst>
-                          <a:ext uri="{909E8E84-426E-40dd-AFC4-6F175D3DCCD1}">
-                            <a14:hiddenFill xmlns:a14="http://schemas.microsoft.com/office/drawing/2010/main">
-                              <a:solidFill>
-                                <a:srgbClr val="FFFFFF"/>
-                              </a:solidFill>
-                            </a14:hiddenFill>
-                          </a:ext>
-                          <a:ext uri="{91240B29-F687-4f45-9708-019B960494DF}">
-                            <a14:hiddenLine xmlns:a14="http://schemas.microsoft.com/office/drawing/2010/main" w="9525">
-                              <a:solidFill>
-                                <a:srgbClr val="000000"/>
-                              </a:solidFill>
-                              <a:miter lim="800000"/>
-                              <a:headEnd/>
-                              <a:tailEnd/>
-                            </a14:hiddenLine>
-                          </a:ext>
-                        </a:extLst>
-                      </wps:spPr>
-                      <wps:txbx>
-                        <w:txbxContent>
-                          <w:p>
-                            <w:pPr>
-                              <w:rPr>
-                                <w:i/>
-                              </w:rPr>
-                            </w:pPr>
-                            <w:r>
-                              <w:rPr>
-                                <w:i/>
-                              </w:rPr>
-                              <w:t xml:space="preserve">Fig. 5: </w:t>
-                            </w:r>
-                            <w:r>
-                              <w:rPr>
-                                <w:i/>
-                              </w:rPr>
-                              <w:t>Flow-chart of the preprocessing steps within the module “</w:t>
-                            </w:r>
-                            <w:r>
-                              <w:rPr>
-                                <w:i/>
-                              </w:rPr>
-                              <w:t>Segment Data</w:t>
-                            </w:r>
-                            <w:r>
-                              <w:rPr>
-                                <w:i/>
-                              </w:rPr>
-                              <w:t>”</w:t>
-                            </w:r>
-                            <w:r>
-                              <w:rPr>
-                                <w:i/>
-                              </w:rPr>
-                              <w:t>. Mark</w:t>
-                            </w:r>
-                            <w:r>
-                              <w:rPr>
-                                <w:i/>
-                              </w:rPr>
-                              <w:t xml:space="preserve">ed in red are those steps, </w:t>
-                            </w:r>
-                            <w:r>
-                              <w:rPr>
-                                <w:i/>
-                              </w:rPr>
-                              <w:t>where the preprocessing can be</w:t>
-                            </w:r>
-                            <w:r>
-                              <w:rPr>
-                                <w:i/>
-                              </w:rPr>
-                              <w:t xml:space="preserve"> </w:t>
-                            </w:r>
-                            <w:r>
-                              <w:rPr>
-                                <w:i/>
-                              </w:rPr>
-                              <w:t>customized. Per default, the built-in DARTEL normalization works with the CAT12 DARTEL templates of 550 healthy adult control subjects. Affine registered tissue segments can be used to create customized DARTEL-templates, which can then be used to replace the default DARTEL template.</w:t>
-                            </w:r>
-                          </w:p>
-                        </w:txbxContent>
-                      </wps:txbx>
-                      <wps:bodyPr rot="0" vert="horz" wrap="square" lIns="91440" tIns="91440" rIns="91440" bIns="91440" anchor="t" anchorCtr="0" upright="1">
-                        <a:noAutofit/>
-                      </wps:bodyPr>
-                    </wps:wsp>
-                  </a:graphicData>
-                </a:graphic>
-                <wp14:sizeRelH relativeFrom="page">
-                  <wp14:pctWidth>0</wp14:pctWidth>
-                </wp14:sizeRelH>
-                <wp14:sizeRelV relativeFrom="page">
-                  <wp14:pctHeight>0</wp14:pctHeight>
-                </wp14:sizeRelV>
-              </wp:anchor>
-            </w:drawing>
-          </mc:Choice>
-          <mc:Fallback>
-            <w:pict>
-              <v:shape id="Text Box 18" o:spid="_x0000_s1030" type="#_x0000_t202" style="position:absolute;left:0;text-align:left;margin-left:31.35pt;margin-top:12pt;width:430.35pt;height:103.6pt;z-index:251655680;visibility:visible;mso-wrap-style:square;mso-width-percent:0;mso-height-percent:0;mso-wrap-distance-left:9pt;mso-wrap-distance-top:0;mso-wrap-distance-right:9pt;mso-wrap-distance-bottom:0;mso-position-horizontal:absolute;mso-position-horizontal-relative:text;mso-position-vertical:absolute;mso-position-vertical-relative:text;mso-width-percent:0;mso-height-percent:0;mso-width-relative:page;mso-height-relative:page;v-text-anchor:top" o:gfxdata="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" filled="f" stroked="f">
-                <v:textbox inset=",7.2pt,,7.2pt">
-                  <w:txbxContent>
-                    <w:p>
-                      <w:pPr>
-                        <w:rPr>
-                          <w:i/>
-                        </w:rPr>
-                      </w:pPr>
-                      <w:r>
-                        <w:rPr>
-                          <w:i/>
-                        </w:rPr>
-                        <w:t xml:space="preserve">Fig. 5: </w:t>
-                      </w:r>
-                      <w:r>
-                        <w:rPr>
-                          <w:i/>
-                        </w:rPr>
-                        <w:t>Flow-chart of the preprocessing steps within the module “</w:t>
-                      </w:r>
-                      <w:r>
-                        <w:rPr>
-                          <w:i/>
-                        </w:rPr>
-                        <w:t>Segment Data</w:t>
-                      </w:r>
-                      <w:r>
-                        <w:rPr>
-                          <w:i/>
-                        </w:rPr>
-                        <w:t>”</w:t>
-                      </w:r>
-                      <w:r>
-                        <w:rPr>
-                          <w:i/>
-                        </w:rPr>
-                        <w:t>. Mark</w:t>
-                      </w:r>
-                      <w:r>
-                        <w:rPr>
-                          <w:i/>
-                        </w:rPr>
-                        <w:t xml:space="preserve">ed in red are those steps, </w:t>
-                      </w:r>
-                      <w:r>
-                        <w:rPr>
-                          <w:i/>
-                        </w:rPr>
-                        <w:t>where the preprocessing can be</w:t>
-                      </w:r>
-                      <w:r>
-                        <w:rPr>
-                          <w:i/>
-                        </w:rPr>
-                        <w:t xml:space="preserve"> </w:t>
-                      </w:r>
-                      <w:r>
-                        <w:rPr>
-                          <w:i/>
-                        </w:rPr>
-                        <w:t>customized. Per default, the built-in DARTEL normalization works with the CAT12 DARTEL templates of 550 healthy adult control subjects. Affine registered tissue segments can be used to create customized DARTEL-templates, which can then be used to replace the default DARTEL template.</w:t>
-                      </w:r>
-                    </w:p>
-                  </w:txbxContent>
-                </v:textbox>
-                <w10:wrap type="tight"/>
-              </v:shape>
-            </w:pict>
-          </mc:Fallback>
-        </mc:AlternateContent>
+        <w:pict w14:anchorId="2558815B">
+          <v:shape id="Text Box 18" o:spid="_x0000_s1030" type="#_x0000_t202" style="position:absolute;left:0;text-align:left;margin-left:31.35pt;margin-top:12pt;width:430.35pt;height:103.6pt;z-index:251655680;visibility:visible;mso-wrap-style:square;mso-wrap-edited:f;mso-width-percent:0;mso-height-percent:0;mso-wrap-distance-left:9pt;mso-wrap-distance-top:0;mso-wrap-distance-right:9pt;mso-wrap-distance-bottom:0;mso-position-horizontal:absolute;mso-position-horizontal-relative:text;mso-position-vertical:absolute;mso-position-vertical-relative:text;mso-width-percent:0;mso-height-percent:0;mso-width-relative:page;mso-height-relative:page;v-text-anchor:top" wrapcoords="0 0 21600 0 21600 21600 0 21600 0 0" o:gfxdata="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" filled="f" stroked="f">
+            <v:textbox inset=",7.2pt,,7.2pt">
+              <w:txbxContent>
+                <w:p>
+                  <w:r>
+                    <w:rPr>
+                      <w:b/>
+                    </w:rPr>
+                    <w:t>F</w:t>
+                  </w:r>
+                  <w:r>
+                    <w:rPr>
+                      <w:b/>
+                    </w:rPr>
+                    <w:t>igure 8</w:t>
+                  </w:r>
+                  <w:r>
+                    <w:t xml:space="preserve"> Flow-chart of the preprocessing steps within the module “Segment Data”. Marked in red are those steps, where the preprocessing can be customized. Per default, the built-in DARTEL normalization works with the CAT12 DARTEL templates of 550 healthy adult control subjects. Affine registered tissue segments can be used to create customized DARTEL-templates, which can then be used to replace the default DARTEL template.</w:t>
+                  </w:r>
+                </w:p>
+              </w:txbxContent>
+            </v:textbox>
+            <w10:wrap type="tight"/>
+          </v:shape>
+        </w:pict>
       </w:r>
     </w:p>
     <w:p>
@@ -26186,7 +25518,7 @@
       <w:r>
         <w:t xml:space="preserve">For data on children it will be a good idea to create customized TPMs, which reflect age and gender of the population. The TOM8 Toolbox (available via: </w:t>
       </w:r>
-      <w:hyperlink r:id="rId36" w:history="1">
+      <w:hyperlink r:id="rId39" w:history="1">
         <w:r>
           <w:rPr>
             <w:rStyle w:val="Link"/>
@@ -27925,23 +27257,11 @@
       </w:r>
       <w:proofErr w:type="spellStart"/>
       <w:r>
-        <w:t>min</w:t>
-      </w:r>
-      <w:r>
-        <w:t>i</w:t>
-      </w:r>
-      <w:r>
-        <w:t>mise</w:t>
+        <w:t>minimise</w:t>
       </w:r>
       <w:proofErr w:type="spellEnd"/>
       <w:r>
-        <w:t xml:space="preserve"> the remaining regional differences by means of local deformations. If this local adaptation is possible, the deform</w:t>
-      </w:r>
-      <w:r>
-        <w:t>a</w:t>
-      </w:r>
-      <w:r>
-        <w:t>tions now reveal inform</w:t>
+        <w:t xml:space="preserve"> the remaining regional differences by means of local deformations. If this local adaptation is possible, the deformations now reveal inform</w:t>
       </w:r>
       <w:r>
         <w:t>ation about the type and localiz</w:t>
@@ -27967,13 +27287,7 @@
         <w:t xml:space="preserve"> between both images are minimiz</w:t>
       </w:r>
       <w:r>
-        <w:t>ed and are now coded in the d</w:t>
-      </w:r>
-      <w:r>
-        <w:t>e</w:t>
-      </w:r>
-      <w:r>
-        <w:t xml:space="preserve">formations. Finally, a map of local volume changes can be quantified by a mathematical property of these deformations – the </w:t>
+        <w:t xml:space="preserve">ed and are now coded in the deformations. Finally, a map of local volume changes can be quantified by a mathematical property of these deformations – the </w:t>
       </w:r>
       <w:proofErr w:type="spellStart"/>
       <w:r>
@@ -27981,13 +27295,7 @@
       </w:r>
       <w:proofErr w:type="spellEnd"/>
       <w:r>
-        <w:t xml:space="preserve"> determinant. This para</w:t>
-      </w:r>
-      <w:r>
-        <w:t>m</w:t>
-      </w:r>
-      <w:r>
-        <w:t xml:space="preserve">eter is well known from continuum mechanics and is usually used for the analysis of volume changes in flowing liquids or gases. The </w:t>
+        <w:t xml:space="preserve"> determinant. This parameter is well known from continuum mechanics and is usually used for the analysis of volume changes in flowing liquids or gases. The </w:t>
       </w:r>
       <w:proofErr w:type="spellStart"/>
       <w:r>
@@ -27995,16 +27303,7 @@
       </w:r>
       <w:proofErr w:type="spellEnd"/>
       <w:r>
-        <w:t xml:space="preserve"> d</w:t>
-      </w:r>
-      <w:r>
-        <w:t>e</w:t>
-      </w:r>
-      <w:r>
-        <w:t>terminant allows a direct estimation of the percentage change in volume in each voxel and can be statist</w:t>
-      </w:r>
-      <w:r>
-        <w:t>i</w:t>
+        <w:t xml:space="preserve"> determinant allows a direct estimation of the percentage change in volume in each voxel and can be statisti</w:t>
       </w:r>
       <w:r>
         <w:t>cally analyz</w:t>
@@ -28050,13 +27349,7 @@
       </w:r>
       <w:proofErr w:type="spellEnd"/>
       <w:r>
-        <w:t xml:space="preserve"> b</w:t>
-      </w:r>
-      <w:r>
-        <w:t>e</w:t>
-      </w:r>
-      <w:r>
-        <w:t xml:space="preserve">cause the </w:t>
+        <w:t xml:space="preserve"> because the </w:t>
       </w:r>
       <w:proofErr w:type="spellStart"/>
       <w:r>
@@ -28205,19 +27498,7 @@
         <w:fldChar w:fldCharType="end"/>
       </w:r>
       <w:r>
-        <w:t>. Since each voxel contains three-dimensional inform</w:t>
-      </w:r>
-      <w:r>
-        <w:t>a</w:t>
-      </w:r>
-      <w:r>
-        <w:t>tion, a multivariate statistical test is necessary for analysis. A mult</w:t>
-      </w:r>
-      <w:r>
-        <w:t>i</w:t>
-      </w:r>
-      <w:r>
-        <w:t xml:space="preserve">variate general linear model or </w:t>
+        <w:t xml:space="preserve">. Since each voxel contains three-dimensional information, a multivariate statistical test is necessary for analysis. A multivariate general linear model or </w:t>
       </w:r>
       <w:proofErr w:type="spellStart"/>
       <w:r>
@@ -28912,15 +28193,7 @@
       </w:r>
       <w:proofErr w:type="spellStart"/>
       <w:r>
-        <w:t>misclassi</w:t>
-      </w:r>
-      <w:proofErr w:type="spellEnd"/>
-      <w:r>
-        <w:t/>
-      </w:r>
-      <w:proofErr w:type="spellStart"/>
-      <w:r>
-        <w:t>cations</w:t>
+        <w:t>misclassications</w:t>
       </w:r>
       <w:proofErr w:type="spellEnd"/>
       <w:r>
@@ -31386,7 +30659,6 @@
           <w:pgMar w:top="1134" w:right="1134" w:bottom="1134" w:left="1134" w:header="720" w:footer="720" w:gutter="0"/>
           <w:cols w:space="720"/>
           <w:docGrid w:linePitch="360"/>
-          <w:printerSettings r:id="rId37"/>
         </w:sectPr>
       </w:pPr>
     </w:p>
@@ -34132,7 +33404,7 @@
       <w:r>
         <w:t xml:space="preserve"> file. This file also contains other useful information about software versions and the used options for preprocessing the data. You can use the </w:t>
       </w:r>
-      <w:hyperlink r:id="rId38" w:history="1">
+      <w:hyperlink r:id="rId40" w:history="1">
         <w:proofErr w:type="spellStart"/>
         <w:r>
           <w:t>cat_io_xml</w:t>
@@ -34255,14 +33527,14 @@
       <w:pPr>
         <w:pStyle w:val="berschrift1"/>
       </w:pPr>
-      <w:bookmarkStart w:id="117" w:name="_Toc328131086"/>
-      <w:bookmarkStart w:id="118" w:name="_Toc366501905"/>
-      <w:bookmarkStart w:id="119" w:name="_Toc366502682"/>
+      <w:bookmarkStart w:id="117" w:name="_Toc366501905"/>
+      <w:bookmarkStart w:id="118" w:name="_Toc366502682"/>
+      <w:bookmarkStart w:id="119" w:name="_Toc328131086"/>
       <w:r>
         <w:t>Calling CAT from the UNIX command line</w:t>
       </w:r>
+      <w:bookmarkEnd w:id="117"/>
       <w:bookmarkEnd w:id="118"/>
-      <w:bookmarkEnd w:id="119"/>
     </w:p>
     <w:p>
       <w:r>
@@ -34315,7 +33587,7 @@
       <w:r>
         <w:t>Technical information</w:t>
       </w:r>
-      <w:bookmarkEnd w:id="117"/>
+      <w:bookmarkEnd w:id="119"/>
       <w:bookmarkEnd w:id="120"/>
       <w:bookmarkEnd w:id="121"/>
     </w:p>
@@ -35610,7 +34882,7 @@
         </w:rPr>
         <w:t xml:space="preserve">): </w:t>
       </w:r>
-      <w:hyperlink r:id="rId39" w:history="1">
+      <w:hyperlink r:id="rId41" w:history="1">
         <w:r>
           <w:rPr>
             <w:color w:val="000000"/>
@@ -35734,7 +35006,7 @@
         </w:rPr>
         <w:t xml:space="preserve"> (2007): </w:t>
       </w:r>
-      <w:hyperlink r:id="rId40" w:history="1">
+      <w:hyperlink r:id="rId42" w:history="1">
         <w:r>
           <w:rPr>
             <w:sz w:val="22"/>
@@ -37013,7 +36285,7 @@
         </w:rPr>
         <w:t xml:space="preserve"> </w:t>
       </w:r>
-      <w:hyperlink r:id="rId41" w:history="1">
+      <w:hyperlink r:id="rId43" w:history="1">
         <w:r>
           <w:rPr>
             <w:rStyle w:val="Link"/>
@@ -37396,7 +36668,7 @@
         </w:rPr>
         <w:t xml:space="preserve"> </w:t>
       </w:r>
-      <w:hyperlink r:id="rId42" w:history="1">
+      <w:hyperlink r:id="rId44" w:history="1">
         <w:r>
           <w:rPr>
             <w:rStyle w:val="Link"/>
@@ -37412,7 +36684,7 @@
     <w:p>
       <w:pPr>
         <w:pStyle w:val="Titel"/>
-        <w:spacing w:beforeLines="0" w:before="2" w:afterLines="0"/>
+        <w:spacing w:beforeLines="0" w:afterLines="0"/>
         <w:rPr>
           <w:rFonts w:ascii="Calibri" w:hAnsi="Calibri"/>
           <w:sz w:val="22"/>
@@ -37524,7 +36796,7 @@
     <w:p>
       <w:pPr>
         <w:pStyle w:val="Titel"/>
-        <w:spacing w:beforeLines="0" w:before="2" w:afterLines="0"/>
+        <w:spacing w:beforeLines="0" w:afterLines="0"/>
         <w:rPr>
           <w:rFonts w:ascii="Calibri" w:hAnsi="Calibri"/>
           <w:sz w:val="22"/>
@@ -37621,7 +36893,7 @@
         </w:rPr>
         <w:t xml:space="preserve"> (2001): </w:t>
       </w:r>
-      <w:hyperlink r:id="rId43" w:history="1">
+      <w:hyperlink r:id="rId45" w:history="1">
         <w:r>
           <w:rPr>
             <w:rFonts w:ascii="Calibri" w:hAnsi="Calibri"/>
@@ -37718,7 +36990,7 @@
     <w:p>
       <w:pPr>
         <w:pStyle w:val="Titel"/>
-        <w:spacing w:beforeLines="0" w:before="2" w:afterLines="0"/>
+        <w:spacing w:beforeLines="0" w:afterLines="0"/>
         <w:rPr>
           <w:rFonts w:ascii="Calibri" w:hAnsi="Calibri"/>
           <w:sz w:val="22"/>
@@ -37843,16 +37115,9 @@
           <w:sz w:val="22"/>
           <w:lang w:val="en-GB"/>
         </w:rPr>
-        <w:t>, D.L. Collins, M. Robles (2010).</w:t>
-      </w:r>
-      <w:r>
-        <w:rPr>
-          <w:sz w:val="22"/>
-          <w:lang w:val="en-GB"/>
-        </w:rPr>
-        <w:t xml:space="preserve"> </w:t>
-      </w:r>
-      <w:hyperlink r:id="rId44" w:history="1">
+        <w:t xml:space="preserve">, D.L. Collins, M. Robles (2010). </w:t>
+      </w:r>
+      <w:hyperlink r:id="rId46" w:history="1">
         <w:r>
           <w:rPr>
             <w:sz w:val="22"/>
@@ -38555,7 +37820,7 @@
         <w:rPr>
           <w:noProof/>
         </w:rPr>
-        <w:t>8-Sep-17</w:t>
+        <w:t>15-Sep-17</w:t>
       </w:r>
       <w:r>
         <w:fldChar w:fldCharType="end"/>
@@ -38582,7 +37847,7 @@
       <w:r>
         <w:t xml:space="preserve">Christian Gaser </w:t>
       </w:r>
-      <w:hyperlink r:id="rId45" w:history="1">
+      <w:hyperlink r:id="rId47" w:history="1">
         <w:r>
           <w:rPr>
             <w:rStyle w:val="Link"/>
@@ -38629,7 +37894,7 @@
       <w:r>
         <w:t xml:space="preserve"> </w:t>
       </w:r>
-      <w:hyperlink r:id="rId46" w:history="1">
+      <w:hyperlink r:id="rId48" w:history="1">
         <w:r>
           <w:rPr>
             <w:rStyle w:val="Link"/>
@@ -38644,14 +37909,13 @@
       <w:pgMar w:top="1134" w:right="1134" w:bottom="1134" w:left="1134" w:header="720" w:footer="720" w:gutter="0"/>
       <w:cols w:space="720"/>
       <w:docGrid w:linePitch="360"/>
-      <w:printerSettings r:id="rId47"/>
     </w:sectPr>
   </w:body>
 </w:document>
 </file>
 
 <file path=word/endnotes.xml><?xml version="1.0" encoding="utf-8"?>
-<w:endnotes xmlns:wpc="http://schemas.microsoft.com/office/word/2010/wordprocessingCanvas" xmlns:mo="http://schemas.microsoft.com/office/mac/office/2008/main" xmlns:mc="http://schemas.openxmlformats.org/markup-compatibility/2006" xmlns:mv="urn:schemas-microsoft-com:mac:vml" xmlns:o="urn:schemas-microsoft-com:office:office" xmlns:r="http://schemas.openxmlformats.org/officeDocument/2006/relationships" xmlns:m="http://schemas.openxmlformats.org/officeDocument/2006/math" xmlns:v="urn:schemas-microsoft-com:vml" xmlns:wp14="http://schemas.microsoft.com/office/word/2010/wordprocessingDrawing" xmlns:wp="http://schemas.openxmlformats.org/drawingml/2006/wordprocessingDrawing" xmlns:w10="urn:schemas-microsoft-com:office:word" xmlns:w="http://schemas.openxmlformats.org/wordprocessingml/2006/main" xmlns:w14="http://schemas.microsoft.com/office/word/2010/wordml" xmlns:wpg="http://schemas.microsoft.com/office/word/2010/wordprocessingGroup" xmlns:wpi="http://schemas.microsoft.com/office/word/2010/wordprocessingInk" xmlns:wne="http://schemas.microsoft.com/office/word/2006/wordml" xmlns:wps="http://schemas.microsoft.com/office/word/2010/wordprocessingShape" mc:Ignorable="w14 wp14">
+<w:endnotes xmlns:wpc="http://schemas.microsoft.com/office/word/2010/wordprocessingCanvas" xmlns:mo="http://schemas.microsoft.com/office/mac/office/2008/main" xmlns:mc="http://schemas.openxmlformats.org/markup-compatibility/2006" xmlns:mv="urn:schemas-microsoft-com:mac:vml" xmlns:o="urn:schemas-microsoft-com:office:office" xmlns:r="http://schemas.openxmlformats.org/officeDocument/2006/relationships" xmlns:m="http://schemas.openxmlformats.org/officeDocument/2006/math" xmlns:v="urn:schemas-microsoft-com:vml" xmlns:wp14="http://schemas.microsoft.com/office/word/2010/wordprocessingDrawing" xmlns:wp="http://schemas.openxmlformats.org/drawingml/2006/wordprocessingDrawing" xmlns:w10="urn:schemas-microsoft-com:office:word" xmlns:w="http://schemas.openxmlformats.org/wordprocessingml/2006/main" xmlns:w14="http://schemas.microsoft.com/office/word/2010/wordml" xmlns:wpg="http://schemas.microsoft.com/office/word/2010/wordprocessingGroup" xmlns:wpi="http://schemas.microsoft.com/office/word/2010/wordprocessingInk" xmlns:wne="http://schemas.microsoft.com/office/word/2006/wordml" xmlns:wps="http://schemas.microsoft.com/office/word/2010/wordprocessingShape" mc:Ignorable="w14 wp14 mv">
   <w:endnote w:type="separator" w:id="-1">
     <w:p>
       <w:r>
@@ -38689,13 +37953,7 @@
       <w:rPr>
         <w:rStyle w:val="Seitenzahl"/>
       </w:rPr>
-      <w:instrText>PAGE</w:instrText>
-    </w:r>
-    <w:r>
-      <w:rPr>
-        <w:rStyle w:val="Seitenzahl"/>
-      </w:rPr>
-      <w:instrText xml:space="preserve">  </w:instrText>
+      <w:instrText xml:space="preserve">PAGE  </w:instrText>
     </w:r>
     <w:r>
       <w:rPr>
@@ -38745,13 +38003,7 @@
       <w:rPr>
         <w:rStyle w:val="Seitenzahl"/>
       </w:rPr>
-      <w:instrText>PAGE</w:instrText>
-    </w:r>
-    <w:r>
-      <w:rPr>
-        <w:rStyle w:val="Seitenzahl"/>
-      </w:rPr>
-      <w:instrText xml:space="preserve">  </w:instrText>
+      <w:instrText xml:space="preserve">PAGE  </w:instrText>
     </w:r>
     <w:r>
       <w:rPr>
@@ -38764,7 +38016,7 @@
         <w:rStyle w:val="Seitenzahl"/>
         <w:noProof/>
       </w:rPr>
-      <w:t>53</w:t>
+      <w:t>38</w:t>
     </w:r>
     <w:r>
       <w:rPr>
@@ -38782,7 +38034,7 @@
 </file>
 
 <file path=word/footnotes.xml><?xml version="1.0" encoding="utf-8"?>
-<w:footnotes xmlns:wpc="http://schemas.microsoft.com/office/word/2010/wordprocessingCanvas" xmlns:mo="http://schemas.microsoft.com/office/mac/office/2008/main" xmlns:mc="http://schemas.openxmlformats.org/markup-compatibility/2006" xmlns:mv="urn:schemas-microsoft-com:mac:vml" xmlns:o="urn:schemas-microsoft-com:office:office" xmlns:r="http://schemas.openxmlformats.org/officeDocument/2006/relationships" xmlns:m="http://schemas.openxmlformats.org/officeDocument/2006/math" xmlns:v="urn:schemas-microsoft-com:vml" xmlns:wp14="http://schemas.microsoft.com/office/word/2010/wordprocessingDrawing" xmlns:wp="http://schemas.openxmlformats.org/drawingml/2006/wordprocessingDrawing" xmlns:w10="urn:schemas-microsoft-com:office:word" xmlns:w="http://schemas.openxmlformats.org/wordprocessingml/2006/main" xmlns:w14="http://schemas.microsoft.com/office/word/2010/wordml" xmlns:wpg="http://schemas.microsoft.com/office/word/2010/wordprocessingGroup" xmlns:wpi="http://schemas.microsoft.com/office/word/2010/wordprocessingInk" xmlns:wne="http://schemas.microsoft.com/office/word/2006/wordml" xmlns:wps="http://schemas.microsoft.com/office/word/2010/wordprocessingShape" mc:Ignorable="w14 wp14">
+<w:footnotes xmlns:wpc="http://schemas.microsoft.com/office/word/2010/wordprocessingCanvas" xmlns:mo="http://schemas.microsoft.com/office/mac/office/2008/main" xmlns:mc="http://schemas.openxmlformats.org/markup-compatibility/2006" xmlns:mv="urn:schemas-microsoft-com:mac:vml" xmlns:o="urn:schemas-microsoft-com:office:office" xmlns:r="http://schemas.openxmlformats.org/officeDocument/2006/relationships" xmlns:m="http://schemas.openxmlformats.org/officeDocument/2006/math" xmlns:v="urn:schemas-microsoft-com:vml" xmlns:wp14="http://schemas.microsoft.com/office/word/2010/wordprocessingDrawing" xmlns:wp="http://schemas.openxmlformats.org/drawingml/2006/wordprocessingDrawing" xmlns:w10="urn:schemas-microsoft-com:office:word" xmlns:w="http://schemas.openxmlformats.org/wordprocessingml/2006/main" xmlns:w14="http://schemas.microsoft.com/office/word/2010/wordml" xmlns:wpg="http://schemas.microsoft.com/office/word/2010/wordprocessingGroup" xmlns:wpi="http://schemas.microsoft.com/office/word/2010/wordprocessingInk" xmlns:wne="http://schemas.microsoft.com/office/word/2006/wordml" xmlns:wps="http://schemas.microsoft.com/office/word/2010/wordprocessingShape" mc:Ignorable="w14 wp14 mv">
   <w:footnote w:type="separator" w:id="-1">
     <w:p>
       <w:r>
@@ -38920,7 +38172,15 @@
         <w:t>ng 100 voxels or 500 voxels, which is completely arbitrary</w:t>
       </w:r>
       <w:r>
-        <w:t xml:space="preserve">), simply run this first without specifying an extent threshold. This will give you an output (i.e., the standard SPM glass brain with significant effects). When you click “Table” (SPM main menu) you will get a table with all relevant values (MNI coordinates, p-values, cluster size etc). Below the table you will find additional information, such as “Expected Number of Voxels per Cluster”. Remember this number (this is your empirically determined extent threshold). Re-run SPM </w:t>
+        <w:t xml:space="preserve">), simply run this first without specifying an extent threshold. This will give you an output (i.e., the standard SPM glass brain with significant effects). When you click “Table” (SPM main menu) you will get a table with all relevant values (MNI coordinates, p-values, cluster size </w:t>
+      </w:r>
+      <w:proofErr w:type="spellStart"/>
+      <w:r>
+        <w:t>etc</w:t>
+      </w:r>
+      <w:proofErr w:type="spellEnd"/>
+      <w:r>
+        <w:t xml:space="preserve">). Below the table you will find additional information, such as “Expected Number of Voxels per Cluster”. Remember this number (this is your empirically determined extent threshold). Re-run SPM </w:t>
       </w:r>
       <w:r>
         <w:sym w:font="Wingdings" w:char="F0E0"/>
@@ -39116,7 +38376,7 @@
 </file>
 
 <file path=word/numbering.xml><?xml version="1.0" encoding="utf-8"?>
-<w:numbering xmlns:wpc="http://schemas.microsoft.com/office/word/2010/wordprocessingCanvas" xmlns:mo="http://schemas.microsoft.com/office/mac/office/2008/main" xmlns:mc="http://schemas.openxmlformats.org/markup-compatibility/2006" xmlns:mv="urn:schemas-microsoft-com:mac:vml" xmlns:o="urn:schemas-microsoft-com:office:office" xmlns:r="http://schemas.openxmlformats.org/officeDocument/2006/relationships" xmlns:m="http://schemas.openxmlformats.org/officeDocument/2006/math" xmlns:v="urn:schemas-microsoft-com:vml" xmlns:wp14="http://schemas.microsoft.com/office/word/2010/wordprocessingDrawing" xmlns:wp="http://schemas.openxmlformats.org/drawingml/2006/wordprocessingDrawing" xmlns:w10="urn:schemas-microsoft-com:office:word" xmlns:w="http://schemas.openxmlformats.org/wordprocessingml/2006/main" xmlns:w14="http://schemas.microsoft.com/office/word/2010/wordml" xmlns:wpg="http://schemas.microsoft.com/office/word/2010/wordprocessingGroup" xmlns:wpi="http://schemas.microsoft.com/office/word/2010/wordprocessingInk" xmlns:wne="http://schemas.microsoft.com/office/word/2006/wordml" xmlns:wps="http://schemas.microsoft.com/office/word/2010/wordprocessingShape" mc:Ignorable="w14 wp14">
+<w:numbering xmlns:wpc="http://schemas.microsoft.com/office/word/2010/wordprocessingCanvas" xmlns:mo="http://schemas.microsoft.com/office/mac/office/2008/main" xmlns:mc="http://schemas.openxmlformats.org/markup-compatibility/2006" xmlns:mv="urn:schemas-microsoft-com:mac:vml" xmlns:o="urn:schemas-microsoft-com:office:office" xmlns:r="http://schemas.openxmlformats.org/officeDocument/2006/relationships" xmlns:m="http://schemas.openxmlformats.org/officeDocument/2006/math" xmlns:v="urn:schemas-microsoft-com:vml" xmlns:wp14="http://schemas.microsoft.com/office/word/2010/wordprocessingDrawing" xmlns:wp="http://schemas.openxmlformats.org/drawingml/2006/wordprocessingDrawing" xmlns:w10="urn:schemas-microsoft-com:office:word" xmlns:w="http://schemas.openxmlformats.org/wordprocessingml/2006/main" xmlns:w14="http://schemas.microsoft.com/office/word/2010/wordml" xmlns:wpg="http://schemas.microsoft.com/office/word/2010/wordprocessingGroup" xmlns:wpi="http://schemas.microsoft.com/office/word/2010/wordprocessingInk" xmlns:wne="http://schemas.microsoft.com/office/word/2006/wordml" xmlns:wps="http://schemas.microsoft.com/office/word/2010/wordprocessingShape" mc:Ignorable="w14 wp14 mv">
   <w:abstractNum w:abstractNumId="0">
     <w:nsid w:val="00BC630A"/>
     <w:multiLevelType w:val="hybridMultilevel"/>
@@ -43390,11 +42650,15 @@
   </w:style>
   <w:style w:type="character" w:default="1" w:styleId="Absatzstandardschriftart">
     <w:name w:val="Default Paragraph Font"/>
+    <w:uiPriority w:val="1"/>
     <w:semiHidden/>
+    <w:unhideWhenUsed/>
   </w:style>
   <w:style w:type="table" w:default="1" w:styleId="NormaleTabelle">
     <w:name w:val="Normal Table"/>
+    <w:uiPriority w:val="99"/>
     <w:semiHidden/>
+    <w:unhideWhenUsed/>
     <w:tblPr>
       <w:tblInd w:w="0" w:type="dxa"/>
       <w:tblCellMar>
@@ -43407,7 +42671,9 @@
   </w:style>
   <w:style w:type="numbering" w:default="1" w:styleId="KeineListe">
     <w:name w:val="No List"/>
+    <w:uiPriority w:val="99"/>
     <w:semiHidden/>
+    <w:unhideWhenUsed/>
   </w:style>
   <w:style w:type="paragraph" w:styleId="Fuzeile">
     <w:name w:val="footer"/>
@@ -44036,7 +43302,7 @@
     <w:basedOn w:val="Standard"/>
     <w:rsid w:val="00851B45"/>
     <w:pPr>
-      <w:spacing w:beforeLines="1" w:afterLines="1" w:after="0"/>
+      <w:spacing w:beforeLines="1" w:afterLines="1"/>
       <w:jc w:val="left"/>
     </w:pPr>
     <w:rPr>
@@ -44051,7 +43317,7 @@
     <w:basedOn w:val="Standard"/>
     <w:rsid w:val="00851B45"/>
     <w:pPr>
-      <w:spacing w:beforeLines="1" w:afterLines="1" w:after="0"/>
+      <w:spacing w:beforeLines="1" w:afterLines="1"/>
       <w:jc w:val="left"/>
     </w:pPr>
     <w:rPr>
@@ -44094,7 +43360,7 @@
 </file>
 
 <file path=word/stylesWithEffects.xml><?xml version="1.0" encoding="utf-8"?>
-<w:styles xmlns:wpc="http://schemas.microsoft.com/office/word/2010/wordprocessingCanvas" xmlns:mo="http://schemas.microsoft.com/office/mac/office/2008/main" xmlns:mc="http://schemas.openxmlformats.org/markup-compatibility/2006" xmlns:mv="urn:schemas-microsoft-com:mac:vml" xmlns:o="urn:schemas-microsoft-com:office:office" xmlns:r="http://schemas.openxmlformats.org/officeDocument/2006/relationships" xmlns:m="http://schemas.openxmlformats.org/officeDocument/2006/math" xmlns:v="urn:schemas-microsoft-com:vml" xmlns:wp14="http://schemas.microsoft.com/office/word/2010/wordprocessingDrawing" xmlns:wp="http://schemas.openxmlformats.org/drawingml/2006/wordprocessingDrawing" xmlns:w10="urn:schemas-microsoft-com:office:word" xmlns:w="http://schemas.openxmlformats.org/wordprocessingml/2006/main" xmlns:w14="http://schemas.microsoft.com/office/word/2010/wordml" xmlns:wpg="http://schemas.microsoft.com/office/word/2010/wordprocessingGroup" xmlns:wpi="http://schemas.microsoft.com/office/word/2010/wordprocessingInk" xmlns:wne="http://schemas.microsoft.com/office/word/2006/wordml" xmlns:wps="http://schemas.microsoft.com/office/word/2010/wordprocessingShape" mc:Ignorable="w14 wp14">
+<w:styles xmlns:wpc="http://schemas.microsoft.com/office/word/2010/wordprocessingCanvas" xmlns:mo="http://schemas.microsoft.com/office/mac/office/2008/main" xmlns:mc="http://schemas.openxmlformats.org/markup-compatibility/2006" xmlns:mv="urn:schemas-microsoft-com:mac:vml" xmlns:o="urn:schemas-microsoft-com:office:office" xmlns:r="http://schemas.openxmlformats.org/officeDocument/2006/relationships" xmlns:m="http://schemas.openxmlformats.org/officeDocument/2006/math" xmlns:v="urn:schemas-microsoft-com:vml" xmlns:wp14="http://schemas.microsoft.com/office/word/2010/wordprocessingDrawing" xmlns:wp="http://schemas.openxmlformats.org/drawingml/2006/wordprocessingDrawing" xmlns:w10="urn:schemas-microsoft-com:office:word" xmlns:w="http://schemas.openxmlformats.org/wordprocessingml/2006/main" xmlns:w14="http://schemas.microsoft.com/office/word/2010/wordml" xmlns:wpg="http://schemas.microsoft.com/office/word/2010/wordprocessingGroup" xmlns:wpi="http://schemas.microsoft.com/office/word/2010/wordprocessingInk" xmlns:wne="http://schemas.microsoft.com/office/word/2006/wordml" xmlns:wps="http://schemas.microsoft.com/office/word/2010/wordprocessingShape" mc:Ignorable="w14 wp14 mv">
   <w:docDefaults>
     <w:rPrDefault>
       <w:rPr>
@@ -44303,11 +43569,15 @@
   </w:style>
   <w:style w:type="character" w:default="1" w:styleId="Absatzstandardschriftart">
     <w:name w:val="Default Paragraph Font"/>
+    <w:uiPriority w:val="1"/>
     <w:semiHidden/>
+    <w:unhideWhenUsed/>
   </w:style>
   <w:style w:type="table" w:default="1" w:styleId="NormaleTabelle">
     <w:name w:val="Normal Table"/>
+    <w:uiPriority w:val="99"/>
     <w:semiHidden/>
+    <w:unhideWhenUsed/>
     <w:tblPr>
       <w:tblInd w:w="0" w:type="dxa"/>
       <w:tblCellMar>
@@ -44320,7 +43590,9 @@
   </w:style>
   <w:style w:type="numbering" w:default="1" w:styleId="KeineListe">
     <w:name w:val="No List"/>
+    <w:uiPriority w:val="99"/>
     <w:semiHidden/>
+    <w:unhideWhenUsed/>
   </w:style>
   <w:style w:type="paragraph" w:styleId="Fuzeile">
     <w:name w:val="footer"/>
@@ -45331,7 +44603,7 @@
 </file>
 
 <file path=customXml/itemProps1.xml><?xml version="1.0" encoding="utf-8"?>
-<ds:datastoreItem xmlns:ds="http://schemas.openxmlformats.org/officeDocument/2006/customXml" ds:itemID="{6F67A2E0-AF5A-554C-B6D4-E59E023900E7}">
+<ds:datastoreItem xmlns:ds="http://schemas.openxmlformats.org/officeDocument/2006/customXml" ds:itemID="{D52FB62E-E9E4-8C41-ACAC-16D80087B564}">
   <ds:schemaRefs>
     <ds:schemaRef ds:uri="http://schemas.openxmlformats.org/officeDocument/2006/bibliography"/>
   </ds:schemaRefs>

</xml_diff>

<commit_message>
Changed paths: M       CAT12-Manual.docx M       CAT12-Manual.pdf M       CHANGES.txt !       cat_surf_results.m
Changed: Updated manual w.r.t. re-use of customized DARTEL templates.


git-svn-id: svn://141.35.69.214/cat12@1199 9f44b166-36c4-483c-8295-4af200601734
</commit_message>
<xml_diff>
--- a/CAT12-Manual.docx
+++ b/CAT12-Manual.docx
@@ -114,7 +114,7 @@
                     <a:blip r:embed="rId8">
                       <a:extLst>
                         <a:ext uri="{28A0092B-C50C-407E-A947-70E740481C1C}">
-                          <a14:useLocalDpi xmlns="" xmlns:wpc="http://schemas.microsoft.com/office/word/2010/wordprocessingCanvas" xmlns:mo="http://schemas.microsoft.com/office/mac/office/2008/main" xmlns:mc="http://schemas.openxmlformats.org/markup-compatibility/2006" xmlns:mv="urn:schemas-microsoft-com:mac:vml" xmlns:o="urn:schemas-microsoft-com:office:office" xmlns:r="http://schemas.openxmlformats.org/officeDocument/2006/relationships" xmlns:m="http://schemas.openxmlformats.org/officeDocument/2006/math" xmlns:v="urn:schemas-microsoft-com:vml" xmlns:wp14="http://schemas.microsoft.com/office/word/2010/wordprocessingDrawing" xmlns:wp="http://schemas.openxmlformats.org/drawingml/2006/wordprocessingDrawing" xmlns:w10="urn:schemas-microsoft-com:office:word" xmlns:w="http://schemas.openxmlformats.org/wordprocessingml/2006/main" xmlns:w14="http://schemas.microsoft.com/office/word/2010/wordml" xmlns:wpg="http://schemas.microsoft.com/office/word/2010/wordprocessingGroup" xmlns:wpi="http://schemas.microsoft.com/office/word/2010/wordprocessingInk" xmlns:wne="http://schemas.microsoft.com/office/word/2006/wordml" xmlns:wps="http://schemas.microsoft.com/office/word/2010/wordprocessingShape" xmlns:a="http://schemas.openxmlformats.org/drawingml/2006/main" xmlns:pic="http://schemas.openxmlformats.org/drawingml/2006/picture" xmlns:a14="http://schemas.microsoft.com/office/drawing/2010/main" xmlns:ve="http://schemas.openxmlformats.org/markup-compatibility/2006" val="0"/>
+                          <a14:useLocalDpi xmlns:a14="http://schemas.microsoft.com/office/drawing/2010/main" xmlns:pic="http://schemas.openxmlformats.org/drawingml/2006/picture" xmlns:a="http://schemas.openxmlformats.org/drawingml/2006/main" xmlns:wps="http://schemas.microsoft.com/office/word/2010/wordprocessingShape" xmlns:wne="http://schemas.microsoft.com/office/word/2006/wordml" xmlns:wpi="http://schemas.microsoft.com/office/word/2010/wordprocessingInk" xmlns:wpg="http://schemas.microsoft.com/office/word/2010/wordprocessingGroup" xmlns:w14="http://schemas.microsoft.com/office/word/2010/wordml" xmlns:w="http://schemas.openxmlformats.org/wordprocessingml/2006/main" xmlns:w10="urn:schemas-microsoft-com:office:word" xmlns:wp="http://schemas.openxmlformats.org/drawingml/2006/wordprocessingDrawing" xmlns:wp14="http://schemas.microsoft.com/office/word/2010/wordprocessingDrawing" xmlns:v="urn:schemas-microsoft-com:vml" xmlns:m="http://schemas.openxmlformats.org/officeDocument/2006/math" xmlns:r="http://schemas.openxmlformats.org/officeDocument/2006/relationships" xmlns:o="urn:schemas-microsoft-com:office:office" xmlns:mv="urn:schemas-microsoft-com:mac:vml" xmlns:mc="http://schemas.openxmlformats.org/markup-compatibility/2006" xmlns:mo="http://schemas.microsoft.com/office/mac/office/2008/main" xmlns:wpc="http://schemas.microsoft.com/office/word/2010/wordprocessingCanvas" xmlns="" val="0"/>
                         </a:ext>
                       </a:extLst>
                     </a:blip>
@@ -3118,7 +3118,7 @@
         <w:t>”</w:t>
       </w:r>
       <w:r>
-        <w:t>) for left and right hemisphere in order to show render views of your results</w:t>
+        <w:t>) in order to show render views of your results</w:t>
       </w:r>
     </w:p>
     <w:p>
@@ -3150,12 +3150,7 @@
         <w:ind w:left="425" w:hanging="425"/>
       </w:pPr>
       <w:r>
-        <w:t>Optional</w:t>
-      </w:r>
-      <w:bookmarkStart w:id="3" w:name="_GoBack"/>
-      <w:bookmarkEnd w:id="3"/>
-      <w:r>
-        <w:t>ly estimate results for ROI analysis using </w:t>
+        <w:t>Optionally estimate results for ROI analysis using </w:t>
       </w:r>
       <w:r>
         <w:t>“</w:t>
@@ -3193,15 +3188,15 @@
       <w:r>
         <w:br w:type="page"/>
       </w:r>
-      <w:bookmarkStart w:id="4" w:name="_Toc328131050"/>
-      <w:bookmarkStart w:id="5" w:name="_Toc366501867"/>
-      <w:bookmarkStart w:id="6" w:name="_Toc366502644"/>
+      <w:bookmarkStart w:id="3" w:name="_Toc328131050"/>
+      <w:bookmarkStart w:id="4" w:name="_Toc366501867"/>
+      <w:bookmarkStart w:id="5" w:name="_Toc366502644"/>
       <w:r>
         <w:t>Introduction and Overview</w:t>
       </w:r>
+      <w:bookmarkEnd w:id="3"/>
       <w:bookmarkEnd w:id="4"/>
       <w:bookmarkEnd w:id="5"/>
-      <w:bookmarkEnd w:id="6"/>
     </w:p>
     <w:p/>
     <w:p>
@@ -3379,7 +3374,21 @@
         <w:rPr>
           <w:i/>
         </w:rPr>
-        <w:t>information on native, normalized and modulated volumes</w:t>
+        <w:t xml:space="preserve">information on </w:t>
+      </w:r>
+      <w:proofErr w:type="gramStart"/>
+      <w:r>
+        <w:rPr>
+          <w:i/>
+        </w:rPr>
+        <w:t>native,</w:t>
+      </w:r>
+      <w:proofErr w:type="gramEnd"/>
+      <w:r>
+        <w:rPr>
+          <w:i/>
+        </w:rPr>
+        <w:t xml:space="preserve"> normalized and modulated volumes</w:t>
       </w:r>
       <w:r>
         <w:t>, which determines how the results may be interpreted. Furthermore an overview of the naming conventions used as well as technical information is given.</w:t>
@@ -3394,32 +3403,32 @@
       <w:pPr>
         <w:pStyle w:val="berschrift1"/>
       </w:pPr>
-      <w:bookmarkStart w:id="7" w:name="_Toc328131051"/>
-      <w:bookmarkStart w:id="8" w:name="_Toc366501868"/>
-      <w:bookmarkStart w:id="9" w:name="_Toc366502645"/>
+      <w:bookmarkStart w:id="6" w:name="_Toc328131051"/>
+      <w:bookmarkStart w:id="7" w:name="_Toc366501868"/>
+      <w:bookmarkStart w:id="8" w:name="_Toc366502645"/>
       <w:r>
         <w:t>Getting Started</w:t>
       </w:r>
+      <w:bookmarkEnd w:id="6"/>
       <w:bookmarkEnd w:id="7"/>
       <w:bookmarkEnd w:id="8"/>
+    </w:p>
+    <w:p>
+      <w:pPr>
+        <w:pStyle w:val="berschrift3"/>
+        <w:rPr>
+          <w:highlight w:val="green"/>
+        </w:rPr>
+      </w:pPr>
+      <w:bookmarkStart w:id="9" w:name="_Toc328131052"/>
+      <w:bookmarkStart w:id="10" w:name="_Toc366501869"/>
+      <w:bookmarkStart w:id="11" w:name="_Toc366502646"/>
+      <w:r>
+        <w:t>Download and Installation</w:t>
+      </w:r>
       <w:bookmarkEnd w:id="9"/>
-    </w:p>
-    <w:p>
-      <w:pPr>
-        <w:pStyle w:val="berschrift3"/>
-        <w:rPr>
-          <w:highlight w:val="green"/>
-        </w:rPr>
-      </w:pPr>
-      <w:bookmarkStart w:id="10" w:name="_Toc328131052"/>
-      <w:bookmarkStart w:id="11" w:name="_Toc366501869"/>
-      <w:bookmarkStart w:id="12" w:name="_Toc366502646"/>
-      <w:r>
-        <w:t>Download and Installation</w:t>
-      </w:r>
       <w:bookmarkEnd w:id="10"/>
       <w:bookmarkEnd w:id="11"/>
-      <w:bookmarkEnd w:id="12"/>
     </w:p>
     <w:p>
       <w:pPr>
@@ -3544,15 +3553,15 @@
       <w:r>
         <w:br w:type="page"/>
       </w:r>
-      <w:bookmarkStart w:id="13" w:name="_Toc328131053"/>
-      <w:bookmarkStart w:id="14" w:name="_Toc366501870"/>
-      <w:bookmarkStart w:id="15" w:name="_Toc366502647"/>
+      <w:bookmarkStart w:id="12" w:name="_Toc328131053"/>
+      <w:bookmarkStart w:id="13" w:name="_Toc366501870"/>
+      <w:bookmarkStart w:id="14" w:name="_Toc366502647"/>
       <w:r>
         <w:t>Starting the Toolbox</w:t>
       </w:r>
+      <w:bookmarkEnd w:id="12"/>
       <w:bookmarkEnd w:id="13"/>
       <w:bookmarkEnd w:id="14"/>
-      <w:bookmarkEnd w:id="15"/>
     </w:p>
     <w:p>
       <w:pPr>
@@ -3688,7 +3697,7 @@
                           <a:blip r:embed="rId20">
                             <a:extLst>
                               <a:ext uri="{28A0092B-C50C-407E-A947-70E740481C1C}">
-                                <a14:useLocalDpi xmlns="" xmlns:wpc="http://schemas.microsoft.com/office/word/2010/wordprocessingCanvas" xmlns:mo="http://schemas.microsoft.com/office/mac/office/2008/main" xmlns:mc="http://schemas.openxmlformats.org/markup-compatibility/2006" xmlns:mv="urn:schemas-microsoft-com:mac:vml" xmlns:o="urn:schemas-microsoft-com:office:office" xmlns:r="http://schemas.openxmlformats.org/officeDocument/2006/relationships" xmlns:m="http://schemas.openxmlformats.org/officeDocument/2006/math" xmlns:v="urn:schemas-microsoft-com:vml" xmlns:wp14="http://schemas.microsoft.com/office/word/2010/wordprocessingDrawing" xmlns:wp="http://schemas.openxmlformats.org/drawingml/2006/wordprocessingDrawing" xmlns:w10="urn:schemas-microsoft-com:office:word" xmlns:w="http://schemas.openxmlformats.org/wordprocessingml/2006/main" xmlns:w14="http://schemas.microsoft.com/office/word/2010/wordml" xmlns:wpg="http://schemas.microsoft.com/office/word/2010/wordprocessingGroup" xmlns:wpi="http://schemas.microsoft.com/office/word/2010/wordprocessingInk" xmlns:wne="http://schemas.microsoft.com/office/word/2006/wordml" xmlns:wps="http://schemas.microsoft.com/office/word/2010/wordprocessingShape" xmlns:a="http://schemas.openxmlformats.org/drawingml/2006/main" xmlns:pic="http://schemas.openxmlformats.org/drawingml/2006/picture" xmlns:a14="http://schemas.microsoft.com/office/drawing/2010/main" xmlns:ve="http://schemas.openxmlformats.org/markup-compatibility/2006" val="0"/>
+                                <a14:useLocalDpi xmlns:a14="http://schemas.microsoft.com/office/drawing/2010/main" xmlns:pic="http://schemas.openxmlformats.org/drawingml/2006/picture" xmlns:a="http://schemas.openxmlformats.org/drawingml/2006/main" xmlns:wps="http://schemas.microsoft.com/office/word/2010/wordprocessingShape" xmlns:wne="http://schemas.microsoft.com/office/word/2006/wordml" xmlns:wpi="http://schemas.microsoft.com/office/word/2010/wordprocessingInk" xmlns:wpg="http://schemas.microsoft.com/office/word/2010/wordprocessingGroup" xmlns:w14="http://schemas.microsoft.com/office/word/2010/wordml" xmlns:w="http://schemas.openxmlformats.org/wordprocessingml/2006/main" xmlns:w10="urn:schemas-microsoft-com:office:word" xmlns:wp="http://schemas.openxmlformats.org/drawingml/2006/wordprocessingDrawing" xmlns:wp14="http://schemas.microsoft.com/office/word/2010/wordprocessingDrawing" xmlns:v="urn:schemas-microsoft-com:vml" xmlns:m="http://schemas.openxmlformats.org/officeDocument/2006/math" xmlns:r="http://schemas.openxmlformats.org/officeDocument/2006/relationships" xmlns:o="urn:schemas-microsoft-com:office:office" xmlns:mv="urn:schemas-microsoft-com:mac:vml" xmlns:mc="http://schemas.openxmlformats.org/markup-compatibility/2006" xmlns:mo="http://schemas.microsoft.com/office/mac/office/2008/main" xmlns:wpc="http://schemas.microsoft.com/office/word/2010/wordprocessingCanvas" xmlns="" val="0"/>
                               </a:ext>
                             </a:extLst>
                           </a:blip>
@@ -3759,7 +3768,7 @@
                           <a:blip r:embed="rId21">
                             <a:extLst>
                               <a:ext uri="{28A0092B-C50C-407E-A947-70E740481C1C}">
-                                <a14:useLocalDpi xmlns="" xmlns:wpc="http://schemas.microsoft.com/office/word/2010/wordprocessingCanvas" xmlns:mo="http://schemas.microsoft.com/office/mac/office/2008/main" xmlns:mc="http://schemas.openxmlformats.org/markup-compatibility/2006" xmlns:mv="urn:schemas-microsoft-com:mac:vml" xmlns:o="urn:schemas-microsoft-com:office:office" xmlns:r="http://schemas.openxmlformats.org/officeDocument/2006/relationships" xmlns:m="http://schemas.openxmlformats.org/officeDocument/2006/math" xmlns:v="urn:schemas-microsoft-com:vml" xmlns:wp14="http://schemas.microsoft.com/office/word/2010/wordprocessingDrawing" xmlns:wp="http://schemas.openxmlformats.org/drawingml/2006/wordprocessingDrawing" xmlns:w10="urn:schemas-microsoft-com:office:word" xmlns:w="http://schemas.openxmlformats.org/wordprocessingml/2006/main" xmlns:w14="http://schemas.microsoft.com/office/word/2010/wordml" xmlns:wpg="http://schemas.microsoft.com/office/word/2010/wordprocessingGroup" xmlns:wpi="http://schemas.microsoft.com/office/word/2010/wordprocessingInk" xmlns:wne="http://schemas.microsoft.com/office/word/2006/wordml" xmlns:wps="http://schemas.microsoft.com/office/word/2010/wordprocessingShape" xmlns:a="http://schemas.openxmlformats.org/drawingml/2006/main" xmlns:pic="http://schemas.openxmlformats.org/drawingml/2006/picture" xmlns:a14="http://schemas.microsoft.com/office/drawing/2010/main" xmlns:ve="http://schemas.openxmlformats.org/markup-compatibility/2006" val="0"/>
+                                <a14:useLocalDpi xmlns:a14="http://schemas.microsoft.com/office/drawing/2010/main" xmlns:pic="http://schemas.openxmlformats.org/drawingml/2006/picture" xmlns:a="http://schemas.openxmlformats.org/drawingml/2006/main" xmlns:wps="http://schemas.microsoft.com/office/word/2010/wordprocessingShape" xmlns:wne="http://schemas.microsoft.com/office/word/2006/wordml" xmlns:wpi="http://schemas.microsoft.com/office/word/2010/wordprocessingInk" xmlns:wpg="http://schemas.microsoft.com/office/word/2010/wordprocessingGroup" xmlns:w14="http://schemas.microsoft.com/office/word/2010/wordml" xmlns:w="http://schemas.openxmlformats.org/wordprocessingml/2006/main" xmlns:w10="urn:schemas-microsoft-com:office:word" xmlns:wp="http://schemas.openxmlformats.org/drawingml/2006/wordprocessingDrawing" xmlns:wp14="http://schemas.microsoft.com/office/word/2010/wordprocessingDrawing" xmlns:v="urn:schemas-microsoft-com:vml" xmlns:m="http://schemas.openxmlformats.org/officeDocument/2006/math" xmlns:r="http://schemas.openxmlformats.org/officeDocument/2006/relationships" xmlns:o="urn:schemas-microsoft-com:office:office" xmlns:mv="urn:schemas-microsoft-com:mac:vml" xmlns:mc="http://schemas.openxmlformats.org/markup-compatibility/2006" xmlns:mo="http://schemas.microsoft.com/office/mac/office/2008/main" xmlns:wpc="http://schemas.microsoft.com/office/word/2010/wordprocessingCanvas" xmlns="" val="0"/>
                               </a:ext>
                             </a:extLst>
                           </a:blip>
@@ -3864,15 +3873,15 @@
       <w:pPr>
         <w:pStyle w:val="berschrift3"/>
       </w:pPr>
-      <w:bookmarkStart w:id="16" w:name="_Toc328131054"/>
-      <w:bookmarkStart w:id="17" w:name="_Toc366501871"/>
-      <w:bookmarkStart w:id="18" w:name="_Toc366502648"/>
+      <w:bookmarkStart w:id="15" w:name="_Toc328131054"/>
+      <w:bookmarkStart w:id="16" w:name="_Toc366501871"/>
+      <w:bookmarkStart w:id="17" w:name="_Toc366502648"/>
       <w:r>
         <w:t>Basic VBM analysis (overview)</w:t>
       </w:r>
+      <w:bookmarkEnd w:id="15"/>
       <w:bookmarkEnd w:id="16"/>
       <w:bookmarkEnd w:id="17"/>
-      <w:bookmarkEnd w:id="18"/>
     </w:p>
     <w:p>
       <w:r>
@@ -4090,7 +4099,11 @@
         <w:ind w:left="714" w:hanging="357"/>
       </w:pPr>
       <w:r>
-        <w:t>The statistical model is estimated. This is done by the standard SPM module “Estimate”</w:t>
+        <w:t xml:space="preserve">The statistical model is estimated. </w:t>
+      </w:r>
+      <w:proofErr w:type="gramStart"/>
+      <w:r>
+        <w:t>This is done by the standard SPM module “Estimate”</w:t>
       </w:r>
       <w:r>
         <w:t xml:space="preserve"> (except for surface-based data where the function “Estimate Surface Models” should be used instead</w:t>
@@ -4098,6 +4111,7 @@
       <w:r>
         <w:t>.</w:t>
       </w:r>
+      <w:proofErr w:type="gramEnd"/>
     </w:p>
     <w:p>
       <w:pPr>
@@ -4120,7 +4134,15 @@
         <w:ind w:left="714" w:hanging="357"/>
       </w:pPr>
       <w:r>
-        <w:t>After estimating the statistical model, contrasts will be defined to get the results of the analysis. This is done by the standard SPM module “Results”.</w:t>
+        <w:t xml:space="preserve">After estimating the statistical model, contrasts will be defined to get the results of the analysis. </w:t>
+      </w:r>
+      <w:proofErr w:type="gramStart"/>
+      <w:r>
+        <w:t>This is done by the standard SPM module “Results”</w:t>
+      </w:r>
+      <w:proofErr w:type="gramEnd"/>
+      <w:r>
+        <w:t>.</w:t>
       </w:r>
     </w:p>
     <w:p>
@@ -4201,7 +4223,21 @@
         <w:rPr>
           <w:b/>
         </w:rPr>
-        <w:t>the same for every VBM analysis, even when different steps are adapted (see “special cases”).</w:t>
+        <w:t xml:space="preserve">the same for every VBM </w:t>
+      </w:r>
+      <w:proofErr w:type="gramStart"/>
+      <w:r>
+        <w:rPr>
+          <w:b/>
+        </w:rPr>
+        <w:t>analysis,</w:t>
+      </w:r>
+      <w:proofErr w:type="gramEnd"/>
+      <w:r>
+        <w:rPr>
+          <w:b/>
+        </w:rPr>
+        <w:t xml:space="preserve"> even when different steps are adapted (see “special cases”).</w:t>
       </w:r>
     </w:p>
     <w:p/>
@@ -4355,7 +4391,7 @@
                     <a:blip r:embed="rId22">
                       <a:extLst>
                         <a:ext uri="{28A0092B-C50C-407E-A947-70E740481C1C}">
-                          <a14:useLocalDpi xmlns="" xmlns:wpc="http://schemas.microsoft.com/office/word/2010/wordprocessingCanvas" xmlns:mo="http://schemas.microsoft.com/office/mac/office/2008/main" xmlns:mc="http://schemas.openxmlformats.org/markup-compatibility/2006" xmlns:mv="urn:schemas-microsoft-com:mac:vml" xmlns:o="urn:schemas-microsoft-com:office:office" xmlns:r="http://schemas.openxmlformats.org/officeDocument/2006/relationships" xmlns:m="http://schemas.openxmlformats.org/officeDocument/2006/math" xmlns:v="urn:schemas-microsoft-com:vml" xmlns:wp14="http://schemas.microsoft.com/office/word/2010/wordprocessingDrawing" xmlns:wp="http://schemas.openxmlformats.org/drawingml/2006/wordprocessingDrawing" xmlns:w10="urn:schemas-microsoft-com:office:word" xmlns:w="http://schemas.openxmlformats.org/wordprocessingml/2006/main" xmlns:w14="http://schemas.microsoft.com/office/word/2010/wordml" xmlns:wpg="http://schemas.microsoft.com/office/word/2010/wordprocessingGroup" xmlns:wpi="http://schemas.microsoft.com/office/word/2010/wordprocessingInk" xmlns:wne="http://schemas.microsoft.com/office/word/2006/wordml" xmlns:wps="http://schemas.microsoft.com/office/word/2010/wordprocessingShape" xmlns:a="http://schemas.openxmlformats.org/drawingml/2006/main" xmlns:pic="http://schemas.openxmlformats.org/drawingml/2006/picture" xmlns:a14="http://schemas.microsoft.com/office/drawing/2010/main" xmlns:ve="http://schemas.openxmlformats.org/markup-compatibility/2006" val="0"/>
+                          <a14:useLocalDpi xmlns:a14="http://schemas.microsoft.com/office/drawing/2010/main" xmlns:pic="http://schemas.openxmlformats.org/drawingml/2006/picture" xmlns:a="http://schemas.openxmlformats.org/drawingml/2006/main" xmlns:wps="http://schemas.microsoft.com/office/word/2010/wordprocessingShape" xmlns:wne="http://schemas.microsoft.com/office/word/2006/wordml" xmlns:wpi="http://schemas.microsoft.com/office/word/2010/wordprocessingInk" xmlns:wpg="http://schemas.microsoft.com/office/word/2010/wordprocessingGroup" xmlns:w14="http://schemas.microsoft.com/office/word/2010/wordml" xmlns:w="http://schemas.openxmlformats.org/wordprocessingml/2006/main" xmlns:w10="urn:schemas-microsoft-com:office:word" xmlns:wp="http://schemas.openxmlformats.org/drawingml/2006/wordprocessingDrawing" xmlns:wp14="http://schemas.microsoft.com/office/word/2010/wordprocessingDrawing" xmlns:v="urn:schemas-microsoft-com:vml" xmlns:m="http://schemas.openxmlformats.org/officeDocument/2006/math" xmlns:r="http://schemas.openxmlformats.org/officeDocument/2006/relationships" xmlns:o="urn:schemas-microsoft-com:office:office" xmlns:mv="urn:schemas-microsoft-com:mac:vml" xmlns:mc="http://schemas.openxmlformats.org/markup-compatibility/2006" xmlns:mo="http://schemas.microsoft.com/office/mac/office/2008/main" xmlns:wpc="http://schemas.microsoft.com/office/word/2010/wordprocessingCanvas" xmlns="" val="0"/>
                         </a:ext>
                       </a:extLst>
                     </a:blip>
@@ -4439,32 +4475,32 @@
       <w:pPr>
         <w:pStyle w:val="berschrift1"/>
       </w:pPr>
-      <w:bookmarkStart w:id="19" w:name="_Toc328131055"/>
+      <w:bookmarkStart w:id="18" w:name="_Toc328131055"/>
       <w:r>
         <w:br w:type="page"/>
       </w:r>
-      <w:bookmarkStart w:id="20" w:name="_Toc366501872"/>
-      <w:bookmarkStart w:id="21" w:name="_Toc366502649"/>
+      <w:bookmarkStart w:id="19" w:name="_Toc366501872"/>
+      <w:bookmarkStart w:id="20" w:name="_Toc366502649"/>
       <w:r>
         <w:t>Basic VBM Analysis (detailed description)</w:t>
       </w:r>
+      <w:bookmarkEnd w:id="18"/>
       <w:bookmarkEnd w:id="19"/>
       <w:bookmarkEnd w:id="20"/>
+    </w:p>
+    <w:p>
+      <w:pPr>
+        <w:pStyle w:val="berschrift2"/>
+      </w:pPr>
+      <w:bookmarkStart w:id="21" w:name="_Toc328131056"/>
+      <w:bookmarkStart w:id="22" w:name="_Toc366501873"/>
+      <w:bookmarkStart w:id="23" w:name="_Toc366502650"/>
+      <w:r>
+        <w:t>Preprocessing Data</w:t>
+      </w:r>
       <w:bookmarkEnd w:id="21"/>
-    </w:p>
-    <w:p>
-      <w:pPr>
-        <w:pStyle w:val="berschrift2"/>
-      </w:pPr>
-      <w:bookmarkStart w:id="22" w:name="_Toc328131056"/>
-      <w:bookmarkStart w:id="23" w:name="_Toc366501873"/>
-      <w:bookmarkStart w:id="24" w:name="_Toc366502650"/>
-      <w:r>
-        <w:t>Preprocessing Data</w:t>
-      </w:r>
       <w:bookmarkEnd w:id="22"/>
       <w:bookmarkEnd w:id="23"/>
-      <w:bookmarkEnd w:id="24"/>
     </w:p>
     <w:p>
       <w:pPr>
@@ -4490,9 +4526,9 @@
       <w:pPr>
         <w:pStyle w:val="berschrift3"/>
       </w:pPr>
-      <w:bookmarkStart w:id="25" w:name="_Toc328131057"/>
-      <w:bookmarkStart w:id="26" w:name="_Toc366501874"/>
-      <w:bookmarkStart w:id="27" w:name="_Toc366502651"/>
+      <w:bookmarkStart w:id="24" w:name="_Toc328131057"/>
+      <w:bookmarkStart w:id="25" w:name="_Toc366501874"/>
+      <w:bookmarkStart w:id="26" w:name="_Toc366502651"/>
       <w:r>
         <w:t>First</w:t>
       </w:r>
@@ -4502,9 +4538,9 @@
       <w:r>
         <w:t>Segment Data</w:t>
       </w:r>
+      <w:bookmarkEnd w:id="24"/>
       <w:bookmarkEnd w:id="25"/>
       <w:bookmarkEnd w:id="26"/>
-      <w:bookmarkEnd w:id="27"/>
     </w:p>
     <w:p>
       <w:pPr>
@@ -4542,8 +4578,13 @@
       <w:pPr>
         <w:ind w:left="720"/>
       </w:pPr>
-      <w:r>
-        <w:t>cat12(‘expert’)</w:t>
+      <w:proofErr w:type="gramStart"/>
+      <w:r>
+        <w:t>cat12</w:t>
+      </w:r>
+      <w:proofErr w:type="gramEnd"/>
+      <w:r>
+        <w:t>(‘expert’)</w:t>
       </w:r>
     </w:p>
     <w:p>
@@ -4772,7 +4813,15 @@
         <w:ind w:left="1881" w:hanging="399"/>
       </w:pPr>
       <w:r>
-        <w:t>Keep in mind that each process needs about 1.5..2GB of RAM, which should be considered to choose the appropriate number of processes.</w:t>
+        <w:t>Keep in mind that each process needs about 1.5</w:t>
+      </w:r>
+      <w:proofErr w:type="gramStart"/>
+      <w:r>
+        <w:t>..</w:t>
+      </w:r>
+      <w:proofErr w:type="gramEnd"/>
+      <w:r>
+        <w:t>2GB of RAM, which should be considered to choose the appropriate number of processes.</w:t>
       </w:r>
     </w:p>
     <w:p>
@@ -5013,7 +5062,14 @@
         <w:rPr>
           <w:i/>
         </w:rPr>
-        <w:t xml:space="preserve"> The default option “Modulated normalized” will result in an analysis of relative differences in regional GM volume, </w:t>
+        <w:t xml:space="preserve"> The default option “Modulated normalized” will result in an analysis of relative differences in regional GM volume</w:t>
+      </w:r>
+      <w:proofErr w:type="gramStart"/>
+      <w:r>
+        <w:rPr>
+          <w:i/>
+        </w:rPr>
+        <w:t xml:space="preserve">, </w:t>
       </w:r>
       <w:r>
         <w:rPr>
@@ -5031,7 +5087,14 @@
         <w:rPr>
           <w:i/>
         </w:rPr>
-        <w:t xml:space="preserve"> in the statistical analysis using total intracranial volume (TIV)</w:t>
+        <w:t xml:space="preserve"> in the statistical analysis using total intracranial volume</w:t>
+      </w:r>
+      <w:proofErr w:type="gramEnd"/>
+      <w:r>
+        <w:rPr>
+          <w:i/>
+        </w:rPr>
+        <w:t xml:space="preserve"> (TIV)</w:t>
       </w:r>
       <w:r>
         <w:rPr>
@@ -5309,15 +5372,15 @@
       <w:pPr>
         <w:pStyle w:val="berschrift3"/>
       </w:pPr>
-      <w:bookmarkStart w:id="28" w:name="_Toc328131058"/>
-      <w:bookmarkStart w:id="29" w:name="_Toc366501875"/>
-      <w:bookmarkStart w:id="30" w:name="_Toc366502652"/>
+      <w:bookmarkStart w:id="27" w:name="_Toc328131058"/>
+      <w:bookmarkStart w:id="28" w:name="_Toc366501875"/>
+      <w:bookmarkStart w:id="29" w:name="_Toc366502652"/>
       <w:r>
         <w:t>Second Module: Display one slice for all images</w:t>
       </w:r>
+      <w:bookmarkEnd w:id="27"/>
       <w:bookmarkEnd w:id="28"/>
       <w:bookmarkEnd w:id="29"/>
-      <w:bookmarkEnd w:id="30"/>
     </w:p>
     <w:p>
       <w:pPr>
@@ -5553,15 +5616,15 @@
       <w:pPr>
         <w:pStyle w:val="berschrift3"/>
       </w:pPr>
-      <w:bookmarkStart w:id="31" w:name="_Toc328131059"/>
-      <w:bookmarkStart w:id="32" w:name="_Toc366501876"/>
-      <w:bookmarkStart w:id="33" w:name="_Toc366502653"/>
+      <w:bookmarkStart w:id="30" w:name="_Toc328131059"/>
+      <w:bookmarkStart w:id="31" w:name="_Toc366501876"/>
+      <w:bookmarkStart w:id="32" w:name="_Toc366502653"/>
       <w:r>
         <w:t>Third Module: Check sample homogeneity</w:t>
       </w:r>
+      <w:bookmarkEnd w:id="30"/>
       <w:bookmarkEnd w:id="31"/>
       <w:bookmarkEnd w:id="32"/>
-      <w:bookmarkEnd w:id="33"/>
     </w:p>
     <w:p>
       <w:pPr>
@@ -6077,7 +6140,15 @@
     </w:p>
     <w:p>
       <w:r>
-        <w:t>The Mahalanobis distance allows to combine these two measures of image quality before and after pre-processing. In the Mahalanobis plot the distance is color-coded and each point can be selected to obtain the filename and display the selected slice to check data more carefully.</w:t>
+        <w:t xml:space="preserve">The Mahalanobis distance allows </w:t>
+      </w:r>
+      <w:proofErr w:type="gramStart"/>
+      <w:r>
+        <w:t>to combine</w:t>
+      </w:r>
+      <w:proofErr w:type="gramEnd"/>
+      <w:r>
+        <w:t xml:space="preserve"> these two measures of image quality before and after pre-processing. In the Mahalanobis plot the distance is color-coded and each point can be selected to obtain the filename and display the selected slice to check data more carefully.</w:t>
       </w:r>
     </w:p>
     <w:p/>
@@ -6097,15 +6168,15 @@
       <w:pPr>
         <w:pStyle w:val="berschrift3"/>
       </w:pPr>
-      <w:bookmarkStart w:id="34" w:name="_Toc328131060"/>
-      <w:bookmarkStart w:id="35" w:name="_Toc366501877"/>
-      <w:bookmarkStart w:id="36" w:name="_Toc366502654"/>
+      <w:bookmarkStart w:id="33" w:name="_Toc328131060"/>
+      <w:bookmarkStart w:id="34" w:name="_Toc366501877"/>
+      <w:bookmarkStart w:id="35" w:name="_Toc366502654"/>
       <w:r>
         <w:t>Fourth Module: Smooth</w:t>
       </w:r>
+      <w:bookmarkEnd w:id="33"/>
       <w:bookmarkEnd w:id="34"/>
       <w:bookmarkEnd w:id="35"/>
-      <w:bookmarkEnd w:id="36"/>
     </w:p>
     <w:p>
       <w:pPr>
@@ -6331,15 +6402,15 @@
       <w:pPr>
         <w:pStyle w:val="berschrift3"/>
       </w:pPr>
-      <w:bookmarkStart w:id="37" w:name="_Toc328131061"/>
-      <w:bookmarkStart w:id="38" w:name="_Toc366501878"/>
-      <w:bookmarkStart w:id="39" w:name="_Toc366502655"/>
+      <w:bookmarkStart w:id="36" w:name="_Toc328131061"/>
+      <w:bookmarkStart w:id="37" w:name="_Toc366501878"/>
+      <w:bookmarkStart w:id="38" w:name="_Toc366502655"/>
       <w:r>
         <w:t>Fifth Module: Estimate Total Intracranial Volume (TIV)</w:t>
       </w:r>
+      <w:bookmarkEnd w:id="36"/>
       <w:bookmarkEnd w:id="37"/>
       <w:bookmarkEnd w:id="38"/>
-      <w:bookmarkEnd w:id="39"/>
     </w:p>
     <w:p>
       <w:pPr>
@@ -6569,25 +6640,41 @@
       <w:pPr>
         <w:pStyle w:val="berschrift2"/>
       </w:pPr>
-      <w:bookmarkStart w:id="40" w:name="_Toc328131062"/>
-      <w:bookmarkStart w:id="41" w:name="_Toc366501879"/>
-      <w:bookmarkStart w:id="42" w:name="_Toc366502656"/>
+      <w:bookmarkStart w:id="39" w:name="_Toc328131062"/>
+      <w:bookmarkStart w:id="40" w:name="_Toc366501879"/>
+      <w:bookmarkStart w:id="41" w:name="_Toc366502656"/>
       <w:r>
         <w:t>Building the Statistical M</w:t>
       </w:r>
       <w:r>
         <w:t>odel</w:t>
       </w:r>
+      <w:bookmarkEnd w:id="39"/>
       <w:bookmarkEnd w:id="40"/>
       <w:bookmarkEnd w:id="41"/>
-      <w:bookmarkEnd w:id="42"/>
     </w:p>
     <w:p>
       <w:pPr>
         <w:outlineLvl w:val="0"/>
       </w:pPr>
       <w:r>
-        <w:t>Although there are many potential designs offered in the 2nd-level analysis I recommend to use the “Full factorial” design because it covers most statistical designs. For cross-sectional VBM data you have usually 1..n samples and optionally covariates and nuisance parameters:</w:t>
+        <w:t xml:space="preserve">Although there are many potential designs offered in the 2nd-level analysis I recommend </w:t>
+      </w:r>
+      <w:proofErr w:type="gramStart"/>
+      <w:r>
+        <w:t>to use</w:t>
+      </w:r>
+      <w:proofErr w:type="gramEnd"/>
+      <w:r>
+        <w:t xml:space="preserve"> the “Full factorial” design because it covers most statistical designs. For cross-sectional VBM data you have usually 1</w:t>
+      </w:r>
+      <w:proofErr w:type="gramStart"/>
+      <w:r>
+        <w:t>..n</w:t>
+      </w:r>
+      <w:proofErr w:type="gramEnd"/>
+      <w:r>
+        <w:t xml:space="preserve"> samples and optionally covariates and nuisance parameters:</w:t>
       </w:r>
     </w:p>
     <w:p>
@@ -6709,8 +6796,13 @@
             <w:pPr>
               <w:outlineLvl w:val="0"/>
             </w:pPr>
-            <w:r>
-              <w:t>one-sample t-test</w:t>
+            <w:proofErr w:type="gramStart"/>
+            <w:r>
+              <w:t>one</w:t>
+            </w:r>
+            <w:proofErr w:type="gramEnd"/>
+            <w:r>
+              <w:t>-sample t-test</w:t>
             </w:r>
           </w:p>
         </w:tc>
@@ -6753,8 +6845,13 @@
             <w:pPr>
               <w:outlineLvl w:val="0"/>
             </w:pPr>
-            <w:r>
-              <w:t>single regression</w:t>
+            <w:proofErr w:type="gramStart"/>
+            <w:r>
+              <w:t>single</w:t>
+            </w:r>
+            <w:proofErr w:type="gramEnd"/>
+            <w:r>
+              <w:t xml:space="preserve"> regression</w:t>
             </w:r>
           </w:p>
         </w:tc>
@@ -6797,8 +6894,13 @@
             <w:pPr>
               <w:outlineLvl w:val="0"/>
             </w:pPr>
-            <w:r>
-              <w:t>multiple regression</w:t>
+            <w:proofErr w:type="gramStart"/>
+            <w:r>
+              <w:t>multiple</w:t>
+            </w:r>
+            <w:proofErr w:type="gramEnd"/>
+            <w:r>
+              <w:t xml:space="preserve"> regression</w:t>
             </w:r>
           </w:p>
         </w:tc>
@@ -6841,8 +6943,13 @@
             <w:pPr>
               <w:outlineLvl w:val="0"/>
             </w:pPr>
-            <w:r>
-              <w:t>two-sample t-test</w:t>
+            <w:proofErr w:type="gramStart"/>
+            <w:r>
+              <w:t>two</w:t>
+            </w:r>
+            <w:proofErr w:type="gramEnd"/>
+            <w:r>
+              <w:t>-sample t-test</w:t>
             </w:r>
           </w:p>
         </w:tc>
@@ -6973,15 +7080,15 @@
         <w:pStyle w:val="berschrift3"/>
         <w:spacing w:after="0"/>
       </w:pPr>
-      <w:bookmarkStart w:id="43" w:name="_Toc328131063"/>
-      <w:bookmarkStart w:id="44" w:name="_Toc366501880"/>
-      <w:bookmarkStart w:id="45" w:name="_Toc366502657"/>
+      <w:bookmarkStart w:id="42" w:name="_Toc328131063"/>
+      <w:bookmarkStart w:id="43" w:name="_Toc366501880"/>
+      <w:bookmarkStart w:id="44" w:name="_Toc366502657"/>
       <w:r>
         <w:t>Two-sample T-Test</w:t>
       </w:r>
+      <w:bookmarkEnd w:id="42"/>
       <w:bookmarkEnd w:id="43"/>
       <w:bookmarkEnd w:id="44"/>
-      <w:bookmarkEnd w:id="45"/>
     </w:p>
     <w:p>
       <w:pPr>
@@ -7987,15 +8094,15 @@
         <w:pStyle w:val="berschrift3"/>
         <w:spacing w:after="0"/>
       </w:pPr>
-      <w:bookmarkStart w:id="46" w:name="_Toc328131064"/>
-      <w:bookmarkStart w:id="47" w:name="_Toc366501881"/>
-      <w:bookmarkStart w:id="48" w:name="_Toc366502658"/>
+      <w:bookmarkStart w:id="45" w:name="_Toc328131064"/>
+      <w:bookmarkStart w:id="46" w:name="_Toc366501881"/>
+      <w:bookmarkStart w:id="47" w:name="_Toc366502658"/>
       <w:r>
         <w:t>Full Factorial Model (for a 2x2 Anova)</w:t>
       </w:r>
+      <w:bookmarkEnd w:id="45"/>
       <w:bookmarkEnd w:id="46"/>
       <w:bookmarkEnd w:id="47"/>
-      <w:bookmarkEnd w:id="48"/>
     </w:p>
     <w:p>
       <w:pPr>
@@ -9443,9 +9550,9 @@
         <w:pStyle w:val="berschrift3"/>
         <w:spacing w:after="0"/>
       </w:pPr>
-      <w:bookmarkStart w:id="49" w:name="_Toc328131065"/>
-      <w:bookmarkStart w:id="50" w:name="_Toc366501882"/>
-      <w:bookmarkStart w:id="51" w:name="_Toc366502659"/>
+      <w:bookmarkStart w:id="48" w:name="_Toc328131065"/>
+      <w:bookmarkStart w:id="49" w:name="_Toc366501882"/>
+      <w:bookmarkStart w:id="50" w:name="_Toc366502659"/>
       <w:r>
         <w:t>Multiple Regression (</w:t>
       </w:r>
@@ -9455,9 +9562,9 @@
       <w:r>
         <w:t>)</w:t>
       </w:r>
+      <w:bookmarkEnd w:id="48"/>
       <w:bookmarkEnd w:id="49"/>
       <w:bookmarkEnd w:id="50"/>
-      <w:bookmarkEnd w:id="51"/>
     </w:p>
     <w:p>
       <w:pPr>
@@ -10176,8 +10283,8 @@
         <w:pStyle w:val="berschrift3"/>
         <w:spacing w:after="0"/>
       </w:pPr>
-      <w:bookmarkStart w:id="52" w:name="_Toc366501883"/>
-      <w:bookmarkStart w:id="53" w:name="_Toc366502660"/>
+      <w:bookmarkStart w:id="51" w:name="_Toc366501883"/>
+      <w:bookmarkStart w:id="52" w:name="_Toc366502660"/>
       <w:r>
         <w:t>Multiple Regression (</w:t>
       </w:r>
@@ -10187,8 +10294,8 @@
       <w:r>
         <w:t>)</w:t>
       </w:r>
+      <w:bookmarkEnd w:id="51"/>
       <w:bookmarkEnd w:id="52"/>
-      <w:bookmarkEnd w:id="53"/>
     </w:p>
     <w:p>
       <w:pPr>
@@ -10237,12 +10344,21 @@
           <w:sz w:val="22"/>
         </w:rPr>
       </w:pPr>
-      <w:r>
-        <w:rPr>
-          <w:i/>
-          <w:sz w:val="22"/>
-        </w:rPr>
-        <w:t>y = cat_stat_polynomial(x,order)</w:t>
+      <w:proofErr w:type="gramStart"/>
+      <w:r>
+        <w:rPr>
+          <w:i/>
+          <w:sz w:val="22"/>
+        </w:rPr>
+        <w:t>y</w:t>
+      </w:r>
+      <w:proofErr w:type="gramEnd"/>
+      <w:r>
+        <w:rPr>
+          <w:i/>
+          <w:sz w:val="22"/>
+        </w:rPr>
+        <w:t xml:space="preserve"> = cat_stat_polynomial(x,order)</w:t>
       </w:r>
     </w:p>
     <w:p>
@@ -10253,11 +10369,19 @@
           <w:sz w:val="22"/>
         </w:rPr>
       </w:pPr>
-      <w:r>
-        <w:rPr>
-          <w:sz w:val="22"/>
-        </w:rPr>
-        <w:t>where “x” is your parameter and “order” is the polynomial order (e.g. 2 for quadratic).</w:t>
+      <w:proofErr w:type="gramStart"/>
+      <w:r>
+        <w:rPr>
+          <w:sz w:val="22"/>
+        </w:rPr>
+        <w:t>where</w:t>
+      </w:r>
+      <w:proofErr w:type="gramEnd"/>
+      <w:r>
+        <w:rPr>
+          <w:sz w:val="22"/>
+        </w:rPr>
+        <w:t xml:space="preserve"> “x” is your parameter and “order” is the polynomial order (e.g. 2 for quadratic).</w:t>
       </w:r>
     </w:p>
     <w:p>
@@ -10547,7 +10671,23 @@
           <w:i/>
           <w:sz w:val="22"/>
         </w:rPr>
-        <w:t>[specify linear term (e.g. “y(:,1)”)]</w:t>
+        <w:t>[specify linear term (e.g. “</w:t>
+      </w:r>
+      <w:proofErr w:type="gramStart"/>
+      <w:r>
+        <w:rPr>
+          <w:i/>
+          <w:sz w:val="22"/>
+        </w:rPr>
+        <w:t>y(</w:t>
+      </w:r>
+      <w:proofErr w:type="gramEnd"/>
+      <w:r>
+        <w:rPr>
+          <w:i/>
+          <w:sz w:val="22"/>
+        </w:rPr>
+        <w:t>:,1)”)]</w:t>
       </w:r>
     </w:p>
     <w:p>
@@ -10719,7 +10859,23 @@
           <w:i/>
           <w:sz w:val="22"/>
         </w:rPr>
-        <w:t>[specify quadratic term (e.g. “y(:21)”)]</w:t>
+        <w:t>[specify quadratic term (e.g. “</w:t>
+      </w:r>
+      <w:proofErr w:type="gramStart"/>
+      <w:r>
+        <w:rPr>
+          <w:i/>
+          <w:sz w:val="22"/>
+        </w:rPr>
+        <w:t>y(</w:t>
+      </w:r>
+      <w:proofErr w:type="gramEnd"/>
+      <w:r>
+        <w:rPr>
+          <w:i/>
+          <w:sz w:val="22"/>
+        </w:rPr>
+        <w:t>:21)”)]</w:t>
       </w:r>
     </w:p>
     <w:p>
@@ -11150,15 +11306,15 @@
         <w:pStyle w:val="berschrift3"/>
         <w:spacing w:after="0"/>
       </w:pPr>
-      <w:bookmarkStart w:id="54" w:name="_Toc328131066"/>
-      <w:bookmarkStart w:id="55" w:name="_Toc366501884"/>
-      <w:bookmarkStart w:id="56" w:name="_Toc366502661"/>
+      <w:bookmarkStart w:id="53" w:name="_Toc328131066"/>
+      <w:bookmarkStart w:id="54" w:name="_Toc366501884"/>
+      <w:bookmarkStart w:id="55" w:name="_Toc366502661"/>
       <w:r>
         <w:t>Full Factorial Model (Interaction)</w:t>
       </w:r>
+      <w:bookmarkEnd w:id="53"/>
       <w:bookmarkEnd w:id="54"/>
       <w:bookmarkEnd w:id="55"/>
-      <w:bookmarkEnd w:id="56"/>
     </w:p>
     <w:p>
       <w:pPr>
@@ -12344,8 +12500,8 @@
         <w:pStyle w:val="berschrift3"/>
         <w:spacing w:after="0"/>
       </w:pPr>
-      <w:bookmarkStart w:id="57" w:name="_Toc366501885"/>
-      <w:bookmarkStart w:id="58" w:name="_Toc366502662"/>
+      <w:bookmarkStart w:id="56" w:name="_Toc366501885"/>
+      <w:bookmarkStart w:id="57" w:name="_Toc366502662"/>
       <w:r>
         <w:t>Full Factorial Model (</w:t>
       </w:r>
@@ -12355,8 +12511,8 @@
       <w:r>
         <w:t>Interaction)</w:t>
       </w:r>
+      <w:bookmarkEnd w:id="56"/>
       <w:bookmarkEnd w:id="57"/>
-      <w:bookmarkEnd w:id="58"/>
     </w:p>
     <w:p>
       <w:pPr>
@@ -12404,12 +12560,21 @@
           <w:sz w:val="22"/>
         </w:rPr>
       </w:pPr>
-      <w:r>
-        <w:rPr>
-          <w:i/>
-          <w:sz w:val="22"/>
-        </w:rPr>
-        <w:t>y = cat_stat_polynomial(x,order)</w:t>
+      <w:proofErr w:type="gramStart"/>
+      <w:r>
+        <w:rPr>
+          <w:i/>
+          <w:sz w:val="22"/>
+        </w:rPr>
+        <w:t>y</w:t>
+      </w:r>
+      <w:proofErr w:type="gramEnd"/>
+      <w:r>
+        <w:rPr>
+          <w:i/>
+          <w:sz w:val="22"/>
+        </w:rPr>
+        <w:t xml:space="preserve"> = cat_stat_polynomial(x,order)</w:t>
       </w:r>
     </w:p>
     <w:p>
@@ -12420,11 +12585,19 @@
           <w:sz w:val="22"/>
         </w:rPr>
       </w:pPr>
-      <w:r>
-        <w:rPr>
-          <w:sz w:val="22"/>
-        </w:rPr>
-        <w:t>where “x” is your parameter and “order” is the polynomial order (e.g. 2 for quadratic).</w:t>
+      <w:proofErr w:type="gramStart"/>
+      <w:r>
+        <w:rPr>
+          <w:sz w:val="22"/>
+        </w:rPr>
+        <w:t>where</w:t>
+      </w:r>
+      <w:proofErr w:type="gramEnd"/>
+      <w:r>
+        <w:rPr>
+          <w:sz w:val="22"/>
+        </w:rPr>
+        <w:t xml:space="preserve"> “x” is your parameter and “order” is the polynomial order (e.g. 2 for quadratic).</w:t>
       </w:r>
     </w:p>
     <w:p>
@@ -13177,7 +13350,23 @@
           <w:i/>
           <w:sz w:val="22"/>
         </w:rPr>
-        <w:t>[specify linear term (e.g. “y(:,1)”)]</w:t>
+        <w:t>[specify linear term (e.g. “</w:t>
+      </w:r>
+      <w:proofErr w:type="gramStart"/>
+      <w:r>
+        <w:rPr>
+          <w:i/>
+          <w:sz w:val="22"/>
+        </w:rPr>
+        <w:t>y(</w:t>
+      </w:r>
+      <w:proofErr w:type="gramEnd"/>
+      <w:r>
+        <w:rPr>
+          <w:i/>
+          <w:sz w:val="22"/>
+        </w:rPr>
+        <w:t>:,1)”)]</w:t>
       </w:r>
     </w:p>
     <w:p>
@@ -13386,7 +13575,23 @@
           <w:i/>
           <w:sz w:val="22"/>
         </w:rPr>
-        <w:t>[specify quadratic term (e.g. “y(:,2)”)]</w:t>
+        <w:t>[specify quadratic term (e.g. “</w:t>
+      </w:r>
+      <w:proofErr w:type="gramStart"/>
+      <w:r>
+        <w:rPr>
+          <w:i/>
+          <w:sz w:val="22"/>
+        </w:rPr>
+        <w:t>y(</w:t>
+      </w:r>
+      <w:proofErr w:type="gramEnd"/>
+      <w:r>
+        <w:rPr>
+          <w:i/>
+          <w:sz w:val="22"/>
+        </w:rPr>
+        <w:t>:,2)”)]</w:t>
       </w:r>
     </w:p>
     <w:p>
@@ -13807,18 +14012,18 @@
       <w:pPr>
         <w:pStyle w:val="berschrift3"/>
       </w:pPr>
-      <w:bookmarkStart w:id="59" w:name="_Toc328131067"/>
-      <w:bookmarkStart w:id="60" w:name="_Toc366501886"/>
-      <w:bookmarkStart w:id="61" w:name="_Toc366502663"/>
+      <w:bookmarkStart w:id="58" w:name="_Toc328131067"/>
+      <w:bookmarkStart w:id="59" w:name="_Toc366501886"/>
+      <w:bookmarkStart w:id="60" w:name="_Toc366502663"/>
       <w:r>
         <w:t>Estimating the Statistical M</w:t>
       </w:r>
       <w:r>
         <w:t>odel</w:t>
       </w:r>
+      <w:bookmarkEnd w:id="58"/>
       <w:bookmarkEnd w:id="59"/>
       <w:bookmarkEnd w:id="60"/>
-      <w:bookmarkEnd w:id="61"/>
     </w:p>
     <w:p>
       <w:pPr>
@@ -13945,17 +14150,17 @@
       <w:pPr>
         <w:pStyle w:val="berschrift3"/>
       </w:pPr>
-      <w:bookmarkStart w:id="62" w:name="_Ref328123488"/>
-      <w:bookmarkStart w:id="63" w:name="_Toc328131068"/>
-      <w:bookmarkStart w:id="64" w:name="_Toc366501887"/>
-      <w:bookmarkStart w:id="65" w:name="_Toc366502664"/>
+      <w:bookmarkStart w:id="61" w:name="_Ref328123488"/>
+      <w:bookmarkStart w:id="62" w:name="_Toc328131068"/>
+      <w:bookmarkStart w:id="63" w:name="_Toc366501887"/>
+      <w:bookmarkStart w:id="64" w:name="_Toc366502664"/>
       <w:r>
         <w:t>Checking for Design Orthogonality</w:t>
       </w:r>
+      <w:bookmarkEnd w:id="61"/>
       <w:bookmarkEnd w:id="62"/>
       <w:bookmarkEnd w:id="63"/>
       <w:bookmarkEnd w:id="64"/>
-      <w:bookmarkEnd w:id="65"/>
     </w:p>
     <w:p>
       <w:pPr>
@@ -14152,7 +14357,7 @@
                           <a:blip r:embed="rId23">
                             <a:extLst>
                               <a:ext uri="{28A0092B-C50C-407E-A947-70E740481C1C}">
-                                <a14:useLocalDpi xmlns="" xmlns:wpc="http://schemas.microsoft.com/office/word/2010/wordprocessingCanvas" xmlns:mo="http://schemas.microsoft.com/office/mac/office/2008/main" xmlns:mc="http://schemas.openxmlformats.org/markup-compatibility/2006" xmlns:mv="urn:schemas-microsoft-com:mac:vml" xmlns:o="urn:schemas-microsoft-com:office:office" xmlns:r="http://schemas.openxmlformats.org/officeDocument/2006/relationships" xmlns:m="http://schemas.openxmlformats.org/officeDocument/2006/math" xmlns:v="urn:schemas-microsoft-com:vml" xmlns:wp14="http://schemas.microsoft.com/office/word/2010/wordprocessingDrawing" xmlns:wp="http://schemas.openxmlformats.org/drawingml/2006/wordprocessingDrawing" xmlns:w10="urn:schemas-microsoft-com:office:word" xmlns:w="http://schemas.openxmlformats.org/wordprocessingml/2006/main" xmlns:w14="http://schemas.microsoft.com/office/word/2010/wordml" xmlns:wpg="http://schemas.microsoft.com/office/word/2010/wordprocessingGroup" xmlns:wpi="http://schemas.microsoft.com/office/word/2010/wordprocessingInk" xmlns:wne="http://schemas.microsoft.com/office/word/2006/wordml" xmlns:wps="http://schemas.microsoft.com/office/word/2010/wordprocessingShape" xmlns:a="http://schemas.openxmlformats.org/drawingml/2006/main" xmlns:pic="http://schemas.openxmlformats.org/drawingml/2006/picture" xmlns:a14="http://schemas.microsoft.com/office/drawing/2010/main" xmlns:ve="http://schemas.openxmlformats.org/markup-compatibility/2006" val="0"/>
+                                <a14:useLocalDpi xmlns:a14="http://schemas.microsoft.com/office/drawing/2010/main" xmlns:pic="http://schemas.openxmlformats.org/drawingml/2006/picture" xmlns:a="http://schemas.openxmlformats.org/drawingml/2006/main" xmlns:wps="http://schemas.microsoft.com/office/word/2010/wordprocessingShape" xmlns:wne="http://schemas.microsoft.com/office/word/2006/wordml" xmlns:wpi="http://schemas.microsoft.com/office/word/2010/wordprocessingInk" xmlns:wpg="http://schemas.microsoft.com/office/word/2010/wordprocessingGroup" xmlns:w14="http://schemas.microsoft.com/office/word/2010/wordml" xmlns:w="http://schemas.openxmlformats.org/wordprocessingml/2006/main" xmlns:w10="urn:schemas-microsoft-com:office:word" xmlns:wp="http://schemas.openxmlformats.org/drawingml/2006/wordprocessingDrawing" xmlns:wp14="http://schemas.microsoft.com/office/word/2010/wordprocessingDrawing" xmlns:v="urn:schemas-microsoft-com:vml" xmlns:m="http://schemas.openxmlformats.org/officeDocument/2006/math" xmlns:r="http://schemas.openxmlformats.org/officeDocument/2006/relationships" xmlns:o="urn:schemas-microsoft-com:office:office" xmlns:mv="urn:schemas-microsoft-com:mac:vml" xmlns:mc="http://schemas.openxmlformats.org/markup-compatibility/2006" xmlns:mo="http://schemas.microsoft.com/office/mac/office/2008/main" xmlns:wpc="http://schemas.microsoft.com/office/word/2010/wordprocessingCanvas" xmlns="" val="0"/>
                               </a:ext>
                             </a:extLst>
                           </a:blip>
@@ -14276,7 +14481,10 @@
         </w:numPr>
       </w:pPr>
       <w:r>
-        <w:t>Global Normalis</w:t>
+        <w:t>Global N</w:t>
+      </w:r>
+      <w:r>
+        <w:t>ormaliz</w:t>
       </w:r>
       <w:r>
         <w:t>ation</w:t>
@@ -14344,7 +14552,19 @@
         <w:outlineLvl w:val="0"/>
       </w:pPr>
       <w:r>
-        <w:t>Please note that the global normalization will also affect the absolute threshold for the masking because your images will be now scaled to the “Grand mean scaled value” from the Global Normalisation option. If you have defined here the mean TIV of your sample (or as approximation a value of 1500) no change of the absolute threshold is needed. Otherwise, you have to correct the absolute threshold because your values are now globally scaled to the “Grand mean scaled value” from the Global Normalisation option.</w:t>
+        <w:t>Please note that the global normalization will also affect the absolute threshold for the masking because your images will be now scaled to the “Grand mean scaled value” from the Global N</w:t>
+      </w:r>
+      <w:r>
+        <w:t>ormaliz</w:t>
+      </w:r>
+      <w:r>
+        <w:t>ation option. If you have defined here the mean TIV of your sample (or as approximation a value of 1500) no change of the absolute threshold is needed. Otherwise, you have to correct the absolute threshold because your values are now globally scaled to the “Grand mean scaled value” from the Global N</w:t>
+      </w:r>
+      <w:r>
+        <w:t>ormaliz</w:t>
+      </w:r>
+      <w:r>
+        <w:t>ation option.</w:t>
       </w:r>
     </w:p>
     <w:p>
@@ -14374,15 +14594,15 @@
       <w:pPr>
         <w:pStyle w:val="berschrift3"/>
       </w:pPr>
-      <w:bookmarkStart w:id="66" w:name="_Toc328131069"/>
-      <w:bookmarkStart w:id="67" w:name="_Toc366501888"/>
-      <w:bookmarkStart w:id="68" w:name="_Toc366502665"/>
+      <w:bookmarkStart w:id="65" w:name="_Toc328131069"/>
+      <w:bookmarkStart w:id="66" w:name="_Toc366501888"/>
+      <w:bookmarkStart w:id="67" w:name="_Toc366502665"/>
       <w:r>
         <w:t>Defining Contrasts</w:t>
       </w:r>
+      <w:bookmarkEnd w:id="65"/>
       <w:bookmarkEnd w:id="66"/>
       <w:bookmarkEnd w:id="67"/>
-      <w:bookmarkEnd w:id="68"/>
     </w:p>
     <w:p>
       <w:pPr>
@@ -14622,7 +14842,7 @@
                           <a:blip r:embed="rId24">
                             <a:extLst>
                               <a:ext uri="{28A0092B-C50C-407E-A947-70E740481C1C}">
-                                <a14:useLocalDpi xmlns="" xmlns:wpc="http://schemas.microsoft.com/office/word/2010/wordprocessingCanvas" xmlns:mo="http://schemas.microsoft.com/office/mac/office/2008/main" xmlns:mc="http://schemas.openxmlformats.org/markup-compatibility/2006" xmlns:mv="urn:schemas-microsoft-com:mac:vml" xmlns:o="urn:schemas-microsoft-com:office:office" xmlns:r="http://schemas.openxmlformats.org/officeDocument/2006/relationships" xmlns:m="http://schemas.openxmlformats.org/officeDocument/2006/math" xmlns:v="urn:schemas-microsoft-com:vml" xmlns:wp14="http://schemas.microsoft.com/office/word/2010/wordprocessingDrawing" xmlns:wp="http://schemas.openxmlformats.org/drawingml/2006/wordprocessingDrawing" xmlns:w10="urn:schemas-microsoft-com:office:word" xmlns:w="http://schemas.openxmlformats.org/wordprocessingml/2006/main" xmlns:w14="http://schemas.microsoft.com/office/word/2010/wordml" xmlns:wpg="http://schemas.microsoft.com/office/word/2010/wordprocessingGroup" xmlns:wpi="http://schemas.microsoft.com/office/word/2010/wordprocessingInk" xmlns:wne="http://schemas.microsoft.com/office/word/2006/wordml" xmlns:wps="http://schemas.microsoft.com/office/word/2010/wordprocessingShape" xmlns:a="http://schemas.openxmlformats.org/drawingml/2006/main" xmlns:pic="http://schemas.openxmlformats.org/drawingml/2006/picture" xmlns:a14="http://schemas.microsoft.com/office/drawing/2010/main" xmlns:ve="http://schemas.openxmlformats.org/markup-compatibility/2006" val="0"/>
+                                <a14:useLocalDpi xmlns:a14="http://schemas.microsoft.com/office/drawing/2010/main" xmlns:pic="http://schemas.openxmlformats.org/drawingml/2006/picture" xmlns:a="http://schemas.openxmlformats.org/drawingml/2006/main" xmlns:wps="http://schemas.microsoft.com/office/word/2010/wordprocessingShape" xmlns:wne="http://schemas.microsoft.com/office/word/2006/wordml" xmlns:wpi="http://schemas.microsoft.com/office/word/2010/wordprocessingInk" xmlns:wpg="http://schemas.microsoft.com/office/word/2010/wordprocessingGroup" xmlns:w14="http://schemas.microsoft.com/office/word/2010/wordml" xmlns:w="http://schemas.openxmlformats.org/wordprocessingml/2006/main" xmlns:w10="urn:schemas-microsoft-com:office:word" xmlns:wp="http://schemas.openxmlformats.org/drawingml/2006/wordprocessingDrawing" xmlns:wp14="http://schemas.microsoft.com/office/word/2010/wordprocessingDrawing" xmlns:v="urn:schemas-microsoft-com:vml" xmlns:m="http://schemas.openxmlformats.org/officeDocument/2006/math" xmlns:r="http://schemas.openxmlformats.org/officeDocument/2006/relationships" xmlns:o="urn:schemas-microsoft-com:office:office" xmlns:mv="urn:schemas-microsoft-com:mac:vml" xmlns:mc="http://schemas.openxmlformats.org/markup-compatibility/2006" xmlns:mo="http://schemas.microsoft.com/office/mac/office/2008/main" xmlns:wpc="http://schemas.microsoft.com/office/word/2010/wordprocessingCanvas" xmlns="" val="0"/>
                               </a:ext>
                             </a:extLst>
                           </a:blip>
@@ -14761,8 +14981,16 @@
               <w:rPr>
                 <w:b/>
               </w:rPr>
-              <w:t>-1  1</w:t>
-            </w:r>
+              <w:t>-</w:t>
+            </w:r>
+            <w:proofErr w:type="gramStart"/>
+            <w:r>
+              <w:rPr>
+                <w:b/>
+              </w:rPr>
+              <w:t>1  1</w:t>
+            </w:r>
+            <w:proofErr w:type="gramEnd"/>
           </w:p>
         </w:tc>
       </w:tr>
@@ -14914,7 +15142,7 @@
                           <a:blip r:embed="rId25">
                             <a:extLst>
                               <a:ext uri="{28A0092B-C50C-407E-A947-70E740481C1C}">
-                                <a14:useLocalDpi xmlns="" xmlns:wpc="http://schemas.microsoft.com/office/word/2010/wordprocessingCanvas" xmlns:mo="http://schemas.microsoft.com/office/mac/office/2008/main" xmlns:mc="http://schemas.openxmlformats.org/markup-compatibility/2006" xmlns:mv="urn:schemas-microsoft-com:mac:vml" xmlns:o="urn:schemas-microsoft-com:office:office" xmlns:r="http://schemas.openxmlformats.org/officeDocument/2006/relationships" xmlns:m="http://schemas.openxmlformats.org/officeDocument/2006/math" xmlns:v="urn:schemas-microsoft-com:vml" xmlns:wp14="http://schemas.microsoft.com/office/word/2010/wordprocessingDrawing" xmlns:wp="http://schemas.openxmlformats.org/drawingml/2006/wordprocessingDrawing" xmlns:w10="urn:schemas-microsoft-com:office:word" xmlns:w="http://schemas.openxmlformats.org/wordprocessingml/2006/main" xmlns:w14="http://schemas.microsoft.com/office/word/2010/wordml" xmlns:wpg="http://schemas.microsoft.com/office/word/2010/wordprocessingGroup" xmlns:wpi="http://schemas.microsoft.com/office/word/2010/wordprocessingInk" xmlns:wne="http://schemas.microsoft.com/office/word/2006/wordml" xmlns:wps="http://schemas.microsoft.com/office/word/2010/wordprocessingShape" xmlns:a="http://schemas.openxmlformats.org/drawingml/2006/main" xmlns:pic="http://schemas.openxmlformats.org/drawingml/2006/picture" xmlns:a14="http://schemas.microsoft.com/office/drawing/2010/main" xmlns:ve="http://schemas.openxmlformats.org/markup-compatibility/2006" val="0"/>
+                                <a14:useLocalDpi xmlns:a14="http://schemas.microsoft.com/office/drawing/2010/main" xmlns:pic="http://schemas.openxmlformats.org/drawingml/2006/picture" xmlns:a="http://schemas.openxmlformats.org/drawingml/2006/main" xmlns:wps="http://schemas.microsoft.com/office/word/2010/wordprocessingShape" xmlns:wne="http://schemas.microsoft.com/office/word/2006/wordml" xmlns:wpi="http://schemas.microsoft.com/office/word/2010/wordprocessingInk" xmlns:wpg="http://schemas.microsoft.com/office/word/2010/wordprocessingGroup" xmlns:w14="http://schemas.microsoft.com/office/word/2010/wordml" xmlns:w="http://schemas.openxmlformats.org/wordprocessingml/2006/main" xmlns:w10="urn:schemas-microsoft-com:office:word" xmlns:wp="http://schemas.openxmlformats.org/drawingml/2006/wordprocessingDrawing" xmlns:wp14="http://schemas.microsoft.com/office/word/2010/wordprocessingDrawing" xmlns:v="urn:schemas-microsoft-com:vml" xmlns:m="http://schemas.openxmlformats.org/officeDocument/2006/math" xmlns:r="http://schemas.openxmlformats.org/officeDocument/2006/relationships" xmlns:o="urn:schemas-microsoft-com:office:office" xmlns:mv="urn:schemas-microsoft-com:mac:vml" xmlns:mc="http://schemas.openxmlformats.org/markup-compatibility/2006" xmlns:mo="http://schemas.microsoft.com/office/mac/office/2008/main" xmlns:wpc="http://schemas.microsoft.com/office/word/2010/wordprocessingCanvas" xmlns="" val="0"/>
                               </a:ext>
                             </a:extLst>
                           </a:blip>
@@ -15725,7 +15953,7 @@
                           <a:blip r:embed="rId26">
                             <a:extLst>
                               <a:ext uri="{28A0092B-C50C-407E-A947-70E740481C1C}">
-                                <a14:useLocalDpi xmlns="" xmlns:wpc="http://schemas.microsoft.com/office/word/2010/wordprocessingCanvas" xmlns:mo="http://schemas.microsoft.com/office/mac/office/2008/main" xmlns:mc="http://schemas.openxmlformats.org/markup-compatibility/2006" xmlns:mv="urn:schemas-microsoft-com:mac:vml" xmlns:o="urn:schemas-microsoft-com:office:office" xmlns:r="http://schemas.openxmlformats.org/officeDocument/2006/relationships" xmlns:m="http://schemas.openxmlformats.org/officeDocument/2006/math" xmlns:v="urn:schemas-microsoft-com:vml" xmlns:wp14="http://schemas.microsoft.com/office/word/2010/wordprocessingDrawing" xmlns:wp="http://schemas.openxmlformats.org/drawingml/2006/wordprocessingDrawing" xmlns:w10="urn:schemas-microsoft-com:office:word" xmlns:w="http://schemas.openxmlformats.org/wordprocessingml/2006/main" xmlns:w14="http://schemas.microsoft.com/office/word/2010/wordml" xmlns:wpg="http://schemas.microsoft.com/office/word/2010/wordprocessingGroup" xmlns:wpi="http://schemas.microsoft.com/office/word/2010/wordprocessingInk" xmlns:wne="http://schemas.microsoft.com/office/word/2006/wordml" xmlns:wps="http://schemas.microsoft.com/office/word/2010/wordprocessingShape" xmlns:a="http://schemas.openxmlformats.org/drawingml/2006/main" xmlns:pic="http://schemas.openxmlformats.org/drawingml/2006/picture" xmlns:a14="http://schemas.microsoft.com/office/drawing/2010/main" xmlns:ve="http://schemas.openxmlformats.org/markup-compatibility/2006" val="0"/>
+                                <a14:useLocalDpi xmlns:a14="http://schemas.microsoft.com/office/drawing/2010/main" xmlns:pic="http://schemas.openxmlformats.org/drawingml/2006/picture" xmlns:a="http://schemas.openxmlformats.org/drawingml/2006/main" xmlns:wps="http://schemas.microsoft.com/office/word/2010/wordprocessingShape" xmlns:wne="http://schemas.microsoft.com/office/word/2006/wordml" xmlns:wpi="http://schemas.microsoft.com/office/word/2010/wordprocessingInk" xmlns:wpg="http://schemas.microsoft.com/office/word/2010/wordprocessingGroup" xmlns:w14="http://schemas.microsoft.com/office/word/2010/wordml" xmlns:w="http://schemas.openxmlformats.org/wordprocessingml/2006/main" xmlns:w10="urn:schemas-microsoft-com:office:word" xmlns:wp="http://schemas.openxmlformats.org/drawingml/2006/wordprocessingDrawing" xmlns:wp14="http://schemas.microsoft.com/office/word/2010/wordprocessingDrawing" xmlns:v="urn:schemas-microsoft-com:vml" xmlns:m="http://schemas.openxmlformats.org/officeDocument/2006/math" xmlns:r="http://schemas.openxmlformats.org/officeDocument/2006/relationships" xmlns:o="urn:schemas-microsoft-com:office:office" xmlns:mv="urn:schemas-microsoft-com:mac:vml" xmlns:mc="http://schemas.openxmlformats.org/markup-compatibility/2006" xmlns:mo="http://schemas.microsoft.com/office/mac/office/2008/main" xmlns:wpc="http://schemas.microsoft.com/office/word/2010/wordprocessingCanvas" xmlns="" val="0"/>
                               </a:ext>
                             </a:extLst>
                           </a:blip>
@@ -15867,8 +16095,16 @@
               <w:rPr>
                 <w:b/>
               </w:rPr>
-              <w:t>0 0  1</w:t>
-            </w:r>
+              <w:t xml:space="preserve">0 </w:t>
+            </w:r>
+            <w:proofErr w:type="gramStart"/>
+            <w:r>
+              <w:rPr>
+                <w:b/>
+              </w:rPr>
+              <w:t>0  1</w:t>
+            </w:r>
+            <w:proofErr w:type="gramEnd"/>
           </w:p>
           <w:p>
             <w:pPr>
@@ -16109,7 +16345,7 @@
                           <a:blip r:embed="rId27">
                             <a:extLst>
                               <a:ext uri="{28A0092B-C50C-407E-A947-70E740481C1C}">
-                                <a14:useLocalDpi xmlns="" xmlns:wpc="http://schemas.microsoft.com/office/word/2010/wordprocessingCanvas" xmlns:mo="http://schemas.microsoft.com/office/mac/office/2008/main" xmlns:mc="http://schemas.openxmlformats.org/markup-compatibility/2006" xmlns:mv="urn:schemas-microsoft-com:mac:vml" xmlns:o="urn:schemas-microsoft-com:office:office" xmlns:r="http://schemas.openxmlformats.org/officeDocument/2006/relationships" xmlns:m="http://schemas.openxmlformats.org/officeDocument/2006/math" xmlns:v="urn:schemas-microsoft-com:vml" xmlns:wp14="http://schemas.microsoft.com/office/word/2010/wordprocessingDrawing" xmlns:wp="http://schemas.openxmlformats.org/drawingml/2006/wordprocessingDrawing" xmlns:w10="urn:schemas-microsoft-com:office:word" xmlns:w="http://schemas.openxmlformats.org/wordprocessingml/2006/main" xmlns:w14="http://schemas.microsoft.com/office/word/2010/wordml" xmlns:wpg="http://schemas.microsoft.com/office/word/2010/wordprocessingGroup" xmlns:wpi="http://schemas.microsoft.com/office/word/2010/wordprocessingInk" xmlns:wne="http://schemas.microsoft.com/office/word/2006/wordml" xmlns:wps="http://schemas.microsoft.com/office/word/2010/wordprocessingShape" xmlns:a="http://schemas.openxmlformats.org/drawingml/2006/main" xmlns:pic="http://schemas.openxmlformats.org/drawingml/2006/picture" xmlns:a14="http://schemas.microsoft.com/office/drawing/2010/main" xmlns:ve="http://schemas.openxmlformats.org/markup-compatibility/2006" val="0"/>
+                                <a14:useLocalDpi xmlns:a14="http://schemas.microsoft.com/office/drawing/2010/main" xmlns:pic="http://schemas.openxmlformats.org/drawingml/2006/picture" xmlns:a="http://schemas.openxmlformats.org/drawingml/2006/main" xmlns:wps="http://schemas.microsoft.com/office/word/2010/wordprocessingShape" xmlns:wne="http://schemas.microsoft.com/office/word/2006/wordml" xmlns:wpi="http://schemas.microsoft.com/office/word/2010/wordprocessingInk" xmlns:wpg="http://schemas.microsoft.com/office/word/2010/wordprocessingGroup" xmlns:w14="http://schemas.microsoft.com/office/word/2010/wordml" xmlns:w="http://schemas.openxmlformats.org/wordprocessingml/2006/main" xmlns:w10="urn:schemas-microsoft-com:office:word" xmlns:wp="http://schemas.openxmlformats.org/drawingml/2006/wordprocessingDrawing" xmlns:wp14="http://schemas.microsoft.com/office/word/2010/wordprocessingDrawing" xmlns:v="urn:schemas-microsoft-com:vml" xmlns:m="http://schemas.openxmlformats.org/officeDocument/2006/math" xmlns:r="http://schemas.openxmlformats.org/officeDocument/2006/relationships" xmlns:o="urn:schemas-microsoft-com:office:office" xmlns:mv="urn:schemas-microsoft-com:mac:vml" xmlns:mc="http://schemas.openxmlformats.org/markup-compatibility/2006" xmlns:mo="http://schemas.microsoft.com/office/mac/office/2008/main" xmlns:wpc="http://schemas.microsoft.com/office/word/2010/wordprocessingCanvas" xmlns="" val="0"/>
                               </a:ext>
                             </a:extLst>
                           </a:blip>
@@ -16353,7 +16589,21 @@
               <w:rPr>
                 <w:b/>
               </w:rPr>
-              <w:t>0 0  1 0</w:t>
+              <w:t xml:space="preserve">0 </w:t>
+            </w:r>
+            <w:proofErr w:type="gramStart"/>
+            <w:r>
+              <w:rPr>
+                <w:b/>
+              </w:rPr>
+              <w:t>0  1</w:t>
+            </w:r>
+            <w:proofErr w:type="gramEnd"/>
+            <w:r>
+              <w:rPr>
+                <w:b/>
+              </w:rPr>
+              <w:t xml:space="preserve"> 0</w:t>
             </w:r>
           </w:p>
           <w:p>
@@ -16579,7 +16829,21 @@
               <w:rPr>
                 <w:b/>
               </w:rPr>
-              <w:t>0 0  1 0</w:t>
+              <w:t xml:space="preserve">0 </w:t>
+            </w:r>
+            <w:proofErr w:type="gramStart"/>
+            <w:r>
+              <w:rPr>
+                <w:b/>
+              </w:rPr>
+              <w:t>0  1</w:t>
+            </w:r>
+            <w:proofErr w:type="gramEnd"/>
+            <w:r>
+              <w:rPr>
+                <w:b/>
+              </w:rPr>
+              <w:t xml:space="preserve"> 0</w:t>
             </w:r>
           </w:p>
           <w:p>
@@ -16791,7 +17055,7 @@
                           <a:blip r:embed="rId28">
                             <a:extLst>
                               <a:ext uri="{28A0092B-C50C-407E-A947-70E740481C1C}">
-                                <a14:useLocalDpi xmlns="" xmlns:wpc="http://schemas.microsoft.com/office/word/2010/wordprocessingCanvas" xmlns:mo="http://schemas.microsoft.com/office/mac/office/2008/main" xmlns:mc="http://schemas.openxmlformats.org/markup-compatibility/2006" xmlns:mv="urn:schemas-microsoft-com:mac:vml" xmlns:o="urn:schemas-microsoft-com:office:office" xmlns:r="http://schemas.openxmlformats.org/officeDocument/2006/relationships" xmlns:m="http://schemas.openxmlformats.org/officeDocument/2006/math" xmlns:v="urn:schemas-microsoft-com:vml" xmlns:wp14="http://schemas.microsoft.com/office/word/2010/wordprocessingDrawing" xmlns:wp="http://schemas.openxmlformats.org/drawingml/2006/wordprocessingDrawing" xmlns:w10="urn:schemas-microsoft-com:office:word" xmlns:w="http://schemas.openxmlformats.org/wordprocessingml/2006/main" xmlns:w14="http://schemas.microsoft.com/office/word/2010/wordml" xmlns:wpg="http://schemas.microsoft.com/office/word/2010/wordprocessingGroup" xmlns:wpi="http://schemas.microsoft.com/office/word/2010/wordprocessingInk" xmlns:wne="http://schemas.microsoft.com/office/word/2006/wordml" xmlns:wps="http://schemas.microsoft.com/office/word/2010/wordprocessingShape" xmlns:a="http://schemas.openxmlformats.org/drawingml/2006/main" xmlns:pic="http://schemas.openxmlformats.org/drawingml/2006/picture" xmlns:a14="http://schemas.microsoft.com/office/drawing/2010/main" xmlns:ve="http://schemas.openxmlformats.org/markup-compatibility/2006" val="0"/>
+                                <a14:useLocalDpi xmlns:a14="http://schemas.microsoft.com/office/drawing/2010/main" xmlns:pic="http://schemas.openxmlformats.org/drawingml/2006/picture" xmlns:a="http://schemas.openxmlformats.org/drawingml/2006/main" xmlns:wps="http://schemas.microsoft.com/office/word/2010/wordprocessingShape" xmlns:wne="http://schemas.microsoft.com/office/word/2006/wordml" xmlns:wpi="http://schemas.microsoft.com/office/word/2010/wordprocessingInk" xmlns:wpg="http://schemas.microsoft.com/office/word/2010/wordprocessingGroup" xmlns:w14="http://schemas.microsoft.com/office/word/2010/wordml" xmlns:w="http://schemas.openxmlformats.org/wordprocessingml/2006/main" xmlns:w10="urn:schemas-microsoft-com:office:word" xmlns:wp="http://schemas.openxmlformats.org/drawingml/2006/wordprocessingDrawing" xmlns:wp14="http://schemas.microsoft.com/office/word/2010/wordprocessingDrawing" xmlns:v="urn:schemas-microsoft-com:vml" xmlns:m="http://schemas.openxmlformats.org/officeDocument/2006/math" xmlns:r="http://schemas.openxmlformats.org/officeDocument/2006/relationships" xmlns:o="urn:schemas-microsoft-com:office:office" xmlns:mv="urn:schemas-microsoft-com:mac:vml" xmlns:mc="http://schemas.openxmlformats.org/markup-compatibility/2006" xmlns:mo="http://schemas.microsoft.com/office/mac/office/2008/main" xmlns:wpc="http://schemas.microsoft.com/office/word/2010/wordprocessingCanvas" xmlns="" val="0"/>
                               </a:ext>
                             </a:extLst>
                           </a:blip>
@@ -17148,7 +17412,7 @@
                           <a:blip r:embed="rId28">
                             <a:extLst>
                               <a:ext uri="{28A0092B-C50C-407E-A947-70E740481C1C}">
-                                <a14:useLocalDpi xmlns="" xmlns:wpc="http://schemas.microsoft.com/office/word/2010/wordprocessingCanvas" xmlns:mo="http://schemas.microsoft.com/office/mac/office/2008/main" xmlns:mc="http://schemas.openxmlformats.org/markup-compatibility/2006" xmlns:mv="urn:schemas-microsoft-com:mac:vml" xmlns:o="urn:schemas-microsoft-com:office:office" xmlns:r="http://schemas.openxmlformats.org/officeDocument/2006/relationships" xmlns:m="http://schemas.openxmlformats.org/officeDocument/2006/math" xmlns:v="urn:schemas-microsoft-com:vml" xmlns:wp14="http://schemas.microsoft.com/office/word/2010/wordprocessingDrawing" xmlns:wp="http://schemas.openxmlformats.org/drawingml/2006/wordprocessingDrawing" xmlns:w10="urn:schemas-microsoft-com:office:word" xmlns:w="http://schemas.openxmlformats.org/wordprocessingml/2006/main" xmlns:w14="http://schemas.microsoft.com/office/word/2010/wordml" xmlns:wpg="http://schemas.microsoft.com/office/word/2010/wordprocessingGroup" xmlns:wpi="http://schemas.microsoft.com/office/word/2010/wordprocessingInk" xmlns:wne="http://schemas.microsoft.com/office/word/2006/wordml" xmlns:wps="http://schemas.microsoft.com/office/word/2010/wordprocessingShape" xmlns:a="http://schemas.openxmlformats.org/drawingml/2006/main" xmlns:pic="http://schemas.openxmlformats.org/drawingml/2006/picture" xmlns:a14="http://schemas.microsoft.com/office/drawing/2010/main" xmlns:ve="http://schemas.openxmlformats.org/markup-compatibility/2006" val="0"/>
+                                <a14:useLocalDpi xmlns:a14="http://schemas.microsoft.com/office/drawing/2010/main" xmlns:pic="http://schemas.openxmlformats.org/drawingml/2006/picture" xmlns:a="http://schemas.openxmlformats.org/drawingml/2006/main" xmlns:wps="http://schemas.microsoft.com/office/word/2010/wordprocessingShape" xmlns:wne="http://schemas.microsoft.com/office/word/2006/wordml" xmlns:wpi="http://schemas.microsoft.com/office/word/2010/wordprocessingInk" xmlns:wpg="http://schemas.microsoft.com/office/word/2010/wordprocessingGroup" xmlns:w14="http://schemas.microsoft.com/office/word/2010/wordml" xmlns:w="http://schemas.openxmlformats.org/wordprocessingml/2006/main" xmlns:w10="urn:schemas-microsoft-com:office:word" xmlns:wp="http://schemas.openxmlformats.org/drawingml/2006/wordprocessingDrawing" xmlns:wp14="http://schemas.microsoft.com/office/word/2010/wordprocessingDrawing" xmlns:v="urn:schemas-microsoft-com:vml" xmlns:m="http://schemas.openxmlformats.org/officeDocument/2006/math" xmlns:r="http://schemas.openxmlformats.org/officeDocument/2006/relationships" xmlns:o="urn:schemas-microsoft-com:office:office" xmlns:mv="urn:schemas-microsoft-com:mac:vml" xmlns:mc="http://schemas.openxmlformats.org/markup-compatibility/2006" xmlns:mo="http://schemas.microsoft.com/office/mac/office/2008/main" xmlns:wpc="http://schemas.microsoft.com/office/word/2010/wordprocessingCanvas" xmlns="" val="0"/>
                               </a:ext>
                             </a:extLst>
                           </a:blip>
@@ -17729,19 +17993,32 @@
           <w:i/>
         </w:rPr>
       </w:pPr>
-      <w:r>
-        <w:rPr>
-          <w:i/>
-        </w:rPr>
-        <w:t>eye(n)-1/n</w:t>
+      <w:proofErr w:type="gramStart"/>
+      <w:r>
+        <w:rPr>
+          <w:i/>
+        </w:rPr>
+        <w:t>eye</w:t>
+      </w:r>
+      <w:proofErr w:type="gramEnd"/>
+      <w:r>
+        <w:rPr>
+          <w:i/>
+        </w:rPr>
+        <w:t>(n)-1/n</w:t>
       </w:r>
     </w:p>
     <w:p>
       <w:pPr>
         <w:outlineLvl w:val="0"/>
       </w:pPr>
-      <w:r>
-        <w:t xml:space="preserve">where </w:t>
+      <w:proofErr w:type="gramStart"/>
+      <w:r>
+        <w:t>where</w:t>
+      </w:r>
+      <w:proofErr w:type="gramEnd"/>
+      <w:r>
+        <w:t xml:space="preserve"> </w:t>
       </w:r>
       <w:r>
         <w:rPr>
@@ -17773,7 +18050,21 @@
         <w:rPr>
           <w:i/>
         </w:rPr>
-        <w:t xml:space="preserve">[zeros(n,m) </w:t>
+        <w:t>[</w:t>
+      </w:r>
+      <w:proofErr w:type="gramStart"/>
+      <w:r>
+        <w:rPr>
+          <w:i/>
+        </w:rPr>
+        <w:t>zeros</w:t>
+      </w:r>
+      <w:proofErr w:type="gramEnd"/>
+      <w:r>
+        <w:rPr>
+          <w:i/>
+        </w:rPr>
+        <w:t xml:space="preserve">(n,m) </w:t>
       </w:r>
       <w:r>
         <w:rPr>
@@ -17792,8 +18083,13 @@
       <w:pPr>
         <w:outlineLvl w:val="0"/>
       </w:pPr>
-      <w:r>
-        <w:t>where m is the number of columns of no interest.</w:t>
+      <w:proofErr w:type="gramStart"/>
+      <w:r>
+        <w:t>where</w:t>
+      </w:r>
+      <w:proofErr w:type="gramEnd"/>
+      <w:r>
+        <w:t xml:space="preserve"> m is the number of columns of no interest.</w:t>
       </w:r>
     </w:p>
     <w:p>
@@ -18046,7 +18342,6 @@
           <w:pgSz w:w="12240" w:h="15840" w:code="1"/>
           <w:pgMar w:top="1134" w:right="1134" w:bottom="1134" w:left="1134" w:gutter="0"/>
           <w:docGrid w:linePitch="360"/>
-          <w:printerSettings r:id="rId31"/>
         </w:sectPr>
       </w:pPr>
     </w:p>
@@ -18054,29 +18349,29 @@
       <w:pPr>
         <w:pStyle w:val="berschrift1"/>
       </w:pPr>
-      <w:bookmarkStart w:id="69" w:name="_Toc328131070"/>
-      <w:bookmarkStart w:id="70" w:name="_Toc366501889"/>
-      <w:bookmarkStart w:id="71" w:name="_Toc366502666"/>
+      <w:bookmarkStart w:id="68" w:name="_Toc328131070"/>
+      <w:bookmarkStart w:id="69" w:name="_Toc366501889"/>
+      <w:bookmarkStart w:id="70" w:name="_Toc366502666"/>
       <w:r>
         <w:t>Special Cases</w:t>
       </w:r>
+      <w:bookmarkEnd w:id="68"/>
       <w:bookmarkEnd w:id="69"/>
       <w:bookmarkEnd w:id="70"/>
+    </w:p>
+    <w:p>
+      <w:pPr>
+        <w:pStyle w:val="berschrift2"/>
+      </w:pPr>
+      <w:bookmarkStart w:id="71" w:name="_Toc328131071"/>
+      <w:bookmarkStart w:id="72" w:name="_Toc366501890"/>
+      <w:bookmarkStart w:id="73" w:name="_Toc366502667"/>
+      <w:r>
+        <w:t>CAT12 for longitudinal data</w:t>
+      </w:r>
       <w:bookmarkEnd w:id="71"/>
-    </w:p>
-    <w:p>
-      <w:pPr>
-        <w:pStyle w:val="berschrift2"/>
-      </w:pPr>
-      <w:bookmarkStart w:id="72" w:name="_Toc328131071"/>
-      <w:bookmarkStart w:id="73" w:name="_Toc366501890"/>
-      <w:bookmarkStart w:id="74" w:name="_Toc366502667"/>
-      <w:r>
-        <w:t>CAT12 for longitudinal data</w:t>
-      </w:r>
       <w:bookmarkEnd w:id="72"/>
       <w:bookmarkEnd w:id="73"/>
-      <w:bookmarkEnd w:id="74"/>
     </w:p>
     <w:p>
       <w:pPr>
@@ -18134,7 +18429,7 @@
                     </pic:cNvPicPr>
                   </pic:nvPicPr>
                   <pic:blipFill>
-                    <a:blip r:embed="rId32"/>
+                    <a:blip r:embed="rId31"/>
                     <a:stretch>
                       <a:fillRect/>
                     </a:stretch>
@@ -18240,7 +18535,21 @@
                     <w:rPr>
                       <w:i/>
                     </w:rPr>
-                    <w:t xml:space="preserve">using a Dartel Normalization </w:t>
+                    <w:t xml:space="preserve">using </w:t>
+                  </w:r>
+                  <w:proofErr w:type="gramStart"/>
+                  <w:r>
+                    <w:rPr>
+                      <w:i/>
+                    </w:rPr>
+                    <w:t>a Dartel</w:t>
+                  </w:r>
+                  <w:proofErr w:type="gramEnd"/>
+                  <w:r>
+                    <w:rPr>
+                      <w:i/>
+                    </w:rPr>
+                    <w:t xml:space="preserve"> Normalization </w:t>
                   </w:r>
                   <w:r>
                     <w:rPr>
@@ -18451,15 +18760,15 @@
       <w:pPr>
         <w:pStyle w:val="berschrift3"/>
       </w:pPr>
-      <w:bookmarkStart w:id="75" w:name="_Toc328131072"/>
-      <w:bookmarkStart w:id="76" w:name="_Toc366501891"/>
-      <w:bookmarkStart w:id="77" w:name="_Toc366502668"/>
+      <w:bookmarkStart w:id="74" w:name="_Toc328131072"/>
+      <w:bookmarkStart w:id="75" w:name="_Toc366501891"/>
+      <w:bookmarkStart w:id="76" w:name="_Toc366502668"/>
       <w:r>
         <w:t>Change Settings for Preprocessing</w:t>
       </w:r>
+      <w:bookmarkEnd w:id="74"/>
       <w:bookmarkEnd w:id="75"/>
       <w:bookmarkEnd w:id="76"/>
-      <w:bookmarkEnd w:id="77"/>
     </w:p>
     <w:p>
       <w:pPr>
@@ -18488,7 +18797,15 @@
         <w:sym w:font="Wingdings" w:char="F0E0"/>
       </w:r>
       <w:r>
-        <w:t xml:space="preserve"> select “Utilities </w:t>
+        <w:t xml:space="preserve"> </w:t>
+      </w:r>
+      <w:proofErr w:type="gramStart"/>
+      <w:r>
+        <w:t>select</w:t>
+      </w:r>
+      <w:proofErr w:type="gramEnd"/>
+      <w:r>
+        <w:t xml:space="preserve"> “Utilities </w:t>
       </w:r>
       <w:r>
         <w:sym w:font="Wingdings" w:char="F0E0"/>
@@ -18521,9 +18838,9 @@
       <w:pPr>
         <w:pStyle w:val="berschrift3"/>
       </w:pPr>
-      <w:bookmarkStart w:id="78" w:name="_Toc328131073"/>
-      <w:bookmarkStart w:id="79" w:name="_Toc366501892"/>
-      <w:bookmarkStart w:id="80" w:name="_Toc366502669"/>
+      <w:bookmarkStart w:id="77" w:name="_Toc328131073"/>
+      <w:bookmarkStart w:id="78" w:name="_Toc366501892"/>
+      <w:bookmarkStart w:id="79" w:name="_Toc366502669"/>
       <w:r>
         <w:t xml:space="preserve">Preprocessing of </w:t>
       </w:r>
@@ -18533,9 +18850,9 @@
       <w:r>
         <w:t>ata</w:t>
       </w:r>
+      <w:bookmarkEnd w:id="77"/>
       <w:bookmarkEnd w:id="78"/>
       <w:bookmarkEnd w:id="79"/>
-      <w:bookmarkEnd w:id="80"/>
     </w:p>
     <w:p>
       <w:pPr>
@@ -18789,18 +19106,18 @@
       <w:pPr>
         <w:pStyle w:val="berschrift3"/>
       </w:pPr>
-      <w:bookmarkStart w:id="81" w:name="_Toc328131074"/>
-      <w:bookmarkStart w:id="82" w:name="_Toc366501893"/>
-      <w:bookmarkStart w:id="83" w:name="_Toc366502670"/>
+      <w:bookmarkStart w:id="80" w:name="_Toc328131074"/>
+      <w:bookmarkStart w:id="81" w:name="_Toc366501893"/>
+      <w:bookmarkStart w:id="82" w:name="_Toc366502670"/>
       <w:r>
         <w:t>Statistical Analysis of Longitudinal Data in One G</w:t>
       </w:r>
       <w:r>
         <w:t>roup</w:t>
       </w:r>
+      <w:bookmarkEnd w:id="80"/>
       <w:bookmarkEnd w:id="81"/>
       <w:bookmarkEnd w:id="82"/>
-      <w:bookmarkEnd w:id="83"/>
     </w:p>
     <w:p>
       <w:pPr>
@@ -20049,18 +20366,18 @@
       <w:pPr>
         <w:pStyle w:val="berschrift3"/>
       </w:pPr>
-      <w:bookmarkStart w:id="84" w:name="_Toc328131075"/>
-      <w:bookmarkStart w:id="85" w:name="_Toc366501894"/>
-      <w:bookmarkStart w:id="86" w:name="_Toc366502671"/>
+      <w:bookmarkStart w:id="83" w:name="_Toc328131075"/>
+      <w:bookmarkStart w:id="84" w:name="_Toc366501894"/>
+      <w:bookmarkStart w:id="85" w:name="_Toc366502671"/>
       <w:r>
         <w:t>Statistical Analysis of Longitudinal Data in Two G</w:t>
       </w:r>
       <w:r>
         <w:t>roups</w:t>
       </w:r>
+      <w:bookmarkEnd w:id="83"/>
       <w:bookmarkEnd w:id="84"/>
       <w:bookmarkEnd w:id="85"/>
-      <w:bookmarkEnd w:id="86"/>
     </w:p>
     <w:p>
       <w:pPr>
@@ -21932,10 +22249,10 @@
                           </pic:cNvPicPr>
                         </pic:nvPicPr>
                         <pic:blipFill>
-                          <a:blip r:embed="rId33">
+                          <a:blip r:embed="rId32">
                             <a:extLst>
                               <a:ext uri="{28A0092B-C50C-407E-A947-70E740481C1C}">
-                                <a14:useLocalDpi xmlns="" xmlns:wpc="http://schemas.microsoft.com/office/word/2010/wordprocessingCanvas" xmlns:mo="http://schemas.microsoft.com/office/mac/office/2008/main" xmlns:mc="http://schemas.openxmlformats.org/markup-compatibility/2006" xmlns:mv="urn:schemas-microsoft-com:mac:vml" xmlns:o="urn:schemas-microsoft-com:office:office" xmlns:r="http://schemas.openxmlformats.org/officeDocument/2006/relationships" xmlns:m="http://schemas.openxmlformats.org/officeDocument/2006/math" xmlns:v="urn:schemas-microsoft-com:vml" xmlns:wp14="http://schemas.microsoft.com/office/word/2010/wordprocessingDrawing" xmlns:wp="http://schemas.openxmlformats.org/drawingml/2006/wordprocessingDrawing" xmlns:w10="urn:schemas-microsoft-com:office:word" xmlns:w="http://schemas.openxmlformats.org/wordprocessingml/2006/main" xmlns:w14="http://schemas.microsoft.com/office/word/2010/wordml" xmlns:wpg="http://schemas.microsoft.com/office/word/2010/wordprocessingGroup" xmlns:wpi="http://schemas.microsoft.com/office/word/2010/wordprocessingInk" xmlns:wne="http://schemas.microsoft.com/office/word/2006/wordml" xmlns:wps="http://schemas.microsoft.com/office/word/2010/wordprocessingShape" xmlns:a="http://schemas.openxmlformats.org/drawingml/2006/main" xmlns:pic="http://schemas.openxmlformats.org/drawingml/2006/picture" xmlns:a14="http://schemas.microsoft.com/office/drawing/2010/main" xmlns:ve="http://schemas.openxmlformats.org/markup-compatibility/2006" val="0"/>
+                                <a14:useLocalDpi xmlns:a14="http://schemas.microsoft.com/office/drawing/2010/main" xmlns:pic="http://schemas.openxmlformats.org/drawingml/2006/picture" xmlns:a="http://schemas.openxmlformats.org/drawingml/2006/main" xmlns:wps="http://schemas.microsoft.com/office/word/2010/wordprocessingShape" xmlns:wne="http://schemas.microsoft.com/office/word/2006/wordml" xmlns:wpi="http://schemas.microsoft.com/office/word/2010/wordprocessingInk" xmlns:wpg="http://schemas.microsoft.com/office/word/2010/wordprocessingGroup" xmlns:w14="http://schemas.microsoft.com/office/word/2010/wordml" xmlns:w="http://schemas.openxmlformats.org/wordprocessingml/2006/main" xmlns:w10="urn:schemas-microsoft-com:office:word" xmlns:wp="http://schemas.openxmlformats.org/drawingml/2006/wordprocessingDrawing" xmlns:wp14="http://schemas.microsoft.com/office/word/2010/wordprocessingDrawing" xmlns:v="urn:schemas-microsoft-com:vml" xmlns:m="http://schemas.openxmlformats.org/officeDocument/2006/math" xmlns:r="http://schemas.openxmlformats.org/officeDocument/2006/relationships" xmlns:o="urn:schemas-microsoft-com:office:office" xmlns:mv="urn:schemas-microsoft-com:mac:vml" xmlns:mc="http://schemas.openxmlformats.org/markup-compatibility/2006" xmlns:mo="http://schemas.microsoft.com/office/mac/office/2008/main" xmlns:wpc="http://schemas.microsoft.com/office/word/2010/wordprocessingCanvas" xmlns="" val="0"/>
                               </a:ext>
                             </a:extLst>
                           </a:blip>
@@ -22093,8 +22410,17 @@
                 <w:b/>
                 <w:sz w:val="22"/>
               </w:rPr>
-              <w:t>-1  1</w:t>
-            </w:r>
+              <w:t>-</w:t>
+            </w:r>
+            <w:proofErr w:type="gramStart"/>
+            <w:r>
+              <w:rPr>
+                <w:b/>
+                <w:sz w:val="22"/>
+              </w:rPr>
+              <w:t>1  1</w:t>
+            </w:r>
+            <w:proofErr w:type="gramEnd"/>
           </w:p>
         </w:tc>
       </w:tr>
@@ -22271,10 +22597,10 @@
                           </pic:cNvPicPr>
                         </pic:nvPicPr>
                         <pic:blipFill>
-                          <a:blip r:embed="rId34">
+                          <a:blip r:embed="rId33">
                             <a:extLst>
                               <a:ext uri="{28A0092B-C50C-407E-A947-70E740481C1C}">
-                                <a14:useLocalDpi xmlns="" xmlns:wpc="http://schemas.microsoft.com/office/word/2010/wordprocessingCanvas" xmlns:mo="http://schemas.microsoft.com/office/mac/office/2008/main" xmlns:mc="http://schemas.openxmlformats.org/markup-compatibility/2006" xmlns:mv="urn:schemas-microsoft-com:mac:vml" xmlns:o="urn:schemas-microsoft-com:office:office" xmlns:r="http://schemas.openxmlformats.org/officeDocument/2006/relationships" xmlns:m="http://schemas.openxmlformats.org/officeDocument/2006/math" xmlns:v="urn:schemas-microsoft-com:vml" xmlns:wp14="http://schemas.microsoft.com/office/word/2010/wordprocessingDrawing" xmlns:wp="http://schemas.openxmlformats.org/drawingml/2006/wordprocessingDrawing" xmlns:w10="urn:schemas-microsoft-com:office:word" xmlns:w="http://schemas.openxmlformats.org/wordprocessingml/2006/main" xmlns:w14="http://schemas.microsoft.com/office/word/2010/wordml" xmlns:wpg="http://schemas.microsoft.com/office/word/2010/wordprocessingGroup" xmlns:wpi="http://schemas.microsoft.com/office/word/2010/wordprocessingInk" xmlns:wne="http://schemas.microsoft.com/office/word/2006/wordml" xmlns:wps="http://schemas.microsoft.com/office/word/2010/wordprocessingShape" xmlns:a="http://schemas.openxmlformats.org/drawingml/2006/main" xmlns:pic="http://schemas.openxmlformats.org/drawingml/2006/picture" xmlns:a14="http://schemas.microsoft.com/office/drawing/2010/main" xmlns:ve="http://schemas.openxmlformats.org/markup-compatibility/2006" val="0"/>
+                                <a14:useLocalDpi xmlns:a14="http://schemas.microsoft.com/office/drawing/2010/main" xmlns:pic="http://schemas.openxmlformats.org/drawingml/2006/picture" xmlns:a="http://schemas.openxmlformats.org/drawingml/2006/main" xmlns:wps="http://schemas.microsoft.com/office/word/2010/wordprocessingShape" xmlns:wne="http://schemas.microsoft.com/office/word/2006/wordml" xmlns:wpi="http://schemas.microsoft.com/office/word/2010/wordprocessingInk" xmlns:wpg="http://schemas.microsoft.com/office/word/2010/wordprocessingGroup" xmlns:w14="http://schemas.microsoft.com/office/word/2010/wordml" xmlns:w="http://schemas.openxmlformats.org/wordprocessingml/2006/main" xmlns:w10="urn:schemas-microsoft-com:office:word" xmlns:wp="http://schemas.openxmlformats.org/drawingml/2006/wordprocessingDrawing" xmlns:wp14="http://schemas.microsoft.com/office/word/2010/wordprocessingDrawing" xmlns:v="urn:schemas-microsoft-com:vml" xmlns:m="http://schemas.openxmlformats.org/officeDocument/2006/math" xmlns:r="http://schemas.openxmlformats.org/officeDocument/2006/relationships" xmlns:o="urn:schemas-microsoft-com:office:office" xmlns:mv="urn:schemas-microsoft-com:mac:vml" xmlns:mc="http://schemas.openxmlformats.org/markup-compatibility/2006" xmlns:mo="http://schemas.microsoft.com/office/mac/office/2008/main" xmlns:wpc="http://schemas.microsoft.com/office/word/2010/wordprocessingCanvas" xmlns="" val="0"/>
                               </a:ext>
                             </a:extLst>
                           </a:blip>
@@ -22486,8 +22812,17 @@
                 <w:b/>
                 <w:sz w:val="22"/>
               </w:rPr>
-              <w:t>0 0 -1  1</w:t>
-            </w:r>
+              <w:t>0 0 -</w:t>
+            </w:r>
+            <w:proofErr w:type="gramStart"/>
+            <w:r>
+              <w:rPr>
+                <w:b/>
+                <w:sz w:val="22"/>
+              </w:rPr>
+              <w:t>1  1</w:t>
+            </w:r>
+            <w:proofErr w:type="gramEnd"/>
           </w:p>
           <w:p>
             <w:pPr>
@@ -22741,12 +23076,21 @@
                 <w:sz w:val="22"/>
               </w:rPr>
             </w:pPr>
+            <w:proofErr w:type="gramStart"/>
             <w:r>
               <w:rPr>
                 <w:b/>
                 <w:sz w:val="22"/>
               </w:rPr>
-              <w:t>ones(</w:t>
+              <w:t>ones</w:t>
+            </w:r>
+            <w:proofErr w:type="gramEnd"/>
+            <w:r>
+              <w:rPr>
+                <w:b/>
+                <w:sz w:val="22"/>
+              </w:rPr>
+              <w:t>(</w:t>
             </w:r>
             <w:r>
               <w:rPr>
@@ -22860,21 +23204,21 @@
       <w:pPr>
         <w:pStyle w:val="berschrift2"/>
       </w:pPr>
-      <w:bookmarkStart w:id="87" w:name="_Toc328131076"/>
+      <w:bookmarkStart w:id="86" w:name="_Toc328131076"/>
       <w:r>
         <w:br w:type="page"/>
       </w:r>
-      <w:bookmarkStart w:id="88" w:name="_Toc366501895"/>
-      <w:bookmarkStart w:id="89" w:name="_Toc366502672"/>
+      <w:bookmarkStart w:id="87" w:name="_Toc366501895"/>
+      <w:bookmarkStart w:id="88" w:name="_Toc366502672"/>
       <w:r>
         <w:t xml:space="preserve">Altered </w:t>
       </w:r>
       <w:r>
         <w:t>Workflows for VBM-analyses</w:t>
       </w:r>
+      <w:bookmarkEnd w:id="86"/>
       <w:bookmarkEnd w:id="87"/>
       <w:bookmarkEnd w:id="88"/>
-      <w:bookmarkEnd w:id="89"/>
     </w:p>
     <w:p>
       <w:pPr>
@@ -22926,7 +23270,15 @@
         <w:t xml:space="preserve">. </w:t>
       </w:r>
       <w:r>
-        <w:t xml:space="preserve">For these cases the CAT12 Toolbox provides an integration into the SPM12 environment that can be used to optimize the preprocessing. </w:t>
+        <w:t xml:space="preserve">For these cases the CAT12 Toolbox provides </w:t>
+      </w:r>
+      <w:proofErr w:type="gramStart"/>
+      <w:r>
+        <w:t>an integration</w:t>
+      </w:r>
+      <w:proofErr w:type="gramEnd"/>
+      <w:r>
+        <w:t xml:space="preserve"> into the SPM12 environment that can be used to optimize the preprocessing. </w:t>
       </w:r>
       <w:r>
         <w:t>In the following, we will present strategies how to</w:t>
@@ -23000,7 +23352,15 @@
         <w:outlineLvl w:val="0"/>
       </w:pPr>
       <w:r>
-        <w:t>The first module of the CAT12 Toolbox (“Segment Data”) processes all preprocessing steps except for the smoothing. Basically, it takes structural volumes and TPMs as input. It will then segment the data, apply a registration to MNI Space (either rigid or affine) and subsequently a non-linear deformation. The non-linear deformation parameters can be calculated via the low dimensional SPM default approach or the high dimensional DARTEL algorithm and the predefined templates. Figure 5 depicts this preprocessing workflow and highlights possibilities where to modify.</w:t>
+        <w:t xml:space="preserve">The first module of the CAT12 Toolbox (“Segment Data”) processes all preprocessing steps except for the smoothing. Basically, it takes structural volumes and TPMs as input. It will then segment the </w:t>
+      </w:r>
+      <w:proofErr w:type="gramStart"/>
+      <w:r>
+        <w:t>data,</w:t>
+      </w:r>
+      <w:proofErr w:type="gramEnd"/>
+      <w:r>
+        <w:t xml:space="preserve"> apply a registration to MNI Space (either rigid or affine) and subsequently a non-linear deformation. The non-linear deformation parameters can be calculated via the low dimensional SPM default approach or the high dimensional DARTEL algorithm and the predefined templates. Figure 5 depicts this preprocessing workflow and highlights possibilities where to modify.</w:t>
       </w:r>
     </w:p>
     <w:p>
@@ -23149,15 +23509,15 @@
       <w:r>
         <w:br w:type="page"/>
       </w:r>
-      <w:bookmarkStart w:id="90" w:name="_Toc328131077"/>
-      <w:bookmarkStart w:id="91" w:name="_Toc366501896"/>
-      <w:bookmarkStart w:id="92" w:name="_Toc366502673"/>
+      <w:bookmarkStart w:id="89" w:name="_Toc328131077"/>
+      <w:bookmarkStart w:id="90" w:name="_Toc366501896"/>
+      <w:bookmarkStart w:id="91" w:name="_Toc366502673"/>
       <w:r>
         <w:t>Adapting the workflows</w:t>
       </w:r>
+      <w:bookmarkEnd w:id="89"/>
       <w:bookmarkEnd w:id="90"/>
       <w:bookmarkEnd w:id="91"/>
-      <w:bookmarkEnd w:id="92"/>
     </w:p>
     <w:p/>
     <w:p>
@@ -23193,7 +23553,7 @@
       <w:r>
         <w:t xml:space="preserve">For data on children it will be a good idea to create customized TPMs, which reflect age and gender of the population. The TOM8 Toolbox (available via: </w:t>
       </w:r>
-      <w:hyperlink r:id="rId35" w:history="1">
+      <w:hyperlink r:id="rId34" w:history="1">
         <w:r>
           <w:rPr>
             <w:rStyle w:val="Link"/>
@@ -23238,15 +23598,15 @@
       <w:pPr>
         <w:pStyle w:val="berschrift3"/>
       </w:pPr>
-      <w:bookmarkStart w:id="93" w:name="_Toc328131078"/>
-      <w:bookmarkStart w:id="94" w:name="_Toc366501897"/>
-      <w:bookmarkStart w:id="95" w:name="_Toc366502674"/>
+      <w:bookmarkStart w:id="92" w:name="_Toc328131078"/>
+      <w:bookmarkStart w:id="93" w:name="_Toc366501897"/>
+      <w:bookmarkStart w:id="94" w:name="_Toc366502674"/>
       <w:r>
         <w:t>Customized Tissue Probability Maps</w:t>
       </w:r>
+      <w:bookmarkEnd w:id="92"/>
       <w:bookmarkEnd w:id="93"/>
       <w:bookmarkEnd w:id="94"/>
-      <w:bookmarkEnd w:id="95"/>
     </w:p>
     <w:p>
       <w:pPr>
@@ -23296,12 +23656,14 @@
         </w:rPr>
         <w:t xml:space="preserve"> </w:t>
       </w:r>
+      <w:proofErr w:type="gramStart"/>
       <w:r>
         <w:rPr>
           <w:i/>
         </w:rPr>
         <w:t>select</w:t>
       </w:r>
+      <w:proofErr w:type="gramEnd"/>
       <w:r>
         <w:rPr>
           <w:i/>
@@ -23339,7 +23701,21 @@
         <w:rPr>
           <w:i/>
         </w:rPr>
-        <w:t xml:space="preserve"> select “TOM.mat” (you will have to download this file together with the toolbox)</w:t>
+        <w:t xml:space="preserve"> </w:t>
+      </w:r>
+      <w:proofErr w:type="gramStart"/>
+      <w:r>
+        <w:rPr>
+          <w:i/>
+        </w:rPr>
+        <w:t>select</w:t>
+      </w:r>
+      <w:proofErr w:type="gramEnd"/>
+      <w:r>
+        <w:rPr>
+          <w:i/>
+        </w:rPr>
+        <w:t xml:space="preserve"> “TOM.mat” (you will have to download this file together with the toolbox)</w:t>
       </w:r>
     </w:p>
     <w:p>
@@ -23366,7 +23742,21 @@
         <w:rPr>
           <w:i/>
         </w:rPr>
-        <w:t xml:space="preserve"> write priors/template as single file</w:t>
+        <w:t xml:space="preserve"> </w:t>
+      </w:r>
+      <w:proofErr w:type="gramStart"/>
+      <w:r>
+        <w:rPr>
+          <w:i/>
+        </w:rPr>
+        <w:t>write</w:t>
+      </w:r>
+      <w:proofErr w:type="gramEnd"/>
+      <w:r>
+        <w:rPr>
+          <w:i/>
+        </w:rPr>
+        <w:t xml:space="preserve"> priors/template as single file</w:t>
       </w:r>
     </w:p>
     <w:p>
@@ -23387,7 +23777,21 @@
         <w:rPr>
           <w:i/>
         </w:rPr>
-        <w:t xml:space="preserve"> for all others use default settings or modify. For “Age” either a vector or a mean age (when using the average approach) must be specified.</w:t>
+        <w:t xml:space="preserve"> </w:t>
+      </w:r>
+      <w:proofErr w:type="gramStart"/>
+      <w:r>
+        <w:rPr>
+          <w:i/>
+        </w:rPr>
+        <w:t>for</w:t>
+      </w:r>
+      <w:proofErr w:type="gramEnd"/>
+      <w:r>
+        <w:rPr>
+          <w:i/>
+        </w:rPr>
+        <w:t xml:space="preserve"> all others use default settings or modify. For “Age” either a vector or a mean age (when using the average approach) must be specified.</w:t>
       </w:r>
     </w:p>
     <w:p>
@@ -23525,15 +23929,15 @@
       <w:pPr>
         <w:pStyle w:val="berschrift3"/>
       </w:pPr>
-      <w:bookmarkStart w:id="96" w:name="_Toc328131079"/>
-      <w:bookmarkStart w:id="97" w:name="_Toc366501898"/>
-      <w:bookmarkStart w:id="98" w:name="_Toc366502675"/>
+      <w:bookmarkStart w:id="95" w:name="_Toc328131079"/>
+      <w:bookmarkStart w:id="96" w:name="_Toc366501898"/>
+      <w:bookmarkStart w:id="97" w:name="_Toc366502675"/>
       <w:r>
         <w:t>Customized DARTEL-template</w:t>
       </w:r>
+      <w:bookmarkEnd w:id="95"/>
       <w:bookmarkEnd w:id="96"/>
       <w:bookmarkEnd w:id="97"/>
-      <w:bookmarkEnd w:id="98"/>
     </w:p>
     <w:p>
       <w:pPr>
@@ -23554,6 +23958,9 @@
       <w:r>
         <w:t xml:space="preserve">. </w:t>
       </w:r>
+      <w:r>
+        <w:t>Therefore the all ROI outputs in CAT12 are disabled if you use your own customized DARTEL template.</w:t>
+      </w:r>
     </w:p>
     <w:p>
       <w:r>
@@ -23592,7 +23999,15 @@
         <w:sym w:font="Wingdings" w:char="F0E0"/>
       </w:r>
       <w:r>
-        <w:t xml:space="preserve"> for all options except “writing options” use settings like for a “standard” VBM analysis.</w:t>
+        <w:t xml:space="preserve"> </w:t>
+      </w:r>
+      <w:proofErr w:type="gramStart"/>
+      <w:r>
+        <w:t>for</w:t>
+      </w:r>
+      <w:proofErr w:type="gramEnd"/>
+      <w:r>
+        <w:t xml:space="preserve"> all options except “writing options” use settings like for a “standard” VBM analysis.</w:t>
       </w:r>
     </w:p>
     <w:p>
@@ -23846,7 +24261,15 @@
         <w:sym w:font="Wingdings" w:char="F0E0"/>
       </w:r>
       <w:r>
-        <w:t xml:space="preserve"> all other options: </w:t>
+        <w:t xml:space="preserve"> </w:t>
+      </w:r>
+      <w:proofErr w:type="gramStart"/>
+      <w:r>
+        <w:t>all</w:t>
+      </w:r>
+      <w:proofErr w:type="gramEnd"/>
+      <w:r>
+        <w:t xml:space="preserve"> other options: </w:t>
       </w:r>
       <w:r>
         <w:rPr>
@@ -23911,7 +24334,15 @@
         <w:sym w:font="Wingdings" w:char="F0E0"/>
       </w:r>
       <w:r>
-        <w:t xml:space="preserve"> select the final created template with the ending “_6”.</w:t>
+        <w:t xml:space="preserve"> </w:t>
+      </w:r>
+      <w:proofErr w:type="gramStart"/>
+      <w:r>
+        <w:t>select</w:t>
+      </w:r>
+      <w:proofErr w:type="gramEnd"/>
+      <w:r>
+        <w:t xml:space="preserve"> the final created template with the ending “_6”.</w:t>
       </w:r>
     </w:p>
     <w:p>
@@ -24060,7 +24491,15 @@
         <w:sym w:font="Wingdings" w:char="F0E0"/>
       </w:r>
       <w:r>
-        <w:t xml:space="preserve"> all other options: </w:t>
+        <w:t xml:space="preserve"> </w:t>
+      </w:r>
+      <w:proofErr w:type="gramStart"/>
+      <w:r>
+        <w:t>all</w:t>
+      </w:r>
+      <w:proofErr w:type="gramEnd"/>
+      <w:r>
+        <w:t xml:space="preserve"> other options: </w:t>
       </w:r>
       <w:r>
         <w:rPr>
@@ -24175,7 +24614,15 @@
         <w:sym w:font="Wingdings" w:char="F0E0"/>
       </w:r>
       <w:r>
-        <w:t xml:space="preserve"> select the final created template with the ending “_6”.</w:t>
+        <w:t xml:space="preserve"> </w:t>
+      </w:r>
+      <w:proofErr w:type="gramStart"/>
+      <w:r>
+        <w:t>select</w:t>
+      </w:r>
+      <w:proofErr w:type="gramEnd"/>
+      <w:r>
+        <w:t xml:space="preserve"> the final created template with the ending “_6”.</w:t>
       </w:r>
     </w:p>
     <w:p>
@@ -24366,11 +24813,19 @@
       <w:r>
         <w:t xml:space="preserve"> </w:t>
       </w:r>
-      <w:r>
-        <w:rPr>
-          <w:i/>
-        </w:rPr>
-        <w:t xml:space="preserve">select </w:t>
+      <w:proofErr w:type="gramStart"/>
+      <w:r>
+        <w:rPr>
+          <w:i/>
+        </w:rPr>
+        <w:t>select</w:t>
+      </w:r>
+      <w:proofErr w:type="gramEnd"/>
+      <w:r>
+        <w:rPr>
+          <w:i/>
+        </w:rPr>
+        <w:t xml:space="preserve"> </w:t>
       </w:r>
       <w:r>
         <w:rPr>
@@ -24579,10 +25034,11 @@
       </w:pPr>
     </w:p>
     <w:p>
-      <w:pPr>
-        <w:spacing w:line="360" w:lineRule="auto"/>
-      </w:pPr>
-    </w:p>
+      <w:r>
+        <w:t>Please note, that now the output files have to be smoothed as usual with before the statistical analysis.</w:t>
+      </w:r>
+    </w:p>
+    <w:p/>
     <w:p>
       <w:pPr>
         <w:rPr>
@@ -24600,41 +25056,37 @@
     </w:p>
     <w:p>
       <w:r>
-        <w:t>All steps described above are just an adaption of the CAT12 Toolbox module “Segment Data”. As always it is a good idea to save the applied modules and to perform quality control. Here, the modules “Display one slice for all images” and “Check sample homogeneity” from the CAT12 Toolbox will be helpful. Please also note that the use of</w:t>
-      </w:r>
-    </w:p>
+        <w:t xml:space="preserve">All steps described above are just an adaption of the CAT12 Toolbox module “Segment Data”. As always it is a good idea to save the applied modules and to perform quality control. Here, the modules “Display one slice for all images” and “Check sample homogeneity” from the CAT12 Toolbox will be helpful. </w:t>
+      </w:r>
+    </w:p>
+    <w:p/>
     <w:p>
       <w:pPr>
         <w:pStyle w:val="berschrift1"/>
       </w:pPr>
-    </w:p>
-    <w:p>
-      <w:pPr>
-        <w:pStyle w:val="berschrift1"/>
-      </w:pPr>
-      <w:bookmarkStart w:id="99" w:name="_Toc328131080"/>
-      <w:bookmarkStart w:id="100" w:name="_Toc366501899"/>
-      <w:bookmarkStart w:id="101" w:name="_Toc366502676"/>
+      <w:bookmarkStart w:id="98" w:name="_Toc328131080"/>
+      <w:bookmarkStart w:id="99" w:name="_Toc366501899"/>
+      <w:bookmarkStart w:id="100" w:name="_Toc366502676"/>
       <w:r>
         <w:t>Other variants of computational morphometry</w:t>
       </w:r>
+      <w:bookmarkEnd w:id="98"/>
       <w:bookmarkEnd w:id="99"/>
       <w:bookmarkEnd w:id="100"/>
+    </w:p>
+    <w:p>
+      <w:pPr>
+        <w:pStyle w:val="berschrift2"/>
+      </w:pPr>
+      <w:bookmarkStart w:id="101" w:name="_Toc328131081"/>
+      <w:bookmarkStart w:id="102" w:name="_Toc366501900"/>
+      <w:bookmarkStart w:id="103" w:name="_Toc366502677"/>
+      <w:r>
+        <w:t>Deformation-based morphometry (DBM)</w:t>
+      </w:r>
       <w:bookmarkEnd w:id="101"/>
-    </w:p>
-    <w:p>
-      <w:pPr>
-        <w:pStyle w:val="berschrift2"/>
-      </w:pPr>
-      <w:bookmarkStart w:id="102" w:name="_Toc328131081"/>
-      <w:bookmarkStart w:id="103" w:name="_Toc366501900"/>
-      <w:bookmarkStart w:id="104" w:name="_Toc366502677"/>
-      <w:r>
-        <w:t>Deformation-based morphometry (DBM)</w:t>
-      </w:r>
       <w:bookmarkEnd w:id="102"/>
       <w:bookmarkEnd w:id="103"/>
-      <w:bookmarkEnd w:id="104"/>
     </w:p>
     <w:p>
       <w:pPr>
@@ -25217,7 +25669,15 @@
         </w:tabs>
       </w:pPr>
       <w:r>
-        <w:t>Follow the steps for the statistical analysis as described for VBM, select the smoothed Jacobian determinants (e.g. swj_*.nii ) and change the following parameters:</w:t>
+        <w:t>Follow the steps for the statistical analysis as described for VBM, select the smoothed Jacobian determinants (e.g. swj_*.</w:t>
+      </w:r>
+      <w:proofErr w:type="gramStart"/>
+      <w:r>
+        <w:t>nii )</w:t>
+      </w:r>
+      <w:proofErr w:type="gramEnd"/>
+      <w:r>
+        <w:t xml:space="preserve"> and change the following parameters:</w:t>
       </w:r>
     </w:p>
     <w:p>
@@ -25348,6 +25808,7 @@
       <w:r>
         <w:sym w:font="Wingdings" w:char="F0E0"/>
       </w:r>
+      <w:proofErr w:type="gramStart"/>
       <w:r>
         <w:t xml:space="preserve"> </w:t>
       </w:r>
@@ -25355,7 +25816,14 @@
         <w:rPr>
           <w:b/>
         </w:rPr>
-        <w:t>../spm12/tpm/mask_ICV.nii</w:t>
+        <w:t>..</w:t>
+      </w:r>
+      <w:proofErr w:type="gramEnd"/>
+      <w:r>
+        <w:rPr>
+          <w:b/>
+        </w:rPr>
+        <w:t>/spm12/tpm/mask_ICV.nii</w:t>
       </w:r>
     </w:p>
     <w:p>
@@ -25369,15 +25837,15 @@
       <w:pPr>
         <w:pStyle w:val="berschrift2"/>
       </w:pPr>
-      <w:bookmarkStart w:id="105" w:name="_Toc328131082"/>
-      <w:bookmarkStart w:id="106" w:name="_Toc366501901"/>
-      <w:bookmarkStart w:id="107" w:name="_Toc366502678"/>
+      <w:bookmarkStart w:id="104" w:name="_Toc328131082"/>
+      <w:bookmarkStart w:id="105" w:name="_Toc366501901"/>
+      <w:bookmarkStart w:id="106" w:name="_Toc366502678"/>
       <w:r>
         <w:t>Surface-based morphometry (SBM)</w:t>
       </w:r>
+      <w:bookmarkEnd w:id="104"/>
       <w:bookmarkEnd w:id="105"/>
       <w:bookmarkEnd w:id="106"/>
-      <w:bookmarkEnd w:id="107"/>
     </w:p>
     <w:p>
       <w:pPr>
@@ -25442,7 +25910,15 @@
     </w:p>
     <w:p>
       <w:r>
-        <w:t xml:space="preserve">We use a fully automated method that allows for measurement of cortical thickness and reconstructions of the central surface in one step. It uses a tissue segmentation to estimate the white matter (WM) distance, then projects the local maxima (which is equal to the cortical thickness) to other gray matter voxels by using a neighbor relationship described by the WM distance. This projection-based thickness </w:t>
+        <w:t xml:space="preserve">We use a fully automated method that allows for measurement of cortical thickness and reconstructions of the central surface in one step. It uses a tissue segmentation to estimate the white matter (WM) distance, </w:t>
+      </w:r>
+      <w:proofErr w:type="gramStart"/>
+      <w:r>
+        <w:t>then</w:t>
+      </w:r>
+      <w:proofErr w:type="gramEnd"/>
+      <w:r>
+        <w:t xml:space="preserve"> projects the local maxima (which is equal to the cortical thickness) to other gray matter voxels by using a neighbor relationship described by the WM distance. This projection-based thickness </w:t>
       </w:r>
       <w:r>
         <w:t xml:space="preserve">(PBT) </w:t>
@@ -25711,7 +26187,15 @@
         <w:t xml:space="preserve"> Select </w:t>
       </w:r>
       <w:r>
-        <w:t xml:space="preserve">the surface data (e.g. [lr]h.thickness.*) </w:t>
+        <w:t>the surface data (e.g. [</w:t>
+      </w:r>
+      <w:proofErr w:type="gramStart"/>
+      <w:r>
+        <w:t>lr]h.thickness</w:t>
+      </w:r>
+      <w:proofErr w:type="gramEnd"/>
+      <w:r>
+        <w:t xml:space="preserve">.*) </w:t>
       </w:r>
     </w:p>
     <w:p>
@@ -25747,7 +26231,15 @@
         <w:t xml:space="preserve">mm kernels are widely used for </w:t>
       </w:r>
       <w:r>
-        <w:t>SBM and I recommend to start with a value of 15mm.</w:t>
+        <w:t xml:space="preserve">SBM and I recommend </w:t>
+      </w:r>
+      <w:proofErr w:type="gramStart"/>
+      <w:r>
+        <w:t>to start</w:t>
+      </w:r>
+      <w:proofErr w:type="gramEnd"/>
+      <w:r>
+        <w:t xml:space="preserve"> with a value of 15mm.</w:t>
       </w:r>
     </w:p>
     <w:p>
@@ -25795,7 +26287,15 @@
         <w:spacing w:before="60"/>
       </w:pPr>
       <w:r>
-        <w:t>Keep in mind that each process needs about 1.5..2GB of RAM, which should be considered to choose the right number of processes.</w:t>
+        <w:t>Keep in mind that each process needs about 1.5</w:t>
+      </w:r>
+      <w:proofErr w:type="gramStart"/>
+      <w:r>
+        <w:t>..</w:t>
+      </w:r>
+      <w:proofErr w:type="gramEnd"/>
+      <w:r>
+        <w:t>2GB of RAM, which should be considered to choose the right number of processes.</w:t>
       </w:r>
     </w:p>
     <w:p>
@@ -25923,7 +26423,15 @@
         <w:t xml:space="preserve"> Select </w:t>
       </w:r>
       <w:r>
-        <w:t xml:space="preserve">the central surface data (e.g. [lr]h.central.*) </w:t>
+        <w:t>the central surface data (e.g. [</w:t>
+      </w:r>
+      <w:proofErr w:type="gramStart"/>
+      <w:r>
+        <w:t>lr]h.central</w:t>
+      </w:r>
+      <w:proofErr w:type="gramEnd"/>
+      <w:r>
+        <w:t xml:space="preserve">.*) </w:t>
       </w:r>
     </w:p>
     <w:p>
@@ -25973,7 +26481,15 @@
         <w:pStyle w:val="BatchComment"/>
       </w:pPr>
       <w:r>
-        <w:t>Extract Cortical complexity (fractal dimension) which is described in Yotter et al. Neuroimage, 56(3): 961-973, 2011.</w:t>
+        <w:t xml:space="preserve">Extract </w:t>
+      </w:r>
+      <w:proofErr w:type="gramStart"/>
+      <w:r>
+        <w:t>Cortical</w:t>
+      </w:r>
+      <w:proofErr w:type="gramEnd"/>
+      <w:r>
+        <w:t xml:space="preserve"> complexity (fractal dimension) which is described in Yotter et al. Neuroimage, 56(3): 961-973, 2011.</w:t>
       </w:r>
     </w:p>
     <w:p>
@@ -26057,7 +26573,7 @@
         <w:t>nd</w:t>
       </w:r>
       <w:r>
-        <w:t xml:space="preserve"> level models that are also used for VBM. However, you have to analyze each hemisphere (indicated by “lh” and “rh”) separately. Follow the steps for the statistical analysis as described for VBM and change the following parameters:</w:t>
+        <w:t xml:space="preserve"> level models that are also used for VBM. Follow the steps for the statistical analysis as described for VBM and change the following parameters:</w:t>
       </w:r>
     </w:p>
     <w:p>
@@ -26199,7 +26715,25 @@
         <w:outlineLvl w:val="0"/>
       </w:pPr>
       <w:r>
-        <w:t>As input you have to select the resampled and smoothed files (see above). A thickness file of the left hemisphere that was resampled and smoothed with the default FWHM of 15mm is named as:</w:t>
+        <w:t xml:space="preserve">As input you have to select the resampled and smoothed files (see above). A thickness file of the </w:t>
+      </w:r>
+      <w:r>
+        <w:t xml:space="preserve">merged </w:t>
+      </w:r>
+      <w:r>
+        <w:t xml:space="preserve">left </w:t>
+      </w:r>
+      <w:r>
+        <w:t xml:space="preserve">and right </w:t>
+      </w:r>
+      <w:r>
+        <w:t>hemisphere</w:t>
+      </w:r>
+      <w:r>
+        <w:t>s</w:t>
+      </w:r>
+      <w:r>
+        <w:t xml:space="preserve"> that was resampled and smoothed with the default FWHM of 15mm is named as:</w:t>
       </w:r>
     </w:p>
     <w:p>
@@ -26208,15 +26742,26 @@
       </w:pPr>
       <w:r>
         <w:tab/>
-        <w:t>S15mm.lh.thickness.resampled.name.gii</w:t>
+        <w:t>S15mm.</w:t>
+      </w:r>
+      <w:r>
+        <w:t>mesh</w:t>
+      </w:r>
+      <w:r>
+        <w:t>.thickness.resampled.name.gii</w:t>
       </w:r>
     </w:p>
     <w:p>
       <w:pPr>
         <w:outlineLvl w:val="0"/>
       </w:pPr>
-      <w:r>
-        <w:t>where “name” if the original filename without extension. Please note that these files are saved in the surf-folder as default.</w:t>
+      <w:proofErr w:type="gramStart"/>
+      <w:r>
+        <w:t>where</w:t>
+      </w:r>
+      <w:proofErr w:type="gramEnd"/>
+      <w:r>
+        <w:t xml:space="preserve"> “name” if the original filename without extension. Please note that these files are saved in the surf-folder as default.</w:t>
       </w:r>
     </w:p>
     <w:p>
@@ -26229,7 +26774,15 @@
         <w:outlineLvl w:val="0"/>
       </w:pPr>
       <w:r>
-        <w:t>Do not use the “Estimate” function in the SPM window, but rather use the respective function in CAT12. This allows to overlay your results automatically onto the Freesurfer average surface:</w:t>
+        <w:t xml:space="preserve">Do not use the “Estimate” function in the SPM window, but rather use the respective function in CAT12. This allows </w:t>
+      </w:r>
+      <w:proofErr w:type="gramStart"/>
+      <w:r>
+        <w:t>to overlay</w:t>
+      </w:r>
+      <w:proofErr w:type="gramEnd"/>
+      <w:r>
+        <w:t xml:space="preserve"> your results automatically onto the Freesurfer average surface:</w:t>
       </w:r>
     </w:p>
     <w:p>
@@ -26262,15 +26815,15 @@
       <w:pPr>
         <w:pStyle w:val="berschrift2"/>
       </w:pPr>
-      <w:bookmarkStart w:id="108" w:name="_Toc328131083"/>
-      <w:bookmarkStart w:id="109" w:name="_Toc366501902"/>
-      <w:bookmarkStart w:id="110" w:name="_Toc366502679"/>
+      <w:bookmarkStart w:id="107" w:name="_Toc328131083"/>
+      <w:bookmarkStart w:id="108" w:name="_Toc366501902"/>
+      <w:bookmarkStart w:id="109" w:name="_Toc366502679"/>
       <w:r>
         <w:t>Region of interest (ROI) analysis</w:t>
       </w:r>
+      <w:bookmarkEnd w:id="107"/>
       <w:bookmarkEnd w:id="108"/>
       <w:bookmarkEnd w:id="109"/>
-      <w:bookmarkEnd w:id="110"/>
     </w:p>
     <w:p>
       <w:pPr>
@@ -26465,7 +27018,15 @@
         <w:t xml:space="preserve"> Select </w:t>
       </w:r>
       <w:r>
-        <w:t>surface data files such as lh.thickness.* for all subjects</w:t>
+        <w:t>surface data files such as lh.thickness</w:t>
+      </w:r>
+      <w:proofErr w:type="gramStart"/>
+      <w:r>
+        <w:t>.*</w:t>
+      </w:r>
+      <w:proofErr w:type="gramEnd"/>
+      <w:r>
+        <w:t xml:space="preserve"> for all subjects</w:t>
       </w:r>
     </w:p>
     <w:p>
@@ -26553,6 +27114,7 @@
         <w:ind w:left="720"/>
         <w:outlineLvl w:val="0"/>
       </w:pPr>
+      <w:proofErr w:type="gramStart"/>
       <w:r>
         <w:t>logP</w:t>
       </w:r>
@@ -26560,7 +27122,14 @@
         <w:rPr>
           <w:i/>
         </w:rPr>
-        <w:t>Threshold_NameOfContrast_NameOfAtlas_Measure</w:t>
+        <w:t>Threshold</w:t>
+      </w:r>
+      <w:proofErr w:type="gramEnd"/>
+      <w:r>
+        <w:rPr>
+          <w:i/>
+        </w:rPr>
+        <w:t>_NameOfContrast_NameOfAtlas_Measure</w:t>
       </w:r>
       <w:r>
         <w:t>.nii</w:t>
@@ -26572,7 +27141,15 @@
         <w:outlineLvl w:val="0"/>
       </w:pPr>
       <w:r>
-        <w:t>[lr]h.</w:t>
+        <w:t>[</w:t>
+      </w:r>
+      <w:proofErr w:type="gramStart"/>
+      <w:r>
+        <w:t>lr</w:t>
+      </w:r>
+      <w:proofErr w:type="gramEnd"/>
+      <w:r>
+        <w:t>]h.</w:t>
       </w:r>
       <w:r>
         <w:t>logP</w:t>
@@ -26714,7 +27291,15 @@
         <w:t>An existing SPM.mat file with a</w:t>
       </w:r>
       <w:r>
-        <w:t xml:space="preserve"> VBM analysis of GM allows you to analyze ROI measures for both, GM as well as WM. Thus, it is not necessary to have a SPM.mat file of a VBM analysis of WM. The same holds for surface-based analysis. If you have an existing SPM.mat for the analysis of cortical thickness you can also estimate ROI analysis for gyrification or fractal dimension. However, it is necessary to extract before ROI-based measures for each subje</w:t>
+        <w:t xml:space="preserve"> VBM analysis of GM allows you to analyze ROI measures for both, GM as well as WM. Thus, it is not necessary to have </w:t>
+      </w:r>
+      <w:proofErr w:type="gramStart"/>
+      <w:r>
+        <w:t>a</w:t>
+      </w:r>
+      <w:proofErr w:type="gramEnd"/>
+      <w:r>
+        <w:t xml:space="preserve"> SPM.mat file of a VBM analysis of WM. The same holds for surface-based analysis. If you have an existing SPM.mat for the analysis of cortical thickness you can also estimate ROI analysis for gyrification or fractal dimension. However, it is necessary to extract before ROI-based measures for each subje</w:t>
       </w:r>
       <w:r>
         <w:t>c</w:t>
@@ -26761,7 +27346,19 @@
         <w:outlineLvl w:val="0"/>
       </w:pPr>
       <w:r>
-        <w:t>For ROI analysis of surfaces you can select the SPM.mat file of the analysis either for the left or right hemisphere. The design should be the same and the ROI results will be always esti</w:t>
+        <w:t xml:space="preserve">For ROI analysis of surfaces you can select the SPM.mat file of the analysis either for the left or right </w:t>
+      </w:r>
+      <w:r>
+        <w:t xml:space="preserve">or the merged </w:t>
+      </w:r>
+      <w:r>
+        <w:t>hemisphere</w:t>
+      </w:r>
+      <w:r>
+        <w:t>s</w:t>
+      </w:r>
+      <w:r>
+        <w:t>. The design should be the same and the ROI results will be always esti</w:t>
       </w:r>
       <w:r>
         <w:t>mated for both hemispheres.</w:t>
@@ -27059,15 +27656,15 @@
       <w:pPr>
         <w:pStyle w:val="berschrift1"/>
       </w:pPr>
-      <w:bookmarkStart w:id="111" w:name="_Toc328131084"/>
-      <w:bookmarkStart w:id="112" w:name="_Toc366501903"/>
-      <w:bookmarkStart w:id="113" w:name="_Toc366502680"/>
+      <w:bookmarkStart w:id="110" w:name="_Toc328131084"/>
+      <w:bookmarkStart w:id="111" w:name="_Toc366501903"/>
+      <w:bookmarkStart w:id="112" w:name="_Toc366502680"/>
       <w:r>
         <w:t>Additional information on native, normalized and modulated volumes</w:t>
       </w:r>
+      <w:bookmarkEnd w:id="110"/>
       <w:bookmarkEnd w:id="111"/>
       <w:bookmarkEnd w:id="112"/>
-      <w:bookmarkEnd w:id="113"/>
     </w:p>
     <w:p>
       <w:pPr>
@@ -27140,11 +27737,16 @@
         <w:t>xml</w:t>
       </w:r>
       <w:r>
-        <w:t>), which contains the raw values for GM, WM, and CSF. The subject-specific values can be combined (i.e., integrated into a single te</w:t>
+        <w:t xml:space="preserve">), which contains the raw values for GM, WM, and CSF. </w:t>
+      </w:r>
+      <w:proofErr w:type="gramStart"/>
+      <w:r>
+        <w:t>The subject-specific values can be combined (i.e., integrated into a single te</w:t>
       </w:r>
       <w:r>
         <w:t>xt file) by using the function</w:t>
       </w:r>
+      <w:proofErr w:type="gramEnd"/>
       <w:r>
         <w:t xml:space="preserve">: </w:t>
       </w:r>
@@ -27290,7 +27892,6 @@
           <w:pgSz w:w="12240" w:h="15840" w:code="1"/>
           <w:pgMar w:top="1134" w:right="1134" w:bottom="1134" w:left="1134" w:gutter="0"/>
           <w:docGrid w:linePitch="360"/>
-          <w:printerSettings r:id="rId36"/>
         </w:sectPr>
       </w:pPr>
     </w:p>
@@ -27298,15 +27899,15 @@
       <w:pPr>
         <w:pStyle w:val="berschrift1"/>
       </w:pPr>
-      <w:bookmarkStart w:id="114" w:name="_Toc328131085"/>
-      <w:bookmarkStart w:id="115" w:name="_Toc366501904"/>
-      <w:bookmarkStart w:id="116" w:name="_Toc366502681"/>
+      <w:bookmarkStart w:id="113" w:name="_Toc328131085"/>
+      <w:bookmarkStart w:id="114" w:name="_Toc366501904"/>
+      <w:bookmarkStart w:id="115" w:name="_Toc366502681"/>
       <w:r>
         <w:t>Naming convention of output files</w:t>
       </w:r>
+      <w:bookmarkEnd w:id="113"/>
       <w:bookmarkEnd w:id="114"/>
       <w:bookmarkEnd w:id="115"/>
-      <w:bookmarkEnd w:id="116"/>
     </w:p>
     <w:p/>
     <w:p>
@@ -27404,7 +28005,23 @@
                 <w:color w:val="000000"/>
                 <w:szCs w:val="22"/>
               </w:rPr>
-              <w:t>#p[0123]*</w:t>
+              <w:t>#</w:t>
+            </w:r>
+            <w:proofErr w:type="gramStart"/>
+            <w:r>
+              <w:rPr>
+                <w:color w:val="000000"/>
+                <w:szCs w:val="22"/>
+              </w:rPr>
+              <w:t>p</w:t>
+            </w:r>
+            <w:proofErr w:type="gramEnd"/>
+            <w:r>
+              <w:rPr>
+                <w:color w:val="000000"/>
+                <w:szCs w:val="22"/>
+              </w:rPr>
+              <w:t>[0123]*</w:t>
             </w:r>
           </w:p>
         </w:tc>
@@ -27426,7 +28043,23 @@
                 <w:color w:val="000000"/>
                 <w:szCs w:val="22"/>
               </w:rPr>
-              <w:t>[m[0]w]p[0123]*[_affine].nii</w:t>
+              <w:t>[</w:t>
+            </w:r>
+            <w:proofErr w:type="gramStart"/>
+            <w:r>
+              <w:rPr>
+                <w:color w:val="000000"/>
+                <w:szCs w:val="22"/>
+              </w:rPr>
+              <w:t>m</w:t>
+            </w:r>
+            <w:proofErr w:type="gramEnd"/>
+            <w:r>
+              <w:rPr>
+                <w:color w:val="000000"/>
+                <w:szCs w:val="22"/>
+              </w:rPr>
+              <w:t>[0]w]p[0123]*[_affine].nii</w:t>
             </w:r>
           </w:p>
         </w:tc>
@@ -27475,7 +28108,23 @@
                 <w:color w:val="000000"/>
                 <w:szCs w:val="22"/>
               </w:rPr>
-              <w:t>#m*</w:t>
+              <w:t>#</w:t>
+            </w:r>
+            <w:proofErr w:type="gramStart"/>
+            <w:r>
+              <w:rPr>
+                <w:color w:val="000000"/>
+                <w:szCs w:val="22"/>
+              </w:rPr>
+              <w:t>m</w:t>
+            </w:r>
+            <w:proofErr w:type="gramEnd"/>
+            <w:r>
+              <w:rPr>
+                <w:color w:val="000000"/>
+                <w:szCs w:val="22"/>
+              </w:rPr>
+              <w:t>*</w:t>
             </w:r>
           </w:p>
         </w:tc>
@@ -27497,7 +28146,23 @@
                 <w:color w:val="000000"/>
                 <w:szCs w:val="22"/>
               </w:rPr>
-              <w:t>[w]m*.nii</w:t>
+              <w:t>[</w:t>
+            </w:r>
+            <w:proofErr w:type="gramStart"/>
+            <w:r>
+              <w:rPr>
+                <w:color w:val="000000"/>
+                <w:szCs w:val="22"/>
+              </w:rPr>
+              <w:t>w]m</w:t>
+            </w:r>
+            <w:proofErr w:type="gramEnd"/>
+            <w:r>
+              <w:rPr>
+                <w:color w:val="000000"/>
+                <w:szCs w:val="22"/>
+              </w:rPr>
+              <w:t>*.nii</w:t>
             </w:r>
           </w:p>
         </w:tc>
@@ -27546,7 +28211,23 @@
                 <w:color w:val="000000"/>
                 <w:szCs w:val="22"/>
               </w:rPr>
-              <w:t>#j_</w:t>
+              <w:t>#</w:t>
+            </w:r>
+            <w:proofErr w:type="gramStart"/>
+            <w:r>
+              <w:rPr>
+                <w:color w:val="000000"/>
+                <w:szCs w:val="22"/>
+              </w:rPr>
+              <w:t>j</w:t>
+            </w:r>
+            <w:proofErr w:type="gramEnd"/>
+            <w:r>
+              <w:rPr>
+                <w:color w:val="000000"/>
+                <w:szCs w:val="22"/>
+              </w:rPr>
+              <w:t>_</w:t>
             </w:r>
           </w:p>
         </w:tc>
@@ -27563,12 +28244,21 @@
                 <w:szCs w:val="22"/>
               </w:rPr>
             </w:pPr>
+            <w:proofErr w:type="gramStart"/>
             <w:r>
               <w:rPr>
                 <w:color w:val="000000"/>
                 <w:szCs w:val="22"/>
               </w:rPr>
-              <w:t>wj_*.nii</w:t>
+              <w:t>wj</w:t>
+            </w:r>
+            <w:proofErr w:type="gramEnd"/>
+            <w:r>
+              <w:rPr>
+                <w:color w:val="000000"/>
+                <w:szCs w:val="22"/>
+              </w:rPr>
+              <w:t>_*.nii</w:t>
             </w:r>
           </w:p>
         </w:tc>
@@ -27612,12 +28302,21 @@
                 <w:szCs w:val="22"/>
               </w:rPr>
             </w:pPr>
+            <w:proofErr w:type="gramStart"/>
             <w:r>
               <w:rPr>
                 <w:color w:val="000000"/>
                 <w:szCs w:val="22"/>
               </w:rPr>
-              <w:t>y_ (iy_)</w:t>
+              <w:t>y</w:t>
+            </w:r>
+            <w:proofErr w:type="gramEnd"/>
+            <w:r>
+              <w:rPr>
+                <w:color w:val="000000"/>
+                <w:szCs w:val="22"/>
+              </w:rPr>
+              <w:t>_ (iy_)</w:t>
             </w:r>
           </w:p>
         </w:tc>
@@ -27634,12 +28333,21 @@
                 <w:szCs w:val="22"/>
               </w:rPr>
             </w:pPr>
+            <w:proofErr w:type="gramStart"/>
             <w:r>
               <w:rPr>
                 <w:color w:val="000000"/>
                 <w:szCs w:val="22"/>
               </w:rPr>
-              <w:t>y_*.nii (iy_*.nii)</w:t>
+              <w:t>y</w:t>
+            </w:r>
+            <w:proofErr w:type="gramEnd"/>
+            <w:r>
+              <w:rPr>
+                <w:color w:val="000000"/>
+                <w:szCs w:val="22"/>
+              </w:rPr>
+              <w:t>_*.nii (iy_*.nii)</w:t>
             </w:r>
           </w:p>
         </w:tc>
@@ -27709,6 +28417,7 @@
                 <w:szCs w:val="22"/>
               </w:rPr>
             </w:pPr>
+            <w:proofErr w:type="gramStart"/>
             <w:r>
               <w:rPr>
                 <w:color w:val="000000"/>
@@ -27716,6 +28425,7 @@
               </w:rPr>
               <w:t>filename</w:t>
             </w:r>
+            <w:proofErr w:type="gramEnd"/>
           </w:p>
         </w:tc>
       </w:tr>
@@ -27758,12 +28468,21 @@
                 <w:szCs w:val="22"/>
               </w:rPr>
             </w:pPr>
+            <w:proofErr w:type="gramStart"/>
             <w:r>
               <w:rPr>
                 <w:color w:val="000000"/>
                 <w:szCs w:val="22"/>
               </w:rPr>
-              <w:t>image space prefix</w:t>
+              <w:t>image</w:t>
+            </w:r>
+            <w:proofErr w:type="gramEnd"/>
+            <w:r>
+              <w:rPr>
+                <w:color w:val="000000"/>
+                <w:szCs w:val="22"/>
+              </w:rPr>
+              <w:t xml:space="preserve"> space prefix</w:t>
             </w:r>
           </w:p>
         </w:tc>
@@ -27835,6 +28554,7 @@
                 <w:szCs w:val="22"/>
               </w:rPr>
             </w:pPr>
+            <w:proofErr w:type="gramStart"/>
             <w:r>
               <w:rPr>
                 <w:color w:val="000000"/>
@@ -27842,6 +28562,7 @@
               </w:rPr>
               <w:t>m</w:t>
             </w:r>
+            <w:proofErr w:type="gramEnd"/>
           </w:p>
         </w:tc>
         <w:tc>
@@ -27857,6 +28578,7 @@
                 <w:szCs w:val="22"/>
               </w:rPr>
             </w:pPr>
+            <w:proofErr w:type="gramStart"/>
             <w:r>
               <w:rPr>
                 <w:color w:val="000000"/>
@@ -27864,6 +28586,7 @@
               </w:rPr>
               <w:t>modulated</w:t>
             </w:r>
+            <w:proofErr w:type="gramEnd"/>
           </w:p>
         </w:tc>
       </w:tr>
@@ -27884,6 +28607,7 @@
                 <w:szCs w:val="22"/>
               </w:rPr>
             </w:pPr>
+            <w:proofErr w:type="gramStart"/>
             <w:r>
               <w:rPr>
                 <w:color w:val="000000"/>
@@ -27891,6 +28615,7 @@
               </w:rPr>
               <w:t>m0</w:t>
             </w:r>
+            <w:proofErr w:type="gramEnd"/>
           </w:p>
         </w:tc>
         <w:tc>
@@ -27906,12 +28631,21 @@
                 <w:szCs w:val="22"/>
               </w:rPr>
             </w:pPr>
+            <w:proofErr w:type="gramStart"/>
             <w:r>
               <w:rPr>
                 <w:color w:val="000000"/>
                 <w:szCs w:val="22"/>
               </w:rPr>
-              <w:t>modulated non-linear only (expert mode only)</w:t>
+              <w:t>modulated</w:t>
+            </w:r>
+            <w:proofErr w:type="gramEnd"/>
+            <w:r>
+              <w:rPr>
+                <w:color w:val="000000"/>
+                <w:szCs w:val="22"/>
+              </w:rPr>
+              <w:t xml:space="preserve"> non-linear only (expert mode only)</w:t>
             </w:r>
           </w:p>
         </w:tc>
@@ -27933,6 +28667,7 @@
                 <w:szCs w:val="22"/>
               </w:rPr>
             </w:pPr>
+            <w:proofErr w:type="gramStart"/>
             <w:r>
               <w:rPr>
                 <w:color w:val="000000"/>
@@ -27940,6 +28675,7 @@
               </w:rPr>
               <w:t>w</w:t>
             </w:r>
+            <w:proofErr w:type="gramEnd"/>
           </w:p>
         </w:tc>
         <w:tc>
@@ -27955,12 +28691,21 @@
                 <w:szCs w:val="22"/>
               </w:rPr>
             </w:pPr>
+            <w:proofErr w:type="gramStart"/>
             <w:r>
               <w:rPr>
                 <w:color w:val="000000"/>
                 <w:szCs w:val="22"/>
               </w:rPr>
-              <w:t>warped (spatially normalized using DARTEL)</w:t>
+              <w:t>warped</w:t>
+            </w:r>
+            <w:proofErr w:type="gramEnd"/>
+            <w:r>
+              <w:rPr>
+                <w:color w:val="000000"/>
+                <w:szCs w:val="22"/>
+              </w:rPr>
+              <w:t xml:space="preserve"> (spatially normalized using DARTEL)</w:t>
             </w:r>
           </w:p>
         </w:tc>
@@ -28037,8 +28782,17 @@
                 <w:color w:val="000000"/>
                 <w:szCs w:val="22"/>
               </w:rPr>
-              <w:t>_affine</w:t>
-            </w:r>
+              <w:t>_</w:t>
+            </w:r>
+            <w:proofErr w:type="gramStart"/>
+            <w:r>
+              <w:rPr>
+                <w:color w:val="000000"/>
+                <w:szCs w:val="22"/>
+              </w:rPr>
+              <w:t>affine</w:t>
+            </w:r>
+            <w:proofErr w:type="gramEnd"/>
           </w:p>
         </w:tc>
         <w:tc>
@@ -28054,12 +28808,21 @@
                 <w:szCs w:val="22"/>
               </w:rPr>
             </w:pPr>
+            <w:proofErr w:type="gramStart"/>
             <w:r>
               <w:rPr>
                 <w:color w:val="000000"/>
                 <w:szCs w:val="22"/>
               </w:rPr>
-              <w:t>affine registered only</w:t>
+              <w:t>affine</w:t>
+            </w:r>
+            <w:proofErr w:type="gramEnd"/>
+            <w:r>
+              <w:rPr>
+                <w:color w:val="000000"/>
+                <w:szCs w:val="22"/>
+              </w:rPr>
+              <w:t xml:space="preserve"> registered only</w:t>
             </w:r>
           </w:p>
         </w:tc>
@@ -28131,6 +28894,7 @@
                 <w:szCs w:val="22"/>
               </w:rPr>
             </w:pPr>
+            <w:proofErr w:type="gramStart"/>
             <w:r>
               <w:rPr>
                 <w:color w:val="000000"/>
@@ -28138,6 +28902,7 @@
               </w:rPr>
               <w:t>p</w:t>
             </w:r>
+            <w:proofErr w:type="gramEnd"/>
           </w:p>
         </w:tc>
         <w:tc>
@@ -28153,12 +28918,21 @@
                 <w:szCs w:val="22"/>
               </w:rPr>
             </w:pPr>
+            <w:proofErr w:type="gramStart"/>
             <w:r>
               <w:rPr>
                 <w:color w:val="000000"/>
                 <w:szCs w:val="22"/>
               </w:rPr>
-              <w:t>partial volume (PV) segmentation</w:t>
+              <w:t>partial</w:t>
+            </w:r>
+            <w:proofErr w:type="gramEnd"/>
+            <w:r>
+              <w:rPr>
+                <w:color w:val="000000"/>
+                <w:szCs w:val="22"/>
+              </w:rPr>
+              <w:t xml:space="preserve"> volume (PV) segmentation</w:t>
             </w:r>
           </w:p>
         </w:tc>
@@ -28468,12 +29242,79 @@
                 <w:szCs w:val="22"/>
               </w:rPr>
             </w:pPr>
+            <w:proofErr w:type="gramStart"/>
             <w:r>
               <w:rPr>
                 <w:color w:val="000000"/>
                 <w:szCs w:val="22"/>
               </w:rPr>
-              <w:t xml:space="preserve">left, right hemisphere [ lh | rh ] </w:t>
+              <w:t>left</w:t>
+            </w:r>
+            <w:proofErr w:type="gramEnd"/>
+            <w:r>
+              <w:rPr>
+                <w:color w:val="000000"/>
+                <w:szCs w:val="22"/>
+              </w:rPr>
+              <w:t>, right</w:t>
+            </w:r>
+            <w:r>
+              <w:rPr>
+                <w:color w:val="000000"/>
+                <w:szCs w:val="22"/>
+              </w:rPr>
+              <w:t>, merged</w:t>
+            </w:r>
+            <w:r>
+              <w:rPr>
+                <w:color w:val="000000"/>
+                <w:szCs w:val="22"/>
+              </w:rPr>
+              <w:t xml:space="preserve"> hemisphere</w:t>
+            </w:r>
+            <w:r>
+              <w:rPr>
+                <w:color w:val="000000"/>
+                <w:szCs w:val="22"/>
+              </w:rPr>
+              <w:t>s</w:t>
+            </w:r>
+            <w:r>
+              <w:rPr>
+                <w:color w:val="000000"/>
+                <w:szCs w:val="22"/>
+              </w:rPr>
+              <w:t xml:space="preserve"> [ </w:t>
+            </w:r>
+            <w:bookmarkStart w:id="116" w:name="_GoBack"/>
+            <w:r>
+              <w:rPr>
+                <w:color w:val="000000"/>
+                <w:szCs w:val="22"/>
+              </w:rPr>
+              <w:t>lh</w:t>
+            </w:r>
+            <w:bookmarkEnd w:id="116"/>
+            <w:r>
+              <w:rPr>
+                <w:color w:val="000000"/>
+                <w:szCs w:val="22"/>
+              </w:rPr>
+              <w:t xml:space="preserve"> | rh</w:t>
+            </w:r>
+            <w:r>
+              <w:rPr>
+                <w:color w:val="000000"/>
+                <w:szCs w:val="22"/>
+              </w:rPr>
+              <w:t xml:space="preserve"> | mesh</w:t>
+            </w:r>
+            <w:r>
+              <w:rPr>
+                <w:color w:val="000000"/>
+                <w:szCs w:val="22"/>
+              </w:rPr>
+              <w:t xml:space="preserve"> ] </w:t>
             </w:r>
           </w:p>
         </w:tc>
@@ -28517,12 +29358,21 @@
                 <w:szCs w:val="22"/>
               </w:rPr>
             </w:pPr>
+            <w:proofErr w:type="gramStart"/>
             <w:r>
               <w:rPr>
                 <w:color w:val="000000"/>
                 <w:szCs w:val="22"/>
               </w:rPr>
-              <w:t>surface data file [ central | sphere | thickness | gyrification | ... ]</w:t>
+              <w:t>surface</w:t>
+            </w:r>
+            <w:proofErr w:type="gramEnd"/>
+            <w:r>
+              <w:rPr>
+                <w:color w:val="000000"/>
+                <w:szCs w:val="22"/>
+              </w:rPr>
+              <w:t xml:space="preserve"> data file [ central | sphere | thickness | gyrification | ... ]</w:t>
             </w:r>
           </w:p>
         </w:tc>
@@ -28559,12 +29409,21 @@
                 <w:szCs w:val="22"/>
               </w:rPr>
             </w:pPr>
+            <w:proofErr w:type="gramStart"/>
             <w:r>
               <w:rPr>
                 <w:color w:val="000000"/>
                 <w:szCs w:val="22"/>
               </w:rPr>
-              <w:t>central - coordinates and faces of the central surface</w:t>
+              <w:t>central</w:t>
+            </w:r>
+            <w:proofErr w:type="gramEnd"/>
+            <w:r>
+              <w:rPr>
+                <w:color w:val="000000"/>
+                <w:szCs w:val="22"/>
+              </w:rPr>
+              <w:t xml:space="preserve"> - coordinates and faces of the central surface</w:t>
             </w:r>
           </w:p>
         </w:tc>
@@ -28601,12 +29460,21 @@
                 <w:szCs w:val="22"/>
               </w:rPr>
             </w:pPr>
+            <w:proofErr w:type="gramStart"/>
             <w:r>
               <w:rPr>
                 <w:color w:val="000000"/>
                 <w:szCs w:val="22"/>
               </w:rPr>
-              <w:t>sphere - coordinates and faces of the spherical projection of the central surface</w:t>
+              <w:t>sphere</w:t>
+            </w:r>
+            <w:proofErr w:type="gramEnd"/>
+            <w:r>
+              <w:rPr>
+                <w:color w:val="000000"/>
+                <w:szCs w:val="22"/>
+              </w:rPr>
+              <w:t xml:space="preserve"> - coordinates and faces of the spherical projection of the central surface</w:t>
             </w:r>
           </w:p>
         </w:tc>
@@ -28643,12 +29511,21 @@
                 <w:szCs w:val="22"/>
               </w:rPr>
             </w:pPr>
+            <w:proofErr w:type="gramStart"/>
             <w:r>
               <w:rPr>
                 <w:color w:val="000000"/>
                 <w:szCs w:val="22"/>
               </w:rPr>
-              <w:t>sphere.reg - coordinates and faces of the sphere after spherical registration</w:t>
+              <w:t>sphere.reg</w:t>
+            </w:r>
+            <w:proofErr w:type="gramEnd"/>
+            <w:r>
+              <w:rPr>
+                <w:color w:val="000000"/>
+                <w:szCs w:val="22"/>
+              </w:rPr>
+              <w:t xml:space="preserve"> - coordinates and faces of the sphere after spherical registration</w:t>
             </w:r>
           </w:p>
         </w:tc>
@@ -28685,12 +29562,21 @@
                 <w:szCs w:val="22"/>
               </w:rPr>
             </w:pPr>
+            <w:proofErr w:type="gramStart"/>
             <w:r>
               <w:rPr>
                 <w:color w:val="000000"/>
                 <w:szCs w:val="22"/>
               </w:rPr>
-              <w:t>thickness - thickness values of the surface</w:t>
+              <w:t>thickness</w:t>
+            </w:r>
+            <w:proofErr w:type="gramEnd"/>
+            <w:r>
+              <w:rPr>
+                <w:color w:val="000000"/>
+                <w:szCs w:val="22"/>
+              </w:rPr>
+              <w:t xml:space="preserve"> - thickness values of the surface</w:t>
             </w:r>
           </w:p>
         </w:tc>
@@ -28727,12 +29613,21 @@
                 <w:szCs w:val="22"/>
               </w:rPr>
             </w:pPr>
+            <w:proofErr w:type="gramStart"/>
             <w:r>
               <w:rPr>
                 <w:color w:val="000000"/>
                 <w:szCs w:val="22"/>
               </w:rPr>
-              <w:t>sqrtsulc - sqrt-transformed values of sulcul depth based on the euclidian distance between the central surface and its convex hull</w:t>
+              <w:t>sqrtsulc</w:t>
+            </w:r>
+            <w:proofErr w:type="gramEnd"/>
+            <w:r>
+              <w:rPr>
+                <w:color w:val="000000"/>
+                <w:szCs w:val="22"/>
+              </w:rPr>
+              <w:t xml:space="preserve"> - sqrt-transformed values of sulcul depth based on the euclidian distance between the central surface and its convex hull</w:t>
             </w:r>
           </w:p>
         </w:tc>
@@ -28769,12 +29664,21 @@
                 <w:szCs w:val="22"/>
               </w:rPr>
             </w:pPr>
+            <w:proofErr w:type="gramStart"/>
             <w:r>
               <w:rPr>
                 <w:color w:val="000000"/>
                 <w:szCs w:val="22"/>
               </w:rPr>
-              <w:t>gyrification - gyrification values based on absolute mean curvature</w:t>
+              <w:t>gyrification</w:t>
+            </w:r>
+            <w:proofErr w:type="gramEnd"/>
+            <w:r>
+              <w:rPr>
+                <w:color w:val="000000"/>
+                <w:szCs w:val="22"/>
+              </w:rPr>
+              <w:t xml:space="preserve"> - gyrification values based on absolute mean curvature</w:t>
             </w:r>
           </w:p>
         </w:tc>
@@ -28811,12 +29715,21 @@
                 <w:szCs w:val="22"/>
               </w:rPr>
             </w:pPr>
+            <w:proofErr w:type="gramStart"/>
             <w:r>
               <w:rPr>
                 <w:color w:val="000000"/>
                 <w:szCs w:val="22"/>
               </w:rPr>
-              <w:t>fractaldimension - fractal dimension values (cortical complexity)</w:t>
+              <w:t>fractaldimension</w:t>
+            </w:r>
+            <w:proofErr w:type="gramEnd"/>
+            <w:r>
+              <w:rPr>
+                <w:color w:val="000000"/>
+                <w:szCs w:val="22"/>
+              </w:rPr>
+              <w:t xml:space="preserve"> - fractal dimension values (cortical complexity)</w:t>
             </w:r>
           </w:p>
         </w:tc>
@@ -28933,12 +29846,21 @@
                 <w:szCs w:val="22"/>
               </w:rPr>
             </w:pPr>
+            <w:proofErr w:type="gramStart"/>
             <w:r>
               <w:rPr>
                 <w:color w:val="000000"/>
                 <w:szCs w:val="22"/>
               </w:rPr>
-              <w:t>filtersize in FWHM after smoothing</w:t>
+              <w:t>filtersize</w:t>
+            </w:r>
+            <w:proofErr w:type="gramEnd"/>
+            <w:r>
+              <w:rPr>
+                <w:color w:val="000000"/>
+                <w:szCs w:val="22"/>
+              </w:rPr>
+              <w:t xml:space="preserve"> in FWHM after smoothing</w:t>
             </w:r>
             <w:r>
               <w:rPr>
@@ -28989,12 +29911,63 @@
                 <w:szCs w:val="22"/>
               </w:rPr>
             </w:pPr>
+            <w:proofErr w:type="gramStart"/>
             <w:r>
               <w:rPr>
                 <w:color w:val="000000"/>
                 <w:szCs w:val="22"/>
               </w:rPr>
-              <w:t xml:space="preserve">left, right hemisphere [ lh | rh ] </w:t>
+              <w:t>left</w:t>
+            </w:r>
+            <w:proofErr w:type="gramEnd"/>
+            <w:r>
+              <w:rPr>
+                <w:color w:val="000000"/>
+                <w:szCs w:val="22"/>
+              </w:rPr>
+              <w:t>, right</w:t>
+            </w:r>
+            <w:r>
+              <w:rPr>
+                <w:color w:val="000000"/>
+                <w:szCs w:val="22"/>
+              </w:rPr>
+              <w:t>, merged</w:t>
+            </w:r>
+            <w:r>
+              <w:rPr>
+                <w:color w:val="000000"/>
+                <w:szCs w:val="22"/>
+              </w:rPr>
+              <w:t xml:space="preserve"> hemisphere</w:t>
+            </w:r>
+            <w:r>
+              <w:rPr>
+                <w:color w:val="000000"/>
+                <w:szCs w:val="22"/>
+              </w:rPr>
+              <w:t>s</w:t>
+            </w:r>
+            <w:r>
+              <w:rPr>
+                <w:color w:val="000000"/>
+                <w:szCs w:val="22"/>
+              </w:rPr>
+              <w:t xml:space="preserve"> [ lh | rh</w:t>
+            </w:r>
+            <w:r>
+              <w:rPr>
+                <w:color w:val="000000"/>
+                <w:szCs w:val="22"/>
+              </w:rPr>
+              <w:t xml:space="preserve"> | mesh</w:t>
+            </w:r>
+            <w:r>
+              <w:rPr>
+                <w:color w:val="000000"/>
+                <w:szCs w:val="22"/>
+              </w:rPr>
+              <w:t xml:space="preserve"> ] </w:t>
             </w:r>
           </w:p>
         </w:tc>
@@ -29038,12 +30011,21 @@
                 <w:szCs w:val="22"/>
               </w:rPr>
             </w:pPr>
+            <w:proofErr w:type="gramStart"/>
             <w:r>
               <w:rPr>
                 <w:color w:val="000000"/>
                 <w:szCs w:val="22"/>
               </w:rPr>
-              <w:t>surface data file [ thickness | gyrification | fractaldimension | ... ]</w:t>
+              <w:t>surface</w:t>
+            </w:r>
+            <w:proofErr w:type="gramEnd"/>
+            <w:r>
+              <w:rPr>
+                <w:color w:val="000000"/>
+                <w:szCs w:val="22"/>
+              </w:rPr>
+              <w:t xml:space="preserve"> data file [ thickness | gyrification | fractaldimension | ... ]</w:t>
             </w:r>
           </w:p>
         </w:tc>
@@ -29080,12 +30062,21 @@
                 <w:szCs w:val="22"/>
               </w:rPr>
             </w:pPr>
+            <w:proofErr w:type="gramStart"/>
             <w:r>
               <w:rPr>
                 <w:color w:val="000000"/>
                 <w:szCs w:val="22"/>
               </w:rPr>
-              <w:t>thickness - thickness values of the surface</w:t>
+              <w:t>thickness</w:t>
+            </w:r>
+            <w:proofErr w:type="gramEnd"/>
+            <w:r>
+              <w:rPr>
+                <w:color w:val="000000"/>
+                <w:szCs w:val="22"/>
+              </w:rPr>
+              <w:t xml:space="preserve"> - thickness values of the surface</w:t>
             </w:r>
           </w:p>
         </w:tc>
@@ -29122,12 +30113,21 @@
                 <w:szCs w:val="22"/>
               </w:rPr>
             </w:pPr>
+            <w:proofErr w:type="gramStart"/>
             <w:r>
               <w:rPr>
                 <w:color w:val="000000"/>
                 <w:szCs w:val="22"/>
               </w:rPr>
-              <w:t>sqrtsulc - sqrt-transformed values of sulcul depth based on the euclidian distance between the central surface and its convex hull</w:t>
+              <w:t>sqrtsulc</w:t>
+            </w:r>
+            <w:proofErr w:type="gramEnd"/>
+            <w:r>
+              <w:rPr>
+                <w:color w:val="000000"/>
+                <w:szCs w:val="22"/>
+              </w:rPr>
+              <w:t xml:space="preserve"> - sqrt-transformed values of sulcul depth based on the euclidian distance between the central surface and its convex hull</w:t>
             </w:r>
           </w:p>
         </w:tc>
@@ -29164,12 +30164,21 @@
                 <w:szCs w:val="22"/>
               </w:rPr>
             </w:pPr>
+            <w:proofErr w:type="gramStart"/>
             <w:r>
               <w:rPr>
                 <w:color w:val="000000"/>
                 <w:szCs w:val="22"/>
               </w:rPr>
-              <w:t>gyrification - gyrification values based on absolute mean curvature</w:t>
+              <w:t>gyrification</w:t>
+            </w:r>
+            <w:proofErr w:type="gramEnd"/>
+            <w:r>
+              <w:rPr>
+                <w:color w:val="000000"/>
+                <w:szCs w:val="22"/>
+              </w:rPr>
+              <w:t xml:space="preserve"> - gyrification values based on absolute mean curvature</w:t>
             </w:r>
           </w:p>
         </w:tc>
@@ -29206,12 +30215,21 @@
                 <w:szCs w:val="22"/>
               </w:rPr>
             </w:pPr>
+            <w:proofErr w:type="gramStart"/>
             <w:r>
               <w:rPr>
                 <w:color w:val="000000"/>
                 <w:szCs w:val="22"/>
               </w:rPr>
-              <w:t>fractaldimension - fractal dimension values (cortical complexity)</w:t>
+              <w:t>fractaldimension</w:t>
+            </w:r>
+            <w:proofErr w:type="gramEnd"/>
+            <w:r>
+              <w:rPr>
+                <w:color w:val="000000"/>
+                <w:szCs w:val="22"/>
+              </w:rPr>
+              <w:t xml:space="preserve"> - fractal dimension values (cortical complexity)</w:t>
             </w:r>
           </w:p>
         </w:tc>
@@ -29295,7 +30313,7 @@
       <w:r>
         <w:t xml:space="preserve"> file. This file also contains other useful information about software versions and the used options for preprocessing the data. You can use the </w:t>
       </w:r>
-      <w:hyperlink r:id="rId37" w:history="1">
+      <w:hyperlink r:id="rId35" w:history="1">
         <w:r>
           <w:t>cat_io_xml</w:t>
         </w:r>
@@ -29395,7 +30413,15 @@
     </w:p>
     <w:p>
       <w:r>
-        <w:t>You can call CAT also from the Unix command line as shell script. This allows to run the process completely in the background without any graphical output and distribute all given data to parallel jobs. This might be helpful if you want to run CAT on a computer cluster.</w:t>
+        <w:t xml:space="preserve">You can call CAT also from the Unix command line as shell script. This allows </w:t>
+      </w:r>
+      <w:proofErr w:type="gramStart"/>
+      <w:r>
+        <w:t>to run the process completely in the background without any graphical output and distribute</w:t>
+      </w:r>
+      <w:proofErr w:type="gramEnd"/>
+      <w:r>
+        <w:t xml:space="preserve"> all given data to parallel jobs. This might be helpful if you want to run CAT on a computer cluster.</w:t>
       </w:r>
     </w:p>
     <w:p>
@@ -29537,12 +30563,26 @@
         <w:rPr>
           <w:lang w:val="en-GB"/>
         </w:rPr>
-        <w:t>The segmentation approach is based on an Adaptive Maximum A Posterior (AMAP) technique without the need for a priori information about tissue probabilities. That is, the Tissue Probability Maps (TPM) are not used constantly in the sense of the classical Unified Segmentation approach (Ashburner et. al. 2005), but only for spatial normalization and the initial skull-stripping. The following AMAP estimation is adaptive in the sense that local variations of the parameters (i.e., means and variance) are model</w:t>
-      </w:r>
+        <w:t xml:space="preserve">The segmentation approach is based on an Adaptive Maximum A Posterior (AMAP) technique without the need for a priori information about tissue probabilities. That is, the Tissue Probability Maps (TPM) </w:t>
+      </w:r>
+      <w:proofErr w:type="gramStart"/>
       <w:r>
         <w:rPr>
           <w:lang w:val="en-GB"/>
         </w:rPr>
+        <w:t>are</w:t>
+      </w:r>
+      <w:proofErr w:type="gramEnd"/>
+      <w:r>
+        <w:rPr>
+          <w:lang w:val="en-GB"/>
+        </w:rPr>
+        <w:t xml:space="preserve"> not used constantly in the sense of the classical Unified Segmentation approach (Ashburner et. al. 2005), but only for spatial normalization and the initial skull-stripping. The following AMAP estimation is adaptive in the sense that local variations of the parameters (i.e., means and variance) are model</w:t>
+      </w:r>
+      <w:r>
+        <w:rPr>
+          <w:lang w:val="en-GB"/>
+        </w:rPr>
         <w:t>l</w:t>
       </w:r>
       <w:r>
@@ -29769,20 +30809,46 @@
           <w:i/>
           <w:lang w:val="en-GB"/>
         </w:rPr>
-        <w:t>Dartel Normalisation</w:t>
-      </w:r>
-    </w:p>
-    <w:p>
-      <w:pPr>
-        <w:rPr>
+        <w:t>Dartel N</w:t>
+      </w:r>
+      <w:r>
+        <w:rPr>
+          <w:i/>
           <w:lang w:val="en-GB"/>
         </w:rPr>
-      </w:pPr>
-      <w:r>
-        <w:rPr>
+        <w:t>ormaliz</w:t>
+      </w:r>
+      <w:r>
+        <w:rPr>
+          <w:i/>
           <w:lang w:val="en-GB"/>
         </w:rPr>
-        <w:t xml:space="preserve">Another important extension to the SPM12 segmentation is the integration of the Dartel normalisation (Ashburner 2007) into the toolbox by an already existing Dartel template in MNI space. This template was derived from 555 healthy control subjects of the IXI-database (http://www.brain-development.org) </w:t>
+        <w:t>ation</w:t>
+      </w:r>
+    </w:p>
+    <w:p>
+      <w:pPr>
+        <w:rPr>
+          <w:lang w:val="en-GB"/>
+        </w:rPr>
+      </w:pPr>
+      <w:r>
+        <w:rPr>
+          <w:lang w:val="en-GB"/>
+        </w:rPr>
+        <w:t>Another important extension to the SPM12 segmentation is the integration of the Dartel n</w:t>
+      </w:r>
+      <w:r>
+        <w:rPr>
+          <w:lang w:val="en-GB"/>
+        </w:rPr>
+        <w:t>ormaliz</w:t>
+      </w:r>
+      <w:r>
+        <w:rPr>
+          <w:lang w:val="en-GB"/>
+        </w:rPr>
+        <w:t xml:space="preserve">ation (Ashburner 2007) into the toolbox by an already existing Dartel template in MNI space. This template was derived from 555 healthy control subjects of the IXI-database (http://www.brain-development.org) </w:t>
       </w:r>
       <w:r>
         <w:rPr>
@@ -29801,7 +30867,19 @@
         <w:rPr>
           <w:lang w:val="en-GB"/>
         </w:rPr>
-        <w:t xml:space="preserve"> for six different iteration steps of Dartel normalisation. Thus, for the majority of studies the creation of sample-specific Dartel templates is not necessary anymore</w:t>
+        <w:t xml:space="preserve"> for six different iteration steps of Dartel n</w:t>
+      </w:r>
+      <w:r>
+        <w:rPr>
+          <w:lang w:val="en-GB"/>
+        </w:rPr>
+        <w:t>ormaliz</w:t>
+      </w:r>
+      <w:r>
+        <w:rPr>
+          <w:lang w:val="en-GB"/>
+        </w:rPr>
+        <w:t>ation. Thus, for the majority of studies the creation of sample-specific Dartel templates is not necessary anymore</w:t>
       </w:r>
       <w:r>
         <w:rPr>
@@ -29860,28 +30938,42 @@
         <w:rPr>
           <w:lang w:val="en-GB"/>
         </w:rPr>
-        <w:t xml:space="preserve">to reduce this effects in the image before the final AMAP segmentation. The strength of the changes is controlled by the LASstr parameter, with 0 for no LAS, small values (0.01-0.5) for small adaptations, 0.5 for average adaptation (default), and higher values (0.5-1) for strong adaptations. </w:t>
-      </w:r>
-    </w:p>
-    <w:p>
-      <w:pPr>
+        <w:t xml:space="preserve">to reduce </w:t>
+      </w:r>
+      <w:proofErr w:type="gramStart"/>
+      <w:r>
         <w:rPr>
           <w:lang w:val="en-GB"/>
         </w:rPr>
-      </w:pPr>
-    </w:p>
-    <w:p>
-      <w:pPr>
-        <w:rPr>
-          <w:i/>
+        <w:t>this effects</w:t>
+      </w:r>
+      <w:proofErr w:type="gramEnd"/>
+      <w:r>
+        <w:rPr>
           <w:lang w:val="en-GB"/>
         </w:rPr>
-      </w:pPr>
-      <w:r>
-        <w:rPr>
-          <w:i/>
+        <w:t xml:space="preserve"> in the image before the final AMAP segmentation. The strength of the changes is controlled by the LASstr parameter, with 0 for no LAS, small values (0.01-0.5) for small adaptations, 0.5 for average adaptation (default), and higher values (0.5-1) for strong adaptations. </w:t>
+      </w:r>
+    </w:p>
+    <w:p>
+      <w:pPr>
+        <w:rPr>
           <w:lang w:val="en-GB"/>
         </w:rPr>
+      </w:pPr>
+    </w:p>
+    <w:p>
+      <w:pPr>
+        <w:rPr>
+          <w:i/>
+          <w:lang w:val="en-GB"/>
+        </w:rPr>
+      </w:pPr>
+      <w:r>
+        <w:rPr>
+          <w:i/>
+          <w:lang w:val="en-GB"/>
+        </w:rPr>
         <w:br w:type="page"/>
       </w:r>
       <w:r>
@@ -29902,7 +30994,21 @@
         <w:rPr>
           <w:lang w:val="en-GB"/>
         </w:rPr>
-        <w:t xml:space="preserve">CAT12 contains a revised graph-cut based skull-stripping with a arbitrary strength, with 0 for a more liberal and wider brain masks and 1 for a more aggressive skull-stripping. The default is 0.5 and was successfully tested on a variety of different images. </w:t>
+        <w:t xml:space="preserve">CAT12 contains a revised graph-cut based </w:t>
+      </w:r>
+      <w:proofErr w:type="gramStart"/>
+      <w:r>
+        <w:rPr>
+          <w:lang w:val="en-GB"/>
+        </w:rPr>
+        <w:t>skull-stripping</w:t>
+      </w:r>
+      <w:proofErr w:type="gramEnd"/>
+      <w:r>
+        <w:rPr>
+          <w:lang w:val="en-GB"/>
+        </w:rPr>
+        <w:t xml:space="preserve"> with a arbitrary strength, with 0 for a more liberal and wider brain masks and 1 for a more aggressive skull-stripping. The default is 0.5 and was successfully tested on a variety of different images. </w:t>
       </w:r>
     </w:p>
     <w:p>
@@ -30190,7 +31296,21 @@
         <w:rPr>
           <w:lang w:val="en-GB"/>
         </w:rPr>
-        <w:t xml:space="preserve">ble results also for low resolution </w:t>
+        <w:t xml:space="preserve">ble results also for </w:t>
+      </w:r>
+      <w:proofErr w:type="gramStart"/>
+      <w:r>
+        <w:rPr>
+          <w:lang w:val="en-GB"/>
+        </w:rPr>
+        <w:t>low resolution</w:t>
+      </w:r>
+      <w:proofErr w:type="gramEnd"/>
+      <w:r>
+        <w:rPr>
+          <w:lang w:val="en-GB"/>
+        </w:rPr>
+        <w:t xml:space="preserve"> </w:t>
       </w:r>
       <w:r>
         <w:rPr>
@@ -30253,7 +31373,7 @@
         </w:rPr>
         <w:t xml:space="preserve">): </w:t>
       </w:r>
-      <w:hyperlink r:id="rId38" w:history="1">
+      <w:hyperlink r:id="rId36" w:history="1">
         <w:r>
           <w:rPr>
             <w:color w:val="000000"/>
@@ -30307,15 +31427,17 @@
           <w:sz w:val="22"/>
           <w:lang w:val="en-GB"/>
         </w:rPr>
-        <w:t>):</w:t>
-      </w:r>
-      <w:r>
-        <w:rPr>
+        <w:t>)</w:t>
+      </w:r>
+      <w:proofErr w:type="gramStart"/>
+      <w:r>
+        <w:rPr>
+          <w:b/>
           <w:color w:val="000000"/>
           <w:sz w:val="22"/>
           <w:lang w:val="en-GB"/>
         </w:rPr>
-        <w:t>839-51</w:t>
+        <w:t>:</w:t>
       </w:r>
       <w:r>
         <w:rPr>
@@ -30323,6 +31445,23 @@
           <w:sz w:val="22"/>
           <w:lang w:val="en-GB"/>
         </w:rPr>
+        <w:t>839</w:t>
+      </w:r>
+      <w:proofErr w:type="gramEnd"/>
+      <w:r>
+        <w:rPr>
+          <w:color w:val="000000"/>
+          <w:sz w:val="22"/>
+          <w:lang w:val="en-GB"/>
+        </w:rPr>
+        <w:t>-51</w:t>
+      </w:r>
+      <w:r>
+        <w:rPr>
+          <w:color w:val="000000"/>
+          <w:sz w:val="22"/>
+          <w:lang w:val="en-GB"/>
+        </w:rPr>
         <w:t>.</w:t>
       </w:r>
     </w:p>
@@ -30340,7 +31479,7 @@
         </w:rPr>
         <w:t xml:space="preserve">J. Ashburner (2007): </w:t>
       </w:r>
-      <w:hyperlink r:id="rId39" w:history="1">
+      <w:hyperlink r:id="rId37" w:history="1">
         <w:r>
           <w:rPr>
             <w:sz w:val="22"/>
@@ -30377,14 +31516,31 @@
           <w:sz w:val="22"/>
           <w:lang w:val="en-GB"/>
         </w:rPr>
-        <w:t>38(1):</w:t>
-      </w:r>
-      <w:r>
-        <w:rPr>
+        <w:t>38(1)</w:t>
+      </w:r>
+      <w:proofErr w:type="gramStart"/>
+      <w:r>
+        <w:rPr>
+          <w:b/>
           <w:sz w:val="22"/>
           <w:lang w:val="en-GB"/>
         </w:rPr>
-        <w:t>95-113.</w:t>
+        <w:t>:</w:t>
+      </w:r>
+      <w:r>
+        <w:rPr>
+          <w:sz w:val="22"/>
+          <w:lang w:val="en-GB"/>
+        </w:rPr>
+        <w:t>95</w:t>
+      </w:r>
+      <w:proofErr w:type="gramEnd"/>
+      <w:r>
+        <w:rPr>
+          <w:sz w:val="22"/>
+          <w:lang w:val="en-GB"/>
+        </w:rPr>
+        <w:t>-113.</w:t>
       </w:r>
     </w:p>
     <w:p>
@@ -30713,7 +31869,7 @@
         </w:rPr>
         <w:t xml:space="preserve"> </w:t>
       </w:r>
-      <w:hyperlink r:id="rId40" w:history="1">
+      <w:hyperlink r:id="rId38" w:history="1">
         <w:r>
           <w:rPr>
             <w:rStyle w:val="Link"/>
@@ -30914,7 +32070,7 @@
         </w:rPr>
         <w:t xml:space="preserve"> </w:t>
       </w:r>
-      <w:hyperlink r:id="rId41" w:history="1">
+      <w:hyperlink r:id="rId39" w:history="1">
         <w:r>
           <w:rPr>
             <w:rStyle w:val="Link"/>
@@ -30976,6 +32132,7 @@
         </w:rPr>
         <w:t>26(4)</w:t>
       </w:r>
+      <w:proofErr w:type="gramStart"/>
       <w:r>
         <w:rPr>
           <w:rFonts w:ascii="Calibri" w:hAnsi="Calibri"/>
@@ -30983,7 +32140,17 @@
           <w:szCs w:val="24"/>
           <w:lang w:val="en-GB"/>
         </w:rPr>
-        <w:t>:1019-29.</w:t>
+        <w:t>:1019</w:t>
+      </w:r>
+      <w:proofErr w:type="gramEnd"/>
+      <w:r>
+        <w:rPr>
+          <w:rFonts w:ascii="Calibri" w:hAnsi="Calibri"/>
+          <w:sz w:val="22"/>
+          <w:szCs w:val="24"/>
+          <w:lang w:val="en-GB"/>
+        </w:rPr>
+        <w:t>-29.</w:t>
       </w:r>
     </w:p>
     <w:p>
@@ -31006,7 +32173,7 @@
         </w:rPr>
         <w:t xml:space="preserve">C.D. Good, I.S. Johnsrude, J. Ashburner, R.N. Henson, K.J. Friston, R.S. Frackowiak (2001): </w:t>
       </w:r>
-      <w:hyperlink r:id="rId42" w:history="1">
+      <w:hyperlink r:id="rId40" w:history="1">
         <w:r>
           <w:rPr>
             <w:rFonts w:ascii="Calibri" w:hAnsi="Calibri"/>
@@ -31055,6 +32222,7 @@
         </w:rPr>
         <w:t>14(1 Pt 1)</w:t>
       </w:r>
+      <w:proofErr w:type="gramStart"/>
       <w:r>
         <w:rPr>
           <w:rFonts w:ascii="Calibri" w:hAnsi="Calibri"/>
@@ -31062,7 +32230,17 @@
           <w:szCs w:val="24"/>
           <w:lang w:val="en-GB"/>
         </w:rPr>
-        <w:t>:21-36.</w:t>
+        <w:t>:21</w:t>
+      </w:r>
+      <w:proofErr w:type="gramEnd"/>
+      <w:r>
+        <w:rPr>
+          <w:rFonts w:ascii="Calibri" w:hAnsi="Calibri"/>
+          <w:sz w:val="22"/>
+          <w:szCs w:val="24"/>
+          <w:lang w:val="en-GB"/>
+        </w:rPr>
+        <w:t>-36.</w:t>
       </w:r>
     </w:p>
     <w:p>
@@ -31085,6 +32263,7 @@
         </w:rPr>
         <w:t xml:space="preserve">I.B. Malone, K.K. Leung, S. Clegg, J. Barnes, J.L. Whitwell, J. Ashburner, N.C. Fox, G.R. Ridgway (2015): Accurate automatic estimation of total intracranial volume: a nuisance variable with less nuisance. </w:t>
       </w:r>
+      <w:proofErr w:type="gramStart"/>
       <w:r>
         <w:rPr>
           <w:rFonts w:ascii="Calibri" w:hAnsi="Calibri"/>
@@ -31123,6 +32302,7 @@
         </w:rPr>
         <w:t>:366-72.</w:t>
       </w:r>
+      <w:proofErr w:type="gramEnd"/>
     </w:p>
     <w:p>
       <w:pPr>
@@ -31139,7 +32319,7 @@
         </w:rPr>
         <w:t xml:space="preserve">J. Manjon, P Coupe, L. Marti-Bonmati, D.L. Collins, M. Robles (2010). </w:t>
       </w:r>
-      <w:hyperlink r:id="rId43" w:history="1">
+      <w:hyperlink r:id="rId41" w:history="1">
         <w:r>
           <w:rPr>
             <w:sz w:val="22"/>
@@ -31221,7 +32401,25 @@
           <w:sz w:val="22"/>
           <w:lang w:val="en-GB"/>
         </w:rPr>
-        <w:t xml:space="preserve">J.N. Giedd, J.L. Rapoport </w:t>
+        <w:t xml:space="preserve">J.N. Giedd, </w:t>
+      </w:r>
+      <w:proofErr w:type="gramStart"/>
+      <w:r>
+        <w:rPr>
+          <w:color w:val="000000"/>
+          <w:sz w:val="22"/>
+          <w:lang w:val="en-GB"/>
+        </w:rPr>
+        <w:t>J.L. Rapoport</w:t>
+      </w:r>
+      <w:proofErr w:type="gramEnd"/>
+      <w:r>
+        <w:rPr>
+          <w:color w:val="000000"/>
+          <w:sz w:val="22"/>
+          <w:lang w:val="en-GB"/>
+        </w:rPr>
+        <w:t xml:space="preserve"> </w:t>
       </w:r>
       <w:r>
         <w:rPr>
@@ -31255,74 +32453,9 @@
           <w:sz w:val="22"/>
           <w:lang w:val="en-GB"/>
         </w:rPr>
-        <w:t>16(2):</w:t>
-      </w:r>
-      <w:r>
-        <w:rPr>
-          <w:color w:val="000000"/>
-          <w:sz w:val="22"/>
-          <w:lang w:val="en-GB"/>
-        </w:rPr>
-        <w:t xml:space="preserve">176-186. </w:t>
-      </w:r>
-    </w:p>
-    <w:p>
-      <w:pPr>
-        <w:rPr>
-          <w:color w:val="000000"/>
-          <w:sz w:val="22"/>
-          <w:lang w:val="en-GB"/>
-        </w:rPr>
-      </w:pPr>
-      <w:r>
-        <w:rPr>
-          <w:color w:val="000000"/>
-          <w:sz w:val="22"/>
-          <w:lang w:val="en-GB"/>
-        </w:rPr>
-        <w:t xml:space="preserve">J. </w:t>
-      </w:r>
-      <w:r>
-        <w:rPr>
-          <w:color w:val="000000"/>
-          <w:sz w:val="22"/>
-          <w:lang w:val="en-GB"/>
-        </w:rPr>
-        <w:t xml:space="preserve">Tohka, </w:t>
-      </w:r>
-      <w:r>
-        <w:rPr>
-          <w:color w:val="000000"/>
-          <w:sz w:val="22"/>
-          <w:lang w:val="en-GB"/>
-        </w:rPr>
-        <w:t>A. Zijdenbos, A. Evans</w:t>
-      </w:r>
-      <w:r>
-        <w:rPr>
-          <w:color w:val="000000"/>
-          <w:sz w:val="22"/>
-          <w:lang w:val="en-GB"/>
-        </w:rPr>
-        <w:t xml:space="preserve"> (2004): Fast and robust parameter estimation for statistical partial volume models in brain MRI. </w:t>
-      </w:r>
-      <w:r>
-        <w:rPr>
-          <w:i/>
-          <w:color w:val="000000"/>
-          <w:sz w:val="22"/>
-          <w:lang w:val="en-GB"/>
-        </w:rPr>
-        <w:t>Neuroimage</w:t>
-      </w:r>
-      <w:r>
-        <w:rPr>
-          <w:color w:val="000000"/>
-          <w:sz w:val="22"/>
-          <w:lang w:val="en-GB"/>
-        </w:rPr>
-        <w:t xml:space="preserve"> </w:t>
-      </w:r>
+        <w:t>16(2)</w:t>
+      </w:r>
+      <w:proofErr w:type="gramStart"/>
       <w:r>
         <w:rPr>
           <w:b/>
@@ -31330,7 +32463,7 @@
           <w:sz w:val="22"/>
           <w:lang w:val="en-GB"/>
         </w:rPr>
-        <w:t>23(1):</w:t>
+        <w:t>:</w:t>
       </w:r>
       <w:r>
         <w:rPr>
@@ -31338,40 +32471,161 @@
           <w:sz w:val="22"/>
           <w:lang w:val="en-GB"/>
         </w:rPr>
-        <w:t>84-97.</w:t>
-      </w:r>
-    </w:p>
-    <w:p>
-      <w:pPr>
+        <w:t>176</w:t>
+      </w:r>
+      <w:proofErr w:type="gramEnd"/>
+      <w:r>
         <w:rPr>
           <w:color w:val="000000"/>
           <w:sz w:val="22"/>
           <w:lang w:val="en-GB"/>
         </w:rPr>
-      </w:pPr>
-      <w:r>
+        <w:t xml:space="preserve">-186. </w:t>
+      </w:r>
+    </w:p>
+    <w:p>
+      <w:pPr>
         <w:rPr>
           <w:color w:val="000000"/>
           <w:sz w:val="22"/>
           <w:lang w:val="en-GB"/>
         </w:rPr>
-        <w:t xml:space="preserve">R.A. Yotter, R. Dahnke, P.M. Thompson, C. Gaser (2011a): Topological Correction of Brain Surface Meshes Using Spherical Harmonics. Human Brain Mapping, 32(7): 1109-24.  </w:t>
-      </w:r>
-    </w:p>
-    <w:p>
-      <w:pPr>
+      </w:pPr>
+      <w:r>
         <w:rPr>
           <w:color w:val="000000"/>
           <w:sz w:val="22"/>
           <w:lang w:val="en-GB"/>
         </w:rPr>
-      </w:pPr>
+        <w:t xml:space="preserve">J. </w:t>
+      </w:r>
       <w:r>
         <w:rPr>
           <w:color w:val="000000"/>
           <w:sz w:val="22"/>
           <w:lang w:val="en-GB"/>
         </w:rPr>
+        <w:t xml:space="preserve">Tohka, </w:t>
+      </w:r>
+      <w:r>
+        <w:rPr>
+          <w:color w:val="000000"/>
+          <w:sz w:val="22"/>
+          <w:lang w:val="en-GB"/>
+        </w:rPr>
+        <w:t>A. Zijdenbos, A. Evans</w:t>
+      </w:r>
+      <w:r>
+        <w:rPr>
+          <w:color w:val="000000"/>
+          <w:sz w:val="22"/>
+          <w:lang w:val="en-GB"/>
+        </w:rPr>
+        <w:t xml:space="preserve"> (2004): Fast and robust parameter estimation for statistical partial volume models in brain MRI. </w:t>
+      </w:r>
+      <w:r>
+        <w:rPr>
+          <w:i/>
+          <w:color w:val="000000"/>
+          <w:sz w:val="22"/>
+          <w:lang w:val="en-GB"/>
+        </w:rPr>
+        <w:t>Neuroimage</w:t>
+      </w:r>
+      <w:r>
+        <w:rPr>
+          <w:color w:val="000000"/>
+          <w:sz w:val="22"/>
+          <w:lang w:val="en-GB"/>
+        </w:rPr>
+        <w:t xml:space="preserve"> </w:t>
+      </w:r>
+      <w:r>
+        <w:rPr>
+          <w:b/>
+          <w:color w:val="000000"/>
+          <w:sz w:val="22"/>
+          <w:lang w:val="en-GB"/>
+        </w:rPr>
+        <w:t>23(1)</w:t>
+      </w:r>
+      <w:proofErr w:type="gramStart"/>
+      <w:r>
+        <w:rPr>
+          <w:b/>
+          <w:color w:val="000000"/>
+          <w:sz w:val="22"/>
+          <w:lang w:val="en-GB"/>
+        </w:rPr>
+        <w:t>:</w:t>
+      </w:r>
+      <w:r>
+        <w:rPr>
+          <w:color w:val="000000"/>
+          <w:sz w:val="22"/>
+          <w:lang w:val="en-GB"/>
+        </w:rPr>
+        <w:t>84</w:t>
+      </w:r>
+      <w:proofErr w:type="gramEnd"/>
+      <w:r>
+        <w:rPr>
+          <w:color w:val="000000"/>
+          <w:sz w:val="22"/>
+          <w:lang w:val="en-GB"/>
+        </w:rPr>
+        <w:t>-97.</w:t>
+      </w:r>
+    </w:p>
+    <w:p>
+      <w:pPr>
+        <w:rPr>
+          <w:color w:val="000000"/>
+          <w:sz w:val="22"/>
+          <w:lang w:val="en-GB"/>
+        </w:rPr>
+      </w:pPr>
+      <w:r>
+        <w:rPr>
+          <w:color w:val="000000"/>
+          <w:sz w:val="22"/>
+          <w:lang w:val="en-GB"/>
+        </w:rPr>
+        <w:t>R.A. Yotter, R. Dahnke, P.M. Thompson, </w:t>
+      </w:r>
+      <w:proofErr w:type="gramStart"/>
+      <w:r>
+        <w:rPr>
+          <w:color w:val="000000"/>
+          <w:sz w:val="22"/>
+          <w:lang w:val="en-GB"/>
+        </w:rPr>
+        <w:t>C. Gaser</w:t>
+      </w:r>
+      <w:proofErr w:type="gramEnd"/>
+      <w:r>
+        <w:rPr>
+          <w:color w:val="000000"/>
+          <w:sz w:val="22"/>
+          <w:lang w:val="en-GB"/>
+        </w:rPr>
+        <w:t xml:space="preserve"> (2011a): Topological Correction of Brain Surface Meshes Using Spherical Harmonics. Human Brain Mapping, 32(7): 1109-24.  </w:t>
+      </w:r>
+    </w:p>
+    <w:p>
+      <w:pPr>
+        <w:rPr>
+          <w:color w:val="000000"/>
+          <w:sz w:val="22"/>
+          <w:lang w:val="en-GB"/>
+        </w:rPr>
+      </w:pPr>
+      <w:r>
+        <w:rPr>
+          <w:color w:val="000000"/>
+          <w:sz w:val="22"/>
+          <w:lang w:val="en-GB"/>
+        </w:rPr>
         <w:t xml:space="preserve">R.A. Yotter, G. Ziegler, I. Nenadic, P.M. Thompson, C. Gaser (2011b): Local cortical surface complexity maps from spherical harmonic reconstructions. Neuroimage, 56(3): 961-973.  </w:t>
       </w:r>
     </w:p>
@@ -31389,23 +32643,59 @@
           <w:sz w:val="22"/>
           <w:lang w:val="en-GB"/>
         </w:rPr>
-        <w:t xml:space="preserve">R.A. Yotter, P.M. Thompson, C. Gaser (2011c): Algorithms to Improve the Re-Parameterization of Spherical Mappings of Brain. Journal of Neuroimaging, 21(2):e134-47.  </w:t>
-      </w:r>
-    </w:p>
-    <w:p>
-      <w:pPr>
+        <w:t>R.A. Yotter, P.M. Thompson, </w:t>
+      </w:r>
+      <w:proofErr w:type="gramStart"/>
+      <w:r>
         <w:rPr>
           <w:color w:val="000000"/>
           <w:sz w:val="22"/>
           <w:lang w:val="en-GB"/>
         </w:rPr>
-      </w:pPr>
+        <w:t>C. Gaser</w:t>
+      </w:r>
+      <w:proofErr w:type="gramEnd"/>
       <w:r>
         <w:rPr>
           <w:color w:val="000000"/>
           <w:sz w:val="22"/>
           <w:lang w:val="en-GB"/>
         </w:rPr>
+        <w:t xml:space="preserve"> (2011c): Algorithms to Improve the Re-Parameterization of Spherical Mappings of Brain. Journal of Neuroimaging, 21(2)</w:t>
+      </w:r>
+      <w:proofErr w:type="gramStart"/>
+      <w:r>
+        <w:rPr>
+          <w:color w:val="000000"/>
+          <w:sz w:val="22"/>
+          <w:lang w:val="en-GB"/>
+        </w:rPr>
+        <w:t>:e134</w:t>
+      </w:r>
+      <w:proofErr w:type="gramEnd"/>
+      <w:r>
+        <w:rPr>
+          <w:color w:val="000000"/>
+          <w:sz w:val="22"/>
+          <w:lang w:val="en-GB"/>
+        </w:rPr>
+        <w:t xml:space="preserve">-47.  </w:t>
+      </w:r>
+    </w:p>
+    <w:p>
+      <w:pPr>
+        <w:rPr>
+          <w:color w:val="000000"/>
+          <w:sz w:val="22"/>
+          <w:lang w:val="en-GB"/>
+        </w:rPr>
+      </w:pPr>
+      <w:r>
+        <w:rPr>
+          <w:color w:val="000000"/>
+          <w:sz w:val="22"/>
+          <w:lang w:val="en-GB"/>
+        </w:rPr>
         <w:t xml:space="preserve">R.A. Yotter, </w:t>
       </w:r>
       <w:r>
@@ -31414,7 +32704,25 @@
           <w:sz w:val="22"/>
           <w:lang w:val="en-GB"/>
         </w:rPr>
-        <w:t>G. Ziegler, P.M. Thompson, C. Gaser (2011d</w:t>
+        <w:t>G. Ziegler, P.M. Thompson, </w:t>
+      </w:r>
+      <w:proofErr w:type="gramStart"/>
+      <w:r>
+        <w:rPr>
+          <w:color w:val="000000"/>
+          <w:sz w:val="22"/>
+          <w:lang w:val="en-GB"/>
+        </w:rPr>
+        <w:t>C. Gaser</w:t>
+      </w:r>
+      <w:proofErr w:type="gramEnd"/>
+      <w:r>
+        <w:rPr>
+          <w:color w:val="000000"/>
+          <w:sz w:val="22"/>
+          <w:lang w:val="en-GB"/>
+        </w:rPr>
+        <w:t xml:space="preserve"> (2011d</w:t>
       </w:r>
       <w:r>
         <w:rPr>
@@ -31483,11 +32791,12 @@
         <w:rPr>
           <w:noProof/>
         </w:rPr>
-        <w:t>24-Sep-17</w:t>
+        <w:t>18-Oct-17</w:t>
       </w:r>
       <w:r>
         <w:fldChar w:fldCharType="end"/>
       </w:r>
+      <w:proofErr w:type="gramStart"/>
       <w:r>
         <w:tab/>
       </w:r>
@@ -31509,7 +32818,7 @@
       <w:r>
         <w:t xml:space="preserve">Christian Gaser </w:t>
       </w:r>
-      <w:hyperlink r:id="rId44" w:history="1">
+      <w:hyperlink r:id="rId42" w:history="1">
         <w:r>
           <w:rPr>
             <w:rStyle w:val="Link"/>
@@ -31518,6 +32827,7 @@
           <w:t>christian.gaser@uni-jena.de</w:t>
         </w:r>
       </w:hyperlink>
+      <w:proofErr w:type="gramEnd"/>
     </w:p>
     <w:p>
       <w:pPr>
@@ -31547,7 +32857,7 @@
       <w:r>
         <w:t xml:space="preserve">Florian Kurth </w:t>
       </w:r>
-      <w:hyperlink r:id="rId45" w:history="1">
+      <w:hyperlink r:id="rId43" w:history="1">
         <w:r>
           <w:rPr>
             <w:rStyle w:val="Link"/>
@@ -31561,7 +32871,6 @@
       <w:pgSz w:w="12240" w:h="15840" w:code="1"/>
       <w:pgMar w:top="1134" w:right="1134" w:bottom="1134" w:left="1134" w:gutter="0"/>
       <w:docGrid w:linePitch="360"/>
-      <w:printerSettings r:id="rId46"/>
     </w:sectPr>
   </w:body>
 </w:document>
@@ -36322,7 +37631,6 @@
   <w:style w:type="character" w:customStyle="1" w:styleId="SprechblasentextZeichen">
     <w:name w:val="Sprechblasentext Zeichen"/>
     <w:basedOn w:val="Absatzstandardschriftart"/>
-    <w:link w:val="Sprechblasentext"/>
     <w:uiPriority w:val="99"/>
     <w:semiHidden/>
     <w:rsid w:val="00D94872"/>
@@ -37004,7 +38312,7 @@
 </file>
 
 <file path=word/stylesWithEffects.xml><?xml version="1.0" encoding="utf-8"?>
-<w:styles xmlns:wpc="http://schemas.microsoft.com/office/word/2010/wordprocessingCanvas" xmlns:mo="http://schemas.microsoft.com/office/mac/office/2008/main" xmlns:mc="http://schemas.openxmlformats.org/markup-compatibility/2006" xmlns:mv="urn:schemas-microsoft-com:mac:vml" xmlns:o="urn:schemas-microsoft-com:office:office" xmlns:r="http://schemas.openxmlformats.org/officeDocument/2006/relationships" xmlns:m="http://schemas.openxmlformats.org/officeDocument/2006/math" xmlns:v="urn:schemas-microsoft-com:vml" xmlns:wp14="http://schemas.microsoft.com/office/word/2010/wordprocessingDrawing" xmlns:wp="http://schemas.openxmlformats.org/drawingml/2006/wordprocessingDrawing" xmlns:w10="urn:schemas-microsoft-com:office:word" xmlns:w="http://schemas.openxmlformats.org/wordprocessingml/2006/main" xmlns:w14="http://schemas.microsoft.com/office/word/2010/wordml" xmlns:wpg="http://schemas.microsoft.com/office/word/2010/wordprocessingGroup" xmlns:wpi="http://schemas.microsoft.com/office/word/2010/wordprocessingInk" xmlns:wne="http://schemas.microsoft.com/office/word/2006/wordml" xmlns:wps="http://schemas.microsoft.com/office/word/2010/wordprocessingShape" mc:Ignorable="w14 wp14">
+<w:styles xmlns:wpc="http://schemas.microsoft.com/office/word/2010/wordprocessingCanvas" xmlns:mo="http://schemas.microsoft.com/office/mac/office/2008/main" xmlns:mc="http://schemas.openxmlformats.org/markup-compatibility/2006" xmlns:mv="urn:schemas-microsoft-com:mac:vml" xmlns:o="urn:schemas-microsoft-com:office:office" xmlns:r="http://schemas.openxmlformats.org/officeDocument/2006/relationships" xmlns:m="http://schemas.openxmlformats.org/officeDocument/2006/math" xmlns:v="urn:schemas-microsoft-com:vml" xmlns:wp14="http://schemas.microsoft.com/office/word/2010/wordprocessingDrawing" xmlns:wp="http://schemas.openxmlformats.org/drawingml/2006/wordprocessingDrawing" xmlns:w10="urn:schemas-microsoft-com:office:word" xmlns:w="http://schemas.openxmlformats.org/wordprocessingml/2006/main" xmlns:w14="http://schemas.microsoft.com/office/word/2010/wordml" xmlns:wpg="http://schemas.microsoft.com/office/word/2010/wordprocessingGroup" xmlns:wpi="http://schemas.microsoft.com/office/word/2010/wordprocessingInk" xmlns:wne="http://schemas.microsoft.com/office/word/2006/wordml" xmlns:wps="http://schemas.microsoft.com/office/word/2010/wordprocessingShape" mc:Ignorable="w14 wp14 mv">
   <w:docDefaults>
     <w:rPrDefault>
       <w:rPr>
@@ -37046,7 +38354,7 @@
     <w:name w:val="heading 1"/>
     <w:basedOn w:val="Standard"/>
     <w:next w:val="Standard"/>
-    <w:link w:val="berschrift1Zeichen"/>
+    <w:link w:val="Tabellenraster"/>
     <w:autoRedefine/>
     <w:uiPriority w:val="9"/>
     <w:qFormat/>
@@ -37070,7 +38378,7 @@
     <w:name w:val="heading 2"/>
     <w:basedOn w:val="Standard"/>
     <w:next w:val="Standard"/>
-    <w:link w:val="berschrift2Zeichen"/>
+    <w:link w:val="berschrift1Zeichen"/>
     <w:uiPriority w:val="9"/>
     <w:qFormat/>
     <w:rsid w:val="00230A0A"/>
@@ -37093,7 +38401,7 @@
     <w:name w:val="heading 3"/>
     <w:basedOn w:val="Standard"/>
     <w:next w:val="Standard"/>
-    <w:link w:val="berschrift3Zeichen"/>
+    <w:link w:val="berschrift2Zeichen"/>
     <w:autoRedefine/>
     <w:unhideWhenUsed/>
     <w:qFormat/>
@@ -37113,7 +38421,7 @@
     <w:name w:val="heading 4"/>
     <w:basedOn w:val="Standard"/>
     <w:next w:val="Standard"/>
-    <w:link w:val="berschrift4Zeichen"/>
+    <w:link w:val="BatchComment"/>
     <w:rsid w:val="00065E6B"/>
     <w:pPr>
       <w:keepNext/>
@@ -37132,7 +38440,7 @@
     <w:name w:val="heading 5"/>
     <w:basedOn w:val="Standard"/>
     <w:next w:val="Standard"/>
-    <w:link w:val="berschrift5Zeichen"/>
+    <w:link w:val="berschrift4Zeichen"/>
     <w:rsid w:val="00065E6B"/>
     <w:pPr>
       <w:spacing w:before="240"/>
@@ -37152,7 +38460,7 @@
     <w:name w:val="heading 6"/>
     <w:basedOn w:val="Standard"/>
     <w:next w:val="Standard"/>
-    <w:link w:val="berschrift6Zeichen"/>
+    <w:link w:val="berschrift5Zeichen"/>
     <w:rsid w:val="00065E6B"/>
     <w:pPr>
       <w:spacing w:before="240"/>
@@ -37170,7 +38478,7 @@
     <w:name w:val="heading 7"/>
     <w:basedOn w:val="Standard"/>
     <w:next w:val="Standard"/>
-    <w:link w:val="berschrift7Zeichen"/>
+    <w:link w:val="berschrift6Zeichen"/>
     <w:rsid w:val="00065E6B"/>
     <w:pPr>
       <w:spacing w:before="240"/>
@@ -37184,7 +38492,7 @@
     <w:name w:val="heading 8"/>
     <w:basedOn w:val="Standard"/>
     <w:next w:val="Standard"/>
-    <w:link w:val="berschrift8Zeichen"/>
+    <w:link w:val="berschrift7Zeichen"/>
     <w:rsid w:val="00065E6B"/>
     <w:pPr>
       <w:spacing w:before="240"/>
@@ -37200,7 +38508,7 @@
     <w:name w:val="heading 9"/>
     <w:basedOn w:val="Standard"/>
     <w:next w:val="Standard"/>
-    <w:link w:val="berschrift9Zeichen"/>
+    <w:link w:val="berschrift8Zeichen"/>
     <w:rsid w:val="00065E6B"/>
     <w:pPr>
       <w:spacing w:before="240"/>
@@ -37213,11 +38521,15 @@
   </w:style>
   <w:style w:type="character" w:default="1" w:styleId="Absatzstandardschriftart">
     <w:name w:val="Default Paragraph Font"/>
+    <w:uiPriority w:val="1"/>
     <w:semiHidden/>
+    <w:unhideWhenUsed/>
   </w:style>
   <w:style w:type="table" w:default="1" w:styleId="NormaleTabelle">
     <w:name w:val="Normal Table"/>
+    <w:uiPriority w:val="99"/>
     <w:semiHidden/>
+    <w:unhideWhenUsed/>
     <w:tblPr>
       <w:tblInd w:w="0" w:type="dxa"/>
       <w:tblCellMar>
@@ -37230,9 +38542,11 @@
   </w:style>
   <w:style w:type="numbering" w:default="1" w:styleId="KeineListe">
     <w:name w:val="No List"/>
+    <w:uiPriority w:val="99"/>
     <w:semiHidden/>
+    <w:unhideWhenUsed/>
   </w:style>
-  <w:style w:type="paragraph" w:styleId="Fuzeile">
+  <w:style w:type="paragraph" w:styleId="Sprechblasentext">
     <w:name w:val="footer"/>
     <w:basedOn w:val="Standard"/>
     <w:autoRedefine/>
@@ -37244,12 +38558,12 @@
       </w:tabs>
     </w:pPr>
   </w:style>
-  <w:style w:type="character" w:styleId="Seitenzahl">
+  <w:style w:type="character" w:styleId="SprechblasentextZeichen">
     <w:name w:val="page number"/>
     <w:basedOn w:val="Absatzstandardschriftart"/>
     <w:rsid w:val="00957558"/>
   </w:style>
-  <w:style w:type="paragraph" w:styleId="Funotentext">
+  <w:style w:type="paragraph" w:styleId="Fuzeile">
     <w:name w:val="footnote text"/>
     <w:basedOn w:val="Standard"/>
     <w:semiHidden/>
@@ -37259,7 +38573,7 @@
       <w:szCs w:val="20"/>
     </w:rPr>
   </w:style>
-  <w:style w:type="character" w:styleId="Funotenzeichen">
+  <w:style w:type="character" w:styleId="Seitenzahl">
     <w:name w:val="footnote reference"/>
     <w:basedOn w:val="Absatzstandardschriftart"/>
     <w:semiHidden/>
@@ -37268,7 +38582,7 @@
       <w:vertAlign w:val="superscript"/>
     </w:rPr>
   </w:style>
-  <w:style w:type="character" w:styleId="Kommentarzeichen">
+  <w:style w:type="character" w:styleId="Funotentext">
     <w:name w:val="annotation reference"/>
     <w:basedOn w:val="Absatzstandardschriftart"/>
     <w:semiHidden/>
@@ -37278,7 +38592,7 @@
       <w:szCs w:val="16"/>
     </w:rPr>
   </w:style>
-  <w:style w:type="paragraph" w:styleId="Kommentartext">
+  <w:style w:type="paragraph" w:styleId="Funotenzeichen">
     <w:name w:val="annotation text"/>
     <w:basedOn w:val="Standard"/>
     <w:semiHidden/>
@@ -37288,10 +38602,10 @@
       <w:szCs w:val="20"/>
     </w:rPr>
   </w:style>
-  <w:style w:type="paragraph" w:styleId="Kommentarthema">
+  <w:style w:type="paragraph" w:styleId="Kommentarzeichen">
     <w:name w:val="annotation subject"/>
-    <w:basedOn w:val="Kommentartext"/>
-    <w:next w:val="Kommentartext"/>
+    <w:basedOn w:val="Funotenzeichen"/>
+    <w:next w:val="Funotenzeichen"/>
     <w:semiHidden/>
     <w:rsid w:val="00383CB7"/>
     <w:rPr>
@@ -37299,10 +38613,10 @@
       <w:bCs/>
     </w:rPr>
   </w:style>
-  <w:style w:type="paragraph" w:styleId="Sprechblasentext">
+  <w:style w:type="paragraph" w:styleId="Kommentartext">
     <w:name w:val="Balloon Text"/>
     <w:basedOn w:val="Standard"/>
-    <w:link w:val="SprechblasentextZeichen"/>
+    <w:link w:val="jrnl"/>
     <w:uiPriority w:val="99"/>
     <w:semiHidden/>
     <w:rsid w:val="00383CB7"/>
@@ -37312,7 +38626,7 @@
       <w:szCs w:val="16"/>
     </w:rPr>
   </w:style>
-  <w:style w:type="character" w:styleId="Link">
+  <w:style w:type="character" w:styleId="Kommentarthema">
     <w:name w:val="Hyperlink"/>
     <w:basedOn w:val="Absatzstandardschriftart"/>
     <w:uiPriority w:val="99"/>
@@ -37322,10 +38636,10 @@
       <w:u w:val="single"/>
     </w:rPr>
   </w:style>
-  <w:style w:type="paragraph" w:styleId="Kopfzeile">
+  <w:style w:type="paragraph" w:styleId="Link">
     <w:name w:val="header"/>
     <w:basedOn w:val="Standard"/>
-    <w:link w:val="KopfzeileZeichen"/>
+    <w:link w:val="Kopfzeile"/>
     <w:rsid w:val="0053045F"/>
     <w:pPr>
       <w:tabs>
@@ -37334,17 +38648,17 @@
       </w:tabs>
     </w:pPr>
   </w:style>
-  <w:style w:type="character" w:customStyle="1" w:styleId="KopfzeileZeichen">
+  <w:style w:type="character" w:customStyle="1" w:styleId="Kopfzeile">
     <w:name w:val="Kopfzeile Zeichen"/>
     <w:basedOn w:val="Absatzstandardschriftart"/>
-    <w:link w:val="Kopfzeile"/>
+    <w:link w:val="Link"/>
     <w:rsid w:val="0053045F"/>
     <w:rPr>
       <w:sz w:val="24"/>
       <w:szCs w:val="24"/>
     </w:rPr>
   </w:style>
-  <w:style w:type="character" w:styleId="GesichteterLink">
+  <w:style w:type="character" w:styleId="KopfzeileZeichen">
     <w:name w:val="FollowedHyperlink"/>
     <w:basedOn w:val="Absatzstandardschriftart"/>
     <w:rsid w:val="004E51B6"/>
@@ -37353,7 +38667,7 @@
       <w:u w:val="single"/>
     </w:rPr>
   </w:style>
-  <w:style w:type="table" w:styleId="Tabellenraster">
+  <w:style w:type="table" w:styleId="GesichteterLink">
     <w:name w:val="Table Grid"/>
     <w:basedOn w:val="NormaleTabelle"/>
     <w:rsid w:val="006B5482"/>
@@ -37375,7 +38689,7 @@
       </w:tblCellMar>
     </w:tblPr>
   </w:style>
-  <w:style w:type="character" w:customStyle="1" w:styleId="berschrift1Zeichen">
+  <w:style w:type="character" w:customStyle="1" w:styleId="Tabellenraster">
     <w:name w:val="Überschrift 1 Zeichen"/>
     <w:basedOn w:val="Absatzstandardschriftart"/>
     <w:link w:val="berschrift1"/>
@@ -37393,7 +38707,7 @@
       <w:lang w:val="en-GB" w:eastAsia="en-US"/>
     </w:rPr>
   </w:style>
-  <w:style w:type="character" w:customStyle="1" w:styleId="berschrift2Zeichen">
+  <w:style w:type="character" w:customStyle="1" w:styleId="berschrift1Zeichen">
     <w:name w:val="Überschrift 2 Zeichen"/>
     <w:basedOn w:val="Absatzstandardschriftart"/>
     <w:link w:val="berschrift2"/>
@@ -37409,7 +38723,7 @@
       <w:szCs w:val="28"/>
     </w:rPr>
   </w:style>
-  <w:style w:type="character" w:customStyle="1" w:styleId="berschrift3Zeichen">
+  <w:style w:type="character" w:customStyle="1" w:styleId="berschrift2Zeichen">
     <w:name w:val="Überschrift 3 Zeichen"/>
     <w:basedOn w:val="Absatzstandardschriftart"/>
     <w:link w:val="berschrift3"/>
@@ -37423,7 +38737,7 @@
       <w:szCs w:val="26"/>
     </w:rPr>
   </w:style>
-  <w:style w:type="paragraph" w:styleId="Verzeichnis1">
+  <w:style w:type="paragraph" w:styleId="berschrift3Zeichen">
     <w:name w:val="toc 1"/>
     <w:basedOn w:val="Standard"/>
     <w:next w:val="Standard"/>
@@ -37438,7 +38752,7 @@
       <w:caps/>
     </w:rPr>
   </w:style>
-  <w:style w:type="paragraph" w:styleId="Verzeichnis2">
+  <w:style w:type="paragraph" w:styleId="Verzeichnis1">
     <w:name w:val="toc 2"/>
     <w:basedOn w:val="Standard"/>
     <w:next w:val="Standard"/>
@@ -37459,7 +38773,7 @@
       <w:szCs w:val="20"/>
     </w:rPr>
   </w:style>
-  <w:style w:type="paragraph" w:styleId="Verzeichnis3">
+  <w:style w:type="paragraph" w:styleId="Verzeichnis2">
     <w:name w:val="toc 3"/>
     <w:basedOn w:val="Standard"/>
     <w:next w:val="Standard"/>
@@ -37478,7 +38792,7 @@
       <w:szCs w:val="20"/>
     </w:rPr>
   </w:style>
-  <w:style w:type="paragraph" w:styleId="Verzeichnis4">
+  <w:style w:type="paragraph" w:styleId="Verzeichnis3">
     <w:name w:val="toc 4"/>
     <w:basedOn w:val="Standard"/>
     <w:next w:val="Standard"/>
@@ -37494,7 +38808,7 @@
       <w:szCs w:val="20"/>
     </w:rPr>
   </w:style>
-  <w:style w:type="paragraph" w:styleId="Verzeichnis5">
+  <w:style w:type="paragraph" w:styleId="Verzeichnis4">
     <w:name w:val="toc 5"/>
     <w:basedOn w:val="Standard"/>
     <w:next w:val="Standard"/>
@@ -37510,7 +38824,7 @@
       <w:szCs w:val="20"/>
     </w:rPr>
   </w:style>
-  <w:style w:type="paragraph" w:styleId="Verzeichnis6">
+  <w:style w:type="paragraph" w:styleId="Verzeichnis5">
     <w:name w:val="toc 6"/>
     <w:basedOn w:val="Standard"/>
     <w:next w:val="Standard"/>
@@ -37526,7 +38840,7 @@
       <w:szCs w:val="20"/>
     </w:rPr>
   </w:style>
-  <w:style w:type="paragraph" w:styleId="Verzeichnis7">
+  <w:style w:type="paragraph" w:styleId="Verzeichnis6">
     <w:name w:val="toc 7"/>
     <w:basedOn w:val="Standard"/>
     <w:next w:val="Standard"/>
@@ -37542,7 +38856,7 @@
       <w:szCs w:val="20"/>
     </w:rPr>
   </w:style>
-  <w:style w:type="paragraph" w:styleId="Verzeichnis8">
+  <w:style w:type="paragraph" w:styleId="Verzeichnis7">
     <w:name w:val="toc 8"/>
     <w:basedOn w:val="Standard"/>
     <w:next w:val="Standard"/>
@@ -37558,7 +38872,7 @@
       <w:szCs w:val="20"/>
     </w:rPr>
   </w:style>
-  <w:style w:type="paragraph" w:styleId="Verzeichnis9">
+  <w:style w:type="paragraph" w:styleId="Verzeichnis8">
     <w:name w:val="toc 9"/>
     <w:basedOn w:val="Standard"/>
     <w:next w:val="Standard"/>
@@ -37574,11 +38888,11 @@
       <w:szCs w:val="20"/>
     </w:rPr>
   </w:style>
-  <w:style w:type="paragraph" w:styleId="Titel">
+  <w:style w:type="paragraph" w:styleId="Verzeichnis9">
     <w:name w:val="Title"/>
     <w:aliases w:val="title"/>
     <w:basedOn w:val="Standard"/>
-    <w:link w:val="TitelZeichen"/>
+    <w:link w:val="Titel"/>
     <w:uiPriority w:val="10"/>
     <w:rsid w:val="00C37818"/>
     <w:pPr>
@@ -37590,18 +38904,18 @@
       <w:szCs w:val="20"/>
     </w:rPr>
   </w:style>
-  <w:style w:type="character" w:customStyle="1" w:styleId="TitelZeichen">
+  <w:style w:type="character" w:customStyle="1" w:styleId="Titel">
     <w:name w:val="Titel Zeichen"/>
     <w:aliases w:val="title Zeichen"/>
     <w:basedOn w:val="Absatzstandardschriftart"/>
-    <w:link w:val="Titel"/>
+    <w:link w:val="Verzeichnis9"/>
     <w:uiPriority w:val="10"/>
     <w:rsid w:val="00C37818"/>
     <w:rPr>
       <w:rFonts w:ascii="Times" w:hAnsi="Times"/>
     </w:rPr>
   </w:style>
-  <w:style w:type="paragraph" w:customStyle="1" w:styleId="rprtbody">
+  <w:style w:type="paragraph" w:customStyle="1" w:styleId="TitelZeichen">
     <w:name w:val="rprtbody"/>
     <w:basedOn w:val="Standard"/>
     <w:rsid w:val="00C37818"/>
@@ -37614,7 +38928,7 @@
       <w:szCs w:val="20"/>
     </w:rPr>
   </w:style>
-  <w:style w:type="paragraph" w:customStyle="1" w:styleId="aux">
+  <w:style w:type="paragraph" w:customStyle="1" w:styleId="rprtbody">
     <w:name w:val="aux"/>
     <w:basedOn w:val="Standard"/>
     <w:rsid w:val="00C37818"/>
@@ -37627,20 +38941,20 @@
       <w:szCs w:val="20"/>
     </w:rPr>
   </w:style>
-  <w:style w:type="character" w:customStyle="1" w:styleId="src">
+  <w:style w:type="character" w:customStyle="1" w:styleId="aux">
     <w:name w:val="src"/>
     <w:basedOn w:val="Absatzstandardschriftart"/>
     <w:rsid w:val="00C37818"/>
   </w:style>
-  <w:style w:type="character" w:customStyle="1" w:styleId="jrnl">
+  <w:style w:type="character" w:customStyle="1" w:styleId="src">
     <w:name w:val="jrnl"/>
     <w:basedOn w:val="Absatzstandardschriftart"/>
     <w:rsid w:val="00C37818"/>
   </w:style>
-  <w:style w:type="character" w:customStyle="1" w:styleId="SprechblasentextZeichen">
+  <w:style w:type="character" w:customStyle="1" w:styleId="jrnl">
     <w:name w:val="Sprechblasentext Zeichen"/>
     <w:basedOn w:val="Absatzstandardschriftart"/>
-    <w:link w:val="Sprechblasentext"/>
+    <w:link w:val="Kommentartext"/>
     <w:uiPriority w:val="99"/>
     <w:semiHidden/>
     <w:rsid w:val="00A94676"/>
@@ -37650,7 +38964,7 @@
       <w:szCs w:val="16"/>
     </w:rPr>
   </w:style>
-  <w:style w:type="character" w:styleId="Betont">
+  <w:style w:type="character" w:styleId="SprechblasentextZeichen1">
     <w:name w:val="Strong"/>
     <w:basedOn w:val="Absatzstandardschriftart"/>
     <w:uiPriority w:val="22"/>
@@ -37660,7 +38974,7 @@
       <w:bCs/>
     </w:rPr>
   </w:style>
-  <w:style w:type="paragraph" w:customStyle="1" w:styleId="BatchParameters">
+  <w:style w:type="paragraph" w:customStyle="1" w:styleId="Betont">
     <w:name w:val="Batch Parameters"/>
     <w:basedOn w:val="Standard"/>
     <w:autoRedefine/>
@@ -37671,7 +38985,7 @@
       <w:outlineLvl w:val="0"/>
     </w:pPr>
   </w:style>
-  <w:style w:type="paragraph" w:customStyle="1" w:styleId="BatchFeld0">
+  <w:style w:type="paragraph" w:customStyle="1" w:styleId="BatchParameters">
     <w:name w:val="Batch Feld0"/>
     <w:basedOn w:val="Standard"/>
     <w:autoRedefine/>
@@ -37686,7 +39000,7 @@
       <w:ind w:left="1434" w:hanging="357"/>
     </w:pPr>
   </w:style>
-  <w:style w:type="paragraph" w:customStyle="1" w:styleId="BatchFeld2">
+  <w:style w:type="paragraph" w:customStyle="1" w:styleId="BatchFeld0">
     <w:name w:val="Batch Feld2"/>
     <w:basedOn w:val="Standard"/>
     <w:autoRedefine/>
@@ -37705,7 +39019,7 @@
       <w:ind w:left="1980"/>
     </w:pPr>
   </w:style>
-  <w:style w:type="paragraph" w:customStyle="1" w:styleId="BatchFeld3">
+  <w:style w:type="paragraph" w:customStyle="1" w:styleId="BatchFeld2">
     <w:name w:val="Batch Feld 3"/>
     <w:basedOn w:val="Standard"/>
     <w:autoRedefine/>
@@ -37715,7 +39029,7 @@
       <w:ind w:left="1620" w:firstLine="540"/>
     </w:pPr>
   </w:style>
-  <w:style w:type="paragraph" w:customStyle="1" w:styleId="BatchFeld4">
+  <w:style w:type="paragraph" w:customStyle="1" w:styleId="BatchFeld3">
     <w:name w:val="Batch Feld4"/>
     <w:basedOn w:val="Standard"/>
     <w:autoRedefine/>
@@ -37731,7 +39045,7 @@
       <w:ind w:left="2520"/>
     </w:pPr>
   </w:style>
-  <w:style w:type="paragraph" w:customStyle="1" w:styleId="BatchComment">
+  <w:style w:type="paragraph" w:customStyle="1" w:styleId="BatchFeld4">
     <w:name w:val="Batch Comment"/>
     <w:basedOn w:val="Standard"/>
     <w:autoRedefine/>
@@ -37743,7 +39057,7 @@
       </w:tabs>
     </w:pPr>
   </w:style>
-  <w:style w:type="character" w:customStyle="1" w:styleId="berschrift4Zeichen">
+  <w:style w:type="character" w:customStyle="1" w:styleId="BatchComment">
     <w:name w:val="Überschrift 4 Zeichen"/>
     <w:basedOn w:val="Absatzstandardschriftart"/>
     <w:link w:val="berschrift4"/>
@@ -37757,7 +39071,7 @@
       <w:lang w:val="en-US" w:eastAsia="en-US"/>
     </w:rPr>
   </w:style>
-  <w:style w:type="character" w:customStyle="1" w:styleId="berschrift5Zeichen">
+  <w:style w:type="character" w:customStyle="1" w:styleId="berschrift4Zeichen">
     <w:name w:val="Überschrift 5 Zeichen"/>
     <w:basedOn w:val="Absatzstandardschriftart"/>
     <w:link w:val="berschrift5"/>
@@ -37773,7 +39087,7 @@
       <w:lang w:val="en-US" w:eastAsia="en-US"/>
     </w:rPr>
   </w:style>
-  <w:style w:type="character" w:customStyle="1" w:styleId="berschrift6Zeichen">
+  <w:style w:type="character" w:customStyle="1" w:styleId="berschrift5Zeichen">
     <w:name w:val="Überschrift 6 Zeichen"/>
     <w:basedOn w:val="Absatzstandardschriftart"/>
     <w:link w:val="berschrift6"/>
@@ -37787,7 +39101,7 @@
       <w:lang w:val="en-US" w:eastAsia="en-US"/>
     </w:rPr>
   </w:style>
-  <w:style w:type="character" w:customStyle="1" w:styleId="berschrift7Zeichen">
+  <w:style w:type="character" w:customStyle="1" w:styleId="berschrift6Zeichen">
     <w:name w:val="Überschrift 7 Zeichen"/>
     <w:basedOn w:val="Absatzstandardschriftart"/>
     <w:link w:val="berschrift7"/>
@@ -37799,7 +39113,7 @@
       <w:lang w:val="en-US" w:eastAsia="en-US"/>
     </w:rPr>
   </w:style>
-  <w:style w:type="character" w:customStyle="1" w:styleId="berschrift8Zeichen">
+  <w:style w:type="character" w:customStyle="1" w:styleId="berschrift7Zeichen">
     <w:name w:val="Überschrift 8 Zeichen"/>
     <w:basedOn w:val="Absatzstandardschriftart"/>
     <w:link w:val="berschrift8"/>
@@ -37813,7 +39127,7 @@
       <w:lang w:val="en-US" w:eastAsia="en-US"/>
     </w:rPr>
   </w:style>
-  <w:style w:type="character" w:customStyle="1" w:styleId="berschrift9Zeichen">
+  <w:style w:type="character" w:customStyle="1" w:styleId="berschrift8Zeichen">
     <w:name w:val="Überschrift 9 Zeichen"/>
     <w:basedOn w:val="Absatzstandardschriftart"/>
     <w:link w:val="berschrift9"/>
@@ -37825,7 +39139,7 @@
       <w:lang w:val="en-US" w:eastAsia="en-US"/>
     </w:rPr>
   </w:style>
-  <w:style w:type="paragraph" w:styleId="StandardWeb">
+  <w:style w:type="paragraph" w:styleId="berschrift9Zeichen">
     <w:name w:val="Normal (Web)"/>
     <w:basedOn w:val="Standard"/>
     <w:uiPriority w:val="99"/>
@@ -37840,7 +39154,7 @@
       <w:lang w:val="de-DE" w:eastAsia="de-DE"/>
     </w:rPr>
   </w:style>
-  <w:style w:type="character" w:styleId="Herausstellen">
+  <w:style w:type="character" w:styleId="StandardWeb">
     <w:name w:val="Emphasis"/>
     <w:basedOn w:val="Absatzstandardschriftart"/>
     <w:uiPriority w:val="20"/>
@@ -37849,12 +39163,12 @@
       <w:i/>
     </w:rPr>
   </w:style>
-  <w:style w:type="character" w:customStyle="1" w:styleId="apple-converted-space">
+  <w:style w:type="character" w:customStyle="1" w:styleId="Herausstellen">
     <w:name w:val="apple-converted-space"/>
     <w:basedOn w:val="Absatzstandardschriftart"/>
     <w:rsid w:val="000A0E10"/>
   </w:style>
-  <w:style w:type="paragraph" w:customStyle="1" w:styleId="desc">
+  <w:style w:type="paragraph" w:customStyle="1" w:styleId="apple-converted-space">
     <w:name w:val="desc"/>
     <w:basedOn w:val="Standard"/>
     <w:rsid w:val="00851B45"/>
@@ -37869,7 +39183,7 @@
       <w:lang w:val="de-DE" w:eastAsia="de-DE"/>
     </w:rPr>
   </w:style>
-  <w:style w:type="paragraph" w:customStyle="1" w:styleId="details">
+  <w:style w:type="paragraph" w:customStyle="1" w:styleId="desc">
     <w:name w:val="details"/>
     <w:basedOn w:val="Standard"/>
     <w:rsid w:val="00851B45"/>
@@ -37884,19 +39198,19 @@
       <w:lang w:val="de-DE" w:eastAsia="de-DE"/>
     </w:rPr>
   </w:style>
-  <w:style w:type="paragraph" w:styleId="Endnotentext">
+  <w:style w:type="paragraph" w:styleId="details">
     <w:name w:val="endnote text"/>
     <w:basedOn w:val="Standard"/>
-    <w:link w:val="EndnotentextZeichen"/>
+    <w:link w:val="Endnotentext"/>
     <w:rsid w:val="00D106CF"/>
     <w:pPr>
       <w:spacing w:after="0"/>
     </w:pPr>
   </w:style>
-  <w:style w:type="character" w:customStyle="1" w:styleId="EndnotentextZeichen">
+  <w:style w:type="character" w:customStyle="1" w:styleId="Endnotentext">
     <w:name w:val="Endnotentext Zeichen"/>
     <w:basedOn w:val="Absatzstandardschriftart"/>
-    <w:link w:val="Endnotentext"/>
+    <w:link w:val="details"/>
     <w:rsid w:val="00D106CF"/>
     <w:rPr>
       <w:rFonts w:ascii="Calibri" w:hAnsi="Calibri"/>
@@ -37905,7 +39219,7 @@
       <w:lang w:val="en-US" w:eastAsia="en-US"/>
     </w:rPr>
   </w:style>
-  <w:style w:type="character" w:styleId="Endnotenzeichen">
+  <w:style w:type="character" w:styleId="EndnotentextZeichen">
     <w:name w:val="endnote reference"/>
     <w:basedOn w:val="Absatzstandardschriftart"/>
     <w:rsid w:val="00D106CF"/>
@@ -38241,7 +39555,7 @@
 </file>
 
 <file path=customXml/itemProps1.xml><?xml version="1.0" encoding="utf-8"?>
-<ds:datastoreItem xmlns:ds="http://schemas.openxmlformats.org/officeDocument/2006/customXml" ds:itemID="{7E82F49F-DF21-D943-A4A4-38331D2E82DA}">
+<ds:datastoreItem xmlns:ds="http://schemas.openxmlformats.org/officeDocument/2006/customXml" ds:itemID="{4935778D-2484-CF4B-B708-AB1F325BA2A2}">
   <ds:schemaRefs>
     <ds:schemaRef ds:uri="http://schemas.openxmlformats.org/officeDocument/2006/bibliography"/>
   </ds:schemaRefs>

</xml_diff>

<commit_message>
Changed paths: M       CAT12-Manual.docx M       CAT12-Manual.pdf M       CHANGES.txt
Changed: Updated CAT12 manual regarding the forced use of "overall mean" 
for centering covariates.


git-svn-id: svn://141.35.69.214/cat12@1205 9f44b166-36c4-483c-8295-4af200601734
</commit_message>
<xml_diff>
--- a/CAT12-Manual.docx
+++ b/CAT12-Manual.docx
@@ -1,6 +1,6 @@
 
 <file path=word/document.xml><?xml version="1.0" encoding="utf-8"?>
-<w:document xmlns:wpc="http://schemas.microsoft.com/office/word/2010/wordprocessingCanvas" xmlns:mo="http://schemas.microsoft.com/office/mac/office/2008/main" xmlns:mc="http://schemas.openxmlformats.org/markup-compatibility/2006" xmlns:mv="urn:schemas-microsoft-com:mac:vml" xmlns:o="urn:schemas-microsoft-com:office:office" xmlns:r="http://schemas.openxmlformats.org/officeDocument/2006/relationships" xmlns:m="http://schemas.openxmlformats.org/officeDocument/2006/math" xmlns:v="urn:schemas-microsoft-com:vml" xmlns:wp14="http://schemas.microsoft.com/office/word/2010/wordprocessingDrawing" xmlns:wp="http://schemas.openxmlformats.org/drawingml/2006/wordprocessingDrawing" xmlns:w10="urn:schemas-microsoft-com:office:word" xmlns:w="http://schemas.openxmlformats.org/wordprocessingml/2006/main" xmlns:w14="http://schemas.microsoft.com/office/word/2010/wordml" xmlns:wpg="http://schemas.microsoft.com/office/word/2010/wordprocessingGroup" xmlns:wpi="http://schemas.microsoft.com/office/word/2010/wordprocessingInk" xmlns:wne="http://schemas.microsoft.com/office/word/2006/wordml" xmlns:wps="http://schemas.microsoft.com/office/word/2010/wordprocessingShape" mc:Ignorable="w14 wp14 mv">
+<w:document xmlns:mo="http://schemas.microsoft.com/office/mac/office/2008/main" xmlns:ve="http://schemas.openxmlformats.org/markup-compatibility/2006" xmlns:mv="urn:schemas-microsoft-com:mac:vml" xmlns:o="urn:schemas-microsoft-com:office:office" xmlns:r="http://schemas.openxmlformats.org/officeDocument/2006/relationships" xmlns:m="http://schemas.openxmlformats.org/officeDocument/2006/math" xmlns:v="urn:schemas-microsoft-com:vml" xmlns:wp="http://schemas.openxmlformats.org/drawingml/2006/wordprocessingDrawing" xmlns:w10="urn:schemas-microsoft-com:office:word" xmlns:w="http://schemas.openxmlformats.org/wordprocessingml/2006/main" xmlns:wne="http://schemas.microsoft.com/office/word/2006/wordml" ve:Ignorable="mv" ve:PreserveAttributes="mv:*">
   <w:body>
     <w:p>
       <w:pPr>
@@ -78,7 +78,7 @@
           <w:lang w:val="de-DE" w:eastAsia="de-DE"/>
         </w:rPr>
         <w:drawing>
-          <wp:anchor distT="0" distB="0" distL="114300" distR="114300" simplePos="0" relativeHeight="251659776" behindDoc="0" locked="0" layoutInCell="1" allowOverlap="0" wp14:anchorId="01B2BB44" wp14:editId="40C6D5A7">
+          <wp:anchor distT="0" distB="0" distL="114300" distR="114300" simplePos="0" relativeHeight="251659776" behindDoc="0" locked="0" layoutInCell="1" allowOverlap="0">
             <wp:simplePos x="0" y="0"/>
             <wp:positionH relativeFrom="column">
               <wp:posOffset>1592580</wp:posOffset>
@@ -111,10 +111,10 @@
                     </pic:cNvPicPr>
                   </pic:nvPicPr>
                   <pic:blipFill>
-                    <a:blip r:embed="rId9">
+                    <a:blip r:embed="rId8">
                       <a:extLst>
                         <a:ext uri="{28A0092B-C50C-407E-A947-70E740481C1C}">
-                          <a14:useLocalDpi xmlns:a14="http://schemas.microsoft.com/office/drawing/2010/main" val="0"/>
+                          <a14:useLocalDpi xmlns:a14="http://schemas.microsoft.com/office/drawing/2010/main" xmlns:pic="http://schemas.openxmlformats.org/drawingml/2006/picture" xmlns:a="http://schemas.openxmlformats.org/drawingml/2006/main" xmlns:wps="http://schemas.microsoft.com/office/word/2010/wordprocessingShape" xmlns:wne="http://schemas.microsoft.com/office/word/2006/wordml" xmlns:wpi="http://schemas.microsoft.com/office/word/2010/wordprocessingInk" xmlns:wpg="http://schemas.microsoft.com/office/word/2010/wordprocessingGroup" xmlns:w14="http://schemas.microsoft.com/office/word/2010/wordml" xmlns:w="http://schemas.openxmlformats.org/wordprocessingml/2006/main" xmlns:w10="urn:schemas-microsoft-com:office:word" xmlns:wp="http://schemas.openxmlformats.org/drawingml/2006/wordprocessingDrawing" xmlns:wp14="http://schemas.microsoft.com/office/word/2010/wordprocessingDrawing" xmlns:v="urn:schemas-microsoft-com:vml" xmlns:m="http://schemas.openxmlformats.org/officeDocument/2006/math" xmlns:r="http://schemas.openxmlformats.org/officeDocument/2006/relationships" xmlns:o="urn:schemas-microsoft-com:office:office" xmlns:mv="urn:schemas-microsoft-com:mac:vml" xmlns:mc="http://schemas.openxmlformats.org/markup-compatibility/2006" xmlns:mo="http://schemas.microsoft.com/office/mac/office/2008/main" xmlns:wpc="http://schemas.microsoft.com/office/word/2010/wordprocessingCanvas" xmlns="" val="0"/>
                         </a:ext>
                       </a:extLst>
                     </a:blip>
@@ -1394,7 +1394,6 @@
         <w:rPr>
           <w:noProof/>
         </w:rPr>
-        <w:lastRenderedPageBreak/>
         <w:t>Estimating the Statistical Model</w:t>
       </w:r>
       <w:r>
@@ -2670,7 +2669,6 @@
       <w:bookmarkStart w:id="1" w:name="_Toc366501866"/>
       <w:bookmarkStart w:id="2" w:name="_Toc366502643"/>
       <w:r>
-        <w:lastRenderedPageBreak/>
         <w:t>Quick start guide</w:t>
       </w:r>
       <w:bookmarkEnd w:id="0"/>
@@ -3066,7 +3064,7 @@
       <w:r>
         <w:t>“</w:t>
       </w:r>
-      <w:hyperlink r:id="rId10" w:history="1">
+      <w:hyperlink r:id="rId9" w:history="1">
         <w:r>
           <w:t>Atlas creation and ROI based analysis</w:t>
         </w:r>
@@ -3104,7 +3102,6 @@
         <w:rPr>
           <w:b/>
         </w:rPr>
-        <w:lastRenderedPageBreak/>
         <w:t>Additional surface data</w:t>
       </w:r>
     </w:p>
@@ -3189,15 +3186,7 @@
         <w:t>s</w:t>
       </w:r>
       <w:r>
-        <w:t xml:space="preserve"> (suggested starting value 15mm for cortical thickness and 20mm </w:t>
-      </w:r>
-      <w:proofErr w:type="gramStart"/>
-      <w:r>
-        <w:t>for</w:t>
-      </w:r>
-      <w:proofErr w:type="gramEnd"/>
-      <w:r>
-        <w:t xml:space="preserve"> folding measures</w:t>
+        <w:t xml:space="preserve"> (suggested starting value 15mm for cortical thickness and 20mm for folding measures</w:t>
       </w:r>
       <w:r>
         <w:t>, use the default merging of hemispheres</w:t>
@@ -3445,7 +3434,6 @@
       <w:bookmarkStart w:id="5" w:name="_Toc366501867"/>
       <w:bookmarkStart w:id="6" w:name="_Toc366502644"/>
       <w:r>
-        <w:lastRenderedPageBreak/>
         <w:t>Introduction and Overview</w:t>
       </w:r>
       <w:bookmarkEnd w:id="4"/>
@@ -3719,7 +3707,7 @@
       <w:r>
         <w:t xml:space="preserve"> Toolbox can be installed (see </w:t>
       </w:r>
-      <w:hyperlink r:id="rId11" w:history="1">
+      <w:hyperlink r:id="rId10" w:history="1">
         <w:r>
           <w:rPr>
             <w:rStyle w:val="Link"/>
@@ -3730,7 +3718,7 @@
       <w:r>
         <w:t xml:space="preserve"> and </w:t>
       </w:r>
-      <w:hyperlink r:id="rId12" w:history="1">
+      <w:hyperlink r:id="rId11" w:history="1">
         <w:r>
           <w:rPr>
             <w:rStyle w:val="Link"/>
@@ -3756,7 +3744,7 @@
       <w:r>
         <w:t xml:space="preserve"> (</w:t>
       </w:r>
-      <w:hyperlink r:id="rId13" w:history="1">
+      <w:hyperlink r:id="rId12" w:history="1">
         <w:r>
           <w:rPr>
             <w:rStyle w:val="Link"/>
@@ -3811,7 +3799,6 @@
       <w:bookmarkStart w:id="14" w:name="_Toc366501870"/>
       <w:bookmarkStart w:id="15" w:name="_Toc366502647"/>
       <w:r>
-        <w:lastRenderedPageBreak/>
         <w:t>Starting the Toolbox</w:t>
       </w:r>
       <w:bookmarkEnd w:id="13"/>
@@ -3904,7 +3891,7 @@
           <w:insideH w:val="single" w:sz="4" w:space="0" w:color="000000"/>
           <w:insideV w:val="single" w:sz="4" w:space="0" w:color="000000"/>
         </w:tblBorders>
-        <w:tblLook w:val="00A0" w:firstRow="1" w:lastRow="0" w:firstColumn="1" w:lastColumn="0" w:noHBand="0" w:noVBand="0"/>
+        <w:tblLook w:val="00A0"/>
       </w:tblPr>
       <w:tblGrid>
         <w:gridCol w:w="5056"/>
@@ -3932,7 +3919,7 @@
                 <w:lang w:val="de-DE" w:eastAsia="de-DE"/>
               </w:rPr>
               <w:drawing>
-                <wp:inline distT="0" distB="0" distL="0" distR="0" wp14:anchorId="26FF391F" wp14:editId="283F0F63">
+                <wp:inline distT="0" distB="0" distL="0" distR="0">
                   <wp:extent cx="2733040" cy="3688080"/>
                   <wp:effectExtent l="0" t="0" r="0" b="0"/>
                   <wp:docPr id="1" name="Bild 1"/>
@@ -3949,10 +3936,10 @@
                           </pic:cNvPicPr>
                         </pic:nvPicPr>
                         <pic:blipFill>
-                          <a:blip r:embed="rId14">
+                          <a:blip r:embed="rId13">
                             <a:extLst>
                               <a:ext uri="{28A0092B-C50C-407E-A947-70E740481C1C}">
-                                <a14:useLocalDpi xmlns:a14="http://schemas.microsoft.com/office/drawing/2010/main" val="0"/>
+                                <a14:useLocalDpi xmlns:a14="http://schemas.microsoft.com/office/drawing/2010/main" xmlns:pic="http://schemas.openxmlformats.org/drawingml/2006/picture" xmlns:a="http://schemas.openxmlformats.org/drawingml/2006/main" xmlns:wps="http://schemas.microsoft.com/office/word/2010/wordprocessingShape" xmlns:wne="http://schemas.microsoft.com/office/word/2006/wordml" xmlns:wpi="http://schemas.microsoft.com/office/word/2010/wordprocessingInk" xmlns:wpg="http://schemas.microsoft.com/office/word/2010/wordprocessingGroup" xmlns:w14="http://schemas.microsoft.com/office/word/2010/wordml" xmlns:w="http://schemas.openxmlformats.org/wordprocessingml/2006/main" xmlns:w10="urn:schemas-microsoft-com:office:word" xmlns:wp="http://schemas.openxmlformats.org/drawingml/2006/wordprocessingDrawing" xmlns:wp14="http://schemas.microsoft.com/office/word/2010/wordprocessingDrawing" xmlns:v="urn:schemas-microsoft-com:vml" xmlns:m="http://schemas.openxmlformats.org/officeDocument/2006/math" xmlns:r="http://schemas.openxmlformats.org/officeDocument/2006/relationships" xmlns:o="urn:schemas-microsoft-com:office:office" xmlns:mv="urn:schemas-microsoft-com:mac:vml" xmlns:mc="http://schemas.openxmlformats.org/markup-compatibility/2006" xmlns:mo="http://schemas.microsoft.com/office/mac/office/2008/main" xmlns:wpc="http://schemas.microsoft.com/office/word/2010/wordprocessingCanvas" xmlns="" val="0"/>
                               </a:ext>
                             </a:extLst>
                           </a:blip>
@@ -4003,7 +3990,7 @@
                 <w:lang w:val="de-DE" w:eastAsia="de-DE"/>
               </w:rPr>
               <w:drawing>
-                <wp:inline distT="0" distB="0" distL="0" distR="0" wp14:anchorId="163E1A7D" wp14:editId="678AF8DC">
+                <wp:inline distT="0" distB="0" distL="0" distR="0">
                   <wp:extent cx="2611120" cy="3576320"/>
                   <wp:effectExtent l="0" t="0" r="0" b="0"/>
                   <wp:docPr id="2" name="B 1"/>
@@ -4020,10 +4007,10 @@
                           </pic:cNvPicPr>
                         </pic:nvPicPr>
                         <pic:blipFill>
-                          <a:blip r:embed="rId15">
+                          <a:blip r:embed="rId14">
                             <a:extLst>
                               <a:ext uri="{28A0092B-C50C-407E-A947-70E740481C1C}">
-                                <a14:useLocalDpi xmlns:a14="http://schemas.microsoft.com/office/drawing/2010/main" val="0"/>
+                                <a14:useLocalDpi xmlns:a14="http://schemas.microsoft.com/office/drawing/2010/main" xmlns:pic="http://schemas.openxmlformats.org/drawingml/2006/picture" xmlns:a="http://schemas.openxmlformats.org/drawingml/2006/main" xmlns:wps="http://schemas.microsoft.com/office/word/2010/wordprocessingShape" xmlns:wne="http://schemas.microsoft.com/office/word/2006/wordml" xmlns:wpi="http://schemas.microsoft.com/office/word/2010/wordprocessingInk" xmlns:wpg="http://schemas.microsoft.com/office/word/2010/wordprocessingGroup" xmlns:w14="http://schemas.microsoft.com/office/word/2010/wordml" xmlns:w="http://schemas.openxmlformats.org/wordprocessingml/2006/main" xmlns:w10="urn:schemas-microsoft-com:office:word" xmlns:wp="http://schemas.openxmlformats.org/drawingml/2006/wordprocessingDrawing" xmlns:wp14="http://schemas.microsoft.com/office/word/2010/wordprocessingDrawing" xmlns:v="urn:schemas-microsoft-com:vml" xmlns:m="http://schemas.openxmlformats.org/officeDocument/2006/math" xmlns:r="http://schemas.openxmlformats.org/officeDocument/2006/relationships" xmlns:o="urn:schemas-microsoft-com:office:office" xmlns:mv="urn:schemas-microsoft-com:mac:vml" xmlns:mc="http://schemas.openxmlformats.org/markup-compatibility/2006" xmlns:mo="http://schemas.microsoft.com/office/mac/office/2008/main" xmlns:wpc="http://schemas.microsoft.com/office/word/2010/wordprocessingCanvas" xmlns="" val="0"/>
                               </a:ext>
                             </a:extLst>
                           </a:blip>
@@ -4233,11 +4220,7 @@
         <w:t>ple homogeneity</w:t>
       </w:r>
       <w:r>
-        <w:t xml:space="preserve">”. </w:t>
-      </w:r>
-      <w:r>
-        <w:lastRenderedPageBreak/>
-        <w:t xml:space="preserve">Both options are located </w:t>
+        <w:t xml:space="preserve">”. Both options are located </w:t>
       </w:r>
       <w:r>
         <w:t>in the CAT12 window</w:t>
@@ -4594,7 +4577,6 @@
         <w:ind w:left="714" w:hanging="357"/>
       </w:pPr>
       <w:r>
-        <w:lastRenderedPageBreak/>
         <w:t>Of note, you can always find helpful information and parameter-specific explanations at the bottom of the Batch Editor window.</w:t>
       </w:r>
       <w:r>
@@ -4631,7 +4613,7 @@
           <w:lang w:val="de-DE" w:eastAsia="de-DE"/>
         </w:rPr>
         <w:drawing>
-          <wp:inline distT="0" distB="0" distL="0" distR="0" wp14:anchorId="597A0CC0" wp14:editId="3A48131E">
+          <wp:inline distT="0" distB="0" distL="0" distR="0">
             <wp:extent cx="6024880" cy="2692400"/>
             <wp:effectExtent l="50800" t="50800" r="71120" b="76200"/>
             <wp:docPr id="3" name="Bild 3" descr="Batch Editor"/>
@@ -4648,10 +4630,10 @@
                     </pic:cNvPicPr>
                   </pic:nvPicPr>
                   <pic:blipFill>
-                    <a:blip r:embed="rId16">
+                    <a:blip r:embed="rId15">
                       <a:extLst>
                         <a:ext uri="{28A0092B-C50C-407E-A947-70E740481C1C}">
-                          <a14:useLocalDpi xmlns:a14="http://schemas.microsoft.com/office/drawing/2010/main" val="0"/>
+                          <a14:useLocalDpi xmlns:a14="http://schemas.microsoft.com/office/drawing/2010/main" xmlns:pic="http://schemas.openxmlformats.org/drawingml/2006/picture" xmlns:a="http://schemas.openxmlformats.org/drawingml/2006/main" xmlns:wps="http://schemas.microsoft.com/office/word/2010/wordprocessingShape" xmlns:wne="http://schemas.microsoft.com/office/word/2006/wordml" xmlns:wpi="http://schemas.microsoft.com/office/word/2010/wordprocessingInk" xmlns:wpg="http://schemas.microsoft.com/office/word/2010/wordprocessingGroup" xmlns:w14="http://schemas.microsoft.com/office/word/2010/wordml" xmlns:w="http://schemas.openxmlformats.org/wordprocessingml/2006/main" xmlns:w10="urn:schemas-microsoft-com:office:word" xmlns:wp="http://schemas.openxmlformats.org/drawingml/2006/wordprocessingDrawing" xmlns:wp14="http://schemas.microsoft.com/office/word/2010/wordprocessingDrawing" xmlns:v="urn:schemas-microsoft-com:vml" xmlns:m="http://schemas.openxmlformats.org/officeDocument/2006/math" xmlns:r="http://schemas.openxmlformats.org/officeDocument/2006/relationships" xmlns:o="urn:schemas-microsoft-com:office:office" xmlns:mv="urn:schemas-microsoft-com:mac:vml" xmlns:mc="http://schemas.openxmlformats.org/markup-compatibility/2006" xmlns:mo="http://schemas.microsoft.com/office/mac/office/2008/main" xmlns:wpc="http://schemas.microsoft.com/office/word/2010/wordprocessingCanvas" xmlns="" val="0"/>
                         </a:ext>
                       </a:extLst>
                     </a:blip>
@@ -4742,7 +4724,6 @@
       <w:bookmarkStart w:id="20" w:name="_Toc366501872"/>
       <w:bookmarkStart w:id="21" w:name="_Toc366502649"/>
       <w:r>
-        <w:lastRenderedPageBreak/>
         <w:t>Basic VBM Analysis (detailed description)</w:t>
       </w:r>
       <w:bookmarkEnd w:id="19"/>
@@ -5213,7 +5194,6 @@
         </w:rPr>
       </w:pPr>
       <w:r>
-        <w:lastRenderedPageBreak/>
         <w:t xml:space="preserve">Again, the defaults provide a solid starting point. </w:t>
       </w:r>
       <w:r>
@@ -6079,7 +6059,6 @@
         <w:spacing w:before="120"/>
       </w:pPr>
       <w:r>
-        <w:lastRenderedPageBreak/>
         <w:t>Load</w:t>
       </w:r>
       <w:r>
@@ -6398,11 +6377,7 @@
         <w:t>before</w:t>
       </w:r>
       <w:r>
-        <w:t xml:space="preserve"> pre-processing. Although CAT12 uses effective de-noising </w:t>
-      </w:r>
-      <w:r>
-        <w:lastRenderedPageBreak/>
-        <w:t xml:space="preserve">approaches (e.g. spatial adaptive non-local means filter) pre-processed images will be also affected and should be checked. </w:t>
+        <w:t xml:space="preserve"> pre-processing. Although CAT12 uses effective de-noising approaches (e.g. spatial adaptive non-local means filter) pre-processed images will be also affected and should be checked. </w:t>
       </w:r>
     </w:p>
     <w:p>
@@ -6956,7 +6931,7 @@
           <w:insideH w:val="single" w:sz="6" w:space="0" w:color="auto"/>
           <w:insideV w:val="single" w:sz="6" w:space="0" w:color="auto"/>
         </w:tblBorders>
-        <w:tblLook w:val="00A0" w:firstRow="1" w:lastRow="0" w:firstColumn="1" w:lastColumn="0" w:noHBand="0" w:noVBand="0"/>
+        <w:tblLook w:val="00A0"/>
       </w:tblPr>
       <w:tblGrid>
         <w:gridCol w:w="2802"/>
@@ -7382,7 +7357,7 @@
           <w:noProof/>
           <w:lang w:val="de-DE" w:eastAsia="de-DE"/>
         </w:rPr>
-        <w:pict w14:anchorId="7A1238EA">
+        <w:pict>
           <v:shapetype id="_x0000_t202" coordsize="21600,21600" o:spt="202" path="m0,0l0,21600,21600,21600,21600,0xe">
             <v:stroke joinstyle="miter"/>
             <v:path gradientshapeok="t" o:connecttype="rect"/>
@@ -7618,7 +7593,7 @@
                       <w:sz w:val="20"/>
                       <w:szCs w:val="22"/>
                     </w:rPr>
-                    <w:t xml:space="preserve"> No centering</w:t>
+                    <w:t xml:space="preserve"> Overall mean</w:t>
                   </w:r>
                 </w:p>
               </w:txbxContent>
@@ -8365,7 +8340,6 @@
       <w:bookmarkStart w:id="47" w:name="_Toc366501881"/>
       <w:bookmarkStart w:id="48" w:name="_Toc366502658"/>
       <w:r>
-        <w:lastRenderedPageBreak/>
         <w:t>Full Factorial Model (for a 2x2 Anova)</w:t>
       </w:r>
       <w:bookmarkEnd w:id="46"/>
@@ -12453,7 +12427,13 @@
         <w:rPr>
           <w:sz w:val="22"/>
         </w:rPr>
-        <w:t xml:space="preserve"> No centering</w:t>
+        <w:t xml:space="preserve"> </w:t>
+      </w:r>
+      <w:r>
+        <w:rPr>
+          <w:sz w:val="22"/>
+        </w:rPr>
+        <w:t>Overall mean</w:t>
       </w:r>
     </w:p>
     <w:p>
@@ -14161,7 +14141,6 @@
         <w:rPr>
           <w:sz w:val="22"/>
         </w:rPr>
-        <w:lastRenderedPageBreak/>
         <w:t xml:space="preserve">Global Calculation </w:t>
       </w:r>
       <w:r>
@@ -14585,7 +14564,7 @@
     <w:tbl>
       <w:tblPr>
         <w:tblW w:w="0" w:type="auto"/>
-        <w:tblLook w:val="00A0" w:firstRow="1" w:lastRow="0" w:firstColumn="1" w:lastColumn="0" w:noHBand="0" w:noVBand="0"/>
+        <w:tblLook w:val="00A0"/>
       </w:tblPr>
       <w:tblGrid>
         <w:gridCol w:w="10173"/>
@@ -14605,9 +14584,8 @@
                 <w:noProof/>
                 <w:lang w:val="de-DE" w:eastAsia="de-DE"/>
               </w:rPr>
-              <w:lastRenderedPageBreak/>
               <w:drawing>
-                <wp:inline distT="0" distB="0" distL="0" distR="0" wp14:anchorId="281E731A" wp14:editId="33327D4B">
+                <wp:inline distT="0" distB="0" distL="0" distR="0">
                   <wp:extent cx="4023360" cy="5618480"/>
                   <wp:effectExtent l="0" t="0" r="0" b="0"/>
                   <wp:docPr id="4" name="Bild 4" descr="non_orthogonal"/>
@@ -14624,10 +14602,10 @@
                           </pic:cNvPicPr>
                         </pic:nvPicPr>
                         <pic:blipFill>
-                          <a:blip r:embed="rId17">
+                          <a:blip r:embed="rId16">
                             <a:extLst>
                               <a:ext uri="{28A0092B-C50C-407E-A947-70E740481C1C}">
-                                <a14:useLocalDpi xmlns:a14="http://schemas.microsoft.com/office/drawing/2010/main" val="0"/>
+                                <a14:useLocalDpi xmlns:a14="http://schemas.microsoft.com/office/drawing/2010/main" xmlns:pic="http://schemas.openxmlformats.org/drawingml/2006/picture" xmlns:a="http://schemas.openxmlformats.org/drawingml/2006/main" xmlns:wps="http://schemas.microsoft.com/office/word/2010/wordprocessingShape" xmlns:wne="http://schemas.microsoft.com/office/word/2006/wordml" xmlns:wpi="http://schemas.microsoft.com/office/word/2010/wordprocessingInk" xmlns:wpg="http://schemas.microsoft.com/office/word/2010/wordprocessingGroup" xmlns:w14="http://schemas.microsoft.com/office/word/2010/wordml" xmlns:w="http://schemas.openxmlformats.org/wordprocessingml/2006/main" xmlns:w10="urn:schemas-microsoft-com:office:word" xmlns:wp="http://schemas.openxmlformats.org/drawingml/2006/wordprocessingDrawing" xmlns:wp14="http://schemas.microsoft.com/office/word/2010/wordprocessingDrawing" xmlns:v="urn:schemas-microsoft-com:vml" xmlns:m="http://schemas.openxmlformats.org/officeDocument/2006/math" xmlns:r="http://schemas.openxmlformats.org/officeDocument/2006/relationships" xmlns:o="urn:schemas-microsoft-com:office:office" xmlns:mv="urn:schemas-microsoft-com:mac:vml" xmlns:mc="http://schemas.openxmlformats.org/markup-compatibility/2006" xmlns:mo="http://schemas.microsoft.com/office/mac/office/2008/main" xmlns:wpc="http://schemas.microsoft.com/office/word/2010/wordprocessingCanvas" xmlns="" val="0"/>
                               </a:ext>
                             </a:extLst>
                           </a:blip>
@@ -14822,7 +14800,6 @@
         <w:outlineLvl w:val="0"/>
       </w:pPr>
       <w:r>
-        <w:lastRenderedPageBreak/>
         <w:t>Please note that the global normalization will also affect the absolute threshold for the masking because your images will be now scaled to the “Grand mean scaled value” from the Global N</w:t>
       </w:r>
       <w:r>
@@ -15003,7 +14980,7 @@
     <w:tbl>
       <w:tblPr>
         <w:tblW w:w="0" w:type="auto"/>
-        <w:tblLook w:val="00A0" w:firstRow="1" w:lastRow="0" w:firstColumn="1" w:lastColumn="0" w:noHBand="0" w:noVBand="0"/>
+        <w:tblLook w:val="00A0"/>
       </w:tblPr>
       <w:tblGrid>
         <w:gridCol w:w="8188"/>
@@ -15077,7 +15054,7 @@
                 <w:lang w:val="de-DE" w:eastAsia="de-DE"/>
               </w:rPr>
               <w:drawing>
-                <wp:anchor distT="0" distB="0" distL="114300" distR="114300" simplePos="0" relativeHeight="251660800" behindDoc="0" locked="0" layoutInCell="1" allowOverlap="1" wp14:anchorId="32FD7FB6" wp14:editId="42193E50">
+                <wp:anchor distT="0" distB="0" distL="114300" distR="114300" simplePos="0" relativeHeight="251660800" behindDoc="0" locked="0" layoutInCell="1" allowOverlap="1">
                   <wp:simplePos x="0" y="0"/>
                   <wp:positionH relativeFrom="column">
                     <wp:posOffset>933450</wp:posOffset>
@@ -15110,10 +15087,10 @@
                           </pic:cNvPicPr>
                         </pic:nvPicPr>
                         <pic:blipFill>
-                          <a:blip r:embed="rId18">
+                          <a:blip r:embed="rId17">
                             <a:extLst>
                               <a:ext uri="{28A0092B-C50C-407E-A947-70E740481C1C}">
-                                <a14:useLocalDpi xmlns:a14="http://schemas.microsoft.com/office/drawing/2010/main" val="0"/>
+                                <a14:useLocalDpi xmlns:a14="http://schemas.microsoft.com/office/drawing/2010/main" xmlns:pic="http://schemas.openxmlformats.org/drawingml/2006/picture" xmlns:a="http://schemas.openxmlformats.org/drawingml/2006/main" xmlns:wps="http://schemas.microsoft.com/office/word/2010/wordprocessingShape" xmlns:wne="http://schemas.microsoft.com/office/word/2006/wordml" xmlns:wpi="http://schemas.microsoft.com/office/word/2010/wordprocessingInk" xmlns:wpg="http://schemas.microsoft.com/office/word/2010/wordprocessingGroup" xmlns:w14="http://schemas.microsoft.com/office/word/2010/wordml" xmlns:w="http://schemas.openxmlformats.org/wordprocessingml/2006/main" xmlns:w10="urn:schemas-microsoft-com:office:word" xmlns:wp="http://schemas.openxmlformats.org/drawingml/2006/wordprocessingDrawing" xmlns:wp14="http://schemas.microsoft.com/office/word/2010/wordprocessingDrawing" xmlns:v="urn:schemas-microsoft-com:vml" xmlns:m="http://schemas.openxmlformats.org/officeDocument/2006/math" xmlns:r="http://schemas.openxmlformats.org/officeDocument/2006/relationships" xmlns:o="urn:schemas-microsoft-com:office:office" xmlns:mv="urn:schemas-microsoft-com:mac:vml" xmlns:mc="http://schemas.openxmlformats.org/markup-compatibility/2006" xmlns:mo="http://schemas.microsoft.com/office/mac/office/2008/main" xmlns:wpc="http://schemas.microsoft.com/office/word/2010/wordprocessingCanvas" xmlns="" val="0"/>
                               </a:ext>
                             </a:extLst>
                           </a:blip>
@@ -15345,7 +15322,7 @@
     <w:tbl>
       <w:tblPr>
         <w:tblW w:w="0" w:type="auto"/>
-        <w:tblLook w:val="00A0" w:firstRow="1" w:lastRow="0" w:firstColumn="1" w:lastColumn="0" w:noHBand="0" w:noVBand="0"/>
+        <w:tblLook w:val="00A0"/>
       </w:tblPr>
       <w:tblGrid>
         <w:gridCol w:w="8046"/>
@@ -15393,7 +15370,7 @@
                 <w:lang w:val="de-DE" w:eastAsia="de-DE"/>
               </w:rPr>
               <w:drawing>
-                <wp:inline distT="0" distB="0" distL="0" distR="0" wp14:anchorId="5D784AB1" wp14:editId="6AD65B04">
+                <wp:inline distT="0" distB="0" distL="0" distR="0">
                   <wp:extent cx="467360" cy="1097280"/>
                   <wp:effectExtent l="25400" t="25400" r="0" b="0"/>
                   <wp:docPr id="5" name="Bild 5" descr="Anova2x2"/>
@@ -15410,10 +15387,10 @@
                           </pic:cNvPicPr>
                         </pic:nvPicPr>
                         <pic:blipFill>
-                          <a:blip r:embed="rId19">
+                          <a:blip r:embed="rId18">
                             <a:extLst>
                               <a:ext uri="{28A0092B-C50C-407E-A947-70E740481C1C}">
-                                <a14:useLocalDpi xmlns:a14="http://schemas.microsoft.com/office/drawing/2010/main" val="0"/>
+                                <a14:useLocalDpi xmlns:a14="http://schemas.microsoft.com/office/drawing/2010/main" xmlns:pic="http://schemas.openxmlformats.org/drawingml/2006/picture" xmlns:a="http://schemas.openxmlformats.org/drawingml/2006/main" xmlns:wps="http://schemas.microsoft.com/office/word/2010/wordprocessingShape" xmlns:wne="http://schemas.microsoft.com/office/word/2006/wordml" xmlns:wpi="http://schemas.microsoft.com/office/word/2010/wordprocessingInk" xmlns:wpg="http://schemas.microsoft.com/office/word/2010/wordprocessingGroup" xmlns:w14="http://schemas.microsoft.com/office/word/2010/wordml" xmlns:w="http://schemas.openxmlformats.org/wordprocessingml/2006/main" xmlns:w10="urn:schemas-microsoft-com:office:word" xmlns:wp="http://schemas.openxmlformats.org/drawingml/2006/wordprocessingDrawing" xmlns:wp14="http://schemas.microsoft.com/office/word/2010/wordprocessingDrawing" xmlns:v="urn:schemas-microsoft-com:vml" xmlns:m="http://schemas.openxmlformats.org/officeDocument/2006/math" xmlns:r="http://schemas.openxmlformats.org/officeDocument/2006/relationships" xmlns:o="urn:schemas-microsoft-com:office:office" xmlns:mv="urn:schemas-microsoft-com:mac:vml" xmlns:mc="http://schemas.openxmlformats.org/markup-compatibility/2006" xmlns:mo="http://schemas.microsoft.com/office/mac/office/2008/main" xmlns:wpc="http://schemas.microsoft.com/office/word/2010/wordprocessingCanvas" xmlns="" val="0"/>
                               </a:ext>
                             </a:extLst>
                           </a:blip>
@@ -15647,7 +15624,6 @@
               <w:ind w:left="1890"/>
             </w:pPr>
             <w:r>
-              <w:lastRenderedPageBreak/>
               <w:t xml:space="preserve">For </w:t>
             </w:r>
             <w:r>
@@ -15802,7 +15778,7 @@
             <w:insideH w:val="single" w:sz="4" w:space="0" w:color="000000"/>
             <w:insideV w:val="single" w:sz="4" w:space="0" w:color="000000"/>
           </w:tblBorders>
-          <w:tblLook w:val="04A0" w:firstRow="1" w:lastRow="0" w:firstColumn="1" w:lastColumn="0" w:noHBand="0" w:noVBand="1"/>
+          <w:tblLook w:val="04A0"/>
         </w:tblPrEx>
         <w:tc>
           <w:tcPr>
@@ -15823,7 +15799,6 @@
               <w:ind w:left="720"/>
             </w:pPr>
             <w:r>
-              <w:lastRenderedPageBreak/>
               <w:t>F-test</w:t>
             </w:r>
           </w:p>
@@ -16149,7 +16124,7 @@
     <w:tbl>
       <w:tblPr>
         <w:tblW w:w="0" w:type="auto"/>
-        <w:tblLook w:val="00A0" w:firstRow="1" w:lastRow="0" w:firstColumn="1" w:lastColumn="0" w:noHBand="0" w:noVBand="0"/>
+        <w:tblLook w:val="00A0"/>
       </w:tblPr>
       <w:tblGrid>
         <w:gridCol w:w="8046"/>
@@ -16206,7 +16181,7 @@
                 <w:lang w:val="de-DE" w:eastAsia="de-DE"/>
               </w:rPr>
               <w:drawing>
-                <wp:inline distT="0" distB="0" distL="0" distR="0" wp14:anchorId="3C6E85D0" wp14:editId="771062FD">
+                <wp:inline distT="0" distB="0" distL="0" distR="0">
                   <wp:extent cx="375920" cy="1076960"/>
                   <wp:effectExtent l="25400" t="25400" r="5080" b="0"/>
                   <wp:docPr id="11" name="Bild 11" descr="regression"/>
@@ -16223,10 +16198,10 @@
                           </pic:cNvPicPr>
                         </pic:nvPicPr>
                         <pic:blipFill>
-                          <a:blip r:embed="rId20">
+                          <a:blip r:embed="rId19">
                             <a:extLst>
                               <a:ext uri="{28A0092B-C50C-407E-A947-70E740481C1C}">
-                                <a14:useLocalDpi xmlns:a14="http://schemas.microsoft.com/office/drawing/2010/main" val="0"/>
+                                <a14:useLocalDpi xmlns:a14="http://schemas.microsoft.com/office/drawing/2010/main" xmlns:pic="http://schemas.openxmlformats.org/drawingml/2006/picture" xmlns:a="http://schemas.openxmlformats.org/drawingml/2006/main" xmlns:wps="http://schemas.microsoft.com/office/word/2010/wordprocessingShape" xmlns:wne="http://schemas.microsoft.com/office/word/2006/wordml" xmlns:wpi="http://schemas.microsoft.com/office/word/2010/wordprocessingInk" xmlns:wpg="http://schemas.microsoft.com/office/word/2010/wordprocessingGroup" xmlns:w14="http://schemas.microsoft.com/office/word/2010/wordml" xmlns:w="http://schemas.openxmlformats.org/wordprocessingml/2006/main" xmlns:w10="urn:schemas-microsoft-com:office:word" xmlns:wp="http://schemas.openxmlformats.org/drawingml/2006/wordprocessingDrawing" xmlns:wp14="http://schemas.microsoft.com/office/word/2010/wordprocessingDrawing" xmlns:v="urn:schemas-microsoft-com:vml" xmlns:m="http://schemas.openxmlformats.org/officeDocument/2006/math" xmlns:r="http://schemas.openxmlformats.org/officeDocument/2006/relationships" xmlns:o="urn:schemas-microsoft-com:office:office" xmlns:mv="urn:schemas-microsoft-com:mac:vml" xmlns:mc="http://schemas.openxmlformats.org/markup-compatibility/2006" xmlns:mo="http://schemas.microsoft.com/office/mac/office/2008/main" xmlns:wpc="http://schemas.microsoft.com/office/word/2010/wordprocessingCanvas" xmlns="" val="0"/>
                               </a:ext>
                             </a:extLst>
                           </a:blip>
@@ -16541,7 +16516,7 @@
     <w:tbl>
       <w:tblPr>
         <w:tblW w:w="0" w:type="auto"/>
-        <w:tblLook w:val="00A0" w:firstRow="1" w:lastRow="0" w:firstColumn="1" w:lastColumn="0" w:noHBand="0" w:noVBand="0"/>
+        <w:tblLook w:val="00A0"/>
       </w:tblPr>
       <w:tblGrid>
         <w:gridCol w:w="8046"/>
@@ -16598,7 +16573,7 @@
                 <w:lang w:val="de-DE" w:eastAsia="de-DE"/>
               </w:rPr>
               <w:drawing>
-                <wp:inline distT="0" distB="0" distL="0" distR="0" wp14:anchorId="4AB2695D" wp14:editId="3980EC87">
+                <wp:inline distT="0" distB="0" distL="0" distR="0">
                   <wp:extent cx="436880" cy="1087120"/>
                   <wp:effectExtent l="25400" t="25400" r="0" b="5080"/>
                   <wp:docPr id="6" name="Bild 6" descr="regression2"/>
@@ -16615,10 +16590,10 @@
                           </pic:cNvPicPr>
                         </pic:nvPicPr>
                         <pic:blipFill>
-                          <a:blip r:embed="rId21">
+                          <a:blip r:embed="rId20">
                             <a:extLst>
                               <a:ext uri="{28A0092B-C50C-407E-A947-70E740481C1C}">
-                                <a14:useLocalDpi xmlns:a14="http://schemas.microsoft.com/office/drawing/2010/main" val="0"/>
+                                <a14:useLocalDpi xmlns:a14="http://schemas.microsoft.com/office/drawing/2010/main" xmlns:pic="http://schemas.openxmlformats.org/drawingml/2006/picture" xmlns:a="http://schemas.openxmlformats.org/drawingml/2006/main" xmlns:wps="http://schemas.microsoft.com/office/word/2010/wordprocessingShape" xmlns:wne="http://schemas.microsoft.com/office/word/2006/wordml" xmlns:wpi="http://schemas.microsoft.com/office/word/2010/wordprocessingInk" xmlns:wpg="http://schemas.microsoft.com/office/word/2010/wordprocessingGroup" xmlns:w14="http://schemas.microsoft.com/office/word/2010/wordml" xmlns:w="http://schemas.openxmlformats.org/wordprocessingml/2006/main" xmlns:w10="urn:schemas-microsoft-com:office:word" xmlns:wp="http://schemas.openxmlformats.org/drawingml/2006/wordprocessingDrawing" xmlns:wp14="http://schemas.microsoft.com/office/word/2010/wordprocessingDrawing" xmlns:v="urn:schemas-microsoft-com:vml" xmlns:m="http://schemas.openxmlformats.org/officeDocument/2006/math" xmlns:r="http://schemas.openxmlformats.org/officeDocument/2006/relationships" xmlns:o="urn:schemas-microsoft-com:office:office" xmlns:mv="urn:schemas-microsoft-com:mac:vml" xmlns:mc="http://schemas.openxmlformats.org/markup-compatibility/2006" xmlns:mo="http://schemas.microsoft.com/office/mac/office/2008/main" xmlns:wpc="http://schemas.microsoft.com/office/word/2010/wordprocessingCanvas" xmlns="" val="0"/>
                               </a:ext>
                             </a:extLst>
                           </a:blip>
@@ -16936,7 +16911,7 @@
             <w:insideH w:val="single" w:sz="4" w:space="0" w:color="000000"/>
             <w:insideV w:val="single" w:sz="4" w:space="0" w:color="000000"/>
           </w:tblBorders>
-          <w:tblLook w:val="04A0" w:firstRow="1" w:lastRow="0" w:firstColumn="1" w:lastColumn="0" w:noHBand="0" w:noVBand="1"/>
+          <w:tblLook w:val="04A0"/>
         </w:tblPrEx>
         <w:tc>
           <w:tcPr>
@@ -16975,7 +16950,6 @@
               <w:ind w:left="1890"/>
             </w:pPr>
             <w:r>
-              <w:lastRenderedPageBreak/>
               <w:t xml:space="preserve">For </w:t>
             </w:r>
             <w:r>
@@ -17103,7 +17077,6 @@
               <w:rPr>
                 <w:b/>
               </w:rPr>
-              <w:lastRenderedPageBreak/>
               <w:t xml:space="preserve">0 </w:t>
             </w:r>
             <w:proofErr w:type="gramStart"/>
@@ -17253,7 +17226,7 @@
     <w:tbl>
       <w:tblPr>
         <w:tblW w:w="0" w:type="auto"/>
-        <w:tblLook w:val="00A0" w:firstRow="1" w:lastRow="0" w:firstColumn="1" w:lastColumn="0" w:noHBand="0" w:noVBand="0"/>
+        <w:tblLook w:val="00A0"/>
       </w:tblPr>
       <w:tblGrid>
         <w:gridCol w:w="8046"/>
@@ -17310,7 +17283,7 @@
                 <w:lang w:val="de-DE" w:eastAsia="de-DE"/>
               </w:rPr>
               <w:drawing>
-                <wp:inline distT="0" distB="0" distL="0" distR="0" wp14:anchorId="21FEC56C" wp14:editId="45E8738F">
+                <wp:inline distT="0" distB="0" distL="0" distR="0">
                   <wp:extent cx="579120" cy="1107440"/>
                   <wp:effectExtent l="25400" t="25400" r="5080" b="10160"/>
                   <wp:docPr id="12" name="Bild 12" descr="interaction2x2"/>
@@ -17327,10 +17300,10 @@
                           </pic:cNvPicPr>
                         </pic:nvPicPr>
                         <pic:blipFill>
-                          <a:blip r:embed="rId22">
+                          <a:blip r:embed="rId21">
                             <a:extLst>
                               <a:ext uri="{28A0092B-C50C-407E-A947-70E740481C1C}">
-                                <a14:useLocalDpi xmlns:a14="http://schemas.microsoft.com/office/drawing/2010/main" val="0"/>
+                                <a14:useLocalDpi xmlns:a14="http://schemas.microsoft.com/office/drawing/2010/main" xmlns:pic="http://schemas.openxmlformats.org/drawingml/2006/picture" xmlns:a="http://schemas.openxmlformats.org/drawingml/2006/main" xmlns:wps="http://schemas.microsoft.com/office/word/2010/wordprocessingShape" xmlns:wne="http://schemas.microsoft.com/office/word/2006/wordml" xmlns:wpi="http://schemas.microsoft.com/office/word/2010/wordprocessingInk" xmlns:wpg="http://schemas.microsoft.com/office/word/2010/wordprocessingGroup" xmlns:w14="http://schemas.microsoft.com/office/word/2010/wordml" xmlns:w="http://schemas.openxmlformats.org/wordprocessingml/2006/main" xmlns:w10="urn:schemas-microsoft-com:office:word" xmlns:wp="http://schemas.openxmlformats.org/drawingml/2006/wordprocessingDrawing" xmlns:wp14="http://schemas.microsoft.com/office/word/2010/wordprocessingDrawing" xmlns:v="urn:schemas-microsoft-com:vml" xmlns:m="http://schemas.openxmlformats.org/officeDocument/2006/math" xmlns:r="http://schemas.openxmlformats.org/officeDocument/2006/relationships" xmlns:o="urn:schemas-microsoft-com:office:office" xmlns:mv="urn:schemas-microsoft-com:mac:vml" xmlns:mc="http://schemas.openxmlformats.org/markup-compatibility/2006" xmlns:mo="http://schemas.microsoft.com/office/mac/office/2008/main" xmlns:wpc="http://schemas.microsoft.com/office/word/2010/wordprocessingCanvas" xmlns="" val="0"/>
                               </a:ext>
                             </a:extLst>
                           </a:blip>
@@ -17481,7 +17454,7 @@
             <w:insideH w:val="single" w:sz="4" w:space="0" w:color="000000"/>
             <w:insideV w:val="single" w:sz="4" w:space="0" w:color="000000"/>
           </w:tblBorders>
-          <w:tblLook w:val="04A0" w:firstRow="1" w:lastRow="0" w:firstColumn="1" w:lastColumn="0" w:noHBand="0" w:noVBand="1"/>
+          <w:tblLook w:val="04A0"/>
         </w:tblPrEx>
         <w:tc>
           <w:tcPr>
@@ -17610,7 +17583,7 @@
     <w:tbl>
       <w:tblPr>
         <w:tblW w:w="0" w:type="auto"/>
-        <w:tblLook w:val="00A0" w:firstRow="1" w:lastRow="0" w:firstColumn="1" w:lastColumn="0" w:noHBand="0" w:noVBand="0"/>
+        <w:tblLook w:val="00A0"/>
       </w:tblPr>
       <w:tblGrid>
         <w:gridCol w:w="8046"/>
@@ -17667,7 +17640,7 @@
                 <w:lang w:val="de-DE" w:eastAsia="de-DE"/>
               </w:rPr>
               <w:drawing>
-                <wp:inline distT="0" distB="0" distL="0" distR="0" wp14:anchorId="01A61F0D" wp14:editId="5D01F0FD">
+                <wp:inline distT="0" distB="0" distL="0" distR="0">
                   <wp:extent cx="680720" cy="1087120"/>
                   <wp:effectExtent l="25400" t="25400" r="5080" b="5080"/>
                   <wp:docPr id="7" name="Bild 7" descr="interaction2x2"/>
@@ -17684,10 +17657,10 @@
                           </pic:cNvPicPr>
                         </pic:nvPicPr>
                         <pic:blipFill>
-                          <a:blip r:embed="rId22">
+                          <a:blip r:embed="rId21">
                             <a:extLst>
                               <a:ext uri="{28A0092B-C50C-407E-A947-70E740481C1C}">
-                                <a14:useLocalDpi xmlns:a14="http://schemas.microsoft.com/office/drawing/2010/main" val="0"/>
+                                <a14:useLocalDpi xmlns:a14="http://schemas.microsoft.com/office/drawing/2010/main" xmlns:pic="http://schemas.openxmlformats.org/drawingml/2006/picture" xmlns:a="http://schemas.openxmlformats.org/drawingml/2006/main" xmlns:wps="http://schemas.microsoft.com/office/word/2010/wordprocessingShape" xmlns:wne="http://schemas.microsoft.com/office/word/2006/wordml" xmlns:wpi="http://schemas.microsoft.com/office/word/2010/wordprocessingInk" xmlns:wpg="http://schemas.microsoft.com/office/word/2010/wordprocessingGroup" xmlns:w14="http://schemas.microsoft.com/office/word/2010/wordml" xmlns:w="http://schemas.openxmlformats.org/wordprocessingml/2006/main" xmlns:w10="urn:schemas-microsoft-com:office:word" xmlns:wp="http://schemas.openxmlformats.org/drawingml/2006/wordprocessingDrawing" xmlns:wp14="http://schemas.microsoft.com/office/word/2010/wordprocessingDrawing" xmlns:v="urn:schemas-microsoft-com:vml" xmlns:m="http://schemas.openxmlformats.org/officeDocument/2006/math" xmlns:r="http://schemas.openxmlformats.org/officeDocument/2006/relationships" xmlns:o="urn:schemas-microsoft-com:office:office" xmlns:mv="urn:schemas-microsoft-com:mac:vml" xmlns:mc="http://schemas.openxmlformats.org/markup-compatibility/2006" xmlns:mo="http://schemas.microsoft.com/office/mac/office/2008/main" xmlns:wpc="http://schemas.microsoft.com/office/word/2010/wordprocessingCanvas" xmlns="" val="0"/>
                               </a:ext>
                             </a:extLst>
                           </a:blip>
@@ -17961,7 +17934,7 @@
             <w:insideH w:val="single" w:sz="4" w:space="0" w:color="000000"/>
             <w:insideV w:val="single" w:sz="4" w:space="0" w:color="000000"/>
           </w:tblBorders>
-          <w:tblLook w:val="04A0" w:firstRow="1" w:lastRow="0" w:firstColumn="1" w:lastColumn="0" w:noHBand="0" w:noVBand="1"/>
+          <w:tblLook w:val="04A0"/>
         </w:tblPrEx>
         <w:tc>
           <w:tcPr>
@@ -18063,7 +18036,6 @@
               <w:ind w:left="1890"/>
             </w:pPr>
             <w:r>
-              <w:lastRenderedPageBreak/>
               <w:t xml:space="preserve">For </w:t>
             </w:r>
             <w:r>
@@ -18165,7 +18137,6 @@
               <w:rPr>
                 <w:b/>
               </w:rPr>
-              <w:lastRenderedPageBreak/>
               <w:t>0 0 0 0 1 -1</w:t>
             </w:r>
           </w:p>
@@ -18614,11 +18585,10 @@
       <w:pPr>
         <w:pStyle w:val="berschrift1"/>
         <w:sectPr>
-          <w:footerReference w:type="even" r:id="rId23"/>
-          <w:footerReference w:type="default" r:id="rId24"/>
+          <w:footerReference w:type="even" r:id="rId22"/>
+          <w:footerReference w:type="default" r:id="rId23"/>
           <w:pgSz w:w="12240" w:h="15840" w:code="1"/>
-          <w:pgMar w:top="1134" w:right="1134" w:bottom="1134" w:left="1134" w:header="720" w:footer="720" w:gutter="0"/>
-          <w:cols w:space="720"/>
+          <w:pgMar w:top="1134" w:right="1134" w:bottom="1134" w:left="1134" w:gutter="0"/>
           <w:docGrid w:linePitch="360"/>
         </w:sectPr>
       </w:pPr>
@@ -18631,7 +18601,6 @@
       <w:bookmarkStart w:id="70" w:name="_Toc366501889"/>
       <w:bookmarkStart w:id="71" w:name="_Toc366502666"/>
       <w:r>
-        <w:lastRenderedPageBreak/>
         <w:t>Special Cases</w:t>
       </w:r>
       <w:bookmarkEnd w:id="69"/>
@@ -18691,7 +18660,7 @@
           <w:lang w:val="de-DE" w:eastAsia="de-DE"/>
         </w:rPr>
         <w:drawing>
-          <wp:inline distT="0" distB="0" distL="0" distR="0" wp14:anchorId="2E870DC0" wp14:editId="0E275D03">
+          <wp:inline distT="0" distB="0" distL="0" distR="0">
             <wp:extent cx="4113316" cy="3830320"/>
             <wp:effectExtent l="25400" t="0" r="1484" b="0"/>
             <wp:docPr id="8" name="Bild 8" descr="Folie1"/>
@@ -18708,7 +18677,7 @@
                     </pic:cNvPicPr>
                   </pic:nvPicPr>
                   <pic:blipFill>
-                    <a:blip r:embed="rId25"/>
+                    <a:blip r:embed="rId24"/>
                     <a:stretch>
                       <a:fillRect/>
                     </a:stretch>
@@ -18739,7 +18708,7 @@
           <w:noProof/>
           <w:lang w:val="de-DE" w:eastAsia="de-DE"/>
         </w:rPr>
-        <w:pict w14:anchorId="172802E6">
+        <w:pict>
           <v:shape id="Text Box 20" o:spid="_x0000_s1027" type="#_x0000_t202" style="position:absolute;left:0;text-align:left;margin-left:14.25pt;margin-top:1.3pt;width:458.85pt;height:135pt;z-index:251656704;visibility:visible;mso-wrap-style:square;mso-wrap-edited:f;mso-width-percent:0;mso-height-percent:0;mso-wrap-distance-left:9pt;mso-wrap-distance-top:0;mso-wrap-distance-right:9pt;mso-wrap-distance-bottom:0;mso-position-horizontal:absolute;mso-position-horizontal-relative:text;mso-position-vertical:absolute;mso-position-vertical-relative:text;mso-width-percent:0;mso-height-percent:0;mso-width-relative:page;mso-height-relative:page;v-text-anchor:top" wrapcoords="0 0 21600 0 21600 21600 0 21600 0 0" o:gfxdata="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" filled="f" stroked="f">
             <v:textbox inset=",7.2pt,,7.2pt">
               <w:txbxContent>
@@ -19359,7 +19328,6 @@
         </w:rPr>
       </w:pPr>
       <w:r>
-        <w:lastRenderedPageBreak/>
         <w:t>The main interest in longitudinal studies is the common change of tissue volume over time in a group of subjects or the difference in these changes between two or more groups. The setup of the statistical model needed to assess these questions will be described on two examples. First, the case of only one group of 4 subjects with 2 time points each (e.g. normal aging) is presented. Subsequently, the case of two groups of subjects with 4 time points per subject will be described. These examples should cover most analyses – the number of time points / groups just have to be adapted. In contrast to the analysis of cross-sectional data as described before we have to use the flexible factorial model that considers that the time points for each subject are dependent data.</w:t>
       </w:r>
     </w:p>
@@ -19482,7 +19450,7 @@
           <w:noProof/>
           <w:lang w:val="de-DE" w:eastAsia="de-DE"/>
         </w:rPr>
-        <w:pict w14:anchorId="7503FDFB">
+        <w:pict>
           <v:shape id="Text Box 25" o:spid="_x0000_s1028" type="#_x0000_t202" style="position:absolute;left:0;text-align:left;margin-left:333.95pt;margin-top:11.4pt;width:170pt;height:105.65pt;z-index:251657728;visibility:visible;mso-wrap-style:square;mso-wrap-edited:f;mso-width-percent:0;mso-height-percent:0;mso-wrap-distance-left:9pt;mso-wrap-distance-top:0;mso-wrap-distance-right:9pt;mso-wrap-distance-bottom:0;mso-position-horizontal:absolute;mso-position-horizontal-relative:text;mso-position-vertical:absolute;mso-position-vertical-relative:text;mso-width-percent:0;mso-height-percent:0;mso-width-relative:page;mso-height-relative:page;v-text-anchor:top" wrapcoords="570 -306 0 -153 -380 765 -285 21753 0 22825 22266 22825 22646 21753 22646 765 22266 -153 21695 -306 570 -306" o:gfxdata="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" fillcolor="#d8d8d8" strokecolor="red" strokeweight="1pt">
             <v:shadow on="t" opacity="13107f"/>
             <v:textbox inset=",7.2pt,,7.2pt">
@@ -20153,7 +20121,6 @@
         <w:ind w:left="1620" w:firstLine="540"/>
       </w:pPr>
       <w:r>
-        <w:lastRenderedPageBreak/>
         <w:t>Subject</w:t>
       </w:r>
     </w:p>
@@ -20744,7 +20711,7 @@
           <w:noProof/>
           <w:lang w:val="de-DE" w:eastAsia="de-DE"/>
         </w:rPr>
-        <w:pict w14:anchorId="35336A83">
+        <w:pict>
           <v:shape id="Text Box 28" o:spid="_x0000_s1029" type="#_x0000_t202" style="position:absolute;left:0;text-align:left;margin-left:330.6pt;margin-top:2.1pt;width:170pt;height:106.75pt;z-index:251658752;visibility:visible;mso-wrap-style:square;mso-wrap-edited:f;mso-width-percent:0;mso-height-percent:0;mso-wrap-distance-left:9pt;mso-wrap-distance-top:0;mso-wrap-distance-right:9pt;mso-wrap-distance-bottom:0;mso-position-horizontal:absolute;mso-position-horizontal-relative:text;mso-position-vertical:absolute;mso-position-vertical-relative:text;mso-width-percent:0;mso-height-percent:0;mso-width-relative:page;mso-height-relative:page;v-text-anchor:top" wrapcoords="570 -304 0 -152 -380 760 -285 21600 0 22816 22266 22816 22646 21600 22646 760 22266 -152 21695 -304 570 -304" o:gfxdata="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" fillcolor="#d8d8d8" strokecolor="red" strokeweight="1pt">
             <v:shadow on="t" opacity="13107f"/>
             <v:textbox inset=",7.2pt,,7.2pt">
@@ -20931,7 +20898,6 @@
         <w:ind w:left="2520"/>
       </w:pPr>
       <w:r>
-        <w:lastRenderedPageBreak/>
         <w:t xml:space="preserve">Variance </w:t>
       </w:r>
       <w:r>
@@ -21793,7 +21759,6 @@
         <w:ind w:left="2520"/>
       </w:pPr>
       <w:r>
-        <w:lastRenderedPageBreak/>
         <w:t>Conditions</w:t>
       </w:r>
       <w:r>
@@ -22450,7 +22415,6 @@
         <w:rPr>
           <w:b/>
         </w:rPr>
-        <w:lastRenderedPageBreak/>
         <w:t>Contrasts</w:t>
       </w:r>
     </w:p>
@@ -22465,7 +22429,7 @@
     <w:tbl>
       <w:tblPr>
         <w:tblW w:w="0" w:type="auto"/>
-        <w:tblLook w:val="00A0" w:firstRow="1" w:lastRow="0" w:firstColumn="1" w:lastColumn="0" w:noHBand="0" w:noVBand="0"/>
+        <w:tblLook w:val="00A0"/>
       </w:tblPr>
       <w:tblGrid>
         <w:gridCol w:w="4786"/>
@@ -22516,7 +22480,7 @@
                 <w:lang w:val="de-DE" w:eastAsia="de-DE"/>
               </w:rPr>
               <w:drawing>
-                <wp:inline distT="0" distB="0" distL="0" distR="0" wp14:anchorId="108A05D3" wp14:editId="1A0E2827">
+                <wp:inline distT="0" distB="0" distL="0" distR="0">
                   <wp:extent cx="1005840" cy="1117600"/>
                   <wp:effectExtent l="25400" t="25400" r="10160" b="0"/>
                   <wp:docPr id="9" name="Bild 9" descr="flexible"/>
@@ -22533,10 +22497,10 @@
                           </pic:cNvPicPr>
                         </pic:nvPicPr>
                         <pic:blipFill>
-                          <a:blip r:embed="rId26">
+                          <a:blip r:embed="rId25">
                             <a:extLst>
                               <a:ext uri="{28A0092B-C50C-407E-A947-70E740481C1C}">
-                                <a14:useLocalDpi xmlns:a14="http://schemas.microsoft.com/office/drawing/2010/main" val="0"/>
+                                <a14:useLocalDpi xmlns:a14="http://schemas.microsoft.com/office/drawing/2010/main" xmlns:pic="http://schemas.openxmlformats.org/drawingml/2006/picture" xmlns:a="http://schemas.openxmlformats.org/drawingml/2006/main" xmlns:wps="http://schemas.microsoft.com/office/word/2010/wordprocessingShape" xmlns:wne="http://schemas.microsoft.com/office/word/2006/wordml" xmlns:wpi="http://schemas.microsoft.com/office/word/2010/wordprocessingInk" xmlns:wpg="http://schemas.microsoft.com/office/word/2010/wordprocessingGroup" xmlns:w14="http://schemas.microsoft.com/office/word/2010/wordml" xmlns:w="http://schemas.openxmlformats.org/wordprocessingml/2006/main" xmlns:w10="urn:schemas-microsoft-com:office:word" xmlns:wp="http://schemas.openxmlformats.org/drawingml/2006/wordprocessingDrawing" xmlns:wp14="http://schemas.microsoft.com/office/word/2010/wordprocessingDrawing" xmlns:v="urn:schemas-microsoft-com:vml" xmlns:m="http://schemas.openxmlformats.org/officeDocument/2006/math" xmlns:r="http://schemas.openxmlformats.org/officeDocument/2006/relationships" xmlns:o="urn:schemas-microsoft-com:office:office" xmlns:mv="urn:schemas-microsoft-com:mac:vml" xmlns:mc="http://schemas.openxmlformats.org/markup-compatibility/2006" xmlns:mo="http://schemas.microsoft.com/office/mac/office/2008/main" xmlns:wpc="http://schemas.microsoft.com/office/word/2010/wordprocessingCanvas" xmlns="" val="0"/>
                               </a:ext>
                             </a:extLst>
                           </a:blip>
@@ -22797,7 +22761,7 @@
       <w:tblPr>
         <w:tblW w:w="10456" w:type="dxa"/>
         <w:tblLayout w:type="fixed"/>
-        <w:tblLook w:val="00A0" w:firstRow="1" w:lastRow="0" w:firstColumn="1" w:lastColumn="0" w:noHBand="0" w:noVBand="0"/>
+        <w:tblLook w:val="00A0"/>
       </w:tblPr>
       <w:tblGrid>
         <w:gridCol w:w="4786"/>
@@ -22864,7 +22828,7 @@
                 <w:lang w:val="de-DE" w:eastAsia="de-DE"/>
               </w:rPr>
               <w:drawing>
-                <wp:inline distT="0" distB="0" distL="0" distR="0" wp14:anchorId="2C2711FF" wp14:editId="71EA3575">
+                <wp:inline distT="0" distB="0" distL="0" distR="0">
                   <wp:extent cx="1270000" cy="1117600"/>
                   <wp:effectExtent l="25400" t="25400" r="0" b="0"/>
                   <wp:docPr id="10" name="Bild 10" descr="flexible2"/>
@@ -22881,10 +22845,10 @@
                           </pic:cNvPicPr>
                         </pic:nvPicPr>
                         <pic:blipFill>
-                          <a:blip r:embed="rId27">
+                          <a:blip r:embed="rId26">
                             <a:extLst>
                               <a:ext uri="{28A0092B-C50C-407E-A947-70E740481C1C}">
-                                <a14:useLocalDpi xmlns:a14="http://schemas.microsoft.com/office/drawing/2010/main" val="0"/>
+                                <a14:useLocalDpi xmlns:a14="http://schemas.microsoft.com/office/drawing/2010/main" xmlns:pic="http://schemas.openxmlformats.org/drawingml/2006/picture" xmlns:a="http://schemas.openxmlformats.org/drawingml/2006/main" xmlns:wps="http://schemas.microsoft.com/office/word/2010/wordprocessingShape" xmlns:wne="http://schemas.microsoft.com/office/word/2006/wordml" xmlns:wpi="http://schemas.microsoft.com/office/word/2010/wordprocessingInk" xmlns:wpg="http://schemas.microsoft.com/office/word/2010/wordprocessingGroup" xmlns:w14="http://schemas.microsoft.com/office/word/2010/wordml" xmlns:w="http://schemas.openxmlformats.org/wordprocessingml/2006/main" xmlns:w10="urn:schemas-microsoft-com:office:word" xmlns:wp="http://schemas.openxmlformats.org/drawingml/2006/wordprocessingDrawing" xmlns:wp14="http://schemas.microsoft.com/office/word/2010/wordprocessingDrawing" xmlns:v="urn:schemas-microsoft-com:vml" xmlns:m="http://schemas.openxmlformats.org/officeDocument/2006/math" xmlns:r="http://schemas.openxmlformats.org/officeDocument/2006/relationships" xmlns:o="urn:schemas-microsoft-com:office:office" xmlns:mv="urn:schemas-microsoft-com:mac:vml" xmlns:mc="http://schemas.openxmlformats.org/markup-compatibility/2006" xmlns:mo="http://schemas.microsoft.com/office/mac/office/2008/main" xmlns:wpc="http://schemas.microsoft.com/office/word/2010/wordprocessingCanvas" xmlns="" val="0"/>
                               </a:ext>
                             </a:extLst>
                           </a:blip>
@@ -23495,7 +23459,6 @@
       <w:bookmarkStart w:id="88" w:name="_Toc366501895"/>
       <w:bookmarkStart w:id="89" w:name="_Toc366502672"/>
       <w:r>
-        <w:lastRenderedPageBreak/>
         <w:t xml:space="preserve">Altered </w:t>
       </w:r>
       <w:r>
@@ -23682,7 +23645,7 @@
           <w:noProof/>
           <w:lang w:val="de-DE" w:eastAsia="de-DE"/>
         </w:rPr>
-        <w:pict w14:anchorId="4111B0D5">
+        <w:pict>
           <v:shape id="Text Box 18" o:spid="_x0000_s1030" type="#_x0000_t202" style="position:absolute;left:0;text-align:left;margin-left:31.35pt;margin-top:12pt;width:430.35pt;height:103.6pt;z-index:251655680;visibility:visible;mso-wrap-style:square;mso-wrap-edited:f;mso-width-percent:0;mso-height-percent:0;mso-wrap-distance-left:9pt;mso-wrap-distance-top:0;mso-wrap-distance-right:9pt;mso-wrap-distance-bottom:0;mso-position-horizontal:absolute;mso-position-horizontal-relative:text;mso-position-vertical:absolute;mso-position-vertical-relative:text;mso-width-percent:0;mso-height-percent:0;mso-width-relative:page;mso-height-relative:page;v-text-anchor:top" wrapcoords="0 0 21600 0 21600 21600 0 21600 0 0" o:gfxdata="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" filled="f" stroked="f">
             <v:textbox inset=",7.2pt,,7.2pt">
               <w:txbxContent>
@@ -23798,7 +23761,6 @@
       <w:bookmarkStart w:id="91" w:name="_Toc366501896"/>
       <w:bookmarkStart w:id="92" w:name="_Toc366502673"/>
       <w:r>
-        <w:lastRenderedPageBreak/>
         <w:t>Adapting the workflows</w:t>
       </w:r>
       <w:bookmarkEnd w:id="90"/>
@@ -23839,7 +23801,7 @@
       <w:r>
         <w:t xml:space="preserve">For data on children it will be a good idea to create customized TPMs, which reflect age and gender of the population. The TOM8 Toolbox (available via: </w:t>
       </w:r>
-      <w:hyperlink r:id="rId28" w:history="1">
+      <w:hyperlink r:id="rId27" w:history="1">
         <w:r>
           <w:rPr>
             <w:rStyle w:val="Link"/>
@@ -24600,7 +24562,6 @@
     </w:p>
     <w:p>
       <w:r>
-        <w:lastRenderedPageBreak/>
         <w:tab/>
         <w:t>Parameters:</w:t>
       </w:r>
@@ -25086,7 +25047,6 @@
         <w:pStyle w:val="BatchFeld2"/>
       </w:pPr>
       <w:r>
-        <w:lastRenderedPageBreak/>
         <w:t xml:space="preserve">Field of View </w:t>
       </w:r>
       <w:r>
@@ -25420,11 +25380,7 @@
         <w:t xml:space="preserve"> between both images are minimiz</w:t>
       </w:r>
       <w:r>
-        <w:t xml:space="preserve">ed and are now coded in the deformations. Finally, a map of local volume changes can be quantified by a mathematical property of these deformations – the Jacobian determinant. This parameter is well known from continuum mechanics and is usually used for the analysis of volume changes in flowing liquids or gases. The Jacobian determinant allows a </w:t>
-      </w:r>
-      <w:r>
-        <w:lastRenderedPageBreak/>
-        <w:t>direct estimation of the percentage change in volume in each voxel and can be statisti</w:t>
+        <w:t>ed and are now coded in the deformations. Finally, a map of local volume changes can be quantified by a mathematical property of these deformations – the Jacobian determinant. This parameter is well known from continuum mechanics and is usually used for the analysis of volume changes in flowing liquids or gases. The Jacobian determinant allows a direct estimation of the percentage change in volume in each voxel and can be statisti</w:t>
       </w:r>
       <w:r>
         <w:t>cally analyz</w:t>
@@ -26176,7 +26132,6 @@
           <w:bCs/>
           <w:i/>
         </w:rPr>
-        <w:lastRenderedPageBreak/>
         <w:t>Local adaptive segmentation</w:t>
       </w:r>
     </w:p>
@@ -26429,7 +26384,6 @@
         <w:outlineLvl w:val="0"/>
       </w:pPr>
       <w:r>
-        <w:lastRenderedPageBreak/>
         <w:t>CAT12</w:t>
       </w:r>
       <w:r>
@@ -26848,7 +26802,6 @@
         <w:rPr>
           <w:b/>
         </w:rPr>
-        <w:lastRenderedPageBreak/>
         <w:t>Changes in statistical analysis</w:t>
       </w:r>
     </w:p>
@@ -27234,7 +27187,6 @@
         <w:outlineLvl w:val="0"/>
       </w:pPr>
       <w:r>
-        <w:lastRenderedPageBreak/>
         <w:t xml:space="preserve">While ROI-based values for VBM (volume) data are automatically saved in the </w:t>
       </w:r>
       <w:r>
@@ -27748,7 +27700,6 @@
     </w:p>
     <w:p>
       <w:r>
-        <w:lastRenderedPageBreak/>
         <w:tab/>
         <w:t>Parameters:</w:t>
       </w:r>
@@ -28196,8 +28147,7 @@
         <w:pStyle w:val="berschrift1"/>
         <w:sectPr>
           <w:pgSz w:w="12240" w:h="15840" w:code="1"/>
-          <w:pgMar w:top="1134" w:right="1134" w:bottom="1134" w:left="1134" w:header="720" w:footer="720" w:gutter="0"/>
-          <w:cols w:space="720"/>
+          <w:pgMar w:top="1134" w:right="1134" w:bottom="1134" w:left="1134" w:gutter="0"/>
           <w:docGrid w:linePitch="360"/>
         </w:sectPr>
       </w:pPr>
@@ -28210,7 +28160,6 @@
       <w:bookmarkStart w:id="115" w:name="_Toc366501904"/>
       <w:bookmarkStart w:id="116" w:name="_Toc366502681"/>
       <w:r>
-        <w:lastRenderedPageBreak/>
         <w:t>Naming convention of output files</w:t>
       </w:r>
       <w:bookmarkEnd w:id="114"/>
@@ -28262,7 +28211,7 @@
           <w:bottom w:w="15" w:type="dxa"/>
           <w:right w:w="15" w:type="dxa"/>
         </w:tblCellMar>
-        <w:tblLook w:val="0000" w:firstRow="0" w:lastRow="0" w:firstColumn="0" w:lastColumn="0" w:noHBand="0" w:noVBand="0"/>
+        <w:tblLook w:val="0000"/>
       </w:tblPr>
       <w:tblGrid>
         <w:gridCol w:w="4514"/>
@@ -28680,7 +28629,7 @@
           <w:bottom w:w="15" w:type="dxa"/>
           <w:right w:w="15" w:type="dxa"/>
         </w:tblCellMar>
-        <w:tblLook w:val="0000" w:firstRow="0" w:lastRow="0" w:firstColumn="0" w:lastColumn="0" w:noHBand="0" w:noVBand="0"/>
+        <w:tblLook w:val="0000"/>
       </w:tblPr>
       <w:tblGrid>
         <w:gridCol w:w="2895"/>
@@ -29470,14 +29419,13 @@
           <w:b/>
           <w:color w:val="000000"/>
         </w:rPr>
-        <w:lastRenderedPageBreak/>
         <w:t>Surfaces in native space (saved in subfolder "surf")</w:t>
       </w:r>
     </w:p>
     <w:p>
       <w:pPr>
         <w:pStyle w:val="StandardWeb"/>
-        <w:spacing w:before="2" w:afterLines="50" w:after="120"/>
+        <w:spacing w:before="2" w:afterLines="50"/>
         <w:rPr>
           <w:rFonts w:ascii="Calibri" w:hAnsi="Calibri"/>
           <w:color w:val="000000"/>
@@ -29506,11 +29454,11 @@
           <w:bottom w:w="15" w:type="dxa"/>
           <w:right w:w="15" w:type="dxa"/>
         </w:tblCellMar>
-        <w:tblLook w:val="0000" w:firstRow="0" w:lastRow="0" w:firstColumn="0" w:lastColumn="0" w:noHBand="0" w:noVBand="0"/>
+        <w:tblLook w:val="0000"/>
       </w:tblPr>
       <w:tblGrid>
-        <w:gridCol w:w="971"/>
-        <w:gridCol w:w="9106"/>
+        <w:gridCol w:w="980"/>
+        <w:gridCol w:w="9127"/>
       </w:tblGrid>
       <w:tr>
         <w:trPr>
@@ -30051,7 +29999,7 @@
     <w:p>
       <w:pPr>
         <w:pStyle w:val="StandardWeb"/>
-        <w:spacing w:before="2" w:afterLines="50" w:after="120"/>
+        <w:spacing w:before="2" w:afterLines="50"/>
         <w:rPr>
           <w:rFonts w:ascii="Calibri" w:hAnsi="Calibri"/>
           <w:color w:val="000000"/>
@@ -30080,11 +30028,11 @@
           <w:bottom w:w="15" w:type="dxa"/>
           <w:right w:w="15" w:type="dxa"/>
         </w:tblCellMar>
-        <w:tblLook w:val="0000" w:firstRow="0" w:lastRow="0" w:firstColumn="0" w:lastColumn="0" w:noHBand="0" w:noVBand="0"/>
+        <w:tblLook w:val="0000"/>
       </w:tblPr>
       <w:tblGrid>
-        <w:gridCol w:w="1062"/>
-        <w:gridCol w:w="9015"/>
+        <w:gridCol w:w="1071"/>
+        <w:gridCol w:w="9036"/>
       </w:tblGrid>
       <w:tr>
         <w:trPr>
@@ -30543,7 +30491,6 @@
           <w:b/>
           <w:color w:val="000000"/>
         </w:rPr>
-        <w:lastRenderedPageBreak/>
         <w:t>Images and surface of longitudinal data</w:t>
       </w:r>
     </w:p>
@@ -30593,7 +30540,7 @@
       <w:r>
         <w:t xml:space="preserve"> file. This file also contains other useful information about software versions and the used options for preprocessing the data. You can use the </w:t>
       </w:r>
-      <w:hyperlink r:id="rId29" w:history="1">
+      <w:hyperlink r:id="rId28" w:history="1">
         <w:r>
           <w:t>cat_io_xml</w:t>
         </w:r>
@@ -30891,7 +30838,6 @@
           <w:i/>
           <w:lang w:val="en-GB"/>
         </w:rPr>
-        <w:lastRenderedPageBreak/>
         <w:t>Partial Volume</w:t>
       </w:r>
       <w:r>
@@ -31262,7 +31208,6 @@
           <w:i/>
           <w:lang w:val="en-GB"/>
         </w:rPr>
-        <w:lastRenderedPageBreak/>
         <w:t>Skull-Stripping</w:t>
       </w:r>
     </w:p>
@@ -31621,7 +31566,6 @@
         <w:rPr>
           <w:b/>
         </w:rPr>
-        <w:lastRenderedPageBreak/>
         <w:t>References</w:t>
       </w:r>
     </w:p>
@@ -31656,7 +31600,7 @@
         </w:rPr>
         <w:t xml:space="preserve">): </w:t>
       </w:r>
-      <w:hyperlink r:id="rId30" w:history="1">
+      <w:hyperlink r:id="rId29" w:history="1">
         <w:r>
           <w:rPr>
             <w:color w:val="000000"/>
@@ -31762,7 +31706,7 @@
         </w:rPr>
         <w:t xml:space="preserve">J. Ashburner (2007): </w:t>
       </w:r>
-      <w:hyperlink r:id="rId31" w:history="1">
+      <w:hyperlink r:id="rId30" w:history="1">
         <w:r>
           <w:rPr>
             <w:sz w:val="22"/>
@@ -32152,7 +32096,7 @@
         </w:rPr>
         <w:t xml:space="preserve"> </w:t>
       </w:r>
-      <w:hyperlink r:id="rId32" w:history="1">
+      <w:hyperlink r:id="rId31" w:history="1">
         <w:r>
           <w:rPr>
             <w:rStyle w:val="Link"/>
@@ -32353,7 +32297,7 @@
         </w:rPr>
         <w:t xml:space="preserve"> </w:t>
       </w:r>
-      <w:hyperlink r:id="rId33" w:history="1">
+      <w:hyperlink r:id="rId32" w:history="1">
         <w:r>
           <w:rPr>
             <w:rStyle w:val="Link"/>
@@ -32456,7 +32400,7 @@
         </w:rPr>
         <w:t xml:space="preserve">C.D. Good, I.S. Johnsrude, J. Ashburner, R.N. Henson, K.J. Friston, R.S. Frackowiak (2001): </w:t>
       </w:r>
-      <w:hyperlink r:id="rId34" w:history="1">
+      <w:hyperlink r:id="rId33" w:history="1">
         <w:r>
           <w:rPr>
             <w:rFonts w:ascii="Calibri" w:hAnsi="Calibri"/>
@@ -32602,7 +32546,7 @@
         </w:rPr>
         <w:t xml:space="preserve">J. Manjon, P Coupe, L. Marti-Bonmati, D.L. Collins, M. Robles (2010). </w:t>
       </w:r>
-      <w:hyperlink r:id="rId35" w:history="1">
+      <w:hyperlink r:id="rId34" w:history="1">
         <w:r>
           <w:rPr>
             <w:sz w:val="22"/>
@@ -33070,17 +33014,17 @@
       <w:r>
         <w:fldChar w:fldCharType="separate"/>
       </w:r>
+      <w:r>
+        <w:rPr>
+          <w:noProof/>
+        </w:rPr>
+        <w:t>24-Oct-17</w:t>
+      </w:r>
+      <w:r>
+        <w:fldChar w:fldCharType="end"/>
+      </w:r>
       <w:proofErr w:type="gramStart"/>
       <w:r>
-        <w:rPr>
-          <w:noProof/>
-        </w:rPr>
-        <w:t>19-Oct-17</w:t>
-      </w:r>
-      <w:r>
-        <w:fldChar w:fldCharType="end"/>
-      </w:r>
-      <w:r>
         <w:tab/>
       </w:r>
       <w:r>
@@ -33101,7 +33045,7 @@
       <w:r>
         <w:t xml:space="preserve">Christian Gaser </w:t>
       </w:r>
-      <w:hyperlink r:id="rId36" w:history="1">
+      <w:hyperlink r:id="rId35" w:history="1">
         <w:r>
           <w:rPr>
             <w:rStyle w:val="Link"/>
@@ -33140,7 +33084,7 @@
       <w:r>
         <w:t xml:space="preserve">Florian Kurth </w:t>
       </w:r>
-      <w:hyperlink r:id="rId37" w:history="1">
+      <w:hyperlink r:id="rId36" w:history="1">
         <w:r>
           <w:rPr>
             <w:rStyle w:val="Link"/>
@@ -33152,8 +33096,7 @@
     <w:p/>
     <w:sectPr>
       <w:pgSz w:w="12240" w:h="15840" w:code="1"/>
-      <w:pgMar w:top="1134" w:right="1134" w:bottom="1134" w:left="1134" w:header="720" w:footer="720" w:gutter="0"/>
-      <w:cols w:space="720"/>
+      <w:pgMar w:top="1134" w:right="1134" w:bottom="1134" w:left="1134" w:gutter="0"/>
       <w:docGrid w:linePitch="360"/>
     </w:sectPr>
   </w:body>
@@ -33161,7 +33104,7 @@
 </file>
 
 <file path=word/endnotes.xml><?xml version="1.0" encoding="utf-8"?>
-<w:endnotes xmlns:wpc="http://schemas.microsoft.com/office/word/2010/wordprocessingCanvas" xmlns:mo="http://schemas.microsoft.com/office/mac/office/2008/main" xmlns:mc="http://schemas.openxmlformats.org/markup-compatibility/2006" xmlns:mv="urn:schemas-microsoft-com:mac:vml" xmlns:o="urn:schemas-microsoft-com:office:office" xmlns:r="http://schemas.openxmlformats.org/officeDocument/2006/relationships" xmlns:m="http://schemas.openxmlformats.org/officeDocument/2006/math" xmlns:v="urn:schemas-microsoft-com:vml" xmlns:wp14="http://schemas.microsoft.com/office/word/2010/wordprocessingDrawing" xmlns:wp="http://schemas.openxmlformats.org/drawingml/2006/wordprocessingDrawing" xmlns:w10="urn:schemas-microsoft-com:office:word" xmlns:w="http://schemas.openxmlformats.org/wordprocessingml/2006/main" xmlns:w14="http://schemas.microsoft.com/office/word/2010/wordml" xmlns:wpg="http://schemas.microsoft.com/office/word/2010/wordprocessingGroup" xmlns:wpi="http://schemas.microsoft.com/office/word/2010/wordprocessingInk" xmlns:wne="http://schemas.microsoft.com/office/word/2006/wordml" xmlns:wps="http://schemas.microsoft.com/office/word/2010/wordprocessingShape" mc:Ignorable="w14 wp14 mv">
+<w:endnotes xmlns:mo="http://schemas.microsoft.com/office/mac/office/2008/main" xmlns:ve="http://schemas.openxmlformats.org/markup-compatibility/2006" xmlns:mv="urn:schemas-microsoft-com:mac:vml" xmlns:o="urn:schemas-microsoft-com:office:office" xmlns:r="http://schemas.openxmlformats.org/officeDocument/2006/relationships" xmlns:m="http://schemas.openxmlformats.org/officeDocument/2006/math" xmlns:v="urn:schemas-microsoft-com:vml" xmlns:wp="http://schemas.openxmlformats.org/drawingml/2006/wordprocessingDrawing" xmlns:w10="urn:schemas-microsoft-com:office:word" xmlns:w="http://schemas.openxmlformats.org/wordprocessingml/2006/main" xmlns:wne="http://schemas.microsoft.com/office/word/2006/wordml">
   <w:endnote w:type="separator" w:id="-1">
     <w:p>
       <w:r>
@@ -33180,7 +33123,7 @@
 </file>
 
 <file path=word/footer1.xml><?xml version="1.0" encoding="utf-8"?>
-<w:ftr xmlns:wpc="http://schemas.microsoft.com/office/word/2010/wordprocessingCanvas" xmlns:mo="http://schemas.microsoft.com/office/mac/office/2008/main" xmlns:mc="http://schemas.openxmlformats.org/markup-compatibility/2006" xmlns:mv="urn:schemas-microsoft-com:mac:vml" xmlns:o="urn:schemas-microsoft-com:office:office" xmlns:r="http://schemas.openxmlformats.org/officeDocument/2006/relationships" xmlns:m="http://schemas.openxmlformats.org/officeDocument/2006/math" xmlns:v="urn:schemas-microsoft-com:vml" xmlns:wp14="http://schemas.microsoft.com/office/word/2010/wordprocessingDrawing" xmlns:wp="http://schemas.openxmlformats.org/drawingml/2006/wordprocessingDrawing" xmlns:w10="urn:schemas-microsoft-com:office:word" xmlns:w="http://schemas.openxmlformats.org/wordprocessingml/2006/main" xmlns:w14="http://schemas.microsoft.com/office/word/2010/wordml" xmlns:wpg="http://schemas.microsoft.com/office/word/2010/wordprocessingGroup" xmlns:wpi="http://schemas.microsoft.com/office/word/2010/wordprocessingInk" xmlns:wne="http://schemas.microsoft.com/office/word/2006/wordml" xmlns:wps="http://schemas.microsoft.com/office/word/2010/wordprocessingShape" mc:Ignorable="w14 wp14">
+<w:ftr xmlns:mo="http://schemas.microsoft.com/office/mac/office/2008/main" xmlns:ve="http://schemas.openxmlformats.org/markup-compatibility/2006" xmlns:mv="urn:schemas-microsoft-com:mac:vml" xmlns:o="urn:schemas-microsoft-com:office:office" xmlns:r="http://schemas.openxmlformats.org/officeDocument/2006/relationships" xmlns:m="http://schemas.openxmlformats.org/officeDocument/2006/math" xmlns:v="urn:schemas-microsoft-com:vml" xmlns:wp="http://schemas.openxmlformats.org/drawingml/2006/wordprocessingDrawing" xmlns:w10="urn:schemas-microsoft-com:office:word" xmlns:w="http://schemas.openxmlformats.org/wordprocessingml/2006/main" xmlns:wne="http://schemas.microsoft.com/office/word/2006/wordml">
   <w:p>
     <w:pPr>
       <w:pStyle w:val="Fuzeile"/>
@@ -33230,7 +33173,7 @@
 </file>
 
 <file path=word/footer2.xml><?xml version="1.0" encoding="utf-8"?>
-<w:ftr xmlns:wpc="http://schemas.microsoft.com/office/word/2010/wordprocessingCanvas" xmlns:mo="http://schemas.microsoft.com/office/mac/office/2008/main" xmlns:mc="http://schemas.openxmlformats.org/markup-compatibility/2006" xmlns:mv="urn:schemas-microsoft-com:mac:vml" xmlns:o="urn:schemas-microsoft-com:office:office" xmlns:r="http://schemas.openxmlformats.org/officeDocument/2006/relationships" xmlns:m="http://schemas.openxmlformats.org/officeDocument/2006/math" xmlns:v="urn:schemas-microsoft-com:vml" xmlns:wp14="http://schemas.microsoft.com/office/word/2010/wordprocessingDrawing" xmlns:wp="http://schemas.openxmlformats.org/drawingml/2006/wordprocessingDrawing" xmlns:w10="urn:schemas-microsoft-com:office:word" xmlns:w="http://schemas.openxmlformats.org/wordprocessingml/2006/main" xmlns:w14="http://schemas.microsoft.com/office/word/2010/wordml" xmlns:wpg="http://schemas.microsoft.com/office/word/2010/wordprocessingGroup" xmlns:wpi="http://schemas.microsoft.com/office/word/2010/wordprocessingInk" xmlns:wne="http://schemas.microsoft.com/office/word/2006/wordml" xmlns:wps="http://schemas.microsoft.com/office/word/2010/wordprocessingShape" mc:Ignorable="w14 wp14">
+<w:ftr xmlns:mo="http://schemas.microsoft.com/office/mac/office/2008/main" xmlns:ve="http://schemas.openxmlformats.org/markup-compatibility/2006" xmlns:mv="urn:schemas-microsoft-com:mac:vml" xmlns:o="urn:schemas-microsoft-com:office:office" xmlns:r="http://schemas.openxmlformats.org/officeDocument/2006/relationships" xmlns:m="http://schemas.openxmlformats.org/officeDocument/2006/math" xmlns:v="urn:schemas-microsoft-com:vml" xmlns:wp="http://schemas.openxmlformats.org/drawingml/2006/wordprocessingDrawing" xmlns:w10="urn:schemas-microsoft-com:office:word" xmlns:w="http://schemas.openxmlformats.org/wordprocessingml/2006/main" xmlns:wne="http://schemas.microsoft.com/office/word/2006/wordml">
   <w:p>
     <w:pPr>
       <w:pStyle w:val="Fuzeile"/>
@@ -33280,7 +33223,7 @@
 </file>
 
 <file path=word/footnotes.xml><?xml version="1.0" encoding="utf-8"?>
-<w:footnotes xmlns:wpc="http://schemas.microsoft.com/office/word/2010/wordprocessingCanvas" xmlns:mo="http://schemas.microsoft.com/office/mac/office/2008/main" xmlns:mc="http://schemas.openxmlformats.org/markup-compatibility/2006" xmlns:mv="urn:schemas-microsoft-com:mac:vml" xmlns:o="urn:schemas-microsoft-com:office:office" xmlns:r="http://schemas.openxmlformats.org/officeDocument/2006/relationships" xmlns:m="http://schemas.openxmlformats.org/officeDocument/2006/math" xmlns:v="urn:schemas-microsoft-com:vml" xmlns:wp14="http://schemas.microsoft.com/office/word/2010/wordprocessingDrawing" xmlns:wp="http://schemas.openxmlformats.org/drawingml/2006/wordprocessingDrawing" xmlns:w10="urn:schemas-microsoft-com:office:word" xmlns:w="http://schemas.openxmlformats.org/wordprocessingml/2006/main" xmlns:w14="http://schemas.microsoft.com/office/word/2010/wordml" xmlns:wpg="http://schemas.microsoft.com/office/word/2010/wordprocessingGroup" xmlns:wpi="http://schemas.microsoft.com/office/word/2010/wordprocessingInk" xmlns:wne="http://schemas.microsoft.com/office/word/2006/wordml" xmlns:wps="http://schemas.microsoft.com/office/word/2010/wordprocessingShape" mc:Ignorable="w14 wp14 mv">
+<w:footnotes xmlns:mo="http://schemas.microsoft.com/office/mac/office/2008/main" xmlns:ve="http://schemas.openxmlformats.org/markup-compatibility/2006" xmlns:mv="urn:schemas-microsoft-com:mac:vml" xmlns:o="urn:schemas-microsoft-com:office:office" xmlns:r="http://schemas.openxmlformats.org/officeDocument/2006/relationships" xmlns:m="http://schemas.openxmlformats.org/officeDocument/2006/math" xmlns:v="urn:schemas-microsoft-com:vml" xmlns:wp="http://schemas.openxmlformats.org/drawingml/2006/wordprocessingDrawing" xmlns:w10="urn:schemas-microsoft-com:office:word" xmlns:w="http://schemas.openxmlformats.org/wordprocessingml/2006/main" xmlns:wne="http://schemas.microsoft.com/office/word/2006/wordml">
   <w:footnote w:type="separator" w:id="-1">
     <w:p>
       <w:r>
@@ -33590,7 +33533,7 @@
 </file>
 
 <file path=word/numbering.xml><?xml version="1.0" encoding="utf-8"?>
-<w:numbering xmlns:wpc="http://schemas.microsoft.com/office/word/2010/wordprocessingCanvas" xmlns:mo="http://schemas.microsoft.com/office/mac/office/2008/main" xmlns:mc="http://schemas.openxmlformats.org/markup-compatibility/2006" xmlns:mv="urn:schemas-microsoft-com:mac:vml" xmlns:o="urn:schemas-microsoft-com:office:office" xmlns:r="http://schemas.openxmlformats.org/officeDocument/2006/relationships" xmlns:m="http://schemas.openxmlformats.org/officeDocument/2006/math" xmlns:v="urn:schemas-microsoft-com:vml" xmlns:wp14="http://schemas.microsoft.com/office/word/2010/wordprocessingDrawing" xmlns:wp="http://schemas.openxmlformats.org/drawingml/2006/wordprocessingDrawing" xmlns:w10="urn:schemas-microsoft-com:office:word" xmlns:w="http://schemas.openxmlformats.org/wordprocessingml/2006/main" xmlns:w14="http://schemas.microsoft.com/office/word/2010/wordml" xmlns:wpg="http://schemas.microsoft.com/office/word/2010/wordprocessingGroup" xmlns:wpi="http://schemas.microsoft.com/office/word/2010/wordprocessingInk" xmlns:wne="http://schemas.microsoft.com/office/word/2006/wordml" xmlns:wps="http://schemas.microsoft.com/office/word/2010/wordprocessingShape" mc:Ignorable="w14 wp14 mv">
+<w:numbering xmlns:mo="http://schemas.microsoft.com/office/mac/office/2008/main" xmlns:ve="http://schemas.openxmlformats.org/markup-compatibility/2006" xmlns:mv="urn:schemas-microsoft-com:mac:vml" xmlns:o="urn:schemas-microsoft-com:office:office" xmlns:r="http://schemas.openxmlformats.org/officeDocument/2006/relationships" xmlns:m="http://schemas.openxmlformats.org/officeDocument/2006/math" xmlns:v="urn:schemas-microsoft-com:vml" xmlns:wp="http://schemas.openxmlformats.org/drawingml/2006/wordprocessingDrawing" xmlns:w10="urn:schemas-microsoft-com:office:word" xmlns:w="http://schemas.openxmlformats.org/wordprocessingml/2006/main" xmlns:wne="http://schemas.microsoft.com/office/word/2006/wordml">
   <w:abstractNum w:abstractNumId="0">
     <w:nsid w:val="00BC630A"/>
     <w:multiLevelType w:val="hybridMultilevel"/>
@@ -37959,7 +37902,7 @@
 </file>
 
 <file path=word/styles.xml><?xml version="1.0" encoding="utf-8"?>
-<w:styles xmlns:mc="http://schemas.openxmlformats.org/markup-compatibility/2006" xmlns:r="http://schemas.openxmlformats.org/officeDocument/2006/relationships" xmlns:w="http://schemas.openxmlformats.org/wordprocessingml/2006/main" xmlns:w14="http://schemas.microsoft.com/office/word/2010/wordml" mc:Ignorable="w14">
+<w:styles xmlns:r="http://schemas.openxmlformats.org/officeDocument/2006/relationships" xmlns:w="http://schemas.openxmlformats.org/wordprocessingml/2006/main">
   <w:docDefaults>
     <w:rPrDefault>
       <w:rPr>
@@ -38168,15 +38111,14 @@
   </w:style>
   <w:style w:type="character" w:default="1" w:styleId="Absatzstandardschriftart">
     <w:name w:val="Default Paragraph Font"/>
-    <w:uiPriority w:val="1"/>
     <w:semiHidden/>
     <w:unhideWhenUsed/>
   </w:style>
   <w:style w:type="table" w:default="1" w:styleId="NormaleTabelle">
     <w:name w:val="Normal Table"/>
-    <w:uiPriority w:val="99"/>
     <w:semiHidden/>
     <w:unhideWhenUsed/>
+    <w:qFormat/>
     <w:tblPr>
       <w:tblInd w:w="0" w:type="dxa"/>
       <w:tblCellMar>
@@ -38189,7 +38131,6 @@
   </w:style>
   <w:style w:type="numbering" w:default="1" w:styleId="KeineListe">
     <w:name w:val="No List"/>
-    <w:uiPriority w:val="99"/>
     <w:semiHidden/>
     <w:unhideWhenUsed/>
   </w:style>
@@ -40133,7 +40074,7 @@
 </file>
 
 <file path=customXml/itemProps1.xml><?xml version="1.0" encoding="utf-8"?>
-<ds:datastoreItem xmlns:ds="http://schemas.openxmlformats.org/officeDocument/2006/customXml" ds:itemID="{B3DE6CF5-FF0E-544C-AD8F-D62FB893D543}">
+<ds:datastoreItem xmlns:ds="http://schemas.openxmlformats.org/officeDocument/2006/customXml" ds:itemID="{383A39B1-88FB-DD47-8307-AB6E474BCC54}">
   <ds:schemaRefs>
     <ds:schemaRef ds:uri="http://schemas.openxmlformats.org/officeDocument/2006/bibliography"/>
   </ds:schemaRefs>

</xml_diff>

<commit_message>
Changed paths: M       CAT12-Manual.docx M       CAT12-Manual.pdf M       CHANGES.txt M       Contents.m M       cat_conf_stools.m M       cat_surf_resamp.m M       html/cat.html M       html/cat_starting.html  M      templates_animals/chimpanzee_T1.nii  M      templates_animals/chimpanzee_TPM.nii  M      templates_animals/chimpanzee_Template_0_GS.nii  M      templates_animals/chimpanzee_Template_1_GS.nii  M      templates_animals/chimpanzee_Template_2_GS.nii  M      templates_animals/chimpanzee_Template_3_GS.nii  M      templates_animals/chimpanzee_Template_4_GS.nii  M      templates_animals/chimpanzee_brainmask.nii
Changed: Recommendation for surface smoothing is again 15mm even for the new
smoothing method. Changed all links to this new value.


git-svn-id: svn://141.35.69.214/cat12@1249 9f44b166-36c4-483c-8295-4af200601734
</commit_message>
<xml_diff>
--- a/CAT12-Manual.docx
+++ b/CAT12-Manual.docx
@@ -3229,6 +3229,24 @@
         <w:t>stimation" in "Writing options"</w:t>
       </w:r>
       <w:r>
+        <w:t xml:space="preserve"> </w:t>
+      </w:r>
+      <w:r>
+        <w:t xml:space="preserve">(for longitudinal </w:t>
+      </w:r>
+      <w:r>
+        <w:t xml:space="preserve">data use </w:t>
+      </w:r>
+      <w:r>
+        <w:rPr>
+          <w:b/>
+        </w:rPr>
+        <w:t>Segment longitudinal data</w:t>
+      </w:r>
+      <w:r>
+        <w:t>)</w:t>
+      </w:r>
+      <w:r>
         <w:t>.</w:t>
       </w:r>
     </w:p>
@@ -3305,10 +3323,10 @@
         <w:t>s</w:t>
       </w:r>
       <w:r>
-        <w:t xml:space="preserve"> (suggested starting value 1</w:t>
-      </w:r>
-      <w:r>
-        <w:t>2-1</w:t>
+        <w:t xml:space="preserve"> (suggested starting value </w:t>
+      </w:r>
+      <w:r>
+        <w:t>1</w:t>
       </w:r>
       <w:r>
         <w:t>5mm for cortical thickness and 20</w:t>
@@ -20409,7 +20427,12 @@
     </w:p>
     <w:p>
       <w:r>
-        <w:t xml:space="preserve">However, not only the underlying methods between the SPM12 and the CAT12 longitudinal batch differ but also the focus of the potential applications. SPM12 additionally regularizes the deformations with regard to the time differences between the images and has its strengths more in finding larger effects over longer time periods (e.g. ageing effects or atrophy). The use of deformations between the time points allows for estimating and detecting larger changes, while rather subtle effects over shorter time periods in the range of weeks or a few months are more difficult to detect. In contrast, the longitudinal preprocessing in CAT12 was developed and optimized for detecting more subtle effects over shorter time ranges (e.g. brain plasticity or training effects after a few weeks or even shorter times). </w:t>
+        <w:t xml:space="preserve">However, not only the underlying methods between the SPM12 and the CAT12 longitudinal batch differ but also the focus of the potential applications. SPM12 additionally regularizes the deformations with regard to the time differences between the images and has its strengths more in finding larger effects over longer time periods (e.g. ageing effects or atrophy). The use of deformations between the time points allows for estimating and detecting larger changes, while rather subtle effects over shorter time periods in the range of weeks or a few months </w:t>
+      </w:r>
+      <w:bookmarkStart w:id="74" w:name="_GoBack"/>
+      <w:bookmarkEnd w:id="74"/>
+      <w:r>
+        <w:t xml:space="preserve">are more difficult to detect. In contrast, the longitudinal preprocessing in CAT12 was developed and optimized for detecting more subtle effects over shorter time ranges (e.g. brain plasticity or training effects after a few weeks or even shorter times). </w:t>
       </w:r>
     </w:p>
     <w:p>
@@ -20459,15 +20482,15 @@
       <w:pPr>
         <w:pStyle w:val="berschrift3"/>
       </w:pPr>
-      <w:bookmarkStart w:id="74" w:name="_Toc328131072"/>
-      <w:bookmarkStart w:id="75" w:name="_Toc366501891"/>
-      <w:bookmarkStart w:id="76" w:name="_Toc366502668"/>
+      <w:bookmarkStart w:id="75" w:name="_Toc328131072"/>
+      <w:bookmarkStart w:id="76" w:name="_Toc366501891"/>
+      <w:bookmarkStart w:id="77" w:name="_Toc366502668"/>
       <w:r>
         <w:t>Change Settings for Preprocessing</w:t>
       </w:r>
-      <w:bookmarkEnd w:id="74"/>
       <w:bookmarkEnd w:id="75"/>
       <w:bookmarkEnd w:id="76"/>
+      <w:bookmarkEnd w:id="77"/>
     </w:p>
     <w:p>
       <w:pPr>
@@ -20566,9 +20589,9 @@
       <w:pPr>
         <w:pStyle w:val="berschrift3"/>
       </w:pPr>
-      <w:bookmarkStart w:id="77" w:name="_Toc328131073"/>
-      <w:bookmarkStart w:id="78" w:name="_Toc366501892"/>
-      <w:bookmarkStart w:id="79" w:name="_Toc366502669"/>
+      <w:bookmarkStart w:id="78" w:name="_Toc328131073"/>
+      <w:bookmarkStart w:id="79" w:name="_Toc366501892"/>
+      <w:bookmarkStart w:id="80" w:name="_Toc366502669"/>
       <w:r>
         <w:t xml:space="preserve">Preprocessing of </w:t>
       </w:r>
@@ -20578,9 +20601,9 @@
       <w:r>
         <w:t>ata</w:t>
       </w:r>
-      <w:bookmarkEnd w:id="77"/>
       <w:bookmarkEnd w:id="78"/>
       <w:bookmarkEnd w:id="79"/>
+      <w:bookmarkEnd w:id="80"/>
     </w:p>
     <w:p>
       <w:pPr>
@@ -20835,18 +20858,18 @@
       <w:pPr>
         <w:pStyle w:val="berschrift3"/>
       </w:pPr>
-      <w:bookmarkStart w:id="80" w:name="_Toc328131074"/>
-      <w:bookmarkStart w:id="81" w:name="_Toc366501893"/>
-      <w:bookmarkStart w:id="82" w:name="_Toc366502670"/>
+      <w:bookmarkStart w:id="81" w:name="_Toc328131074"/>
+      <w:bookmarkStart w:id="82" w:name="_Toc366501893"/>
+      <w:bookmarkStart w:id="83" w:name="_Toc366502670"/>
       <w:r>
         <w:t>Statistical Analysis of Longitudinal Data in One G</w:t>
       </w:r>
       <w:r>
         <w:t>roup</w:t>
       </w:r>
-      <w:bookmarkEnd w:id="80"/>
       <w:bookmarkEnd w:id="81"/>
       <w:bookmarkEnd w:id="82"/>
+      <w:bookmarkEnd w:id="83"/>
     </w:p>
     <w:p>
       <w:pPr>
@@ -22112,18 +22135,18 @@
       <w:pPr>
         <w:pStyle w:val="berschrift3"/>
       </w:pPr>
-      <w:bookmarkStart w:id="83" w:name="_Toc328131075"/>
-      <w:bookmarkStart w:id="84" w:name="_Toc366501894"/>
-      <w:bookmarkStart w:id="85" w:name="_Toc366502671"/>
+      <w:bookmarkStart w:id="84" w:name="_Toc328131075"/>
+      <w:bookmarkStart w:id="85" w:name="_Toc366501894"/>
+      <w:bookmarkStart w:id="86" w:name="_Toc366502671"/>
       <w:r>
         <w:t>Statistical Analysis of Longitudinal Data in Two G</w:t>
       </w:r>
       <w:r>
         <w:t>roups</w:t>
       </w:r>
-      <w:bookmarkEnd w:id="83"/>
       <w:bookmarkEnd w:id="84"/>
       <w:bookmarkEnd w:id="85"/>
+      <w:bookmarkEnd w:id="86"/>
     </w:p>
     <w:p>
       <w:pPr>
@@ -25229,12 +25252,12 @@
       <w:pPr>
         <w:pStyle w:val="berschrift2"/>
       </w:pPr>
-      <w:bookmarkStart w:id="86" w:name="_Toc328131076"/>
+      <w:bookmarkStart w:id="87" w:name="_Toc328131076"/>
       <w:r>
         <w:br w:type="page"/>
       </w:r>
-      <w:bookmarkStart w:id="87" w:name="_Toc366501895"/>
-      <w:bookmarkStart w:id="88" w:name="_Toc366502672"/>
+      <w:bookmarkStart w:id="88" w:name="_Toc366501895"/>
+      <w:bookmarkStart w:id="89" w:name="_Toc366502672"/>
       <w:proofErr w:type="spellStart"/>
       <w:r>
         <w:lastRenderedPageBreak/>
@@ -25259,9 +25282,9 @@
       <w:r>
         <w:t>analyses</w:t>
       </w:r>
-      <w:bookmarkEnd w:id="86"/>
       <w:bookmarkEnd w:id="87"/>
       <w:bookmarkEnd w:id="88"/>
+      <w:bookmarkEnd w:id="89"/>
       <w:proofErr w:type="spellEnd"/>
     </w:p>
     <w:p>
@@ -25553,9 +25576,9 @@
       <w:r>
         <w:br w:type="page"/>
       </w:r>
-      <w:bookmarkStart w:id="89" w:name="_Toc328131077"/>
-      <w:bookmarkStart w:id="90" w:name="_Toc366501896"/>
-      <w:bookmarkStart w:id="91" w:name="_Toc366502673"/>
+      <w:bookmarkStart w:id="90" w:name="_Toc328131077"/>
+      <w:bookmarkStart w:id="91" w:name="_Toc366501896"/>
+      <w:bookmarkStart w:id="92" w:name="_Toc366502673"/>
       <w:proofErr w:type="spellStart"/>
       <w:r>
         <w:lastRenderedPageBreak/>
@@ -25577,9 +25600,9 @@
       <w:r>
         <w:t>workflows</w:t>
       </w:r>
-      <w:bookmarkEnd w:id="89"/>
       <w:bookmarkEnd w:id="90"/>
       <w:bookmarkEnd w:id="91"/>
+      <w:bookmarkEnd w:id="92"/>
       <w:proofErr w:type="spellEnd"/>
     </w:p>
     <w:p/>
@@ -25661,15 +25684,15 @@
       <w:pPr>
         <w:pStyle w:val="berschrift3"/>
       </w:pPr>
-      <w:bookmarkStart w:id="92" w:name="_Toc328131078"/>
-      <w:bookmarkStart w:id="93" w:name="_Toc366501897"/>
-      <w:bookmarkStart w:id="94" w:name="_Toc366502674"/>
+      <w:bookmarkStart w:id="93" w:name="_Toc328131078"/>
+      <w:bookmarkStart w:id="94" w:name="_Toc366501897"/>
+      <w:bookmarkStart w:id="95" w:name="_Toc366502674"/>
       <w:r>
         <w:t>Customized Tissue Probability Maps</w:t>
       </w:r>
-      <w:bookmarkEnd w:id="92"/>
       <w:bookmarkEnd w:id="93"/>
       <w:bookmarkEnd w:id="94"/>
+      <w:bookmarkEnd w:id="95"/>
     </w:p>
     <w:p>
       <w:pPr>
@@ -26006,15 +26029,15 @@
       <w:pPr>
         <w:pStyle w:val="berschrift3"/>
       </w:pPr>
-      <w:bookmarkStart w:id="95" w:name="_Toc328131079"/>
-      <w:bookmarkStart w:id="96" w:name="_Toc366501898"/>
-      <w:bookmarkStart w:id="97" w:name="_Toc366502675"/>
+      <w:bookmarkStart w:id="96" w:name="_Toc328131079"/>
+      <w:bookmarkStart w:id="97" w:name="_Toc366501898"/>
+      <w:bookmarkStart w:id="98" w:name="_Toc366502675"/>
       <w:r>
         <w:t>Customized DARTEL-template</w:t>
       </w:r>
-      <w:bookmarkEnd w:id="95"/>
       <w:bookmarkEnd w:id="96"/>
       <w:bookmarkEnd w:id="97"/>
+      <w:bookmarkEnd w:id="98"/>
     </w:p>
     <w:p>
       <w:pPr>
@@ -27264,9 +27287,9 @@
       <w:pPr>
         <w:pStyle w:val="berschrift1"/>
       </w:pPr>
-      <w:bookmarkStart w:id="98" w:name="_Toc328131080"/>
-      <w:bookmarkStart w:id="99" w:name="_Toc366501899"/>
-      <w:bookmarkStart w:id="100" w:name="_Toc366502676"/>
+      <w:bookmarkStart w:id="99" w:name="_Toc328131080"/>
+      <w:bookmarkStart w:id="100" w:name="_Toc366501899"/>
+      <w:bookmarkStart w:id="101" w:name="_Toc366502676"/>
       <w:r>
         <w:t xml:space="preserve">Other variants of computational </w:t>
       </w:r>
@@ -27274,18 +27297,18 @@
       <w:r>
         <w:t>morphometry</w:t>
       </w:r>
-      <w:bookmarkEnd w:id="98"/>
       <w:bookmarkEnd w:id="99"/>
       <w:bookmarkEnd w:id="100"/>
+      <w:bookmarkEnd w:id="101"/>
       <w:proofErr w:type="spellEnd"/>
     </w:p>
     <w:p>
       <w:pPr>
         <w:pStyle w:val="berschrift2"/>
       </w:pPr>
-      <w:bookmarkStart w:id="101" w:name="_Toc328131081"/>
-      <w:bookmarkStart w:id="102" w:name="_Toc366501900"/>
-      <w:bookmarkStart w:id="103" w:name="_Toc366502677"/>
+      <w:bookmarkStart w:id="102" w:name="_Toc328131081"/>
+      <w:bookmarkStart w:id="103" w:name="_Toc366501900"/>
+      <w:bookmarkStart w:id="104" w:name="_Toc366502677"/>
       <w:r>
         <w:t>Deformation-</w:t>
       </w:r>
@@ -27305,9 +27328,9 @@
       <w:r>
         <w:t xml:space="preserve"> (DBM)</w:t>
       </w:r>
-      <w:bookmarkEnd w:id="101"/>
       <w:bookmarkEnd w:id="102"/>
       <w:bookmarkEnd w:id="103"/>
+      <w:bookmarkEnd w:id="104"/>
     </w:p>
     <w:p>
       <w:pPr>
@@ -28193,9 +28216,9 @@
       <w:pPr>
         <w:pStyle w:val="berschrift2"/>
       </w:pPr>
-      <w:bookmarkStart w:id="104" w:name="_Toc328131082"/>
-      <w:bookmarkStart w:id="105" w:name="_Toc366501901"/>
-      <w:bookmarkStart w:id="106" w:name="_Toc366502678"/>
+      <w:bookmarkStart w:id="105" w:name="_Toc328131082"/>
+      <w:bookmarkStart w:id="106" w:name="_Toc366501901"/>
+      <w:bookmarkStart w:id="107" w:name="_Toc366502678"/>
       <w:proofErr w:type="spellStart"/>
       <w:r>
         <w:t>Surface-based</w:t>
@@ -28212,9 +28235,9 @@
       <w:r>
         <w:t xml:space="preserve"> (SBM)</w:t>
       </w:r>
-      <w:bookmarkEnd w:id="104"/>
       <w:bookmarkEnd w:id="105"/>
       <w:bookmarkEnd w:id="106"/>
+      <w:bookmarkEnd w:id="107"/>
     </w:p>
     <w:p>
       <w:pPr>
@@ -28778,7 +28801,7 @@
       </w:r>
       <w:proofErr w:type="gramEnd"/>
       <w:r>
-        <w:t xml:space="preserve"> with a value of 12</w:t>
+        <w:t xml:space="preserve"> with a value of 15</w:t>
       </w:r>
       <w:r>
         <w:t>mm</w:t>
@@ -29458,9 +29481,9 @@
       <w:pPr>
         <w:pStyle w:val="berschrift2"/>
       </w:pPr>
-      <w:bookmarkStart w:id="107" w:name="_Toc328131083"/>
-      <w:bookmarkStart w:id="108" w:name="_Toc366501902"/>
-      <w:bookmarkStart w:id="109" w:name="_Toc366502679"/>
+      <w:bookmarkStart w:id="108" w:name="_Toc328131083"/>
+      <w:bookmarkStart w:id="109" w:name="_Toc366501902"/>
+      <w:bookmarkStart w:id="110" w:name="_Toc366502679"/>
       <w:r>
         <w:t xml:space="preserve">Region </w:t>
       </w:r>
@@ -29484,9 +29507,9 @@
       <w:r>
         <w:t>analysis</w:t>
       </w:r>
-      <w:bookmarkEnd w:id="107"/>
       <w:bookmarkEnd w:id="108"/>
       <w:bookmarkEnd w:id="109"/>
+      <w:bookmarkEnd w:id="110"/>
       <w:proofErr w:type="spellEnd"/>
     </w:p>
     <w:p>
@@ -30529,15 +30552,15 @@
       <w:pPr>
         <w:pStyle w:val="berschrift1"/>
       </w:pPr>
-      <w:bookmarkStart w:id="110" w:name="_Toc328131084"/>
-      <w:bookmarkStart w:id="111" w:name="_Toc366501903"/>
-      <w:bookmarkStart w:id="112" w:name="_Toc366502680"/>
+      <w:bookmarkStart w:id="111" w:name="_Toc328131084"/>
+      <w:bookmarkStart w:id="112" w:name="_Toc366501903"/>
+      <w:bookmarkStart w:id="113" w:name="_Toc366502680"/>
       <w:r>
         <w:t>Additional information on native, normalized and modulated volumes</w:t>
       </w:r>
-      <w:bookmarkEnd w:id="110"/>
       <w:bookmarkEnd w:id="111"/>
       <w:bookmarkEnd w:id="112"/>
+      <w:bookmarkEnd w:id="113"/>
     </w:p>
     <w:p>
       <w:pPr>
@@ -30819,16 +30842,16 @@
       <w:pPr>
         <w:pStyle w:val="berschrift1"/>
       </w:pPr>
-      <w:bookmarkStart w:id="113" w:name="_Toc328131085"/>
-      <w:bookmarkStart w:id="114" w:name="_Toc366501904"/>
-      <w:bookmarkStart w:id="115" w:name="_Toc366502681"/>
+      <w:bookmarkStart w:id="114" w:name="_Toc328131085"/>
+      <w:bookmarkStart w:id="115" w:name="_Toc366501904"/>
+      <w:bookmarkStart w:id="116" w:name="_Toc366502681"/>
       <w:r>
         <w:lastRenderedPageBreak/>
         <w:t>Naming convention of output files</w:t>
       </w:r>
-      <w:bookmarkEnd w:id="113"/>
       <w:bookmarkEnd w:id="114"/>
       <w:bookmarkEnd w:id="115"/>
+      <w:bookmarkEnd w:id="116"/>
     </w:p>
     <w:p/>
     <w:p>
@@ -33743,26 +33766,18 @@
       <w:pPr>
         <w:pStyle w:val="berschrift1"/>
       </w:pPr>
-      <w:bookmarkStart w:id="116" w:name="_Toc366501905"/>
-      <w:bookmarkStart w:id="117" w:name="_Toc366502682"/>
-      <w:bookmarkStart w:id="118" w:name="_Toc328131086"/>
+      <w:bookmarkStart w:id="117" w:name="_Toc366501905"/>
+      <w:bookmarkStart w:id="118" w:name="_Toc366502682"/>
+      <w:bookmarkStart w:id="119" w:name="_Toc328131086"/>
       <w:r>
         <w:t>Calling CAT from the UNIX command line</w:t>
       </w:r>
-      <w:bookmarkEnd w:id="116"/>
       <w:bookmarkEnd w:id="117"/>
-    </w:p>
-    <w:p>
-      <w:r>
-        <w:t>You can call CAT also from the Unix co</w:t>
-      </w:r>
-      <w:bookmarkStart w:id="119" w:name="_GoBack"/>
-      <w:r>
-        <w:t>mm</w:t>
-      </w:r>
-      <w:bookmarkEnd w:id="119"/>
-      <w:r>
-        <w:t xml:space="preserve">and line as shell script. This allows </w:t>
+      <w:bookmarkEnd w:id="118"/>
+    </w:p>
+    <w:p>
+      <w:r>
+        <w:t xml:space="preserve">You can call CAT also from the Unix command line as shell script. This allows </w:t>
       </w:r>
       <w:proofErr w:type="gramStart"/>
       <w:r>
@@ -33811,7 +33826,7 @@
       <w:r>
         <w:t>Technical information</w:t>
       </w:r>
-      <w:bookmarkEnd w:id="118"/>
+      <w:bookmarkEnd w:id="119"/>
       <w:bookmarkEnd w:id="120"/>
       <w:bookmarkEnd w:id="121"/>
     </w:p>
@@ -38278,7 +38293,7 @@
         <w:rStyle w:val="Seitenzahl"/>
         <w:noProof/>
       </w:rPr>
-      <w:t>52</w:t>
+      <w:t>30</w:t>
     </w:r>
     <w:r>
       <w:rPr>
@@ -45181,7 +45196,7 @@
 </file>
 
 <file path=customXml/itemProps1.xml><?xml version="1.0" encoding="utf-8"?>
-<ds:datastoreItem xmlns:ds="http://schemas.openxmlformats.org/officeDocument/2006/customXml" ds:itemID="{9FA4511F-263D-1E4C-83DA-0136BC169C26}">
+<ds:datastoreItem xmlns:ds="http://schemas.openxmlformats.org/officeDocument/2006/customXml" ds:itemID="{44FC9CE9-9AEF-C240-B373-938AEA191A96}">
   <ds:schemaRefs>
     <ds:schemaRef ds:uri="http://schemas.openxmlformats.org/officeDocument/2006/bibliography"/>
   </ds:schemaRefs>

</xml_diff>

<commit_message>
Changed paths: M       CAT12-Manual.docx M       CAT12-Manual.pdf M       CHANGES.txt M       Contents.m M       cat_conf_stools.m M       cat_surf_resamp.m M       cat_surf_vol2surf.m M       html/cat.html M       html/cat_starting.html A       templates_surfaces_32k/lh.thickness.Template_T1_IXI555_MNI152_GS A       templates_surfaces_32k/rh.thickness.Template_T1_IXI555_MNI152_GS
(1) Fixed: Added options for 32k meshes and merging hemispheres to mapping
function for normalized volumes to template surface.
(2) Changed: Cleaning field names in cat_conf_stools.m


git-svn-id: svn://141.35.69.214/cat12@1251 9f44b166-36c4-483c-8295-4af200601734
</commit_message>
<xml_diff>
--- a/CAT12-Manual.docx
+++ b/CAT12-Manual.docx
@@ -2974,7 +2974,15 @@
         <w:t xml:space="preserve"> function in the SPM GUI. </w:t>
       </w:r>
       <w:r>
-        <w:t>If you find a considerable correlation between TIV and any other parameter of interest it is recommended to rather use global scaling with TIV. Check the section “Build the statistical model” for more details</w:t>
+        <w:t>If you find a considerable correlation between TIV and any other parameter of interest it is recommended to rather use global scaling with TIV. Check the section “Build</w:t>
+      </w:r>
+      <w:r>
+        <w:t>ing</w:t>
+      </w:r>
+      <w:bookmarkStart w:id="3" w:name="_GoBack"/>
+      <w:bookmarkEnd w:id="3"/>
+      <w:r>
+        <w:t xml:space="preserve"> the statistical model” for more details</w:t>
       </w:r>
       <w:r>
         <w:t>.</w:t>
@@ -3673,16 +3681,16 @@
       <w:r>
         <w:br w:type="page"/>
       </w:r>
-      <w:bookmarkStart w:id="3" w:name="_Toc328131050"/>
-      <w:bookmarkStart w:id="4" w:name="_Toc366501867"/>
-      <w:bookmarkStart w:id="5" w:name="_Toc366502644"/>
+      <w:bookmarkStart w:id="4" w:name="_Toc328131050"/>
+      <w:bookmarkStart w:id="5" w:name="_Toc366501867"/>
+      <w:bookmarkStart w:id="6" w:name="_Toc366502644"/>
       <w:r>
         <w:lastRenderedPageBreak/>
         <w:t>Introduction and Overview</w:t>
       </w:r>
-      <w:bookmarkEnd w:id="3"/>
       <w:bookmarkEnd w:id="4"/>
       <w:bookmarkEnd w:id="5"/>
+      <w:bookmarkEnd w:id="6"/>
     </w:p>
     <w:p/>
     <w:p>
@@ -3913,15 +3921,15 @@
       <w:pPr>
         <w:pStyle w:val="berschrift1"/>
       </w:pPr>
-      <w:bookmarkStart w:id="6" w:name="_Toc328131051"/>
-      <w:bookmarkStart w:id="7" w:name="_Toc366501868"/>
-      <w:bookmarkStart w:id="8" w:name="_Toc366502645"/>
+      <w:bookmarkStart w:id="7" w:name="_Toc328131051"/>
+      <w:bookmarkStart w:id="8" w:name="_Toc366501868"/>
+      <w:bookmarkStart w:id="9" w:name="_Toc366502645"/>
       <w:r>
         <w:t>Getting Started</w:t>
       </w:r>
-      <w:bookmarkEnd w:id="6"/>
       <w:bookmarkEnd w:id="7"/>
       <w:bookmarkEnd w:id="8"/>
+      <w:bookmarkEnd w:id="9"/>
     </w:p>
     <w:p>
       <w:pPr>
@@ -3930,15 +3938,15 @@
           <w:highlight w:val="green"/>
         </w:rPr>
       </w:pPr>
-      <w:bookmarkStart w:id="9" w:name="_Toc328131052"/>
-      <w:bookmarkStart w:id="10" w:name="_Toc366501869"/>
-      <w:bookmarkStart w:id="11" w:name="_Toc366502646"/>
+      <w:bookmarkStart w:id="10" w:name="_Toc328131052"/>
+      <w:bookmarkStart w:id="11" w:name="_Toc366501869"/>
+      <w:bookmarkStart w:id="12" w:name="_Toc366502646"/>
       <w:r>
         <w:t>Download and Installation</w:t>
       </w:r>
-      <w:bookmarkEnd w:id="9"/>
       <w:bookmarkEnd w:id="10"/>
       <w:bookmarkEnd w:id="11"/>
+      <w:bookmarkEnd w:id="12"/>
     </w:p>
     <w:p>
       <w:pPr>
@@ -4079,16 +4087,16 @@
       <w:r>
         <w:br w:type="page"/>
       </w:r>
-      <w:bookmarkStart w:id="12" w:name="_Toc328131053"/>
-      <w:bookmarkStart w:id="13" w:name="_Toc366501870"/>
-      <w:bookmarkStart w:id="14" w:name="_Toc366502647"/>
+      <w:bookmarkStart w:id="13" w:name="_Toc328131053"/>
+      <w:bookmarkStart w:id="14" w:name="_Toc366501870"/>
+      <w:bookmarkStart w:id="15" w:name="_Toc366502647"/>
       <w:r>
         <w:lastRenderedPageBreak/>
         <w:t>Starting the Toolbox</w:t>
       </w:r>
-      <w:bookmarkEnd w:id="12"/>
       <w:bookmarkEnd w:id="13"/>
       <w:bookmarkEnd w:id="14"/>
+      <w:bookmarkEnd w:id="15"/>
     </w:p>
     <w:p>
       <w:pPr>
@@ -4429,15 +4437,15 @@
       <w:pPr>
         <w:pStyle w:val="berschrift3"/>
       </w:pPr>
-      <w:bookmarkStart w:id="15" w:name="_Toc328131054"/>
-      <w:bookmarkStart w:id="16" w:name="_Toc366501871"/>
-      <w:bookmarkStart w:id="17" w:name="_Toc366502648"/>
+      <w:bookmarkStart w:id="16" w:name="_Toc328131054"/>
+      <w:bookmarkStart w:id="17" w:name="_Toc366501871"/>
+      <w:bookmarkStart w:id="18" w:name="_Toc366502648"/>
       <w:r>
         <w:t>Basic VBM analysis (overview)</w:t>
       </w:r>
-      <w:bookmarkEnd w:id="15"/>
       <w:bookmarkEnd w:id="16"/>
       <w:bookmarkEnd w:id="17"/>
+      <w:bookmarkEnd w:id="18"/>
     </w:p>
     <w:p>
       <w:r>
@@ -5036,27 +5044,27 @@
       <w:pPr>
         <w:pStyle w:val="berschrift1"/>
       </w:pPr>
-      <w:bookmarkStart w:id="18" w:name="_Toc328131055"/>
+      <w:bookmarkStart w:id="19" w:name="_Toc328131055"/>
       <w:r>
         <w:br w:type="page"/>
       </w:r>
-      <w:bookmarkStart w:id="19" w:name="_Toc366501872"/>
-      <w:bookmarkStart w:id="20" w:name="_Toc366502649"/>
+      <w:bookmarkStart w:id="20" w:name="_Toc366501872"/>
+      <w:bookmarkStart w:id="21" w:name="_Toc366502649"/>
       <w:r>
         <w:lastRenderedPageBreak/>
         <w:t>Basic VBM Analysis (detailed description)</w:t>
       </w:r>
-      <w:bookmarkEnd w:id="18"/>
       <w:bookmarkEnd w:id="19"/>
       <w:bookmarkEnd w:id="20"/>
+      <w:bookmarkEnd w:id="21"/>
     </w:p>
     <w:p>
       <w:pPr>
         <w:pStyle w:val="berschrift2"/>
       </w:pPr>
-      <w:bookmarkStart w:id="21" w:name="_Toc328131056"/>
-      <w:bookmarkStart w:id="22" w:name="_Toc366501873"/>
-      <w:bookmarkStart w:id="23" w:name="_Toc366502650"/>
+      <w:bookmarkStart w:id="22" w:name="_Toc328131056"/>
+      <w:bookmarkStart w:id="23" w:name="_Toc366501873"/>
+      <w:bookmarkStart w:id="24" w:name="_Toc366502650"/>
       <w:proofErr w:type="spellStart"/>
       <w:r>
         <w:t>Preprocessing</w:t>
@@ -5065,9 +5073,9 @@
       <w:r>
         <w:t xml:space="preserve"> Data</w:t>
       </w:r>
-      <w:bookmarkEnd w:id="21"/>
       <w:bookmarkEnd w:id="22"/>
       <w:bookmarkEnd w:id="23"/>
+      <w:bookmarkEnd w:id="24"/>
     </w:p>
     <w:p>
       <w:pPr>
@@ -5093,9 +5101,9 @@
       <w:pPr>
         <w:pStyle w:val="berschrift3"/>
       </w:pPr>
-      <w:bookmarkStart w:id="24" w:name="_Toc328131057"/>
-      <w:bookmarkStart w:id="25" w:name="_Toc366501874"/>
-      <w:bookmarkStart w:id="26" w:name="_Toc366502651"/>
+      <w:bookmarkStart w:id="25" w:name="_Toc328131057"/>
+      <w:bookmarkStart w:id="26" w:name="_Toc366501874"/>
+      <w:bookmarkStart w:id="27" w:name="_Toc366502651"/>
       <w:r>
         <w:t>First</w:t>
       </w:r>
@@ -5105,9 +5113,9 @@
       <w:r>
         <w:t>Segment Data</w:t>
       </w:r>
-      <w:bookmarkEnd w:id="24"/>
       <w:bookmarkEnd w:id="25"/>
       <w:bookmarkEnd w:id="26"/>
+      <w:bookmarkEnd w:id="27"/>
     </w:p>
     <w:p>
       <w:pPr>
@@ -5994,15 +6002,15 @@
       <w:pPr>
         <w:pStyle w:val="berschrift3"/>
       </w:pPr>
-      <w:bookmarkStart w:id="27" w:name="_Toc328131058"/>
-      <w:bookmarkStart w:id="28" w:name="_Toc366501875"/>
-      <w:bookmarkStart w:id="29" w:name="_Toc366502652"/>
+      <w:bookmarkStart w:id="28" w:name="_Toc328131058"/>
+      <w:bookmarkStart w:id="29" w:name="_Toc366501875"/>
+      <w:bookmarkStart w:id="30" w:name="_Toc366502652"/>
       <w:r>
         <w:t>Second Module: Display one slice for all images</w:t>
       </w:r>
-      <w:bookmarkEnd w:id="27"/>
       <w:bookmarkEnd w:id="28"/>
       <w:bookmarkEnd w:id="29"/>
+      <w:bookmarkEnd w:id="30"/>
     </w:p>
     <w:p>
       <w:pPr>
@@ -6254,15 +6262,15 @@
       <w:pPr>
         <w:pStyle w:val="berschrift3"/>
       </w:pPr>
-      <w:bookmarkStart w:id="30" w:name="_Toc328131059"/>
-      <w:bookmarkStart w:id="31" w:name="_Toc366501876"/>
-      <w:bookmarkStart w:id="32" w:name="_Toc366502653"/>
+      <w:bookmarkStart w:id="31" w:name="_Toc328131059"/>
+      <w:bookmarkStart w:id="32" w:name="_Toc366501876"/>
+      <w:bookmarkStart w:id="33" w:name="_Toc366502653"/>
       <w:r>
         <w:t>Third Module: Check sample homogeneity</w:t>
       </w:r>
-      <w:bookmarkEnd w:id="30"/>
       <w:bookmarkEnd w:id="31"/>
       <w:bookmarkEnd w:id="32"/>
+      <w:bookmarkEnd w:id="33"/>
     </w:p>
     <w:p>
       <w:pPr>
@@ -6851,15 +6859,15 @@
       <w:pPr>
         <w:pStyle w:val="berschrift3"/>
       </w:pPr>
-      <w:bookmarkStart w:id="33" w:name="_Toc328131060"/>
-      <w:bookmarkStart w:id="34" w:name="_Toc366501877"/>
-      <w:bookmarkStart w:id="35" w:name="_Toc366502654"/>
+      <w:bookmarkStart w:id="34" w:name="_Toc328131060"/>
+      <w:bookmarkStart w:id="35" w:name="_Toc366501877"/>
+      <w:bookmarkStart w:id="36" w:name="_Toc366502654"/>
       <w:r>
         <w:t>Fourth Module: Smooth</w:t>
       </w:r>
-      <w:bookmarkEnd w:id="33"/>
       <w:bookmarkEnd w:id="34"/>
       <w:bookmarkEnd w:id="35"/>
+      <w:bookmarkEnd w:id="36"/>
     </w:p>
     <w:p>
       <w:pPr>
@@ -7117,15 +7125,15 @@
       <w:pPr>
         <w:pStyle w:val="berschrift3"/>
       </w:pPr>
-      <w:bookmarkStart w:id="36" w:name="_Toc328131061"/>
-      <w:bookmarkStart w:id="37" w:name="_Toc366501878"/>
-      <w:bookmarkStart w:id="38" w:name="_Toc366502655"/>
+      <w:bookmarkStart w:id="37" w:name="_Toc328131061"/>
+      <w:bookmarkStart w:id="38" w:name="_Toc366501878"/>
+      <w:bookmarkStart w:id="39" w:name="_Toc366502655"/>
       <w:r>
         <w:t>Fifth Module: Estimate Total Intracranial Volume (TIV)</w:t>
       </w:r>
-      <w:bookmarkEnd w:id="36"/>
       <w:bookmarkEnd w:id="37"/>
       <w:bookmarkEnd w:id="38"/>
+      <w:bookmarkEnd w:id="39"/>
     </w:p>
     <w:p>
       <w:pPr>
@@ -7369,9 +7377,9 @@
       <w:pPr>
         <w:pStyle w:val="berschrift2"/>
       </w:pPr>
-      <w:bookmarkStart w:id="39" w:name="_Toc328131062"/>
-      <w:bookmarkStart w:id="40" w:name="_Toc366501879"/>
-      <w:bookmarkStart w:id="41" w:name="_Toc366502656"/>
+      <w:bookmarkStart w:id="40" w:name="_Toc328131062"/>
+      <w:bookmarkStart w:id="41" w:name="_Toc366501879"/>
+      <w:bookmarkStart w:id="42" w:name="_Toc366502656"/>
       <w:proofErr w:type="spellStart"/>
       <w:r>
         <w:t>Building</w:t>
@@ -7391,9 +7399,9 @@
       <w:r>
         <w:t>odel</w:t>
       </w:r>
-      <w:bookmarkEnd w:id="39"/>
       <w:bookmarkEnd w:id="40"/>
       <w:bookmarkEnd w:id="41"/>
+      <w:bookmarkEnd w:id="42"/>
     </w:p>
     <w:p>
       <w:pPr>
@@ -7829,15 +7837,15 @@
         <w:pStyle w:val="berschrift3"/>
         <w:spacing w:after="0"/>
       </w:pPr>
-      <w:bookmarkStart w:id="42" w:name="_Toc328131063"/>
-      <w:bookmarkStart w:id="43" w:name="_Toc366501880"/>
-      <w:bookmarkStart w:id="44" w:name="_Toc366502657"/>
+      <w:bookmarkStart w:id="43" w:name="_Toc328131063"/>
+      <w:bookmarkStart w:id="44" w:name="_Toc366501880"/>
+      <w:bookmarkStart w:id="45" w:name="_Toc366502657"/>
       <w:r>
         <w:t>Two-sample T-Test</w:t>
       </w:r>
-      <w:bookmarkEnd w:id="42"/>
       <w:bookmarkEnd w:id="43"/>
       <w:bookmarkEnd w:id="44"/>
+      <w:bookmarkEnd w:id="45"/>
     </w:p>
     <w:p>
       <w:pPr>
@@ -8859,16 +8867,16 @@
         <w:pStyle w:val="berschrift3"/>
         <w:spacing w:after="0"/>
       </w:pPr>
-      <w:bookmarkStart w:id="45" w:name="_Toc328131064"/>
-      <w:bookmarkStart w:id="46" w:name="_Toc366501881"/>
-      <w:bookmarkStart w:id="47" w:name="_Toc366502658"/>
+      <w:bookmarkStart w:id="46" w:name="_Toc328131064"/>
+      <w:bookmarkStart w:id="47" w:name="_Toc366501881"/>
+      <w:bookmarkStart w:id="48" w:name="_Toc366502658"/>
       <w:r>
         <w:lastRenderedPageBreak/>
         <w:t>Full Factorial Model (for a 2x2 Anova)</w:t>
       </w:r>
-      <w:bookmarkEnd w:id="45"/>
       <w:bookmarkEnd w:id="46"/>
       <w:bookmarkEnd w:id="47"/>
+      <w:bookmarkEnd w:id="48"/>
     </w:p>
     <w:p>
       <w:pPr>
@@ -10348,9 +10356,9 @@
         <w:pStyle w:val="berschrift3"/>
         <w:spacing w:after="0"/>
       </w:pPr>
-      <w:bookmarkStart w:id="48" w:name="_Toc328131065"/>
-      <w:bookmarkStart w:id="49" w:name="_Toc366501882"/>
-      <w:bookmarkStart w:id="50" w:name="_Toc366502659"/>
+      <w:bookmarkStart w:id="49" w:name="_Toc328131065"/>
+      <w:bookmarkStart w:id="50" w:name="_Toc366501882"/>
+      <w:bookmarkStart w:id="51" w:name="_Toc366502659"/>
       <w:r>
         <w:t>Multiple Regression (</w:t>
       </w:r>
@@ -10360,9 +10368,9 @@
       <w:r>
         <w:t>)</w:t>
       </w:r>
-      <w:bookmarkEnd w:id="48"/>
       <w:bookmarkEnd w:id="49"/>
       <w:bookmarkEnd w:id="50"/>
+      <w:bookmarkEnd w:id="51"/>
     </w:p>
     <w:p>
       <w:pPr>
@@ -11095,8 +11103,8 @@
         <w:pStyle w:val="berschrift3"/>
         <w:spacing w:after="0"/>
       </w:pPr>
-      <w:bookmarkStart w:id="51" w:name="_Toc366501883"/>
-      <w:bookmarkStart w:id="52" w:name="_Toc366502660"/>
+      <w:bookmarkStart w:id="52" w:name="_Toc366501883"/>
+      <w:bookmarkStart w:id="53" w:name="_Toc366502660"/>
       <w:r>
         <w:t>Multiple Regression (</w:t>
       </w:r>
@@ -11106,8 +11114,8 @@
       <w:r>
         <w:t>)</w:t>
       </w:r>
-      <w:bookmarkEnd w:id="51"/>
       <w:bookmarkEnd w:id="52"/>
+      <w:bookmarkEnd w:id="53"/>
     </w:p>
     <w:p>
       <w:pPr>
@@ -12192,15 +12200,15 @@
         <w:pStyle w:val="berschrift3"/>
         <w:spacing w:after="0"/>
       </w:pPr>
-      <w:bookmarkStart w:id="53" w:name="_Toc328131066"/>
-      <w:bookmarkStart w:id="54" w:name="_Toc366501884"/>
-      <w:bookmarkStart w:id="55" w:name="_Toc366502661"/>
+      <w:bookmarkStart w:id="54" w:name="_Toc328131066"/>
+      <w:bookmarkStart w:id="55" w:name="_Toc366501884"/>
+      <w:bookmarkStart w:id="56" w:name="_Toc366502661"/>
       <w:r>
         <w:t>Full Factorial Model (Interaction)</w:t>
       </w:r>
-      <w:bookmarkEnd w:id="53"/>
       <w:bookmarkEnd w:id="54"/>
       <w:bookmarkEnd w:id="55"/>
+      <w:bookmarkEnd w:id="56"/>
     </w:p>
     <w:p>
       <w:pPr>
@@ -13406,8 +13414,8 @@
         <w:pStyle w:val="berschrift3"/>
         <w:spacing w:after="0"/>
       </w:pPr>
-      <w:bookmarkStart w:id="56" w:name="_Toc366501885"/>
-      <w:bookmarkStart w:id="57" w:name="_Toc366502662"/>
+      <w:bookmarkStart w:id="57" w:name="_Toc366501885"/>
+      <w:bookmarkStart w:id="58" w:name="_Toc366502662"/>
       <w:r>
         <w:t>Full Factorial Model (</w:t>
       </w:r>
@@ -13417,8 +13425,8 @@
       <w:r>
         <w:t>Interaction)</w:t>
       </w:r>
-      <w:bookmarkEnd w:id="56"/>
       <w:bookmarkEnd w:id="57"/>
+      <w:bookmarkEnd w:id="58"/>
     </w:p>
     <w:p>
       <w:pPr>
@@ -14993,18 +15001,18 @@
       <w:pPr>
         <w:pStyle w:val="berschrift3"/>
       </w:pPr>
-      <w:bookmarkStart w:id="58" w:name="_Toc328131067"/>
-      <w:bookmarkStart w:id="59" w:name="_Toc366501886"/>
-      <w:bookmarkStart w:id="60" w:name="_Toc366502663"/>
+      <w:bookmarkStart w:id="59" w:name="_Toc328131067"/>
+      <w:bookmarkStart w:id="60" w:name="_Toc366501886"/>
+      <w:bookmarkStart w:id="61" w:name="_Toc366502663"/>
       <w:r>
         <w:t>Estimating the Statistical M</w:t>
       </w:r>
       <w:r>
         <w:t>odel</w:t>
       </w:r>
-      <w:bookmarkEnd w:id="58"/>
       <w:bookmarkEnd w:id="59"/>
       <w:bookmarkEnd w:id="60"/>
+      <w:bookmarkEnd w:id="61"/>
     </w:p>
     <w:p>
       <w:pPr>
@@ -15153,17 +15161,17 @@
       <w:pPr>
         <w:pStyle w:val="berschrift3"/>
       </w:pPr>
-      <w:bookmarkStart w:id="61" w:name="_Ref328123488"/>
-      <w:bookmarkStart w:id="62" w:name="_Toc328131068"/>
-      <w:bookmarkStart w:id="63" w:name="_Toc366501887"/>
-      <w:bookmarkStart w:id="64" w:name="_Toc366502664"/>
+      <w:bookmarkStart w:id="62" w:name="_Ref328123488"/>
+      <w:bookmarkStart w:id="63" w:name="_Toc328131068"/>
+      <w:bookmarkStart w:id="64" w:name="_Toc366501887"/>
+      <w:bookmarkStart w:id="65" w:name="_Toc366502664"/>
       <w:r>
         <w:t>Checking for Design Orthogonality</w:t>
       </w:r>
-      <w:bookmarkEnd w:id="61"/>
       <w:bookmarkEnd w:id="62"/>
       <w:bookmarkEnd w:id="63"/>
       <w:bookmarkEnd w:id="64"/>
+      <w:bookmarkEnd w:id="65"/>
     </w:p>
     <w:p>
       <w:pPr>
@@ -15670,15 +15678,15 @@
       <w:pPr>
         <w:pStyle w:val="berschrift3"/>
       </w:pPr>
-      <w:bookmarkStart w:id="65" w:name="_Toc328131069"/>
-      <w:bookmarkStart w:id="66" w:name="_Toc366501888"/>
-      <w:bookmarkStart w:id="67" w:name="_Toc366502665"/>
+      <w:bookmarkStart w:id="66" w:name="_Toc328131069"/>
+      <w:bookmarkStart w:id="67" w:name="_Toc366501888"/>
+      <w:bookmarkStart w:id="68" w:name="_Toc366502665"/>
       <w:r>
         <w:t>Defining Contrasts</w:t>
       </w:r>
-      <w:bookmarkEnd w:id="65"/>
       <w:bookmarkEnd w:id="66"/>
       <w:bookmarkEnd w:id="67"/>
+      <w:bookmarkEnd w:id="68"/>
     </w:p>
     <w:p>
       <w:pPr>
@@ -20036,24 +20044,24 @@
       <w:pPr>
         <w:pStyle w:val="berschrift1"/>
       </w:pPr>
-      <w:bookmarkStart w:id="68" w:name="_Toc328131070"/>
-      <w:bookmarkStart w:id="69" w:name="_Toc366501889"/>
-      <w:bookmarkStart w:id="70" w:name="_Toc366502666"/>
+      <w:bookmarkStart w:id="69" w:name="_Toc328131070"/>
+      <w:bookmarkStart w:id="70" w:name="_Toc366501889"/>
+      <w:bookmarkStart w:id="71" w:name="_Toc366502666"/>
       <w:r>
         <w:lastRenderedPageBreak/>
         <w:t>Special Cases</w:t>
       </w:r>
-      <w:bookmarkEnd w:id="68"/>
       <w:bookmarkEnd w:id="69"/>
       <w:bookmarkEnd w:id="70"/>
+      <w:bookmarkEnd w:id="71"/>
     </w:p>
     <w:p>
       <w:pPr>
         <w:pStyle w:val="berschrift2"/>
       </w:pPr>
-      <w:bookmarkStart w:id="71" w:name="_Toc328131071"/>
-      <w:bookmarkStart w:id="72" w:name="_Toc366501890"/>
-      <w:bookmarkStart w:id="73" w:name="_Toc366502667"/>
+      <w:bookmarkStart w:id="72" w:name="_Toc328131071"/>
+      <w:bookmarkStart w:id="73" w:name="_Toc366501890"/>
+      <w:bookmarkStart w:id="74" w:name="_Toc366502667"/>
       <w:r>
         <w:t xml:space="preserve">CAT12 </w:t>
       </w:r>
@@ -20069,9 +20077,9 @@
       <w:r>
         <w:t>data</w:t>
       </w:r>
-      <w:bookmarkEnd w:id="71"/>
       <w:bookmarkEnd w:id="72"/>
       <w:bookmarkEnd w:id="73"/>
+      <w:bookmarkEnd w:id="74"/>
       <w:proofErr w:type="spellEnd"/>
     </w:p>
     <w:p>
@@ -20427,12 +20435,7 @@
     </w:p>
     <w:p>
       <w:r>
-        <w:t xml:space="preserve">However, not only the underlying methods between the SPM12 and the CAT12 longitudinal batch differ but also the focus of the potential applications. SPM12 additionally regularizes the deformations with regard to the time differences between the images and has its strengths more in finding larger effects over longer time periods (e.g. ageing effects or atrophy). The use of deformations between the time points allows for estimating and detecting larger changes, while rather subtle effects over shorter time periods in the range of weeks or a few months </w:t>
-      </w:r>
-      <w:bookmarkStart w:id="74" w:name="_GoBack"/>
-      <w:bookmarkEnd w:id="74"/>
-      <w:r>
-        <w:t xml:space="preserve">are more difficult to detect. In contrast, the longitudinal preprocessing in CAT12 was developed and optimized for detecting more subtle effects over shorter time ranges (e.g. brain plasticity or training effects after a few weeks or even shorter times). </w:t>
+        <w:t xml:space="preserve">However, not only the underlying methods between the SPM12 and the CAT12 longitudinal batch differ but also the focus of the potential applications. SPM12 additionally regularizes the deformations with regard to the time differences between the images and has its strengths more in finding larger effects over longer time periods (e.g. ageing effects or atrophy). The use of deformations between the time points allows for estimating and detecting larger changes, while rather subtle effects over shorter time periods in the range of weeks or a few months are more difficult to detect. In contrast, the longitudinal preprocessing in CAT12 was developed and optimized for detecting more subtle effects over shorter time ranges (e.g. brain plasticity or training effects after a few weeks or even shorter times). </w:t>
       </w:r>
     </w:p>
     <w:p>
@@ -38098,7 +38101,7 @@
         <w:rPr>
           <w:noProof/>
         </w:rPr>
-        <w:t>15-Dec-17</w:t>
+        <w:t>21-Dec-17</w:t>
       </w:r>
       <w:r>
         <w:fldChar w:fldCharType="end"/>
@@ -38293,7 +38296,7 @@
         <w:rStyle w:val="Seitenzahl"/>
         <w:noProof/>
       </w:rPr>
-      <w:t>30</w:t>
+      <w:t>3</w:t>
     </w:r>
     <w:r>
       <w:rPr>
@@ -45196,7 +45199,7 @@
 </file>
 
 <file path=customXml/itemProps1.xml><?xml version="1.0" encoding="utf-8"?>
-<ds:datastoreItem xmlns:ds="http://schemas.openxmlformats.org/officeDocument/2006/customXml" ds:itemID="{44FC9CE9-9AEF-C240-B373-938AEA191A96}">
+<ds:datastoreItem xmlns:ds="http://schemas.openxmlformats.org/officeDocument/2006/customXml" ds:itemID="{0031FD04-949B-DE44-91DD-035588EDB12B}">
   <ds:schemaRefs>
     <ds:schemaRef ds:uri="http://schemas.openxmlformats.org/officeDocument/2006/bibliography"/>
   </ds:schemaRefs>

</xml_diff>

<commit_message>
Changed paths: M       CAT12-Manual.docx M       CAT12-Manual.pdf M       CHANGES.txt M       Contents.m M       cat12.fig M       html/cat.html M       html/cat.txt M       html/cat_methods.html M       html/cat_methods_FN.html M       html/cat_methods_MS.html M       html/style.css  M      templates_surfaces_32k/lh.thickness.Template_T1_IXI555_MNI152_GS  M      templates_surfaces_32k/rh.thickness.Template_T1_IXI555_MNI152_GS
Changed: Updated interactive help and manual.


git-svn-id: svn://141.35.69.214/cat12@1253 9f44b166-36c4-483c-8295-4af200601734
</commit_message>
<xml_diff>
--- a/CAT12-Manual.docx
+++ b/CAT12-Manual.docx
@@ -2979,8 +2979,6 @@
       <w:r>
         <w:t>ing</w:t>
       </w:r>
-      <w:bookmarkStart w:id="3" w:name="_GoBack"/>
-      <w:bookmarkEnd w:id="3"/>
       <w:r>
         <w:t xml:space="preserve"> the statistical model” for more details</w:t>
       </w:r>
@@ -3681,16 +3679,16 @@
       <w:r>
         <w:br w:type="page"/>
       </w:r>
-      <w:bookmarkStart w:id="4" w:name="_Toc328131050"/>
-      <w:bookmarkStart w:id="5" w:name="_Toc366501867"/>
-      <w:bookmarkStart w:id="6" w:name="_Toc366502644"/>
+      <w:bookmarkStart w:id="3" w:name="_Toc328131050"/>
+      <w:bookmarkStart w:id="4" w:name="_Toc366501867"/>
+      <w:bookmarkStart w:id="5" w:name="_Toc366502644"/>
       <w:r>
         <w:lastRenderedPageBreak/>
         <w:t>Introduction and Overview</w:t>
       </w:r>
+      <w:bookmarkEnd w:id="3"/>
       <w:bookmarkEnd w:id="4"/>
       <w:bookmarkEnd w:id="5"/>
-      <w:bookmarkEnd w:id="6"/>
     </w:p>
     <w:p/>
     <w:p>
@@ -3921,32 +3919,32 @@
       <w:pPr>
         <w:pStyle w:val="berschrift1"/>
       </w:pPr>
-      <w:bookmarkStart w:id="7" w:name="_Toc328131051"/>
-      <w:bookmarkStart w:id="8" w:name="_Toc366501868"/>
-      <w:bookmarkStart w:id="9" w:name="_Toc366502645"/>
+      <w:bookmarkStart w:id="6" w:name="_Toc328131051"/>
+      <w:bookmarkStart w:id="7" w:name="_Toc366501868"/>
+      <w:bookmarkStart w:id="8" w:name="_Toc366502645"/>
       <w:r>
         <w:t>Getting Started</w:t>
       </w:r>
+      <w:bookmarkEnd w:id="6"/>
       <w:bookmarkEnd w:id="7"/>
       <w:bookmarkEnd w:id="8"/>
+    </w:p>
+    <w:p>
+      <w:pPr>
+        <w:pStyle w:val="berschrift3"/>
+        <w:rPr>
+          <w:highlight w:val="green"/>
+        </w:rPr>
+      </w:pPr>
+      <w:bookmarkStart w:id="9" w:name="_Toc328131052"/>
+      <w:bookmarkStart w:id="10" w:name="_Toc366501869"/>
+      <w:bookmarkStart w:id="11" w:name="_Toc366502646"/>
+      <w:r>
+        <w:t>Download and Installation</w:t>
+      </w:r>
       <w:bookmarkEnd w:id="9"/>
-    </w:p>
-    <w:p>
-      <w:pPr>
-        <w:pStyle w:val="berschrift3"/>
-        <w:rPr>
-          <w:highlight w:val="green"/>
-        </w:rPr>
-      </w:pPr>
-      <w:bookmarkStart w:id="10" w:name="_Toc328131052"/>
-      <w:bookmarkStart w:id="11" w:name="_Toc366501869"/>
-      <w:bookmarkStart w:id="12" w:name="_Toc366502646"/>
-      <w:r>
-        <w:t>Download and Installation</w:t>
-      </w:r>
       <w:bookmarkEnd w:id="10"/>
       <w:bookmarkEnd w:id="11"/>
-      <w:bookmarkEnd w:id="12"/>
     </w:p>
     <w:p>
       <w:pPr>
@@ -4087,16 +4085,16 @@
       <w:r>
         <w:br w:type="page"/>
       </w:r>
-      <w:bookmarkStart w:id="13" w:name="_Toc328131053"/>
-      <w:bookmarkStart w:id="14" w:name="_Toc366501870"/>
-      <w:bookmarkStart w:id="15" w:name="_Toc366502647"/>
+      <w:bookmarkStart w:id="12" w:name="_Toc328131053"/>
+      <w:bookmarkStart w:id="13" w:name="_Toc366501870"/>
+      <w:bookmarkStart w:id="14" w:name="_Toc366502647"/>
       <w:r>
         <w:lastRenderedPageBreak/>
         <w:t>Starting the Toolbox</w:t>
       </w:r>
+      <w:bookmarkEnd w:id="12"/>
       <w:bookmarkEnd w:id="13"/>
       <w:bookmarkEnd w:id="14"/>
-      <w:bookmarkEnd w:id="15"/>
     </w:p>
     <w:p>
       <w:pPr>
@@ -4437,15 +4435,15 @@
       <w:pPr>
         <w:pStyle w:val="berschrift3"/>
       </w:pPr>
-      <w:bookmarkStart w:id="16" w:name="_Toc328131054"/>
-      <w:bookmarkStart w:id="17" w:name="_Toc366501871"/>
-      <w:bookmarkStart w:id="18" w:name="_Toc366502648"/>
+      <w:bookmarkStart w:id="15" w:name="_Toc328131054"/>
+      <w:bookmarkStart w:id="16" w:name="_Toc366501871"/>
+      <w:bookmarkStart w:id="17" w:name="_Toc366502648"/>
       <w:r>
         <w:t>Basic VBM analysis (overview)</w:t>
       </w:r>
+      <w:bookmarkEnd w:id="15"/>
       <w:bookmarkEnd w:id="16"/>
       <w:bookmarkEnd w:id="17"/>
-      <w:bookmarkEnd w:id="18"/>
     </w:p>
     <w:p>
       <w:r>
@@ -4649,7 +4647,13 @@
         <w:ind w:left="714" w:hanging="357"/>
       </w:pPr>
       <w:r>
-        <w:t>The smoothed GM images are entered into a statistical analysis. This requires building a statistical model (e.g., T-Tests, ANOVAs, multiple regressions). This is done by the standard SPM modules “Specify 2nd Level”</w:t>
+        <w:t>The smoothed GM images are entered into a statistical analysis. This requires building a statistical model (</w:t>
+      </w:r>
+      <w:r>
+        <w:t xml:space="preserve">e.g. </w:t>
+      </w:r>
+      <w:r>
+        <w:t>T-Tests, ANOVAs, multiple regressions). This is done by the standard SPM modules “Specify 2nd Level”</w:t>
       </w:r>
       <w:r>
         <w:t xml:space="preserve"> or “Basic Models” in the CAT12 window covering the same function</w:t>
@@ -4798,7 +4802,13 @@
         <w:rPr>
           <w:b/>
         </w:rPr>
-        <w:t>analysis,</w:t>
+        <w:t>analysi</w:t>
+      </w:r>
+      <w:r>
+        <w:rPr>
+          <w:b/>
+        </w:rPr>
+        <w:t>s,</w:t>
       </w:r>
       <w:proofErr w:type="gramEnd"/>
       <w:r>
@@ -4855,7 +4865,19 @@
         <w:t>Figure 3</w:t>
       </w:r>
       <w:r>
-        <w:t>). For example, an “&lt;-X” indicates where you need to select files (e.g., your image files, the template, etc.). Other parameters have either default settings (which can be modified) or require input (e.g., choosing between different options, providing text or numeric values, etc.).</w:t>
+        <w:t>). For example, an “&lt;-X” indicates where you need to select files (</w:t>
+      </w:r>
+      <w:r>
+        <w:t xml:space="preserve">e.g. </w:t>
+      </w:r>
+      <w:r>
+        <w:t>your image files, the template, etc.). Other parameters have either default settings (which can be modified) or require input (</w:t>
+      </w:r>
+      <w:r>
+        <w:t xml:space="preserve">e.g. </w:t>
+      </w:r>
+      <w:r>
+        <w:t>choosing between different options, providing text or numeric values, etc.).</w:t>
       </w:r>
     </w:p>
     <w:p>
@@ -5044,38 +5066,38 @@
       <w:pPr>
         <w:pStyle w:val="berschrift1"/>
       </w:pPr>
-      <w:bookmarkStart w:id="19" w:name="_Toc328131055"/>
+      <w:bookmarkStart w:id="18" w:name="_Toc328131055"/>
       <w:r>
         <w:br w:type="page"/>
       </w:r>
-      <w:bookmarkStart w:id="20" w:name="_Toc366501872"/>
-      <w:bookmarkStart w:id="21" w:name="_Toc366502649"/>
+      <w:bookmarkStart w:id="19" w:name="_Toc366501872"/>
+      <w:bookmarkStart w:id="20" w:name="_Toc366502649"/>
       <w:r>
         <w:lastRenderedPageBreak/>
         <w:t>Basic VBM Analysis (detailed description)</w:t>
       </w:r>
+      <w:bookmarkEnd w:id="18"/>
       <w:bookmarkEnd w:id="19"/>
       <w:bookmarkEnd w:id="20"/>
+    </w:p>
+    <w:p>
+      <w:pPr>
+        <w:pStyle w:val="berschrift2"/>
+      </w:pPr>
+      <w:bookmarkStart w:id="21" w:name="_Toc328131056"/>
+      <w:bookmarkStart w:id="22" w:name="_Toc366501873"/>
+      <w:bookmarkStart w:id="23" w:name="_Toc366502650"/>
+      <w:proofErr w:type="spellStart"/>
+      <w:r>
+        <w:t>Preprocessing</w:t>
+      </w:r>
+      <w:proofErr w:type="spellEnd"/>
+      <w:r>
+        <w:t xml:space="preserve"> Data</w:t>
+      </w:r>
       <w:bookmarkEnd w:id="21"/>
-    </w:p>
-    <w:p>
-      <w:pPr>
-        <w:pStyle w:val="berschrift2"/>
-      </w:pPr>
-      <w:bookmarkStart w:id="22" w:name="_Toc328131056"/>
-      <w:bookmarkStart w:id="23" w:name="_Toc366501873"/>
-      <w:bookmarkStart w:id="24" w:name="_Toc366502650"/>
-      <w:proofErr w:type="spellStart"/>
-      <w:r>
-        <w:t>Preprocessing</w:t>
-      </w:r>
-      <w:proofErr w:type="spellEnd"/>
-      <w:r>
-        <w:t xml:space="preserve"> Data</w:t>
-      </w:r>
       <w:bookmarkEnd w:id="22"/>
       <w:bookmarkEnd w:id="23"/>
-      <w:bookmarkEnd w:id="24"/>
     </w:p>
     <w:p>
       <w:pPr>
@@ -5101,9 +5123,9 @@
       <w:pPr>
         <w:pStyle w:val="berschrift3"/>
       </w:pPr>
-      <w:bookmarkStart w:id="25" w:name="_Toc328131057"/>
-      <w:bookmarkStart w:id="26" w:name="_Toc366501874"/>
-      <w:bookmarkStart w:id="27" w:name="_Toc366502651"/>
+      <w:bookmarkStart w:id="24" w:name="_Toc328131057"/>
+      <w:bookmarkStart w:id="25" w:name="_Toc366501874"/>
+      <w:bookmarkStart w:id="26" w:name="_Toc366502651"/>
       <w:r>
         <w:t>First</w:t>
       </w:r>
@@ -5113,9 +5135,9 @@
       <w:r>
         <w:t>Segment Data</w:t>
       </w:r>
+      <w:bookmarkEnd w:id="24"/>
       <w:bookmarkEnd w:id="25"/>
       <w:bookmarkEnd w:id="26"/>
-      <w:bookmarkEnd w:id="27"/>
     </w:p>
     <w:p>
       <w:pPr>
@@ -6002,15 +6024,15 @@
       <w:pPr>
         <w:pStyle w:val="berschrift3"/>
       </w:pPr>
-      <w:bookmarkStart w:id="28" w:name="_Toc328131058"/>
-      <w:bookmarkStart w:id="29" w:name="_Toc366501875"/>
-      <w:bookmarkStart w:id="30" w:name="_Toc366502652"/>
+      <w:bookmarkStart w:id="27" w:name="_Toc328131058"/>
+      <w:bookmarkStart w:id="28" w:name="_Toc366501875"/>
+      <w:bookmarkStart w:id="29" w:name="_Toc366502652"/>
       <w:r>
         <w:t>Second Module: Display one slice for all images</w:t>
       </w:r>
+      <w:bookmarkEnd w:id="27"/>
       <w:bookmarkEnd w:id="28"/>
       <w:bookmarkEnd w:id="29"/>
-      <w:bookmarkEnd w:id="30"/>
     </w:p>
     <w:p>
       <w:pPr>
@@ -6262,15 +6284,15 @@
       <w:pPr>
         <w:pStyle w:val="berschrift3"/>
       </w:pPr>
-      <w:bookmarkStart w:id="31" w:name="_Toc328131059"/>
-      <w:bookmarkStart w:id="32" w:name="_Toc366501876"/>
-      <w:bookmarkStart w:id="33" w:name="_Toc366502653"/>
+      <w:bookmarkStart w:id="30" w:name="_Toc328131059"/>
+      <w:bookmarkStart w:id="31" w:name="_Toc366501876"/>
+      <w:bookmarkStart w:id="32" w:name="_Toc366502653"/>
       <w:r>
         <w:t>Third Module: Check sample homogeneity</w:t>
       </w:r>
+      <w:bookmarkEnd w:id="30"/>
       <w:bookmarkEnd w:id="31"/>
       <w:bookmarkEnd w:id="32"/>
-      <w:bookmarkEnd w:id="33"/>
     </w:p>
     <w:p>
       <w:pPr>
@@ -6859,15 +6881,15 @@
       <w:pPr>
         <w:pStyle w:val="berschrift3"/>
       </w:pPr>
-      <w:bookmarkStart w:id="34" w:name="_Toc328131060"/>
-      <w:bookmarkStart w:id="35" w:name="_Toc366501877"/>
-      <w:bookmarkStart w:id="36" w:name="_Toc366502654"/>
+      <w:bookmarkStart w:id="33" w:name="_Toc328131060"/>
+      <w:bookmarkStart w:id="34" w:name="_Toc366501877"/>
+      <w:bookmarkStart w:id="35" w:name="_Toc366502654"/>
       <w:r>
         <w:t>Fourth Module: Smooth</w:t>
       </w:r>
+      <w:bookmarkEnd w:id="33"/>
       <w:bookmarkEnd w:id="34"/>
       <w:bookmarkEnd w:id="35"/>
-      <w:bookmarkEnd w:id="36"/>
     </w:p>
     <w:p>
       <w:pPr>
@@ -7125,15 +7147,15 @@
       <w:pPr>
         <w:pStyle w:val="berschrift3"/>
       </w:pPr>
-      <w:bookmarkStart w:id="37" w:name="_Toc328131061"/>
-      <w:bookmarkStart w:id="38" w:name="_Toc366501878"/>
-      <w:bookmarkStart w:id="39" w:name="_Toc366502655"/>
+      <w:bookmarkStart w:id="36" w:name="_Toc328131061"/>
+      <w:bookmarkStart w:id="37" w:name="_Toc366501878"/>
+      <w:bookmarkStart w:id="38" w:name="_Toc366502655"/>
       <w:r>
         <w:t>Fifth Module: Estimate Total Intracranial Volume (TIV)</w:t>
       </w:r>
+      <w:bookmarkEnd w:id="36"/>
       <w:bookmarkEnd w:id="37"/>
       <w:bookmarkEnd w:id="38"/>
-      <w:bookmarkEnd w:id="39"/>
     </w:p>
     <w:p>
       <w:pPr>
@@ -7377,9 +7399,9 @@
       <w:pPr>
         <w:pStyle w:val="berschrift2"/>
       </w:pPr>
-      <w:bookmarkStart w:id="40" w:name="_Toc328131062"/>
-      <w:bookmarkStart w:id="41" w:name="_Toc366501879"/>
-      <w:bookmarkStart w:id="42" w:name="_Toc366502656"/>
+      <w:bookmarkStart w:id="39" w:name="_Toc328131062"/>
+      <w:bookmarkStart w:id="40" w:name="_Toc366501879"/>
+      <w:bookmarkStart w:id="41" w:name="_Toc366502656"/>
       <w:proofErr w:type="spellStart"/>
       <w:r>
         <w:t>Building</w:t>
@@ -7399,9 +7421,9 @@
       <w:r>
         <w:t>odel</w:t>
       </w:r>
+      <w:bookmarkEnd w:id="39"/>
       <w:bookmarkEnd w:id="40"/>
       <w:bookmarkEnd w:id="41"/>
-      <w:bookmarkEnd w:id="42"/>
     </w:p>
     <w:p>
       <w:pPr>
@@ -7837,15 +7859,15 @@
         <w:pStyle w:val="berschrift3"/>
         <w:spacing w:after="0"/>
       </w:pPr>
-      <w:bookmarkStart w:id="43" w:name="_Toc328131063"/>
-      <w:bookmarkStart w:id="44" w:name="_Toc366501880"/>
-      <w:bookmarkStart w:id="45" w:name="_Toc366502657"/>
+      <w:bookmarkStart w:id="42" w:name="_Toc328131063"/>
+      <w:bookmarkStart w:id="43" w:name="_Toc366501880"/>
+      <w:bookmarkStart w:id="44" w:name="_Toc366502657"/>
       <w:r>
         <w:t>Two-sample T-Test</w:t>
       </w:r>
+      <w:bookmarkEnd w:id="42"/>
       <w:bookmarkEnd w:id="43"/>
       <w:bookmarkEnd w:id="44"/>
-      <w:bookmarkEnd w:id="45"/>
     </w:p>
     <w:p>
       <w:pPr>
@@ -7997,7 +8019,21 @@
                       <w:sz w:val="20"/>
                       <w:szCs w:val="22"/>
                     </w:rPr>
-                    <w:t xml:space="preserve"> enter the values of the covariates (e.g., TIV and optionally age in years) in the same order as the respective file names or type “</w:t>
+                    <w:t xml:space="preserve"> enter the values of the covariates (</w:t>
+                  </w:r>
+                  <w:r>
+                    <w:rPr>
+                      <w:sz w:val="20"/>
+                      <w:szCs w:val="22"/>
+                    </w:rPr>
+                    <w:t xml:space="preserve">e.g. </w:t>
+                  </w:r>
+                  <w:r>
+                    <w:rPr>
+                      <w:sz w:val="20"/>
+                      <w:szCs w:val="22"/>
+                    </w:rPr>
+                    <w:t>TIV and optionally age in years) in the same order as the respective file names or type “</w:t>
                   </w:r>
                   <w:proofErr w:type="spellStart"/>
                   <w:r>
@@ -8050,7 +8086,21 @@
                       <w:sz w:val="20"/>
                       <w:szCs w:val="22"/>
                     </w:rPr>
-                    <w:t xml:space="preserve"> Specify Text (e.g., “age”)</w:t>
+                    <w:t xml:space="preserve"> Specify Text (</w:t>
+                  </w:r>
+                  <w:r>
+                    <w:rPr>
+                      <w:sz w:val="20"/>
+                      <w:szCs w:val="22"/>
+                    </w:rPr>
+                    <w:t xml:space="preserve">e.g. </w:t>
+                  </w:r>
+                  <w:r>
+                    <w:rPr>
+                      <w:sz w:val="20"/>
+                      <w:szCs w:val="22"/>
+                    </w:rPr>
+                    <w:t>“age”)</w:t>
                   </w:r>
                 </w:p>
                 <w:p>
@@ -8651,7 +8701,21 @@
           <w:i/>
           <w:sz w:val="22"/>
         </w:rPr>
-        <w:t>[specify value (e.g., “0.1”)]</w:t>
+        <w:t>[specify value (</w:t>
+      </w:r>
+      <w:r>
+        <w:rPr>
+          <w:i/>
+          <w:sz w:val="22"/>
+        </w:rPr>
+        <w:t xml:space="preserve">e.g. </w:t>
+      </w:r>
+      <w:r>
+        <w:rPr>
+          <w:i/>
+          <w:sz w:val="22"/>
+        </w:rPr>
+        <w:t>“0.1”)]</w:t>
       </w:r>
     </w:p>
     <w:p>
@@ -8867,16 +8931,16 @@
         <w:pStyle w:val="berschrift3"/>
         <w:spacing w:after="0"/>
       </w:pPr>
-      <w:bookmarkStart w:id="46" w:name="_Toc328131064"/>
-      <w:bookmarkStart w:id="47" w:name="_Toc366501881"/>
-      <w:bookmarkStart w:id="48" w:name="_Toc366502658"/>
+      <w:bookmarkStart w:id="45" w:name="_Toc328131064"/>
+      <w:bookmarkStart w:id="46" w:name="_Toc366501881"/>
+      <w:bookmarkStart w:id="47" w:name="_Toc366502658"/>
       <w:r>
         <w:lastRenderedPageBreak/>
         <w:t>Full Factorial Model (for a 2x2 Anova)</w:t>
       </w:r>
+      <w:bookmarkEnd w:id="45"/>
       <w:bookmarkEnd w:id="46"/>
       <w:bookmarkEnd w:id="47"/>
-      <w:bookmarkEnd w:id="48"/>
     </w:p>
     <w:p>
       <w:pPr>
@@ -9117,7 +9181,21 @@
           <w:i/>
           <w:sz w:val="22"/>
         </w:rPr>
-        <w:t>[specify text (e.g., ”sex”)]</w:t>
+        <w:t>[specify text (</w:t>
+      </w:r>
+      <w:r>
+        <w:rPr>
+          <w:i/>
+          <w:sz w:val="22"/>
+        </w:rPr>
+        <w:t xml:space="preserve">e.g. </w:t>
+      </w:r>
+      <w:r>
+        <w:rPr>
+          <w:i/>
+          <w:sz w:val="22"/>
+        </w:rPr>
+        <w:t>”sex”)]</w:t>
       </w:r>
     </w:p>
     <w:p>
@@ -9373,7 +9451,21 @@
           <w:i/>
           <w:sz w:val="22"/>
         </w:rPr>
-        <w:t>[specify text (e.g., “handedness”)]</w:t>
+        <w:t>[specify text (</w:t>
+      </w:r>
+      <w:r>
+        <w:rPr>
+          <w:i/>
+          <w:sz w:val="22"/>
+        </w:rPr>
+        <w:t xml:space="preserve">e.g. </w:t>
+      </w:r>
+      <w:r>
+        <w:rPr>
+          <w:i/>
+          <w:sz w:val="22"/>
+        </w:rPr>
+        <w:t>“handedness”)]</w:t>
       </w:r>
     </w:p>
     <w:p>
@@ -9669,7 +9761,21 @@
           <w:i/>
           <w:sz w:val="22"/>
         </w:rPr>
-        <w:t xml:space="preserve">[specify text (e.g., “1 </w:t>
+        <w:t>[specify text (</w:t>
+      </w:r>
+      <w:r>
+        <w:rPr>
+          <w:i/>
+          <w:sz w:val="22"/>
+        </w:rPr>
+        <w:t xml:space="preserve">e.g. </w:t>
+      </w:r>
+      <w:r>
+        <w:rPr>
+          <w:i/>
+          <w:sz w:val="22"/>
+        </w:rPr>
+        <w:t xml:space="preserve">“1 </w:t>
       </w:r>
       <w:proofErr w:type="spellStart"/>
       <w:r>
@@ -9726,7 +9832,21 @@
           <w:i/>
           <w:sz w:val="22"/>
         </w:rPr>
-        <w:t>[select files (e.g., the smoothed GM volumes of the left-handed males)]</w:t>
+        <w:t>[select files (</w:t>
+      </w:r>
+      <w:r>
+        <w:rPr>
+          <w:i/>
+          <w:sz w:val="22"/>
+        </w:rPr>
+        <w:t xml:space="preserve">e.g. </w:t>
+      </w:r>
+      <w:r>
+        <w:rPr>
+          <w:i/>
+          <w:sz w:val="22"/>
+        </w:rPr>
+        <w:t>the smoothed GM volumes of the left-handed males)]</w:t>
       </w:r>
     </w:p>
     <w:p>
@@ -9782,7 +9902,21 @@
           <w:i/>
           <w:sz w:val="22"/>
         </w:rPr>
-        <w:t>[specify text (e.g., “1 2”)]</w:t>
+        <w:t>[specify text (</w:t>
+      </w:r>
+      <w:r>
+        <w:rPr>
+          <w:i/>
+          <w:sz w:val="22"/>
+        </w:rPr>
+        <w:t xml:space="preserve">e.g. </w:t>
+      </w:r>
+      <w:r>
+        <w:rPr>
+          <w:i/>
+          <w:sz w:val="22"/>
+        </w:rPr>
+        <w:t>“1 2”)]</w:t>
       </w:r>
     </w:p>
     <w:p>
@@ -9823,7 +9957,21 @@
           <w:i/>
           <w:sz w:val="22"/>
         </w:rPr>
-        <w:t>[select files (e.g., the smoothed GM volumes of the right-handed males)]</w:t>
+        <w:t>[select files (</w:t>
+      </w:r>
+      <w:r>
+        <w:rPr>
+          <w:i/>
+          <w:sz w:val="22"/>
+        </w:rPr>
+        <w:t xml:space="preserve">e.g. </w:t>
+      </w:r>
+      <w:r>
+        <w:rPr>
+          <w:i/>
+          <w:sz w:val="22"/>
+        </w:rPr>
+        <w:t>the smoothed GM volumes of the right-handed males)]</w:t>
       </w:r>
     </w:p>
     <w:p>
@@ -9879,7 +10027,21 @@
           <w:i/>
           <w:sz w:val="22"/>
         </w:rPr>
-        <w:t>[specify text (e.g., “2 1”)]</w:t>
+        <w:t>[specify text (</w:t>
+      </w:r>
+      <w:r>
+        <w:rPr>
+          <w:i/>
+          <w:sz w:val="22"/>
+        </w:rPr>
+        <w:t xml:space="preserve">e.g. </w:t>
+      </w:r>
+      <w:r>
+        <w:rPr>
+          <w:i/>
+          <w:sz w:val="22"/>
+        </w:rPr>
+        <w:t>“2 1”)]</w:t>
       </w:r>
     </w:p>
     <w:p>
@@ -9933,7 +10095,21 @@
           <w:i/>
           <w:sz w:val="22"/>
         </w:rPr>
-        <w:t xml:space="preserve"> files (e.g., the smoothed GM volumes of the left-handed females)]</w:t>
+        <w:t xml:space="preserve"> files (</w:t>
+      </w:r>
+      <w:r>
+        <w:rPr>
+          <w:i/>
+          <w:sz w:val="22"/>
+        </w:rPr>
+        <w:t xml:space="preserve">e.g. </w:t>
+      </w:r>
+      <w:r>
+        <w:rPr>
+          <w:i/>
+          <w:sz w:val="22"/>
+        </w:rPr>
+        <w:t>the smoothed GM volumes of the left-handed females)]</w:t>
       </w:r>
     </w:p>
     <w:p>
@@ -9989,7 +10165,21 @@
           <w:i/>
           <w:sz w:val="22"/>
         </w:rPr>
-        <w:t xml:space="preserve">[specify text (e.g., “2 </w:t>
+        <w:t>[specify text (</w:t>
+      </w:r>
+      <w:r>
+        <w:rPr>
+          <w:i/>
+          <w:sz w:val="22"/>
+        </w:rPr>
+        <w:t xml:space="preserve">e.g. </w:t>
+      </w:r>
+      <w:r>
+        <w:rPr>
+          <w:i/>
+          <w:sz w:val="22"/>
+        </w:rPr>
+        <w:t xml:space="preserve">“2 </w:t>
       </w:r>
       <w:proofErr w:type="spellStart"/>
       <w:r>
@@ -10046,7 +10236,21 @@
           <w:i/>
           <w:sz w:val="22"/>
         </w:rPr>
-        <w:t>[select files e.g., the smoothed GM volumes of the right-handed females)]</w:t>
+        <w:t xml:space="preserve">[select files </w:t>
+      </w:r>
+      <w:r>
+        <w:rPr>
+          <w:i/>
+          <w:sz w:val="22"/>
+        </w:rPr>
+        <w:t xml:space="preserve">e.g. </w:t>
+      </w:r>
+      <w:r>
+        <w:rPr>
+          <w:i/>
+          <w:sz w:val="22"/>
+        </w:rPr>
+        <w:t>the smoothed GM volumes of the right-handed females)]</w:t>
       </w:r>
     </w:p>
     <w:p>
@@ -10145,7 +10349,21 @@
           <w:i/>
           <w:sz w:val="22"/>
         </w:rPr>
-        <w:t>[specify value (e.g., “0.1”)]</w:t>
+        <w:t>[specify value (</w:t>
+      </w:r>
+      <w:r>
+        <w:rPr>
+          <w:i/>
+          <w:sz w:val="22"/>
+        </w:rPr>
+        <w:t xml:space="preserve">e.g. </w:t>
+      </w:r>
+      <w:r>
+        <w:rPr>
+          <w:i/>
+          <w:sz w:val="22"/>
+        </w:rPr>
+        <w:t>“0.1”)]</w:t>
       </w:r>
     </w:p>
     <w:p>
@@ -10356,9 +10574,9 @@
         <w:pStyle w:val="berschrift3"/>
         <w:spacing w:after="0"/>
       </w:pPr>
-      <w:bookmarkStart w:id="49" w:name="_Toc328131065"/>
-      <w:bookmarkStart w:id="50" w:name="_Toc366501882"/>
-      <w:bookmarkStart w:id="51" w:name="_Toc366502659"/>
+      <w:bookmarkStart w:id="48" w:name="_Toc328131065"/>
+      <w:bookmarkStart w:id="49" w:name="_Toc366501882"/>
+      <w:bookmarkStart w:id="50" w:name="_Toc366502659"/>
       <w:r>
         <w:t>Multiple Regression (</w:t>
       </w:r>
@@ -10368,9 +10586,9 @@
       <w:r>
         <w:t>)</w:t>
       </w:r>
+      <w:bookmarkEnd w:id="48"/>
       <w:bookmarkEnd w:id="49"/>
       <w:bookmarkEnd w:id="50"/>
-      <w:bookmarkEnd w:id="51"/>
     </w:p>
     <w:p>
       <w:pPr>
@@ -10560,7 +10778,19 @@
         <w:rPr>
           <w:sz w:val="22"/>
         </w:rPr>
-        <w:t xml:space="preserve"> [select files (e.g., the smoothed GM volumes of all subjects)] </w:t>
+        <w:t xml:space="preserve"> [select files (</w:t>
+      </w:r>
+      <w:r>
+        <w:rPr>
+          <w:sz w:val="22"/>
+        </w:rPr>
+        <w:t xml:space="preserve">e.g. </w:t>
+      </w:r>
+      <w:r>
+        <w:rPr>
+          <w:sz w:val="22"/>
+        </w:rPr>
+        <w:t xml:space="preserve">the smoothed GM volumes of all subjects)] </w:t>
       </w:r>
       <w:r>
         <w:rPr>
@@ -10696,19 +10926,19 @@
         </w:rPr>
         <w:t xml:space="preserve"> [specify test (</w:t>
       </w:r>
-      <w:proofErr w:type="spellStart"/>
-      <w:r>
-        <w:rPr>
-          <w:sz w:val="22"/>
-        </w:rPr>
-        <w:t>e.g</w:t>
-      </w:r>
-      <w:proofErr w:type="spellEnd"/>
-      <w:r>
-        <w:rPr>
-          <w:sz w:val="22"/>
-        </w:rPr>
-        <w:t>, “</w:t>
+      <w:bookmarkStart w:id="51" w:name="_GoBack"/>
+      <w:r>
+        <w:rPr>
+          <w:sz w:val="22"/>
+        </w:rPr>
+        <w:t xml:space="preserve">e.g. </w:t>
+      </w:r>
+      <w:bookmarkEnd w:id="51"/>
+      <w:r>
+        <w:rPr>
+          <w:sz w:val="22"/>
+        </w:rPr>
+        <w:t>“</w:t>
       </w:r>
       <w:r>
         <w:rPr>
@@ -10886,7 +11116,21 @@
           <w:i/>
           <w:sz w:val="22"/>
         </w:rPr>
-        <w:t>[specify value (e.g., “0.1”)]</w:t>
+        <w:t>[specify value (</w:t>
+      </w:r>
+      <w:r>
+        <w:rPr>
+          <w:i/>
+          <w:sz w:val="22"/>
+        </w:rPr>
+        <w:t xml:space="preserve">e.g. </w:t>
+      </w:r>
+      <w:r>
+        <w:rPr>
+          <w:i/>
+          <w:sz w:val="22"/>
+        </w:rPr>
+        <w:t>“0.1”)]</w:t>
       </w:r>
     </w:p>
     <w:p>
@@ -11434,7 +11678,19 @@
         <w:rPr>
           <w:sz w:val="22"/>
         </w:rPr>
-        <w:t xml:space="preserve"> [select files (e.g., the smoothed GM volumes of all subjects)] </w:t>
+        <w:t xml:space="preserve"> [select files (</w:t>
+      </w:r>
+      <w:r>
+        <w:rPr>
+          <w:sz w:val="22"/>
+        </w:rPr>
+        <w:t xml:space="preserve">e.g. </w:t>
+      </w:r>
+      <w:r>
+        <w:rPr>
+          <w:sz w:val="22"/>
+        </w:rPr>
+        <w:t xml:space="preserve">the smoothed GM volumes of all subjects)] </w:t>
       </w:r>
       <w:r>
         <w:rPr>
@@ -11589,19 +11845,17 @@
         </w:rPr>
         <w:t xml:space="preserve"> [specify test (</w:t>
       </w:r>
-      <w:proofErr w:type="spellStart"/>
-      <w:r>
-        <w:rPr>
-          <w:sz w:val="22"/>
-        </w:rPr>
-        <w:t>e.g</w:t>
-      </w:r>
-      <w:proofErr w:type="spellEnd"/>
-      <w:r>
-        <w:rPr>
-          <w:sz w:val="22"/>
-        </w:rPr>
-        <w:t>, “</w:t>
+      <w:r>
+        <w:rPr>
+          <w:sz w:val="22"/>
+        </w:rPr>
+        <w:t xml:space="preserve">e.g. </w:t>
+      </w:r>
+      <w:r>
+        <w:rPr>
+          <w:sz w:val="22"/>
+        </w:rPr>
+        <w:t>“</w:t>
       </w:r>
       <w:r>
         <w:rPr>
@@ -11791,19 +12045,17 @@
         </w:rPr>
         <w:t xml:space="preserve"> [specify test (</w:t>
       </w:r>
-      <w:proofErr w:type="spellStart"/>
-      <w:r>
-        <w:rPr>
-          <w:sz w:val="22"/>
-        </w:rPr>
-        <w:t>e.g</w:t>
-      </w:r>
-      <w:proofErr w:type="spellEnd"/>
-      <w:r>
-        <w:rPr>
-          <w:sz w:val="22"/>
-        </w:rPr>
-        <w:t>, “</w:t>
+      <w:r>
+        <w:rPr>
+          <w:sz w:val="22"/>
+        </w:rPr>
+        <w:t xml:space="preserve">e.g. </w:t>
+      </w:r>
+      <w:r>
+        <w:rPr>
+          <w:sz w:val="22"/>
+        </w:rPr>
+        <w:t>“</w:t>
       </w:r>
       <w:r>
         <w:rPr>
@@ -11984,7 +12236,21 @@
           <w:i/>
           <w:sz w:val="22"/>
         </w:rPr>
-        <w:t>[specify value (e.g., “0.1”)]</w:t>
+        <w:t>[specify value (</w:t>
+      </w:r>
+      <w:r>
+        <w:rPr>
+          <w:i/>
+          <w:sz w:val="22"/>
+        </w:rPr>
+        <w:t xml:space="preserve">e.g. </w:t>
+      </w:r>
+      <w:r>
+        <w:rPr>
+          <w:i/>
+          <w:sz w:val="22"/>
+        </w:rPr>
+        <w:t>“0.1”)]</w:t>
       </w:r>
     </w:p>
     <w:p>
@@ -12449,7 +12715,21 @@
           <w:i/>
           <w:sz w:val="22"/>
         </w:rPr>
-        <w:t>[specify text (e.g., ”sex”)]</w:t>
+        <w:t>[specify text (</w:t>
+      </w:r>
+      <w:r>
+        <w:rPr>
+          <w:i/>
+          <w:sz w:val="22"/>
+        </w:rPr>
+        <w:t xml:space="preserve">e.g. </w:t>
+      </w:r>
+      <w:r>
+        <w:rPr>
+          <w:i/>
+          <w:sz w:val="22"/>
+        </w:rPr>
+        <w:t>”sex”)]</w:t>
       </w:r>
     </w:p>
     <w:p>
@@ -12732,7 +13012,21 @@
           <w:i/>
           <w:sz w:val="22"/>
         </w:rPr>
-        <w:t>[specify text (e.g., “1”)]</w:t>
+        <w:t>[specify text (</w:t>
+      </w:r>
+      <w:r>
+        <w:rPr>
+          <w:i/>
+          <w:sz w:val="22"/>
+        </w:rPr>
+        <w:t xml:space="preserve">e.g. </w:t>
+      </w:r>
+      <w:r>
+        <w:rPr>
+          <w:i/>
+          <w:sz w:val="22"/>
+        </w:rPr>
+        <w:t>“1”)]</w:t>
       </w:r>
     </w:p>
     <w:p>
@@ -12773,7 +13067,21 @@
           <w:i/>
           <w:sz w:val="22"/>
         </w:rPr>
-        <w:t>[select files (e.g., the smoothed GM volumes of the males)]</w:t>
+        <w:t>[select files (</w:t>
+      </w:r>
+      <w:r>
+        <w:rPr>
+          <w:i/>
+          <w:sz w:val="22"/>
+        </w:rPr>
+        <w:t xml:space="preserve">e.g. </w:t>
+      </w:r>
+      <w:r>
+        <w:rPr>
+          <w:i/>
+          <w:sz w:val="22"/>
+        </w:rPr>
+        <w:t>the smoothed GM volumes of the males)]</w:t>
       </w:r>
     </w:p>
     <w:p>
@@ -12829,7 +13137,21 @@
           <w:i/>
           <w:sz w:val="22"/>
         </w:rPr>
-        <w:t>[specify text (e.g., “2”)]</w:t>
+        <w:t>[specify text (</w:t>
+      </w:r>
+      <w:r>
+        <w:rPr>
+          <w:i/>
+          <w:sz w:val="22"/>
+        </w:rPr>
+        <w:t xml:space="preserve">e.g. </w:t>
+      </w:r>
+      <w:r>
+        <w:rPr>
+          <w:i/>
+          <w:sz w:val="22"/>
+        </w:rPr>
+        <w:t>“2”)]</w:t>
       </w:r>
     </w:p>
     <w:p>
@@ -12870,7 +13192,21 @@
           <w:i/>
           <w:sz w:val="22"/>
         </w:rPr>
-        <w:t>[select files (e.g., the smoothed GM volumes of the females)]</w:t>
+        <w:t>[select files (</w:t>
+      </w:r>
+      <w:r>
+        <w:rPr>
+          <w:i/>
+          <w:sz w:val="22"/>
+        </w:rPr>
+        <w:t xml:space="preserve">e.g. </w:t>
+      </w:r>
+      <w:r>
+        <w:rPr>
+          <w:i/>
+          <w:sz w:val="22"/>
+        </w:rPr>
+        <w:t>the smoothed GM volumes of the females)]</w:t>
       </w:r>
     </w:p>
     <w:p>
@@ -13000,19 +13336,17 @@
         </w:rPr>
         <w:t xml:space="preserve"> [specify test (</w:t>
       </w:r>
-      <w:proofErr w:type="spellStart"/>
-      <w:r>
-        <w:rPr>
-          <w:sz w:val="22"/>
-        </w:rPr>
-        <w:t>e.g</w:t>
-      </w:r>
-      <w:proofErr w:type="spellEnd"/>
-      <w:r>
-        <w:rPr>
-          <w:sz w:val="22"/>
-        </w:rPr>
-        <w:t>, “</w:t>
+      <w:r>
+        <w:rPr>
+          <w:sz w:val="22"/>
+        </w:rPr>
+        <w:t xml:space="preserve">e.g. </w:t>
+      </w:r>
+      <w:r>
+        <w:rPr>
+          <w:sz w:val="22"/>
+        </w:rPr>
+        <w:t>“</w:t>
       </w:r>
       <w:r>
         <w:rPr>
@@ -13198,7 +13532,21 @@
           <w:i/>
           <w:sz w:val="22"/>
         </w:rPr>
-        <w:t>[specify value (e.g., “0.1”)]</w:t>
+        <w:t>[specify value (</w:t>
+      </w:r>
+      <w:r>
+        <w:rPr>
+          <w:i/>
+          <w:sz w:val="22"/>
+        </w:rPr>
+        <w:t xml:space="preserve">e.g. </w:t>
+      </w:r>
+      <w:r>
+        <w:rPr>
+          <w:i/>
+          <w:sz w:val="22"/>
+        </w:rPr>
+        <w:t>“0.1”)]</w:t>
       </w:r>
     </w:p>
     <w:p>
@@ -13795,7 +14143,21 @@
           <w:i/>
           <w:sz w:val="22"/>
         </w:rPr>
-        <w:t>[specify text (e.g., ”sex”)]</w:t>
+        <w:t>[specify text (</w:t>
+      </w:r>
+      <w:r>
+        <w:rPr>
+          <w:i/>
+          <w:sz w:val="22"/>
+        </w:rPr>
+        <w:t xml:space="preserve">e.g. </w:t>
+      </w:r>
+      <w:r>
+        <w:rPr>
+          <w:i/>
+          <w:sz w:val="22"/>
+        </w:rPr>
+        <w:t>”sex”)]</w:t>
       </w:r>
     </w:p>
     <w:p>
@@ -14078,7 +14440,21 @@
           <w:i/>
           <w:sz w:val="22"/>
         </w:rPr>
-        <w:t>[specify text (e.g., “1”)]</w:t>
+        <w:t>[specify text (</w:t>
+      </w:r>
+      <w:r>
+        <w:rPr>
+          <w:i/>
+          <w:sz w:val="22"/>
+        </w:rPr>
+        <w:t xml:space="preserve">e.g. </w:t>
+      </w:r>
+      <w:r>
+        <w:rPr>
+          <w:i/>
+          <w:sz w:val="22"/>
+        </w:rPr>
+        <w:t>“1”)]</w:t>
       </w:r>
     </w:p>
     <w:p>
@@ -14119,7 +14495,21 @@
           <w:i/>
           <w:sz w:val="22"/>
         </w:rPr>
-        <w:t>[select files (e.g., the smoothed GM volumes of the males)]</w:t>
+        <w:t>[select files (</w:t>
+      </w:r>
+      <w:r>
+        <w:rPr>
+          <w:i/>
+          <w:sz w:val="22"/>
+        </w:rPr>
+        <w:t xml:space="preserve">e.g. </w:t>
+      </w:r>
+      <w:r>
+        <w:rPr>
+          <w:i/>
+          <w:sz w:val="22"/>
+        </w:rPr>
+        <w:t>the smoothed GM volumes of the males)]</w:t>
       </w:r>
     </w:p>
     <w:p>
@@ -14175,7 +14565,21 @@
           <w:i/>
           <w:sz w:val="22"/>
         </w:rPr>
-        <w:t>[specify text (e.g., “2”)]</w:t>
+        <w:t>[specify text (</w:t>
+      </w:r>
+      <w:r>
+        <w:rPr>
+          <w:i/>
+          <w:sz w:val="22"/>
+        </w:rPr>
+        <w:t xml:space="preserve">e.g. </w:t>
+      </w:r>
+      <w:r>
+        <w:rPr>
+          <w:i/>
+          <w:sz w:val="22"/>
+        </w:rPr>
+        <w:t>“2”)]</w:t>
       </w:r>
     </w:p>
     <w:p>
@@ -14216,7 +14620,21 @@
           <w:i/>
           <w:sz w:val="22"/>
         </w:rPr>
-        <w:t>[select files (e.g., the smoothed GM volumes of the females)]</w:t>
+        <w:t>[select files (</w:t>
+      </w:r>
+      <w:r>
+        <w:rPr>
+          <w:i/>
+          <w:sz w:val="22"/>
+        </w:rPr>
+        <w:t xml:space="preserve">e.g. </w:t>
+      </w:r>
+      <w:r>
+        <w:rPr>
+          <w:i/>
+          <w:sz w:val="22"/>
+        </w:rPr>
+        <w:t>the smoothed GM volumes of the females)]</w:t>
       </w:r>
     </w:p>
     <w:p>
@@ -14360,21 +14778,13 @@
         <w:rPr>
           <w:sz w:val="22"/>
         </w:rPr>
-        <w:t xml:space="preserve"> [specify test (</w:t>
-      </w:r>
-      <w:proofErr w:type="spellStart"/>
-      <w:r>
-        <w:rPr>
-          <w:sz w:val="22"/>
-        </w:rPr>
-        <w:t>e.g</w:t>
-      </w:r>
-      <w:proofErr w:type="spellEnd"/>
-      <w:r>
-        <w:rPr>
-          <w:sz w:val="22"/>
-        </w:rPr>
-        <w:t>, “</w:t>
+        <w:t xml:space="preserve"> [specify test (e.g.</w:t>
+      </w:r>
+      <w:r>
+        <w:rPr>
+          <w:sz w:val="22"/>
+        </w:rPr>
+        <w:t xml:space="preserve"> “</w:t>
       </w:r>
       <w:r>
         <w:rPr>
@@ -14599,21 +15009,13 @@
         <w:rPr>
           <w:sz w:val="22"/>
         </w:rPr>
-        <w:t xml:space="preserve"> [specify test (</w:t>
-      </w:r>
-      <w:proofErr w:type="spellStart"/>
-      <w:r>
-        <w:rPr>
-          <w:sz w:val="22"/>
-        </w:rPr>
-        <w:t>e.g</w:t>
-      </w:r>
-      <w:proofErr w:type="spellEnd"/>
-      <w:r>
-        <w:rPr>
-          <w:sz w:val="22"/>
-        </w:rPr>
-        <w:t>, “</w:t>
+        <w:t xml:space="preserve"> [specify test (e.g.</w:t>
+      </w:r>
+      <w:r>
+        <w:rPr>
+          <w:sz w:val="22"/>
+        </w:rPr>
+        <w:t xml:space="preserve"> “</w:t>
       </w:r>
       <w:r>
         <w:rPr>
@@ -14793,7 +15195,21 @@
           <w:i/>
           <w:sz w:val="22"/>
         </w:rPr>
-        <w:t>[specify value (e.g., “0.1”)]</w:t>
+        <w:t>[specify value (</w:t>
+      </w:r>
+      <w:r>
+        <w:rPr>
+          <w:i/>
+          <w:sz w:val="22"/>
+        </w:rPr>
+        <w:t xml:space="preserve">e.g. </w:t>
+      </w:r>
+      <w:r>
+        <w:rPr>
+          <w:i/>
+          <w:sz w:val="22"/>
+        </w:rPr>
+        <w:t>“0.1”)]</w:t>
       </w:r>
     </w:p>
     <w:p>
@@ -20816,12 +21232,22 @@
           <w:u w:val="single"/>
         </w:rPr>
       </w:pPr>
-      <w:r>
+    </w:p>
+    <w:p>
+      <w:pPr>
         <w:rPr>
           <w:b/>
           <w:sz w:val="28"/>
           <w:u w:val="single"/>
         </w:rPr>
+      </w:pPr>
+      <w:r>
+        <w:rPr>
+          <w:b/>
+          <w:sz w:val="28"/>
+          <w:u w:val="single"/>
+        </w:rPr>
+        <w:lastRenderedPageBreak/>
         <w:t>Statistical analysis of longitudinal data - overview</w:t>
       </w:r>
     </w:p>
@@ -20834,7 +21260,6 @@
         </w:rPr>
       </w:pPr>
       <w:r>
-        <w:lastRenderedPageBreak/>
         <w:t>The main interest in longitudinal studies is the common change of tissue volume over time in a group of subjects or the difference in these changes between two or more groups. The setup of the statistical model needed to assess these questions will be described on two examples. First, the case of only one group of 4 subjects with 2 time points each (e.g. normal aging) is presented. Subsequently, the case of two groups of subjects with 4 time points per subject will be described. These examples should cover most analyses – the number of time points / groups just have to be adapted. In contrast to the analysis of cross-sectional data as described before we have to use the flexible factorial model that considers that the time points for each subject are dependent data.</w:t>
       </w:r>
     </w:p>
@@ -21081,7 +21506,19 @@
         <w:rPr>
           <w:i/>
         </w:rPr>
-        <w:t>[specify text (e.g., ”</w:t>
+        <w:t>[specify text (</w:t>
+      </w:r>
+      <w:r>
+        <w:rPr>
+          <w:i/>
+        </w:rPr>
+        <w:t xml:space="preserve">e.g. </w:t>
+      </w:r>
+      <w:r>
+        <w:rPr>
+          <w:i/>
+        </w:rPr>
+        <w:t>”</w:t>
       </w:r>
       <w:r>
         <w:rPr>
@@ -21243,7 +21680,19 @@
         <w:rPr>
           <w:i/>
         </w:rPr>
-        <w:t>[specify text (e.g., “</w:t>
+        <w:t>[specify text (</w:t>
+      </w:r>
+      <w:r>
+        <w:rPr>
+          <w:i/>
+        </w:rPr>
+        <w:t xml:space="preserve">e.g. </w:t>
+      </w:r>
+      <w:r>
+        <w:rPr>
+          <w:i/>
+        </w:rPr>
+        <w:t>“</w:t>
       </w:r>
       <w:r>
         <w:rPr>
@@ -21615,6 +22064,7 @@
         <w:ind w:left="2430" w:hanging="270"/>
       </w:pPr>
       <w:r>
+        <w:lastRenderedPageBreak/>
         <w:t>Conditions</w:t>
       </w:r>
       <w:r>
@@ -21644,7 +22094,6 @@
         <w:ind w:left="1620" w:firstLine="540"/>
       </w:pPr>
       <w:r>
-        <w:lastRenderedPageBreak/>
         <w:t>Subject</w:t>
       </w:r>
     </w:p>
@@ -21996,7 +22445,19 @@
         <w:rPr>
           <w:i/>
         </w:rPr>
-        <w:t>[specify value (e.g., “0.1”)]</w:t>
+        <w:t>[specify value (</w:t>
+      </w:r>
+      <w:r>
+        <w:rPr>
+          <w:i/>
+        </w:rPr>
+        <w:t xml:space="preserve">e.g. </w:t>
+      </w:r>
+      <w:r>
+        <w:rPr>
+          <w:i/>
+        </w:rPr>
+        <w:t>“0.1”)]</w:t>
       </w:r>
     </w:p>
     <w:p>
@@ -22371,7 +22832,19 @@
         <w:rPr>
           <w:i/>
         </w:rPr>
-        <w:t>[specify text (e.g., ”</w:t>
+        <w:t>[specify text (</w:t>
+      </w:r>
+      <w:r>
+        <w:rPr>
+          <w:i/>
+        </w:rPr>
+        <w:t xml:space="preserve">e.g. </w:t>
+      </w:r>
+      <w:r>
+        <w:rPr>
+          <w:i/>
+        </w:rPr>
+        <w:t>”</w:t>
       </w:r>
       <w:r>
         <w:rPr>
@@ -22411,6 +22884,7 @@
         <w:ind w:left="2520"/>
       </w:pPr>
       <w:r>
+        <w:lastRenderedPageBreak/>
         <w:t xml:space="preserve">Independence </w:t>
       </w:r>
       <w:r>
@@ -22438,7 +22912,6 @@
         <w:ind w:left="2520"/>
       </w:pPr>
       <w:r>
-        <w:lastRenderedPageBreak/>
         <w:t xml:space="preserve">Variance </w:t>
       </w:r>
       <w:r>
@@ -22528,7 +23001,19 @@
         <w:rPr>
           <w:i/>
         </w:rPr>
-        <w:t>[specify text (e.g., ”</w:t>
+        <w:t>[specify text (</w:t>
+      </w:r>
+      <w:r>
+        <w:rPr>
+          <w:i/>
+        </w:rPr>
+        <w:t xml:space="preserve">e.g. </w:t>
+      </w:r>
+      <w:r>
+        <w:rPr>
+          <w:i/>
+        </w:rPr>
+        <w:t>”</w:t>
       </w:r>
       <w:r>
         <w:rPr>
@@ -22674,7 +23159,19 @@
         <w:rPr>
           <w:i/>
         </w:rPr>
-        <w:t>[specify text (e.g., “</w:t>
+        <w:t>[specify text (</w:t>
+      </w:r>
+      <w:r>
+        <w:rPr>
+          <w:i/>
+        </w:rPr>
+        <w:t xml:space="preserve">e.g. </w:t>
+      </w:r>
+      <w:r>
+        <w:rPr>
+          <w:i/>
+        </w:rPr>
+        <w:t>“</w:t>
       </w:r>
       <w:r>
         <w:rPr>
@@ -23390,6 +23887,7 @@
         <w:ind w:left="2520"/>
       </w:pPr>
       <w:r>
+        <w:lastRenderedPageBreak/>
         <w:t xml:space="preserve">Scans </w:t>
       </w:r>
       <w:r>
@@ -23414,7 +23912,6 @@
         <w:ind w:left="2520"/>
       </w:pPr>
       <w:r>
-        <w:lastRenderedPageBreak/>
         <w:t>Conditions</w:t>
       </w:r>
       <w:r>
@@ -24020,7 +24517,19 @@
         <w:rPr>
           <w:i/>
         </w:rPr>
-        <w:t>[specify value (e.g., “0.1”)]</w:t>
+        <w:t>[specify value (</w:t>
+      </w:r>
+      <w:r>
+        <w:rPr>
+          <w:i/>
+        </w:rPr>
+        <w:t xml:space="preserve">e.g. </w:t>
+      </w:r>
+      <w:r>
+        <w:rPr>
+          <w:i/>
+        </w:rPr>
+        <w:t>“0.1”)]</w:t>
       </w:r>
     </w:p>
     <w:p>
@@ -27355,29 +27864,23 @@
       <w:r>
         <w:t xml:space="preserve">DBM is based on the application of non-linear registration procedures to spatially </w:t>
       </w:r>
-      <w:proofErr w:type="spellStart"/>
-      <w:r>
-        <w:t>normalise</w:t>
-      </w:r>
-      <w:proofErr w:type="spellEnd"/>
-      <w:r>
-        <w:t xml:space="preserve"> one brain to another one. The simplest case of spatial </w:t>
-      </w:r>
-      <w:proofErr w:type="spellStart"/>
-      <w:r>
-        <w:t>normalisation</w:t>
-      </w:r>
-      <w:proofErr w:type="spellEnd"/>
-      <w:r>
-        <w:t xml:space="preserve"> is to correct the orientation and size of the brains. In addition to these global changes, a non-linear </w:t>
-      </w:r>
-      <w:proofErr w:type="spellStart"/>
-      <w:r>
-        <w:t>normalisation</w:t>
-      </w:r>
-      <w:proofErr w:type="spellEnd"/>
-      <w:r>
-        <w:t xml:space="preserve"> is necessary to </w:t>
+      <w:r>
+        <w:t>normaliz</w:t>
+      </w:r>
+      <w:r>
+        <w:t xml:space="preserve">e one brain to another one. The simplest case of spatial </w:t>
+      </w:r>
+      <w:r>
+        <w:t>normaliz</w:t>
+      </w:r>
+      <w:r>
+        <w:t xml:space="preserve">ation is to correct the orientation and size of the brains. In addition to these global changes, a non-linear </w:t>
+      </w:r>
+      <w:r>
+        <w:t>normaliz</w:t>
+      </w:r>
+      <w:r>
+        <w:t xml:space="preserve">ation is necessary to </w:t>
       </w:r>
       <w:proofErr w:type="spellStart"/>
       <w:r>
@@ -30600,7 +31103,13 @@
         <w:t>Native space</w:t>
       </w:r>
       <w:r>
-        <w:t>” produces tissue class images in spatial correspondence to the original data. Although this could be useful for estimating global tissue volumes (e.g., GM+WM+CSF=</w:t>
+        <w:t>” produces tissue class images in spatial correspondence to the original data. Although this could be useful for estimating global tissue volumes (</w:t>
+      </w:r>
+      <w:r>
+        <w:t xml:space="preserve">e.g. </w:t>
+      </w:r>
+      <w:r>
+        <w:t>GM+WM+CSF=</w:t>
       </w:r>
       <w:r>
         <w:t>TIV</w:t>
@@ -30636,16 +31145,11 @@
         <w:t>xml</w:t>
       </w:r>
       <w:r>
-        <w:t xml:space="preserve">), which contains the raw values for GM, WM, and CSF. </w:t>
-      </w:r>
-      <w:proofErr w:type="gramStart"/>
-      <w:r>
-        <w:t>The subject-specific values can be combined (i.e., integrated into a single te</w:t>
-      </w:r>
-      <w:r>
-        <w:t>xt file) by using the function</w:t>
-      </w:r>
-      <w:proofErr w:type="gramEnd"/>
+        <w:t>), which contains the raw values for GM, WM, and CSF. The subject-specific values can be combined (i.e., integrated into a single te</w:t>
+      </w:r>
+      <w:r>
+        <w:t>xt file) using the function</w:t>
+      </w:r>
       <w:r>
         <w:t xml:space="preserve">: </w:t>
       </w:r>
@@ -30696,7 +31200,13 @@
         <w:t>Normalized</w:t>
       </w:r>
       <w:r>
-        <w:t xml:space="preserve">” produces tissue class images in spatial correspondence to the template. This is useful for VBM analyses (e.g., “concentration” of gray matter; Good et al. 2001; </w:t>
+        <w:t>” produces tissue class images in spatial correspondence to the template. This is useful for VBM analyses (</w:t>
+      </w:r>
+      <w:r>
+        <w:t xml:space="preserve">e.g. </w:t>
+      </w:r>
+      <w:r>
+        <w:t xml:space="preserve">“concentration” of gray matter; Good et al. 2001; </w:t>
       </w:r>
       <w:proofErr w:type="spellStart"/>
       <w:r>
@@ -30739,7 +31249,13 @@
         <w:t>absolute amount of tissue</w:t>
       </w:r>
       <w:r>
-        <w:t xml:space="preserve"> (e.g., “volume” of gray matter; Good et al. 2001; </w:t>
+        <w:t xml:space="preserve"> (</w:t>
+      </w:r>
+      <w:r>
+        <w:t xml:space="preserve">e.g. </w:t>
+      </w:r>
+      <w:r>
+        <w:t xml:space="preserve">“volume” of gray matter; Good et al. 2001; </w:t>
       </w:r>
       <w:proofErr w:type="spellStart"/>
       <w:r>
@@ -32293,8 +32809,8 @@
         <w:tblLook w:val="0000" w:firstRow="0" w:lastRow="0" w:firstColumn="0" w:lastColumn="0" w:noHBand="0" w:noVBand="0"/>
       </w:tblPr>
       <w:tblGrid>
-        <w:gridCol w:w="971"/>
-        <w:gridCol w:w="9106"/>
+        <w:gridCol w:w="1062"/>
+        <w:gridCol w:w="9015"/>
       </w:tblGrid>
       <w:tr>
         <w:trPr>
@@ -32302,7 +32818,7 @@
         </w:trPr>
         <w:tc>
           <w:tcPr>
-            <w:tcW w:w="1114" w:type="dxa"/>
+            <w:tcW w:w="1018" w:type="dxa"/>
             <w:shd w:val="clear" w:color="auto" w:fill="auto"/>
             <w:vAlign w:val="center"/>
           </w:tcPr>
@@ -32324,7 +32840,7 @@
         </w:tc>
         <w:tc>
           <w:tcPr>
-            <w:tcW w:w="8888" w:type="dxa"/>
+            <w:tcW w:w="8989" w:type="dxa"/>
             <w:shd w:val="clear" w:color="auto" w:fill="auto"/>
             <w:vAlign w:val="center"/>
           </w:tcPr>
@@ -32413,7 +32929,7 @@
         </w:trPr>
         <w:tc>
           <w:tcPr>
-            <w:tcW w:w="0" w:type="auto"/>
+            <w:tcW w:w="1018" w:type="dxa"/>
             <w:shd w:val="clear" w:color="auto" w:fill="auto"/>
             <w:vAlign w:val="center"/>
           </w:tcPr>
@@ -32435,7 +32951,7 @@
         </w:tc>
         <w:tc>
           <w:tcPr>
-            <w:tcW w:w="0" w:type="auto"/>
+            <w:tcW w:w="8989" w:type="dxa"/>
             <w:shd w:val="clear" w:color="auto" w:fill="auto"/>
             <w:vAlign w:val="center"/>
           </w:tcPr>
@@ -32487,7 +33003,7 @@
         </w:trPr>
         <w:tc>
           <w:tcPr>
-            <w:tcW w:w="0" w:type="auto"/>
+            <w:tcW w:w="1018" w:type="dxa"/>
             <w:shd w:val="clear" w:color="auto" w:fill="auto"/>
             <w:vAlign w:val="center"/>
           </w:tcPr>
@@ -32502,7 +33018,7 @@
         </w:tc>
         <w:tc>
           <w:tcPr>
-            <w:tcW w:w="0" w:type="auto"/>
+            <w:tcW w:w="8989" w:type="dxa"/>
             <w:shd w:val="clear" w:color="auto" w:fill="auto"/>
             <w:vAlign w:val="center"/>
           </w:tcPr>
@@ -32538,7 +33054,7 @@
         </w:trPr>
         <w:tc>
           <w:tcPr>
-            <w:tcW w:w="0" w:type="auto"/>
+            <w:tcW w:w="1018" w:type="dxa"/>
             <w:shd w:val="clear" w:color="auto" w:fill="auto"/>
             <w:vAlign w:val="center"/>
           </w:tcPr>
@@ -32553,7 +33069,7 @@
         </w:tc>
         <w:tc>
           <w:tcPr>
-            <w:tcW w:w="0" w:type="auto"/>
+            <w:tcW w:w="8989" w:type="dxa"/>
             <w:shd w:val="clear" w:color="auto" w:fill="auto"/>
             <w:vAlign w:val="center"/>
           </w:tcPr>
@@ -32589,7 +33105,7 @@
         </w:trPr>
         <w:tc>
           <w:tcPr>
-            <w:tcW w:w="0" w:type="auto"/>
+            <w:tcW w:w="1018" w:type="dxa"/>
             <w:shd w:val="clear" w:color="auto" w:fill="auto"/>
             <w:vAlign w:val="center"/>
           </w:tcPr>
@@ -32604,7 +33120,7 @@
         </w:tc>
         <w:tc>
           <w:tcPr>
-            <w:tcW w:w="0" w:type="auto"/>
+            <w:tcW w:w="8989" w:type="dxa"/>
             <w:shd w:val="clear" w:color="auto" w:fill="auto"/>
             <w:vAlign w:val="center"/>
           </w:tcPr>
@@ -32640,7 +33156,7 @@
         </w:trPr>
         <w:tc>
           <w:tcPr>
-            <w:tcW w:w="0" w:type="auto"/>
+            <w:tcW w:w="1018" w:type="dxa"/>
             <w:shd w:val="clear" w:color="auto" w:fill="auto"/>
             <w:vAlign w:val="center"/>
           </w:tcPr>
@@ -32655,7 +33171,7 @@
         </w:tc>
         <w:tc>
           <w:tcPr>
-            <w:tcW w:w="0" w:type="auto"/>
+            <w:tcW w:w="8989" w:type="dxa"/>
             <w:shd w:val="clear" w:color="auto" w:fill="auto"/>
             <w:vAlign w:val="center"/>
           </w:tcPr>
@@ -32691,7 +33207,7 @@
         </w:trPr>
         <w:tc>
           <w:tcPr>
-            <w:tcW w:w="0" w:type="auto"/>
+            <w:tcW w:w="1018" w:type="dxa"/>
             <w:shd w:val="clear" w:color="auto" w:fill="auto"/>
             <w:vAlign w:val="center"/>
           </w:tcPr>
@@ -32706,7 +33222,7 @@
         </w:tc>
         <w:tc>
           <w:tcPr>
-            <w:tcW w:w="0" w:type="auto"/>
+            <w:tcW w:w="8989" w:type="dxa"/>
             <w:shd w:val="clear" w:color="auto" w:fill="auto"/>
             <w:vAlign w:val="center"/>
           </w:tcPr>
@@ -32773,7 +33289,7 @@
                 <w:color w:val="000000"/>
                 <w:szCs w:val="22"/>
               </w:rPr>
-              <w:t>euclidian</w:t>
+              <w:t>euclidean</w:t>
             </w:r>
             <w:proofErr w:type="spellEnd"/>
             <w:r>
@@ -32792,7 +33308,7 @@
         </w:trPr>
         <w:tc>
           <w:tcPr>
-            <w:tcW w:w="0" w:type="auto"/>
+            <w:tcW w:w="1018" w:type="dxa"/>
             <w:shd w:val="clear" w:color="auto" w:fill="auto"/>
             <w:vAlign w:val="center"/>
           </w:tcPr>
@@ -32807,7 +33323,7 @@
         </w:tc>
         <w:tc>
           <w:tcPr>
-            <w:tcW w:w="0" w:type="auto"/>
+            <w:tcW w:w="8989" w:type="dxa"/>
             <w:shd w:val="clear" w:color="auto" w:fill="auto"/>
             <w:vAlign w:val="center"/>
           </w:tcPr>
@@ -32861,7 +33377,7 @@
         </w:trPr>
         <w:tc>
           <w:tcPr>
-            <w:tcW w:w="0" w:type="auto"/>
+            <w:tcW w:w="1018" w:type="dxa"/>
             <w:shd w:val="clear" w:color="auto" w:fill="auto"/>
             <w:vAlign w:val="center"/>
           </w:tcPr>
@@ -32876,7 +33392,7 @@
         </w:tc>
         <w:tc>
           <w:tcPr>
-            <w:tcW w:w="0" w:type="auto"/>
+            <w:tcW w:w="8989" w:type="dxa"/>
             <w:shd w:val="clear" w:color="auto" w:fill="auto"/>
             <w:vAlign w:val="center"/>
           </w:tcPr>
@@ -32940,7 +33456,21 @@
           <w:b/>
           <w:color w:val="000000"/>
         </w:rPr>
-        <w:t>Surfaces in (normalized) template space (after resampling and smoothing; saved in subfolder "surf")</w:t>
+        <w:t>Surfaces in (normalized) template space (after resampling and smoothing; saved in subfolder "surf"</w:t>
+      </w:r>
+      <w:r>
+        <w:rPr>
+          <w:b/>
+          <w:color w:val="000000"/>
+        </w:rPr>
+        <w:t xml:space="preserve"> by default</w:t>
+      </w:r>
+      <w:r>
+        <w:rPr>
+          <w:b/>
+          <w:color w:val="000000"/>
+        </w:rPr>
+        <w:t>)</w:t>
       </w:r>
     </w:p>
     <w:p>
@@ -32954,7 +33484,6 @@
           <w:szCs w:val="24"/>
         </w:rPr>
       </w:pPr>
-      <w:proofErr w:type="spellStart"/>
       <w:r>
         <w:rPr>
           <w:rFonts w:ascii="Calibri" w:hAnsi="Calibri"/>
@@ -32962,9 +33491,17 @@
           <w:sz w:val="24"/>
           <w:szCs w:val="24"/>
         </w:rPr>
-        <w:t>FWHM.SURF.TYPE.resampled</w:t>
-      </w:r>
-      <w:proofErr w:type="spellEnd"/>
+        <w:t>FWHM.SURF.TYPE.</w:t>
+      </w:r>
+      <w:r>
+        <w:rPr>
+          <w:rFonts w:ascii="Calibri" w:hAnsi="Calibri"/>
+          <w:color w:val="000000"/>
+          <w:sz w:val="24"/>
+          <w:szCs w:val="24"/>
+        </w:rPr>
+        <w:t>RESAMP</w:t>
+      </w:r>
       <w:r>
         <w:rPr>
           <w:rFonts w:ascii="Calibri" w:hAnsi="Calibri"/>
@@ -33000,8 +33537,8 @@
         <w:tblLook w:val="0000" w:firstRow="0" w:lastRow="0" w:firstColumn="0" w:lastColumn="0" w:noHBand="0" w:noVBand="0"/>
       </w:tblPr>
       <w:tblGrid>
-        <w:gridCol w:w="1062"/>
-        <w:gridCol w:w="9015"/>
+        <w:gridCol w:w="1109"/>
+        <w:gridCol w:w="8968"/>
       </w:tblGrid>
       <w:tr>
         <w:trPr>
@@ -33009,7 +33546,7 @@
         </w:trPr>
         <w:tc>
           <w:tcPr>
-            <w:tcW w:w="1170" w:type="dxa"/>
+            <w:tcW w:w="1064" w:type="dxa"/>
             <w:shd w:val="clear" w:color="auto" w:fill="auto"/>
             <w:vAlign w:val="center"/>
           </w:tcPr>
@@ -33031,7 +33568,7 @@
         </w:tc>
         <w:tc>
           <w:tcPr>
-            <w:tcW w:w="8832" w:type="dxa"/>
+            <w:tcW w:w="8923" w:type="dxa"/>
             <w:shd w:val="clear" w:color="auto" w:fill="auto"/>
             <w:vAlign w:val="center"/>
           </w:tcPr>
@@ -33083,7 +33620,7 @@
         </w:trPr>
         <w:tc>
           <w:tcPr>
-            <w:tcW w:w="1170" w:type="dxa"/>
+            <w:tcW w:w="1064" w:type="dxa"/>
             <w:shd w:val="clear" w:color="auto" w:fill="auto"/>
             <w:vAlign w:val="center"/>
           </w:tcPr>
@@ -33105,7 +33642,7 @@
         </w:tc>
         <w:tc>
           <w:tcPr>
-            <w:tcW w:w="8832" w:type="dxa"/>
+            <w:tcW w:w="8923" w:type="dxa"/>
             <w:shd w:val="clear" w:color="auto" w:fill="auto"/>
             <w:vAlign w:val="center"/>
           </w:tcPr>
@@ -33137,7 +33674,14 @@
                 <w:color w:val="000000"/>
                 <w:szCs w:val="22"/>
               </w:rPr>
-              <w:t>, merged</w:t>
+              <w:t xml:space="preserve">, </w:t>
+            </w:r>
+            <w:r>
+              <w:rPr>
+                <w:color w:val="000000"/>
+                <w:szCs w:val="22"/>
+              </w:rPr>
+              <w:t>or both</w:t>
             </w:r>
             <w:r>
               <w:rPr>
@@ -33208,7 +33752,7 @@
         </w:trPr>
         <w:tc>
           <w:tcPr>
-            <w:tcW w:w="0" w:type="auto"/>
+            <w:tcW w:w="1064" w:type="dxa"/>
             <w:shd w:val="clear" w:color="auto" w:fill="auto"/>
             <w:vAlign w:val="center"/>
           </w:tcPr>
@@ -33230,7 +33774,7 @@
         </w:tc>
         <w:tc>
           <w:tcPr>
-            <w:tcW w:w="0" w:type="auto"/>
+            <w:tcW w:w="8923" w:type="dxa"/>
             <w:shd w:val="clear" w:color="auto" w:fill="auto"/>
             <w:vAlign w:val="center"/>
           </w:tcPr>
@@ -33298,7 +33842,7 @@
         </w:trPr>
         <w:tc>
           <w:tcPr>
-            <w:tcW w:w="0" w:type="auto"/>
+            <w:tcW w:w="1064" w:type="dxa"/>
             <w:shd w:val="clear" w:color="auto" w:fill="auto"/>
             <w:vAlign w:val="center"/>
           </w:tcPr>
@@ -33313,7 +33857,7 @@
         </w:tc>
         <w:tc>
           <w:tcPr>
-            <w:tcW w:w="0" w:type="auto"/>
+            <w:tcW w:w="8923" w:type="dxa"/>
             <w:shd w:val="clear" w:color="auto" w:fill="auto"/>
             <w:vAlign w:val="center"/>
           </w:tcPr>
@@ -33349,7 +33893,7 @@
         </w:trPr>
         <w:tc>
           <w:tcPr>
-            <w:tcW w:w="0" w:type="auto"/>
+            <w:tcW w:w="1064" w:type="dxa"/>
             <w:shd w:val="clear" w:color="auto" w:fill="auto"/>
             <w:vAlign w:val="center"/>
           </w:tcPr>
@@ -33364,7 +33908,7 @@
         </w:tc>
         <w:tc>
           <w:tcPr>
-            <w:tcW w:w="0" w:type="auto"/>
+            <w:tcW w:w="8923" w:type="dxa"/>
             <w:shd w:val="clear" w:color="auto" w:fill="auto"/>
             <w:vAlign w:val="center"/>
           </w:tcPr>
@@ -33431,7 +33975,7 @@
                 <w:color w:val="000000"/>
                 <w:szCs w:val="22"/>
               </w:rPr>
-              <w:t>euclidian</w:t>
+              <w:t>euclidean</w:t>
             </w:r>
             <w:proofErr w:type="spellEnd"/>
             <w:r>
@@ -33450,7 +33994,7 @@
         </w:trPr>
         <w:tc>
           <w:tcPr>
-            <w:tcW w:w="0" w:type="auto"/>
+            <w:tcW w:w="1064" w:type="dxa"/>
             <w:shd w:val="clear" w:color="auto" w:fill="auto"/>
             <w:vAlign w:val="center"/>
           </w:tcPr>
@@ -33465,7 +34009,7 @@
         </w:tc>
         <w:tc>
           <w:tcPr>
-            <w:tcW w:w="0" w:type="auto"/>
+            <w:tcW w:w="8923" w:type="dxa"/>
             <w:shd w:val="clear" w:color="auto" w:fill="auto"/>
             <w:vAlign w:val="center"/>
           </w:tcPr>
@@ -33519,7 +34063,7 @@
         </w:trPr>
         <w:tc>
           <w:tcPr>
-            <w:tcW w:w="0" w:type="auto"/>
+            <w:tcW w:w="1064" w:type="dxa"/>
             <w:shd w:val="clear" w:color="auto" w:fill="auto"/>
             <w:vAlign w:val="center"/>
           </w:tcPr>
@@ -33534,7 +34078,7 @@
         </w:tc>
         <w:tc>
           <w:tcPr>
-            <w:tcW w:w="0" w:type="auto"/>
+            <w:tcW w:w="8923" w:type="dxa"/>
             <w:shd w:val="clear" w:color="auto" w:fill="auto"/>
             <w:vAlign w:val="center"/>
           </w:tcPr>
@@ -33562,6 +34106,122 @@
                 <w:szCs w:val="22"/>
               </w:rPr>
               <w:t xml:space="preserve"> - fractal dimension values (cortical complexity)</w:t>
+            </w:r>
+          </w:p>
+        </w:tc>
+      </w:tr>
+      <w:tr>
+        <w:trPr>
+          <w:tblCellSpacing w:w="15" w:type="dxa"/>
+        </w:trPr>
+        <w:tc>
+          <w:tcPr>
+            <w:tcW w:w="1064" w:type="dxa"/>
+            <w:shd w:val="clear" w:color="auto" w:fill="auto"/>
+            <w:vAlign w:val="center"/>
+          </w:tcPr>
+          <w:p>
+            <w:pPr>
+              <w:rPr>
+                <w:color w:val="000000"/>
+                <w:szCs w:val="22"/>
+              </w:rPr>
+            </w:pPr>
+            <w:r>
+              <w:rPr>
+                <w:color w:val="000000"/>
+                <w:szCs w:val="22"/>
+              </w:rPr>
+              <w:t>RESAMP</w:t>
+            </w:r>
+          </w:p>
+        </w:tc>
+        <w:tc>
+          <w:tcPr>
+            <w:tcW w:w="8923" w:type="dxa"/>
+            <w:shd w:val="clear" w:color="auto" w:fill="auto"/>
+            <w:vAlign w:val="center"/>
+          </w:tcPr>
+          <w:p>
+            <w:pPr>
+              <w:rPr>
+                <w:color w:val="000000"/>
+                <w:szCs w:val="22"/>
+              </w:rPr>
+            </w:pPr>
+            <w:proofErr w:type="gramStart"/>
+            <w:r>
+              <w:rPr>
+                <w:color w:val="000000"/>
+                <w:szCs w:val="22"/>
+              </w:rPr>
+              <w:t>resampling</w:t>
+            </w:r>
+            <w:proofErr w:type="gramEnd"/>
+            <w:r>
+              <w:rPr>
+                <w:color w:val="000000"/>
+                <w:szCs w:val="22"/>
+              </w:rPr>
+              <w:t xml:space="preserve"> to 164k </w:t>
+            </w:r>
+            <w:r>
+              <w:rPr>
+                <w:color w:val="000000"/>
+                <w:szCs w:val="22"/>
+              </w:rPr>
+              <w:t>(</w:t>
+            </w:r>
+            <w:proofErr w:type="spellStart"/>
+            <w:r>
+              <w:rPr>
+                <w:color w:val="000000"/>
+                <w:szCs w:val="22"/>
+              </w:rPr>
+              <w:t>Freesurfer</w:t>
+            </w:r>
+            <w:proofErr w:type="spellEnd"/>
+            <w:r>
+              <w:rPr>
+                <w:color w:val="000000"/>
+                <w:szCs w:val="22"/>
+              </w:rPr>
+              <w:t xml:space="preserve">) </w:t>
+            </w:r>
+            <w:r>
+              <w:rPr>
+                <w:color w:val="000000"/>
+                <w:szCs w:val="22"/>
+              </w:rPr>
+              <w:t xml:space="preserve">or 32k </w:t>
+            </w:r>
+            <w:r>
+              <w:rPr>
+                <w:color w:val="000000"/>
+                <w:szCs w:val="22"/>
+              </w:rPr>
+              <w:t xml:space="preserve">(HCP) </w:t>
+            </w:r>
+            <w:r>
+              <w:rPr>
+                <w:color w:val="000000"/>
+                <w:szCs w:val="22"/>
+              </w:rPr>
+              <w:t>mesh [ resampled | resampled_32k</w:t>
+            </w:r>
+            <w:r>
+              <w:rPr>
+                <w:color w:val="000000"/>
+                <w:szCs w:val="22"/>
+              </w:rPr>
+              <w:t xml:space="preserve"> </w:t>
+            </w:r>
+            <w:r>
+              <w:rPr>
+                <w:color w:val="000000"/>
+                <w:szCs w:val="22"/>
+              </w:rPr>
+              <w:t>]</w:t>
             </w:r>
           </w:p>
         </w:tc>
@@ -33784,9 +34444,15 @@
       </w:r>
       <w:proofErr w:type="gramStart"/>
       <w:r>
-        <w:t>to run the process completely in the background without any graphical output and distribute</w:t>
+        <w:t>to run</w:t>
       </w:r>
       <w:proofErr w:type="gramEnd"/>
+      <w:r>
+        <w:t xml:space="preserve"> the process completely in the background without any graphical output and distribute</w:t>
+      </w:r>
+      <w:r>
+        <w:t>s</w:t>
+      </w:r>
       <w:r>
         <w:t xml:space="preserve"> all given data to parallel jobs. This might be helpful if you want to run CAT on a computer cluster.</w:t>
       </w:r>
@@ -34555,21 +35221,25 @@
         <w:rPr>
           <w:lang w:val="en-GB"/>
         </w:rPr>
-        <w:t xml:space="preserve">to reduce </w:t>
-      </w:r>
-      <w:proofErr w:type="gramStart"/>
+        <w:t>to reduce the</w:t>
+      </w:r>
       <w:r>
         <w:rPr>
           <w:lang w:val="en-GB"/>
         </w:rPr>
-        <w:t>this effects</w:t>
-      </w:r>
-      <w:proofErr w:type="gramEnd"/>
+        <w:t>s</w:t>
+      </w:r>
       <w:r>
         <w:rPr>
           <w:lang w:val="en-GB"/>
         </w:rPr>
-        <w:t xml:space="preserve"> in the image before the final AMAP segmentation. The strength of the changes is controlled by the </w:t>
+        <w:t>e</w:t>
+      </w:r>
+      <w:r>
+        <w:rPr>
+          <w:lang w:val="en-GB"/>
+        </w:rPr>
+        <w:t xml:space="preserve"> effects in the image before the final AMAP segmentation. The strength of the changes is controlled by the </w:t>
       </w:r>
       <w:proofErr w:type="spellStart"/>
       <w:r>
@@ -34668,7 +35338,7 @@
           <w:ilvl w:val="0"/>
           <w:numId w:val="6"/>
         </w:numPr>
-        <w:ind w:hanging="2313"/>
+        <w:ind w:left="993" w:hanging="426"/>
         <w:rPr>
           <w:lang w:val="en-GB"/>
         </w:rPr>
@@ -34692,7 +35362,7 @@
           <w:ilvl w:val="0"/>
           <w:numId w:val="6"/>
         </w:numPr>
-        <w:ind w:hanging="2313"/>
+        <w:ind w:left="993" w:hanging="426"/>
         <w:rPr>
           <w:lang w:val="en-GB"/>
         </w:rPr>
@@ -34716,7 +35386,7 @@
           <w:ilvl w:val="0"/>
           <w:numId w:val="6"/>
         </w:numPr>
-        <w:ind w:hanging="2313"/>
+        <w:ind w:left="993" w:hanging="426"/>
         <w:rPr>
           <w:lang w:val="en-GB"/>
         </w:rPr>
@@ -34740,7 +35410,7 @@
           <w:ilvl w:val="0"/>
           <w:numId w:val="6"/>
         </w:numPr>
-        <w:ind w:hanging="2313"/>
+        <w:ind w:left="993" w:hanging="426"/>
         <w:rPr>
           <w:lang w:val="en-GB"/>
         </w:rPr>
@@ -38101,7 +38771,7 @@
         <w:rPr>
           <w:noProof/>
         </w:rPr>
-        <w:t>21-Dec-17</w:t>
+        <w:t>10-Jan-18</w:t>
       </w:r>
       <w:r>
         <w:fldChar w:fldCharType="end"/>
@@ -38296,7 +38966,7 @@
         <w:rStyle w:val="Seitenzahl"/>
         <w:noProof/>
       </w:rPr>
-      <w:t>3</w:t>
+      <w:t>18</w:t>
     </w:r>
     <w:r>
       <w:rPr>
@@ -43950,6 +44620,30 @@
     <w:rsid w:val="00D106CF"/>
     <w:rPr>
       <w:vertAlign w:val="superscript"/>
+    </w:rPr>
+  </w:style>
+  <w:style w:type="paragraph" w:styleId="Dokumentstruktur">
+    <w:name w:val="Document Map"/>
+    <w:basedOn w:val="Standard"/>
+    <w:link w:val="DokumentstrukturZeichen"/>
+    <w:rsid w:val="00F63DD6"/>
+    <w:pPr>
+      <w:spacing w:after="0"/>
+    </w:pPr>
+    <w:rPr>
+      <w:rFonts w:ascii="Lucida Grande" w:hAnsi="Lucida Grande" w:cs="Lucida Grande"/>
+    </w:rPr>
+  </w:style>
+  <w:style w:type="character" w:customStyle="1" w:styleId="DokumentstrukturZeichen">
+    <w:name w:val="Dokumentstruktur Zeichen"/>
+    <w:basedOn w:val="Absatzstandardschriftart"/>
+    <w:link w:val="Dokumentstruktur"/>
+    <w:rsid w:val="00F63DD6"/>
+    <w:rPr>
+      <w:rFonts w:ascii="Lucida Grande" w:hAnsi="Lucida Grande" w:cs="Lucida Grande"/>
+      <w:sz w:val="24"/>
+      <w:szCs w:val="24"/>
+      <w:lang w:val="en-US" w:eastAsia="en-US"/>
     </w:rPr>
   </w:style>
 </w:styles>
@@ -45199,7 +45893,7 @@
 </file>
 
 <file path=customXml/itemProps1.xml><?xml version="1.0" encoding="utf-8"?>
-<ds:datastoreItem xmlns:ds="http://schemas.openxmlformats.org/officeDocument/2006/customXml" ds:itemID="{0031FD04-949B-DE44-91DD-035588EDB12B}">
+<ds:datastoreItem xmlns:ds="http://schemas.openxmlformats.org/officeDocument/2006/customXml" ds:itemID="{D06DF313-F396-2B45-8B25-1CF208AE5B07}">
   <ds:schemaRefs>
     <ds:schemaRef ds:uri="http://schemas.openxmlformats.org/officeDocument/2006/bibliography"/>
   </ds:schemaRefs>

</xml_diff>

<commit_message>
Changed paths: M       CAT12-Manual.docx M       CAT12-Manual.pdf M       CHANGES.txt M       Contents.m M       Makefile M       cat_defaults.m M       cat_surf_results.m M       html/cat.html M       html/cat.txt M       html/cat_orthogonality.html A       html/cat_versions.html M       html/style.css M       spm_cat12.m
(1) Updated: New version CAT12.2 (r1280)
(2) Changed: Added version information to CAT12 manual and interactive
    help
(3) Changed: Default skull-stripping is now using SPM12 cleanup which 
    is more conservative and keeps more extracranial CSF. This results
    in more reliable TIV values, especially for atrophied brains.


git-svn-id: svn://141.35.69.214/cat12@1280 9f44b166-36c4-483c-8295-4af200601734
</commit_message>
<xml_diff>
--- a/CAT12-Manual.docx
+++ b/CAT12-Manual.docx
@@ -1,6 +1,6 @@
 
 <file path=word/document.xml><?xml version="1.0" encoding="utf-8"?>
-<w:document xmlns:mo="http://schemas.microsoft.com/office/mac/office/2008/main" xmlns:ve="http://schemas.openxmlformats.org/markup-compatibility/2006" xmlns:mv="urn:schemas-microsoft-com:mac:vml" xmlns:o="urn:schemas-microsoft-com:office:office" xmlns:r="http://schemas.openxmlformats.org/officeDocument/2006/relationships" xmlns:m="http://schemas.openxmlformats.org/officeDocument/2006/math" xmlns:v="urn:schemas-microsoft-com:vml" xmlns:wp="http://schemas.openxmlformats.org/drawingml/2006/wordprocessingDrawing" xmlns:w10="urn:schemas-microsoft-com:office:word" xmlns:w="http://schemas.openxmlformats.org/wordprocessingml/2006/main" xmlns:wne="http://schemas.microsoft.com/office/word/2006/wordml" ve:Ignorable="mv" ve:PreserveAttributes="mv:*">
+<w:document xmlns:wpc="http://schemas.microsoft.com/office/word/2010/wordprocessingCanvas" xmlns:mo="http://schemas.microsoft.com/office/mac/office/2008/main" xmlns:mc="http://schemas.openxmlformats.org/markup-compatibility/2006" xmlns:mv="urn:schemas-microsoft-com:mac:vml" xmlns:o="urn:schemas-microsoft-com:office:office" xmlns:r="http://schemas.openxmlformats.org/officeDocument/2006/relationships" xmlns:m="http://schemas.openxmlformats.org/officeDocument/2006/math" xmlns:v="urn:schemas-microsoft-com:vml" xmlns:wp14="http://schemas.microsoft.com/office/word/2010/wordprocessingDrawing" xmlns:wp="http://schemas.openxmlformats.org/drawingml/2006/wordprocessingDrawing" xmlns:w10="urn:schemas-microsoft-com:office:word" xmlns:w="http://schemas.openxmlformats.org/wordprocessingml/2006/main" xmlns:w14="http://schemas.microsoft.com/office/word/2010/wordml" xmlns:wpg="http://schemas.microsoft.com/office/word/2010/wordprocessingGroup" xmlns:wpi="http://schemas.microsoft.com/office/word/2010/wordprocessingInk" xmlns:wne="http://schemas.microsoft.com/office/word/2006/wordml" xmlns:wps="http://schemas.microsoft.com/office/word/2010/wordprocessingShape" mc:Ignorable="w14 wp14 mv">
   <w:body>
     <w:p>
       <w:pPr>
@@ -78,7 +78,7 @@
           <w:lang w:val="de-DE" w:eastAsia="de-DE"/>
         </w:rPr>
         <w:drawing>
-          <wp:anchor distT="0" distB="0" distL="114300" distR="114300" simplePos="0" relativeHeight="251659776" behindDoc="0" locked="0" layoutInCell="1" allowOverlap="0">
+          <wp:anchor distT="0" distB="0" distL="114300" distR="114300" simplePos="0" relativeHeight="251659776" behindDoc="0" locked="0" layoutInCell="1" allowOverlap="0" wp14:anchorId="14EB97FD" wp14:editId="2D326FFF">
             <wp:simplePos x="0" y="0"/>
             <wp:positionH relativeFrom="column">
               <wp:posOffset>1592580</wp:posOffset>
@@ -111,10 +111,10 @@
                     </pic:cNvPicPr>
                   </pic:nvPicPr>
                   <pic:blipFill>
-                    <a:blip r:embed="rId8">
+                    <a:blip r:embed="rId9">
                       <a:extLst>
                         <a:ext uri="{28A0092B-C50C-407E-A947-70E740481C1C}">
-                          <a14:useLocalDpi xmlns:a14="http://schemas.microsoft.com/office/drawing/2010/main" xmlns:pic="http://schemas.openxmlformats.org/drawingml/2006/picture" xmlns:a="http://schemas.openxmlformats.org/drawingml/2006/main" xmlns:wps="http://schemas.microsoft.com/office/word/2010/wordprocessingShape" xmlns:wne="http://schemas.microsoft.com/office/word/2006/wordml" xmlns:wpi="http://schemas.microsoft.com/office/word/2010/wordprocessingInk" xmlns:wpg="http://schemas.microsoft.com/office/word/2010/wordprocessingGroup" xmlns:w14="http://schemas.microsoft.com/office/word/2010/wordml" xmlns:w="http://schemas.openxmlformats.org/wordprocessingml/2006/main" xmlns:w10="urn:schemas-microsoft-com:office:word" xmlns:wp="http://schemas.openxmlformats.org/drawingml/2006/wordprocessingDrawing" xmlns:wp14="http://schemas.microsoft.com/office/word/2010/wordprocessingDrawing" xmlns:v="urn:schemas-microsoft-com:vml" xmlns:m="http://schemas.openxmlformats.org/officeDocument/2006/math" xmlns:r="http://schemas.openxmlformats.org/officeDocument/2006/relationships" xmlns:o="urn:schemas-microsoft-com:office:office" xmlns:mv="urn:schemas-microsoft-com:mac:vml" xmlns:mc="http://schemas.openxmlformats.org/markup-compatibility/2006" xmlns:mo="http://schemas.microsoft.com/office/mac/office/2008/main" xmlns:wpc="http://schemas.microsoft.com/office/word/2010/wordprocessingCanvas" xmlns="" val="0"/>
+                          <a14:useLocalDpi xmlns:a14="http://schemas.microsoft.com/office/drawing/2010/main" val="0"/>
                         </a:ext>
                       </a:extLst>
                     </a:blip>
@@ -221,7 +221,7 @@
         <w:rPr>
           <w:noProof/>
         </w:rPr>
-        <w:instrText xml:space="preserve"> PAGEREF _Toc378920167 \h </w:instrText>
+        <w:instrText xml:space="preserve"> PAGEREF _Toc380419896 \h </w:instrText>
       </w:r>
       <w:r>
         <w:rPr>
@@ -265,7 +265,7 @@
         <w:rPr>
           <w:noProof/>
         </w:rPr>
-        <w:t>Introduction and Overview</w:t>
+        <w:t>Version information</w:t>
       </w:r>
       <w:r>
         <w:rPr>
@@ -283,7 +283,7 @@
         <w:rPr>
           <w:noProof/>
         </w:rPr>
-        <w:instrText xml:space="preserve"> PAGEREF _Toc378920168 \h </w:instrText>
+        <w:instrText xml:space="preserve"> PAGEREF _Toc380419897 \h </w:instrText>
       </w:r>
       <w:r>
         <w:rPr>
@@ -327,6 +327,68 @@
         <w:rPr>
           <w:noProof/>
         </w:rPr>
+        <w:t>Introduction and Overview</w:t>
+      </w:r>
+      <w:r>
+        <w:rPr>
+          <w:noProof/>
+        </w:rPr>
+        <w:tab/>
+      </w:r>
+      <w:r>
+        <w:rPr>
+          <w:noProof/>
+        </w:rPr>
+        <w:fldChar w:fldCharType="begin"/>
+      </w:r>
+      <w:r>
+        <w:rPr>
+          <w:noProof/>
+        </w:rPr>
+        <w:instrText xml:space="preserve"> PAGEREF _Toc380419898 \h </w:instrText>
+      </w:r>
+      <w:r>
+        <w:rPr>
+          <w:noProof/>
+        </w:rPr>
+      </w:r>
+      <w:r>
+        <w:rPr>
+          <w:noProof/>
+        </w:rPr>
+        <w:fldChar w:fldCharType="separate"/>
+      </w:r>
+      <w:r>
+        <w:rPr>
+          <w:noProof/>
+        </w:rPr>
+        <w:t>6</w:t>
+      </w:r>
+      <w:r>
+        <w:rPr>
+          <w:noProof/>
+        </w:rPr>
+        <w:fldChar w:fldCharType="end"/>
+      </w:r>
+    </w:p>
+    <w:p>
+      <w:pPr>
+        <w:pStyle w:val="Verzeichnis1"/>
+        <w:tabs>
+          <w:tab w:val="right" w:leader="dot" w:pos="9962"/>
+        </w:tabs>
+        <w:rPr>
+          <w:rFonts w:asciiTheme="minorHAnsi" w:eastAsiaTheme="minorEastAsia" w:hAnsiTheme="minorHAnsi" w:cstheme="minorBidi"/>
+          <w:b w:val="0"/>
+          <w:caps w:val="0"/>
+          <w:noProof/>
+          <w:lang w:val="de-DE" w:eastAsia="ja-JP"/>
+        </w:rPr>
+      </w:pPr>
+      <w:r>
+        <w:rPr>
+          <w:noProof/>
+        </w:rPr>
         <w:t>Getting Started</w:t>
       </w:r>
       <w:r>
@@ -345,7 +407,7 @@
         <w:rPr>
           <w:noProof/>
         </w:rPr>
-        <w:instrText xml:space="preserve"> PAGEREF _Toc378920169 \h </w:instrText>
+        <w:instrText xml:space="preserve"> PAGEREF _Toc380419899 \h </w:instrText>
       </w:r>
       <w:r>
         <w:rPr>
@@ -362,7 +424,7 @@
         <w:rPr>
           <w:noProof/>
         </w:rPr>
-        <w:t>5</w:t>
+        <w:t>6</w:t>
       </w:r>
       <w:r>
         <w:rPr>
@@ -404,7 +466,7 @@
         <w:rPr>
           <w:noProof/>
         </w:rPr>
-        <w:instrText xml:space="preserve"> PAGEREF _Toc378920170 \h </w:instrText>
+        <w:instrText xml:space="preserve"> PAGEREF _Toc380419900 \h </w:instrText>
       </w:r>
       <w:r>
         <w:rPr>
@@ -421,7 +483,7 @@
         <w:rPr>
           <w:noProof/>
         </w:rPr>
-        <w:t>5</w:t>
+        <w:t>6</w:t>
       </w:r>
       <w:r>
         <w:rPr>
@@ -463,7 +525,7 @@
         <w:rPr>
           <w:noProof/>
         </w:rPr>
-        <w:instrText xml:space="preserve"> PAGEREF _Toc378920171 \h </w:instrText>
+        <w:instrText xml:space="preserve"> PAGEREF _Toc380419901 \h </w:instrText>
       </w:r>
       <w:r>
         <w:rPr>
@@ -480,7 +542,7 @@
         <w:rPr>
           <w:noProof/>
         </w:rPr>
-        <w:t>6</w:t>
+        <w:t>7</w:t>
       </w:r>
       <w:r>
         <w:rPr>
@@ -522,7 +584,7 @@
         <w:rPr>
           <w:noProof/>
         </w:rPr>
-        <w:instrText xml:space="preserve"> PAGEREF _Toc378920172 \h </w:instrText>
+        <w:instrText xml:space="preserve"> PAGEREF _Toc380419902 \h </w:instrText>
       </w:r>
       <w:r>
         <w:rPr>
@@ -539,7 +601,7 @@
         <w:rPr>
           <w:noProof/>
         </w:rPr>
-        <w:t>6</w:t>
+        <w:t>7</w:t>
       </w:r>
       <w:r>
         <w:rPr>
@@ -584,7 +646,7 @@
         <w:rPr>
           <w:noProof/>
         </w:rPr>
-        <w:instrText xml:space="preserve"> PAGEREF _Toc378920173 \h </w:instrText>
+        <w:instrText xml:space="preserve"> PAGEREF _Toc380419903 \h </w:instrText>
       </w:r>
       <w:r>
         <w:rPr>
@@ -601,7 +663,7 @@
         <w:rPr>
           <w:noProof/>
         </w:rPr>
-        <w:t>9</w:t>
+        <w:t>10</w:t>
       </w:r>
       <w:r>
         <w:rPr>
@@ -644,7 +706,7 @@
         <w:rPr>
           <w:noProof/>
         </w:rPr>
-        <w:instrText xml:space="preserve"> PAGEREF _Toc378920174 \h </w:instrText>
+        <w:instrText xml:space="preserve"> PAGEREF _Toc380419904 \h </w:instrText>
       </w:r>
       <w:r>
         <w:rPr>
@@ -661,7 +723,7 @@
         <w:rPr>
           <w:noProof/>
         </w:rPr>
-        <w:t>9</w:t>
+        <w:t>10</w:t>
       </w:r>
       <w:r>
         <w:rPr>
@@ -703,7 +765,7 @@
         <w:rPr>
           <w:noProof/>
         </w:rPr>
-        <w:instrText xml:space="preserve"> PAGEREF _Toc378920175 \h </w:instrText>
+        <w:instrText xml:space="preserve"> PAGEREF _Toc380419905 \h </w:instrText>
       </w:r>
       <w:r>
         <w:rPr>
@@ -720,7 +782,7 @@
         <w:rPr>
           <w:noProof/>
         </w:rPr>
-        <w:t>9</w:t>
+        <w:t>10</w:t>
       </w:r>
       <w:r>
         <w:rPr>
@@ -762,7 +824,7 @@
         <w:rPr>
           <w:noProof/>
         </w:rPr>
-        <w:instrText xml:space="preserve"> PAGEREF _Toc378920176 \h </w:instrText>
+        <w:instrText xml:space="preserve"> PAGEREF _Toc380419906 \h </w:instrText>
       </w:r>
       <w:r>
         <w:rPr>
@@ -779,7 +841,7 @@
         <w:rPr>
           <w:noProof/>
         </w:rPr>
-        <w:t>11</w:t>
+        <w:t>12</w:t>
       </w:r>
       <w:r>
         <w:rPr>
@@ -821,7 +883,7 @@
         <w:rPr>
           <w:noProof/>
         </w:rPr>
-        <w:instrText xml:space="preserve"> PAGEREF _Toc378920177 \h </w:instrText>
+        <w:instrText xml:space="preserve"> PAGEREF _Toc380419907 \h </w:instrText>
       </w:r>
       <w:r>
         <w:rPr>
@@ -838,7 +900,7 @@
         <w:rPr>
           <w:noProof/>
         </w:rPr>
-        <w:t>11</w:t>
+        <w:t>12</w:t>
       </w:r>
       <w:r>
         <w:rPr>
@@ -880,7 +942,7 @@
         <w:rPr>
           <w:noProof/>
         </w:rPr>
-        <w:instrText xml:space="preserve"> PAGEREF _Toc378920178 \h </w:instrText>
+        <w:instrText xml:space="preserve"> PAGEREF _Toc380419908 \h </w:instrText>
       </w:r>
       <w:r>
         <w:rPr>
@@ -897,7 +959,7 @@
         <w:rPr>
           <w:noProof/>
         </w:rPr>
-        <w:t>13</w:t>
+        <w:t>14</w:t>
       </w:r>
       <w:r>
         <w:rPr>
@@ -939,7 +1001,7 @@
         <w:rPr>
           <w:noProof/>
         </w:rPr>
-        <w:instrText xml:space="preserve"> PAGEREF _Toc378920179 \h </w:instrText>
+        <w:instrText xml:space="preserve"> PAGEREF _Toc380419909 \h </w:instrText>
       </w:r>
       <w:r>
         <w:rPr>
@@ -956,7 +1018,7 @@
         <w:rPr>
           <w:noProof/>
         </w:rPr>
-        <w:t>13</w:t>
+        <w:t>14</w:t>
       </w:r>
       <w:r>
         <w:rPr>
@@ -999,7 +1061,7 @@
         <w:rPr>
           <w:noProof/>
         </w:rPr>
-        <w:instrText xml:space="preserve"> PAGEREF _Toc378920180 \h </w:instrText>
+        <w:instrText xml:space="preserve"> PAGEREF _Toc380419910 \h </w:instrText>
       </w:r>
       <w:r>
         <w:rPr>
@@ -1016,7 +1078,7 @@
         <w:rPr>
           <w:noProof/>
         </w:rPr>
-        <w:t>14</w:t>
+        <w:t>15</w:t>
       </w:r>
       <w:r>
         <w:rPr>
@@ -1058,7 +1120,7 @@
         <w:rPr>
           <w:noProof/>
         </w:rPr>
-        <w:instrText xml:space="preserve"> PAGEREF _Toc378920181 \h </w:instrText>
+        <w:instrText xml:space="preserve"> PAGEREF _Toc380419911 \h </w:instrText>
       </w:r>
       <w:r>
         <w:rPr>
@@ -1075,7 +1137,7 @@
         <w:rPr>
           <w:noProof/>
         </w:rPr>
-        <w:t>15</w:t>
+        <w:t>16</w:t>
       </w:r>
       <w:r>
         <w:rPr>
@@ -1117,7 +1179,7 @@
         <w:rPr>
           <w:noProof/>
         </w:rPr>
-        <w:instrText xml:space="preserve"> PAGEREF _Toc378920182 \h </w:instrText>
+        <w:instrText xml:space="preserve"> PAGEREF _Toc380419912 \h </w:instrText>
       </w:r>
       <w:r>
         <w:rPr>
@@ -1134,7 +1196,7 @@
         <w:rPr>
           <w:noProof/>
         </w:rPr>
-        <w:t>16</w:t>
+        <w:t>17</w:t>
       </w:r>
       <w:r>
         <w:rPr>
@@ -1176,7 +1238,7 @@
         <w:rPr>
           <w:noProof/>
         </w:rPr>
-        <w:instrText xml:space="preserve"> PAGEREF _Toc378920183 \h </w:instrText>
+        <w:instrText xml:space="preserve"> PAGEREF _Toc380419913 \h </w:instrText>
       </w:r>
       <w:r>
         <w:rPr>
@@ -1193,7 +1255,7 @@
         <w:rPr>
           <w:noProof/>
         </w:rPr>
-        <w:t>17</w:t>
+        <w:t>18</w:t>
       </w:r>
       <w:r>
         <w:rPr>
@@ -1235,7 +1297,7 @@
         <w:rPr>
           <w:noProof/>
         </w:rPr>
-        <w:instrText xml:space="preserve"> PAGEREF _Toc378920184 \h </w:instrText>
+        <w:instrText xml:space="preserve"> PAGEREF _Toc380419914 \h </w:instrText>
       </w:r>
       <w:r>
         <w:rPr>
@@ -1252,7 +1314,7 @@
         <w:rPr>
           <w:noProof/>
         </w:rPr>
-        <w:t>18</w:t>
+        <w:t>19</w:t>
       </w:r>
       <w:r>
         <w:rPr>
@@ -1276,6 +1338,7 @@
         <w:rPr>
           <w:noProof/>
         </w:rPr>
+        <w:lastRenderedPageBreak/>
         <w:t>Full Factorial Model (Interaction)</w:t>
       </w:r>
       <w:r>
@@ -1294,7 +1357,7 @@
         <w:rPr>
           <w:noProof/>
         </w:rPr>
-        <w:instrText xml:space="preserve"> PAGEREF _Toc378920185 \h </w:instrText>
+        <w:instrText xml:space="preserve"> PAGEREF _Toc380419915 \h </w:instrText>
       </w:r>
       <w:r>
         <w:rPr>
@@ -1311,7 +1374,7 @@
         <w:rPr>
           <w:noProof/>
         </w:rPr>
-        <w:t>19</w:t>
+        <w:t>20</w:t>
       </w:r>
       <w:r>
         <w:rPr>
@@ -1353,7 +1416,7 @@
         <w:rPr>
           <w:noProof/>
         </w:rPr>
-        <w:instrText xml:space="preserve"> PAGEREF _Toc378920186 \h </w:instrText>
+        <w:instrText xml:space="preserve"> PAGEREF _Toc380419916 \h </w:instrText>
       </w:r>
       <w:r>
         <w:rPr>
@@ -1370,7 +1433,7 @@
         <w:rPr>
           <w:noProof/>
         </w:rPr>
-        <w:t>20</w:t>
+        <w:t>21</w:t>
       </w:r>
       <w:r>
         <w:rPr>
@@ -1412,7 +1475,7 @@
         <w:rPr>
           <w:noProof/>
         </w:rPr>
-        <w:instrText xml:space="preserve"> PAGEREF _Toc378920187 \h </w:instrText>
+        <w:instrText xml:space="preserve"> PAGEREF _Toc380419917 \h </w:instrText>
       </w:r>
       <w:r>
         <w:rPr>
@@ -1429,7 +1492,7 @@
         <w:rPr>
           <w:noProof/>
         </w:rPr>
-        <w:t>21</w:t>
+        <w:t>22</w:t>
       </w:r>
       <w:r>
         <w:rPr>
@@ -1471,7 +1534,7 @@
         <w:rPr>
           <w:noProof/>
         </w:rPr>
-        <w:instrText xml:space="preserve"> PAGEREF _Toc378920188 \h </w:instrText>
+        <w:instrText xml:space="preserve"> PAGEREF _Toc380419918 \h </w:instrText>
       </w:r>
       <w:r>
         <w:rPr>
@@ -1488,7 +1551,7 @@
         <w:rPr>
           <w:noProof/>
         </w:rPr>
-        <w:t>21</w:t>
+        <w:t>22</w:t>
       </w:r>
       <w:r>
         <w:rPr>
@@ -1530,7 +1593,7 @@
         <w:rPr>
           <w:noProof/>
         </w:rPr>
-        <w:instrText xml:space="preserve"> PAGEREF _Toc378920189 \h </w:instrText>
+        <w:instrText xml:space="preserve"> PAGEREF _Toc380419919 \h </w:instrText>
       </w:r>
       <w:r>
         <w:rPr>
@@ -1547,7 +1610,7 @@
         <w:rPr>
           <w:noProof/>
         </w:rPr>
-        <w:t>23</w:t>
+        <w:t>24</w:t>
       </w:r>
       <w:r>
         <w:rPr>
@@ -1592,7 +1655,7 @@
         <w:rPr>
           <w:noProof/>
         </w:rPr>
-        <w:instrText xml:space="preserve"> PAGEREF _Toc378920190 \h </w:instrText>
+        <w:instrText xml:space="preserve"> PAGEREF _Toc380419920 \h </w:instrText>
       </w:r>
       <w:r>
         <w:rPr>
@@ -1609,7 +1672,7 @@
         <w:rPr>
           <w:noProof/>
         </w:rPr>
-        <w:t>28</w:t>
+        <w:t>29</w:t>
       </w:r>
       <w:r>
         <w:rPr>
@@ -1652,7 +1715,7 @@
         <w:rPr>
           <w:noProof/>
         </w:rPr>
-        <w:instrText xml:space="preserve"> PAGEREF _Toc378920191 \h </w:instrText>
+        <w:instrText xml:space="preserve"> PAGEREF _Toc380419921 \h </w:instrText>
       </w:r>
       <w:r>
         <w:rPr>
@@ -1669,7 +1732,7 @@
         <w:rPr>
           <w:noProof/>
         </w:rPr>
-        <w:t>28</w:t>
+        <w:t>29</w:t>
       </w:r>
       <w:r>
         <w:rPr>
@@ -1711,7 +1774,7 @@
         <w:rPr>
           <w:noProof/>
         </w:rPr>
-        <w:instrText xml:space="preserve"> PAGEREF _Toc378920192 \h </w:instrText>
+        <w:instrText xml:space="preserve"> PAGEREF _Toc380419922 \h </w:instrText>
       </w:r>
       <w:r>
         <w:rPr>
@@ -1728,7 +1791,7 @@
         <w:rPr>
           <w:noProof/>
         </w:rPr>
-        <w:t>30</w:t>
+        <w:t>31</w:t>
       </w:r>
       <w:r>
         <w:rPr>
@@ -1770,7 +1833,7 @@
         <w:rPr>
           <w:noProof/>
         </w:rPr>
-        <w:instrText xml:space="preserve"> PAGEREF _Toc378920193 \h </w:instrText>
+        <w:instrText xml:space="preserve"> PAGEREF _Toc380419923 \h </w:instrText>
       </w:r>
       <w:r>
         <w:rPr>
@@ -1787,7 +1850,7 @@
         <w:rPr>
           <w:noProof/>
         </w:rPr>
-        <w:t>30</w:t>
+        <w:t>31</w:t>
       </w:r>
       <w:r>
         <w:rPr>
@@ -1829,7 +1892,7 @@
         <w:rPr>
           <w:noProof/>
         </w:rPr>
-        <w:instrText xml:space="preserve"> PAGEREF _Toc378920194 \h </w:instrText>
+        <w:instrText xml:space="preserve"> PAGEREF _Toc380419924 \h </w:instrText>
       </w:r>
       <w:r>
         <w:rPr>
@@ -1846,7 +1909,7 @@
         <w:rPr>
           <w:noProof/>
         </w:rPr>
-        <w:t>31</w:t>
+        <w:t>32</w:t>
       </w:r>
       <w:r>
         <w:rPr>
@@ -1888,7 +1951,7 @@
         <w:rPr>
           <w:noProof/>
         </w:rPr>
-        <w:instrText xml:space="preserve"> PAGEREF _Toc378920195 \h </w:instrText>
+        <w:instrText xml:space="preserve"> PAGEREF _Toc380419925 \h </w:instrText>
       </w:r>
       <w:r>
         <w:rPr>
@@ -1905,7 +1968,7 @@
         <w:rPr>
           <w:noProof/>
         </w:rPr>
-        <w:t>32</w:t>
+        <w:t>33</w:t>
       </w:r>
       <w:r>
         <w:rPr>
@@ -1948,7 +2011,7 @@
         <w:rPr>
           <w:noProof/>
         </w:rPr>
-        <w:instrText xml:space="preserve"> PAGEREF _Toc378920196 \h </w:instrText>
+        <w:instrText xml:space="preserve"> PAGEREF _Toc380419926 \h </w:instrText>
       </w:r>
       <w:r>
         <w:rPr>
@@ -1965,7 +2028,7 @@
         <w:rPr>
           <w:noProof/>
         </w:rPr>
-        <w:t>36</w:t>
+        <w:t>37</w:t>
       </w:r>
       <w:r>
         <w:rPr>
@@ -2007,7 +2070,7 @@
         <w:rPr>
           <w:noProof/>
         </w:rPr>
-        <w:instrText xml:space="preserve"> PAGEREF _Toc378920197 \h </w:instrText>
+        <w:instrText xml:space="preserve"> PAGEREF _Toc380419927 \h </w:instrText>
       </w:r>
       <w:r>
         <w:rPr>
@@ -2024,7 +2087,7 @@
         <w:rPr>
           <w:noProof/>
         </w:rPr>
-        <w:t>36</w:t>
+        <w:t>37</w:t>
       </w:r>
       <w:r>
         <w:rPr>
@@ -2066,7 +2129,7 @@
         <w:rPr>
           <w:noProof/>
         </w:rPr>
-        <w:instrText xml:space="preserve"> PAGEREF _Toc378920198 \h </w:instrText>
+        <w:instrText xml:space="preserve"> PAGEREF _Toc380419928 \h </w:instrText>
       </w:r>
       <w:r>
         <w:rPr>
@@ -2083,7 +2146,7 @@
         <w:rPr>
           <w:noProof/>
         </w:rPr>
-        <w:t>37</w:t>
+        <w:t>38</w:t>
       </w:r>
       <w:r>
         <w:rPr>
@@ -2128,7 +2191,7 @@
         <w:rPr>
           <w:noProof/>
         </w:rPr>
-        <w:instrText xml:space="preserve"> PAGEREF _Toc378920199 \h </w:instrText>
+        <w:instrText xml:space="preserve"> PAGEREF _Toc380419929 \h </w:instrText>
       </w:r>
       <w:r>
         <w:rPr>
@@ -2145,7 +2208,7 @@
         <w:rPr>
           <w:noProof/>
         </w:rPr>
-        <w:t>40</w:t>
+        <w:t>41</w:t>
       </w:r>
       <w:r>
         <w:rPr>
@@ -2188,7 +2251,7 @@
         <w:rPr>
           <w:noProof/>
         </w:rPr>
-        <w:instrText xml:space="preserve"> PAGEREF _Toc378920200 \h </w:instrText>
+        <w:instrText xml:space="preserve"> PAGEREF _Toc380419930 \h </w:instrText>
       </w:r>
       <w:r>
         <w:rPr>
@@ -2205,7 +2268,7 @@
         <w:rPr>
           <w:noProof/>
         </w:rPr>
-        <w:t>40</w:t>
+        <w:t>41</w:t>
       </w:r>
       <w:r>
         <w:rPr>
@@ -2248,7 +2311,7 @@
         <w:rPr>
           <w:noProof/>
         </w:rPr>
-        <w:instrText xml:space="preserve"> PAGEREF _Toc378920201 \h </w:instrText>
+        <w:instrText xml:space="preserve"> PAGEREF _Toc380419931 \h </w:instrText>
       </w:r>
       <w:r>
         <w:rPr>
@@ -2265,7 +2328,7 @@
         <w:rPr>
           <w:noProof/>
         </w:rPr>
-        <w:t>41</w:t>
+        <w:t>42</w:t>
       </w:r>
       <w:r>
         <w:rPr>
@@ -2308,7 +2371,7 @@
         <w:rPr>
           <w:noProof/>
         </w:rPr>
-        <w:instrText xml:space="preserve"> PAGEREF _Toc378920202 \h </w:instrText>
+        <w:instrText xml:space="preserve"> PAGEREF _Toc380419932 \h </w:instrText>
       </w:r>
       <w:r>
         <w:rPr>
@@ -2325,7 +2388,7 @@
         <w:rPr>
           <w:noProof/>
         </w:rPr>
-        <w:t>44</w:t>
+        <w:t>45</w:t>
       </w:r>
       <w:r>
         <w:rPr>
@@ -2370,7 +2433,7 @@
         <w:rPr>
           <w:noProof/>
         </w:rPr>
-        <w:instrText xml:space="preserve"> PAGEREF _Toc378920203 \h </w:instrText>
+        <w:instrText xml:space="preserve"> PAGEREF _Toc380419933 \h </w:instrText>
       </w:r>
       <w:r>
         <w:rPr>
@@ -2387,7 +2450,7 @@
         <w:rPr>
           <w:noProof/>
         </w:rPr>
-        <w:t>46</w:t>
+        <w:t>47</w:t>
       </w:r>
       <w:r>
         <w:rPr>
@@ -2432,7 +2495,7 @@
         <w:rPr>
           <w:noProof/>
         </w:rPr>
-        <w:instrText xml:space="preserve"> PAGEREF _Toc378920204 \h </w:instrText>
+        <w:instrText xml:space="preserve"> PAGEREF _Toc380419934 \h </w:instrText>
       </w:r>
       <w:r>
         <w:rPr>
@@ -2449,7 +2512,7 @@
         <w:rPr>
           <w:noProof/>
         </w:rPr>
-        <w:t>47</w:t>
+        <w:t>48</w:t>
       </w:r>
       <w:r>
         <w:rPr>
@@ -2494,7 +2557,7 @@
         <w:rPr>
           <w:noProof/>
         </w:rPr>
-        <w:instrText xml:space="preserve"> PAGEREF _Toc378920205 \h </w:instrText>
+        <w:instrText xml:space="preserve"> PAGEREF _Toc380419935 \h </w:instrText>
       </w:r>
       <w:r>
         <w:rPr>
@@ -2511,7 +2574,7 @@
         <w:rPr>
           <w:noProof/>
         </w:rPr>
-        <w:t>49</w:t>
+        <w:t>50</w:t>
       </w:r>
       <w:r>
         <w:rPr>
@@ -2556,7 +2619,7 @@
         <w:rPr>
           <w:noProof/>
         </w:rPr>
-        <w:instrText xml:space="preserve"> PAGEREF _Toc378920206 \h </w:instrText>
+        <w:instrText xml:space="preserve"> PAGEREF _Toc380419936 \h </w:instrText>
       </w:r>
       <w:r>
         <w:rPr>
@@ -2573,7 +2636,7 @@
         <w:rPr>
           <w:noProof/>
         </w:rPr>
-        <w:t>49</w:t>
+        <w:t>50</w:t>
       </w:r>
       <w:r>
         <w:rPr>
@@ -2602,18 +2665,21 @@
       <w:pPr>
         <w:pStyle w:val="berschrift1"/>
       </w:pPr>
+      <w:bookmarkStart w:id="0" w:name="_GoBack"/>
+      <w:bookmarkEnd w:id="0"/>
       <w:r>
         <w:br w:type="page"/>
       </w:r>
-      <w:bookmarkStart w:id="0" w:name="_Toc328131049"/>
-      <w:bookmarkStart w:id="1" w:name="_Toc366501866"/>
-      <w:bookmarkStart w:id="2" w:name="_Toc378920167"/>
-      <w:r>
+      <w:bookmarkStart w:id="1" w:name="_Toc328131049"/>
+      <w:bookmarkStart w:id="2" w:name="_Toc366501866"/>
+      <w:bookmarkStart w:id="3" w:name="_Toc380419896"/>
+      <w:r>
+        <w:lastRenderedPageBreak/>
         <w:t>Quick start guide</w:t>
       </w:r>
-      <w:bookmarkEnd w:id="0"/>
       <w:bookmarkEnd w:id="1"/>
       <w:bookmarkEnd w:id="2"/>
+      <w:bookmarkEnd w:id="3"/>
     </w:p>
     <w:p>
       <w:pPr>
@@ -3286,7 +3352,7 @@
       <w:r>
         <w:t>“</w:t>
       </w:r>
-      <w:hyperlink r:id="rId9" w:history="1">
+      <w:hyperlink r:id="rId10" w:history="1">
         <w:r>
           <w:t>Atlas creation and ROI based analysis</w:t>
         </w:r>
@@ -3321,6 +3387,7 @@
         <w:rPr>
           <w:b/>
         </w:rPr>
+        <w:lastRenderedPageBreak/>
         <w:t>Additional surface data</w:t>
       </w:r>
     </w:p>
@@ -3969,7 +4036,7 @@
       <w:r>
         <w:t>“</w:t>
       </w:r>
-      <w:hyperlink r:id="rId10" w:history="1">
+      <w:hyperlink r:id="rId11" w:history="1">
         <w:r>
           <w:t>Atlas creation and ROI based analysis</w:t>
         </w:r>
@@ -3994,15 +4061,300 @@
       <w:r>
         <w:br w:type="page"/>
       </w:r>
-      <w:bookmarkStart w:id="3" w:name="_Toc328131050"/>
-      <w:bookmarkStart w:id="4" w:name="_Toc366501867"/>
-      <w:bookmarkStart w:id="5" w:name="_Toc378920168"/>
-      <w:r>
+      <w:bookmarkStart w:id="4" w:name="_Toc328131050"/>
+      <w:bookmarkStart w:id="5" w:name="_Toc366501867"/>
+      <w:bookmarkStart w:id="6" w:name="_Toc380419897"/>
+      <w:r>
+        <w:lastRenderedPageBreak/>
+        <w:t>Version information</w:t>
+      </w:r>
+      <w:bookmarkEnd w:id="6"/>
+    </w:p>
+    <w:p>
+      <w:r>
+        <w:t>Preprocessing should remain unaffected until the next minor version number. A new processing of your data is not necessary if the minor version nu</w:t>
+      </w:r>
+      <w:r>
+        <w:t>mber of CAT12 remains unchanged</w:t>
+      </w:r>
+      <w:r>
+        <w:t>.</w:t>
+      </w:r>
+    </w:p>
+    <w:p>
+      <w:pPr>
+        <w:rPr>
+          <w:sz w:val="12"/>
+        </w:rPr>
+      </w:pPr>
+    </w:p>
+    <w:p>
+      <w:pPr>
+        <w:rPr>
+          <w:b/>
+        </w:rPr>
+      </w:pPr>
+      <w:r>
+        <w:rPr>
+          <w:b/>
+        </w:rPr>
+        <w:t>Changes in version CAT12.2 (1280)</w:t>
+      </w:r>
+    </w:p>
+    <w:p>
+      <w:pPr>
+        <w:numPr>
+          <w:ilvl w:val="0"/>
+          <w:numId w:val="15"/>
+        </w:numPr>
+        <w:ind w:left="425" w:hanging="425"/>
+      </w:pPr>
+      <w:r>
+        <w:t>Changes in preprocessing pipeline (which affects your results compared to CAT12.1)</w:t>
+      </w:r>
+    </w:p>
+    <w:p>
+      <w:pPr>
+        <w:numPr>
+          <w:ilvl w:val="1"/>
+          <w:numId w:val="15"/>
+        </w:numPr>
+        <w:tabs>
+          <w:tab w:val="clear" w:pos="1440"/>
+          <w:tab w:val="num" w:pos="1134"/>
+        </w:tabs>
+        <w:ind w:left="1134" w:hanging="425"/>
+      </w:pPr>
+      <w:proofErr w:type="gramStart"/>
+      <w:r>
+        <w:t>Skull-stripping</w:t>
+      </w:r>
+      <w:proofErr w:type="gramEnd"/>
+      <w:r>
+        <w:t xml:space="preserve"> now uses SPM12 cleanup by default: The default </w:t>
+      </w:r>
+      <w:proofErr w:type="spellStart"/>
+      <w:r>
+        <w:t>gcut</w:t>
+      </w:r>
+      <w:proofErr w:type="spellEnd"/>
+      <w:r>
+        <w:t xml:space="preserve"> approach in CAT12.1 removed of the surrounding (</w:t>
+      </w:r>
+      <w:proofErr w:type="spellStart"/>
+      <w:r>
+        <w:t>extracranial</w:t>
+      </w:r>
+      <w:proofErr w:type="spellEnd"/>
+      <w:r>
+        <w:t xml:space="preserve">) CSF, which led to a slight underestimation of TIV for atrophied brains. The SPM12 cleanup approach prevents this through a more conservative approach. However, sometimes parts of the </w:t>
+      </w:r>
+      <w:proofErr w:type="spellStart"/>
+      <w:r>
+        <w:t>dura</w:t>
+      </w:r>
+      <w:proofErr w:type="spellEnd"/>
+      <w:r>
+        <w:t xml:space="preserve"> or other non-brain parts stil</w:t>
+      </w:r>
+      <w:r>
+        <w:t>l remain in the GM segmentation</w:t>
+      </w:r>
+      <w:r>
+        <w:t>.</w:t>
+      </w:r>
+    </w:p>
+    <w:p>
+      <w:pPr>
+        <w:numPr>
+          <w:ilvl w:val="1"/>
+          <w:numId w:val="15"/>
+        </w:numPr>
+        <w:tabs>
+          <w:tab w:val="clear" w:pos="1440"/>
+          <w:tab w:val="num" w:pos="1134"/>
+        </w:tabs>
+        <w:ind w:left="1134" w:hanging="425"/>
+      </w:pPr>
+      <w:r>
+        <w:t xml:space="preserve">More reliable estimation of TIV: The changed </w:t>
+      </w:r>
+      <w:proofErr w:type="gramStart"/>
+      <w:r>
+        <w:t>skull-stripping</w:t>
+      </w:r>
+      <w:proofErr w:type="gramEnd"/>
+      <w:r>
+        <w:t xml:space="preserve"> also affects estimation of TIV, which is now more reliable, especially for atrophied brains.</w:t>
+      </w:r>
+    </w:p>
+    <w:p>
+      <w:pPr>
+        <w:numPr>
+          <w:ilvl w:val="0"/>
+          <w:numId w:val="15"/>
+        </w:numPr>
+        <w:ind w:left="425" w:hanging="425"/>
+      </w:pPr>
+      <w:r>
+        <w:t>Important new features</w:t>
+      </w:r>
+    </w:p>
+    <w:p>
+      <w:pPr>
+        <w:numPr>
+          <w:ilvl w:val="1"/>
+          <w:numId w:val="15"/>
+        </w:numPr>
+        <w:tabs>
+          <w:tab w:val="clear" w:pos="1440"/>
+          <w:tab w:val="num" w:pos="1134"/>
+        </w:tabs>
+        <w:ind w:left="1134" w:hanging="425"/>
+      </w:pPr>
+      <w:proofErr w:type="spellStart"/>
+      <w:r>
+        <w:t>Automatical</w:t>
+      </w:r>
+      <w:proofErr w:type="spellEnd"/>
+      <w:r>
+        <w:t xml:space="preserve"> check for design </w:t>
+      </w:r>
+      <w:proofErr w:type="spellStart"/>
+      <w:r>
+        <w:t>orthogonality</w:t>
+      </w:r>
+      <w:proofErr w:type="spellEnd"/>
+      <w:r>
+        <w:t xml:space="preserve"> and sample homogeneity using </w:t>
+      </w:r>
+      <w:proofErr w:type="spellStart"/>
+      <w:r>
+        <w:t>SPM.mat</w:t>
+      </w:r>
+      <w:proofErr w:type="spellEnd"/>
+      <w:r>
+        <w:t xml:space="preserve"> in</w:t>
+      </w:r>
+      <w:r>
+        <w:t xml:space="preserve"> </w:t>
+      </w:r>
+      <w:r>
+        <w:rPr>
+          <w:b/>
+        </w:rPr>
+        <w:t>Basic Models</w:t>
+      </w:r>
+    </w:p>
+    <w:p>
+      <w:pPr>
+        <w:numPr>
+          <w:ilvl w:val="1"/>
+          <w:numId w:val="15"/>
+        </w:numPr>
+        <w:tabs>
+          <w:tab w:val="clear" w:pos="1440"/>
+          <w:tab w:val="num" w:pos="1134"/>
+        </w:tabs>
+        <w:ind w:left="1134" w:hanging="425"/>
+      </w:pPr>
+      <w:r>
+        <w:t xml:space="preserve">Added </w:t>
+      </w:r>
+      <w:proofErr w:type="spellStart"/>
+      <w:r>
+        <w:t>equi</w:t>
+      </w:r>
+      <w:proofErr w:type="spellEnd"/>
+      <w:r>
+        <w:t>-volume model by Bok and multi-save option for</w:t>
+      </w:r>
+      <w:r>
+        <w:t xml:space="preserve"> </w:t>
+      </w:r>
+      <w:r>
+        <w:t>mapping native volumes to individual surfaces</w:t>
+      </w:r>
+    </w:p>
+    <w:p>
+      <w:pPr>
+        <w:numPr>
+          <w:ilvl w:val="1"/>
+          <w:numId w:val="15"/>
+        </w:numPr>
+        <w:tabs>
+          <w:tab w:val="clear" w:pos="1440"/>
+          <w:tab w:val="num" w:pos="1134"/>
+        </w:tabs>
+        <w:ind w:left="1134" w:hanging="425"/>
+      </w:pPr>
+      <w:r>
+        <w:t>Added</w:t>
+      </w:r>
+      <w:r>
+        <w:t xml:space="preserve"> </w:t>
+      </w:r>
+      <w:r>
+        <w:t>Local-Global Intrinsic Functiona</w:t>
+      </w:r>
+      <w:r>
+        <w:t xml:space="preserve">l Connectivity </w:t>
+      </w:r>
+      <w:proofErr w:type="spellStart"/>
+      <w:r>
+        <w:t>Parcellation</w:t>
+      </w:r>
+      <w:proofErr w:type="spellEnd"/>
+      <w:r>
+        <w:t xml:space="preserve"> </w:t>
+      </w:r>
+      <w:r>
+        <w:t>by Schaefer et al. for resting-state fMRI data</w:t>
+      </w:r>
+    </w:p>
+    <w:p>
+      <w:pPr>
+        <w:spacing w:after="0"/>
+        <w:jc w:val="left"/>
+        <w:rPr>
+          <w:b/>
+          <w:bCs/>
+          <w:color w:val="000000"/>
+          <w:kern w:val="32"/>
+          <w:sz w:val="32"/>
+          <w:lang w:val="en-GB"/>
+        </w:rPr>
+      </w:pPr>
+    </w:p>
+    <w:p>
+      <w:pPr>
+        <w:spacing w:after="0"/>
+        <w:jc w:val="left"/>
+        <w:rPr>
+          <w:b/>
+          <w:bCs/>
+          <w:color w:val="000000"/>
+          <w:kern w:val="32"/>
+          <w:sz w:val="32"/>
+          <w:lang w:val="en-GB"/>
+        </w:rPr>
+      </w:pPr>
+      <w:r>
+        <w:br w:type="page"/>
+      </w:r>
+    </w:p>
+    <w:p>
+      <w:pPr>
+        <w:pStyle w:val="berschrift1"/>
+      </w:pPr>
+      <w:bookmarkStart w:id="7" w:name="_Toc380419898"/>
+      <w:r>
+        <w:lastRenderedPageBreak/>
         <w:t>Introduction and Overview</w:t>
       </w:r>
-      <w:bookmarkEnd w:id="3"/>
       <w:bookmarkEnd w:id="4"/>
       <w:bookmarkEnd w:id="5"/>
+      <w:bookmarkEnd w:id="7"/>
     </w:p>
     <w:p/>
     <w:p>
@@ -4453,32 +4805,32 @@
       <w:pPr>
         <w:pStyle w:val="berschrift1"/>
       </w:pPr>
-      <w:bookmarkStart w:id="6" w:name="_Toc328131051"/>
-      <w:bookmarkStart w:id="7" w:name="_Toc366501868"/>
-      <w:bookmarkStart w:id="8" w:name="_Toc378920169"/>
+      <w:bookmarkStart w:id="8" w:name="_Toc328131051"/>
+      <w:bookmarkStart w:id="9" w:name="_Toc366501868"/>
+      <w:bookmarkStart w:id="10" w:name="_Toc380419899"/>
       <w:r>
         <w:t>Getting Started</w:t>
       </w:r>
-      <w:bookmarkEnd w:id="6"/>
-      <w:bookmarkEnd w:id="7"/>
       <w:bookmarkEnd w:id="8"/>
-    </w:p>
-    <w:p>
-      <w:pPr>
-        <w:pStyle w:val="berschrift3"/>
-        <w:rPr>
-          <w:highlight w:val="green"/>
-        </w:rPr>
-      </w:pPr>
-      <w:bookmarkStart w:id="9" w:name="_Toc328131052"/>
-      <w:bookmarkStart w:id="10" w:name="_Toc366501869"/>
-      <w:bookmarkStart w:id="11" w:name="_Toc378920170"/>
-      <w:r>
-        <w:t>Download and Installation</w:t>
-      </w:r>
       <w:bookmarkEnd w:id="9"/>
       <w:bookmarkEnd w:id="10"/>
+    </w:p>
+    <w:p>
+      <w:pPr>
+        <w:pStyle w:val="berschrift3"/>
+        <w:rPr>
+          <w:highlight w:val="green"/>
+        </w:rPr>
+      </w:pPr>
+      <w:bookmarkStart w:id="11" w:name="_Toc328131052"/>
+      <w:bookmarkStart w:id="12" w:name="_Toc366501869"/>
+      <w:bookmarkStart w:id="13" w:name="_Toc380419900"/>
+      <w:r>
+        <w:t>Download and Installation</w:t>
+      </w:r>
       <w:bookmarkEnd w:id="11"/>
+      <w:bookmarkEnd w:id="12"/>
+      <w:bookmarkEnd w:id="13"/>
     </w:p>
     <w:p>
       <w:pPr>
@@ -4515,12 +4867,10 @@
       <w:r>
         <w:t xml:space="preserve">be installed and added to your </w:t>
       </w:r>
-      <w:bookmarkStart w:id="12" w:name="_GoBack"/>
       <w:proofErr w:type="spellStart"/>
       <w:r>
         <w:t>Matlab</w:t>
       </w:r>
-      <w:bookmarkEnd w:id="12"/>
       <w:proofErr w:type="spellEnd"/>
       <w:r>
         <w:t xml:space="preserve"> search path before the </w:t>
@@ -4531,7 +4881,7 @@
       <w:r>
         <w:t xml:space="preserve"> Toolbox can be installed (see </w:t>
       </w:r>
-      <w:hyperlink r:id="rId11" w:history="1">
+      <w:hyperlink r:id="rId12" w:history="1">
         <w:r>
           <w:rPr>
             <w:rStyle w:val="Link"/>
@@ -4542,7 +4892,7 @@
       <w:r>
         <w:t xml:space="preserve"> and </w:t>
       </w:r>
-      <w:hyperlink r:id="rId12" w:history="1">
+      <w:hyperlink r:id="rId13" w:history="1">
         <w:r>
           <w:rPr>
             <w:rStyle w:val="Link"/>
@@ -4568,7 +4918,7 @@
       <w:r>
         <w:t xml:space="preserve"> (</w:t>
       </w:r>
-      <w:hyperlink r:id="rId13" w:history="1">
+      <w:hyperlink r:id="rId14" w:history="1">
         <w:r>
           <w:rPr>
             <w:rStyle w:val="Link"/>
@@ -4633,15 +4983,16 @@
       <w:r>
         <w:br w:type="page"/>
       </w:r>
-      <w:bookmarkStart w:id="13" w:name="_Toc328131053"/>
-      <w:bookmarkStart w:id="14" w:name="_Toc366501870"/>
-      <w:bookmarkStart w:id="15" w:name="_Toc378920171"/>
-      <w:r>
+      <w:bookmarkStart w:id="14" w:name="_Toc328131053"/>
+      <w:bookmarkStart w:id="15" w:name="_Toc366501870"/>
+      <w:bookmarkStart w:id="16" w:name="_Toc380419901"/>
+      <w:r>
+        <w:lastRenderedPageBreak/>
         <w:t>Starting the Toolbox</w:t>
       </w:r>
-      <w:bookmarkEnd w:id="13"/>
       <w:bookmarkEnd w:id="14"/>
       <w:bookmarkEnd w:id="15"/>
+      <w:bookmarkEnd w:id="16"/>
     </w:p>
     <w:p>
       <w:pPr>
@@ -4758,7 +5109,7 @@
           <w:insideH w:val="single" w:sz="4" w:space="0" w:color="000000"/>
           <w:insideV w:val="single" w:sz="4" w:space="0" w:color="000000"/>
         </w:tblBorders>
-        <w:tblLook w:val="00A0"/>
+        <w:tblLook w:val="00A0" w:firstRow="1" w:lastRow="0" w:firstColumn="1" w:lastColumn="0" w:noHBand="0" w:noVBand="0"/>
       </w:tblPr>
       <w:tblGrid>
         <w:gridCol w:w="5056"/>
@@ -4786,7 +5137,7 @@
                 <w:lang w:val="de-DE" w:eastAsia="de-DE"/>
               </w:rPr>
               <w:drawing>
-                <wp:inline distT="0" distB="0" distL="0" distR="0">
+                <wp:inline distT="0" distB="0" distL="0" distR="0" wp14:anchorId="02FF4E20" wp14:editId="1764D5DA">
                   <wp:extent cx="2733040" cy="3688080"/>
                   <wp:effectExtent l="0" t="0" r="0" b="0"/>
                   <wp:docPr id="1" name="Bild 1"/>
@@ -4803,10 +5154,10 @@
                           </pic:cNvPicPr>
                         </pic:nvPicPr>
                         <pic:blipFill>
-                          <a:blip r:embed="rId14">
+                          <a:blip r:embed="rId15">
                             <a:extLst>
                               <a:ext uri="{28A0092B-C50C-407E-A947-70E740481C1C}">
-                                <a14:useLocalDpi xmlns:a14="http://schemas.microsoft.com/office/drawing/2010/main" xmlns:pic="http://schemas.openxmlformats.org/drawingml/2006/picture" xmlns:a="http://schemas.openxmlformats.org/drawingml/2006/main" xmlns:wps="http://schemas.microsoft.com/office/word/2010/wordprocessingShape" xmlns:wne="http://schemas.microsoft.com/office/word/2006/wordml" xmlns:wpi="http://schemas.microsoft.com/office/word/2010/wordprocessingInk" xmlns:wpg="http://schemas.microsoft.com/office/word/2010/wordprocessingGroup" xmlns:w14="http://schemas.microsoft.com/office/word/2010/wordml" xmlns:w="http://schemas.openxmlformats.org/wordprocessingml/2006/main" xmlns:w10="urn:schemas-microsoft-com:office:word" xmlns:wp="http://schemas.openxmlformats.org/drawingml/2006/wordprocessingDrawing" xmlns:wp14="http://schemas.microsoft.com/office/word/2010/wordprocessingDrawing" xmlns:v="urn:schemas-microsoft-com:vml" xmlns:m="http://schemas.openxmlformats.org/officeDocument/2006/math" xmlns:r="http://schemas.openxmlformats.org/officeDocument/2006/relationships" xmlns:o="urn:schemas-microsoft-com:office:office" xmlns:mv="urn:schemas-microsoft-com:mac:vml" xmlns:mc="http://schemas.openxmlformats.org/markup-compatibility/2006" xmlns:mo="http://schemas.microsoft.com/office/mac/office/2008/main" xmlns:wpc="http://schemas.microsoft.com/office/word/2010/wordprocessingCanvas" xmlns="" val="0"/>
+                                <a14:useLocalDpi xmlns:a14="http://schemas.microsoft.com/office/drawing/2010/main" val="0"/>
                               </a:ext>
                             </a:extLst>
                           </a:blip>
@@ -4857,7 +5208,7 @@
                 <w:lang w:val="de-DE" w:eastAsia="de-DE"/>
               </w:rPr>
               <w:drawing>
-                <wp:inline distT="0" distB="0" distL="0" distR="0">
+                <wp:inline distT="0" distB="0" distL="0" distR="0" wp14:anchorId="126CD6D4" wp14:editId="747A4A32">
                   <wp:extent cx="2611120" cy="3576320"/>
                   <wp:effectExtent l="0" t="0" r="0" b="0"/>
                   <wp:docPr id="2" name="B 1"/>
@@ -4874,10 +5225,10 @@
                           </pic:cNvPicPr>
                         </pic:nvPicPr>
                         <pic:blipFill>
-                          <a:blip r:embed="rId15">
+                          <a:blip r:embed="rId16">
                             <a:extLst>
                               <a:ext uri="{28A0092B-C50C-407E-A947-70E740481C1C}">
-                                <a14:useLocalDpi xmlns:a14="http://schemas.microsoft.com/office/drawing/2010/main" xmlns:pic="http://schemas.openxmlformats.org/drawingml/2006/picture" xmlns:a="http://schemas.openxmlformats.org/drawingml/2006/main" xmlns:wps="http://schemas.microsoft.com/office/word/2010/wordprocessingShape" xmlns:wne="http://schemas.microsoft.com/office/word/2006/wordml" xmlns:wpi="http://schemas.microsoft.com/office/word/2010/wordprocessingInk" xmlns:wpg="http://schemas.microsoft.com/office/word/2010/wordprocessingGroup" xmlns:w14="http://schemas.microsoft.com/office/word/2010/wordml" xmlns:w="http://schemas.openxmlformats.org/wordprocessingml/2006/main" xmlns:w10="urn:schemas-microsoft-com:office:word" xmlns:wp="http://schemas.openxmlformats.org/drawingml/2006/wordprocessingDrawing" xmlns:wp14="http://schemas.microsoft.com/office/word/2010/wordprocessingDrawing" xmlns:v="urn:schemas-microsoft-com:vml" xmlns:m="http://schemas.openxmlformats.org/officeDocument/2006/math" xmlns:r="http://schemas.openxmlformats.org/officeDocument/2006/relationships" xmlns:o="urn:schemas-microsoft-com:office:office" xmlns:mv="urn:schemas-microsoft-com:mac:vml" xmlns:mc="http://schemas.openxmlformats.org/markup-compatibility/2006" xmlns:mo="http://schemas.microsoft.com/office/mac/office/2008/main" xmlns:wpc="http://schemas.microsoft.com/office/word/2010/wordprocessingCanvas" xmlns="" val="0"/>
+                                <a14:useLocalDpi xmlns:a14="http://schemas.microsoft.com/office/drawing/2010/main" val="0"/>
                               </a:ext>
                             </a:extLst>
                           </a:blip>
@@ -4982,15 +5333,15 @@
       <w:pPr>
         <w:pStyle w:val="berschrift3"/>
       </w:pPr>
-      <w:bookmarkStart w:id="16" w:name="_Toc328131054"/>
-      <w:bookmarkStart w:id="17" w:name="_Toc366501871"/>
-      <w:bookmarkStart w:id="18" w:name="_Toc378920172"/>
+      <w:bookmarkStart w:id="17" w:name="_Toc328131054"/>
+      <w:bookmarkStart w:id="18" w:name="_Toc366501871"/>
+      <w:bookmarkStart w:id="19" w:name="_Toc380419902"/>
       <w:r>
         <w:t>Basic VBM analysis (overview)</w:t>
       </w:r>
-      <w:bookmarkEnd w:id="16"/>
       <w:bookmarkEnd w:id="17"/>
       <w:bookmarkEnd w:id="18"/>
+      <w:bookmarkEnd w:id="19"/>
     </w:p>
     <w:p>
       <w:r>
@@ -5087,7 +5438,11 @@
         <w:t>ple homogeneity</w:t>
       </w:r>
       <w:r>
-        <w:t xml:space="preserve">”. Both options are located </w:t>
+        <w:t xml:space="preserve">”. </w:t>
+      </w:r>
+      <w:r>
+        <w:lastRenderedPageBreak/>
+        <w:t xml:space="preserve">Both options are located </w:t>
       </w:r>
       <w:r>
         <w:t>in the CAT12 window</w:t>
@@ -5472,6 +5827,7 @@
         <w:ind w:left="714" w:hanging="357"/>
       </w:pPr>
       <w:r>
+        <w:lastRenderedPageBreak/>
         <w:t>All settings can be saved either as .mat file or as .m script file and reloaded for later use. The .m script file has the advantage to be editable with a text editor.</w:t>
       </w:r>
     </w:p>
@@ -5490,7 +5846,7 @@
           <w:lang w:val="de-DE" w:eastAsia="de-DE"/>
         </w:rPr>
         <w:drawing>
-          <wp:inline distT="0" distB="0" distL="0" distR="0">
+          <wp:inline distT="0" distB="0" distL="0" distR="0" wp14:anchorId="127D4F70" wp14:editId="6C5D251F">
             <wp:extent cx="6024880" cy="2692400"/>
             <wp:effectExtent l="50800" t="50800" r="71120" b="76200"/>
             <wp:docPr id="3" name="Bild 3" descr="Batch Editor"/>
@@ -5507,10 +5863,10 @@
                     </pic:cNvPicPr>
                   </pic:nvPicPr>
                   <pic:blipFill>
-                    <a:blip r:embed="rId16">
+                    <a:blip r:embed="rId17">
                       <a:extLst>
                         <a:ext uri="{28A0092B-C50C-407E-A947-70E740481C1C}">
-                          <a14:useLocalDpi xmlns:a14="http://schemas.microsoft.com/office/drawing/2010/main" xmlns:pic="http://schemas.openxmlformats.org/drawingml/2006/picture" xmlns:a="http://schemas.openxmlformats.org/drawingml/2006/main" xmlns:wps="http://schemas.microsoft.com/office/word/2010/wordprocessingShape" xmlns:wne="http://schemas.microsoft.com/office/word/2006/wordml" xmlns:wpi="http://schemas.microsoft.com/office/word/2010/wordprocessingInk" xmlns:wpg="http://schemas.microsoft.com/office/word/2010/wordprocessingGroup" xmlns:w14="http://schemas.microsoft.com/office/word/2010/wordml" xmlns:w="http://schemas.openxmlformats.org/wordprocessingml/2006/main" xmlns:w10="urn:schemas-microsoft-com:office:word" xmlns:wp="http://schemas.openxmlformats.org/drawingml/2006/wordprocessingDrawing" xmlns:wp14="http://schemas.microsoft.com/office/word/2010/wordprocessingDrawing" xmlns:v="urn:schemas-microsoft-com:vml" xmlns:m="http://schemas.openxmlformats.org/officeDocument/2006/math" xmlns:r="http://schemas.openxmlformats.org/officeDocument/2006/relationships" xmlns:o="urn:schemas-microsoft-com:office:office" xmlns:mv="urn:schemas-microsoft-com:mac:vml" xmlns:mc="http://schemas.openxmlformats.org/markup-compatibility/2006" xmlns:mo="http://schemas.microsoft.com/office/mac/office/2008/main" xmlns:wpc="http://schemas.microsoft.com/office/word/2010/wordprocessingCanvas" xmlns="" val="0"/>
+                          <a14:useLocalDpi xmlns:a14="http://schemas.microsoft.com/office/drawing/2010/main" val="0"/>
                         </a:ext>
                       </a:extLst>
                     </a:blip>
@@ -5594,26 +5950,27 @@
       <w:pPr>
         <w:pStyle w:val="berschrift1"/>
       </w:pPr>
-      <w:bookmarkStart w:id="19" w:name="_Toc328131055"/>
+      <w:bookmarkStart w:id="20" w:name="_Toc328131055"/>
       <w:r>
         <w:br w:type="page"/>
       </w:r>
-      <w:bookmarkStart w:id="20" w:name="_Toc366501872"/>
-      <w:bookmarkStart w:id="21" w:name="_Toc378920173"/>
-      <w:r>
+      <w:bookmarkStart w:id="21" w:name="_Toc366501872"/>
+      <w:bookmarkStart w:id="22" w:name="_Toc380419903"/>
+      <w:r>
+        <w:lastRenderedPageBreak/>
         <w:t>Basic VBM Analysis (detailed description)</w:t>
       </w:r>
-      <w:bookmarkEnd w:id="19"/>
       <w:bookmarkEnd w:id="20"/>
       <w:bookmarkEnd w:id="21"/>
+      <w:bookmarkEnd w:id="22"/>
     </w:p>
     <w:p>
       <w:pPr>
         <w:pStyle w:val="berschrift2"/>
       </w:pPr>
-      <w:bookmarkStart w:id="22" w:name="_Toc328131056"/>
-      <w:bookmarkStart w:id="23" w:name="_Toc366501873"/>
-      <w:bookmarkStart w:id="24" w:name="_Toc378920174"/>
+      <w:bookmarkStart w:id="23" w:name="_Toc328131056"/>
+      <w:bookmarkStart w:id="24" w:name="_Toc366501873"/>
+      <w:bookmarkStart w:id="25" w:name="_Toc380419904"/>
       <w:proofErr w:type="spellStart"/>
       <w:r>
         <w:t>Preprocessing</w:t>
@@ -5622,9 +5979,9 @@
       <w:r>
         <w:t xml:space="preserve"> Data</w:t>
       </w:r>
-      <w:bookmarkEnd w:id="22"/>
       <w:bookmarkEnd w:id="23"/>
       <w:bookmarkEnd w:id="24"/>
+      <w:bookmarkEnd w:id="25"/>
     </w:p>
     <w:p>
       <w:pPr>
@@ -5651,9 +6008,9 @@
       <w:pPr>
         <w:pStyle w:val="berschrift3"/>
       </w:pPr>
-      <w:bookmarkStart w:id="25" w:name="_Toc328131057"/>
-      <w:bookmarkStart w:id="26" w:name="_Toc366501874"/>
-      <w:bookmarkStart w:id="27" w:name="_Toc378920175"/>
+      <w:bookmarkStart w:id="26" w:name="_Toc328131057"/>
+      <w:bookmarkStart w:id="27" w:name="_Toc366501874"/>
+      <w:bookmarkStart w:id="28" w:name="_Toc380419905"/>
       <w:r>
         <w:t>First</w:t>
       </w:r>
@@ -5663,9 +6020,9 @@
       <w:r>
         <w:t>Segment Data</w:t>
       </w:r>
-      <w:bookmarkEnd w:id="25"/>
       <w:bookmarkEnd w:id="26"/>
       <w:bookmarkEnd w:id="27"/>
+      <w:bookmarkEnd w:id="28"/>
     </w:p>
     <w:p>
       <w:pPr>
@@ -6138,7 +6495,11 @@
         <w:t>s</w:t>
       </w:r>
       <w:r>
-        <w:t xml:space="preserve"> or the strength of different corrections ("0" means no correction and "0.5" is the default value that works best for a large variety of data).</w:t>
+        <w:t xml:space="preserve"> or the strength of different corrections ("0" means </w:t>
+      </w:r>
+      <w:r>
+        <w:lastRenderedPageBreak/>
+        <w:t>no correction and "0.5" is the default value that works best for a large variety of data).</w:t>
       </w:r>
     </w:p>
     <w:p>
@@ -6635,15 +6996,15 @@
       <w:pPr>
         <w:pStyle w:val="berschrift3"/>
       </w:pPr>
-      <w:bookmarkStart w:id="28" w:name="_Toc328131058"/>
-      <w:bookmarkStart w:id="29" w:name="_Toc366501875"/>
-      <w:bookmarkStart w:id="30" w:name="_Toc378920176"/>
+      <w:bookmarkStart w:id="29" w:name="_Toc328131058"/>
+      <w:bookmarkStart w:id="30" w:name="_Toc366501875"/>
+      <w:bookmarkStart w:id="31" w:name="_Toc380419906"/>
       <w:r>
         <w:t>Second Module: Display one slice for all images</w:t>
       </w:r>
-      <w:bookmarkEnd w:id="28"/>
       <w:bookmarkEnd w:id="29"/>
       <w:bookmarkEnd w:id="30"/>
+      <w:bookmarkEnd w:id="31"/>
     </w:p>
     <w:p>
       <w:pPr>
@@ -6889,15 +7250,15 @@
       <w:pPr>
         <w:pStyle w:val="berschrift3"/>
       </w:pPr>
-      <w:bookmarkStart w:id="31" w:name="_Toc328131059"/>
-      <w:bookmarkStart w:id="32" w:name="_Toc366501876"/>
-      <w:bookmarkStart w:id="33" w:name="_Toc378920177"/>
+      <w:bookmarkStart w:id="32" w:name="_Toc328131059"/>
+      <w:bookmarkStart w:id="33" w:name="_Toc366501876"/>
+      <w:bookmarkStart w:id="34" w:name="_Toc380419907"/>
       <w:r>
         <w:t>Third Module: Check sample homogeneity</w:t>
       </w:r>
-      <w:bookmarkEnd w:id="31"/>
       <w:bookmarkEnd w:id="32"/>
       <w:bookmarkEnd w:id="33"/>
+      <w:bookmarkEnd w:id="34"/>
     </w:p>
     <w:p>
       <w:pPr>
@@ -7135,7 +7496,11 @@
         <w:ind w:left="1881" w:hanging="399"/>
       </w:pPr>
       <w:r>
-        <w:t>Optionally select the xml-files that are saved for each data set. These files contain useful information about some estimated quality measures that can be also used for checking sample homogeneity</w:t>
+        <w:t xml:space="preserve">Optionally select the xml-files that are saved for each data set. These files contain useful information about some estimated quality measures that can be also used </w:t>
+      </w:r>
+      <w:r>
+        <w:lastRenderedPageBreak/>
+        <w:t>for checking sample homogeneity</w:t>
       </w:r>
       <w:r>
         <w:t>.</w:t>
@@ -7659,15 +8024,15 @@
       <w:pPr>
         <w:pStyle w:val="berschrift3"/>
       </w:pPr>
-      <w:bookmarkStart w:id="34" w:name="_Toc328131060"/>
-      <w:bookmarkStart w:id="35" w:name="_Toc366501877"/>
-      <w:bookmarkStart w:id="36" w:name="_Toc378920178"/>
+      <w:bookmarkStart w:id="35" w:name="_Toc328131060"/>
+      <w:bookmarkStart w:id="36" w:name="_Toc366501877"/>
+      <w:bookmarkStart w:id="37" w:name="_Toc380419908"/>
       <w:r>
         <w:t>Fourth Module: Smooth</w:t>
       </w:r>
-      <w:bookmarkEnd w:id="34"/>
       <w:bookmarkEnd w:id="35"/>
       <w:bookmarkEnd w:id="36"/>
+      <w:bookmarkEnd w:id="37"/>
     </w:p>
     <w:p>
       <w:pPr>
@@ -7928,15 +8293,15 @@
       <w:pPr>
         <w:pStyle w:val="berschrift3"/>
       </w:pPr>
-      <w:bookmarkStart w:id="37" w:name="_Toc328131061"/>
-      <w:bookmarkStart w:id="38" w:name="_Toc366501878"/>
-      <w:bookmarkStart w:id="39" w:name="_Toc378920179"/>
+      <w:bookmarkStart w:id="38" w:name="_Toc328131061"/>
+      <w:bookmarkStart w:id="39" w:name="_Toc366501878"/>
+      <w:bookmarkStart w:id="40" w:name="_Toc380419909"/>
       <w:r>
         <w:t>Fifth Module: Estimate Total Intracranial Volume (TIV)</w:t>
       </w:r>
-      <w:bookmarkEnd w:id="37"/>
       <w:bookmarkEnd w:id="38"/>
       <w:bookmarkEnd w:id="39"/>
+      <w:bookmarkEnd w:id="40"/>
     </w:p>
     <w:p>
       <w:pPr>
@@ -8266,10 +8631,11 @@
       <w:pPr>
         <w:pStyle w:val="berschrift2"/>
       </w:pPr>
-      <w:bookmarkStart w:id="40" w:name="_Toc328131062"/>
-      <w:bookmarkStart w:id="41" w:name="_Toc366501879"/>
-      <w:bookmarkStart w:id="42" w:name="_Toc378920180"/>
-      <w:r>
+      <w:bookmarkStart w:id="41" w:name="_Toc328131062"/>
+      <w:bookmarkStart w:id="42" w:name="_Toc366501879"/>
+      <w:bookmarkStart w:id="43" w:name="_Toc380419910"/>
+      <w:r>
+        <w:lastRenderedPageBreak/>
         <w:t xml:space="preserve">Building </w:t>
       </w:r>
       <w:proofErr w:type="spellStart"/>
@@ -8278,22 +8644,14 @@
       </w:r>
       <w:proofErr w:type="spellEnd"/>
       <w:r>
-        <w:t xml:space="preserve"> </w:t>
-      </w:r>
-      <w:proofErr w:type="spellStart"/>
-      <w:r>
-        <w:t>Statistical</w:t>
-      </w:r>
-      <w:proofErr w:type="spellEnd"/>
-      <w:r>
-        <w:t xml:space="preserve"> M</w:t>
+        <w:t xml:space="preserve"> Statistical M</w:t>
       </w:r>
       <w:r>
         <w:t>odel</w:t>
       </w:r>
-      <w:bookmarkEnd w:id="40"/>
       <w:bookmarkEnd w:id="41"/>
       <w:bookmarkEnd w:id="42"/>
+      <w:bookmarkEnd w:id="43"/>
     </w:p>
     <w:p>
       <w:pPr>
@@ -8347,7 +8705,7 @@
           <w:insideH w:val="single" w:sz="6" w:space="0" w:color="auto"/>
           <w:insideV w:val="single" w:sz="6" w:space="0" w:color="auto"/>
         </w:tblBorders>
-        <w:tblLook w:val="00A0"/>
+        <w:tblLook w:val="00A0" w:firstRow="1" w:lastRow="0" w:firstColumn="1" w:lastColumn="0" w:noHBand="0" w:noVBand="0"/>
       </w:tblPr>
       <w:tblGrid>
         <w:gridCol w:w="2802"/>
@@ -8745,15 +9103,15 @@
         <w:pStyle w:val="berschrift3"/>
         <w:spacing w:after="0"/>
       </w:pPr>
-      <w:bookmarkStart w:id="43" w:name="_Toc328131063"/>
-      <w:bookmarkStart w:id="44" w:name="_Toc366501880"/>
-      <w:bookmarkStart w:id="45" w:name="_Toc378920181"/>
+      <w:bookmarkStart w:id="44" w:name="_Toc328131063"/>
+      <w:bookmarkStart w:id="45" w:name="_Toc366501880"/>
+      <w:bookmarkStart w:id="46" w:name="_Toc380419911"/>
       <w:r>
         <w:t>Two-sample T-Test</w:t>
       </w:r>
-      <w:bookmarkEnd w:id="43"/>
       <w:bookmarkEnd w:id="44"/>
       <w:bookmarkEnd w:id="45"/>
+      <w:bookmarkEnd w:id="46"/>
     </w:p>
     <w:p>
       <w:pPr>
@@ -8780,7 +9138,7 @@
           <w:noProof/>
           <w:lang w:val="de-DE" w:eastAsia="de-DE"/>
         </w:rPr>
-        <w:pict>
+        <w:pict w14:anchorId="4C660142">
           <v:shapetype id="_x0000_t202" coordsize="21600,21600" o:spt="202" path="m0,0l0,21600,21600,21600,21600,0xe">
             <v:stroke joinstyle="miter"/>
             <v:path gradientshapeok="t" o:connecttype="rect"/>
@@ -9859,15 +10217,16 @@
         <w:pStyle w:val="berschrift3"/>
         <w:spacing w:after="0"/>
       </w:pPr>
-      <w:bookmarkStart w:id="46" w:name="_Toc328131064"/>
-      <w:bookmarkStart w:id="47" w:name="_Toc366501881"/>
-      <w:bookmarkStart w:id="48" w:name="_Toc378920182"/>
-      <w:r>
+      <w:bookmarkStart w:id="47" w:name="_Toc328131064"/>
+      <w:bookmarkStart w:id="48" w:name="_Toc366501881"/>
+      <w:bookmarkStart w:id="49" w:name="_Toc380419912"/>
+      <w:r>
+        <w:lastRenderedPageBreak/>
         <w:t>Full Factorial Model (for a 2x2 Anova)</w:t>
       </w:r>
-      <w:bookmarkEnd w:id="46"/>
       <w:bookmarkEnd w:id="47"/>
       <w:bookmarkEnd w:id="48"/>
+      <w:bookmarkEnd w:id="49"/>
     </w:p>
     <w:p>
       <w:pPr>
@@ -11501,9 +11860,9 @@
         <w:pStyle w:val="berschrift3"/>
         <w:spacing w:after="0"/>
       </w:pPr>
-      <w:bookmarkStart w:id="49" w:name="_Toc328131065"/>
-      <w:bookmarkStart w:id="50" w:name="_Toc366501882"/>
-      <w:bookmarkStart w:id="51" w:name="_Toc378920183"/>
+      <w:bookmarkStart w:id="50" w:name="_Toc328131065"/>
+      <w:bookmarkStart w:id="51" w:name="_Toc366501882"/>
+      <w:bookmarkStart w:id="52" w:name="_Toc380419913"/>
       <w:r>
         <w:t>Multiple Regression (</w:t>
       </w:r>
@@ -11513,9 +11872,9 @@
       <w:r>
         <w:t>)</w:t>
       </w:r>
-      <w:bookmarkEnd w:id="49"/>
       <w:bookmarkEnd w:id="50"/>
       <w:bookmarkEnd w:id="51"/>
+      <w:bookmarkEnd w:id="52"/>
     </w:p>
     <w:p>
       <w:pPr>
@@ -12272,8 +12631,8 @@
         <w:pStyle w:val="berschrift3"/>
         <w:spacing w:after="0"/>
       </w:pPr>
-      <w:bookmarkStart w:id="52" w:name="_Toc366501883"/>
-      <w:bookmarkStart w:id="53" w:name="_Toc378920184"/>
+      <w:bookmarkStart w:id="53" w:name="_Toc366501883"/>
+      <w:bookmarkStart w:id="54" w:name="_Toc380419914"/>
       <w:r>
         <w:t>Multiple Regression (</w:t>
       </w:r>
@@ -12283,8 +12642,8 @@
       <w:r>
         <w:t>)</w:t>
       </w:r>
-      <w:bookmarkEnd w:id="52"/>
       <w:bookmarkEnd w:id="53"/>
+      <w:bookmarkEnd w:id="54"/>
     </w:p>
     <w:p>
       <w:pPr>
@@ -13467,15 +13826,15 @@
         <w:pStyle w:val="berschrift3"/>
         <w:spacing w:after="0"/>
       </w:pPr>
-      <w:bookmarkStart w:id="54" w:name="_Toc328131066"/>
-      <w:bookmarkStart w:id="55" w:name="_Toc366501884"/>
-      <w:bookmarkStart w:id="56" w:name="_Toc378920185"/>
+      <w:bookmarkStart w:id="55" w:name="_Toc328131066"/>
+      <w:bookmarkStart w:id="56" w:name="_Toc366501884"/>
+      <w:bookmarkStart w:id="57" w:name="_Toc380419915"/>
       <w:r>
         <w:t>Full Factorial Model (Interaction)</w:t>
       </w:r>
-      <w:bookmarkEnd w:id="54"/>
       <w:bookmarkEnd w:id="55"/>
       <w:bookmarkEnd w:id="56"/>
+      <w:bookmarkEnd w:id="57"/>
     </w:p>
     <w:p>
       <w:pPr>
@@ -14763,8 +15122,8 @@
         <w:pStyle w:val="berschrift3"/>
         <w:spacing w:after="0"/>
       </w:pPr>
-      <w:bookmarkStart w:id="57" w:name="_Toc366501885"/>
-      <w:bookmarkStart w:id="58" w:name="_Toc378920186"/>
+      <w:bookmarkStart w:id="58" w:name="_Toc366501885"/>
+      <w:bookmarkStart w:id="59" w:name="_Toc380419916"/>
       <w:r>
         <w:t>Full Factorial Model (</w:t>
       </w:r>
@@ -14774,8 +15133,8 @@
       <w:r>
         <w:t>Interaction)</w:t>
       </w:r>
-      <w:bookmarkEnd w:id="57"/>
       <w:bookmarkEnd w:id="58"/>
+      <w:bookmarkEnd w:id="59"/>
     </w:p>
     <w:p>
       <w:pPr>
@@ -16282,6 +16641,7 @@
         <w:rPr>
           <w:sz w:val="22"/>
         </w:rPr>
+        <w:lastRenderedPageBreak/>
         <w:t xml:space="preserve">Explicit Mask </w:t>
       </w:r>
       <w:r>
@@ -16432,18 +16792,18 @@
       <w:pPr>
         <w:pStyle w:val="berschrift3"/>
       </w:pPr>
-      <w:bookmarkStart w:id="59" w:name="_Toc328131067"/>
-      <w:bookmarkStart w:id="60" w:name="_Toc366501886"/>
-      <w:bookmarkStart w:id="61" w:name="_Toc378920187"/>
+      <w:bookmarkStart w:id="60" w:name="_Toc328131067"/>
+      <w:bookmarkStart w:id="61" w:name="_Toc366501886"/>
+      <w:bookmarkStart w:id="62" w:name="_Toc380419917"/>
       <w:r>
         <w:t>Estimating the Statistical M</w:t>
       </w:r>
       <w:r>
         <w:t>odel</w:t>
       </w:r>
-      <w:bookmarkEnd w:id="59"/>
       <w:bookmarkEnd w:id="60"/>
       <w:bookmarkEnd w:id="61"/>
+      <w:bookmarkEnd w:id="62"/>
     </w:p>
     <w:p>
       <w:pPr>
@@ -16588,17 +16948,17 @@
       <w:pPr>
         <w:pStyle w:val="berschrift3"/>
       </w:pPr>
-      <w:bookmarkStart w:id="62" w:name="_Ref328123488"/>
-      <w:bookmarkStart w:id="63" w:name="_Toc328131068"/>
-      <w:bookmarkStart w:id="64" w:name="_Toc366501887"/>
-      <w:bookmarkStart w:id="65" w:name="_Toc378920188"/>
+      <w:bookmarkStart w:id="63" w:name="_Ref328123488"/>
+      <w:bookmarkStart w:id="64" w:name="_Toc328131068"/>
+      <w:bookmarkStart w:id="65" w:name="_Toc366501887"/>
+      <w:bookmarkStart w:id="66" w:name="_Toc380419918"/>
       <w:r>
         <w:t>Checking for Design Orthogonality</w:t>
       </w:r>
-      <w:bookmarkEnd w:id="62"/>
       <w:bookmarkEnd w:id="63"/>
       <w:bookmarkEnd w:id="64"/>
       <w:bookmarkEnd w:id="65"/>
+      <w:bookmarkEnd w:id="66"/>
     </w:p>
     <w:p>
       <w:pPr>
@@ -16895,7 +17255,7 @@
     <w:tbl>
       <w:tblPr>
         <w:tblW w:w="0" w:type="auto"/>
-        <w:tblLook w:val="00A0"/>
+        <w:tblLook w:val="00A0" w:firstRow="1" w:lastRow="0" w:firstColumn="1" w:lastColumn="0" w:noHBand="0" w:noVBand="0"/>
       </w:tblPr>
       <w:tblGrid>
         <w:gridCol w:w="10173"/>
@@ -16915,8 +17275,9 @@
                 <w:noProof/>
                 <w:lang w:val="de-DE" w:eastAsia="de-DE"/>
               </w:rPr>
+              <w:lastRenderedPageBreak/>
               <w:drawing>
-                <wp:inline distT="0" distB="0" distL="0" distR="0">
+                <wp:inline distT="0" distB="0" distL="0" distR="0" wp14:anchorId="004B2981" wp14:editId="5E83FC40">
                   <wp:extent cx="3728328" cy="5175790"/>
                   <wp:effectExtent l="0" t="0" r="0" b="0"/>
                   <wp:docPr id="4" name="Bild 4" descr="non_orthogonal"/>
@@ -16933,10 +17294,10 @@
                           </pic:cNvPicPr>
                         </pic:nvPicPr>
                         <pic:blipFill rotWithShape="1">
-                          <a:blip r:embed="rId17">
+                          <a:blip r:embed="rId18">
                             <a:extLst>
                               <a:ext uri="{28A0092B-C50C-407E-A947-70E740481C1C}">
-                                <a14:useLocalDpi xmlns:a14="http://schemas.microsoft.com/office/drawing/2010/main" xmlns:pic="http://schemas.openxmlformats.org/drawingml/2006/picture" xmlns:a="http://schemas.openxmlformats.org/drawingml/2006/main" xmlns:wps="http://schemas.microsoft.com/office/word/2010/wordprocessingShape" xmlns:wne="http://schemas.microsoft.com/office/word/2006/wordml" xmlns:wpi="http://schemas.microsoft.com/office/word/2010/wordprocessingInk" xmlns:wpg="http://schemas.microsoft.com/office/word/2010/wordprocessingGroup" xmlns:w14="http://schemas.microsoft.com/office/word/2010/wordml" xmlns:w="http://schemas.openxmlformats.org/wordprocessingml/2006/main" xmlns:w10="urn:schemas-microsoft-com:office:word" xmlns:wp="http://schemas.openxmlformats.org/drawingml/2006/wordprocessingDrawing" xmlns:wp14="http://schemas.microsoft.com/office/word/2010/wordprocessingDrawing" xmlns:v="urn:schemas-microsoft-com:vml" xmlns:m="http://schemas.openxmlformats.org/officeDocument/2006/math" xmlns:r="http://schemas.openxmlformats.org/officeDocument/2006/relationships" xmlns:o="urn:schemas-microsoft-com:office:office" xmlns:mv="urn:schemas-microsoft-com:mac:vml" xmlns:mc="http://schemas.openxmlformats.org/markup-compatibility/2006" xmlns:mo="http://schemas.microsoft.com/office/mac/office/2008/main" xmlns:wpc="http://schemas.microsoft.com/office/word/2010/wordprocessingCanvas" xmlns="" val="0"/>
+                                <a14:useLocalDpi xmlns:a14="http://schemas.microsoft.com/office/drawing/2010/main" val="0"/>
                               </a:ext>
                             </a:extLst>
                           </a:blip>
@@ -16957,7 +17318,7 @@
                           </a:ln>
                           <a:extLst>
                             <a:ext uri="{53640926-AAD7-44d8-BBD7-CCE9431645EC}">
-                              <a14:shadowObscured xmlns:a14="http://schemas.microsoft.com/office/drawing/2010/main" xmlns:pic="http://schemas.openxmlformats.org/drawingml/2006/picture" xmlns:a="http://schemas.openxmlformats.org/drawingml/2006/main" xmlns:wps="http://schemas.microsoft.com/office/word/2010/wordprocessingShape" xmlns:wne="http://schemas.microsoft.com/office/word/2006/wordml" xmlns:wpi="http://schemas.microsoft.com/office/word/2010/wordprocessingInk" xmlns:wpg="http://schemas.microsoft.com/office/word/2010/wordprocessingGroup" xmlns:w14="http://schemas.microsoft.com/office/word/2010/wordml" xmlns:w="http://schemas.openxmlformats.org/wordprocessingml/2006/main" xmlns:w10="urn:schemas-microsoft-com:office:word" xmlns:wp="http://schemas.openxmlformats.org/drawingml/2006/wordprocessingDrawing" xmlns:wp14="http://schemas.microsoft.com/office/word/2010/wordprocessingDrawing" xmlns:v="urn:schemas-microsoft-com:vml" xmlns:m="http://schemas.openxmlformats.org/officeDocument/2006/math" xmlns:r="http://schemas.openxmlformats.org/officeDocument/2006/relationships" xmlns:o="urn:schemas-microsoft-com:office:office" xmlns:mv="urn:schemas-microsoft-com:mac:vml" xmlns:mc="http://schemas.openxmlformats.org/markup-compatibility/2006" xmlns:mo="http://schemas.microsoft.com/office/mac/office/2008/main" xmlns:wpc="http://schemas.microsoft.com/office/word/2010/wordprocessingCanvas" xmlns=""/>
+                              <a14:shadowObscured xmlns:a14="http://schemas.microsoft.com/office/drawing/2010/main"/>
                             </a:ext>
                           </a:extLst>
                         </pic:spPr>
@@ -17243,6 +17604,7 @@
         <w:outlineLvl w:val="0"/>
       </w:pPr>
       <w:r>
+        <w:lastRenderedPageBreak/>
         <w:t xml:space="preserve">Approach 1 is </w:t>
       </w:r>
       <w:r>
@@ -17488,15 +17850,15 @@
       <w:pPr>
         <w:pStyle w:val="berschrift3"/>
       </w:pPr>
-      <w:bookmarkStart w:id="66" w:name="_Toc328131069"/>
-      <w:bookmarkStart w:id="67" w:name="_Toc366501888"/>
-      <w:bookmarkStart w:id="68" w:name="_Toc378920189"/>
+      <w:bookmarkStart w:id="67" w:name="_Toc328131069"/>
+      <w:bookmarkStart w:id="68" w:name="_Toc366501888"/>
+      <w:bookmarkStart w:id="69" w:name="_Toc380419919"/>
       <w:r>
         <w:t>Defining Contrasts</w:t>
       </w:r>
-      <w:bookmarkEnd w:id="66"/>
       <w:bookmarkEnd w:id="67"/>
       <w:bookmarkEnd w:id="68"/>
+      <w:bookmarkEnd w:id="69"/>
     </w:p>
     <w:p>
       <w:pPr>
@@ -17656,7 +18018,7 @@
     <w:tbl>
       <w:tblPr>
         <w:tblW w:w="0" w:type="auto"/>
-        <w:tblLook w:val="00A0"/>
+        <w:tblLook w:val="00A0" w:firstRow="1" w:lastRow="0" w:firstColumn="1" w:lastColumn="0" w:noHBand="0" w:noVBand="0"/>
       </w:tblPr>
       <w:tblGrid>
         <w:gridCol w:w="8188"/>
@@ -17730,7 +18092,7 @@
                 <w:lang w:val="de-DE" w:eastAsia="de-DE"/>
               </w:rPr>
               <w:drawing>
-                <wp:anchor distT="0" distB="0" distL="114300" distR="114300" simplePos="0" relativeHeight="251660800" behindDoc="0" locked="0" layoutInCell="1" allowOverlap="1">
+                <wp:anchor distT="0" distB="0" distL="114300" distR="114300" simplePos="0" relativeHeight="251660800" behindDoc="0" locked="0" layoutInCell="1" allowOverlap="1" wp14:anchorId="0870FA8C" wp14:editId="71487FCF">
                   <wp:simplePos x="0" y="0"/>
                   <wp:positionH relativeFrom="column">
                     <wp:posOffset>933450</wp:posOffset>
@@ -17763,10 +18125,10 @@
                           </pic:cNvPicPr>
                         </pic:nvPicPr>
                         <pic:blipFill>
-                          <a:blip r:embed="rId18">
+                          <a:blip r:embed="rId19">
                             <a:extLst>
                               <a:ext uri="{28A0092B-C50C-407E-A947-70E740481C1C}">
-                                <a14:useLocalDpi xmlns:a14="http://schemas.microsoft.com/office/drawing/2010/main" xmlns:pic="http://schemas.openxmlformats.org/drawingml/2006/picture" xmlns:a="http://schemas.openxmlformats.org/drawingml/2006/main" xmlns:wps="http://schemas.microsoft.com/office/word/2010/wordprocessingShape" xmlns:wne="http://schemas.microsoft.com/office/word/2006/wordml" xmlns:wpi="http://schemas.microsoft.com/office/word/2010/wordprocessingInk" xmlns:wpg="http://schemas.microsoft.com/office/word/2010/wordprocessingGroup" xmlns:w14="http://schemas.microsoft.com/office/word/2010/wordml" xmlns:w="http://schemas.openxmlformats.org/wordprocessingml/2006/main" xmlns:w10="urn:schemas-microsoft-com:office:word" xmlns:wp="http://schemas.openxmlformats.org/drawingml/2006/wordprocessingDrawing" xmlns:wp14="http://schemas.microsoft.com/office/word/2010/wordprocessingDrawing" xmlns:v="urn:schemas-microsoft-com:vml" xmlns:m="http://schemas.openxmlformats.org/officeDocument/2006/math" xmlns:r="http://schemas.openxmlformats.org/officeDocument/2006/relationships" xmlns:o="urn:schemas-microsoft-com:office:office" xmlns:mv="urn:schemas-microsoft-com:mac:vml" xmlns:mc="http://schemas.openxmlformats.org/markup-compatibility/2006" xmlns:mo="http://schemas.microsoft.com/office/mac/office/2008/main" xmlns:wpc="http://schemas.microsoft.com/office/word/2010/wordprocessingCanvas" xmlns="" val="0"/>
+                                <a14:useLocalDpi xmlns:a14="http://schemas.microsoft.com/office/drawing/2010/main" val="0"/>
                               </a:ext>
                             </a:extLst>
                           </a:blip>
@@ -17998,7 +18360,7 @@
     <w:tbl>
       <w:tblPr>
         <w:tblW w:w="0" w:type="auto"/>
-        <w:tblLook w:val="00A0"/>
+        <w:tblLook w:val="00A0" w:firstRow="1" w:lastRow="0" w:firstColumn="1" w:lastColumn="0" w:noHBand="0" w:noVBand="0"/>
       </w:tblPr>
       <w:tblGrid>
         <w:gridCol w:w="8046"/>
@@ -18046,7 +18408,7 @@
                 <w:lang w:val="de-DE" w:eastAsia="de-DE"/>
               </w:rPr>
               <w:drawing>
-                <wp:inline distT="0" distB="0" distL="0" distR="0">
+                <wp:inline distT="0" distB="0" distL="0" distR="0" wp14:anchorId="055C15D3" wp14:editId="38BDE93D">
                   <wp:extent cx="467360" cy="1097280"/>
                   <wp:effectExtent l="25400" t="25400" r="0" b="0"/>
                   <wp:docPr id="5" name="Bild 5" descr="Anova2x2"/>
@@ -18063,10 +18425,10 @@
                           </pic:cNvPicPr>
                         </pic:nvPicPr>
                         <pic:blipFill>
-                          <a:blip r:embed="rId19">
+                          <a:blip r:embed="rId20">
                             <a:extLst>
                               <a:ext uri="{28A0092B-C50C-407E-A947-70E740481C1C}">
-                                <a14:useLocalDpi xmlns:a14="http://schemas.microsoft.com/office/drawing/2010/main" xmlns:pic="http://schemas.openxmlformats.org/drawingml/2006/picture" xmlns:a="http://schemas.openxmlformats.org/drawingml/2006/main" xmlns:wps="http://schemas.microsoft.com/office/word/2010/wordprocessingShape" xmlns:wne="http://schemas.microsoft.com/office/word/2006/wordml" xmlns:wpi="http://schemas.microsoft.com/office/word/2010/wordprocessingInk" xmlns:wpg="http://schemas.microsoft.com/office/word/2010/wordprocessingGroup" xmlns:w14="http://schemas.microsoft.com/office/word/2010/wordml" xmlns:w="http://schemas.openxmlformats.org/wordprocessingml/2006/main" xmlns:w10="urn:schemas-microsoft-com:office:word" xmlns:wp="http://schemas.openxmlformats.org/drawingml/2006/wordprocessingDrawing" xmlns:wp14="http://schemas.microsoft.com/office/word/2010/wordprocessingDrawing" xmlns:v="urn:schemas-microsoft-com:vml" xmlns:m="http://schemas.openxmlformats.org/officeDocument/2006/math" xmlns:r="http://schemas.openxmlformats.org/officeDocument/2006/relationships" xmlns:o="urn:schemas-microsoft-com:office:office" xmlns:mv="urn:schemas-microsoft-com:mac:vml" xmlns:mc="http://schemas.openxmlformats.org/markup-compatibility/2006" xmlns:mo="http://schemas.microsoft.com/office/mac/office/2008/main" xmlns:wpc="http://schemas.microsoft.com/office/word/2010/wordprocessingCanvas" xmlns="" val="0"/>
+                                <a14:useLocalDpi xmlns:a14="http://schemas.microsoft.com/office/drawing/2010/main" val="0"/>
                               </a:ext>
                             </a:extLst>
                           </a:blip>
@@ -18504,7 +18866,7 @@
             <w:insideH w:val="single" w:sz="4" w:space="0" w:color="000000"/>
             <w:insideV w:val="single" w:sz="4" w:space="0" w:color="000000"/>
           </w:tblBorders>
-          <w:tblLook w:val="04A0"/>
+          <w:tblLook w:val="04A0" w:firstRow="1" w:lastRow="0" w:firstColumn="1" w:lastColumn="0" w:noHBand="0" w:noVBand="1"/>
         </w:tblPrEx>
         <w:tc>
           <w:tcPr>
@@ -18886,7 +19248,7 @@
     <w:tbl>
       <w:tblPr>
         <w:tblW w:w="0" w:type="auto"/>
-        <w:tblLook w:val="00A0"/>
+        <w:tblLook w:val="00A0" w:firstRow="1" w:lastRow="0" w:firstColumn="1" w:lastColumn="0" w:noHBand="0" w:noVBand="0"/>
       </w:tblPr>
       <w:tblGrid>
         <w:gridCol w:w="8046"/>
@@ -18943,7 +19305,7 @@
                 <w:lang w:val="de-DE" w:eastAsia="de-DE"/>
               </w:rPr>
               <w:drawing>
-                <wp:inline distT="0" distB="0" distL="0" distR="0">
+                <wp:inline distT="0" distB="0" distL="0" distR="0" wp14:anchorId="68A99BBB" wp14:editId="4DC83537">
                   <wp:extent cx="375920" cy="1076960"/>
                   <wp:effectExtent l="25400" t="25400" r="5080" b="0"/>
                   <wp:docPr id="11" name="Bild 11" descr="regression"/>
@@ -18960,10 +19322,10 @@
                           </pic:cNvPicPr>
                         </pic:nvPicPr>
                         <pic:blipFill>
-                          <a:blip r:embed="rId20">
+                          <a:blip r:embed="rId21">
                             <a:extLst>
                               <a:ext uri="{28A0092B-C50C-407E-A947-70E740481C1C}">
-                                <a14:useLocalDpi xmlns:a14="http://schemas.microsoft.com/office/drawing/2010/main" xmlns:pic="http://schemas.openxmlformats.org/drawingml/2006/picture" xmlns:a="http://schemas.openxmlformats.org/drawingml/2006/main" xmlns:wps="http://schemas.microsoft.com/office/word/2010/wordprocessingShape" xmlns:wne="http://schemas.microsoft.com/office/word/2006/wordml" xmlns:wpi="http://schemas.microsoft.com/office/word/2010/wordprocessingInk" xmlns:wpg="http://schemas.microsoft.com/office/word/2010/wordprocessingGroup" xmlns:w14="http://schemas.microsoft.com/office/word/2010/wordml" xmlns:w="http://schemas.openxmlformats.org/wordprocessingml/2006/main" xmlns:w10="urn:schemas-microsoft-com:office:word" xmlns:wp="http://schemas.openxmlformats.org/drawingml/2006/wordprocessingDrawing" xmlns:wp14="http://schemas.microsoft.com/office/word/2010/wordprocessingDrawing" xmlns:v="urn:schemas-microsoft-com:vml" xmlns:m="http://schemas.openxmlformats.org/officeDocument/2006/math" xmlns:r="http://schemas.openxmlformats.org/officeDocument/2006/relationships" xmlns:o="urn:schemas-microsoft-com:office:office" xmlns:mv="urn:schemas-microsoft-com:mac:vml" xmlns:mc="http://schemas.openxmlformats.org/markup-compatibility/2006" xmlns:mo="http://schemas.microsoft.com/office/mac/office/2008/main" xmlns:wpc="http://schemas.microsoft.com/office/word/2010/wordprocessingCanvas" xmlns="" val="0"/>
+                                <a14:useLocalDpi xmlns:a14="http://schemas.microsoft.com/office/drawing/2010/main" val="0"/>
                               </a:ext>
                             </a:extLst>
                           </a:blip>
@@ -19269,6 +19631,7 @@
         <w:rPr>
           <w:i/>
         </w:rPr>
+        <w:lastRenderedPageBreak/>
         <w:t xml:space="preserve">The two leading zeros in contrast </w:t>
       </w:r>
       <w:r>
@@ -19350,7 +19713,7 @@
     <w:tbl>
       <w:tblPr>
         <w:tblW w:w="0" w:type="auto"/>
-        <w:tblLook w:val="00A0"/>
+        <w:tblLook w:val="00A0" w:firstRow="1" w:lastRow="0" w:firstColumn="1" w:lastColumn="0" w:noHBand="0" w:noVBand="0"/>
       </w:tblPr>
       <w:tblGrid>
         <w:gridCol w:w="8046"/>
@@ -19407,7 +19770,7 @@
                 <w:lang w:val="de-DE" w:eastAsia="de-DE"/>
               </w:rPr>
               <w:drawing>
-                <wp:inline distT="0" distB="0" distL="0" distR="0">
+                <wp:inline distT="0" distB="0" distL="0" distR="0" wp14:anchorId="14AE687C" wp14:editId="01EB06F0">
                   <wp:extent cx="436880" cy="1087120"/>
                   <wp:effectExtent l="25400" t="25400" r="0" b="5080"/>
                   <wp:docPr id="6" name="Bild 6" descr="regression2"/>
@@ -19424,10 +19787,10 @@
                           </pic:cNvPicPr>
                         </pic:nvPicPr>
                         <pic:blipFill>
-                          <a:blip r:embed="rId21">
+                          <a:blip r:embed="rId22">
                             <a:extLst>
                               <a:ext uri="{28A0092B-C50C-407E-A947-70E740481C1C}">
-                                <a14:useLocalDpi xmlns:a14="http://schemas.microsoft.com/office/drawing/2010/main" xmlns:pic="http://schemas.openxmlformats.org/drawingml/2006/picture" xmlns:a="http://schemas.openxmlformats.org/drawingml/2006/main" xmlns:wps="http://schemas.microsoft.com/office/word/2010/wordprocessingShape" xmlns:wne="http://schemas.microsoft.com/office/word/2006/wordml" xmlns:wpi="http://schemas.microsoft.com/office/word/2010/wordprocessingInk" xmlns:wpg="http://schemas.microsoft.com/office/word/2010/wordprocessingGroup" xmlns:w14="http://schemas.microsoft.com/office/word/2010/wordml" xmlns:w="http://schemas.openxmlformats.org/wordprocessingml/2006/main" xmlns:w10="urn:schemas-microsoft-com:office:word" xmlns:wp="http://schemas.openxmlformats.org/drawingml/2006/wordprocessingDrawing" xmlns:wp14="http://schemas.microsoft.com/office/word/2010/wordprocessingDrawing" xmlns:v="urn:schemas-microsoft-com:vml" xmlns:m="http://schemas.openxmlformats.org/officeDocument/2006/math" xmlns:r="http://schemas.openxmlformats.org/officeDocument/2006/relationships" xmlns:o="urn:schemas-microsoft-com:office:office" xmlns:mv="urn:schemas-microsoft-com:mac:vml" xmlns:mc="http://schemas.openxmlformats.org/markup-compatibility/2006" xmlns:mo="http://schemas.microsoft.com/office/mac/office/2008/main" xmlns:wpc="http://schemas.microsoft.com/office/word/2010/wordprocessingCanvas" xmlns="" val="0"/>
+                                <a14:useLocalDpi xmlns:a14="http://schemas.microsoft.com/office/drawing/2010/main" val="0"/>
                               </a:ext>
                             </a:extLst>
                           </a:blip>
@@ -19823,7 +20186,7 @@
             <w:insideH w:val="single" w:sz="4" w:space="0" w:color="000000"/>
             <w:insideV w:val="single" w:sz="4" w:space="0" w:color="000000"/>
           </w:tblBorders>
-          <w:tblLook w:val="04A0"/>
+          <w:tblLook w:val="04A0" w:firstRow="1" w:lastRow="0" w:firstColumn="1" w:lastColumn="0" w:noHBand="0" w:noVBand="1"/>
         </w:tblPrEx>
         <w:tc>
           <w:tcPr>
@@ -20252,7 +20615,7 @@
     <w:tbl>
       <w:tblPr>
         <w:tblW w:w="0" w:type="auto"/>
-        <w:tblLook w:val="00A0"/>
+        <w:tblLook w:val="00A0" w:firstRow="1" w:lastRow="0" w:firstColumn="1" w:lastColumn="0" w:noHBand="0" w:noVBand="0"/>
       </w:tblPr>
       <w:tblGrid>
         <w:gridCol w:w="8046"/>
@@ -20309,7 +20672,7 @@
                 <w:lang w:val="de-DE" w:eastAsia="de-DE"/>
               </w:rPr>
               <w:drawing>
-                <wp:inline distT="0" distB="0" distL="0" distR="0">
+                <wp:inline distT="0" distB="0" distL="0" distR="0" wp14:anchorId="3075C6E8" wp14:editId="315C8215">
                   <wp:extent cx="579120" cy="1107440"/>
                   <wp:effectExtent l="25400" t="25400" r="5080" b="10160"/>
                   <wp:docPr id="12" name="Bild 12" descr="interaction2x2"/>
@@ -20326,10 +20689,10 @@
                           </pic:cNvPicPr>
                         </pic:nvPicPr>
                         <pic:blipFill>
-                          <a:blip r:embed="rId22">
+                          <a:blip r:embed="rId23">
                             <a:extLst>
                               <a:ext uri="{28A0092B-C50C-407E-A947-70E740481C1C}">
-                                <a14:useLocalDpi xmlns:a14="http://schemas.microsoft.com/office/drawing/2010/main" xmlns:pic="http://schemas.openxmlformats.org/drawingml/2006/picture" xmlns:a="http://schemas.openxmlformats.org/drawingml/2006/main" xmlns:wps="http://schemas.microsoft.com/office/word/2010/wordprocessingShape" xmlns:wne="http://schemas.microsoft.com/office/word/2006/wordml" xmlns:wpi="http://schemas.microsoft.com/office/word/2010/wordprocessingInk" xmlns:wpg="http://schemas.microsoft.com/office/word/2010/wordprocessingGroup" xmlns:w14="http://schemas.microsoft.com/office/word/2010/wordml" xmlns:w="http://schemas.openxmlformats.org/wordprocessingml/2006/main" xmlns:w10="urn:schemas-microsoft-com:office:word" xmlns:wp="http://schemas.openxmlformats.org/drawingml/2006/wordprocessingDrawing" xmlns:wp14="http://schemas.microsoft.com/office/word/2010/wordprocessingDrawing" xmlns:v="urn:schemas-microsoft-com:vml" xmlns:m="http://schemas.openxmlformats.org/officeDocument/2006/math" xmlns:r="http://schemas.openxmlformats.org/officeDocument/2006/relationships" xmlns:o="urn:schemas-microsoft-com:office:office" xmlns:mv="urn:schemas-microsoft-com:mac:vml" xmlns:mc="http://schemas.openxmlformats.org/markup-compatibility/2006" xmlns:mo="http://schemas.microsoft.com/office/mac/office/2008/main" xmlns:wpc="http://schemas.microsoft.com/office/word/2010/wordprocessingCanvas" xmlns="" val="0"/>
+                                <a14:useLocalDpi xmlns:a14="http://schemas.microsoft.com/office/drawing/2010/main" val="0"/>
                               </a:ext>
                             </a:extLst>
                           </a:blip>
@@ -20508,7 +20871,7 @@
             <w:insideH w:val="single" w:sz="4" w:space="0" w:color="000000"/>
             <w:insideV w:val="single" w:sz="4" w:space="0" w:color="000000"/>
           </w:tblBorders>
-          <w:tblLook w:val="04A0"/>
+          <w:tblLook w:val="04A0" w:firstRow="1" w:lastRow="0" w:firstColumn="1" w:lastColumn="0" w:noHBand="0" w:noVBand="1"/>
         </w:tblPrEx>
         <w:tc>
           <w:tcPr>
@@ -20663,7 +21026,7 @@
     <w:tbl>
       <w:tblPr>
         <w:tblW w:w="0" w:type="auto"/>
-        <w:tblLook w:val="00A0"/>
+        <w:tblLook w:val="00A0" w:firstRow="1" w:lastRow="0" w:firstColumn="1" w:lastColumn="0" w:noHBand="0" w:noVBand="0"/>
       </w:tblPr>
       <w:tblGrid>
         <w:gridCol w:w="8046"/>
@@ -20689,6 +21052,7 @@
               <w:rPr>
                 <w:b/>
               </w:rPr>
+              <w:lastRenderedPageBreak/>
               <w:t>Interaction (Polynomial)</w:t>
             </w:r>
           </w:p>
@@ -20720,7 +21084,7 @@
                 <w:lang w:val="de-DE" w:eastAsia="de-DE"/>
               </w:rPr>
               <w:drawing>
-                <wp:inline distT="0" distB="0" distL="0" distR="0">
+                <wp:inline distT="0" distB="0" distL="0" distR="0" wp14:anchorId="44F73B44" wp14:editId="5BA97F29">
                   <wp:extent cx="680720" cy="1087120"/>
                   <wp:effectExtent l="25400" t="25400" r="5080" b="5080"/>
                   <wp:docPr id="7" name="Bild 7" descr="interaction2x2"/>
@@ -20737,10 +21101,10 @@
                           </pic:cNvPicPr>
                         </pic:nvPicPr>
                         <pic:blipFill>
-                          <a:blip r:embed="rId22">
+                          <a:blip r:embed="rId23">
                             <a:extLst>
                               <a:ext uri="{28A0092B-C50C-407E-A947-70E740481C1C}">
-                                <a14:useLocalDpi xmlns:a14="http://schemas.microsoft.com/office/drawing/2010/main" xmlns:pic="http://schemas.openxmlformats.org/drawingml/2006/picture" xmlns:a="http://schemas.openxmlformats.org/drawingml/2006/main" xmlns:wps="http://schemas.microsoft.com/office/word/2010/wordprocessingShape" xmlns:wne="http://schemas.microsoft.com/office/word/2006/wordml" xmlns:wpi="http://schemas.microsoft.com/office/word/2010/wordprocessingInk" xmlns:wpg="http://schemas.microsoft.com/office/word/2010/wordprocessingGroup" xmlns:w14="http://schemas.microsoft.com/office/word/2010/wordml" xmlns:w="http://schemas.openxmlformats.org/wordprocessingml/2006/main" xmlns:w10="urn:schemas-microsoft-com:office:word" xmlns:wp="http://schemas.openxmlformats.org/drawingml/2006/wordprocessingDrawing" xmlns:wp14="http://schemas.microsoft.com/office/word/2010/wordprocessingDrawing" xmlns:v="urn:schemas-microsoft-com:vml" xmlns:m="http://schemas.openxmlformats.org/officeDocument/2006/math" xmlns:r="http://schemas.openxmlformats.org/officeDocument/2006/relationships" xmlns:o="urn:schemas-microsoft-com:office:office" xmlns:mv="urn:schemas-microsoft-com:mac:vml" xmlns:mc="http://schemas.openxmlformats.org/markup-compatibility/2006" xmlns:mo="http://schemas.microsoft.com/office/mac/office/2008/main" xmlns:wpc="http://schemas.microsoft.com/office/word/2010/wordprocessingCanvas" xmlns="" val="0"/>
+                                <a14:useLocalDpi xmlns:a14="http://schemas.microsoft.com/office/drawing/2010/main" val="0"/>
                               </a:ext>
                             </a:extLst>
                           </a:blip>
@@ -21142,7 +21506,7 @@
             <w:insideH w:val="single" w:sz="4" w:space="0" w:color="000000"/>
             <w:insideV w:val="single" w:sz="4" w:space="0" w:color="000000"/>
           </w:tblBorders>
-          <w:tblLook w:val="04A0"/>
+          <w:tblLook w:val="04A0" w:firstRow="1" w:lastRow="0" w:firstColumn="1" w:lastColumn="0" w:noHBand="0" w:noVBand="1"/>
         </w:tblPrEx>
         <w:tc>
           <w:tcPr>
@@ -21556,6 +21920,7 @@
         <w:rPr>
           <w:b/>
         </w:rPr>
+        <w:lastRenderedPageBreak/>
         <w:t>F-contrasts</w:t>
       </w:r>
       <w:r>
@@ -21985,10 +22350,11 @@
       <w:pPr>
         <w:pStyle w:val="berschrift1"/>
         <w:sectPr>
-          <w:footerReference w:type="even" r:id="rId23"/>
-          <w:footerReference w:type="default" r:id="rId24"/>
+          <w:footerReference w:type="even" r:id="rId24"/>
+          <w:footerReference w:type="default" r:id="rId25"/>
           <w:pgSz w:w="12240" w:h="15840" w:code="1"/>
-          <w:pgMar w:top="1134" w:right="1134" w:bottom="1134" w:left="1134" w:gutter="0"/>
+          <w:pgMar w:top="1134" w:right="1134" w:bottom="1134" w:left="1134" w:header="720" w:footer="720" w:gutter="0"/>
+          <w:cols w:space="720"/>
           <w:docGrid w:linePitch="360"/>
         </w:sectPr>
       </w:pPr>
@@ -21997,23 +22363,24 @@
       <w:pPr>
         <w:pStyle w:val="berschrift1"/>
       </w:pPr>
-      <w:bookmarkStart w:id="69" w:name="_Toc328131070"/>
-      <w:bookmarkStart w:id="70" w:name="_Toc366501889"/>
-      <w:bookmarkStart w:id="71" w:name="_Toc378920190"/>
-      <w:r>
+      <w:bookmarkStart w:id="70" w:name="_Toc328131070"/>
+      <w:bookmarkStart w:id="71" w:name="_Toc366501889"/>
+      <w:bookmarkStart w:id="72" w:name="_Toc380419920"/>
+      <w:r>
+        <w:lastRenderedPageBreak/>
         <w:t>Special Cases</w:t>
       </w:r>
-      <w:bookmarkEnd w:id="69"/>
       <w:bookmarkEnd w:id="70"/>
       <w:bookmarkEnd w:id="71"/>
+      <w:bookmarkEnd w:id="72"/>
     </w:p>
     <w:p>
       <w:pPr>
         <w:pStyle w:val="berschrift2"/>
       </w:pPr>
-      <w:bookmarkStart w:id="72" w:name="_Toc328131071"/>
-      <w:bookmarkStart w:id="73" w:name="_Toc366501890"/>
-      <w:bookmarkStart w:id="74" w:name="_Toc378920191"/>
+      <w:bookmarkStart w:id="73" w:name="_Toc328131071"/>
+      <w:bookmarkStart w:id="74" w:name="_Toc366501890"/>
+      <w:bookmarkStart w:id="75" w:name="_Toc380419921"/>
       <w:r>
         <w:t xml:space="preserve">CAT12 </w:t>
       </w:r>
@@ -22029,9 +22396,9 @@
       <w:r>
         <w:t>data</w:t>
       </w:r>
-      <w:bookmarkEnd w:id="72"/>
       <w:bookmarkEnd w:id="73"/>
       <w:bookmarkEnd w:id="74"/>
+      <w:bookmarkEnd w:id="75"/>
       <w:proofErr w:type="spellEnd"/>
     </w:p>
     <w:p>
@@ -22172,7 +22539,7 @@
           <w:lang w:val="de-DE" w:eastAsia="de-DE"/>
         </w:rPr>
         <w:drawing>
-          <wp:inline distT="0" distB="0" distL="0" distR="0">
+          <wp:inline distT="0" distB="0" distL="0" distR="0" wp14:anchorId="10803179" wp14:editId="20F69FD0">
             <wp:extent cx="4113316" cy="3830320"/>
             <wp:effectExtent l="25400" t="0" r="1484" b="0"/>
             <wp:docPr id="8" name="Bild 8" descr="Folie1"/>
@@ -22189,7 +22556,7 @@
                     </pic:cNvPicPr>
                   </pic:nvPicPr>
                   <pic:blipFill>
-                    <a:blip r:embed="rId25"/>
+                    <a:blip r:embed="rId26"/>
                     <a:stretch>
                       <a:fillRect/>
                     </a:stretch>
@@ -22220,7 +22587,7 @@
           <w:noProof/>
           <w:lang w:val="de-DE" w:eastAsia="de-DE"/>
         </w:rPr>
-        <w:pict>
+        <w:pict w14:anchorId="305DB286">
           <v:shape id="Text Box 20" o:spid="_x0000_s1027" type="#_x0000_t202" style="position:absolute;left:0;text-align:left;margin-left:14.25pt;margin-top:1.3pt;width:458.85pt;height:135pt;z-index:251656704;visibility:visible;mso-wrap-style:square;mso-wrap-edited:f;mso-width-percent:0;mso-height-percent:0;mso-wrap-distance-left:9pt;mso-wrap-distance-top:0;mso-wrap-distance-right:9pt;mso-wrap-distance-bottom:0;mso-position-horizontal:absolute;mso-position-horizontal-relative:text;mso-position-vertical:absolute;mso-position-vertical-relative:text;mso-width-percent:0;mso-height-percent:0;mso-width-relative:page;mso-height-relative:page;v-text-anchor:top" wrapcoords="0 0 21600 0 21600 21600 0 21600 0 0" o:gfxdata="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" filled="f" stroked="f">
             <v:textbox inset=",7.2pt,,7.2pt">
               <w:txbxContent>
@@ -22834,9 +23201,9 @@
       <w:pPr>
         <w:pStyle w:val="berschrift3"/>
       </w:pPr>
-      <w:bookmarkStart w:id="75" w:name="_Toc328131072"/>
-      <w:bookmarkStart w:id="76" w:name="_Toc366501891"/>
-      <w:bookmarkStart w:id="77" w:name="_Toc378920192"/>
+      <w:bookmarkStart w:id="76" w:name="_Toc328131072"/>
+      <w:bookmarkStart w:id="77" w:name="_Toc366501891"/>
+      <w:bookmarkStart w:id="78" w:name="_Toc380419922"/>
       <w:r>
         <w:t xml:space="preserve">Optional </w:t>
       </w:r>
@@ -22849,9 +23216,9 @@
       <w:r>
         <w:t xml:space="preserve"> for Preprocessing</w:t>
       </w:r>
-      <w:bookmarkEnd w:id="75"/>
       <w:bookmarkEnd w:id="76"/>
       <w:bookmarkEnd w:id="77"/>
+      <w:bookmarkEnd w:id="78"/>
     </w:p>
     <w:p>
       <w:pPr>
@@ -23006,9 +23373,9 @@
       <w:pPr>
         <w:pStyle w:val="berschrift3"/>
       </w:pPr>
-      <w:bookmarkStart w:id="78" w:name="_Toc328131073"/>
-      <w:bookmarkStart w:id="79" w:name="_Toc366501892"/>
-      <w:bookmarkStart w:id="80" w:name="_Toc378920193"/>
+      <w:bookmarkStart w:id="79" w:name="_Toc328131073"/>
+      <w:bookmarkStart w:id="80" w:name="_Toc366501892"/>
+      <w:bookmarkStart w:id="81" w:name="_Toc380419923"/>
       <w:r>
         <w:t xml:space="preserve">Preprocessing of </w:t>
       </w:r>
@@ -23018,9 +23385,9 @@
       <w:r>
         <w:t>ata</w:t>
       </w:r>
-      <w:bookmarkEnd w:id="78"/>
       <w:bookmarkEnd w:id="79"/>
       <w:bookmarkEnd w:id="80"/>
+      <w:bookmarkEnd w:id="81"/>
     </w:p>
     <w:p>
       <w:pPr>
@@ -23268,6 +23635,7 @@
         </w:rPr>
       </w:pPr>
       <w:r>
+        <w:lastRenderedPageBreak/>
         <w:t xml:space="preserve">The main interest in longitudinal studies </w:t>
       </w:r>
       <w:r>
@@ -23363,18 +23731,18 @@
       <w:pPr>
         <w:pStyle w:val="berschrift3"/>
       </w:pPr>
-      <w:bookmarkStart w:id="81" w:name="_Toc328131074"/>
-      <w:bookmarkStart w:id="82" w:name="_Toc366501893"/>
-      <w:bookmarkStart w:id="83" w:name="_Toc378920194"/>
+      <w:bookmarkStart w:id="82" w:name="_Toc328131074"/>
+      <w:bookmarkStart w:id="83" w:name="_Toc366501893"/>
+      <w:bookmarkStart w:id="84" w:name="_Toc380419924"/>
       <w:r>
         <w:t>Statistical Analysis of Longitudinal Data in One G</w:t>
       </w:r>
       <w:r>
         <w:t>roup</w:t>
       </w:r>
-      <w:bookmarkEnd w:id="81"/>
       <w:bookmarkEnd w:id="82"/>
       <w:bookmarkEnd w:id="83"/>
+      <w:bookmarkEnd w:id="84"/>
     </w:p>
     <w:p>
       <w:pPr>
@@ -23461,7 +23829,7 @@
           <w:noProof/>
           <w:lang w:val="de-DE" w:eastAsia="de-DE"/>
         </w:rPr>
-        <w:pict>
+        <w:pict w14:anchorId="15968EDB">
           <v:shape id="Text Box 25" o:spid="_x0000_s1028" type="#_x0000_t202" style="position:absolute;left:0;text-align:left;margin-left:333.95pt;margin-top:11.4pt;width:170pt;height:105.65pt;z-index:251657728;visibility:visible;mso-wrap-style:square;mso-wrap-edited:f;mso-width-percent:0;mso-height-percent:0;mso-wrap-distance-left:9pt;mso-wrap-distance-top:0;mso-wrap-distance-right:9pt;mso-wrap-distance-bottom:0;mso-position-horizontal:absolute;mso-position-horizontal-relative:text;mso-position-vertical:absolute;mso-position-vertical-relative:text;mso-width-percent:0;mso-height-percent:0;mso-width-relative:page;mso-height-relative:page;v-text-anchor:top" wrapcoords="570 -306 0 -153 -380 765 -285 21753 0 22825 22266 22825 22646 21753 22646 765 22266 -153 21695 -306 570 -306" o:gfxdata="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" fillcolor="#d8d8d8" strokecolor="red" strokeweight="1pt">
             <v:shadow on="t" opacity="13107f"/>
             <v:textbox inset=",7.2pt,,7.2pt">
@@ -24187,6 +24555,7 @@
         <w:ind w:left="2520"/>
       </w:pPr>
       <w:r>
+        <w:lastRenderedPageBreak/>
         <w:t xml:space="preserve">Scans </w:t>
       </w:r>
       <w:r>
@@ -24678,18 +25047,18 @@
       <w:pPr>
         <w:pStyle w:val="berschrift3"/>
       </w:pPr>
-      <w:bookmarkStart w:id="84" w:name="_Toc328131075"/>
-      <w:bookmarkStart w:id="85" w:name="_Toc366501894"/>
-      <w:bookmarkStart w:id="86" w:name="_Toc378920195"/>
+      <w:bookmarkStart w:id="85" w:name="_Toc328131075"/>
+      <w:bookmarkStart w:id="86" w:name="_Toc366501894"/>
+      <w:bookmarkStart w:id="87" w:name="_Toc380419925"/>
       <w:r>
         <w:t>Statistical Analysis of Longitudinal Data in Two G</w:t>
       </w:r>
       <w:r>
         <w:t>roups</w:t>
       </w:r>
-      <w:bookmarkEnd w:id="84"/>
       <w:bookmarkEnd w:id="85"/>
       <w:bookmarkEnd w:id="86"/>
+      <w:bookmarkEnd w:id="87"/>
     </w:p>
     <w:p>
       <w:pPr>
@@ -24777,7 +25146,7 @@
           <w:noProof/>
           <w:lang w:val="de-DE" w:eastAsia="de-DE"/>
         </w:rPr>
-        <w:pict>
+        <w:pict w14:anchorId="4BF328AC">
           <v:shape id="Text Box 28" o:spid="_x0000_s1029" type="#_x0000_t202" style="position:absolute;left:0;text-align:left;margin-left:330.6pt;margin-top:2.1pt;width:170pt;height:106.75pt;z-index:251658752;visibility:visible;mso-wrap-style:square;mso-wrap-edited:f;mso-width-percent:0;mso-height-percent:0;mso-wrap-distance-left:9pt;mso-wrap-distance-top:0;mso-wrap-distance-right:9pt;mso-wrap-distance-bottom:0;mso-position-horizontal:absolute;mso-position-horizontal-relative:text;mso-position-vertical:absolute;mso-position-vertical-relative:text;mso-width-percent:0;mso-height-percent:0;mso-width-relative:page;mso-height-relative:page;v-text-anchor:top" wrapcoords="570 -304 0 -152 -380 760 -285 21600 0 22816 22266 22816 22646 21600 22646 760 22266 -152 21695 -304 570 -304" o:gfxdata="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" fillcolor="#d8d8d8" strokecolor="red" strokeweight="1pt">
             <v:shadow on="t" opacity="13107f"/>
             <v:textbox inset=",7.2pt,,7.2pt">
@@ -25040,6 +25409,7 @@
         <w:ind w:left="2520"/>
       </w:pPr>
       <w:r>
+        <w:lastRenderedPageBreak/>
         <w:t xml:space="preserve">ANCOVA </w:t>
       </w:r>
       <w:r>
@@ -26081,6 +26451,7 @@
         <w:ind w:left="2520"/>
       </w:pPr>
       <w:r>
+        <w:lastRenderedPageBreak/>
         <w:t xml:space="preserve">Scans </w:t>
       </w:r>
       <w:r>
@@ -26755,6 +27126,7 @@
         <w:rPr>
           <w:b/>
         </w:rPr>
+        <w:lastRenderedPageBreak/>
         <w:t>Contrasts</w:t>
       </w:r>
     </w:p>
@@ -26769,7 +27141,7 @@
     <w:tbl>
       <w:tblPr>
         <w:tblW w:w="0" w:type="auto"/>
-        <w:tblLook w:val="00A0"/>
+        <w:tblLook w:val="00A0" w:firstRow="1" w:lastRow="0" w:firstColumn="1" w:lastColumn="0" w:noHBand="0" w:noVBand="0"/>
       </w:tblPr>
       <w:tblGrid>
         <w:gridCol w:w="4786"/>
@@ -26820,7 +27192,7 @@
                 <w:lang w:val="de-DE" w:eastAsia="de-DE"/>
               </w:rPr>
               <w:drawing>
-                <wp:inline distT="0" distB="0" distL="0" distR="0">
+                <wp:inline distT="0" distB="0" distL="0" distR="0" wp14:anchorId="4A6C2267" wp14:editId="3170B40B">
                   <wp:extent cx="1005840" cy="1117600"/>
                   <wp:effectExtent l="25400" t="25400" r="10160" b="0"/>
                   <wp:docPr id="9" name="Bild 9" descr="flexible"/>
@@ -26837,10 +27209,10 @@
                           </pic:cNvPicPr>
                         </pic:nvPicPr>
                         <pic:blipFill>
-                          <a:blip r:embed="rId26">
+                          <a:blip r:embed="rId27">
                             <a:extLst>
                               <a:ext uri="{28A0092B-C50C-407E-A947-70E740481C1C}">
-                                <a14:useLocalDpi xmlns:a14="http://schemas.microsoft.com/office/drawing/2010/main" xmlns:pic="http://schemas.openxmlformats.org/drawingml/2006/picture" xmlns:a="http://schemas.openxmlformats.org/drawingml/2006/main" xmlns:wps="http://schemas.microsoft.com/office/word/2010/wordprocessingShape" xmlns:wne="http://schemas.microsoft.com/office/word/2006/wordml" xmlns:wpi="http://schemas.microsoft.com/office/word/2010/wordprocessingInk" xmlns:wpg="http://schemas.microsoft.com/office/word/2010/wordprocessingGroup" xmlns:w14="http://schemas.microsoft.com/office/word/2010/wordml" xmlns:w="http://schemas.openxmlformats.org/wordprocessingml/2006/main" xmlns:w10="urn:schemas-microsoft-com:office:word" xmlns:wp="http://schemas.openxmlformats.org/drawingml/2006/wordprocessingDrawing" xmlns:wp14="http://schemas.microsoft.com/office/word/2010/wordprocessingDrawing" xmlns:v="urn:schemas-microsoft-com:vml" xmlns:m="http://schemas.openxmlformats.org/officeDocument/2006/math" xmlns:r="http://schemas.openxmlformats.org/officeDocument/2006/relationships" xmlns:o="urn:schemas-microsoft-com:office:office" xmlns:mv="urn:schemas-microsoft-com:mac:vml" xmlns:mc="http://schemas.openxmlformats.org/markup-compatibility/2006" xmlns:mo="http://schemas.microsoft.com/office/mac/office/2008/main" xmlns:wpc="http://schemas.microsoft.com/office/word/2010/wordprocessingCanvas" xmlns="" val="0"/>
+                                <a14:useLocalDpi xmlns:a14="http://schemas.microsoft.com/office/drawing/2010/main" val="0"/>
                               </a:ext>
                             </a:extLst>
                           </a:blip>
@@ -27101,7 +27473,7 @@
       <w:tblPr>
         <w:tblW w:w="10456" w:type="dxa"/>
         <w:tblLayout w:type="fixed"/>
-        <w:tblLook w:val="00A0"/>
+        <w:tblLook w:val="00A0" w:firstRow="1" w:lastRow="0" w:firstColumn="1" w:lastColumn="0" w:noHBand="0" w:noVBand="0"/>
       </w:tblPr>
       <w:tblGrid>
         <w:gridCol w:w="4786"/>
@@ -27168,7 +27540,7 @@
                 <w:lang w:val="de-DE" w:eastAsia="de-DE"/>
               </w:rPr>
               <w:drawing>
-                <wp:inline distT="0" distB="0" distL="0" distR="0">
+                <wp:inline distT="0" distB="0" distL="0" distR="0" wp14:anchorId="4BB7CFAE" wp14:editId="65A71D33">
                   <wp:extent cx="1270000" cy="1117600"/>
                   <wp:effectExtent l="25400" t="25400" r="0" b="0"/>
                   <wp:docPr id="10" name="Bild 10" descr="flexible2"/>
@@ -27185,10 +27557,10 @@
                           </pic:cNvPicPr>
                         </pic:nvPicPr>
                         <pic:blipFill>
-                          <a:blip r:embed="rId27">
+                          <a:blip r:embed="rId28">
                             <a:extLst>
                               <a:ext uri="{28A0092B-C50C-407E-A947-70E740481C1C}">
-                                <a14:useLocalDpi xmlns:a14="http://schemas.microsoft.com/office/drawing/2010/main" xmlns:pic="http://schemas.openxmlformats.org/drawingml/2006/picture" xmlns:a="http://schemas.openxmlformats.org/drawingml/2006/main" xmlns:wps="http://schemas.microsoft.com/office/word/2010/wordprocessingShape" xmlns:wne="http://schemas.microsoft.com/office/word/2006/wordml" xmlns:wpi="http://schemas.microsoft.com/office/word/2010/wordprocessingInk" xmlns:wpg="http://schemas.microsoft.com/office/word/2010/wordprocessingGroup" xmlns:w14="http://schemas.microsoft.com/office/word/2010/wordml" xmlns:w="http://schemas.openxmlformats.org/wordprocessingml/2006/main" xmlns:w10="urn:schemas-microsoft-com:office:word" xmlns:wp="http://schemas.openxmlformats.org/drawingml/2006/wordprocessingDrawing" xmlns:wp14="http://schemas.microsoft.com/office/word/2010/wordprocessingDrawing" xmlns:v="urn:schemas-microsoft-com:vml" xmlns:m="http://schemas.openxmlformats.org/officeDocument/2006/math" xmlns:r="http://schemas.openxmlformats.org/officeDocument/2006/relationships" xmlns:o="urn:schemas-microsoft-com:office:office" xmlns:mv="urn:schemas-microsoft-com:mac:vml" xmlns:mc="http://schemas.openxmlformats.org/markup-compatibility/2006" xmlns:mo="http://schemas.microsoft.com/office/mac/office/2008/main" xmlns:wpc="http://schemas.microsoft.com/office/word/2010/wordprocessingCanvas" xmlns="" val="0"/>
+                                <a14:useLocalDpi xmlns:a14="http://schemas.microsoft.com/office/drawing/2010/main" val="0"/>
                               </a:ext>
                             </a:extLst>
                           </a:blip>
@@ -27848,9 +28220,10 @@
       <w:r>
         <w:br w:type="page"/>
       </w:r>
-      <w:bookmarkStart w:id="87" w:name="_Toc378920196"/>
+      <w:bookmarkStart w:id="88" w:name="_Toc380419926"/>
       <w:proofErr w:type="spellStart"/>
       <w:r>
+        <w:lastRenderedPageBreak/>
         <w:t>Adapting</w:t>
       </w:r>
       <w:proofErr w:type="spellEnd"/>
@@ -27869,7 +28242,7 @@
       <w:r>
         <w:t>workflows</w:t>
       </w:r>
-      <w:bookmarkEnd w:id="87"/>
+      <w:bookmarkEnd w:id="88"/>
       <w:proofErr w:type="spellEnd"/>
     </w:p>
     <w:p>
@@ -27946,7 +28319,7 @@
       <w:r>
         <w:t xml:space="preserve">a good idea to create customized TPMs, which reflect age and gender of the population. The TOM8 Toolbox (available via: </w:t>
       </w:r>
-      <w:hyperlink r:id="rId28" w:history="1">
+      <w:hyperlink r:id="rId29" w:history="1">
         <w:r>
           <w:rPr>
             <w:rStyle w:val="Link"/>
@@ -27998,15 +28371,15 @@
       <w:pPr>
         <w:pStyle w:val="berschrift3"/>
       </w:pPr>
-      <w:bookmarkStart w:id="88" w:name="_Toc328131078"/>
-      <w:bookmarkStart w:id="89" w:name="_Toc366501897"/>
-      <w:bookmarkStart w:id="90" w:name="_Toc378920197"/>
+      <w:bookmarkStart w:id="89" w:name="_Toc328131078"/>
+      <w:bookmarkStart w:id="90" w:name="_Toc366501897"/>
+      <w:bookmarkStart w:id="91" w:name="_Toc380419927"/>
       <w:r>
         <w:t>Customized Tissue Probability Maps</w:t>
       </w:r>
-      <w:bookmarkEnd w:id="88"/>
       <w:bookmarkEnd w:id="89"/>
       <w:bookmarkEnd w:id="90"/>
+      <w:bookmarkEnd w:id="91"/>
     </w:p>
     <w:p>
       <w:pPr>
@@ -28346,6 +28719,7 @@
           <w:b/>
           <w:u w:val="single"/>
         </w:rPr>
+        <w:lastRenderedPageBreak/>
         <w:t>Customized DARTEL-template - overview</w:t>
       </w:r>
     </w:p>
@@ -28430,15 +28804,15 @@
       <w:pPr>
         <w:pStyle w:val="berschrift3"/>
       </w:pPr>
-      <w:bookmarkStart w:id="91" w:name="_Toc328131079"/>
-      <w:bookmarkStart w:id="92" w:name="_Toc366501898"/>
-      <w:bookmarkStart w:id="93" w:name="_Toc378920198"/>
+      <w:bookmarkStart w:id="92" w:name="_Toc328131079"/>
+      <w:bookmarkStart w:id="93" w:name="_Toc366501898"/>
+      <w:bookmarkStart w:id="94" w:name="_Toc380419928"/>
       <w:r>
         <w:t>Customized DARTEL-template</w:t>
       </w:r>
-      <w:bookmarkEnd w:id="91"/>
       <w:bookmarkEnd w:id="92"/>
       <w:bookmarkEnd w:id="93"/>
+      <w:bookmarkEnd w:id="94"/>
     </w:p>
     <w:p>
       <w:pPr>
@@ -28776,6 +29150,7 @@
         <w:spacing w:line="360" w:lineRule="auto"/>
       </w:pPr>
       <w:r>
+        <w:lastRenderedPageBreak/>
         <w:t>SPM</w:t>
       </w:r>
       <w:r>
@@ -29897,14 +30272,14 @@
       <w:pPr>
         <w:pStyle w:val="berschrift1"/>
       </w:pPr>
-      <w:bookmarkStart w:id="94" w:name="_Toc328131080"/>
-      <w:bookmarkStart w:id="95" w:name="_Toc366501899"/>
+      <w:bookmarkStart w:id="95" w:name="_Toc328131080"/>
+      <w:bookmarkStart w:id="96" w:name="_Toc366501899"/>
     </w:p>
     <w:p>
       <w:pPr>
         <w:pStyle w:val="berschrift1"/>
       </w:pPr>
-      <w:bookmarkStart w:id="96" w:name="_Toc378920199"/>
+      <w:bookmarkStart w:id="97" w:name="_Toc380419929"/>
       <w:r>
         <w:t xml:space="preserve">Other variants of computational </w:t>
       </w:r>
@@ -29912,21 +30287,24 @@
       <w:r>
         <w:t>morphometry</w:t>
       </w:r>
-      <w:bookmarkStart w:id="97" w:name="_Toc328131081"/>
-      <w:bookmarkStart w:id="98" w:name="_Toc366501900"/>
-      <w:bookmarkEnd w:id="94"/>
+      <w:bookmarkStart w:id="98" w:name="_Toc328131081"/>
+      <w:bookmarkStart w:id="99" w:name="_Toc366501900"/>
       <w:bookmarkEnd w:id="95"/>
       <w:bookmarkEnd w:id="96"/>
+      <w:bookmarkEnd w:id="97"/>
       <w:proofErr w:type="spellEnd"/>
     </w:p>
     <w:p>
       <w:pPr>
         <w:pStyle w:val="berschrift2"/>
       </w:pPr>
-      <w:bookmarkStart w:id="99" w:name="_Toc378920200"/>
+      <w:bookmarkStart w:id="100" w:name="_Toc380419930"/>
+      <w:r>
+        <w:t>Deformation-</w:t>
+      </w:r>
       <w:proofErr w:type="spellStart"/>
       <w:r>
-        <w:t>Deformation-based</w:t>
+        <w:t>based</w:t>
       </w:r>
       <w:proofErr w:type="spellEnd"/>
       <w:r>
@@ -29940,9 +30318,9 @@
       <w:r>
         <w:t xml:space="preserve"> (DBM)</w:t>
       </w:r>
-      <w:bookmarkEnd w:id="97"/>
       <w:bookmarkEnd w:id="98"/>
       <w:bookmarkEnd w:id="99"/>
+      <w:bookmarkEnd w:id="100"/>
     </w:p>
     <w:p>
       <w:pPr>
@@ -30763,6 +31141,7 @@
         </w:numPr>
       </w:pPr>
       <w:r>
+        <w:lastRenderedPageBreak/>
         <w:t>Masking</w:t>
       </w:r>
     </w:p>
@@ -30869,9 +31248,9 @@
       <w:pPr>
         <w:pStyle w:val="berschrift2"/>
       </w:pPr>
-      <w:bookmarkStart w:id="100" w:name="_Toc328131082"/>
-      <w:bookmarkStart w:id="101" w:name="_Toc366501901"/>
-      <w:bookmarkStart w:id="102" w:name="_Toc378920201"/>
+      <w:bookmarkStart w:id="101" w:name="_Toc328131082"/>
+      <w:bookmarkStart w:id="102" w:name="_Toc366501901"/>
+      <w:bookmarkStart w:id="103" w:name="_Toc380419931"/>
       <w:proofErr w:type="spellStart"/>
       <w:r>
         <w:t>Surface-based</w:t>
@@ -30888,9 +31267,9 @@
       <w:r>
         <w:t xml:space="preserve"> (SBM)</w:t>
       </w:r>
-      <w:bookmarkEnd w:id="100"/>
       <w:bookmarkEnd w:id="101"/>
       <w:bookmarkEnd w:id="102"/>
+      <w:bookmarkEnd w:id="103"/>
     </w:p>
     <w:p>
       <w:pPr>
@@ -31366,7 +31745,11 @@
         <w:t>-</w:t>
       </w:r>
       <w:r>
-        <w:t>subject analysis. We use a fast algorithm to reduce area distortion</w:t>
+        <w:t xml:space="preserve">subject analysis. We use a fast algorithm to reduce area </w:t>
+      </w:r>
+      <w:r>
+        <w:lastRenderedPageBreak/>
+        <w:t>distortion</w:t>
       </w:r>
       <w:r>
         <w:t>,</w:t>
@@ -31635,13 +32018,8 @@
       </w:r>
       <w:proofErr w:type="spellEnd"/>
       <w:r>
-        <w:t>]</w:t>
-      </w:r>
-      <w:proofErr w:type="spellStart"/>
-      <w:r>
-        <w:t>h.thickness</w:t>
-      </w:r>
-      <w:proofErr w:type="spellEnd"/>
+        <w:t>]h.thickness</w:t>
+      </w:r>
       <w:proofErr w:type="gramEnd"/>
       <w:r>
         <w:t xml:space="preserve">.*) </w:t>
@@ -31830,6 +32208,7 @@
         <w:rPr>
           <w:b/>
         </w:rPr>
+        <w:lastRenderedPageBreak/>
         <w:t>Extract o</w:t>
       </w:r>
       <w:r>
@@ -31945,13 +32324,8 @@
       </w:r>
       <w:proofErr w:type="spellEnd"/>
       <w:r>
-        <w:t>]</w:t>
-      </w:r>
-      <w:proofErr w:type="spellStart"/>
-      <w:r>
-        <w:t>h.central</w:t>
-      </w:r>
-      <w:proofErr w:type="spellEnd"/>
+        <w:t>]h.central</w:t>
+      </w:r>
       <w:proofErr w:type="gramEnd"/>
       <w:r>
         <w:t xml:space="preserve">.*) </w:t>
@@ -32090,18 +32464,10 @@
       </w:r>
       <w:proofErr w:type="spellEnd"/>
       <w:r>
-        <w:t xml:space="preserve">-transformed </w:t>
-      </w:r>
-      <w:proofErr w:type="spellStart"/>
-      <w:r>
-        <w:t>s</w:t>
-      </w:r>
-      <w:r>
-        <w:t>ulcus</w:t>
-      </w:r>
-      <w:proofErr w:type="spellEnd"/>
-      <w:r>
-        <w:t xml:space="preserve"> depth based on the E</w:t>
+        <w:t>-transformed s</w:t>
+      </w:r>
+      <w:r>
+        <w:t>ulcus depth based on the E</w:t>
       </w:r>
       <w:r>
         <w:t>uclide</w:t>
@@ -32364,6 +32730,7 @@
       </w:pPr>
       <w:proofErr w:type="gramStart"/>
       <w:r>
+        <w:lastRenderedPageBreak/>
         <w:t>where</w:t>
       </w:r>
       <w:proofErr w:type="gramEnd"/>
@@ -32452,9 +32819,9 @@
       <w:pPr>
         <w:pStyle w:val="berschrift2"/>
       </w:pPr>
-      <w:bookmarkStart w:id="103" w:name="_Toc328131083"/>
-      <w:bookmarkStart w:id="104" w:name="_Toc366501902"/>
-      <w:bookmarkStart w:id="105" w:name="_Toc378920202"/>
+      <w:bookmarkStart w:id="104" w:name="_Toc328131083"/>
+      <w:bookmarkStart w:id="105" w:name="_Toc366501902"/>
+      <w:bookmarkStart w:id="106" w:name="_Toc380419932"/>
       <w:r>
         <w:t xml:space="preserve">Region of </w:t>
       </w:r>
@@ -32470,9 +32837,9 @@
       <w:r>
         <w:t>analysis</w:t>
       </w:r>
-      <w:bookmarkEnd w:id="103"/>
       <w:bookmarkEnd w:id="104"/>
       <w:bookmarkEnd w:id="105"/>
+      <w:bookmarkEnd w:id="106"/>
       <w:proofErr w:type="spellEnd"/>
     </w:p>
     <w:p>
@@ -33035,6 +33402,7 @@
         <w:outlineLvl w:val="0"/>
       </w:pPr>
       <w:r>
+        <w:lastRenderedPageBreak/>
         <w:t>T</w:t>
       </w:r>
       <w:r>
@@ -33042,7 +33410,15 @@
       </w:r>
       <w:proofErr w:type="spellStart"/>
       <w:r>
-        <w:t>Vgm/Vwm</w:t>
+        <w:t>Vgm</w:t>
+      </w:r>
+      <w:proofErr w:type="spellEnd"/>
+      <w:r>
+        <w:t>/</w:t>
+      </w:r>
+      <w:proofErr w:type="spellStart"/>
+      <w:r>
+        <w:t>Vwm</w:t>
       </w:r>
       <w:proofErr w:type="spellEnd"/>
       <w:r>
@@ -33805,7 +34181,11 @@
         <w:t>In addition</w:t>
       </w:r>
       <w:r>
-        <w:t>, you can use the ''Atlas labeling'' function to print a list of atlas re</w:t>
+        <w:t xml:space="preserve">, </w:t>
+      </w:r>
+      <w:r>
+        <w:lastRenderedPageBreak/>
+        <w:t>you can use the ''Atlas labeling'' function to print a list of atlas re</w:t>
       </w:r>
       <w:r>
         <w:t xml:space="preserve">gions of the resulting clusters or overlay the atlas borders </w:t>
@@ -33826,15 +34206,15 @@
       <w:pPr>
         <w:pStyle w:val="berschrift1"/>
       </w:pPr>
-      <w:bookmarkStart w:id="106" w:name="_Toc328131084"/>
-      <w:bookmarkStart w:id="107" w:name="_Toc366501903"/>
-      <w:bookmarkStart w:id="108" w:name="_Toc378920203"/>
+      <w:bookmarkStart w:id="107" w:name="_Toc328131084"/>
+      <w:bookmarkStart w:id="108" w:name="_Toc366501903"/>
+      <w:bookmarkStart w:id="109" w:name="_Toc380419933"/>
       <w:r>
         <w:t>Additional information on native, normalized and modulated volumes</w:t>
       </w:r>
-      <w:bookmarkEnd w:id="106"/>
       <w:bookmarkEnd w:id="107"/>
       <w:bookmarkEnd w:id="108"/>
+      <w:bookmarkEnd w:id="109"/>
     </w:p>
     <w:p>
       <w:pPr>
@@ -34242,11 +34622,11 @@
       </w:r>
       <w:proofErr w:type="spellStart"/>
       <w:r>
-        <w:t>Affine+non</w:t>
+        <w:t>Affine+non-linear</w:t>
       </w:r>
       <w:proofErr w:type="spellEnd"/>
       <w:r>
-        <w:t xml:space="preserve">-linear” (see above) in combination with “global normalization” (when building the statistical model </w:t>
+        <w:t xml:space="preserve">” (see above) in combination with “global normalization” (when building the statistical model </w:t>
       </w:r>
       <w:r>
         <w:t>with</w:t>
@@ -34315,7 +34695,8 @@
         <w:pStyle w:val="berschrift1"/>
         <w:sectPr>
           <w:pgSz w:w="12240" w:h="15840" w:code="1"/>
-          <w:pgMar w:top="1134" w:right="1134" w:bottom="1134" w:left="1134" w:gutter="0"/>
+          <w:pgMar w:top="1134" w:right="1134" w:bottom="1134" w:left="1134" w:header="720" w:footer="720" w:gutter="0"/>
+          <w:cols w:space="720"/>
           <w:docGrid w:linePitch="360"/>
         </w:sectPr>
       </w:pPr>
@@ -34324,15 +34705,16 @@
       <w:pPr>
         <w:pStyle w:val="berschrift1"/>
       </w:pPr>
-      <w:bookmarkStart w:id="109" w:name="_Toc328131085"/>
-      <w:bookmarkStart w:id="110" w:name="_Toc366501904"/>
-      <w:bookmarkStart w:id="111" w:name="_Toc378920204"/>
-      <w:r>
+      <w:bookmarkStart w:id="110" w:name="_Toc328131085"/>
+      <w:bookmarkStart w:id="111" w:name="_Toc366501904"/>
+      <w:bookmarkStart w:id="112" w:name="_Toc380419934"/>
+      <w:r>
+        <w:lastRenderedPageBreak/>
         <w:t>Naming convention of output files</w:t>
       </w:r>
-      <w:bookmarkEnd w:id="109"/>
       <w:bookmarkEnd w:id="110"/>
       <w:bookmarkEnd w:id="111"/>
+      <w:bookmarkEnd w:id="112"/>
     </w:p>
     <w:p/>
     <w:p>
@@ -34411,7 +34793,7 @@
           <w:bottom w:w="15" w:type="dxa"/>
           <w:right w:w="15" w:type="dxa"/>
         </w:tblCellMar>
-        <w:tblLook w:val="0000"/>
+        <w:tblLook w:val="0000" w:firstRow="0" w:lastRow="0" w:firstColumn="0" w:lastColumn="0" w:noHBand="0" w:noVBand="0"/>
       </w:tblPr>
       <w:tblGrid>
         <w:gridCol w:w="4514"/>
@@ -34931,7 +35313,7 @@
           <w:bottom w:w="15" w:type="dxa"/>
           <w:right w:w="15" w:type="dxa"/>
         </w:tblCellMar>
-        <w:tblLook w:val="0000"/>
+        <w:tblLook w:val="0000" w:firstRow="0" w:lastRow="0" w:firstColumn="0" w:lastColumn="0" w:noHBand="0" w:noVBand="0"/>
       </w:tblPr>
       <w:tblGrid>
         <w:gridCol w:w="2895"/>
@@ -35721,13 +36103,14 @@
           <w:b/>
           <w:color w:val="000000"/>
         </w:rPr>
+        <w:lastRenderedPageBreak/>
         <w:t>Surfaces in native space (saved in subfolder "surf")</w:t>
       </w:r>
     </w:p>
     <w:p>
       <w:pPr>
         <w:pStyle w:val="StandardWeb"/>
-        <w:spacing w:before="2" w:afterLines="50"/>
+        <w:spacing w:before="2" w:afterLines="50" w:after="120"/>
         <w:rPr>
           <w:rFonts w:ascii="Calibri" w:hAnsi="Calibri"/>
           <w:color w:val="000000"/>
@@ -35735,7 +36118,6 @@
           <w:szCs w:val="24"/>
         </w:rPr>
       </w:pPr>
-      <w:proofErr w:type="spellStart"/>
       <w:r>
         <w:rPr>
           <w:rFonts w:ascii="Calibri" w:hAnsi="Calibri"/>
@@ -35743,7 +36125,17 @@
           <w:sz w:val="24"/>
           <w:szCs w:val="24"/>
         </w:rPr>
-        <w:t>SURF.TYPE.*.gii</w:t>
+        <w:t>SURF.TYPE.*.</w:t>
+      </w:r>
+      <w:proofErr w:type="spellStart"/>
+      <w:r>
+        <w:rPr>
+          <w:rFonts w:ascii="Calibri" w:hAnsi="Calibri"/>
+          <w:color w:val="000000"/>
+          <w:sz w:val="24"/>
+          <w:szCs w:val="24"/>
+        </w:rPr>
+        <w:t>gii</w:t>
       </w:r>
       <w:proofErr w:type="spellEnd"/>
     </w:p>
@@ -35758,11 +36150,11 @@
           <w:bottom w:w="15" w:type="dxa"/>
           <w:right w:w="15" w:type="dxa"/>
         </w:tblCellMar>
-        <w:tblLook w:val="0000"/>
+        <w:tblLook w:val="0000" w:firstRow="0" w:lastRow="0" w:firstColumn="0" w:lastColumn="0" w:noHBand="0" w:noVBand="0"/>
       </w:tblPr>
       <w:tblGrid>
-        <w:gridCol w:w="1063"/>
-        <w:gridCol w:w="9034"/>
+        <w:gridCol w:w="1062"/>
+        <w:gridCol w:w="9015"/>
       </w:tblGrid>
       <w:tr>
         <w:trPr>
@@ -36428,7 +36820,7 @@
     <w:p>
       <w:pPr>
         <w:pStyle w:val="StandardWeb"/>
-        <w:spacing w:before="2" w:afterLines="50"/>
+        <w:spacing w:before="2" w:afterLines="50" w:after="120"/>
         <w:rPr>
           <w:rFonts w:ascii="Calibri" w:hAnsi="Calibri"/>
           <w:color w:val="000000"/>
@@ -36436,7 +36828,6 @@
           <w:szCs w:val="24"/>
         </w:rPr>
       </w:pPr>
-      <w:proofErr w:type="spellStart"/>
       <w:r>
         <w:rPr>
           <w:rFonts w:ascii="Calibri" w:hAnsi="Calibri"/>
@@ -36462,7 +36853,17 @@
           <w:sz w:val="24"/>
           <w:szCs w:val="24"/>
         </w:rPr>
-        <w:t>.*.gii</w:t>
+        <w:t>.*.</w:t>
+      </w:r>
+      <w:proofErr w:type="spellStart"/>
+      <w:r>
+        <w:rPr>
+          <w:rFonts w:ascii="Calibri" w:hAnsi="Calibri"/>
+          <w:color w:val="000000"/>
+          <w:sz w:val="24"/>
+          <w:szCs w:val="24"/>
+        </w:rPr>
+        <w:t>gii</w:t>
       </w:r>
       <w:proofErr w:type="spellEnd"/>
     </w:p>
@@ -36477,7 +36878,7 @@
           <w:bottom w:w="15" w:type="dxa"/>
           <w:right w:w="15" w:type="dxa"/>
         </w:tblCellMar>
-        <w:tblLook w:val="0000"/>
+        <w:tblLook w:val="0000" w:firstRow="0" w:lastRow="0" w:firstColumn="0" w:lastColumn="0" w:noHBand="0" w:noVBand="0"/>
       </w:tblPr>
       <w:tblGrid>
         <w:gridCol w:w="1109"/>
@@ -37199,6 +37600,7 @@
           <w:b/>
           <w:color w:val="000000"/>
         </w:rPr>
+        <w:lastRenderedPageBreak/>
         <w:t>Images and surface of longitudinal data</w:t>
       </w:r>
     </w:p>
@@ -37263,7 +37665,7 @@
       <w:r>
         <w:t xml:space="preserve"> the data. You can use the </w:t>
       </w:r>
-      <w:hyperlink r:id="rId29" w:history="1">
+      <w:hyperlink r:id="rId30" w:history="1">
         <w:proofErr w:type="spellStart"/>
         <w:r>
           <w:t>cat_io_xml</w:t>
@@ -37392,14 +37794,14 @@
       <w:pPr>
         <w:pStyle w:val="berschrift1"/>
       </w:pPr>
-      <w:bookmarkStart w:id="112" w:name="_Toc366501905"/>
-      <w:bookmarkStart w:id="113" w:name="_Toc378920205"/>
+      <w:bookmarkStart w:id="113" w:name="_Toc366501905"/>
       <w:bookmarkStart w:id="114" w:name="_Toc328131086"/>
+      <w:bookmarkStart w:id="115" w:name="_Toc380419935"/>
       <w:r>
         <w:t>Calling CAT from the UNIX command line</w:t>
       </w:r>
-      <w:bookmarkEnd w:id="112"/>
       <w:bookmarkEnd w:id="113"/>
+      <w:bookmarkEnd w:id="115"/>
     </w:p>
     <w:p>
       <w:r>
@@ -37514,14 +37916,14 @@
       <w:pPr>
         <w:pStyle w:val="berschrift1"/>
       </w:pPr>
-      <w:bookmarkStart w:id="115" w:name="_Toc366501906"/>
-      <w:bookmarkStart w:id="116" w:name="_Toc378920206"/>
+      <w:bookmarkStart w:id="116" w:name="_Toc366501906"/>
+      <w:bookmarkStart w:id="117" w:name="_Toc380419936"/>
       <w:r>
         <w:t>Technical information</w:t>
       </w:r>
       <w:bookmarkEnd w:id="114"/>
-      <w:bookmarkEnd w:id="115"/>
       <w:bookmarkEnd w:id="116"/>
+      <w:bookmarkEnd w:id="117"/>
     </w:p>
     <w:p>
       <w:pPr>
@@ -37877,12 +38279,19 @@
         <w:rPr>
           <w:lang w:val="en-GB"/>
         </w:rPr>
-        <w:t xml:space="preserve"> remove</w:t>
+        <w:t xml:space="preserve"> </w:t>
       </w:r>
       <w:r>
         <w:rPr>
           <w:lang w:val="en-GB"/>
         </w:rPr>
+        <w:lastRenderedPageBreak/>
+        <w:t>remove</w:t>
+      </w:r>
+      <w:r>
+        <w:rPr>
+          <w:lang w:val="en-GB"/>
+        </w:rPr>
         <w:t>s</w:t>
       </w:r>
       <w:r>
@@ -38875,6 +39284,7 @@
           <w:i/>
           <w:lang w:val="en-GB"/>
         </w:rPr>
+        <w:lastRenderedPageBreak/>
         <w:t>Skull-Stripping</w:t>
       </w:r>
     </w:p>
@@ -39633,6 +40043,7 @@
         <w:rPr>
           <w:b/>
         </w:rPr>
+        <w:lastRenderedPageBreak/>
         <w:t>References</w:t>
       </w:r>
     </w:p>
@@ -39685,7 +40096,7 @@
         </w:rPr>
         <w:t xml:space="preserve">): </w:t>
       </w:r>
-      <w:hyperlink r:id="rId30" w:history="1">
+      <w:hyperlink r:id="rId31" w:history="1">
         <w:r>
           <w:rPr>
             <w:color w:val="000000"/>
@@ -39809,7 +40220,7 @@
         </w:rPr>
         <w:t xml:space="preserve"> (2007): </w:t>
       </w:r>
-      <w:hyperlink r:id="rId31" w:history="1">
+      <w:hyperlink r:id="rId32" w:history="1">
         <w:r>
           <w:rPr>
             <w:sz w:val="22"/>
@@ -40660,7 +41071,7 @@
           <w:shd w:val="clear" w:color="auto" w:fill="FFFFFF"/>
           <w:lang w:val="de-DE" w:eastAsia="de-DE"/>
         </w:rPr>
-        <w:t xml:space="preserve">, M. S. Buchsbaum (2001): </w:t>
+        <w:t>, M. S. Buchsbaum (2001): Deformation-</w:t>
       </w:r>
       <w:proofErr w:type="spellStart"/>
       <w:r>
@@ -40670,7 +41081,7 @@
           <w:shd w:val="clear" w:color="auto" w:fill="FFFFFF"/>
           <w:lang w:val="de-DE" w:eastAsia="de-DE"/>
         </w:rPr>
-        <w:t>Deformation-based</w:t>
+        <w:t>based</w:t>
       </w:r>
       <w:proofErr w:type="spellEnd"/>
       <w:r>
@@ -41089,7 +41500,7 @@
         </w:rPr>
         <w:t xml:space="preserve"> </w:t>
       </w:r>
-      <w:hyperlink r:id="rId32" w:history="1">
+      <w:hyperlink r:id="rId33" w:history="1">
         <w:r>
           <w:rPr>
             <w:rStyle w:val="Link"/>
@@ -41452,7 +41863,7 @@
         </w:rPr>
         <w:t xml:space="preserve"> </w:t>
       </w:r>
-      <w:hyperlink r:id="rId33" w:history="1">
+      <w:hyperlink r:id="rId34" w:history="1">
         <w:r>
           <w:rPr>
             <w:rStyle w:val="Link"/>
@@ -41677,7 +42088,7 @@
         </w:rPr>
         <w:t xml:space="preserve"> (2001): </w:t>
       </w:r>
-      <w:hyperlink r:id="rId34" w:history="1">
+      <w:hyperlink r:id="rId35" w:history="1">
         <w:r>
           <w:rPr>
             <w:rFonts w:ascii="Calibri" w:hAnsi="Calibri"/>
@@ -41879,7 +42290,7 @@
         </w:rPr>
         <w:t xml:space="preserve">, D.L. Collins, M. Robles (2010). </w:t>
       </w:r>
-      <w:hyperlink r:id="rId35" w:history="1">
+      <w:hyperlink r:id="rId36" w:history="1">
         <w:r>
           <w:rPr>
             <w:sz w:val="22"/>
@@ -42582,7 +42993,7 @@
         <w:rPr>
           <w:noProof/>
         </w:rPr>
-        <w:t>12-Feb-18</w:t>
+        <w:t>16-Feb-18</w:t>
       </w:r>
       <w:r>
         <w:fldChar w:fldCharType="end"/>
@@ -42609,7 +43020,7 @@
       <w:r>
         <w:t xml:space="preserve">Christian Gaser </w:t>
       </w:r>
-      <w:hyperlink r:id="rId36" w:history="1">
+      <w:hyperlink r:id="rId37" w:history="1">
         <w:r>
           <w:rPr>
             <w:rStyle w:val="Link"/>
@@ -42656,7 +43067,7 @@
       <w:r>
         <w:t xml:space="preserve"> </w:t>
       </w:r>
-      <w:hyperlink r:id="rId37" w:history="1">
+      <w:hyperlink r:id="rId38" w:history="1">
         <w:r>
           <w:rPr>
             <w:rStyle w:val="Link"/>
@@ -42668,7 +43079,8 @@
     <w:p/>
     <w:sectPr>
       <w:pgSz w:w="12240" w:h="15840" w:code="1"/>
-      <w:pgMar w:top="1134" w:right="1134" w:bottom="1134" w:left="1134" w:gutter="0"/>
+      <w:pgMar w:top="1134" w:right="1134" w:bottom="1134" w:left="1134" w:header="720" w:footer="720" w:gutter="0"/>
+      <w:cols w:space="720"/>
       <w:docGrid w:linePitch="360"/>
     </w:sectPr>
   </w:body>
@@ -42676,7 +43088,7 @@
 </file>
 
 <file path=word/endnotes.xml><?xml version="1.0" encoding="utf-8"?>
-<w:endnotes xmlns:mo="http://schemas.microsoft.com/office/mac/office/2008/main" xmlns:ve="http://schemas.openxmlformats.org/markup-compatibility/2006" xmlns:mv="urn:schemas-microsoft-com:mac:vml" xmlns:o="urn:schemas-microsoft-com:office:office" xmlns:r="http://schemas.openxmlformats.org/officeDocument/2006/relationships" xmlns:m="http://schemas.openxmlformats.org/officeDocument/2006/math" xmlns:v="urn:schemas-microsoft-com:vml" xmlns:wp="http://schemas.openxmlformats.org/drawingml/2006/wordprocessingDrawing" xmlns:w10="urn:schemas-microsoft-com:office:word" xmlns:w="http://schemas.openxmlformats.org/wordprocessingml/2006/main" xmlns:wne="http://schemas.microsoft.com/office/word/2006/wordml">
+<w:endnotes xmlns:wpc="http://schemas.microsoft.com/office/word/2010/wordprocessingCanvas" xmlns:mo="http://schemas.microsoft.com/office/mac/office/2008/main" xmlns:mc="http://schemas.openxmlformats.org/markup-compatibility/2006" xmlns:mv="urn:schemas-microsoft-com:mac:vml" xmlns:o="urn:schemas-microsoft-com:office:office" xmlns:r="http://schemas.openxmlformats.org/officeDocument/2006/relationships" xmlns:m="http://schemas.openxmlformats.org/officeDocument/2006/math" xmlns:v="urn:schemas-microsoft-com:vml" xmlns:wp14="http://schemas.microsoft.com/office/word/2010/wordprocessingDrawing" xmlns:wp="http://schemas.openxmlformats.org/drawingml/2006/wordprocessingDrawing" xmlns:w10="urn:schemas-microsoft-com:office:word" xmlns:w="http://schemas.openxmlformats.org/wordprocessingml/2006/main" xmlns:w14="http://schemas.microsoft.com/office/word/2010/wordml" xmlns:wpg="http://schemas.microsoft.com/office/word/2010/wordprocessingGroup" xmlns:wpi="http://schemas.microsoft.com/office/word/2010/wordprocessingInk" xmlns:wne="http://schemas.microsoft.com/office/word/2006/wordml" xmlns:wps="http://schemas.microsoft.com/office/word/2010/wordprocessingShape" mc:Ignorable="w14 wp14 mv">
   <w:endnote w:type="separator" w:id="-1">
     <w:p>
       <w:r>
@@ -42695,7 +43107,7 @@
 </file>
 
 <file path=word/footer1.xml><?xml version="1.0" encoding="utf-8"?>
-<w:ftr xmlns:mo="http://schemas.microsoft.com/office/mac/office/2008/main" xmlns:ve="http://schemas.openxmlformats.org/markup-compatibility/2006" xmlns:mv="urn:schemas-microsoft-com:mac:vml" xmlns:o="urn:schemas-microsoft-com:office:office" xmlns:r="http://schemas.openxmlformats.org/officeDocument/2006/relationships" xmlns:m="http://schemas.openxmlformats.org/officeDocument/2006/math" xmlns:v="urn:schemas-microsoft-com:vml" xmlns:wp="http://schemas.openxmlformats.org/drawingml/2006/wordprocessingDrawing" xmlns:w10="urn:schemas-microsoft-com:office:word" xmlns:w="http://schemas.openxmlformats.org/wordprocessingml/2006/main" xmlns:wne="http://schemas.microsoft.com/office/word/2006/wordml">
+<w:ftr xmlns:wpc="http://schemas.microsoft.com/office/word/2010/wordprocessingCanvas" xmlns:mo="http://schemas.microsoft.com/office/mac/office/2008/main" xmlns:mc="http://schemas.openxmlformats.org/markup-compatibility/2006" xmlns:mv="urn:schemas-microsoft-com:mac:vml" xmlns:o="urn:schemas-microsoft-com:office:office" xmlns:r="http://schemas.openxmlformats.org/officeDocument/2006/relationships" xmlns:m="http://schemas.openxmlformats.org/officeDocument/2006/math" xmlns:v="urn:schemas-microsoft-com:vml" xmlns:wp14="http://schemas.microsoft.com/office/word/2010/wordprocessingDrawing" xmlns:wp="http://schemas.openxmlformats.org/drawingml/2006/wordprocessingDrawing" xmlns:w10="urn:schemas-microsoft-com:office:word" xmlns:w="http://schemas.openxmlformats.org/wordprocessingml/2006/main" xmlns:w14="http://schemas.microsoft.com/office/word/2010/wordml" xmlns:wpg="http://schemas.microsoft.com/office/word/2010/wordprocessingGroup" xmlns:wpi="http://schemas.microsoft.com/office/word/2010/wordprocessingInk" xmlns:wne="http://schemas.microsoft.com/office/word/2006/wordml" xmlns:wps="http://schemas.microsoft.com/office/word/2010/wordprocessingShape" mc:Ignorable="w14 wp14">
   <w:p>
     <w:pPr>
       <w:pStyle w:val="Fuzeile"/>
@@ -42745,7 +43157,7 @@
 </file>
 
 <file path=word/footer2.xml><?xml version="1.0" encoding="utf-8"?>
-<w:ftr xmlns:mo="http://schemas.microsoft.com/office/mac/office/2008/main" xmlns:ve="http://schemas.openxmlformats.org/markup-compatibility/2006" xmlns:mv="urn:schemas-microsoft-com:mac:vml" xmlns:o="urn:schemas-microsoft-com:office:office" xmlns:r="http://schemas.openxmlformats.org/officeDocument/2006/relationships" xmlns:m="http://schemas.openxmlformats.org/officeDocument/2006/math" xmlns:v="urn:schemas-microsoft-com:vml" xmlns:wp="http://schemas.openxmlformats.org/drawingml/2006/wordprocessingDrawing" xmlns:w10="urn:schemas-microsoft-com:office:word" xmlns:w="http://schemas.openxmlformats.org/wordprocessingml/2006/main" xmlns:wne="http://schemas.microsoft.com/office/word/2006/wordml">
+<w:ftr xmlns:wpc="http://schemas.microsoft.com/office/word/2010/wordprocessingCanvas" xmlns:mo="http://schemas.microsoft.com/office/mac/office/2008/main" xmlns:mc="http://schemas.openxmlformats.org/markup-compatibility/2006" xmlns:mv="urn:schemas-microsoft-com:mac:vml" xmlns:o="urn:schemas-microsoft-com:office:office" xmlns:r="http://schemas.openxmlformats.org/officeDocument/2006/relationships" xmlns:m="http://schemas.openxmlformats.org/officeDocument/2006/math" xmlns:v="urn:schemas-microsoft-com:vml" xmlns:wp14="http://schemas.microsoft.com/office/word/2010/wordprocessingDrawing" xmlns:wp="http://schemas.openxmlformats.org/drawingml/2006/wordprocessingDrawing" xmlns:w10="urn:schemas-microsoft-com:office:word" xmlns:w="http://schemas.openxmlformats.org/wordprocessingml/2006/main" xmlns:w14="http://schemas.microsoft.com/office/word/2010/wordml" xmlns:wpg="http://schemas.microsoft.com/office/word/2010/wordprocessingGroup" xmlns:wpi="http://schemas.microsoft.com/office/word/2010/wordprocessingInk" xmlns:wne="http://schemas.microsoft.com/office/word/2006/wordml" xmlns:wps="http://schemas.microsoft.com/office/word/2010/wordprocessingShape" mc:Ignorable="w14 wp14">
   <w:p>
     <w:pPr>
       <w:pStyle w:val="Fuzeile"/>
@@ -42777,7 +43189,7 @@
         <w:rStyle w:val="Seitenzahl"/>
         <w:noProof/>
       </w:rPr>
-      <w:t>52</w:t>
+      <w:t>53</w:t>
     </w:r>
     <w:r>
       <w:rPr>
@@ -42795,7 +43207,7 @@
 </file>
 
 <file path=word/footnotes.xml><?xml version="1.0" encoding="utf-8"?>
-<w:footnotes xmlns:mo="http://schemas.microsoft.com/office/mac/office/2008/main" xmlns:ve="http://schemas.openxmlformats.org/markup-compatibility/2006" xmlns:mv="urn:schemas-microsoft-com:mac:vml" xmlns:o="urn:schemas-microsoft-com:office:office" xmlns:r="http://schemas.openxmlformats.org/officeDocument/2006/relationships" xmlns:m="http://schemas.openxmlformats.org/officeDocument/2006/math" xmlns:v="urn:schemas-microsoft-com:vml" xmlns:wp="http://schemas.openxmlformats.org/drawingml/2006/wordprocessingDrawing" xmlns:w10="urn:schemas-microsoft-com:office:word" xmlns:w="http://schemas.openxmlformats.org/wordprocessingml/2006/main" xmlns:wne="http://schemas.microsoft.com/office/word/2006/wordml">
+<w:footnotes xmlns:wpc="http://schemas.microsoft.com/office/word/2010/wordprocessingCanvas" xmlns:mo="http://schemas.microsoft.com/office/mac/office/2008/main" xmlns:mc="http://schemas.openxmlformats.org/markup-compatibility/2006" xmlns:mv="urn:schemas-microsoft-com:mac:vml" xmlns:o="urn:schemas-microsoft-com:office:office" xmlns:r="http://schemas.openxmlformats.org/officeDocument/2006/relationships" xmlns:m="http://schemas.openxmlformats.org/officeDocument/2006/math" xmlns:v="urn:schemas-microsoft-com:vml" xmlns:wp14="http://schemas.microsoft.com/office/word/2010/wordprocessingDrawing" xmlns:wp="http://schemas.openxmlformats.org/drawingml/2006/wordprocessingDrawing" xmlns:w10="urn:schemas-microsoft-com:office:word" xmlns:w="http://schemas.openxmlformats.org/wordprocessingml/2006/main" xmlns:w14="http://schemas.microsoft.com/office/word/2010/wordml" xmlns:wpg="http://schemas.microsoft.com/office/word/2010/wordprocessingGroup" xmlns:wpi="http://schemas.microsoft.com/office/word/2010/wordprocessingInk" xmlns:wne="http://schemas.microsoft.com/office/word/2006/wordml" xmlns:wps="http://schemas.microsoft.com/office/word/2010/wordprocessingShape" mc:Ignorable="w14 wp14 mv">
   <w:footnote w:type="separator" w:id="-1">
     <w:p>
       <w:r>
@@ -42945,23 +43357,7 @@
         <w:t xml:space="preserve"> sayi</w:t>
       </w:r>
       <w:r>
-        <w:t xml:space="preserve">ng 100 </w:t>
-      </w:r>
-      <w:proofErr w:type="spellStart"/>
-      <w:r>
-        <w:t>voxels</w:t>
-      </w:r>
-      <w:proofErr w:type="spellEnd"/>
-      <w:r>
-        <w:t xml:space="preserve"> or 500 </w:t>
-      </w:r>
-      <w:proofErr w:type="spellStart"/>
-      <w:r>
-        <w:t>voxels</w:t>
-      </w:r>
-      <w:proofErr w:type="spellEnd"/>
-      <w:r>
-        <w:t>, which is completely arbitrary</w:t>
+        <w:t>ng 100 voxels or 500 voxels, which is completely arbitrary</w:t>
       </w:r>
       <w:r>
         <w:t xml:space="preserve">), simply </w:t>
@@ -43000,15 +43396,7 @@
         <w:t>.</w:t>
       </w:r>
       <w:r>
-        <w:t xml:space="preserve">). Below the table you will find additional information, such as “Expected Number of </w:t>
-      </w:r>
-      <w:proofErr w:type="spellStart"/>
-      <w:r>
-        <w:t>Voxels</w:t>
-      </w:r>
-      <w:proofErr w:type="spellEnd"/>
-      <w:r>
-        <w:t xml:space="preserve"> per Cluster”. Remember this number (this is your empirically determined extent threshold). Re-run SPM </w:t>
+        <w:t xml:space="preserve">). Below the table you will find additional information, such as “Expected Number of Voxels per Cluster”. Remember this number (this is your empirically determined extent threshold). Re-run SPM </w:t>
       </w:r>
       <w:r>
         <w:sym w:font="Wingdings" w:char="F0E0"/>
@@ -43270,7 +43658,7 @@
 </file>
 
 <file path=word/numbering.xml><?xml version="1.0" encoding="utf-8"?>
-<w:numbering xmlns:mo="http://schemas.microsoft.com/office/mac/office/2008/main" xmlns:ve="http://schemas.openxmlformats.org/markup-compatibility/2006" xmlns:mv="urn:schemas-microsoft-com:mac:vml" xmlns:o="urn:schemas-microsoft-com:office:office" xmlns:r="http://schemas.openxmlformats.org/officeDocument/2006/relationships" xmlns:m="http://schemas.openxmlformats.org/officeDocument/2006/math" xmlns:v="urn:schemas-microsoft-com:vml" xmlns:wp="http://schemas.openxmlformats.org/drawingml/2006/wordprocessingDrawing" xmlns:w10="urn:schemas-microsoft-com:office:word" xmlns:w="http://schemas.openxmlformats.org/wordprocessingml/2006/main" xmlns:wne="http://schemas.microsoft.com/office/word/2006/wordml">
+<w:numbering xmlns:wpc="http://schemas.microsoft.com/office/word/2010/wordprocessingCanvas" xmlns:mo="http://schemas.microsoft.com/office/mac/office/2008/main" xmlns:mc="http://schemas.openxmlformats.org/markup-compatibility/2006" xmlns:mv="urn:schemas-microsoft-com:mac:vml" xmlns:o="urn:schemas-microsoft-com:office:office" xmlns:r="http://schemas.openxmlformats.org/officeDocument/2006/relationships" xmlns:m="http://schemas.openxmlformats.org/officeDocument/2006/math" xmlns:v="urn:schemas-microsoft-com:vml" xmlns:wp14="http://schemas.microsoft.com/office/word/2010/wordprocessingDrawing" xmlns:wp="http://schemas.openxmlformats.org/drawingml/2006/wordprocessingDrawing" xmlns:w10="urn:schemas-microsoft-com:office:word" xmlns:w="http://schemas.openxmlformats.org/wordprocessingml/2006/main" xmlns:w14="http://schemas.microsoft.com/office/word/2010/wordml" xmlns:wpg="http://schemas.microsoft.com/office/word/2010/wordprocessingGroup" xmlns:wpi="http://schemas.microsoft.com/office/word/2010/wordprocessingInk" xmlns:wne="http://schemas.microsoft.com/office/word/2006/wordml" xmlns:wps="http://schemas.microsoft.com/office/word/2010/wordprocessingShape" mc:Ignorable="w14 wp14 mv">
   <w:abstractNum w:abstractNumId="0">
     <w:nsid w:val="00BC630A"/>
     <w:multiLevelType w:val="hybridMultilevel"/>
@@ -48005,7 +48393,7 @@
 </file>
 
 <file path=word/styles.xml><?xml version="1.0" encoding="utf-8"?>
-<w:styles xmlns:r="http://schemas.openxmlformats.org/officeDocument/2006/relationships" xmlns:w="http://schemas.openxmlformats.org/wordprocessingml/2006/main">
+<w:styles xmlns:mc="http://schemas.openxmlformats.org/markup-compatibility/2006" xmlns:r="http://schemas.openxmlformats.org/officeDocument/2006/relationships" xmlns:w="http://schemas.openxmlformats.org/wordprocessingml/2006/main" xmlns:w14="http://schemas.microsoft.com/office/word/2010/wordml" mc:Ignorable="w14">
   <w:docDefaults>
     <w:rPrDefault>
       <w:rPr>
@@ -48213,14 +48601,15 @@
   </w:style>
   <w:style w:type="character" w:default="1" w:styleId="Absatzstandardschriftart">
     <w:name w:val="Default Paragraph Font"/>
+    <w:uiPriority w:val="1"/>
     <w:semiHidden/>
     <w:unhideWhenUsed/>
   </w:style>
   <w:style w:type="table" w:default="1" w:styleId="NormaleTabelle">
     <w:name w:val="Normal Table"/>
+    <w:uiPriority w:val="99"/>
     <w:semiHidden/>
     <w:unhideWhenUsed/>
-    <w:qFormat/>
     <w:tblPr>
       <w:tblInd w:w="0" w:type="dxa"/>
       <w:tblCellMar>
@@ -48233,6 +48622,7 @@
   </w:style>
   <w:style w:type="numbering" w:default="1" w:styleId="KeineListe">
     <w:name w:val="No List"/>
+    <w:uiPriority w:val="99"/>
     <w:semiHidden/>
     <w:unhideWhenUsed/>
   </w:style>
@@ -50214,7 +50604,7 @@
 </file>
 
 <file path=customXml/itemProps1.xml><?xml version="1.0" encoding="utf-8"?>
-<ds:datastoreItem xmlns:ds="http://schemas.openxmlformats.org/officeDocument/2006/customXml" ds:itemID="{5B2D626C-172D-AA4B-9EBC-885C5B5F926D}">
+<ds:datastoreItem xmlns:ds="http://schemas.openxmlformats.org/officeDocument/2006/customXml" ds:itemID="{6E45CE23-1B8C-7349-9107-ECEF03FA81E9}">
   <ds:schemaRefs>
     <ds:schemaRef ds:uri="http://schemas.openxmlformats.org/officeDocument/2006/bibliography"/>
   </ds:schemaRefs>

</xml_diff>

<commit_message>
Changed paths: M       CAT12-Manual.docx M       CAT12-Manual.pdf M       CHANGES.txt M       cat_defaults.m M       cat_main.m M       cat_run_job.m M       cat_run_job1070.m M       cat_surf_createCS.m M       html/cat_starting.html M       tbx_cfg_cat.m
(1) Changed: Extended ROI options in GUI to select single atlases.
(2) Fixed: Issues with img extension in cat_run_job.m.
(3) Changed: For images with reasonable spatial resolution (mean<1.3mm)
    the reducepatch function will be skipped and the surface with original
    (voxel) resolution will be used in cat_surf_createCS. Furthermore, the
    higher-resoluted Yppi image will be used for deforming surfaces and the
    weighting for correcting the central surface in highly folded areas with 
    high mean curvature is increased to 0.3.


git-svn-id: svn://141.35.69.214/cat12@1306 9f44b166-36c4-483c-8295-4af200601734
</commit_message>
<xml_diff>
--- a/CAT12-Manual.docx
+++ b/CAT12-Manual.docx
@@ -2682,121 +2682,6 @@
     <w:p>
       <w:pPr>
         <w:rPr>
-          <w:b/>
-        </w:rPr>
-      </w:pPr>
-      <w:r>
-        <w:rPr>
-          <w:b/>
-        </w:rPr>
-        <w:t>Errors during preprocessing</w:t>
-      </w:r>
-    </w:p>
-    <w:p>
-      <w:r>
-        <w:t>Please use the </w:t>
-      </w:r>
-      <w:r>
-        <w:rPr>
-          <w:b/>
-        </w:rPr>
-        <w:t>Report Error</w:t>
-      </w:r>
-      <w:r>
-        <w:t xml:space="preserve"> function if any errors during preprocessing occurred. You </w:t>
-      </w:r>
-      <w:r>
-        <w:t xml:space="preserve">first </w:t>
-      </w:r>
-      <w:r>
-        <w:t>have to select the "err" directory</w:t>
-      </w:r>
-      <w:r>
-        <w:t>, which is located</w:t>
-      </w:r>
-      <w:r>
-        <w:t xml:space="preserve"> in the folder of the failed </w:t>
-      </w:r>
-      <w:r>
-        <w:t>record</w:t>
-      </w:r>
-      <w:r>
-        <w:t xml:space="preserve"> and finally the </w:t>
-      </w:r>
-      <w:r>
-        <w:t>specified</w:t>
-      </w:r>
-      <w:r>
-        <w:t xml:space="preserve"> zip-file should be attached manually</w:t>
-      </w:r>
-      <w:r>
-        <w:t xml:space="preserve"> </w:t>
-      </w:r>
-      <w:r>
-        <w:t>in the mail</w:t>
-      </w:r>
-      <w:r>
-        <w:t>.</w:t>
-      </w:r>
-    </w:p>
-    <w:p>
-      <w:pPr>
-        <w:spacing w:before="180"/>
-        <w:rPr>
-          <w:b/>
-        </w:rPr>
-      </w:pPr>
-      <w:r>
-        <w:rPr>
-          <w:b/>
-        </w:rPr>
-        <w:t>Additional options</w:t>
-      </w:r>
-    </w:p>
-    <w:p>
-      <w:r>
-        <w:t>Additional parameters and options are displayed in the CAT12 expert mode. Please note that this mode is for experienced users only.</w:t>
-      </w:r>
-    </w:p>
-    <w:p>
-      <w:pPr>
-        <w:spacing w:before="180"/>
-        <w:rPr>
-          <w:b/>
-        </w:rPr>
-      </w:pPr>
-      <w:r>
-        <w:rPr>
-          <w:vertAlign w:val="superscript"/>
-        </w:rPr>
-        <w:t>1</w:t>
-      </w:r>
-      <w:r>
-        <w:rPr>
-          <w:b/>
-        </w:rPr>
-        <w:t>Note to filter sizes for Gaussian smoothing</w:t>
-      </w:r>
-    </w:p>
-    <w:p>
-      <w:r>
-        <w:t xml:space="preserve">Due to the high accuracy of the spatial registration approaches used in CAT12 you can also try to use smaller filter sizes of </w:t>
-      </w:r>
-      <w:r>
-        <w:t xml:space="preserve">only </w:t>
-      </w:r>
-      <w:bookmarkStart w:id="3" w:name="_GoBack"/>
-      <w:bookmarkEnd w:id="3"/>
-      <w:r>
-        <w:t>a few millimeter. However, for very small filter sizes or even no filtering you have to apply a non-parametric permutation test such as the TFCE-statistics</w:t>
-      </w:r>
-      <w:r>
-        <w:t>.</w:t>
-      </w:r>
-    </w:p>
-    <w:p>
-      <w:pPr>
-        <w:rPr>
           <w:sz w:val="12"/>
         </w:rPr>
       </w:pPr>
@@ -3718,6 +3603,7 @@
         </w:numPr>
       </w:pPr>
       <w:r>
+        <w:lastRenderedPageBreak/>
         <w:t>Use "Full factoria</w:t>
       </w:r>
       <w:r>
@@ -3798,15 +3684,7 @@
         <w:t>that parameter</w:t>
       </w:r>
       <w:r>
-        <w:t xml:space="preserve">. For more </w:t>
-      </w:r>
-      <w:proofErr w:type="gramStart"/>
-      <w:r>
-        <w:t>information</w:t>
-      </w:r>
-      <w:proofErr w:type="gramEnd"/>
-      <w:r>
-        <w:t xml:space="preserve">, refer to </w:t>
+        <w:t xml:space="preserve">. For more information, refer to </w:t>
       </w:r>
       <w:r>
         <w:t>the section “Building the statistical model”.</w:t>
@@ -4044,7 +3922,15 @@
       </w:r>
       <w:proofErr w:type="spellEnd"/>
       <w:r>
-        <w:t xml:space="preserve"> or fractal dimension to provide ROI analysis.</w:t>
+        <w:t xml:space="preserve"> or fractal dimension </w:t>
+      </w:r>
+      <w:proofErr w:type="gramStart"/>
+      <w:r>
+        <w:t>to</w:t>
+      </w:r>
+      <w:proofErr w:type="gramEnd"/>
+      <w:r>
+        <w:t xml:space="preserve"> provide ROI analysis.</w:t>
       </w:r>
     </w:p>
     <w:p>
@@ -4123,6 +4009,155 @@
         <w:t>.</w:t>
       </w:r>
     </w:p>
+    <w:p/>
+    <w:p/>
+    <w:p>
+      <w:pPr>
+        <w:rPr>
+          <w:b/>
+        </w:rPr>
+      </w:pPr>
+      <w:r>
+        <w:rPr>
+          <w:b/>
+        </w:rPr>
+        <w:t>Errors during preprocessing</w:t>
+      </w:r>
+    </w:p>
+    <w:p>
+      <w:r>
+        <w:t>Please use the </w:t>
+      </w:r>
+      <w:r>
+        <w:rPr>
+          <w:b/>
+        </w:rPr>
+        <w:t>Report Error</w:t>
+      </w:r>
+      <w:r>
+        <w:t> function if any errors during preprocessing occurred. You first have to select the "err" directory</w:t>
+      </w:r>
+      <w:r>
+        <w:t>, which is located</w:t>
+      </w:r>
+      <w:r>
+        <w:t xml:space="preserve"> in the folder of the failed </w:t>
+      </w:r>
+      <w:r>
+        <w:t>record</w:t>
+      </w:r>
+      <w:r>
+        <w:t xml:space="preserve"> and finally the </w:t>
+      </w:r>
+      <w:r>
+        <w:t>specified</w:t>
+      </w:r>
+      <w:r>
+        <w:t xml:space="preserve"> zip-file should be attached manually</w:t>
+      </w:r>
+      <w:r>
+        <w:t xml:space="preserve"> </w:t>
+      </w:r>
+      <w:r>
+        <w:t>in the mail.</w:t>
+      </w:r>
+    </w:p>
+    <w:p>
+      <w:pPr>
+        <w:spacing w:before="180"/>
+        <w:rPr>
+          <w:b/>
+        </w:rPr>
+      </w:pPr>
+      <w:r>
+        <w:rPr>
+          <w:b/>
+        </w:rPr>
+        <w:t>Additional options</w:t>
+      </w:r>
+    </w:p>
+    <w:p>
+      <w:r>
+        <w:t>Additional parameters and options are displayed in the CAT12 expert mode. Please note that this mode is for experienced users only.</w:t>
+      </w:r>
+    </w:p>
+    <w:p>
+      <w:pPr>
+        <w:spacing w:before="180"/>
+        <w:rPr>
+          <w:b/>
+        </w:rPr>
+      </w:pPr>
+      <w:r>
+        <w:rPr>
+          <w:vertAlign w:val="superscript"/>
+        </w:rPr>
+        <w:t>1</w:t>
+      </w:r>
+      <w:r>
+        <w:rPr>
+          <w:b/>
+        </w:rPr>
+        <w:t>Note to filter sizes for Gaussian smoothing</w:t>
+      </w:r>
+    </w:p>
+    <w:p>
+      <w:r>
+        <w:t xml:space="preserve">Due to the high accuracy of the spatial registration approaches used in CAT12 you can also try to use smaller filter sizes of </w:t>
+      </w:r>
+      <w:r>
+        <w:t xml:space="preserve">only </w:t>
+      </w:r>
+      <w:r>
+        <w:t>a few millimeter. However, for very small filter sizes or even no filtering you have to apply a non-parametric permutation test such as the TFCE-statistics</w:t>
+      </w:r>
+      <w:r>
+        <w:t xml:space="preserve">. </w:t>
+      </w:r>
+    </w:p>
+    <w:p>
+      <w:r>
+        <w:t xml:space="preserve">Please also note that for the analysis of cortical folding measures such as </w:t>
+      </w:r>
+      <w:proofErr w:type="spellStart"/>
+      <w:r>
+        <w:t>gyrification</w:t>
+      </w:r>
+      <w:proofErr w:type="spellEnd"/>
+      <w:r>
+        <w:t xml:space="preserve"> or cortical complexity the filter sizes have to be larger (i.e. in the range of 15-25mm). This is due</w:t>
+      </w:r>
+      <w:r>
+        <w:t xml:space="preserve"> to the underlying nature of thi</w:t>
+      </w:r>
+      <w:r>
+        <w:t xml:space="preserve">s measure that reflects contributions from both sulci as well as </w:t>
+      </w:r>
+      <w:proofErr w:type="spellStart"/>
+      <w:r>
+        <w:t>gyri</w:t>
+      </w:r>
+      <w:proofErr w:type="spellEnd"/>
+      <w:r>
+        <w:t xml:space="preserve">. Therefore, the filter size should exceed the distance between a </w:t>
+      </w:r>
+      <w:proofErr w:type="spellStart"/>
+      <w:r>
+        <w:t>gyral</w:t>
+      </w:r>
+      <w:proofErr w:type="spellEnd"/>
+      <w:r>
+        <w:t xml:space="preserve"> crown and a </w:t>
+      </w:r>
+      <w:proofErr w:type="spellStart"/>
+      <w:r>
+        <w:t>sulcal</w:t>
+      </w:r>
+      <w:proofErr w:type="spellEnd"/>
+      <w:r>
+        <w:t xml:space="preserve"> fundus.</w:t>
+      </w:r>
+    </w:p>
     <w:p>
       <w:pPr>
         <w:pStyle w:val="berschrift1"/>
@@ -4130,15 +4165,16 @@
       <w:r>
         <w:br w:type="page"/>
       </w:r>
-      <w:bookmarkStart w:id="4" w:name="_Toc380419897"/>
-      <w:bookmarkStart w:id="5" w:name="_Toc328131050"/>
-      <w:bookmarkStart w:id="6" w:name="_Toc366501867"/>
+      <w:bookmarkStart w:id="3" w:name="_Toc380419897"/>
+      <w:bookmarkStart w:id="4" w:name="_Toc328131050"/>
+      <w:bookmarkStart w:id="5" w:name="_Toc366501867"/>
       <w:r>
         <w:lastRenderedPageBreak/>
         <w:t>Version information</w:t>
       </w:r>
-      <w:bookmarkEnd w:id="4"/>
-    </w:p>
+      <w:bookmarkEnd w:id="3"/>
+    </w:p>
+    <w:p/>
     <w:p>
       <w:r>
         <w:t>Preprocessing should remain unaffected until the next minor version number. A new processing of your data is not necessary if the minor version nu</w:t>
@@ -4594,14 +4630,14 @@
       <w:pPr>
         <w:pStyle w:val="berschrift1"/>
       </w:pPr>
-      <w:bookmarkStart w:id="7" w:name="_Toc380419898"/>
+      <w:bookmarkStart w:id="6" w:name="_Toc380419898"/>
       <w:r>
         <w:lastRenderedPageBreak/>
         <w:t>Introduction and Overview</w:t>
       </w:r>
+      <w:bookmarkEnd w:id="4"/>
       <w:bookmarkEnd w:id="5"/>
       <w:bookmarkEnd w:id="6"/>
-      <w:bookmarkEnd w:id="7"/>
     </w:p>
     <w:p/>
     <w:p>
@@ -5052,32 +5088,32 @@
       <w:pPr>
         <w:pStyle w:val="berschrift1"/>
       </w:pPr>
-      <w:bookmarkStart w:id="8" w:name="_Toc328131051"/>
-      <w:bookmarkStart w:id="9" w:name="_Toc366501868"/>
-      <w:bookmarkStart w:id="10" w:name="_Toc380419899"/>
+      <w:bookmarkStart w:id="7" w:name="_Toc328131051"/>
+      <w:bookmarkStart w:id="8" w:name="_Toc366501868"/>
+      <w:bookmarkStart w:id="9" w:name="_Toc380419899"/>
       <w:r>
         <w:t>Getting Started</w:t>
       </w:r>
+      <w:bookmarkEnd w:id="7"/>
       <w:bookmarkEnd w:id="8"/>
       <w:bookmarkEnd w:id="9"/>
+    </w:p>
+    <w:p>
+      <w:pPr>
+        <w:pStyle w:val="berschrift3"/>
+        <w:rPr>
+          <w:highlight w:val="green"/>
+        </w:rPr>
+      </w:pPr>
+      <w:bookmarkStart w:id="10" w:name="_Toc328131052"/>
+      <w:bookmarkStart w:id="11" w:name="_Toc366501869"/>
+      <w:bookmarkStart w:id="12" w:name="_Toc380419900"/>
+      <w:r>
+        <w:t>Download and Installation</w:t>
+      </w:r>
       <w:bookmarkEnd w:id="10"/>
-    </w:p>
-    <w:p>
-      <w:pPr>
-        <w:pStyle w:val="berschrift3"/>
-        <w:rPr>
-          <w:highlight w:val="green"/>
-        </w:rPr>
-      </w:pPr>
-      <w:bookmarkStart w:id="11" w:name="_Toc328131052"/>
-      <w:bookmarkStart w:id="12" w:name="_Toc366501869"/>
-      <w:bookmarkStart w:id="13" w:name="_Toc380419900"/>
-      <w:r>
-        <w:t>Download and Installation</w:t>
-      </w:r>
       <w:bookmarkEnd w:id="11"/>
       <w:bookmarkEnd w:id="12"/>
-      <w:bookmarkEnd w:id="13"/>
     </w:p>
     <w:p>
       <w:pPr>
@@ -5230,16 +5266,16 @@
       <w:r>
         <w:br w:type="page"/>
       </w:r>
-      <w:bookmarkStart w:id="14" w:name="_Toc328131053"/>
-      <w:bookmarkStart w:id="15" w:name="_Toc366501870"/>
-      <w:bookmarkStart w:id="16" w:name="_Toc380419901"/>
+      <w:bookmarkStart w:id="13" w:name="_Toc328131053"/>
+      <w:bookmarkStart w:id="14" w:name="_Toc366501870"/>
+      <w:bookmarkStart w:id="15" w:name="_Toc380419901"/>
       <w:r>
         <w:lastRenderedPageBreak/>
         <w:t>Starting the Toolbox</w:t>
       </w:r>
+      <w:bookmarkEnd w:id="13"/>
       <w:bookmarkEnd w:id="14"/>
       <w:bookmarkEnd w:id="15"/>
-      <w:bookmarkEnd w:id="16"/>
     </w:p>
     <w:p>
       <w:pPr>
@@ -5580,15 +5616,15 @@
       <w:pPr>
         <w:pStyle w:val="berschrift3"/>
       </w:pPr>
-      <w:bookmarkStart w:id="17" w:name="_Toc328131054"/>
-      <w:bookmarkStart w:id="18" w:name="_Toc366501871"/>
-      <w:bookmarkStart w:id="19" w:name="_Toc380419902"/>
+      <w:bookmarkStart w:id="16" w:name="_Toc328131054"/>
+      <w:bookmarkStart w:id="17" w:name="_Toc366501871"/>
+      <w:bookmarkStart w:id="18" w:name="_Toc380419902"/>
       <w:r>
         <w:t>Basic VBM analysis (overview)</w:t>
       </w:r>
+      <w:bookmarkEnd w:id="16"/>
       <w:bookmarkEnd w:id="17"/>
       <w:bookmarkEnd w:id="18"/>
-      <w:bookmarkEnd w:id="19"/>
     </w:p>
     <w:p>
       <w:r>
@@ -6197,38 +6233,38 @@
       <w:pPr>
         <w:pStyle w:val="berschrift1"/>
       </w:pPr>
-      <w:bookmarkStart w:id="20" w:name="_Toc328131055"/>
+      <w:bookmarkStart w:id="19" w:name="_Toc328131055"/>
       <w:r>
         <w:br w:type="page"/>
       </w:r>
-      <w:bookmarkStart w:id="21" w:name="_Toc366501872"/>
-      <w:bookmarkStart w:id="22" w:name="_Toc380419903"/>
+      <w:bookmarkStart w:id="20" w:name="_Toc366501872"/>
+      <w:bookmarkStart w:id="21" w:name="_Toc380419903"/>
       <w:r>
         <w:lastRenderedPageBreak/>
         <w:t>Basic VBM Analysis (detailed description)</w:t>
       </w:r>
+      <w:bookmarkEnd w:id="19"/>
       <w:bookmarkEnd w:id="20"/>
       <w:bookmarkEnd w:id="21"/>
+    </w:p>
+    <w:p>
+      <w:pPr>
+        <w:pStyle w:val="berschrift2"/>
+      </w:pPr>
+      <w:bookmarkStart w:id="22" w:name="_Toc328131056"/>
+      <w:bookmarkStart w:id="23" w:name="_Toc366501873"/>
+      <w:bookmarkStart w:id="24" w:name="_Toc380419904"/>
+      <w:proofErr w:type="spellStart"/>
+      <w:r>
+        <w:t>Preprocessing</w:t>
+      </w:r>
+      <w:proofErr w:type="spellEnd"/>
+      <w:r>
+        <w:t xml:space="preserve"> Data</w:t>
+      </w:r>
       <w:bookmarkEnd w:id="22"/>
-    </w:p>
-    <w:p>
-      <w:pPr>
-        <w:pStyle w:val="berschrift2"/>
-      </w:pPr>
-      <w:bookmarkStart w:id="23" w:name="_Toc328131056"/>
-      <w:bookmarkStart w:id="24" w:name="_Toc366501873"/>
-      <w:bookmarkStart w:id="25" w:name="_Toc380419904"/>
-      <w:proofErr w:type="spellStart"/>
-      <w:r>
-        <w:t>Preprocessing</w:t>
-      </w:r>
-      <w:proofErr w:type="spellEnd"/>
-      <w:r>
-        <w:t xml:space="preserve"> Data</w:t>
-      </w:r>
       <w:bookmarkEnd w:id="23"/>
       <w:bookmarkEnd w:id="24"/>
-      <w:bookmarkEnd w:id="25"/>
     </w:p>
     <w:p>
       <w:pPr>
@@ -6255,9 +6291,9 @@
       <w:pPr>
         <w:pStyle w:val="berschrift3"/>
       </w:pPr>
-      <w:bookmarkStart w:id="26" w:name="_Toc328131057"/>
-      <w:bookmarkStart w:id="27" w:name="_Toc366501874"/>
-      <w:bookmarkStart w:id="28" w:name="_Toc380419905"/>
+      <w:bookmarkStart w:id="25" w:name="_Toc328131057"/>
+      <w:bookmarkStart w:id="26" w:name="_Toc366501874"/>
+      <w:bookmarkStart w:id="27" w:name="_Toc380419905"/>
       <w:r>
         <w:t>First</w:t>
       </w:r>
@@ -6267,9 +6303,9 @@
       <w:r>
         <w:t>Segment Data</w:t>
       </w:r>
+      <w:bookmarkEnd w:id="25"/>
       <w:bookmarkEnd w:id="26"/>
       <w:bookmarkEnd w:id="27"/>
-      <w:bookmarkEnd w:id="28"/>
     </w:p>
     <w:p>
       <w:pPr>
@@ -7243,15 +7279,15 @@
       <w:pPr>
         <w:pStyle w:val="berschrift3"/>
       </w:pPr>
-      <w:bookmarkStart w:id="29" w:name="_Toc328131058"/>
-      <w:bookmarkStart w:id="30" w:name="_Toc366501875"/>
-      <w:bookmarkStart w:id="31" w:name="_Toc380419906"/>
+      <w:bookmarkStart w:id="28" w:name="_Toc328131058"/>
+      <w:bookmarkStart w:id="29" w:name="_Toc366501875"/>
+      <w:bookmarkStart w:id="30" w:name="_Toc380419906"/>
       <w:r>
         <w:t>Second Module: Display one slice for all images</w:t>
       </w:r>
+      <w:bookmarkEnd w:id="28"/>
       <w:bookmarkEnd w:id="29"/>
       <w:bookmarkEnd w:id="30"/>
-      <w:bookmarkEnd w:id="31"/>
     </w:p>
     <w:p>
       <w:pPr>
@@ -7505,15 +7541,15 @@
       <w:pPr>
         <w:pStyle w:val="berschrift3"/>
       </w:pPr>
-      <w:bookmarkStart w:id="32" w:name="_Toc328131059"/>
-      <w:bookmarkStart w:id="33" w:name="_Toc366501876"/>
-      <w:bookmarkStart w:id="34" w:name="_Toc380419907"/>
+      <w:bookmarkStart w:id="31" w:name="_Toc328131059"/>
+      <w:bookmarkStart w:id="32" w:name="_Toc366501876"/>
+      <w:bookmarkStart w:id="33" w:name="_Toc380419907"/>
       <w:r>
         <w:t>Third Module: Check sample homogeneity</w:t>
       </w:r>
+      <w:bookmarkEnd w:id="31"/>
       <w:bookmarkEnd w:id="32"/>
       <w:bookmarkEnd w:id="33"/>
-      <w:bookmarkEnd w:id="34"/>
     </w:p>
     <w:p>
       <w:pPr>
@@ -8279,15 +8315,15 @@
       <w:pPr>
         <w:pStyle w:val="berschrift3"/>
       </w:pPr>
-      <w:bookmarkStart w:id="35" w:name="_Toc328131060"/>
-      <w:bookmarkStart w:id="36" w:name="_Toc366501877"/>
-      <w:bookmarkStart w:id="37" w:name="_Toc380419908"/>
+      <w:bookmarkStart w:id="34" w:name="_Toc328131060"/>
+      <w:bookmarkStart w:id="35" w:name="_Toc366501877"/>
+      <w:bookmarkStart w:id="36" w:name="_Toc380419908"/>
       <w:r>
         <w:t>Fourth Module: Smooth</w:t>
       </w:r>
+      <w:bookmarkEnd w:id="34"/>
       <w:bookmarkEnd w:id="35"/>
       <w:bookmarkEnd w:id="36"/>
-      <w:bookmarkEnd w:id="37"/>
     </w:p>
     <w:p>
       <w:pPr>
@@ -8548,15 +8584,15 @@
       <w:pPr>
         <w:pStyle w:val="berschrift3"/>
       </w:pPr>
-      <w:bookmarkStart w:id="38" w:name="_Toc328131061"/>
-      <w:bookmarkStart w:id="39" w:name="_Toc366501878"/>
-      <w:bookmarkStart w:id="40" w:name="_Toc380419909"/>
+      <w:bookmarkStart w:id="37" w:name="_Toc328131061"/>
+      <w:bookmarkStart w:id="38" w:name="_Toc366501878"/>
+      <w:bookmarkStart w:id="39" w:name="_Toc380419909"/>
       <w:r>
         <w:t>Fifth Module: Estimate Total Intracranial Volume (TIV)</w:t>
       </w:r>
+      <w:bookmarkEnd w:id="37"/>
       <w:bookmarkEnd w:id="38"/>
       <w:bookmarkEnd w:id="39"/>
-      <w:bookmarkEnd w:id="40"/>
     </w:p>
     <w:p>
       <w:pPr>
@@ -8886,9 +8922,9 @@
       <w:pPr>
         <w:pStyle w:val="berschrift2"/>
       </w:pPr>
-      <w:bookmarkStart w:id="41" w:name="_Toc328131062"/>
-      <w:bookmarkStart w:id="42" w:name="_Toc366501879"/>
-      <w:bookmarkStart w:id="43" w:name="_Toc380419910"/>
+      <w:bookmarkStart w:id="40" w:name="_Toc328131062"/>
+      <w:bookmarkStart w:id="41" w:name="_Toc366501879"/>
+      <w:bookmarkStart w:id="42" w:name="_Toc380419910"/>
       <w:proofErr w:type="spellStart"/>
       <w:r>
         <w:lastRenderedPageBreak/>
@@ -8909,9 +8945,9 @@
       <w:r>
         <w:t>odel</w:t>
       </w:r>
+      <w:bookmarkEnd w:id="40"/>
       <w:bookmarkEnd w:id="41"/>
       <w:bookmarkEnd w:id="42"/>
-      <w:bookmarkEnd w:id="43"/>
     </w:p>
     <w:p>
       <w:pPr>
@@ -9363,15 +9399,15 @@
         <w:pStyle w:val="berschrift3"/>
         <w:spacing w:after="0"/>
       </w:pPr>
-      <w:bookmarkStart w:id="44" w:name="_Toc328131063"/>
-      <w:bookmarkStart w:id="45" w:name="_Toc366501880"/>
-      <w:bookmarkStart w:id="46" w:name="_Toc380419911"/>
+      <w:bookmarkStart w:id="43" w:name="_Toc328131063"/>
+      <w:bookmarkStart w:id="44" w:name="_Toc366501880"/>
+      <w:bookmarkStart w:id="45" w:name="_Toc380419911"/>
       <w:r>
         <w:t>Two-sample T-Test</w:t>
       </w:r>
+      <w:bookmarkEnd w:id="43"/>
       <w:bookmarkEnd w:id="44"/>
       <w:bookmarkEnd w:id="45"/>
-      <w:bookmarkEnd w:id="46"/>
     </w:p>
     <w:p>
       <w:pPr>
@@ -10477,16 +10513,16 @@
         <w:pStyle w:val="berschrift3"/>
         <w:spacing w:after="0"/>
       </w:pPr>
-      <w:bookmarkStart w:id="47" w:name="_Toc328131064"/>
-      <w:bookmarkStart w:id="48" w:name="_Toc366501881"/>
-      <w:bookmarkStart w:id="49" w:name="_Toc380419912"/>
+      <w:bookmarkStart w:id="46" w:name="_Toc328131064"/>
+      <w:bookmarkStart w:id="47" w:name="_Toc366501881"/>
+      <w:bookmarkStart w:id="48" w:name="_Toc380419912"/>
       <w:r>
         <w:lastRenderedPageBreak/>
         <w:t>Full Factorial Model (for a 2x2 Anova)</w:t>
       </w:r>
+      <w:bookmarkEnd w:id="46"/>
       <w:bookmarkEnd w:id="47"/>
       <w:bookmarkEnd w:id="48"/>
-      <w:bookmarkEnd w:id="49"/>
     </w:p>
     <w:p>
       <w:pPr>
@@ -12120,9 +12156,9 @@
         <w:pStyle w:val="berschrift3"/>
         <w:spacing w:after="0"/>
       </w:pPr>
-      <w:bookmarkStart w:id="50" w:name="_Toc328131065"/>
-      <w:bookmarkStart w:id="51" w:name="_Toc366501882"/>
-      <w:bookmarkStart w:id="52" w:name="_Toc380419913"/>
+      <w:bookmarkStart w:id="49" w:name="_Toc328131065"/>
+      <w:bookmarkStart w:id="50" w:name="_Toc366501882"/>
+      <w:bookmarkStart w:id="51" w:name="_Toc380419913"/>
       <w:r>
         <w:t>Multiple Regression (</w:t>
       </w:r>
@@ -12132,9 +12168,9 @@
       <w:r>
         <w:t>)</w:t>
       </w:r>
+      <w:bookmarkEnd w:id="49"/>
       <w:bookmarkEnd w:id="50"/>
       <w:bookmarkEnd w:id="51"/>
-      <w:bookmarkEnd w:id="52"/>
     </w:p>
     <w:p>
       <w:pPr>
@@ -12891,8 +12927,8 @@
         <w:pStyle w:val="berschrift3"/>
         <w:spacing w:after="0"/>
       </w:pPr>
-      <w:bookmarkStart w:id="53" w:name="_Toc366501883"/>
-      <w:bookmarkStart w:id="54" w:name="_Toc380419914"/>
+      <w:bookmarkStart w:id="52" w:name="_Toc366501883"/>
+      <w:bookmarkStart w:id="53" w:name="_Toc380419914"/>
       <w:r>
         <w:t>Multiple Regression (</w:t>
       </w:r>
@@ -12902,8 +12938,8 @@
       <w:r>
         <w:t>)</w:t>
       </w:r>
+      <w:bookmarkEnd w:id="52"/>
       <w:bookmarkEnd w:id="53"/>
-      <w:bookmarkEnd w:id="54"/>
     </w:p>
     <w:p>
       <w:pPr>
@@ -14086,15 +14122,15 @@
         <w:pStyle w:val="berschrift3"/>
         <w:spacing w:after="0"/>
       </w:pPr>
-      <w:bookmarkStart w:id="55" w:name="_Toc328131066"/>
-      <w:bookmarkStart w:id="56" w:name="_Toc366501884"/>
-      <w:bookmarkStart w:id="57" w:name="_Toc380419915"/>
+      <w:bookmarkStart w:id="54" w:name="_Toc328131066"/>
+      <w:bookmarkStart w:id="55" w:name="_Toc366501884"/>
+      <w:bookmarkStart w:id="56" w:name="_Toc380419915"/>
       <w:r>
         <w:t>Full Factorial Model (Interaction)</w:t>
       </w:r>
+      <w:bookmarkEnd w:id="54"/>
       <w:bookmarkEnd w:id="55"/>
       <w:bookmarkEnd w:id="56"/>
-      <w:bookmarkEnd w:id="57"/>
     </w:p>
     <w:p>
       <w:pPr>
@@ -15382,8 +15418,8 @@
         <w:pStyle w:val="berschrift3"/>
         <w:spacing w:after="0"/>
       </w:pPr>
-      <w:bookmarkStart w:id="58" w:name="_Toc366501885"/>
-      <w:bookmarkStart w:id="59" w:name="_Toc380419916"/>
+      <w:bookmarkStart w:id="57" w:name="_Toc366501885"/>
+      <w:bookmarkStart w:id="58" w:name="_Toc380419916"/>
       <w:r>
         <w:t>Full Factorial Model (</w:t>
       </w:r>
@@ -15393,8 +15429,8 @@
       <w:r>
         <w:t>Interaction)</w:t>
       </w:r>
+      <w:bookmarkEnd w:id="57"/>
       <w:bookmarkEnd w:id="58"/>
-      <w:bookmarkEnd w:id="59"/>
     </w:p>
     <w:p>
       <w:pPr>
@@ -17052,18 +17088,18 @@
       <w:pPr>
         <w:pStyle w:val="berschrift3"/>
       </w:pPr>
-      <w:bookmarkStart w:id="60" w:name="_Toc328131067"/>
-      <w:bookmarkStart w:id="61" w:name="_Toc366501886"/>
-      <w:bookmarkStart w:id="62" w:name="_Toc380419917"/>
+      <w:bookmarkStart w:id="59" w:name="_Toc328131067"/>
+      <w:bookmarkStart w:id="60" w:name="_Toc366501886"/>
+      <w:bookmarkStart w:id="61" w:name="_Toc380419917"/>
       <w:r>
         <w:t>Estimating the Statistical M</w:t>
       </w:r>
       <w:r>
         <w:t>odel</w:t>
       </w:r>
+      <w:bookmarkEnd w:id="59"/>
       <w:bookmarkEnd w:id="60"/>
       <w:bookmarkEnd w:id="61"/>
-      <w:bookmarkEnd w:id="62"/>
     </w:p>
     <w:p>
       <w:pPr>
@@ -17208,17 +17244,17 @@
       <w:pPr>
         <w:pStyle w:val="berschrift3"/>
       </w:pPr>
-      <w:bookmarkStart w:id="63" w:name="_Ref328123488"/>
-      <w:bookmarkStart w:id="64" w:name="_Toc328131068"/>
-      <w:bookmarkStart w:id="65" w:name="_Toc366501887"/>
-      <w:bookmarkStart w:id="66" w:name="_Toc380419918"/>
+      <w:bookmarkStart w:id="62" w:name="_Ref328123488"/>
+      <w:bookmarkStart w:id="63" w:name="_Toc328131068"/>
+      <w:bookmarkStart w:id="64" w:name="_Toc366501887"/>
+      <w:bookmarkStart w:id="65" w:name="_Toc380419918"/>
       <w:r>
         <w:t>Checking for Design Orthogonality</w:t>
       </w:r>
+      <w:bookmarkEnd w:id="62"/>
       <w:bookmarkEnd w:id="63"/>
       <w:bookmarkEnd w:id="64"/>
       <w:bookmarkEnd w:id="65"/>
-      <w:bookmarkEnd w:id="66"/>
     </w:p>
     <w:p>
       <w:pPr>
@@ -18110,15 +18146,15 @@
       <w:pPr>
         <w:pStyle w:val="berschrift3"/>
       </w:pPr>
-      <w:bookmarkStart w:id="67" w:name="_Toc328131069"/>
-      <w:bookmarkStart w:id="68" w:name="_Toc366501888"/>
-      <w:bookmarkStart w:id="69" w:name="_Toc380419919"/>
+      <w:bookmarkStart w:id="66" w:name="_Toc328131069"/>
+      <w:bookmarkStart w:id="67" w:name="_Toc366501888"/>
+      <w:bookmarkStart w:id="68" w:name="_Toc380419919"/>
       <w:r>
         <w:t>Defining Contrasts</w:t>
       </w:r>
+      <w:bookmarkEnd w:id="66"/>
       <w:bookmarkEnd w:id="67"/>
       <w:bookmarkEnd w:id="68"/>
-      <w:bookmarkEnd w:id="69"/>
     </w:p>
     <w:p>
       <w:pPr>
@@ -18352,7 +18388,7 @@
                 <w:lang w:val="de-DE" w:eastAsia="de-DE"/>
               </w:rPr>
               <w:drawing>
-                <wp:anchor distT="0" distB="0" distL="114300" distR="114300" simplePos="0" relativeHeight="251660800" behindDoc="0" locked="0" layoutInCell="1" allowOverlap="1" wp14:anchorId="0870FA8C" wp14:editId="71487FCF">
+                <wp:anchor distT="0" distB="0" distL="114300" distR="114300" simplePos="0" relativeHeight="251660800" behindDoc="0" locked="0" layoutInCell="1" allowOverlap="1" wp14:anchorId="0870FA8C" wp14:editId="0E34683B">
                   <wp:simplePos x="0" y="0"/>
                   <wp:positionH relativeFrom="column">
                     <wp:posOffset>933450</wp:posOffset>
@@ -18398,7 +18434,7 @@
                           </a:stretch>
                         </pic:blipFill>
                         <pic:spPr bwMode="auto">
-                          <a:xfrm>
+                          <a:xfrm flipV="1">
                             <a:off x="0" y="0"/>
                             <a:ext cx="335280" cy="1076960"/>
                           </a:xfrm>
@@ -18419,6 +18455,9 @@
                       </pic:pic>
                     </a:graphicData>
                   </a:graphic>
+                  <wp14:sizeRelV relativeFrom="margin">
+                    <wp14:pctHeight>0</wp14:pctHeight>
+                  </wp14:sizeRelV>
                 </wp:anchor>
               </w:drawing>
             </w:r>
@@ -18668,7 +18707,7 @@
                 <w:lang w:val="de-DE" w:eastAsia="de-DE"/>
               </w:rPr>
               <w:drawing>
-                <wp:inline distT="0" distB="0" distL="0" distR="0" wp14:anchorId="055C15D3" wp14:editId="38BDE93D">
+                <wp:inline distT="0" distB="0" distL="0" distR="0" wp14:anchorId="055C15D3" wp14:editId="0B8F5828">
                   <wp:extent cx="467360" cy="1097280"/>
                   <wp:effectExtent l="25400" t="25400" r="0" b="0"/>
                   <wp:docPr id="5" name="Bild 5" descr="Anova2x2"/>
@@ -18698,7 +18737,7 @@
                           </a:stretch>
                         </pic:blipFill>
                         <pic:spPr bwMode="auto">
-                          <a:xfrm>
+                          <a:xfrm flipV="1">
                             <a:off x="0" y="0"/>
                             <a:ext cx="467360" cy="1097280"/>
                           </a:xfrm>
@@ -20932,7 +20971,7 @@
                 <w:lang w:val="de-DE" w:eastAsia="de-DE"/>
               </w:rPr>
               <w:drawing>
-                <wp:inline distT="0" distB="0" distL="0" distR="0" wp14:anchorId="3075C6E8" wp14:editId="315C8215">
+                <wp:inline distT="0" distB="0" distL="0" distR="0" wp14:anchorId="3075C6E8" wp14:editId="1535BD44">
                   <wp:extent cx="579120" cy="1107440"/>
                   <wp:effectExtent l="25400" t="25400" r="5080" b="10160"/>
                   <wp:docPr id="12" name="Bild 12" descr="interaction2x2"/>
@@ -20962,7 +21001,7 @@
                           </a:stretch>
                         </pic:blipFill>
                         <pic:spPr bwMode="auto">
-                          <a:xfrm>
+                          <a:xfrm flipV="1">
                             <a:off x="0" y="0"/>
                             <a:ext cx="579120" cy="1107440"/>
                           </a:xfrm>
@@ -21344,7 +21383,7 @@
                 <w:lang w:val="de-DE" w:eastAsia="de-DE"/>
               </w:rPr>
               <w:drawing>
-                <wp:inline distT="0" distB="0" distL="0" distR="0" wp14:anchorId="44F73B44" wp14:editId="5BA97F29">
+                <wp:inline distT="0" distB="0" distL="0" distR="0" wp14:anchorId="44F73B44" wp14:editId="49AA9F29">
                   <wp:extent cx="680720" cy="1087120"/>
                   <wp:effectExtent l="25400" t="25400" r="5080" b="5080"/>
                   <wp:docPr id="7" name="Bild 7" descr="interaction2x2"/>
@@ -21374,7 +21413,7 @@
                           </a:stretch>
                         </pic:blipFill>
                         <pic:spPr bwMode="auto">
-                          <a:xfrm>
+                          <a:xfrm flipV="1">
                             <a:off x="0" y="0"/>
                             <a:ext cx="680720" cy="1087120"/>
                           </a:xfrm>
@@ -22623,42 +22662,42 @@
       <w:pPr>
         <w:pStyle w:val="berschrift1"/>
       </w:pPr>
-      <w:bookmarkStart w:id="70" w:name="_Toc328131070"/>
-      <w:bookmarkStart w:id="71" w:name="_Toc366501889"/>
-      <w:bookmarkStart w:id="72" w:name="_Toc380419920"/>
+      <w:bookmarkStart w:id="69" w:name="_Toc328131070"/>
+      <w:bookmarkStart w:id="70" w:name="_Toc366501889"/>
+      <w:bookmarkStart w:id="71" w:name="_Toc380419920"/>
       <w:r>
         <w:lastRenderedPageBreak/>
         <w:t>Special Cases</w:t>
       </w:r>
+      <w:bookmarkEnd w:id="69"/>
       <w:bookmarkEnd w:id="70"/>
       <w:bookmarkEnd w:id="71"/>
+    </w:p>
+    <w:p>
+      <w:pPr>
+        <w:pStyle w:val="berschrift2"/>
+      </w:pPr>
+      <w:bookmarkStart w:id="72" w:name="_Toc328131071"/>
+      <w:bookmarkStart w:id="73" w:name="_Toc366501890"/>
+      <w:bookmarkStart w:id="74" w:name="_Toc380419921"/>
+      <w:r>
+        <w:t xml:space="preserve">CAT12 </w:t>
+      </w:r>
+      <w:proofErr w:type="spellStart"/>
+      <w:r>
+        <w:t>for</w:t>
+      </w:r>
+      <w:proofErr w:type="spellEnd"/>
+      <w:r>
+        <w:t xml:space="preserve"> longitudinal </w:t>
+      </w:r>
+      <w:proofErr w:type="spellStart"/>
+      <w:r>
+        <w:t>data</w:t>
+      </w:r>
       <w:bookmarkEnd w:id="72"/>
-    </w:p>
-    <w:p>
-      <w:pPr>
-        <w:pStyle w:val="berschrift2"/>
-      </w:pPr>
-      <w:bookmarkStart w:id="73" w:name="_Toc328131071"/>
-      <w:bookmarkStart w:id="74" w:name="_Toc366501890"/>
-      <w:bookmarkStart w:id="75" w:name="_Toc380419921"/>
-      <w:r>
-        <w:t xml:space="preserve">CAT12 </w:t>
-      </w:r>
-      <w:proofErr w:type="spellStart"/>
-      <w:r>
-        <w:t>for</w:t>
-      </w:r>
-      <w:proofErr w:type="spellEnd"/>
-      <w:r>
-        <w:t xml:space="preserve"> longitudinal </w:t>
-      </w:r>
-      <w:proofErr w:type="spellStart"/>
-      <w:r>
-        <w:t>data</w:t>
-      </w:r>
       <w:bookmarkEnd w:id="73"/>
       <w:bookmarkEnd w:id="74"/>
-      <w:bookmarkEnd w:id="75"/>
       <w:proofErr w:type="spellEnd"/>
     </w:p>
     <w:p>
@@ -23461,9 +23500,9 @@
       <w:pPr>
         <w:pStyle w:val="berschrift3"/>
       </w:pPr>
-      <w:bookmarkStart w:id="76" w:name="_Toc328131072"/>
-      <w:bookmarkStart w:id="77" w:name="_Toc366501891"/>
-      <w:bookmarkStart w:id="78" w:name="_Toc380419922"/>
+      <w:bookmarkStart w:id="75" w:name="_Toc328131072"/>
+      <w:bookmarkStart w:id="76" w:name="_Toc366501891"/>
+      <w:bookmarkStart w:id="77" w:name="_Toc380419922"/>
       <w:r>
         <w:t xml:space="preserve">Optional </w:t>
       </w:r>
@@ -23476,9 +23515,9 @@
       <w:r>
         <w:t xml:space="preserve"> for Preprocessing</w:t>
       </w:r>
+      <w:bookmarkEnd w:id="75"/>
       <w:bookmarkEnd w:id="76"/>
       <w:bookmarkEnd w:id="77"/>
-      <w:bookmarkEnd w:id="78"/>
     </w:p>
     <w:p>
       <w:pPr>
@@ -23633,9 +23672,9 @@
       <w:pPr>
         <w:pStyle w:val="berschrift3"/>
       </w:pPr>
-      <w:bookmarkStart w:id="79" w:name="_Toc328131073"/>
-      <w:bookmarkStart w:id="80" w:name="_Toc366501892"/>
-      <w:bookmarkStart w:id="81" w:name="_Toc380419923"/>
+      <w:bookmarkStart w:id="78" w:name="_Toc328131073"/>
+      <w:bookmarkStart w:id="79" w:name="_Toc366501892"/>
+      <w:bookmarkStart w:id="80" w:name="_Toc380419923"/>
       <w:r>
         <w:t xml:space="preserve">Preprocessing of </w:t>
       </w:r>
@@ -23645,9 +23684,9 @@
       <w:r>
         <w:t>ata</w:t>
       </w:r>
+      <w:bookmarkEnd w:id="78"/>
       <w:bookmarkEnd w:id="79"/>
       <w:bookmarkEnd w:id="80"/>
-      <w:bookmarkEnd w:id="81"/>
     </w:p>
     <w:p>
       <w:pPr>
@@ -23991,18 +24030,18 @@
       <w:pPr>
         <w:pStyle w:val="berschrift3"/>
       </w:pPr>
-      <w:bookmarkStart w:id="82" w:name="_Toc328131074"/>
-      <w:bookmarkStart w:id="83" w:name="_Toc366501893"/>
-      <w:bookmarkStart w:id="84" w:name="_Toc380419924"/>
+      <w:bookmarkStart w:id="81" w:name="_Toc328131074"/>
+      <w:bookmarkStart w:id="82" w:name="_Toc366501893"/>
+      <w:bookmarkStart w:id="83" w:name="_Toc380419924"/>
       <w:r>
         <w:t>Statistical Analysis of Longitudinal Data in One G</w:t>
       </w:r>
       <w:r>
         <w:t>roup</w:t>
       </w:r>
+      <w:bookmarkEnd w:id="81"/>
       <w:bookmarkEnd w:id="82"/>
       <w:bookmarkEnd w:id="83"/>
-      <w:bookmarkEnd w:id="84"/>
     </w:p>
     <w:p>
       <w:pPr>
@@ -25307,18 +25346,18 @@
       <w:pPr>
         <w:pStyle w:val="berschrift3"/>
       </w:pPr>
-      <w:bookmarkStart w:id="85" w:name="_Toc328131075"/>
-      <w:bookmarkStart w:id="86" w:name="_Toc366501894"/>
-      <w:bookmarkStart w:id="87" w:name="_Toc380419925"/>
+      <w:bookmarkStart w:id="84" w:name="_Toc328131075"/>
+      <w:bookmarkStart w:id="85" w:name="_Toc366501894"/>
+      <w:bookmarkStart w:id="86" w:name="_Toc380419925"/>
       <w:r>
         <w:t>Statistical Analysis of Longitudinal Data in Two G</w:t>
       </w:r>
       <w:r>
         <w:t>roups</w:t>
       </w:r>
+      <w:bookmarkEnd w:id="84"/>
       <w:bookmarkEnd w:id="85"/>
       <w:bookmarkEnd w:id="86"/>
-      <w:bookmarkEnd w:id="87"/>
     </w:p>
     <w:p>
       <w:pPr>
@@ -27452,7 +27491,7 @@
                 <w:lang w:val="de-DE" w:eastAsia="de-DE"/>
               </w:rPr>
               <w:drawing>
-                <wp:inline distT="0" distB="0" distL="0" distR="0" wp14:anchorId="4A6C2267" wp14:editId="3170B40B">
+                <wp:inline distT="0" distB="0" distL="0" distR="0" wp14:anchorId="4A6C2267" wp14:editId="31A8D059">
                   <wp:extent cx="1005840" cy="1117600"/>
                   <wp:effectExtent l="25400" t="25400" r="10160" b="0"/>
                   <wp:docPr id="9" name="Bild 9" descr="flexible"/>
@@ -27482,7 +27521,7 @@
                           </a:stretch>
                         </pic:blipFill>
                         <pic:spPr bwMode="auto">
-                          <a:xfrm>
+                          <a:xfrm flipV="1">
                             <a:off x="0" y="0"/>
                             <a:ext cx="1005840" cy="1117600"/>
                           </a:xfrm>
@@ -27551,6 +27590,14 @@
               </w:rPr>
               <w:t>For Time 1 &gt; Time 2:</w:t>
             </w:r>
+            <w:r>
+              <w:rPr>
+                <w:sz w:val="22"/>
+              </w:rPr>
+              <w:t>p</w:t>
+            </w:r>
+            <w:bookmarkStart w:id="87" w:name="_GoBack"/>
+            <w:bookmarkEnd w:id="87"/>
           </w:p>
           <w:p>
             <w:pPr>
@@ -27800,7 +27847,7 @@
                 <w:lang w:val="de-DE" w:eastAsia="de-DE"/>
               </w:rPr>
               <w:drawing>
-                <wp:inline distT="0" distB="0" distL="0" distR="0" wp14:anchorId="4BB7CFAE" wp14:editId="65A71D33">
+                <wp:inline distT="0" distB="0" distL="0" distR="0" wp14:anchorId="4BB7CFAE" wp14:editId="344DA1C0">
                   <wp:extent cx="1270000" cy="1117600"/>
                   <wp:effectExtent l="25400" t="25400" r="0" b="0"/>
                   <wp:docPr id="10" name="Bild 10" descr="flexible2"/>
@@ -27830,7 +27877,7 @@
                           </a:stretch>
                         </pic:blipFill>
                         <pic:spPr bwMode="auto">
-                          <a:xfrm>
+                          <a:xfrm flipV="1">
                             <a:off x="0" y="0"/>
                             <a:ext cx="1270000" cy="1117600"/>
                           </a:xfrm>
@@ -43540,7 +43587,7 @@
         <w:rPr>
           <w:noProof/>
         </w:rPr>
-        <w:t>9-Apr-18</w:t>
+        <w:t>10-Apr-18</w:t>
       </w:r>
       <w:r>
         <w:fldChar w:fldCharType="end"/>
@@ -43735,7 +43782,7 @@
         <w:rStyle w:val="Seitenzahl"/>
         <w:noProof/>
       </w:rPr>
-      <w:t>6</w:t>
+      <w:t>36</w:t>
     </w:r>
     <w:r>
       <w:rPr>
@@ -51150,7 +51197,7 @@
 </file>
 
 <file path=customXml/itemProps1.xml><?xml version="1.0" encoding="utf-8"?>
-<ds:datastoreItem xmlns:ds="http://schemas.openxmlformats.org/officeDocument/2006/customXml" ds:itemID="{0D176BC0-BBF2-8F4E-9BB4-ABF8FADAF8C0}">
+<ds:datastoreItem xmlns:ds="http://schemas.openxmlformats.org/officeDocument/2006/customXml" ds:itemID="{CDDEE48A-5E59-0943-B3F2-152FDD698A10}">
   <ds:schemaRefs>
     <ds:schemaRef ds:uri="http://schemas.openxmlformats.org/officeDocument/2006/bibliography"/>
   </ds:schemaRefs>

</xml_diff>

<commit_message>
Changed paths: M       CAT12-Manual.docx M       CAT12-Manual.pdf M       CHANGES.txt M       cat_defaults.m M       cat_main.m
(1) Changed: WMH handling is now again set to correction for Dartel/Shooting 
    registration.
(2) Changed: Corrected typos.


git-svn-id: svn://141.35.69.214/cat12@1331 9f44b166-36c4-483c-8295-4af200601734
</commit_message>
<xml_diff>
--- a/CAT12-Manual.docx
+++ b/CAT12-Manual.docx
@@ -3454,15 +3454,7 @@
         <w:t>with</w:t>
       </w:r>
       <w:r>
-        <w:t xml:space="preserve"> the </w:t>
-      </w:r>
-      <w:proofErr w:type="spellStart"/>
-      <w:r>
-        <w:t>SPM.mat</w:t>
-      </w:r>
-      <w:proofErr w:type="spellEnd"/>
-      <w:r>
-        <w:t xml:space="preserve"> file of </w:t>
+        <w:t xml:space="preserve"> the SPM.mat file of </w:t>
       </w:r>
       <w:r>
         <w:t>a</w:t>
@@ -3579,15 +3571,7 @@
         <w:t>Analyze ROIs</w:t>
       </w:r>
       <w:r>
-        <w:t xml:space="preserve">. Here, the </w:t>
-      </w:r>
-      <w:proofErr w:type="spellStart"/>
-      <w:r>
-        <w:t>SPM.mat</w:t>
-      </w:r>
-      <w:proofErr w:type="spellEnd"/>
-      <w:r>
-        <w:t xml:space="preserve"> file of a</w:t>
+        <w:t>. Here, the SPM.mat file of a</w:t>
       </w:r>
       <w:r>
         <w:t xml:space="preserve"> </w:t>
@@ -3740,11 +3724,9 @@
       <w:r>
         <w:t xml:space="preserve"> (e.g. </w:t>
       </w:r>
-      <w:proofErr w:type="spellStart"/>
       <w:r>
         <w:t>sulcal</w:t>
       </w:r>
-      <w:proofErr w:type="spellEnd"/>
       <w:r>
         <w:t xml:space="preserve"> depth, gyrification index, cortical complexity)</w:t>
       </w:r>
@@ -4036,15 +4018,7 @@
         <w:t>Threshold-Free Cluster Enhancement </w:t>
       </w:r>
       <w:r>
-        <w:t xml:space="preserve">(TFCE) with the </w:t>
-      </w:r>
-      <w:proofErr w:type="spellStart"/>
-      <w:r>
-        <w:t>SPM.mat</w:t>
-      </w:r>
-      <w:proofErr w:type="spellEnd"/>
-      <w:r>
-        <w:t xml:space="preserve"> file of </w:t>
+        <w:t xml:space="preserve">(TFCE) with the SPM.mat file of </w:t>
       </w:r>
       <w:r>
         <w:t>a</w:t>
@@ -4155,15 +4129,7 @@
         <w:t>Analyze ROIs</w:t>
       </w:r>
       <w:r>
-        <w:t xml:space="preserve">. Here, the </w:t>
-      </w:r>
-      <w:proofErr w:type="spellStart"/>
-      <w:r>
-        <w:t>SPM.mat</w:t>
-      </w:r>
-      <w:proofErr w:type="spellEnd"/>
-      <w:r>
-        <w:t xml:space="preserve"> file of a previously estimated statistical design is used. For more information, see the online help “</w:t>
+        <w:t>. Here, the SPM.mat file of a previously estimated statistical design is used. For more information, see the online help “</w:t>
       </w:r>
       <w:hyperlink r:id="rId10" w:history="1">
         <w:r>
@@ -4258,23 +4224,7 @@
     </w:p>
     <w:p>
       <w:r>
-        <w:t xml:space="preserve">Please also note that for the analysis of cortical folding measures such as gyrification or cortical complexity the filter sizes have to be larger (i.e. in the range of 15-25mm). This is due to the underlying nature of this measure that reflects contributions from both sulci as well as gyri. Therefore, the filter size should exceed the distance between a </w:t>
-      </w:r>
-      <w:proofErr w:type="spellStart"/>
-      <w:r>
-        <w:t>gyral</w:t>
-      </w:r>
-      <w:proofErr w:type="spellEnd"/>
-      <w:r>
-        <w:t xml:space="preserve"> crown and a </w:t>
-      </w:r>
-      <w:proofErr w:type="spellStart"/>
-      <w:r>
-        <w:t>sulcal</w:t>
-      </w:r>
-      <w:proofErr w:type="spellEnd"/>
-      <w:r>
-        <w:t xml:space="preserve"> fundus.</w:t>
+        <w:t>Please also note that for the analysis of cortical folding measures such as gyrification or cortical complexity the filter sizes have to be larger (i.e. in the range of 15-25mm). This is due to the underlying nature of this measure that reflects contributions from both sulci as well as gyri. Therefore, the filter size should exceed the distance between a gyral crown and a sulcal fundus.</w:t>
       </w:r>
     </w:p>
     <w:p>
@@ -4502,15 +4452,7 @@
         <w:t>segmentations</w:t>
       </w:r>
       <w:r>
-        <w:t xml:space="preserve"> by default: The default </w:t>
-      </w:r>
-      <w:proofErr w:type="spellStart"/>
-      <w:r>
-        <w:t>gcut</w:t>
-      </w:r>
-      <w:proofErr w:type="spellEnd"/>
-      <w:r>
-        <w:t xml:space="preserve"> approach in CAT12.1 removed </w:t>
+        <w:t xml:space="preserve"> by default: The default gcut approach in CAT12.1 removed </w:t>
       </w:r>
       <w:r>
         <w:t xml:space="preserve">too much </w:t>
@@ -4587,15 +4529,7 @@
         <w:t>Automatic</w:t>
       </w:r>
       <w:r>
-        <w:t xml:space="preserve"> check for design orthogonality and sample homogeneity using </w:t>
-      </w:r>
-      <w:proofErr w:type="spellStart"/>
-      <w:r>
-        <w:t>SPM.mat</w:t>
-      </w:r>
-      <w:proofErr w:type="spellEnd"/>
-      <w:r>
-        <w:t xml:space="preserve"> in </w:t>
+        <w:t xml:space="preserve"> check for design orthogonality and sample homogeneity using SPM.mat in </w:t>
       </w:r>
       <w:r>
         <w:rPr>
@@ -4617,15 +4551,7 @@
         <w:ind w:left="1134" w:hanging="425"/>
       </w:pPr>
       <w:r>
-        <w:t xml:space="preserve">Added </w:t>
-      </w:r>
-      <w:proofErr w:type="spellStart"/>
-      <w:r>
-        <w:t>equi</w:t>
-      </w:r>
-      <w:proofErr w:type="spellEnd"/>
-      <w:r>
-        <w:t>-volume model by Bok and multi-save option for mapping native volumes to individual surfaces</w:t>
+        <w:t>Added equi-volume model by Bok and multi-save option for mapping native volumes to individual surfaces</w:t>
       </w:r>
     </w:p>
     <w:p>
@@ -5171,15 +5097,7 @@
         <w:t xml:space="preserve">must </w:t>
       </w:r>
       <w:r>
-        <w:t xml:space="preserve">be installed and added to your </w:t>
-      </w:r>
-      <w:proofErr w:type="spellStart"/>
-      <w:r>
-        <w:t>Matlab</w:t>
-      </w:r>
-      <w:proofErr w:type="spellEnd"/>
-      <w:r>
-        <w:t xml:space="preserve"> search path before the CAT12 Toolbox can be installed (see </w:t>
+        <w:t xml:space="preserve">be installed and added to your Matlab search path before the CAT12 Toolbox can be installed (see </w:t>
       </w:r>
       <w:hyperlink r:id="rId11" w:history="1">
         <w:r>
@@ -5227,18 +5145,10 @@
         <w:t>) and unzip the CAT12 Toolbox. You will get a folder named “cat12”, which contain</w:t>
       </w:r>
       <w:r>
-        <w:t xml:space="preserve">s various </w:t>
-      </w:r>
-      <w:proofErr w:type="spellStart"/>
-      <w:r>
-        <w:t>M</w:t>
-      </w:r>
-      <w:r>
-        <w:t>atlab</w:t>
-      </w:r>
-      <w:proofErr w:type="spellEnd"/>
-      <w:r>
-        <w:t xml:space="preserve"> files and compiled scripts. Copy the folder “cat12” into the SPM12 “toolbox” folder. </w:t>
+        <w:t>s various M</w:t>
+      </w:r>
+      <w:r>
+        <w:t xml:space="preserve">atlab files and compiled scripts. Copy the folder “cat12” into the SPM12 “toolbox” folder. </w:t>
       </w:r>
     </w:p>
     <w:p>
@@ -5275,13 +5185,8 @@
         <w:ind w:left="425" w:hanging="425"/>
       </w:pPr>
       <w:r>
-        <w:t xml:space="preserve">Start </w:t>
-      </w:r>
-      <w:proofErr w:type="spellStart"/>
-      <w:r>
-        <w:t>Matlab</w:t>
-      </w:r>
-      <w:proofErr w:type="spellEnd"/>
+        <w:t>Start Matlab</w:t>
+      </w:r>
     </w:p>
     <w:p>
       <w:pPr>
@@ -5292,23 +5197,7 @@
         <w:ind w:left="425" w:hanging="425"/>
       </w:pPr>
       <w:r>
-        <w:t>Start SPM12 (i.e., type “</w:t>
-      </w:r>
-      <w:proofErr w:type="spellStart"/>
-      <w:r>
-        <w:t>spm</w:t>
-      </w:r>
-      <w:proofErr w:type="spellEnd"/>
-      <w:r>
-        <w:t xml:space="preserve"> </w:t>
-      </w:r>
-      <w:proofErr w:type="spellStart"/>
-      <w:r>
-        <w:t>fmri</w:t>
-      </w:r>
-      <w:proofErr w:type="spellEnd"/>
-      <w:r>
-        <w:t>”)</w:t>
+        <w:t>Start SPM12 (i.e., type “spm fmri”)</w:t>
       </w:r>
     </w:p>
     <w:p>
@@ -5320,15 +5209,7 @@
         <w:ind w:left="425" w:hanging="425"/>
       </w:pPr>
       <w:r>
-        <w:t xml:space="preserve">Select “cat12” from the SPM menu (see Figure 1). You will find the drop-down menu between the “Display” and the “Help” button (you can also call the Toolbox directly by typing “cat12” on the </w:t>
-      </w:r>
-      <w:proofErr w:type="spellStart"/>
-      <w:r>
-        <w:t>Matlab</w:t>
-      </w:r>
-      <w:proofErr w:type="spellEnd"/>
-      <w:r>
-        <w:t xml:space="preserve"> command line). This will open the CAT12 Toolbox as additional window (Fig. 2). </w:t>
+        <w:t xml:space="preserve">Select “cat12” from the SPM menu (see Figure 1). You will find the drop-down menu between the “Display” and the “Help” button (you can also call the Toolbox directly by typing “cat12” on the Matlab command line). This will open the CAT12 Toolbox as additional window (Fig. 2). </w:t>
       </w:r>
     </w:p>
     <w:p/>
@@ -6213,23 +6094,7 @@
         <w:t xml:space="preserve">are </w:t>
       </w:r>
       <w:r>
-        <w:t xml:space="preserve">displayed in the GUI if you set the option </w:t>
-      </w:r>
-      <w:proofErr w:type="spellStart"/>
-      <w:r>
-        <w:t>cat.extopts.expertgui</w:t>
-      </w:r>
-      <w:proofErr w:type="spellEnd"/>
-      <w:r>
-        <w:t xml:space="preserve"> to “1” in </w:t>
-      </w:r>
-      <w:proofErr w:type="spellStart"/>
-      <w:r>
-        <w:t>cat_defaults.m</w:t>
-      </w:r>
-      <w:proofErr w:type="spellEnd"/>
-      <w:r>
-        <w:t xml:space="preserve"> or call cat12 by:</w:t>
+        <w:t>displayed in the GUI if you set the option cat.extopts.expertgui to “1” in cat_defaults.m or call cat12 by:</w:t>
       </w:r>
     </w:p>
     <w:p>
@@ -6356,29 +6221,13 @@
         <w:sym w:font="Wingdings" w:char="F0E0"/>
       </w:r>
       <w:r>
-        <w:t xml:space="preserve"> </w:t>
-      </w:r>
-      <w:proofErr w:type="spellStart"/>
-      <w:r>
-        <w:t>tpm</w:t>
-      </w:r>
-      <w:proofErr w:type="spellEnd"/>
-      <w:r>
-        <w:t xml:space="preserve"> </w:t>
+        <w:t xml:space="preserve"> tpm </w:t>
       </w:r>
       <w:r>
         <w:sym w:font="Wingdings" w:char="F0E0"/>
       </w:r>
       <w:r>
-        <w:t xml:space="preserve"> </w:t>
-      </w:r>
-      <w:proofErr w:type="spellStart"/>
-      <w:r>
-        <w:t>TPM.nii</w:t>
-      </w:r>
-      <w:proofErr w:type="spellEnd"/>
-      <w:r>
-        <w:t>”)</w:t>
+        <w:t xml:space="preserve"> TPM.nii”)</w:t>
       </w:r>
     </w:p>
     <w:p>
@@ -6418,15 +6267,7 @@
         <w:t>T</w:t>
       </w:r>
       <w:r>
-        <w:t xml:space="preserve">o use multi-threading the CAT12 segmentation job with multiple subjects can be split into separate processes that run in the background. You can even close </w:t>
-      </w:r>
-      <w:proofErr w:type="spellStart"/>
-      <w:r>
-        <w:t>Matlab</w:t>
-      </w:r>
-      <w:proofErr w:type="spellEnd"/>
-      <w:r>
-        <w:t>, which will not affect the processes that will run in the background without GUI. If you don’t want to run processes in the background then set this value to 0.</w:t>
+        <w:t>o use multi-threading the CAT12 segmentation job with multiple subjects can be split into separate processes that run in the background. You can even close Matlab, which will not affect the processes that will run in the background without GUI. If you don’t want to run processes in the background then set this value to 0.</w:t>
       </w:r>
     </w:p>
     <w:p>
@@ -6504,15 +6345,7 @@
         <w:ind w:left="1881" w:hanging="399"/>
       </w:pPr>
       <w:r>
-        <w:t>The defaults provide a solid starting point. The SPM12 tissue probability maps (TPMs) are used for the initial spatial registration and segmentation. Alternatively, customized TPMs can be chosen (e.g. for children data) that were created with the Template-O-</w:t>
-      </w:r>
-      <w:proofErr w:type="spellStart"/>
-      <w:r>
-        <w:t>Matic</w:t>
-      </w:r>
-      <w:proofErr w:type="spellEnd"/>
-      <w:r>
-        <w:t xml:space="preserve"> (TOM) Toolbox.</w:t>
+        <w:t>The defaults provide a solid starting point. The SPM12 tissue probability maps (TPMs) are used for the initial spatial registration and segmentation. Alternatively, customized TPMs can be chosen (e.g. for children data) that were created with the Template-O-Matic (TOM) Toolbox.</w:t>
       </w:r>
     </w:p>
     <w:p>
@@ -7067,15 +6900,7 @@
         <w:ind w:left="1881" w:hanging="399"/>
       </w:pPr>
       <w:r>
-        <w:t>Select the newly written data [e.g. the “</w:t>
-      </w:r>
-      <w:proofErr w:type="spellStart"/>
-      <w:r>
-        <w:t>wm</w:t>
-      </w:r>
-      <w:proofErr w:type="spellEnd"/>
-      <w:r>
-        <w:t xml:space="preserve">*” files, which are the normalized bias corrected volumes]. This tool will display one horizontal slice for each subject, thus giving a good overview if the segmentation and normalization procedures yielded reasonable results. For example, if the native volume had artifacts or if the native volumes had a wrong orientation, the results may look odd. Solutions: Use “Check Reg” from the SPM main menu to make sure that the native images have the same orientation like the MNI Template (“SPM </w:t>
+        <w:t xml:space="preserve">Select the newly written data [e.g. the “wm*” files, which are the normalized bias corrected volumes]. This tool will display one horizontal slice for each subject, thus giving a good overview if the segmentation and normalization procedures yielded reasonable results. For example, if the native volume had artifacts or if the native volumes had a wrong orientation, the results may look odd. Solutions: Use “Check Reg” from the SPM main menu to make sure that the native images have the same orientation like the MNI Template (“SPM </w:t>
       </w:r>
       <w:r>
         <w:sym w:font="Wingdings" w:char="F0E0"/>
@@ -7460,15 +7285,7 @@
         <w:ind w:left="1881" w:hanging="399"/>
       </w:pPr>
       <w:r>
-        <w:t>For each nuisance variable which you want to remove from the data prior to calculating the correlation, select “New: Nuisance” and enter a vector with the respective variable for each subject (e.g. age in years). All variables have to be entered in the same order as the respective volumes. You can also type “</w:t>
-      </w:r>
-      <w:proofErr w:type="spellStart"/>
-      <w:r>
-        <w:t>spm_load</w:t>
-      </w:r>
-      <w:proofErr w:type="spellEnd"/>
-      <w:r>
-        <w:t>” to upload a *txt file with the covariates in the same order as the volumes. A potential nuisance parameter can be TIV if you check segmented data with the default modulation.</w:t>
+        <w:t>For each nuisance variable which you want to remove from the data prior to calculating the correlation, select “New: Nuisance” and enter a vector with the respective variable for each subject (e.g. age in years). All variables have to be entered in the same order as the respective volumes. You can also type “spm_load” to upload a *txt file with the covariates in the same order as the volumes. A potential nuisance parameter can be TIV if you check segmented data with the default modulation.</w:t>
       </w:r>
     </w:p>
     <w:p>
@@ -7632,15 +7449,7 @@
         <w:t>,</w:t>
       </w:r>
       <w:r>
-        <w:t xml:space="preserve"> you can also display the </w:t>
-      </w:r>
-      <w:proofErr w:type="spellStart"/>
-      <w:r>
-        <w:t>Mahalanobis</w:t>
-      </w:r>
-      <w:proofErr w:type="spellEnd"/>
-      <w:r>
-        <w:t xml:space="preserve"> distance between two measures: mean correlation and weighted overall image quality. These two are the most important measures </w:t>
+        <w:t xml:space="preserve"> you can also display the Mahalanobis distance between two measures: mean correlation and weighted overall image quality. These two are the most important measures </w:t>
       </w:r>
       <w:r>
         <w:t>for assessing</w:t>
@@ -7699,29 +7508,13 @@
     </w:p>
     <w:p>
       <w:r>
-        <w:t xml:space="preserve">The </w:t>
-      </w:r>
-      <w:proofErr w:type="spellStart"/>
-      <w:r>
-        <w:t>Mahalanobis</w:t>
-      </w:r>
-      <w:proofErr w:type="spellEnd"/>
-      <w:r>
-        <w:t xml:space="preserve"> distance </w:t>
+        <w:t xml:space="preserve">The Mahalanobis distance </w:t>
       </w:r>
       <w:r>
         <w:t xml:space="preserve">makes it possible </w:t>
       </w:r>
       <w:r>
-        <w:t xml:space="preserve">to combine these two measures of image quality before and after pre-processing. In the </w:t>
-      </w:r>
-      <w:proofErr w:type="spellStart"/>
-      <w:r>
-        <w:t>Mahalanobis</w:t>
-      </w:r>
-      <w:proofErr w:type="spellEnd"/>
-      <w:r>
-        <w:t xml:space="preserve"> plot</w:t>
+        <w:t>to combine these two measures of image quality before and after pre-processing. In the Mahalanobis plot</w:t>
       </w:r>
       <w:r>
         <w:t xml:space="preserve">, </w:t>
@@ -8619,11 +8412,9 @@
             <w:pPr>
               <w:outlineLvl w:val="0"/>
             </w:pPr>
-            <w:proofErr w:type="spellStart"/>
             <w:r>
               <w:t>Anova</w:t>
             </w:r>
-            <w:proofErr w:type="spellEnd"/>
           </w:p>
         </w:tc>
       </w:tr>
@@ -8665,13 +8456,8 @@
             <w:pPr>
               <w:outlineLvl w:val="0"/>
             </w:pPr>
-            <w:proofErr w:type="spellStart"/>
             <w:r>
-              <w:t>AnCova</w:t>
-            </w:r>
-            <w:proofErr w:type="spellEnd"/>
-            <w:r>
-              <w:t xml:space="preserve"> (for nuisance parameters) or Interaction (for covariates)</w:t>
+              <w:t>AnCova (for nuisance parameters) or Interaction (for covariates)</w:t>
             </w:r>
           </w:p>
         </w:tc>
@@ -8959,23 +8745,7 @@
                                 <w:sz w:val="20"/>
                                 <w:szCs w:val="22"/>
                               </w:rPr>
-                              <w:t>TIV and optionally age in years) in the same order as the respective file names or type “</w:t>
-                            </w:r>
-                            <w:proofErr w:type="spellStart"/>
-                            <w:r>
-                              <w:rPr>
-                                <w:sz w:val="20"/>
-                                <w:szCs w:val="22"/>
-                              </w:rPr>
-                              <w:t>spm_load</w:t>
-                            </w:r>
-                            <w:proofErr w:type="spellEnd"/>
-                            <w:r>
-                              <w:rPr>
-                                <w:sz w:val="20"/>
-                                <w:szCs w:val="22"/>
-                              </w:rPr>
-                              <w:t>” to upload a *.txt file with the covariates in the same order as the volumes</w:t>
+                              <w:t>TIV and optionally age in years) in the same order as the respective file names or type “spm_load” to upload a *.txt file with the covariates in the same order as the volumes</w:t>
                             </w:r>
                           </w:p>
                           <w:p>
@@ -12716,21 +12486,7 @@
         <w:rPr>
           <w:sz w:val="22"/>
         </w:rPr>
-        <w:t xml:space="preserve">se the function </w:t>
-      </w:r>
-      <w:proofErr w:type="spellStart"/>
-      <w:r>
-        <w:rPr>
-          <w:sz w:val="22"/>
-        </w:rPr>
-        <w:t>cat_stat_polynomial</w:t>
-      </w:r>
-      <w:proofErr w:type="spellEnd"/>
-      <w:r>
-        <w:rPr>
-          <w:sz w:val="22"/>
-        </w:rPr>
-        <w:t xml:space="preserve"> (</w:t>
+        <w:t>se the function cat_stat_polynomial (</w:t>
       </w:r>
       <w:r>
         <w:rPr>
@@ -12760,39 +12516,7 @@
           <w:i/>
           <w:sz w:val="22"/>
         </w:rPr>
-        <w:t xml:space="preserve">y = </w:t>
-      </w:r>
-      <w:proofErr w:type="spellStart"/>
-      <w:r>
-        <w:rPr>
-          <w:i/>
-          <w:sz w:val="22"/>
-        </w:rPr>
-        <w:t>cat_stat_polynomial</w:t>
-      </w:r>
-      <w:proofErr w:type="spellEnd"/>
-      <w:r>
-        <w:rPr>
-          <w:i/>
-          <w:sz w:val="22"/>
-        </w:rPr>
-        <w:t>(</w:t>
-      </w:r>
-      <w:proofErr w:type="spellStart"/>
-      <w:r>
-        <w:rPr>
-          <w:i/>
-          <w:sz w:val="22"/>
-        </w:rPr>
-        <w:t>x,order</w:t>
-      </w:r>
-      <w:proofErr w:type="spellEnd"/>
-      <w:r>
-        <w:rPr>
-          <w:i/>
-          <w:sz w:val="22"/>
-        </w:rPr>
-        <w:t>)</w:t>
+        <w:t>y = cat_stat_polynomial(x,order)</w:t>
       </w:r>
     </w:p>
     <w:p>
@@ -15095,21 +14819,7 @@
         <w:rPr>
           <w:sz w:val="22"/>
         </w:rPr>
-        <w:t xml:space="preserve">o use a polynomial model you have to estimate the polynomial function of your parameter prior to the analysis. Use the function </w:t>
-      </w:r>
-      <w:proofErr w:type="spellStart"/>
-      <w:r>
-        <w:rPr>
-          <w:sz w:val="22"/>
-        </w:rPr>
-        <w:t>cat_stat_polynomial</w:t>
-      </w:r>
-      <w:proofErr w:type="spellEnd"/>
-      <w:r>
-        <w:rPr>
-          <w:sz w:val="22"/>
-        </w:rPr>
-        <w:t xml:space="preserve"> (provided with CAT12 &gt;r1140) for that purpose:</w:t>
+        <w:t>o use a polynomial model you have to estimate the polynomial function of your parameter prior to the analysis. Use the function cat_stat_polynomial (provided with CAT12 &gt;r1140) for that purpose:</w:t>
       </w:r>
     </w:p>
     <w:p>
@@ -15127,39 +14837,7 @@
           <w:i/>
           <w:sz w:val="22"/>
         </w:rPr>
-        <w:t xml:space="preserve">y = </w:t>
-      </w:r>
-      <w:proofErr w:type="spellStart"/>
-      <w:r>
-        <w:rPr>
-          <w:i/>
-          <w:sz w:val="22"/>
-        </w:rPr>
-        <w:t>cat_stat_polynomial</w:t>
-      </w:r>
-      <w:proofErr w:type="spellEnd"/>
-      <w:r>
-        <w:rPr>
-          <w:i/>
-          <w:sz w:val="22"/>
-        </w:rPr>
-        <w:t>(</w:t>
-      </w:r>
-      <w:proofErr w:type="spellStart"/>
-      <w:r>
-        <w:rPr>
-          <w:i/>
-          <w:sz w:val="22"/>
-        </w:rPr>
-        <w:t>x,order</w:t>
-      </w:r>
-      <w:proofErr w:type="spellEnd"/>
-      <w:r>
-        <w:rPr>
-          <w:i/>
-          <w:sz w:val="22"/>
-        </w:rPr>
-        <w:t>)</w:t>
+        <w:t>y = cat_stat_polynomial(x,order)</w:t>
       </w:r>
     </w:p>
     <w:p>
@@ -16731,15 +16409,7 @@
         </w:numPr>
       </w:pPr>
       <w:r>
-        <w:t xml:space="preserve">Select </w:t>
-      </w:r>
-      <w:proofErr w:type="spellStart"/>
-      <w:r>
-        <w:t>SPM.mat</w:t>
-      </w:r>
-      <w:proofErr w:type="spellEnd"/>
-      <w:r>
-        <w:t xml:space="preserve"> &lt;-X </w:t>
+        <w:t xml:space="preserve">Select SPM.mat &lt;-X </w:t>
       </w:r>
       <w:r>
         <w:sym w:font="Wingdings" w:char="F0E0"/>
@@ -16757,21 +16427,7 @@
         <w:rPr>
           <w:i/>
         </w:rPr>
-        <w:t xml:space="preserve">[select the </w:t>
-      </w:r>
-      <w:proofErr w:type="spellStart"/>
-      <w:r>
-        <w:rPr>
-          <w:i/>
-        </w:rPr>
-        <w:t>SPM.mat</w:t>
-      </w:r>
-      <w:proofErr w:type="spellEnd"/>
-      <w:r>
-        <w:rPr>
-          <w:i/>
-        </w:rPr>
-        <w:t xml:space="preserve"> which you just built] </w:t>
+        <w:t xml:space="preserve">[select the SPM.mat which you just built] </w:t>
       </w:r>
       <w:r>
         <w:sym w:font="Wingdings" w:char="F0E0"/>
@@ -17010,15 +16666,7 @@
         </w:numPr>
       </w:pPr>
       <w:r>
-        <w:t xml:space="preserve">Select </w:t>
-      </w:r>
-      <w:proofErr w:type="spellStart"/>
-      <w:r>
-        <w:t>SPM.mat</w:t>
-      </w:r>
-      <w:proofErr w:type="spellEnd"/>
-      <w:r>
-        <w:t xml:space="preserve"> &lt;-X </w:t>
+        <w:t xml:space="preserve">Select SPM.mat &lt;-X </w:t>
       </w:r>
       <w:r>
         <w:sym w:font="Wingdings" w:char="F0E0"/>
@@ -17036,21 +16684,7 @@
         <w:rPr>
           <w:i/>
         </w:rPr>
-        <w:t xml:space="preserve">[select the </w:t>
-      </w:r>
-      <w:proofErr w:type="spellStart"/>
-      <w:r>
-        <w:rPr>
-          <w:i/>
-        </w:rPr>
-        <w:t>SPM.mat</w:t>
-      </w:r>
-      <w:proofErr w:type="spellEnd"/>
-      <w:r>
-        <w:rPr>
-          <w:i/>
-        </w:rPr>
-        <w:t xml:space="preserve"> which you just built] </w:t>
+        <w:t xml:space="preserve">[select the SPM.mat which you just built] </w:t>
       </w:r>
       <w:r>
         <w:sym w:font="Wingdings" w:char="F0E0"/>
@@ -17074,15 +16708,7 @@
         <w:sym w:font="Wingdings" w:char="F0E0"/>
       </w:r>
       <w:r>
-        <w:t xml:space="preserve"> </w:t>
-      </w:r>
-      <w:proofErr w:type="spellStart"/>
-      <w:r>
-        <w:t>Design</w:t>
-      </w:r>
-      <w:proofErr w:type="spellEnd"/>
-      <w:r>
-        <w:t xml:space="preserve"> orthogonality</w:t>
+        <w:t xml:space="preserve"> Design orthogonality</w:t>
       </w:r>
     </w:p>
     <w:p>
@@ -17164,7 +16790,7 @@
                           </a:ln>
                           <a:extLst>
                             <a:ext uri="{53640926-AAD7-44d8-BBD7-CCE9431645EC}">
-                              <a14:shadowObscured xmlns:ve="http://schemas.openxmlformats.org/markup-compatibility/2006" xmlns:a14="http://schemas.microsoft.com/office/drawing/2010/main" xmlns:w="http://schemas.openxmlformats.org/wordprocessingml/2006/main" xmlns:w10="urn:schemas-microsoft-com:office:word" xmlns:v="urn:schemas-microsoft-com:vml" xmlns:o="urn:schemas-microsoft-com:office:office" xmlns:mv="urn:schemas-microsoft-com:mac:vml" xmlns:mo="http://schemas.microsoft.com/office/mac/office/2008/main" xmlns=""/>
+                              <a14:shadowObscured xmlns="" xmlns:mo="http://schemas.microsoft.com/office/mac/office/2008/main" xmlns:mv="urn:schemas-microsoft-com:mac:vml" xmlns:o="urn:schemas-microsoft-com:office:office" xmlns:v="urn:schemas-microsoft-com:vml" xmlns:w10="urn:schemas-microsoft-com:office:word" xmlns:w="http://schemas.openxmlformats.org/wordprocessingml/2006/main" xmlns:a14="http://schemas.microsoft.com/office/drawing/2010/main" xmlns:ve="http://schemas.openxmlformats.org/markup-compatibility/2006"/>
                             </a:ext>
                           </a:extLst>
                         </pic:spPr>
@@ -17304,21 +16930,13 @@
         </w:numPr>
       </w:pPr>
       <w:r>
-        <w:t xml:space="preserve">Global </w:t>
-      </w:r>
-      <w:proofErr w:type="spellStart"/>
-      <w:r>
-        <w:t>N</w:t>
+        <w:t>Global N</w:t>
       </w:r>
       <w:r>
         <w:t>ormalis</w:t>
       </w:r>
       <w:r>
-        <w:t>ation</w:t>
-      </w:r>
-      <w:proofErr w:type="spellEnd"/>
-      <w:r>
-        <w:t xml:space="preserve"> </w:t>
+        <w:t xml:space="preserve">ation </w:t>
       </w:r>
       <w:r>
         <w:sym w:font="Wingdings" w:char="F0E0"/>
@@ -17352,11 +16970,9 @@
           <w:numId w:val="3"/>
         </w:numPr>
       </w:pPr>
-      <w:proofErr w:type="spellStart"/>
       <w:r>
         <w:t>Normalisation</w:t>
       </w:r>
-      <w:proofErr w:type="spellEnd"/>
     </w:p>
     <w:p>
       <w:pPr>
@@ -17695,21 +17311,7 @@
         <w:rPr>
           <w:i/>
         </w:rPr>
-        <w:t xml:space="preserve">[select the </w:t>
-      </w:r>
-      <w:proofErr w:type="spellStart"/>
-      <w:r>
-        <w:rPr>
-          <w:i/>
-        </w:rPr>
-        <w:t>SPM.mat</w:t>
-      </w:r>
-      <w:proofErr w:type="spellEnd"/>
-      <w:r>
-        <w:rPr>
-          <w:i/>
-        </w:rPr>
-        <w:t xml:space="preserve"> file] </w:t>
+        <w:t xml:space="preserve">[select the SPM.mat file] </w:t>
       </w:r>
       <w:r>
         <w:sym w:font="Wingdings" w:char="F0E0"/>
@@ -21440,15 +21042,7 @@
         <w:outlineLvl w:val="0"/>
       </w:pPr>
       <w:r>
-        <w:t xml:space="preserve">For interaction and regression </w:t>
-      </w:r>
-      <w:proofErr w:type="spellStart"/>
-      <w:r>
-        <w:t>effects you</w:t>
-      </w:r>
-      <w:proofErr w:type="spellEnd"/>
-      <w:r>
-        <w:t xml:space="preserve"> </w:t>
+        <w:t xml:space="preserve">For interaction and regression effects you </w:t>
       </w:r>
       <w:r>
         <w:t>need</w:t>
@@ -21469,21 +21063,7 @@
         <w:rPr>
           <w:i/>
         </w:rPr>
-        <w:t>[zeros(</w:t>
-      </w:r>
-      <w:proofErr w:type="spellStart"/>
-      <w:r>
-        <w:rPr>
-          <w:i/>
-        </w:rPr>
-        <w:t>n,m</w:t>
-      </w:r>
-      <w:proofErr w:type="spellEnd"/>
-      <w:r>
-        <w:rPr>
-          <w:i/>
-        </w:rPr>
-        <w:t>) eye(n)-1/n]</w:t>
+        <w:t>[zeros(n,m) eye(n)-1/n]</w:t>
       </w:r>
     </w:p>
     <w:p>
@@ -22050,14 +21630,14 @@
                         </a:ln>
                         <a:extLst>
                           <a:ext uri="{909E8E84-426E-40dd-AFC4-6F175D3DCCD1}">
-                            <a14:hiddenFill xmlns="" xmlns:a14="http://schemas.microsoft.com/office/drawing/2010/main" xmlns:w="http://schemas.openxmlformats.org/wordprocessingml/2006/main" xmlns:w10="urn:schemas-microsoft-com:office:word" xmlns:v="urn:schemas-microsoft-com:vml" xmlns:o="urn:schemas-microsoft-com:office:office">
+                            <a14:hiddenFill xmlns:o="urn:schemas-microsoft-com:office:office" xmlns:v="urn:schemas-microsoft-com:vml" xmlns:w10="urn:schemas-microsoft-com:office:word" xmlns:w="http://schemas.openxmlformats.org/wordprocessingml/2006/main" xmlns:a14="http://schemas.microsoft.com/office/drawing/2010/main" xmlns="">
                               <a:solidFill>
                                 <a:srgbClr val="FFFFFF"/>
                               </a:solidFill>
                             </a14:hiddenFill>
                           </a:ext>
                           <a:ext uri="{91240B29-F687-4f45-9708-019B960494DF}">
-                            <a14:hiddenLine xmlns="" xmlns:a14="http://schemas.microsoft.com/office/drawing/2010/main" xmlns:w="http://schemas.openxmlformats.org/wordprocessingml/2006/main" xmlns:w10="urn:schemas-microsoft-com:office:word" xmlns:v="urn:schemas-microsoft-com:vml" xmlns:o="urn:schemas-microsoft-com:office:office" w="9525">
+                            <a14:hiddenLine xmlns:o="urn:schemas-microsoft-com:office:office" xmlns:v="urn:schemas-microsoft-com:vml" xmlns:w10="urn:schemas-microsoft-com:office:word" xmlns:w="http://schemas.openxmlformats.org/wordprocessingml/2006/main" xmlns:a14="http://schemas.microsoft.com/office/drawing/2010/main" xmlns="" w="9525">
                               <a:solidFill>
                                 <a:srgbClr val="000000"/>
                               </a:solidFill>
@@ -22165,21 +21745,7 @@
                               <w:rPr>
                                 <w:i/>
                               </w:rPr>
-                              <w:t xml:space="preserve">with the help of a </w:t>
-                            </w:r>
-                            <w:proofErr w:type="spellStart"/>
-                            <w:r>
-                              <w:rPr>
-                                <w:i/>
-                              </w:rPr>
-                              <w:t>Dartel</w:t>
-                            </w:r>
-                            <w:proofErr w:type="spellEnd"/>
-                            <w:r>
-                              <w:rPr>
-                                <w:i/>
-                              </w:rPr>
-                              <w:t xml:space="preserve"> Normalization </w:t>
+                              <w:t xml:space="preserve">with the help of a Dartel Normalization </w:t>
                             </w:r>
                             <w:r>
                               <w:rPr>
@@ -22568,15 +22134,7 @@
     </w:p>
     <w:p>
       <w:r>
-        <w:t xml:space="preserve">The CAT12 Toolbox supplies a batch for longitudinal study design. Here, for each subject the respective images need to be selected. Intra-subject realignment, bias correction, segmentation, and normalization are calculated automatically. Preprocessed images are written as mwp1r* and mwp2r* for grey and white matter respectively. To define the segmentation and normalization parameters, the defaults in </w:t>
-      </w:r>
-      <w:proofErr w:type="spellStart"/>
-      <w:r>
-        <w:t>cat_defaults.m</w:t>
-      </w:r>
-      <w:proofErr w:type="spellEnd"/>
-      <w:r>
-        <w:t xml:space="preserve"> are used. Optionally surfaces can be extracted in the same way as in the cross-sectional pipeline and the realigned images are used for this step.</w:t>
+        <w:t>The CAT12 Toolbox supplies a batch for longitudinal study design. Here, for each subject the respective images need to be selected. Intra-subject realignment, bias correction, segmentation, and normalization are calculated automatically. Preprocessed images are written as mwp1r* and mwp2r* for grey and white matter respectively. To define the segmentation and normalization parameters, the defaults in cat_defaults.m are used. Optionally surfaces can be extracted in the same way as in the cross-sectional pipeline and the realigned images are used for this step.</w:t>
       </w:r>
     </w:p>
     <w:p>
@@ -22963,13 +22521,8 @@
         <w:t>via</w:t>
       </w:r>
       <w:r>
-        <w:t xml:space="preserve"> GUI or by changing the entry in the file </w:t>
-      </w:r>
-      <w:proofErr w:type="spellStart"/>
-      <w:r>
-        <w:t>cat_defaults.m</w:t>
-      </w:r>
-      <w:proofErr w:type="spellEnd"/>
+        <w:t xml:space="preserve"> GUI or by changing the entry in the file cat_defaults.m</w:t>
+      </w:r>
       <w:r>
         <w:t xml:space="preserve"> (i.e. for children data)</w:t>
       </w:r>
@@ -22986,15 +22539,7 @@
         <w:t>must</w:t>
       </w:r>
       <w:r>
-        <w:t xml:space="preserve"> be set in the file </w:t>
-      </w:r>
-      <w:proofErr w:type="spellStart"/>
-      <w:r>
-        <w:t>cat_defaults.m</w:t>
-      </w:r>
-      <w:proofErr w:type="spellEnd"/>
-      <w:r>
-        <w:t>:</w:t>
+        <w:t xml:space="preserve"> be set in the file cat_defaults.m:</w:t>
       </w:r>
     </w:p>
     <w:p>
@@ -23024,23 +22569,7 @@
         <w:t>enter</w:t>
       </w:r>
       <w:r>
-        <w:t xml:space="preserve"> “open </w:t>
-      </w:r>
-      <w:proofErr w:type="spellStart"/>
-      <w:r>
-        <w:t>cat_defaults.m</w:t>
-      </w:r>
-      <w:proofErr w:type="spellEnd"/>
-      <w:r>
-        <w:t xml:space="preserve">” in your </w:t>
-      </w:r>
-      <w:proofErr w:type="spellStart"/>
-      <w:r>
-        <w:t>matlab</w:t>
-      </w:r>
-      <w:proofErr w:type="spellEnd"/>
-      <w:r>
-        <w:t xml:space="preserve"> command window. The file </w:t>
+        <w:t xml:space="preserve"> “open cat_defaults.m” in your matlab command window. The file </w:t>
       </w:r>
       <w:r>
         <w:t>is open</w:t>
@@ -23157,13 +22686,8 @@
       <w:r>
         <w:sym w:font="Wingdings" w:char="F0E0"/>
       </w:r>
-      <w:proofErr w:type="spellStart"/>
-      <w:r>
-        <w:t>Subject</w:t>
-      </w:r>
-      <w:proofErr w:type="spellEnd"/>
-      <w:r>
-        <w:t xml:space="preserve"> </w:t>
+      <w:r>
+        <w:t xml:space="preserve">Subject </w:t>
       </w:r>
       <w:r>
         <w:sym w:font="Wingdings" w:char="F0E0"/>
@@ -23607,23 +23131,7 @@
                                 <w:sz w:val="20"/>
                                 <w:szCs w:val="22"/>
                               </w:rPr>
-                              <w:t>SPM is internally handling some keyword factors such as “subject” or “</w:t>
-                            </w:r>
-                            <w:proofErr w:type="spellStart"/>
-                            <w:r>
-                              <w:rPr>
-                                <w:sz w:val="20"/>
-                                <w:szCs w:val="22"/>
-                              </w:rPr>
-                              <w:t>repl</w:t>
-                            </w:r>
-                            <w:proofErr w:type="spellEnd"/>
-                            <w:r>
-                              <w:rPr>
-                                <w:sz w:val="20"/>
-                                <w:szCs w:val="22"/>
-                              </w:rPr>
-                              <w:t>”. If you use “subject” as keyword for the first factor the conditions can be easier defined by only labeling the time points as input (see below).</w:t>
+                              <w:t>SPM is internally handling some keyword factors such as “subject” or “repl”. If you use “subject” as keyword for the first factor the conditions can be easier defined by only labeling the time points as input (see below).</w:t>
                             </w:r>
                           </w:p>
                         </w:txbxContent>
@@ -24830,23 +24338,7 @@
                                 <w:sz w:val="20"/>
                                 <w:szCs w:val="22"/>
                               </w:rPr>
-                              <w:t>SPM is internally handling some keyword factors such as “subject” or “</w:t>
-                            </w:r>
-                            <w:proofErr w:type="spellStart"/>
-                            <w:r>
-                              <w:rPr>
-                                <w:sz w:val="20"/>
-                                <w:szCs w:val="22"/>
-                              </w:rPr>
-                              <w:t>repl</w:t>
-                            </w:r>
-                            <w:proofErr w:type="spellEnd"/>
-                            <w:r>
-                              <w:rPr>
-                                <w:sz w:val="20"/>
-                                <w:szCs w:val="22"/>
-                              </w:rPr>
-                              <w:t>”. If you use “subject” as keyword for the first factor the conditions can be easier defined by only labeling the time points as input (see below).</w:t>
+                              <w:t>SPM is internally handling some keyword factors such as “subject” or “repl”. If you use “subject” as keyword for the first factor the conditions can be easier defined by only labeling the time points as input (see below).</w:t>
                             </w:r>
                           </w:p>
                         </w:txbxContent>
@@ -27560,21 +27052,7 @@
         <w:rPr>
           <w:i/>
         </w:rPr>
-        <w:t xml:space="preserve"> select “</w:t>
-      </w:r>
-      <w:proofErr w:type="spellStart"/>
-      <w:r>
-        <w:rPr>
-          <w:i/>
-        </w:rPr>
-        <w:t>TOM.mat</w:t>
-      </w:r>
-      <w:proofErr w:type="spellEnd"/>
-      <w:r>
-        <w:rPr>
-          <w:i/>
-        </w:rPr>
-        <w:t>” (you will have to download this file together with the toolbox)</w:t>
+        <w:t xml:space="preserve"> select “TOM.mat” (you will have to download this file together with the toolbox)</w:t>
       </w:r>
     </w:p>
     <w:p>
@@ -28038,26 +27516,10 @@
         <w:t>generate</w:t>
       </w:r>
       <w:r>
-        <w:t xml:space="preserve"> the volumes “rp1*-</w:t>
-      </w:r>
-      <w:proofErr w:type="spellStart"/>
-      <w:r>
-        <w:t>aff</w:t>
-      </w:r>
-      <w:r>
-        <w:t>ine.nii</w:t>
-      </w:r>
-      <w:proofErr w:type="spellEnd"/>
-      <w:r>
-        <w:t>” and “rp2*-</w:t>
-      </w:r>
-      <w:proofErr w:type="spellStart"/>
-      <w:r>
-        <w:t>affine.nii</w:t>
-      </w:r>
-      <w:proofErr w:type="spellEnd"/>
-      <w:r>
-        <w:t>”, i.e.</w:t>
+        <w:t xml:space="preserve"> the volumes “rp1*-aff</w:t>
+      </w:r>
+      <w:r>
+        <w:t>ine.nii” and “rp2*-affine.nii”, i.e.</w:t>
       </w:r>
       <w:r>
         <w:t xml:space="preserve"> the grey (rp1) and white (rp2) matter segments after affine registration. The following modules can be </w:t>
@@ -28102,15 +27564,7 @@
         <w:sym w:font="Wingdings" w:char="F0E0"/>
       </w:r>
       <w:r>
-        <w:t xml:space="preserve"> </w:t>
-      </w:r>
-      <w:proofErr w:type="spellStart"/>
-      <w:r>
-        <w:t>CAT12</w:t>
-      </w:r>
-      <w:proofErr w:type="spellEnd"/>
-      <w:r>
-        <w:t>: Segment Data). It makes sense to add and specify these modules together with the “Segment Data” module within the Batch Editor and to set dependencies.</w:t>
+        <w:t xml:space="preserve"> CAT12: Segment Data). It makes sense to add and specify these modules together with the “Segment Data” module within the Batch Editor and to set dependencies.</w:t>
       </w:r>
     </w:p>
     <w:p>
@@ -28195,15 +27649,7 @@
         <w:sym w:font="Wingdings" w:char="F0E0"/>
       </w:r>
       <w:r>
-        <w:t xml:space="preserve"> select the “rp1*-</w:t>
-      </w:r>
-      <w:proofErr w:type="spellStart"/>
-      <w:r>
-        <w:t>affine.nii</w:t>
-      </w:r>
-      <w:proofErr w:type="spellEnd"/>
-      <w:r>
-        <w:t>” files or create a dependency.</w:t>
+        <w:t xml:space="preserve"> select the “rp1*-affine.nii” files or create a dependency.</w:t>
       </w:r>
     </w:p>
     <w:p>
@@ -28217,15 +27663,7 @@
         <w:sym w:font="Wingdings" w:char="F0E0"/>
       </w:r>
       <w:r>
-        <w:t xml:space="preserve"> select the “rp2*-</w:t>
-      </w:r>
-      <w:proofErr w:type="spellStart"/>
-      <w:r>
-        <w:t>affine.nii</w:t>
-      </w:r>
-      <w:proofErr w:type="spellEnd"/>
-      <w:r>
-        <w:t>” files or create a dependency.</w:t>
+        <w:t xml:space="preserve"> select the “rp2*-affine.nii” files or create a dependency.</w:t>
       </w:r>
     </w:p>
     <w:p>
@@ -28287,15 +27725,7 @@
         <w:sym w:font="Wingdings" w:char="F0E0"/>
       </w:r>
       <w:r>
-        <w:t xml:space="preserve"> </w:t>
-      </w:r>
-      <w:proofErr w:type="spellStart"/>
-      <w:r>
-        <w:t>Normalise</w:t>
-      </w:r>
-      <w:proofErr w:type="spellEnd"/>
-      <w:r>
-        <w:t xml:space="preserve"> to MNI space</w:t>
+        <w:t xml:space="preserve"> Normalise to MNI space</w:t>
       </w:r>
     </w:p>
     <w:p>
@@ -28352,15 +27782,7 @@
         <w:sym w:font="Wingdings" w:char="F0E0"/>
       </w:r>
       <w:r>
-        <w:t xml:space="preserve"> select the “u_*.</w:t>
-      </w:r>
-      <w:proofErr w:type="spellStart"/>
-      <w:r>
-        <w:t>nii</w:t>
-      </w:r>
-      <w:proofErr w:type="spellEnd"/>
-      <w:r>
-        <w:t>” files or create a dependency.</w:t>
+        <w:t xml:space="preserve"> select the “u_*.nii” files or create a dependency.</w:t>
       </w:r>
     </w:p>
     <w:p>
@@ -28389,15 +27811,7 @@
         <w:t>select the</w:t>
       </w:r>
       <w:r>
-        <w:t xml:space="preserve"> “rp1*-</w:t>
-      </w:r>
-      <w:proofErr w:type="spellStart"/>
-      <w:r>
-        <w:t>affine.nii</w:t>
-      </w:r>
-      <w:proofErr w:type="spellEnd"/>
-      <w:r>
-        <w:t xml:space="preserve">” </w:t>
+        <w:t xml:space="preserve"> “rp1*-affine.nii” </w:t>
       </w:r>
       <w:r>
         <w:rPr>
@@ -28432,15 +27846,7 @@
         <w:t>select the</w:t>
       </w:r>
       <w:r>
-        <w:t xml:space="preserve"> “rp2*-</w:t>
-      </w:r>
-      <w:proofErr w:type="spellStart"/>
-      <w:r>
-        <w:t>affine.nii</w:t>
-      </w:r>
-      <w:proofErr w:type="spellEnd"/>
-      <w:r>
-        <w:t xml:space="preserve">” </w:t>
+        <w:t xml:space="preserve"> “rp2*-affine.nii” </w:t>
       </w:r>
       <w:r>
         <w:rPr>
@@ -28499,15 +27905,7 @@
         <w:spacing w:line="360" w:lineRule="auto"/>
       </w:pPr>
       <w:r>
-        <w:t>Please note, that a subsequent smoothing is not necessary before statistics if you have used the option “</w:t>
-      </w:r>
-      <w:proofErr w:type="spellStart"/>
-      <w:r>
-        <w:t>Normalise</w:t>
-      </w:r>
-      <w:proofErr w:type="spellEnd"/>
-      <w:r>
-        <w:t xml:space="preserve"> to MNI space” with a defined Gaussian FWHM.</w:t>
+        <w:t>Please note, that a subsequent smoothing is not necessary before statistics if you have used the option “Normalise to MNI space” with a defined Gaussian FWHM.</w:t>
       </w:r>
     </w:p>
     <w:p>
@@ -28565,7 +27963,15 @@
         <w:t>to create</w:t>
       </w:r>
       <w:r>
-        <w:t xml:space="preserve"> the DARTEL template. </w:t>
+        <w:t xml:space="preserve"> the DARTEL template</w:t>
+      </w:r>
+      <w:r>
+        <w:t xml:space="preserve"> (e.g. you have an ongoing study and some more new subjects are added to the sample)</w:t>
+      </w:r>
+      <w:bookmarkStart w:id="127" w:name="_GoBack"/>
+      <w:bookmarkEnd w:id="127"/>
+      <w:r>
+        <w:t xml:space="preserve">. </w:t>
       </w:r>
       <w:r>
         <w:t>In this case</w:t>
@@ -28679,15 +28085,7 @@
         <w:sym w:font="Wingdings" w:char="F0E0"/>
       </w:r>
       <w:r>
-        <w:t xml:space="preserve"> </w:t>
-      </w:r>
-      <w:proofErr w:type="spellStart"/>
-      <w:r>
-        <w:t>Util</w:t>
-      </w:r>
-      <w:proofErr w:type="spellEnd"/>
-      <w:r>
-        <w:t xml:space="preserve"> </w:t>
+        <w:t xml:space="preserve"> Util </w:t>
       </w:r>
       <w:r>
         <w:sym w:font="Wingdings" w:char="F0E0"/>
@@ -28844,21 +28242,14 @@
         <w:pStyle w:val="BatchFeld2"/>
       </w:pPr>
       <w:r>
+        <w:lastRenderedPageBreak/>
         <w:t xml:space="preserve">Preserve </w:t>
       </w:r>
       <w:r>
         <w:sym w:font="Wingdings" w:char="F0E0"/>
       </w:r>
       <w:r>
-        <w:t xml:space="preserve"> </w:t>
-      </w:r>
-      <w:proofErr w:type="spellStart"/>
-      <w:r>
-        <w:t>Preserve</w:t>
-      </w:r>
-      <w:proofErr w:type="spellEnd"/>
-      <w:r>
-        <w:t xml:space="preserve"> Concentrations (no “</w:t>
+        <w:t xml:space="preserve"> Preserve Concentrations (no “</w:t>
       </w:r>
       <w:r>
         <w:rPr>
@@ -28883,7 +28274,6 @@
         <w:spacing w:line="360" w:lineRule="auto"/>
       </w:pPr>
       <w:r>
-        <w:lastRenderedPageBreak/>
         <w:t>Finally, the new template can be used as default DARTEL template for any new data that are close to the data used for template creation:</w:t>
       </w:r>
     </w:p>
@@ -28959,13 +28349,8 @@
         </w:rPr>
         <w:t xml:space="preserve"> Select normalized DARTEL Template “</w:t>
       </w:r>
-      <w:proofErr w:type="spellStart"/>
-      <w:r>
-        <w:t>wTemplate</w:t>
-      </w:r>
-      <w:proofErr w:type="spellEnd"/>
-      <w:r>
-        <w:t>*_1.nii</w:t>
+      <w:r>
+        <w:t>wTemplate*_1.nii</w:t>
       </w:r>
       <w:r>
         <w:rPr>
@@ -29098,8 +28483,8 @@
           <w:lang w:val="en-US"/>
         </w:rPr>
       </w:pPr>
-      <w:bookmarkStart w:id="127" w:name="_Toc328131080"/>
-      <w:bookmarkStart w:id="128" w:name="_Toc366501899"/>
+      <w:bookmarkStart w:id="128" w:name="_Toc328131080"/>
+      <w:bookmarkStart w:id="129" w:name="_Toc366501899"/>
     </w:p>
     <w:p>
       <w:pPr>
@@ -29113,8 +28498,8 @@
           <w:sz w:val="32"/>
         </w:rPr>
       </w:pPr>
-      <w:bookmarkStart w:id="129" w:name="_Toc380419929"/>
-      <w:bookmarkStart w:id="130" w:name="_Toc516755267"/>
+      <w:bookmarkStart w:id="130" w:name="_Toc380419929"/>
+      <w:bookmarkStart w:id="131" w:name="_Toc516755267"/>
       <w:r>
         <w:br w:type="page"/>
       </w:r>
@@ -29133,12 +28518,12 @@
         <w:lastRenderedPageBreak/>
         <w:t>Other variants of computational morphometry</w:t>
       </w:r>
-      <w:bookmarkStart w:id="131" w:name="_Toc328131081"/>
-      <w:bookmarkStart w:id="132" w:name="_Toc366501900"/>
-      <w:bookmarkEnd w:id="127"/>
+      <w:bookmarkStart w:id="132" w:name="_Toc328131081"/>
+      <w:bookmarkStart w:id="133" w:name="_Toc366501900"/>
       <w:bookmarkEnd w:id="128"/>
       <w:bookmarkEnd w:id="129"/>
       <w:bookmarkEnd w:id="130"/>
+      <w:bookmarkEnd w:id="131"/>
     </w:p>
     <w:p>
       <w:pPr>
@@ -29147,18 +28532,18 @@
           <w:lang w:val="en-US"/>
         </w:rPr>
       </w:pPr>
-      <w:bookmarkStart w:id="133" w:name="_Toc380419930"/>
-      <w:bookmarkStart w:id="134" w:name="_Toc516755268"/>
+      <w:bookmarkStart w:id="134" w:name="_Toc380419930"/>
+      <w:bookmarkStart w:id="135" w:name="_Toc516755268"/>
       <w:r>
         <w:rPr>
           <w:lang w:val="en-US"/>
         </w:rPr>
         <w:t>Deformation-based morphometry (DBM)</w:t>
       </w:r>
-      <w:bookmarkEnd w:id="131"/>
       <w:bookmarkEnd w:id="132"/>
       <w:bookmarkEnd w:id="133"/>
       <w:bookmarkEnd w:id="134"/>
+      <w:bookmarkEnd w:id="135"/>
     </w:p>
     <w:p>
       <w:pPr>
@@ -29457,15 +28842,7 @@
         <w:t>For this type of analysis, a</w:t>
       </w:r>
       <w:r>
-        <w:t xml:space="preserve"> multivariate general linear model or </w:t>
-      </w:r>
-      <w:proofErr w:type="spellStart"/>
-      <w:r>
-        <w:t>Hotelling’s</w:t>
-      </w:r>
-      <w:proofErr w:type="spellEnd"/>
-      <w:r>
-        <w:t xml:space="preserve"> T2 test is </w:t>
+        <w:t xml:space="preserve"> multivariate general linear model or Hotelling’s T2 test is </w:t>
       </w:r>
       <w:r>
         <w:t>often</w:t>
@@ -29809,23 +29186,7 @@
         </w:tabs>
       </w:pPr>
       <w:r>
-        <w:t xml:space="preserve">Follow the steps for the statistical analysis as described for VBM, select the smoothed Jacobian determinants (e.g. </w:t>
-      </w:r>
-      <w:proofErr w:type="spellStart"/>
-      <w:r>
-        <w:t>swj</w:t>
-      </w:r>
-      <w:proofErr w:type="spellEnd"/>
-      <w:r>
-        <w:t>_*.</w:t>
-      </w:r>
-      <w:proofErr w:type="spellStart"/>
-      <w:r>
-        <w:t>nii</w:t>
-      </w:r>
-      <w:proofErr w:type="spellEnd"/>
-      <w:r>
-        <w:t xml:space="preserve"> ) and change the following parameters:</w:t>
+        <w:t>Follow the steps for the statistical analysis as described for VBM, select the smoothed Jacobian determinants (e.g. swj_*.nii ) and change the following parameters:</w:t>
       </w:r>
     </w:p>
     <w:p>
@@ -29960,30 +29321,8 @@
         <w:rPr>
           <w:b/>
         </w:rPr>
-        <w:t>../spm12/</w:t>
-      </w:r>
-      <w:proofErr w:type="spellStart"/>
-      <w:r>
-        <w:rPr>
-          <w:b/>
-        </w:rPr>
-        <w:t>tpm</w:t>
-      </w:r>
-      <w:proofErr w:type="spellEnd"/>
-      <w:r>
-        <w:rPr>
-          <w:b/>
-        </w:rPr>
-        <w:t>/</w:t>
-      </w:r>
-      <w:proofErr w:type="spellStart"/>
-      <w:r>
-        <w:rPr>
-          <w:b/>
-        </w:rPr>
-        <w:t>mask_ICV.nii</w:t>
-      </w:r>
-      <w:proofErr w:type="spellEnd"/>
+        <w:t>../spm12/tpm/mask_ICV.nii</w:t>
+      </w:r>
     </w:p>
     <w:p>
       <w:pPr>
@@ -29999,20 +29338,20 @@
           <w:lang w:val="en-US"/>
         </w:rPr>
       </w:pPr>
-      <w:bookmarkStart w:id="135" w:name="_Toc328131082"/>
-      <w:bookmarkStart w:id="136" w:name="_Toc366501901"/>
-      <w:bookmarkStart w:id="137" w:name="_Toc380419931"/>
-      <w:bookmarkStart w:id="138" w:name="_Toc516755269"/>
+      <w:bookmarkStart w:id="136" w:name="_Toc328131082"/>
+      <w:bookmarkStart w:id="137" w:name="_Toc366501901"/>
+      <w:bookmarkStart w:id="138" w:name="_Toc380419931"/>
+      <w:bookmarkStart w:id="139" w:name="_Toc516755269"/>
       <w:r>
         <w:rPr>
           <w:lang w:val="en-US"/>
         </w:rPr>
         <w:t>Surface-based morphometry (SBM)</w:t>
       </w:r>
-      <w:bookmarkEnd w:id="135"/>
       <w:bookmarkEnd w:id="136"/>
       <w:bookmarkEnd w:id="137"/>
       <w:bookmarkEnd w:id="138"/>
+      <w:bookmarkEnd w:id="139"/>
     </w:p>
     <w:p>
       <w:pPr>
@@ -30077,23 +29416,7 @@
         <w:t>which</w:t>
       </w:r>
       <w:r>
-        <w:t xml:space="preserve"> measure surface complexity in 3D (</w:t>
-      </w:r>
-      <w:proofErr w:type="spellStart"/>
-      <w:r>
-        <w:t>Yotter</w:t>
-      </w:r>
-      <w:proofErr w:type="spellEnd"/>
-      <w:r>
-        <w:t xml:space="preserve"> et al. 2011b) or cortical thickness (</w:t>
-      </w:r>
-      <w:proofErr w:type="spellStart"/>
-      <w:r>
-        <w:t>Gaser</w:t>
-      </w:r>
-      <w:proofErr w:type="spellEnd"/>
-      <w:r>
-        <w:t xml:space="preserve"> et al. 2016). </w:t>
+        <w:t xml:space="preserve"> measure surface complexity in 3D (Yotter et al. 2011b) or cortical thickness (Gaser et al. 2016). </w:t>
       </w:r>
       <w:r>
         <w:t>In addition</w:t>
@@ -30187,15 +29510,7 @@
         <w:t>s</w:t>
       </w:r>
       <w:r>
-        <w:t xml:space="preserve"> (</w:t>
-      </w:r>
-      <w:proofErr w:type="spellStart"/>
-      <w:r>
-        <w:t>Dahnke</w:t>
-      </w:r>
-      <w:proofErr w:type="spellEnd"/>
-      <w:r>
-        <w:t xml:space="preserve"> et al. 2012a).</w:t>
+        <w:t xml:space="preserve"> (Dahnke et al. 2012a).</w:t>
       </w:r>
     </w:p>
     <w:p/>
@@ -30246,31 +29561,7 @@
         <w:t>ing</w:t>
       </w:r>
       <w:r>
-        <w:t xml:space="preserve"> relationship described by the WM distance. This projection-based thickness (PBT) allows the handling of partial volume information, </w:t>
-      </w:r>
-      <w:proofErr w:type="spellStart"/>
-      <w:r>
-        <w:t>sulcal</w:t>
-      </w:r>
-      <w:proofErr w:type="spellEnd"/>
-      <w:r>
-        <w:t xml:space="preserve"> blurring, and </w:t>
-      </w:r>
-      <w:proofErr w:type="spellStart"/>
-      <w:r>
-        <w:t>sulcal</w:t>
-      </w:r>
-      <w:proofErr w:type="spellEnd"/>
-      <w:r>
-        <w:t xml:space="preserve"> asymmetries without explicit sulcus reconstruction (</w:t>
-      </w:r>
-      <w:proofErr w:type="spellStart"/>
-      <w:r>
-        <w:t>Dahnke</w:t>
-      </w:r>
-      <w:proofErr w:type="spellEnd"/>
-      <w:r>
-        <w:t xml:space="preserve"> et al. 2012b). </w:t>
+        <w:t xml:space="preserve"> relationship described by the WM distance. This projection-based thickness (PBT) allows the handling of partial volume information, sulcal blurring, and sulcal asymmetries without explicit sulcus reconstruction (Dahnke et al. 2012b). </w:t>
       </w:r>
     </w:p>
     <w:p/>
@@ -30313,15 +29604,7 @@
         <w:t>based</w:t>
       </w:r>
       <w:r>
-        <w:t xml:space="preserve"> on spherical harmonics (</w:t>
-      </w:r>
-      <w:proofErr w:type="spellStart"/>
-      <w:r>
-        <w:t>Yotter</w:t>
-      </w:r>
-      <w:proofErr w:type="spellEnd"/>
-      <w:r>
-        <w:t xml:space="preserve"> et al. 2011a). First</w:t>
+        <w:t xml:space="preserve"> on spherical harmonics (Yotter et al. 2011a). First</w:t>
       </w:r>
       <w:r>
         <w:t xml:space="preserve"> of all</w:t>
@@ -30409,15 +29692,7 @@
     </w:p>
     <w:p>
       <w:r>
-        <w:t xml:space="preserve">A spherical map of a cortical surface is usually necessary to </w:t>
-      </w:r>
-      <w:proofErr w:type="spellStart"/>
-      <w:r>
-        <w:t>reparameterize</w:t>
-      </w:r>
-      <w:proofErr w:type="spellEnd"/>
-      <w:r>
-        <w:t xml:space="preserve"> the surface mesh into a common coordinate system to </w:t>
+        <w:t xml:space="preserve">A spherical map of a cortical surface is usually necessary to reparameterize the surface mesh into a common coordinate system to </w:t>
       </w:r>
       <w:r>
         <w:t xml:space="preserve">enable </w:t>
@@ -30435,15 +29710,7 @@
         <w:t>which leads to</w:t>
       </w:r>
       <w:r>
-        <w:t xml:space="preserve"> an improved reparameterization of the cortical surface mesh (</w:t>
-      </w:r>
-      <w:proofErr w:type="spellStart"/>
-      <w:r>
-        <w:t>Yotter</w:t>
-      </w:r>
-      <w:proofErr w:type="spellEnd"/>
-      <w:r>
-        <w:t xml:space="preserve"> et al. 2011c).</w:t>
+        <w:t xml:space="preserve"> an improved reparameterization of the cortical surface mesh (Yotter et al. 2011c).</w:t>
       </w:r>
     </w:p>
     <w:p/>
@@ -30470,39 +29737,7 @@
         <w:t>DARTEL</w:t>
       </w:r>
       <w:r>
-        <w:t xml:space="preserve"> algorithm to the surface (</w:t>
-      </w:r>
-      <w:proofErr w:type="spellStart"/>
-      <w:r>
-        <w:t>Ashburner</w:t>
-      </w:r>
-      <w:proofErr w:type="spellEnd"/>
-      <w:r>
-        <w:t>, 2007) to work with spherical maps (</w:t>
-      </w:r>
-      <w:proofErr w:type="spellStart"/>
-      <w:r>
-        <w:t>Yotter</w:t>
-      </w:r>
-      <w:proofErr w:type="spellEnd"/>
-      <w:r>
-        <w:t xml:space="preserve"> et al. 2011d). We apply a multi-grid approach that uses </w:t>
-      </w:r>
-      <w:proofErr w:type="spellStart"/>
-      <w:r>
-        <w:t>reparameterized</w:t>
-      </w:r>
-      <w:proofErr w:type="spellEnd"/>
-      <w:r>
-        <w:t xml:space="preserve"> values of </w:t>
-      </w:r>
-      <w:proofErr w:type="spellStart"/>
-      <w:r>
-        <w:t>sulcal</w:t>
-      </w:r>
-      <w:proofErr w:type="spellEnd"/>
-      <w:r>
-        <w:t xml:space="preserve"> depth and shape index defined on the sphere to estimate a flow field that allows </w:t>
+        <w:t xml:space="preserve"> algorithm to the surface (Ashburner, 2007) to work with spherical maps (Yotter et al. 2011d). We apply a multi-grid approach that uses reparameterized values of sulcal depth and shape index defined on the sphere to estimate a flow field that allows </w:t>
       </w:r>
       <w:r>
         <w:t>the deformation of</w:t>
@@ -30634,23 +29869,7 @@
         <w:sym w:font="Wingdings" w:char="F0E0"/>
       </w:r>
       <w:r>
-        <w:t xml:space="preserve"> Select the surface data (e.g. [</w:t>
-      </w:r>
-      <w:proofErr w:type="spellStart"/>
-      <w:r>
-        <w:t>lr</w:t>
-      </w:r>
-      <w:proofErr w:type="spellEnd"/>
-      <w:r>
-        <w:t>]</w:t>
-      </w:r>
-      <w:proofErr w:type="spellStart"/>
-      <w:r>
-        <w:t>h.thickness</w:t>
-      </w:r>
-      <w:proofErr w:type="spellEnd"/>
-      <w:r>
-        <w:t xml:space="preserve">.*) </w:t>
+        <w:t xml:space="preserve"> Select the surface data (e.g. [lr]h.thickness.*) </w:t>
       </w:r>
     </w:p>
     <w:p>
@@ -30722,15 +29941,7 @@
         <w:t>T</w:t>
       </w:r>
       <w:r>
-        <w:t xml:space="preserve">o use multi-threading the CAT12 segmentation job with multiple subjects can be split into separate processes that run in the background. You can even close </w:t>
-      </w:r>
-      <w:proofErr w:type="spellStart"/>
-      <w:r>
-        <w:t>Matlab</w:t>
-      </w:r>
-      <w:proofErr w:type="spellEnd"/>
-      <w:r>
-        <w:t>, which will not affect the processes that will run in the background without GUI. If you don</w:t>
+        <w:t>o use multi-threading the CAT12 segmentation job with multiple subjects can be split into separate processes that run in the background. You can even close Matlab, which will not affect the processes that will run in the background without GUI. If you don</w:t>
       </w:r>
       <w:r>
         <w:t>’t</w:t>
@@ -30895,23 +30106,7 @@
         <w:sym w:font="Wingdings" w:char="F0E0"/>
       </w:r>
       <w:r>
-        <w:t xml:space="preserve"> Select the central surface data (e.g. [</w:t>
-      </w:r>
-      <w:proofErr w:type="spellStart"/>
-      <w:r>
-        <w:t>lr</w:t>
-      </w:r>
-      <w:proofErr w:type="spellEnd"/>
-      <w:r>
-        <w:t>]</w:t>
-      </w:r>
-      <w:proofErr w:type="spellStart"/>
-      <w:r>
-        <w:t>h.central</w:t>
-      </w:r>
-      <w:proofErr w:type="spellEnd"/>
-      <w:r>
-        <w:t xml:space="preserve">.*) </w:t>
+        <w:t xml:space="preserve"> Select the central surface data (e.g. [lr]h.central.*) </w:t>
       </w:r>
     </w:p>
     <w:p>
@@ -30935,23 +30130,7 @@
         <w:spacing w:before="60"/>
       </w:pPr>
       <w:r>
-        <w:t xml:space="preserve">Extract gyrification index (GI) based on absolute mean curvature. The method is described in </w:t>
-      </w:r>
-      <w:proofErr w:type="spellStart"/>
-      <w:r>
-        <w:t>Luders</w:t>
-      </w:r>
-      <w:proofErr w:type="spellEnd"/>
-      <w:r>
-        <w:t xml:space="preserve"> et al. </w:t>
-      </w:r>
-      <w:proofErr w:type="spellStart"/>
-      <w:r>
-        <w:t>NeuroImage</w:t>
-      </w:r>
-      <w:proofErr w:type="spellEnd"/>
-      <w:r>
-        <w:t>, 29: 1224-1230, 2006.</w:t>
+        <w:t>Extract gyrification index (GI) based on absolute mean curvature. The method is described in Luders et al. NeuroImage, 29: 1224-1230, 2006.</w:t>
       </w:r>
     </w:p>
     <w:p>
@@ -30971,15 +30150,7 @@
         <w:pStyle w:val="BatchComment"/>
       </w:pPr>
       <w:r>
-        <w:t xml:space="preserve">Extract Cortical complexity (fractal dimension) which is described in </w:t>
-      </w:r>
-      <w:proofErr w:type="spellStart"/>
-      <w:r>
-        <w:t>Yotter</w:t>
-      </w:r>
-      <w:proofErr w:type="spellEnd"/>
-      <w:r>
-        <w:t xml:space="preserve"> et al. Neuroimage, 56(3): 961-973, 2011.</w:t>
+        <w:t>Extract Cortical complexity (fractal dimension) which is described in Yotter et al. Neuroimage, 56(3): 961-973, 2011.</w:t>
       </w:r>
     </w:p>
     <w:p>
@@ -31297,15 +30468,7 @@
         <w:t>on</w:t>
       </w:r>
       <w:r>
-        <w:t xml:space="preserve"> the </w:t>
-      </w:r>
-      <w:proofErr w:type="spellStart"/>
-      <w:r>
-        <w:t>Freesurfer</w:t>
-      </w:r>
-      <w:proofErr w:type="spellEnd"/>
-      <w:r>
-        <w:t xml:space="preserve"> average surface:</w:t>
+        <w:t xml:space="preserve"> the Freesurfer average surface:</w:t>
       </w:r>
     </w:p>
     <w:p>
@@ -31341,20 +30504,20 @@
           <w:lang w:val="en-US"/>
         </w:rPr>
       </w:pPr>
-      <w:bookmarkStart w:id="139" w:name="_Toc328131083"/>
-      <w:bookmarkStart w:id="140" w:name="_Toc366501902"/>
-      <w:bookmarkStart w:id="141" w:name="_Toc380419932"/>
-      <w:bookmarkStart w:id="142" w:name="_Toc516755270"/>
+      <w:bookmarkStart w:id="140" w:name="_Toc328131083"/>
+      <w:bookmarkStart w:id="141" w:name="_Toc366501902"/>
+      <w:bookmarkStart w:id="142" w:name="_Toc380419932"/>
+      <w:bookmarkStart w:id="143" w:name="_Toc516755270"/>
       <w:r>
         <w:rPr>
           <w:lang w:val="en-US"/>
         </w:rPr>
         <w:t>Region of interest (ROI) analysis</w:t>
       </w:r>
-      <w:bookmarkEnd w:id="139"/>
       <w:bookmarkEnd w:id="140"/>
       <w:bookmarkEnd w:id="141"/>
       <w:bookmarkEnd w:id="142"/>
+      <w:bookmarkEnd w:id="143"/>
     </w:p>
     <w:p>
       <w:pPr>
@@ -31367,15 +30530,7 @@
         <w:t>enables the</w:t>
       </w:r>
       <w:r>
-        <w:t xml:space="preserve"> estimation of tissue volumes (and additional surface parameters such as cortical thickness) for different volume and surface-based atlas maps (</w:t>
-      </w:r>
-      <w:proofErr w:type="spellStart"/>
-      <w:r>
-        <w:t>Gaser</w:t>
-      </w:r>
-      <w:proofErr w:type="spellEnd"/>
-      <w:r>
-        <w:t xml:space="preserve"> et al. 2016). All of these results are estimated in </w:t>
+        <w:t xml:space="preserve"> estimation of tissue volumes (and additional surface parameters such as cortical thickness) for different volume and surface-based atlas maps (Gaser et al. 2016). All of these results are estimated in </w:t>
       </w:r>
       <w:r>
         <w:t xml:space="preserve">the </w:t>
@@ -31399,13 +30554,8 @@
         <w:t>catROI[s]_*.xml</w:t>
       </w:r>
       <w:r>
-        <w:t xml:space="preserve"> contains information of all atlases as data structure for one dataset and the optional “s” indicates surface atlases. You can use the CAT function “</w:t>
-      </w:r>
-      <w:proofErr w:type="spellStart"/>
-      <w:r>
-        <w:t>cat_io_xml</w:t>
-      </w:r>
-      <w:proofErr w:type="spellEnd"/>
+        <w:t xml:space="preserve"> contains information of all atlases as data structure for one dataset and the optional “s” indicates surface atlases. You can use the CAT function “cat_io_xml</w:t>
+      </w:r>
       <w:r>
         <w:rPr>
           <w:i/>
@@ -31570,15 +30720,7 @@
         <w:t xml:space="preserve"> Analyze ROIs</w:t>
       </w:r>
       <w:r>
-        <w:t xml:space="preserve">. Here, the </w:t>
-      </w:r>
-      <w:proofErr w:type="spellStart"/>
-      <w:r>
-        <w:t>SPM.mat</w:t>
-      </w:r>
-      <w:proofErr w:type="spellEnd"/>
-      <w:r>
-        <w:t xml:space="preserve"> file is used to get information about all </w:t>
+        <w:t xml:space="preserve">. Here, the SPM.mat file is used to get information about all </w:t>
       </w:r>
       <w:r>
         <w:t>corresponding</w:t>
@@ -31590,15 +30732,7 @@
         <w:t>In this way</w:t>
       </w:r>
       <w:r>
-        <w:t xml:space="preserve">, the same statistical analysis saved in the </w:t>
-      </w:r>
-      <w:proofErr w:type="spellStart"/>
-      <w:r>
-        <w:t>SPM.mat</w:t>
-      </w:r>
-      <w:proofErr w:type="spellEnd"/>
-      <w:r>
-        <w:t xml:space="preserve"> file is applied to your ROI data. You can then select a contrast, a threshold </w:t>
+        <w:t xml:space="preserve">, the same statistical analysis saved in the SPM.mat file is applied to your ROI data. You can then select a contrast, a threshold </w:t>
       </w:r>
       <w:r>
         <w:t>value and a measurement type</w:t>
@@ -31616,37 +30750,13 @@
         <w:t>d</w:t>
       </w:r>
       <w:r>
-        <w:t xml:space="preserve"> (e.g. </w:t>
-      </w:r>
-      <w:proofErr w:type="spellStart"/>
-      <w:r>
-        <w:t>Vgm</w:t>
-      </w:r>
-      <w:proofErr w:type="spellEnd"/>
-      <w:r>
-        <w:t xml:space="preserve">, </w:t>
-      </w:r>
-      <w:proofErr w:type="spellStart"/>
-      <w:r>
-        <w:t>Vwm</w:t>
-      </w:r>
-      <w:proofErr w:type="spellEnd"/>
-      <w:r>
-        <w:t xml:space="preserve">, thickness, gyrification...) and choose between different atlas maps. The results </w:t>
+        <w:t xml:space="preserve"> (e.g. Vgm, Vwm, thickness, gyrification...) and choose between different atlas maps. The results </w:t>
       </w:r>
       <w:r>
         <w:t xml:space="preserve">are </w:t>
       </w:r>
       <w:r>
-        <w:t xml:space="preserve">printed and saved as </w:t>
-      </w:r>
-      <w:proofErr w:type="spellStart"/>
-      <w:r>
-        <w:t>thresholded</w:t>
-      </w:r>
-      <w:proofErr w:type="spellEnd"/>
-      <w:r>
-        <w:t xml:space="preserve"> log-p volume or surface map:</w:t>
+        <w:t>printed and saved as thresholded log-p volume or surface map:</w:t>
       </w:r>
     </w:p>
     <w:p>
@@ -31654,7 +30764,6 @@
         <w:ind w:left="720"/>
         <w:outlineLvl w:val="0"/>
       </w:pPr>
-      <w:proofErr w:type="spellStart"/>
       <w:r>
         <w:t>logP</w:t>
       </w:r>
@@ -31667,7 +30776,6 @@
       <w:r>
         <w:t>.nii</w:t>
       </w:r>
-      <w:proofErr w:type="spellEnd"/>
     </w:p>
     <w:p>
       <w:pPr>
@@ -31675,19 +30783,7 @@
         <w:outlineLvl w:val="0"/>
       </w:pPr>
       <w:r>
-        <w:t>[</w:t>
-      </w:r>
-      <w:proofErr w:type="spellStart"/>
-      <w:r>
-        <w:t>lr</w:t>
-      </w:r>
-      <w:proofErr w:type="spellEnd"/>
-      <w:r>
-        <w:t>]</w:t>
-      </w:r>
-      <w:proofErr w:type="spellStart"/>
-      <w:r>
-        <w:t>h.logP</w:t>
+        <w:t>[lr]h.logP</w:t>
       </w:r>
       <w:r>
         <w:rPr>
@@ -31698,7 +30794,6 @@
       <w:r>
         <w:t>.gii</w:t>
       </w:r>
-      <w:proofErr w:type="spellEnd"/>
     </w:p>
     <w:p>
       <w:pPr>
@@ -31788,23 +30883,7 @@
         <w:t>T</w:t>
       </w:r>
       <w:r>
-        <w:t xml:space="preserve">o analyze different measures (e.g. </w:t>
-      </w:r>
-      <w:proofErr w:type="spellStart"/>
-      <w:r>
-        <w:t>Vgm</w:t>
-      </w:r>
-      <w:proofErr w:type="spellEnd"/>
-      <w:r>
-        <w:t>/</w:t>
-      </w:r>
-      <w:proofErr w:type="spellStart"/>
-      <w:r>
-        <w:t>Vwm</w:t>
-      </w:r>
-      <w:proofErr w:type="spellEnd"/>
-      <w:r>
-        <w:t xml:space="preserve"> for volumes or thickness/gyrification for surfaces) you can use any existing volume-based analysis to extract different volume measures</w:t>
+        <w:t>o analyze different measures (e.g. Vgm/Vwm for volumes or thickness/gyrification for surfaces) you can use any existing volume-based analysis to extract different volume measures</w:t>
       </w:r>
       <w:r>
         <w:t>,</w:t>
@@ -31816,29 +30895,13 @@
         <w:t xml:space="preserve"> you</w:t>
       </w:r>
       <w:r>
-        <w:t xml:space="preserve"> an example: An existing </w:t>
-      </w:r>
-      <w:proofErr w:type="spellStart"/>
-      <w:r>
-        <w:t>SPM.mat</w:t>
-      </w:r>
-      <w:proofErr w:type="spellEnd"/>
-      <w:r>
-        <w:t xml:space="preserve"> file with a VBM analysis of GM allows you to analyze ROI measures for both, GM as well as WM. </w:t>
+        <w:t xml:space="preserve"> an example: An existing SPM.mat file with a VBM analysis of GM allows you to analyze ROI measures for both, GM as well as WM. </w:t>
       </w:r>
       <w:r>
         <w:t>Therefore</w:t>
       </w:r>
       <w:r>
-        <w:t xml:space="preserve">, it is not necessary to have a </w:t>
-      </w:r>
-      <w:proofErr w:type="spellStart"/>
-      <w:r>
-        <w:t>SPM.mat</w:t>
-      </w:r>
-      <w:proofErr w:type="spellEnd"/>
-      <w:r>
-        <w:t xml:space="preserve"> file of a VBM analysis of WM. The same </w:t>
+        <w:t xml:space="preserve">, it is not necessary to have a SPM.mat file of a VBM analysis of WM. The same </w:t>
       </w:r>
       <w:r>
         <w:t>applies</w:t>
@@ -31855,13 +30918,8 @@
       <w:r>
         <w:t xml:space="preserve">already have an </w:t>
       </w:r>
-      <w:proofErr w:type="spellStart"/>
-      <w:r>
-        <w:t>SPM.mat</w:t>
-      </w:r>
-      <w:proofErr w:type="spellEnd"/>
-      <w:r>
-        <w:t xml:space="preserve"> for the analysis of cortical thickness</w:t>
+      <w:r>
+        <w:t>SPM.mat for the analysis of cortical thickness</w:t>
       </w:r>
       <w:r>
         <w:t>,</w:t>
@@ -31933,15 +30991,7 @@
         <w:outlineLvl w:val="0"/>
       </w:pPr>
       <w:r>
-        <w:t xml:space="preserve">For ROI analysis of surfaces you can select the </w:t>
-      </w:r>
-      <w:proofErr w:type="spellStart"/>
-      <w:r>
-        <w:t>SPM.mat</w:t>
-      </w:r>
-      <w:proofErr w:type="spellEnd"/>
-      <w:r>
-        <w:t xml:space="preserve"> file of the analysis</w:t>
+        <w:t>For ROI analysis of surfaces you can select the SPM.mat file of the analysis</w:t>
       </w:r>
       <w:r>
         <w:t>,</w:t>
@@ -32091,15 +31141,7 @@
         <w:sym w:font="Wingdings" w:char="F0E0"/>
       </w:r>
       <w:r>
-        <w:t xml:space="preserve"> Define output name for csv file. This name is extended by the atlas name and the name of the measure (e.g. “</w:t>
-      </w:r>
-      <w:proofErr w:type="spellStart"/>
-      <w:r>
-        <w:t>Vgm</w:t>
-      </w:r>
-      <w:proofErr w:type="spellEnd"/>
-      <w:r>
-        <w:t>” for gray matter volume)</w:t>
+        <w:t xml:space="preserve"> Define output name for csv file. This name is extended by the atlas name and the name of the measure (e.g. “Vgm” for gray matter volume)</w:t>
       </w:r>
     </w:p>
     <w:p>
@@ -32118,15 +31160,7 @@
         <w:t>ment</w:t>
       </w:r>
       <w:r>
-        <w:t xml:space="preserve"> (e.g. “</w:t>
-      </w:r>
-      <w:proofErr w:type="spellStart"/>
-      <w:r>
-        <w:t>Vgm</w:t>
-      </w:r>
-      <w:proofErr w:type="spellEnd"/>
-      <w:r>
-        <w:t xml:space="preserve">” for gray matter volume) and each atlas a separate CSV file is written. This works for both volume </w:t>
+        <w:t xml:space="preserve"> (e.g. “Vgm” for gray matter volume) and each atlas a separate CSV file is written. This works for both volume </w:t>
       </w:r>
       <w:r>
         <w:t>and</w:t>
@@ -32138,15 +31172,7 @@
         <w:t>with</w:t>
       </w:r>
       <w:r>
-        <w:t xml:space="preserve"> this function (surface-based ROI values are indicated by an additional “s”, e.g. ''</w:t>
-      </w:r>
-      <w:proofErr w:type="spellStart"/>
-      <w:r>
-        <w:t>catROIs</w:t>
-      </w:r>
-      <w:proofErr w:type="spellEnd"/>
-      <w:r>
-        <w:t xml:space="preserve">_''). You can use external software such as Excel or SPSS to </w:t>
+        <w:t xml:space="preserve"> this function (surface-based ROI values are indicated by an additional “s”, e.g. ''catROIs_''). You can use external software such as Excel or SPSS to </w:t>
       </w:r>
       <w:r>
         <w:t>import</w:t>
@@ -32270,15 +31296,7 @@
         <w:t>of</w:t>
       </w:r>
       <w:r>
-        <w:t xml:space="preserve"> the SPM </w:t>
-      </w:r>
-      <w:proofErr w:type="spellStart"/>
-      <w:r>
-        <w:t>Neuromorphometrics</w:t>
-      </w:r>
-      <w:proofErr w:type="spellEnd"/>
-      <w:r>
-        <w:t xml:space="preserve"> atlas. </w:t>
+        <w:t xml:space="preserve"> the SPM Neuromorphometrics atlas. </w:t>
       </w:r>
       <w:r>
         <w:t>T</w:t>
@@ -32298,14 +31316,12 @@
       <w:r>
         <w:t xml:space="preserve"> call the </w:t>
       </w:r>
-      <w:proofErr w:type="spellStart"/>
       <w:r>
         <w:rPr>
           <w:i/>
         </w:rPr>
         <w:t>cat_install_atlases</w:t>
       </w:r>
-      <w:proofErr w:type="spellEnd"/>
       <w:r>
         <w:t xml:space="preserve"> </w:t>
       </w:r>
@@ -32319,15 +31335,7 @@
         <w:t>,</w:t>
       </w:r>
       <w:r>
-        <w:t xml:space="preserve"> only </w:t>
-      </w:r>
-      <w:proofErr w:type="spellStart"/>
-      <w:r>
-        <w:t>Neuromorphometics</w:t>
-      </w:r>
-      <w:proofErr w:type="spellEnd"/>
-      <w:r>
-        <w:t xml:space="preserve">, LPBA40, and Hammers atlas </w:t>
+        <w:t xml:space="preserve"> only Neuromorphometics, LPBA40, and Hammers atlas </w:t>
       </w:r>
       <w:r>
         <w:t xml:space="preserve">maps are used, which </w:t>
@@ -32342,15 +31350,7 @@
         <w:t xml:space="preserve"> </w:t>
       </w:r>
       <w:r>
-        <w:t>by a leading ''</w:t>
-      </w:r>
-      <w:proofErr w:type="spellStart"/>
-      <w:r>
-        <w:t>dartel</w:t>
-      </w:r>
-      <w:proofErr w:type="spellEnd"/>
-      <w:r>
-        <w:t>_'' in the name.</w:t>
+        <w:t>by a leading ''dartel_'' in the name.</w:t>
       </w:r>
     </w:p>
     <w:p>
@@ -32427,20 +31427,20 @@
           <w:lang w:val="en-US"/>
         </w:rPr>
       </w:pPr>
-      <w:bookmarkStart w:id="143" w:name="_Toc328131084"/>
-      <w:bookmarkStart w:id="144" w:name="_Toc366501903"/>
-      <w:bookmarkStart w:id="145" w:name="_Toc380419933"/>
-      <w:bookmarkStart w:id="146" w:name="_Toc516755271"/>
+      <w:bookmarkStart w:id="144" w:name="_Toc328131084"/>
+      <w:bookmarkStart w:id="145" w:name="_Toc366501903"/>
+      <w:bookmarkStart w:id="146" w:name="_Toc380419933"/>
+      <w:bookmarkStart w:id="147" w:name="_Toc516755271"/>
       <w:r>
         <w:rPr>
           <w:lang w:val="en-US"/>
         </w:rPr>
         <w:t>Additional information on native, normalized and modulated volumes</w:t>
       </w:r>
-      <w:bookmarkEnd w:id="143"/>
       <w:bookmarkEnd w:id="144"/>
       <w:bookmarkEnd w:id="145"/>
       <w:bookmarkEnd w:id="146"/>
+      <w:bookmarkEnd w:id="147"/>
     </w:p>
     <w:p>
       <w:pPr>
@@ -32744,15 +31744,7 @@
         <w:t>T</w:t>
       </w:r>
       <w:r>
-        <w:t>his option is similar to using “</w:t>
-      </w:r>
-      <w:proofErr w:type="spellStart"/>
-      <w:r>
-        <w:t>Affine+non-linear</w:t>
-      </w:r>
-      <w:proofErr w:type="spellEnd"/>
-      <w:r>
-        <w:t xml:space="preserve">” (see above) in combination with “global normalization” (when building the statistical model </w:t>
+        <w:t xml:space="preserve">his option is similar to using “Affine+non-linear” (see above) in combination with “global normalization” (when building the statistical model </w:t>
       </w:r>
       <w:r>
         <w:t>with</w:t>
@@ -32821,10 +31813,10 @@
           <w:lang w:val="en-US"/>
         </w:rPr>
       </w:pPr>
-      <w:bookmarkStart w:id="147" w:name="_Toc328131085"/>
-      <w:bookmarkStart w:id="148" w:name="_Toc366501904"/>
-      <w:bookmarkStart w:id="149" w:name="_Toc380419934"/>
-      <w:bookmarkStart w:id="150" w:name="_Toc516755272"/>
+      <w:bookmarkStart w:id="148" w:name="_Toc328131085"/>
+      <w:bookmarkStart w:id="149" w:name="_Toc366501904"/>
+      <w:bookmarkStart w:id="150" w:name="_Toc380419934"/>
+      <w:bookmarkStart w:id="151" w:name="_Toc516755272"/>
       <w:r>
         <w:rPr>
           <w:lang w:val="en-US"/>
@@ -32832,31 +31824,15 @@
         <w:lastRenderedPageBreak/>
         <w:t>Naming convention of output files</w:t>
       </w:r>
-      <w:bookmarkEnd w:id="147"/>
       <w:bookmarkEnd w:id="148"/>
       <w:bookmarkEnd w:id="149"/>
       <w:bookmarkEnd w:id="150"/>
+      <w:bookmarkEnd w:id="151"/>
     </w:p>
     <w:p/>
     <w:p>
       <w:r>
-        <w:t xml:space="preserve">Please note that the resulting files of CAT12 are organized in separate subfolders (e.g. </w:t>
-      </w:r>
-      <w:proofErr w:type="spellStart"/>
-      <w:r>
-        <w:t>mri</w:t>
-      </w:r>
-      <w:proofErr w:type="spellEnd"/>
-      <w:r>
-        <w:t xml:space="preserve">, report, surf, label). If you don't want to use subfolders you can change the option "cat12.extopts.subfolders" in </w:t>
-      </w:r>
-      <w:proofErr w:type="spellStart"/>
-      <w:r>
-        <w:t>cat_default.m</w:t>
-      </w:r>
-      <w:proofErr w:type="spellEnd"/>
-      <w:r>
-        <w:t xml:space="preserve"> to "0". </w:t>
+        <w:t xml:space="preserve">Please note that the resulting files of CAT12 are organized in separate subfolders (e.g. mri, report, surf, label). If you don't want to use subfolders you can change the option "cat12.extopts.subfolders" in cat_default.m to "0". </w:t>
       </w:r>
     </w:p>
     <w:p>
@@ -32885,23 +31861,7 @@
           <w:b/>
           <w:color w:val="000000"/>
         </w:rPr>
-        <w:t>Images (saved in subfolder "</w:t>
-      </w:r>
-      <w:proofErr w:type="spellStart"/>
-      <w:r>
-        <w:rPr>
-          <w:b/>
-          <w:color w:val="000000"/>
-        </w:rPr>
-        <w:t>mri</w:t>
-      </w:r>
-      <w:proofErr w:type="spellEnd"/>
-      <w:r>
-        <w:rPr>
-          <w:b/>
-          <w:color w:val="000000"/>
-        </w:rPr>
-        <w:t>")</w:t>
+        <w:t>Images (saved in subfolder "mri")</w:t>
       </w:r>
     </w:p>
     <w:tbl>
@@ -32988,17 +31948,8 @@
                 <w:color w:val="000000"/>
                 <w:szCs w:val="22"/>
               </w:rPr>
-              <w:t>[m[0]w]p[0123]*[_affine].</w:t>
+              <w:t>[m[0]w]p[0123]*[_affine].nii</w:t>
             </w:r>
-            <w:proofErr w:type="spellStart"/>
-            <w:r>
-              <w:rPr>
-                <w:color w:val="000000"/>
-                <w:szCs w:val="22"/>
-              </w:rPr>
-              <w:t>nii</w:t>
-            </w:r>
-            <w:proofErr w:type="spellEnd"/>
           </w:p>
         </w:tc>
       </w:tr>
@@ -33068,17 +32019,8 @@
                 <w:color w:val="000000"/>
                 <w:szCs w:val="22"/>
               </w:rPr>
-              <w:t>[w]m*.</w:t>
+              <w:t>[w]m*.nii</w:t>
             </w:r>
-            <w:proofErr w:type="spellStart"/>
-            <w:r>
-              <w:rPr>
-                <w:color w:val="000000"/>
-                <w:szCs w:val="22"/>
-              </w:rPr>
-              <w:t>nii</w:t>
-            </w:r>
-            <w:proofErr w:type="spellEnd"/>
           </w:p>
         </w:tc>
       </w:tr>
@@ -33143,31 +32085,13 @@
                 <w:szCs w:val="22"/>
               </w:rPr>
             </w:pPr>
-            <w:proofErr w:type="spellStart"/>
             <w:r>
               <w:rPr>
                 <w:color w:val="000000"/>
                 <w:szCs w:val="22"/>
               </w:rPr>
-              <w:t>wj</w:t>
+              <w:t>wj_*.nii</w:t>
             </w:r>
-            <w:proofErr w:type="spellEnd"/>
-            <w:r>
-              <w:rPr>
-                <w:color w:val="000000"/>
-                <w:szCs w:val="22"/>
-              </w:rPr>
-              <w:t>_*.</w:t>
-            </w:r>
-            <w:proofErr w:type="spellStart"/>
-            <w:r>
-              <w:rPr>
-                <w:color w:val="000000"/>
-                <w:szCs w:val="22"/>
-              </w:rPr>
-              <w:t>nii</w:t>
-            </w:r>
-            <w:proofErr w:type="spellEnd"/>
           </w:p>
         </w:tc>
       </w:tr>
@@ -33215,23 +32139,7 @@
                 <w:color w:val="000000"/>
                 <w:szCs w:val="22"/>
               </w:rPr>
-              <w:t>y_ (</w:t>
-            </w:r>
-            <w:proofErr w:type="spellStart"/>
-            <w:r>
-              <w:rPr>
-                <w:color w:val="000000"/>
-                <w:szCs w:val="22"/>
-              </w:rPr>
-              <w:t>iy</w:t>
-            </w:r>
-            <w:proofErr w:type="spellEnd"/>
-            <w:r>
-              <w:rPr>
-                <w:color w:val="000000"/>
-                <w:szCs w:val="22"/>
-              </w:rPr>
-              <w:t>_)</w:t>
+              <w:t>y_ (iy_)</w:t>
             </w:r>
           </w:p>
         </w:tc>
@@ -33253,55 +32161,7 @@
                 <w:color w:val="000000"/>
                 <w:szCs w:val="22"/>
               </w:rPr>
-              <w:t>y_*.</w:t>
-            </w:r>
-            <w:proofErr w:type="spellStart"/>
-            <w:r>
-              <w:rPr>
-                <w:color w:val="000000"/>
-                <w:szCs w:val="22"/>
-              </w:rPr>
-              <w:t>nii</w:t>
-            </w:r>
-            <w:proofErr w:type="spellEnd"/>
-            <w:r>
-              <w:rPr>
-                <w:color w:val="000000"/>
-                <w:szCs w:val="22"/>
-              </w:rPr>
-              <w:t xml:space="preserve"> (</w:t>
-            </w:r>
-            <w:proofErr w:type="spellStart"/>
-            <w:r>
-              <w:rPr>
-                <w:color w:val="000000"/>
-                <w:szCs w:val="22"/>
-              </w:rPr>
-              <w:t>iy</w:t>
-            </w:r>
-            <w:proofErr w:type="spellEnd"/>
-            <w:r>
-              <w:rPr>
-                <w:color w:val="000000"/>
-                <w:szCs w:val="22"/>
-              </w:rPr>
-              <w:t>_*.</w:t>
-            </w:r>
-            <w:proofErr w:type="spellStart"/>
-            <w:r>
-              <w:rPr>
-                <w:color w:val="000000"/>
-                <w:szCs w:val="22"/>
-              </w:rPr>
-              <w:t>nii</w:t>
-            </w:r>
-            <w:proofErr w:type="spellEnd"/>
-            <w:r>
-              <w:rPr>
-                <w:color w:val="000000"/>
-                <w:szCs w:val="22"/>
-              </w:rPr>
-              <w:t>)</w:t>
+              <w:t>y_*.nii (iy_*.nii)</w:t>
             </w:r>
           </w:p>
         </w:tc>
@@ -34074,20 +32934,8 @@
           <w:szCs w:val="24"/>
           <w:lang w:val="en-US"/>
         </w:rPr>
-        <w:t>SURF.TYPE.*.</w:t>
-      </w:r>
-      <w:proofErr w:type="spellStart"/>
-      <w:r>
-        <w:rPr>
-          <w:rFonts w:ascii="Calibri" w:hAnsi="Calibri"/>
-          <w:color w:val="000000"/>
-          <w:sz w:val="24"/>
-          <w:szCs w:val="24"/>
-          <w:lang w:val="en-US"/>
-        </w:rPr>
-        <w:t>gii</w:t>
-      </w:r>
-      <w:proofErr w:type="spellEnd"/>
+        <w:t>SURF.TYPE.*.gii</w:t>
+      </w:r>
     </w:p>
     <w:tbl>
       <w:tblPr>
@@ -34164,33 +33012,8 @@
                 <w:color w:val="000000"/>
                 <w:szCs w:val="22"/>
               </w:rPr>
-              <w:t xml:space="preserve">hemisphere [ </w:t>
+              <w:t>hemisphere [ lh | rh</w:t>
             </w:r>
-            <w:proofErr w:type="spellStart"/>
-            <w:r>
-              <w:rPr>
-                <w:color w:val="000000"/>
-                <w:szCs w:val="22"/>
-              </w:rPr>
-              <w:t>lh</w:t>
-            </w:r>
-            <w:proofErr w:type="spellEnd"/>
-            <w:r>
-              <w:rPr>
-                <w:color w:val="000000"/>
-                <w:szCs w:val="22"/>
-              </w:rPr>
-              <w:t xml:space="preserve"> | </w:t>
-            </w:r>
-            <w:proofErr w:type="spellStart"/>
-            <w:r>
-              <w:rPr>
-                <w:color w:val="000000"/>
-                <w:szCs w:val="22"/>
-              </w:rPr>
-              <w:t>rh</w:t>
-            </w:r>
-            <w:proofErr w:type="spellEnd"/>
             <w:r>
               <w:rPr>
                 <w:color w:val="000000"/>
@@ -34457,55 +33280,27 @@
                 <w:szCs w:val="22"/>
               </w:rPr>
             </w:pPr>
-            <w:proofErr w:type="spellStart"/>
             <w:r>
               <w:rPr>
                 <w:color w:val="000000"/>
                 <w:szCs w:val="22"/>
               </w:rPr>
-              <w:t>sqrtsulc</w:t>
-            </w:r>
-            <w:proofErr w:type="spellEnd"/>
-            <w:r>
-              <w:rPr>
-                <w:color w:val="000000"/>
-                <w:szCs w:val="22"/>
-              </w:rPr>
-              <w:t xml:space="preserve"> - sqrt-transformed values</w:t>
+              <w:t>sqrtsulc - sqrt-transformed values</w:t>
             </w:r>
             <w:r>
               <w:rPr>
                 <w:color w:val="000000"/>
                 <w:szCs w:val="22"/>
               </w:rPr>
-              <w:t xml:space="preserve"> of </w:t>
+              <w:t xml:space="preserve"> of sulca</w:t>
             </w:r>
-            <w:proofErr w:type="spellStart"/>
             <w:r>
               <w:rPr>
                 <w:color w:val="000000"/>
                 <w:szCs w:val="22"/>
               </w:rPr>
-              <w:t>sulca</w:t>
+              <w:t xml:space="preserve">l depth based on the </w:t>
             </w:r>
-            <w:bookmarkStart w:id="151" w:name="_GoBack"/>
-            <w:bookmarkEnd w:id="151"/>
-            <w:r>
-              <w:rPr>
-                <w:color w:val="000000"/>
-                <w:szCs w:val="22"/>
-              </w:rPr>
-              <w:t>l</w:t>
-            </w:r>
-            <w:proofErr w:type="spellEnd"/>
-            <w:r>
-              <w:rPr>
-                <w:color w:val="000000"/>
-                <w:szCs w:val="22"/>
-              </w:rPr>
-              <w:t xml:space="preserve"> depth based on the </w:t>
-            </w:r>
-            <w:proofErr w:type="spellStart"/>
             <w:r>
               <w:rPr>
                 <w:color w:val="000000"/>
@@ -34513,7 +33308,6 @@
               </w:rPr>
               <w:t>euclidean</w:t>
             </w:r>
-            <w:proofErr w:type="spellEnd"/>
             <w:r>
               <w:rPr>
                 <w:color w:val="000000"/>
@@ -34598,21 +33392,12 @@
                 <w:szCs w:val="22"/>
               </w:rPr>
             </w:pPr>
-            <w:proofErr w:type="spellStart"/>
             <w:r>
               <w:rPr>
                 <w:color w:val="000000"/>
                 <w:szCs w:val="22"/>
               </w:rPr>
-              <w:t>fractaldimension</w:t>
-            </w:r>
-            <w:proofErr w:type="spellEnd"/>
-            <w:r>
-              <w:rPr>
-                <w:color w:val="000000"/>
-                <w:szCs w:val="22"/>
-              </w:rPr>
-              <w:t xml:space="preserve"> - fractal dimension values (cortical complexity)</w:t>
+              <w:t>fractaldimension - fractal dimension values (cortical complexity)</w:t>
             </w:r>
           </w:p>
         </w:tc>
@@ -34706,20 +33491,8 @@
           <w:szCs w:val="24"/>
           <w:lang w:val="en-US"/>
         </w:rPr>
-        <w:t>.*.</w:t>
-      </w:r>
-      <w:proofErr w:type="spellStart"/>
-      <w:r>
-        <w:rPr>
-          <w:rFonts w:ascii="Calibri" w:hAnsi="Calibri"/>
-          <w:color w:val="000000"/>
-          <w:sz w:val="24"/>
-          <w:szCs w:val="24"/>
-          <w:lang w:val="en-US"/>
-        </w:rPr>
-        <w:t>gii</w:t>
-      </w:r>
-      <w:proofErr w:type="spellEnd"/>
+        <w:t>.*.gii</w:t>
+      </w:r>
     </w:p>
     <w:tbl>
       <w:tblPr>
@@ -34777,21 +33550,12 @@
                 <w:szCs w:val="22"/>
               </w:rPr>
             </w:pPr>
-            <w:proofErr w:type="spellStart"/>
             <w:r>
               <w:rPr>
                 <w:color w:val="000000"/>
                 <w:szCs w:val="22"/>
               </w:rPr>
-              <w:t>filtersize</w:t>
-            </w:r>
-            <w:proofErr w:type="spellEnd"/>
-            <w:r>
-              <w:rPr>
-                <w:color w:val="000000"/>
-                <w:szCs w:val="22"/>
-              </w:rPr>
-              <w:t xml:space="preserve"> in FWHM after smoothing</w:t>
+              <w:t>filtersize in FWHM after smoothing</w:t>
             </w:r>
             <w:r>
               <w:rPr>
@@ -34889,33 +33653,8 @@
                 <w:color w:val="000000"/>
                 <w:szCs w:val="22"/>
               </w:rPr>
-              <w:t xml:space="preserve"> [ </w:t>
+              <w:t xml:space="preserve"> [ lh | rh</w:t>
             </w:r>
-            <w:proofErr w:type="spellStart"/>
-            <w:r>
-              <w:rPr>
-                <w:color w:val="000000"/>
-                <w:szCs w:val="22"/>
-              </w:rPr>
-              <w:t>lh</w:t>
-            </w:r>
-            <w:proofErr w:type="spellEnd"/>
-            <w:r>
-              <w:rPr>
-                <w:color w:val="000000"/>
-                <w:szCs w:val="22"/>
-              </w:rPr>
-              <w:t xml:space="preserve"> | </w:t>
-            </w:r>
-            <w:proofErr w:type="spellStart"/>
-            <w:r>
-              <w:rPr>
-                <w:color w:val="000000"/>
-                <w:szCs w:val="22"/>
-              </w:rPr>
-              <w:t>rh</w:t>
-            </w:r>
-            <w:proofErr w:type="spellEnd"/>
             <w:r>
               <w:rPr>
                 <w:color w:val="000000"/>
@@ -34977,23 +33716,7 @@
                 <w:color w:val="000000"/>
                 <w:szCs w:val="22"/>
               </w:rPr>
-              <w:t xml:space="preserve">surface data file [ thickness | gyrification | </w:t>
-            </w:r>
-            <w:proofErr w:type="spellStart"/>
-            <w:r>
-              <w:rPr>
-                <w:color w:val="000000"/>
-                <w:szCs w:val="22"/>
-              </w:rPr>
-              <w:t>fractaldimension</w:t>
-            </w:r>
-            <w:proofErr w:type="spellEnd"/>
-            <w:r>
-              <w:rPr>
-                <w:color w:val="000000"/>
-                <w:szCs w:val="22"/>
-              </w:rPr>
-              <w:t xml:space="preserve"> | ... ]</w:t>
+              <w:t>surface data file [ thickness | gyrification | fractaldimension | ... ]</w:t>
             </w:r>
           </w:p>
         </w:tc>
@@ -35072,39 +33795,13 @@
                 <w:szCs w:val="22"/>
               </w:rPr>
             </w:pPr>
-            <w:proofErr w:type="spellStart"/>
             <w:r>
               <w:rPr>
                 <w:color w:val="000000"/>
                 <w:szCs w:val="22"/>
               </w:rPr>
-              <w:t>sqrtsulc</w:t>
+              <w:t xml:space="preserve">sqrtsulc - sqrt-transformed values of sulcul depth based on the </w:t>
             </w:r>
-            <w:proofErr w:type="spellEnd"/>
-            <w:r>
-              <w:rPr>
-                <w:color w:val="000000"/>
-                <w:szCs w:val="22"/>
-              </w:rPr>
-              <w:t xml:space="preserve"> - sqrt-transformed values of </w:t>
-            </w:r>
-            <w:proofErr w:type="spellStart"/>
-            <w:r>
-              <w:rPr>
-                <w:color w:val="000000"/>
-                <w:szCs w:val="22"/>
-              </w:rPr>
-              <w:t>sulcul</w:t>
-            </w:r>
-            <w:proofErr w:type="spellEnd"/>
-            <w:r>
-              <w:rPr>
-                <w:color w:val="000000"/>
-                <w:szCs w:val="22"/>
-              </w:rPr>
-              <w:t xml:space="preserve"> depth based on the </w:t>
-            </w:r>
-            <w:proofErr w:type="spellStart"/>
             <w:r>
               <w:rPr>
                 <w:color w:val="000000"/>
@@ -35112,7 +33809,6 @@
               </w:rPr>
               <w:t>euclidean</w:t>
             </w:r>
-            <w:proofErr w:type="spellEnd"/>
             <w:r>
               <w:rPr>
                 <w:color w:val="000000"/>
@@ -35197,21 +33893,12 @@
                 <w:szCs w:val="22"/>
               </w:rPr>
             </w:pPr>
-            <w:proofErr w:type="spellStart"/>
             <w:r>
               <w:rPr>
                 <w:color w:val="000000"/>
                 <w:szCs w:val="22"/>
               </w:rPr>
-              <w:t>fractaldimension</w:t>
-            </w:r>
-            <w:proofErr w:type="spellEnd"/>
-            <w:r>
-              <w:rPr>
-                <w:color w:val="000000"/>
-                <w:szCs w:val="22"/>
-              </w:rPr>
-              <w:t xml:space="preserve"> - fractal dimension values (cortical complexity)</w:t>
+              <w:t>fractaldimension - fractal dimension values (cortical complexity)</w:t>
             </w:r>
           </w:p>
         </w:tc>
@@ -35267,23 +33954,7 @@
                 <w:color w:val="000000"/>
                 <w:szCs w:val="22"/>
               </w:rPr>
-              <w:t>(</w:t>
-            </w:r>
-            <w:proofErr w:type="spellStart"/>
-            <w:r>
-              <w:rPr>
-                <w:color w:val="000000"/>
-                <w:szCs w:val="22"/>
-              </w:rPr>
-              <w:t>Freesurfer</w:t>
-            </w:r>
-            <w:proofErr w:type="spellEnd"/>
-            <w:r>
-              <w:rPr>
-                <w:color w:val="000000"/>
-                <w:szCs w:val="22"/>
-              </w:rPr>
-              <w:t xml:space="preserve">) </w:t>
+              <w:t xml:space="preserve">(Freesurfer) </w:t>
             </w:r>
             <w:r>
               <w:rPr>
@@ -35417,11 +34088,9 @@
         <w:t xml:space="preserve"> the data. You can use the </w:t>
       </w:r>
       <w:hyperlink r:id="rId30" w:history="1">
-        <w:proofErr w:type="spellStart"/>
         <w:r>
           <w:t>cat_io_xml</w:t>
         </w:r>
-        <w:proofErr w:type="spellEnd"/>
       </w:hyperlink>
       <w:r>
         <w:t xml:space="preserve"> function to read data from xml-files. </w:t>
@@ -35432,19 +34101,11 @@
       <w:r>
         <w:t xml:space="preserve">, a report for each data set is saved as pdf-file </w:t>
       </w:r>
-      <w:proofErr w:type="spellStart"/>
-      <w:r>
-        <w:rPr>
-          <w:i/>
-        </w:rPr>
-        <w:t>catreport</w:t>
-      </w:r>
-      <w:proofErr w:type="spellEnd"/>
-      <w:r>
-        <w:rPr>
-          <w:i/>
-        </w:rPr>
-        <w:t>_*.pdf</w:t>
+      <w:r>
+        <w:rPr>
+          <w:i/>
+        </w:rPr>
+        <w:t>catreport_*.pdf</w:t>
       </w:r>
       <w:r>
         <w:t>.</w:t>
@@ -35483,19 +34144,11 @@
       <w:r>
         <w:t xml:space="preserve">ROI data is optionally saved as xml-file </w:t>
       </w:r>
-      <w:proofErr w:type="spellStart"/>
-      <w:r>
-        <w:rPr>
-          <w:i/>
-        </w:rPr>
-        <w:t>catROI</w:t>
-      </w:r>
-      <w:proofErr w:type="spellEnd"/>
-      <w:r>
-        <w:rPr>
-          <w:i/>
-        </w:rPr>
-        <w:t xml:space="preserve"> [s]_*.xml</w:t>
+      <w:r>
+        <w:rPr>
+          <w:i/>
+        </w:rPr>
+        <w:t>catROI [s]_*.xml</w:t>
       </w:r>
       <w:r>
         <w:t>. The optional “s” indicates surface atlases.</w:t>
@@ -35693,26 +34346,10 @@
         <w:t>is applied after intensity normalization</w:t>
       </w:r>
       <w:r>
-        <w:t xml:space="preserve"> (</w:t>
-      </w:r>
-      <w:proofErr w:type="spellStart"/>
-      <w:r>
-        <w:t>Manjón</w:t>
-      </w:r>
-      <w:proofErr w:type="spellEnd"/>
-      <w:r>
-        <w:t xml:space="preserve"> et al. 2010)</w:t>
-      </w:r>
-      <w:r>
-        <w:t>. This filter removes noise while maintaining edges and is implemented as pre-processing step. The second method is a classical Markov Random Field (MRF) approach, which includes spatial information from adjacent voxels in the segmentation estimation (</w:t>
-      </w:r>
-      <w:proofErr w:type="spellStart"/>
-      <w:r>
-        <w:t>Rajapakse</w:t>
-      </w:r>
-      <w:proofErr w:type="spellEnd"/>
-      <w:r>
-        <w:t xml:space="preserve"> et al. 1997) and is part of the AMAP </w:t>
+        <w:t xml:space="preserve"> (Manjón et al. 2010)</w:t>
+      </w:r>
+      <w:r>
+        <w:t xml:space="preserve">. This filter removes noise while maintaining edges and is implemented as pre-processing step. The second method is a classical Markov Random Field (MRF) approach, which includes spatial information from adjacent voxels in the segmentation estimation (Rajapakse et al. 1997) and is part of the AMAP </w:t>
       </w:r>
       <w:r>
         <w:lastRenderedPageBreak/>
@@ -35766,29 +34403,13 @@
     </w:p>
     <w:p>
       <w:r>
-        <w:t xml:space="preserve">In addition WM-inhomogeneities, GM intensity can vary for different regions such as the motor cortex, the basal ganglia, or the occipital lobe. These changes have an anatomical background (e.g. iron content, </w:t>
-      </w:r>
-      <w:proofErr w:type="spellStart"/>
-      <w:r>
-        <w:t>myelenization</w:t>
-      </w:r>
-      <w:proofErr w:type="spellEnd"/>
-      <w:r>
-        <w:t>), but are depend</w:t>
+        <w:t>In addition WM-inhomogeneities, GM intensity can vary for different regions such as the motor cortex, the basal ganglia, or the occipital lobe. These changes have an anatomical background (e.g. iron content, myelenization), but are depend</w:t>
       </w:r>
       <w:r>
         <w:t>ent</w:t>
       </w:r>
       <w:r>
-        <w:t xml:space="preserve"> on the MR-protocol and often lead to GM-underestimations at higher intensities and CSF-overestimations at lower intensities. Therefore, a local intensity transformation of all tissue classes is used to reduce these effects in the image before the final AMAP segmentation. The strength of the changes is controlled by the </w:t>
-      </w:r>
-      <w:proofErr w:type="spellStart"/>
-      <w:r>
-        <w:t>LASstr</w:t>
-      </w:r>
-      <w:proofErr w:type="spellEnd"/>
-      <w:r>
-        <w:t xml:space="preserve"> parameter, with 0 for no LAS, small values (0.01-0.5) for small adjustments, 0.5 for medium adjustments (default), and higher values (0.5-1) for strong adjustments. </w:t>
+        <w:t xml:space="preserve"> on the MR-protocol and often lead to GM-underestimations at higher intensities and CSF-overestimations at lower intensities. Therefore, a local intensity transformation of all tissue classes is used to reduce these effects in the image before the final AMAP segmentation. The strength of the changes is controlled by the LASstr parameter, with 0 for no LAS, small values (0.01-0.5) for small adjustments, 0.5 for medium adjustments (default), and higher values (0.5-1) for strong adjustments. </w:t>
       </w:r>
     </w:p>
     <w:p/>
@@ -35840,15 +34461,7 @@
         <w:t xml:space="preserve">constantly </w:t>
       </w:r>
       <w:r>
-        <w:t>used in the sense of the classical Unified Segmentation approach (</w:t>
-      </w:r>
-      <w:proofErr w:type="spellStart"/>
-      <w:r>
-        <w:t>Ashburner</w:t>
-      </w:r>
-      <w:proofErr w:type="spellEnd"/>
-      <w:r>
-        <w:t xml:space="preserve"> et. al. 2005), but</w:t>
+        <w:t>used in the sense of the classical Unified Segmentation approach (Ashburner et. al. 2005), but</w:t>
       </w:r>
       <w:r>
         <w:t xml:space="preserve"> only for spatial normalization, </w:t>
@@ -35866,15 +34479,7 @@
         <w:t>subsequent</w:t>
       </w:r>
       <w:r>
-        <w:t xml:space="preserve"> AMAP estimation is adaptive in the sense that local variations of the parameters (i.e., means and variance) are modelled as slowly varying spatial functions (</w:t>
-      </w:r>
-      <w:proofErr w:type="spellStart"/>
-      <w:r>
-        <w:t>Rajapakse</w:t>
-      </w:r>
-      <w:proofErr w:type="spellEnd"/>
-      <w:r>
-        <w:t xml:space="preserve"> et al. 1997). This </w:t>
+        <w:t xml:space="preserve"> AMAP estimation is adaptive in the sense that local variations of the parameters (i.e., means and variance) are modelled as slowly varying spatial functions (Rajapakse et al. 1997). This </w:t>
       </w:r>
       <w:r>
         <w:t xml:space="preserve">accounts </w:t>
@@ -35926,15 +34531,7 @@
         <w:t>a maximum of</w:t>
       </w:r>
       <w:r>
-        <w:t xml:space="preserve"> two tissue types (</w:t>
-      </w:r>
-      <w:proofErr w:type="spellStart"/>
-      <w:r>
-        <w:t>Tohka</w:t>
-      </w:r>
-      <w:proofErr w:type="spellEnd"/>
-      <w:r>
-        <w:t xml:space="preserve"> et al. 2004). We </w:t>
+        <w:t xml:space="preserve"> two tissue types (Tohka et al. 2004). We </w:t>
       </w:r>
       <w:r>
         <w:t>begin</w:t>
@@ -36118,15 +34715,7 @@
     </w:p>
     <w:p>
       <w:r>
-        <w:t xml:space="preserve">CAT12 includes a new cleanup routine that uses morphological, distance and smoothing operations to remove the remaining meninges after the final segmentation. The strength of the cleanup is controlled by the </w:t>
-      </w:r>
-      <w:proofErr w:type="spellStart"/>
-      <w:r>
-        <w:t>cleanupstr</w:t>
-      </w:r>
-      <w:proofErr w:type="spellEnd"/>
-      <w:r>
-        <w:t xml:space="preserve"> parameter, with 0 for no cleanup, low values &lt;0.5 for light cleanup, 0.5 for medium cleanup (default), and 1 for strong cleanup.</w:t>
+        <w:t>CAT12 includes a new cleanup routine that uses morphological, distance and smoothing operations to remove the remaining meninges after the final segmentation. The strength of the cleanup is controlled by the cleanupstr parameter, with 0 for no cleanup, low values &lt;0.5 for light cleanup, 0.5 for medium cleanup (default), and 1 for strong cleanup.</w:t>
       </w:r>
     </w:p>
     <w:p>
@@ -36181,34 +34770,10 @@
         <w:t>DARTEL</w:t>
       </w:r>
       <w:r>
-        <w:t xml:space="preserve"> (</w:t>
-      </w:r>
-      <w:proofErr w:type="spellStart"/>
-      <w:r>
-        <w:t>Ashburner</w:t>
-      </w:r>
-      <w:proofErr w:type="spellEnd"/>
-      <w:r>
-        <w:t xml:space="preserve"> 2007) </w:t>
-      </w:r>
-      <w:r>
-        <w:t>and Geodesic Shooting (</w:t>
-      </w:r>
-      <w:proofErr w:type="spellStart"/>
-      <w:r>
-        <w:t>Ashburner</w:t>
-      </w:r>
-      <w:proofErr w:type="spellEnd"/>
-      <w:r>
-        <w:t xml:space="preserve"> &amp; </w:t>
-      </w:r>
-      <w:proofErr w:type="spellStart"/>
-      <w:r>
-        <w:t>Friston</w:t>
-      </w:r>
-      <w:proofErr w:type="spellEnd"/>
-      <w:r>
-        <w:t xml:space="preserve"> 2011) normalization </w:t>
+        <w:t xml:space="preserve"> (Ashburner 2007) </w:t>
+      </w:r>
+      <w:r>
+        <w:t xml:space="preserve">and Geodesic Shooting (Ashburner &amp; Friston 2011) normalization </w:t>
       </w:r>
       <w:r>
         <w:t xml:space="preserve">into the toolbox by already existing </w:t>
@@ -36372,23 +34937,7 @@
           <w:color w:val="000000"/>
           <w:sz w:val="22"/>
         </w:rPr>
-        <w:t xml:space="preserve">J. </w:t>
-      </w:r>
-      <w:proofErr w:type="spellStart"/>
-      <w:r>
-        <w:rPr>
-          <w:color w:val="000000"/>
-          <w:sz w:val="22"/>
-        </w:rPr>
-        <w:t>Ashburner</w:t>
-      </w:r>
-      <w:proofErr w:type="spellEnd"/>
-      <w:r>
-        <w:rPr>
-          <w:color w:val="000000"/>
-          <w:sz w:val="22"/>
-        </w:rPr>
-        <w:t xml:space="preserve"> (2005): </w:t>
+        <w:t xml:space="preserve">J. Ashburner (2005): </w:t>
       </w:r>
       <w:hyperlink r:id="rId31" w:history="1">
         <w:r>
@@ -36450,21 +34999,7 @@
         <w:rPr>
           <w:sz w:val="22"/>
         </w:rPr>
-        <w:t xml:space="preserve">J. </w:t>
-      </w:r>
-      <w:proofErr w:type="spellStart"/>
-      <w:r>
-        <w:rPr>
-          <w:sz w:val="22"/>
-        </w:rPr>
-        <w:t>Ashburner</w:t>
-      </w:r>
-      <w:proofErr w:type="spellEnd"/>
-      <w:r>
-        <w:rPr>
-          <w:sz w:val="22"/>
-        </w:rPr>
-        <w:t xml:space="preserve"> (2007): </w:t>
+        <w:t xml:space="preserve">J. Ashburner (2007): </w:t>
       </w:r>
       <w:hyperlink r:id="rId32" w:history="1">
         <w:r>
@@ -36517,35 +35052,7 @@
         <w:rPr>
           <w:sz w:val="22"/>
         </w:rPr>
-        <w:t xml:space="preserve">J. </w:t>
-      </w:r>
-      <w:proofErr w:type="spellStart"/>
-      <w:r>
-        <w:rPr>
-          <w:sz w:val="22"/>
-        </w:rPr>
-        <w:t>Ashburner</w:t>
-      </w:r>
-      <w:proofErr w:type="spellEnd"/>
-      <w:r>
-        <w:rPr>
-          <w:sz w:val="22"/>
-        </w:rPr>
-        <w:t xml:space="preserve"> (2011): Diffeomorphic registration using geodesic shooting and Gauss–Newton </w:t>
-      </w:r>
-      <w:proofErr w:type="spellStart"/>
-      <w:r>
-        <w:rPr>
-          <w:sz w:val="22"/>
-        </w:rPr>
-        <w:t>optimisation</w:t>
-      </w:r>
-      <w:proofErr w:type="spellEnd"/>
-      <w:r>
-        <w:rPr>
-          <w:sz w:val="22"/>
-        </w:rPr>
-        <w:t>. Neuroimage 55(3):954-967.</w:t>
+        <w:t>J. Ashburner (2011): Diffeomorphic registration using geodesic shooting and Gauss–Newton optimisation. Neuroimage 55(3):954-967.</w:t>
       </w:r>
     </w:p>
     <w:p>
@@ -36564,9 +35071,15 @@
           <w:shd w:val="clear" w:color="auto" w:fill="FFFFFF"/>
           <w:lang w:eastAsia="de-DE"/>
         </w:rPr>
-        <w:t xml:space="preserve">E. </w:t>
-      </w:r>
-      <w:proofErr w:type="spellStart"/>
+        <w:t>E. Luders, P.M. Thompson, K.L. Narr, A.W. Toga, L. Jancke,</w:t>
+      </w:r>
+      <w:r>
+        <w:rPr>
+          <w:sz w:val="22"/>
+          <w:lang w:eastAsia="de-DE"/>
+        </w:rPr>
+        <w:t> </w:t>
+      </w:r>
       <w:r>
         <w:rPr>
           <w:sz w:val="22"/>
@@ -36574,9 +35087,24 @@
           <w:shd w:val="clear" w:color="auto" w:fill="FFFFFF"/>
           <w:lang w:eastAsia="de-DE"/>
         </w:rPr>
-        <w:t>Luders</w:t>
-      </w:r>
-      <w:proofErr w:type="spellEnd"/>
+        <w:t>C. Gaser (2006): A curvature-based approach to estimate local gyrification on the cortical surface.</w:t>
+      </w:r>
+      <w:r>
+        <w:rPr>
+          <w:sz w:val="22"/>
+          <w:szCs w:val="17"/>
+          <w:lang w:eastAsia="de-DE"/>
+        </w:rPr>
+        <w:t xml:space="preserve"> </w:t>
+      </w:r>
+      <w:r>
+        <w:rPr>
+          <w:i/>
+          <w:sz w:val="22"/>
+          <w:lang w:eastAsia="de-DE"/>
+        </w:rPr>
+        <w:t>Neuroimage</w:t>
+      </w:r>
       <w:r>
         <w:rPr>
           <w:sz w:val="22"/>
@@ -36584,9 +35112,23 @@
           <w:shd w:val="clear" w:color="auto" w:fill="FFFFFF"/>
           <w:lang w:eastAsia="de-DE"/>
         </w:rPr>
-        <w:t xml:space="preserve">, P.M. Thompson, K.L. </w:t>
-      </w:r>
-      <w:proofErr w:type="spellStart"/>
+        <w:t>,</w:t>
+      </w:r>
+      <w:r>
+        <w:rPr>
+          <w:sz w:val="22"/>
+          <w:lang w:eastAsia="de-DE"/>
+        </w:rPr>
+        <w:t> </w:t>
+      </w:r>
+      <w:r>
+        <w:rPr>
+          <w:b/>
+          <w:sz w:val="22"/>
+          <w:lang w:eastAsia="de-DE"/>
+        </w:rPr>
+        <w:t>29(4)</w:t>
+      </w:r>
       <w:r>
         <w:rPr>
           <w:sz w:val="22"/>
@@ -36594,9 +35136,18 @@
           <w:shd w:val="clear" w:color="auto" w:fill="FFFFFF"/>
           <w:lang w:eastAsia="de-DE"/>
         </w:rPr>
-        <w:t>Narr</w:t>
-      </w:r>
-      <w:proofErr w:type="spellEnd"/>
+        <w:t>: 1224-30.</w:t>
+      </w:r>
+    </w:p>
+    <w:p>
+      <w:pPr>
+        <w:jc w:val="left"/>
+        <w:rPr>
+          <w:sz w:val="22"/>
+          <w:szCs w:val="20"/>
+          <w:lang w:eastAsia="de-DE"/>
+        </w:rPr>
+      </w:pPr>
       <w:r>
         <w:rPr>
           <w:sz w:val="22"/>
@@ -36604,9 +35155,24 @@
           <w:shd w:val="clear" w:color="auto" w:fill="FFFFFF"/>
           <w:lang w:eastAsia="de-DE"/>
         </w:rPr>
-        <w:t xml:space="preserve">, A.W. Toga, L. </w:t>
-      </w:r>
-      <w:proofErr w:type="spellStart"/>
+        <w:t>C. Gaser, H.-P. Volz, S. Kiebel, S. Riehemann, H. Sauer (1999): Detecting structural changes in whole brain based on nonlinear deformations – application to schizophrenia research.</w:t>
+      </w:r>
+      <w:r>
+        <w:rPr>
+          <w:sz w:val="22"/>
+          <w:szCs w:val="17"/>
+          <w:lang w:eastAsia="de-DE"/>
+        </w:rPr>
+        <w:t xml:space="preserve"> </w:t>
+      </w:r>
+      <w:r>
+        <w:rPr>
+          <w:i/>
+          <w:sz w:val="22"/>
+          <w:lang w:eastAsia="de-DE"/>
+        </w:rPr>
+        <w:t>Neuroimage</w:t>
+      </w:r>
       <w:r>
         <w:rPr>
           <w:sz w:val="22"/>
@@ -36614,9 +35180,23 @@
           <w:shd w:val="clear" w:color="auto" w:fill="FFFFFF"/>
           <w:lang w:eastAsia="de-DE"/>
         </w:rPr>
-        <w:t>Jancke</w:t>
-      </w:r>
-      <w:proofErr w:type="spellEnd"/>
+        <w:t>,</w:t>
+      </w:r>
+      <w:r>
+        <w:rPr>
+          <w:sz w:val="22"/>
+          <w:lang w:eastAsia="de-DE"/>
+        </w:rPr>
+        <w:t> </w:t>
+      </w:r>
+      <w:r>
+        <w:rPr>
+          <w:b/>
+          <w:sz w:val="22"/>
+          <w:lang w:eastAsia="de-DE"/>
+        </w:rPr>
+        <w:t>10</w:t>
+      </w:r>
       <w:r>
         <w:rPr>
           <w:sz w:val="22"/>
@@ -36624,15 +35204,18 @@
           <w:shd w:val="clear" w:color="auto" w:fill="FFFFFF"/>
           <w:lang w:eastAsia="de-DE"/>
         </w:rPr>
-        <w:t>,</w:t>
-      </w:r>
-      <w:r>
-        <w:rPr>
-          <w:sz w:val="22"/>
+        <w:t>:107-113.</w:t>
+      </w:r>
+    </w:p>
+    <w:p>
+      <w:pPr>
+        <w:jc w:val="left"/>
+        <w:rPr>
+          <w:sz w:val="22"/>
+          <w:szCs w:val="20"/>
           <w:lang w:eastAsia="de-DE"/>
         </w:rPr>
-        <w:t> </w:t>
-      </w:r>
+      </w:pPr>
       <w:r>
         <w:rPr>
           <w:sz w:val="22"/>
@@ -36640,9 +35223,24 @@
           <w:shd w:val="clear" w:color="auto" w:fill="FFFFFF"/>
           <w:lang w:eastAsia="de-DE"/>
         </w:rPr>
-        <w:t xml:space="preserve">C. </w:t>
-      </w:r>
-      <w:proofErr w:type="spellStart"/>
+        <w:t>C. Gaser, I. Nenadic, B. Buchsbaum, E. Hazlett, M. S. Buchsbaum (2001): Deformation-based morphometry and its relation to conventional volumetry of brain lateral ventricles in MRI.</w:t>
+      </w:r>
+      <w:r>
+        <w:rPr>
+          <w:sz w:val="22"/>
+          <w:szCs w:val="17"/>
+          <w:lang w:eastAsia="de-DE"/>
+        </w:rPr>
+        <w:t xml:space="preserve"> </w:t>
+      </w:r>
+      <w:r>
+        <w:rPr>
+          <w:i/>
+          <w:sz w:val="22"/>
+          <w:lang w:eastAsia="de-DE"/>
+        </w:rPr>
+        <w:t>Neuroimage</w:t>
+      </w:r>
       <w:r>
         <w:rPr>
           <w:sz w:val="22"/>
@@ -36650,9 +35248,23 @@
           <w:shd w:val="clear" w:color="auto" w:fill="FFFFFF"/>
           <w:lang w:eastAsia="de-DE"/>
         </w:rPr>
-        <w:t>Gaser</w:t>
-      </w:r>
-      <w:proofErr w:type="spellEnd"/>
+        <w:t>,</w:t>
+      </w:r>
+      <w:r>
+        <w:rPr>
+          <w:sz w:val="22"/>
+          <w:lang w:eastAsia="de-DE"/>
+        </w:rPr>
+        <w:t> </w:t>
+      </w:r>
+      <w:r>
+        <w:rPr>
+          <w:b/>
+          <w:sz w:val="22"/>
+          <w:lang w:eastAsia="de-DE"/>
+        </w:rPr>
+        <w:t>13</w:t>
+      </w:r>
       <w:r>
         <w:rPr>
           <w:sz w:val="22"/>
@@ -36660,48 +35272,19 @@
           <w:shd w:val="clear" w:color="auto" w:fill="FFFFFF"/>
           <w:lang w:eastAsia="de-DE"/>
         </w:rPr>
-        <w:t xml:space="preserve"> (2006): A curvature-based approach to estimate local gyrification on the cortical surface.</w:t>
-      </w:r>
-      <w:r>
-        <w:rPr>
-          <w:sz w:val="22"/>
-          <w:szCs w:val="17"/>
-          <w:lang w:eastAsia="de-DE"/>
-        </w:rPr>
-        <w:t xml:space="preserve"> </w:t>
-      </w:r>
-      <w:r>
-        <w:rPr>
-          <w:i/>
-          <w:sz w:val="22"/>
-          <w:lang w:eastAsia="de-DE"/>
-        </w:rPr>
-        <w:t>Neuroimage</w:t>
-      </w:r>
-      <w:r>
+        <w:t>:1140-1145.</w:t>
+      </w:r>
+    </w:p>
+    <w:p>
+      <w:pPr>
+        <w:spacing w:after="0"/>
         <w:rPr>
           <w:sz w:val="22"/>
           <w:szCs w:val="17"/>
           <w:shd w:val="clear" w:color="auto" w:fill="FFFFFF"/>
           <w:lang w:eastAsia="de-DE"/>
         </w:rPr>
-        <w:t>,</w:t>
-      </w:r>
-      <w:r>
-        <w:rPr>
-          <w:sz w:val="22"/>
-          <w:lang w:eastAsia="de-DE"/>
-        </w:rPr>
-        <w:t> </w:t>
-      </w:r>
-      <w:r>
-        <w:rPr>
-          <w:b/>
-          <w:sz w:val="22"/>
-          <w:lang w:eastAsia="de-DE"/>
-        </w:rPr>
-        <w:t>29(4)</w:t>
-      </w:r>
+      </w:pPr>
       <w:r>
         <w:rPr>
           <w:sz w:val="22"/>
@@ -36709,363 +35292,7 @@
           <w:shd w:val="clear" w:color="auto" w:fill="FFFFFF"/>
           <w:lang w:eastAsia="de-DE"/>
         </w:rPr>
-        <w:t>: 1224-30.</w:t>
-      </w:r>
-    </w:p>
-    <w:p>
-      <w:pPr>
-        <w:jc w:val="left"/>
-        <w:rPr>
-          <w:sz w:val="22"/>
-          <w:szCs w:val="20"/>
-          <w:lang w:eastAsia="de-DE"/>
-        </w:rPr>
-      </w:pPr>
-      <w:r>
-        <w:rPr>
-          <w:sz w:val="22"/>
-          <w:szCs w:val="17"/>
-          <w:shd w:val="clear" w:color="auto" w:fill="FFFFFF"/>
-          <w:lang w:eastAsia="de-DE"/>
-        </w:rPr>
-        <w:t xml:space="preserve">C. </w:t>
-      </w:r>
-      <w:proofErr w:type="spellStart"/>
-      <w:r>
-        <w:rPr>
-          <w:sz w:val="22"/>
-          <w:szCs w:val="17"/>
-          <w:shd w:val="clear" w:color="auto" w:fill="FFFFFF"/>
-          <w:lang w:eastAsia="de-DE"/>
-        </w:rPr>
-        <w:t>Gaser</w:t>
-      </w:r>
-      <w:proofErr w:type="spellEnd"/>
-      <w:r>
-        <w:rPr>
-          <w:sz w:val="22"/>
-          <w:szCs w:val="17"/>
-          <w:shd w:val="clear" w:color="auto" w:fill="FFFFFF"/>
-          <w:lang w:eastAsia="de-DE"/>
-        </w:rPr>
-        <w:t xml:space="preserve">, H.-P. Volz, S. </w:t>
-      </w:r>
-      <w:proofErr w:type="spellStart"/>
-      <w:r>
-        <w:rPr>
-          <w:sz w:val="22"/>
-          <w:szCs w:val="17"/>
-          <w:shd w:val="clear" w:color="auto" w:fill="FFFFFF"/>
-          <w:lang w:eastAsia="de-DE"/>
-        </w:rPr>
-        <w:t>Kiebel</w:t>
-      </w:r>
-      <w:proofErr w:type="spellEnd"/>
-      <w:r>
-        <w:rPr>
-          <w:sz w:val="22"/>
-          <w:szCs w:val="17"/>
-          <w:shd w:val="clear" w:color="auto" w:fill="FFFFFF"/>
-          <w:lang w:eastAsia="de-DE"/>
-        </w:rPr>
-        <w:t xml:space="preserve">, S. </w:t>
-      </w:r>
-      <w:proofErr w:type="spellStart"/>
-      <w:r>
-        <w:rPr>
-          <w:sz w:val="22"/>
-          <w:szCs w:val="17"/>
-          <w:shd w:val="clear" w:color="auto" w:fill="FFFFFF"/>
-          <w:lang w:eastAsia="de-DE"/>
-        </w:rPr>
-        <w:t>Riehemann</w:t>
-      </w:r>
-      <w:proofErr w:type="spellEnd"/>
-      <w:r>
-        <w:rPr>
-          <w:sz w:val="22"/>
-          <w:szCs w:val="17"/>
-          <w:shd w:val="clear" w:color="auto" w:fill="FFFFFF"/>
-          <w:lang w:eastAsia="de-DE"/>
-        </w:rPr>
-        <w:t>, H. Sauer (1999): Detecting structural changes in whole brain based on nonlinear deformations – application to schizophrenia research.</w:t>
-      </w:r>
-      <w:r>
-        <w:rPr>
-          <w:sz w:val="22"/>
-          <w:szCs w:val="17"/>
-          <w:lang w:eastAsia="de-DE"/>
-        </w:rPr>
-        <w:t xml:space="preserve"> </w:t>
-      </w:r>
-      <w:r>
-        <w:rPr>
-          <w:i/>
-          <w:sz w:val="22"/>
-          <w:lang w:eastAsia="de-DE"/>
-        </w:rPr>
-        <w:t>Neuroimage</w:t>
-      </w:r>
-      <w:r>
-        <w:rPr>
-          <w:sz w:val="22"/>
-          <w:szCs w:val="17"/>
-          <w:shd w:val="clear" w:color="auto" w:fill="FFFFFF"/>
-          <w:lang w:eastAsia="de-DE"/>
-        </w:rPr>
-        <w:t>,</w:t>
-      </w:r>
-      <w:r>
-        <w:rPr>
-          <w:sz w:val="22"/>
-          <w:lang w:eastAsia="de-DE"/>
-        </w:rPr>
-        <w:t> </w:t>
-      </w:r>
-      <w:r>
-        <w:rPr>
-          <w:b/>
-          <w:sz w:val="22"/>
-          <w:lang w:eastAsia="de-DE"/>
-        </w:rPr>
-        <w:t>10</w:t>
-      </w:r>
-      <w:r>
-        <w:rPr>
-          <w:sz w:val="22"/>
-          <w:szCs w:val="17"/>
-          <w:shd w:val="clear" w:color="auto" w:fill="FFFFFF"/>
-          <w:lang w:eastAsia="de-DE"/>
-        </w:rPr>
-        <w:t>:107-113.</w:t>
-      </w:r>
-    </w:p>
-    <w:p>
-      <w:pPr>
-        <w:jc w:val="left"/>
-        <w:rPr>
-          <w:sz w:val="22"/>
-          <w:szCs w:val="20"/>
-          <w:lang w:eastAsia="de-DE"/>
-        </w:rPr>
-      </w:pPr>
-      <w:r>
-        <w:rPr>
-          <w:sz w:val="22"/>
-          <w:szCs w:val="17"/>
-          <w:shd w:val="clear" w:color="auto" w:fill="FFFFFF"/>
-          <w:lang w:eastAsia="de-DE"/>
-        </w:rPr>
-        <w:t xml:space="preserve">C. </w:t>
-      </w:r>
-      <w:proofErr w:type="spellStart"/>
-      <w:r>
-        <w:rPr>
-          <w:sz w:val="22"/>
-          <w:szCs w:val="17"/>
-          <w:shd w:val="clear" w:color="auto" w:fill="FFFFFF"/>
-          <w:lang w:eastAsia="de-DE"/>
-        </w:rPr>
-        <w:t>Gaser</w:t>
-      </w:r>
-      <w:proofErr w:type="spellEnd"/>
-      <w:r>
-        <w:rPr>
-          <w:sz w:val="22"/>
-          <w:szCs w:val="17"/>
-          <w:shd w:val="clear" w:color="auto" w:fill="FFFFFF"/>
-          <w:lang w:eastAsia="de-DE"/>
-        </w:rPr>
-        <w:t xml:space="preserve">, I. </w:t>
-      </w:r>
-      <w:proofErr w:type="spellStart"/>
-      <w:r>
-        <w:rPr>
-          <w:sz w:val="22"/>
-          <w:szCs w:val="17"/>
-          <w:shd w:val="clear" w:color="auto" w:fill="FFFFFF"/>
-          <w:lang w:eastAsia="de-DE"/>
-        </w:rPr>
-        <w:t>Nenadic</w:t>
-      </w:r>
-      <w:proofErr w:type="spellEnd"/>
-      <w:r>
-        <w:rPr>
-          <w:sz w:val="22"/>
-          <w:szCs w:val="17"/>
-          <w:shd w:val="clear" w:color="auto" w:fill="FFFFFF"/>
-          <w:lang w:eastAsia="de-DE"/>
-        </w:rPr>
-        <w:t xml:space="preserve">, B. </w:t>
-      </w:r>
-      <w:proofErr w:type="spellStart"/>
-      <w:r>
-        <w:rPr>
-          <w:sz w:val="22"/>
-          <w:szCs w:val="17"/>
-          <w:shd w:val="clear" w:color="auto" w:fill="FFFFFF"/>
-          <w:lang w:eastAsia="de-DE"/>
-        </w:rPr>
-        <w:t>Buchsbaum</w:t>
-      </w:r>
-      <w:proofErr w:type="spellEnd"/>
-      <w:r>
-        <w:rPr>
-          <w:sz w:val="22"/>
-          <w:szCs w:val="17"/>
-          <w:shd w:val="clear" w:color="auto" w:fill="FFFFFF"/>
-          <w:lang w:eastAsia="de-DE"/>
-        </w:rPr>
-        <w:t xml:space="preserve">, E. Hazlett, M. S. </w:t>
-      </w:r>
-      <w:proofErr w:type="spellStart"/>
-      <w:r>
-        <w:rPr>
-          <w:sz w:val="22"/>
-          <w:szCs w:val="17"/>
-          <w:shd w:val="clear" w:color="auto" w:fill="FFFFFF"/>
-          <w:lang w:eastAsia="de-DE"/>
-        </w:rPr>
-        <w:t>Buchsbaum</w:t>
-      </w:r>
-      <w:proofErr w:type="spellEnd"/>
-      <w:r>
-        <w:rPr>
-          <w:sz w:val="22"/>
-          <w:szCs w:val="17"/>
-          <w:shd w:val="clear" w:color="auto" w:fill="FFFFFF"/>
-          <w:lang w:eastAsia="de-DE"/>
-        </w:rPr>
-        <w:t xml:space="preserve"> (2001): Deformation-based morphometry and its relation to conventional </w:t>
-      </w:r>
-      <w:proofErr w:type="spellStart"/>
-      <w:r>
-        <w:rPr>
-          <w:sz w:val="22"/>
-          <w:szCs w:val="17"/>
-          <w:shd w:val="clear" w:color="auto" w:fill="FFFFFF"/>
-          <w:lang w:eastAsia="de-DE"/>
-        </w:rPr>
-        <w:t>volumetry</w:t>
-      </w:r>
-      <w:proofErr w:type="spellEnd"/>
-      <w:r>
-        <w:rPr>
-          <w:sz w:val="22"/>
-          <w:szCs w:val="17"/>
-          <w:shd w:val="clear" w:color="auto" w:fill="FFFFFF"/>
-          <w:lang w:eastAsia="de-DE"/>
-        </w:rPr>
-        <w:t xml:space="preserve"> of brain lateral ventricles in MRI.</w:t>
-      </w:r>
-      <w:r>
-        <w:rPr>
-          <w:sz w:val="22"/>
-          <w:szCs w:val="17"/>
-          <w:lang w:eastAsia="de-DE"/>
-        </w:rPr>
-        <w:t xml:space="preserve"> </w:t>
-      </w:r>
-      <w:r>
-        <w:rPr>
-          <w:i/>
-          <w:sz w:val="22"/>
-          <w:lang w:eastAsia="de-DE"/>
-        </w:rPr>
-        <w:t>Neuroimage</w:t>
-      </w:r>
-      <w:r>
-        <w:rPr>
-          <w:sz w:val="22"/>
-          <w:szCs w:val="17"/>
-          <w:shd w:val="clear" w:color="auto" w:fill="FFFFFF"/>
-          <w:lang w:eastAsia="de-DE"/>
-        </w:rPr>
-        <w:t>,</w:t>
-      </w:r>
-      <w:r>
-        <w:rPr>
-          <w:sz w:val="22"/>
-          <w:lang w:eastAsia="de-DE"/>
-        </w:rPr>
-        <w:t> </w:t>
-      </w:r>
-      <w:r>
-        <w:rPr>
-          <w:b/>
-          <w:sz w:val="22"/>
-          <w:lang w:eastAsia="de-DE"/>
-        </w:rPr>
-        <w:t>13</w:t>
-      </w:r>
-      <w:r>
-        <w:rPr>
-          <w:sz w:val="22"/>
-          <w:szCs w:val="17"/>
-          <w:shd w:val="clear" w:color="auto" w:fill="FFFFFF"/>
-          <w:lang w:eastAsia="de-DE"/>
-        </w:rPr>
-        <w:t>:1140-1145.</w:t>
-      </w:r>
-    </w:p>
-    <w:p>
-      <w:pPr>
-        <w:spacing w:after="0"/>
-        <w:rPr>
-          <w:sz w:val="22"/>
-          <w:szCs w:val="17"/>
-          <w:shd w:val="clear" w:color="auto" w:fill="FFFFFF"/>
-          <w:lang w:eastAsia="de-DE"/>
-        </w:rPr>
-      </w:pPr>
-      <w:r>
-        <w:rPr>
-          <w:sz w:val="22"/>
-          <w:szCs w:val="17"/>
-          <w:shd w:val="clear" w:color="auto" w:fill="FFFFFF"/>
-          <w:lang w:eastAsia="de-DE"/>
-        </w:rPr>
-        <w:t xml:space="preserve">C. </w:t>
-      </w:r>
-      <w:proofErr w:type="spellStart"/>
-      <w:r>
-        <w:rPr>
-          <w:sz w:val="22"/>
-          <w:szCs w:val="17"/>
-          <w:shd w:val="clear" w:color="auto" w:fill="FFFFFF"/>
-          <w:lang w:eastAsia="de-DE"/>
-        </w:rPr>
-        <w:t>Gaser</w:t>
-      </w:r>
-      <w:proofErr w:type="spellEnd"/>
-      <w:r>
-        <w:rPr>
-          <w:sz w:val="22"/>
-          <w:szCs w:val="17"/>
-          <w:shd w:val="clear" w:color="auto" w:fill="FFFFFF"/>
-          <w:lang w:eastAsia="de-DE"/>
-        </w:rPr>
-        <w:t xml:space="preserve">, R. </w:t>
-      </w:r>
-      <w:proofErr w:type="spellStart"/>
-      <w:r>
-        <w:rPr>
-          <w:sz w:val="22"/>
-          <w:szCs w:val="17"/>
-          <w:shd w:val="clear" w:color="auto" w:fill="FFFFFF"/>
-          <w:lang w:eastAsia="de-DE"/>
-        </w:rPr>
-        <w:t>Dahnke</w:t>
-      </w:r>
-      <w:proofErr w:type="spellEnd"/>
-      <w:r>
-        <w:rPr>
-          <w:sz w:val="22"/>
-          <w:szCs w:val="17"/>
-          <w:shd w:val="clear" w:color="auto" w:fill="FFFFFF"/>
-          <w:lang w:eastAsia="de-DE"/>
-        </w:rPr>
-        <w:t xml:space="preserve"> (2016). CAT - A Computational Anatomy Toolbox for the Analysis of Structural MRI Data.</w:t>
+        <w:t>C. Gaser, R. Dahnke (2016). CAT - A Computational Anatomy Toolbox for the Analysis of Structural MRI Data.</w:t>
       </w:r>
       <w:r>
         <w:rPr>
@@ -37122,9 +35349,15 @@
           <w:shd w:val="clear" w:color="auto" w:fill="FFFFFF"/>
           <w:lang w:eastAsia="de-DE"/>
         </w:rPr>
-        <w:t xml:space="preserve">R. </w:t>
-      </w:r>
-      <w:proofErr w:type="spellStart"/>
+        <w:t>R. Dahnke, R. Yotter,</w:t>
+      </w:r>
+      <w:r>
+        <w:rPr>
+          <w:sz w:val="22"/>
+          <w:lang w:eastAsia="de-DE"/>
+        </w:rPr>
+        <w:t> </w:t>
+      </w:r>
       <w:r>
         <w:rPr>
           <w:sz w:val="22"/>
@@ -37132,9 +35365,16 @@
           <w:shd w:val="clear" w:color="auto" w:fill="FFFFFF"/>
           <w:lang w:eastAsia="de-DE"/>
         </w:rPr>
-        <w:t>Dahnke</w:t>
-      </w:r>
-      <w:proofErr w:type="spellEnd"/>
+        <w:t>C. Gaser (2012a).</w:t>
+      </w:r>
+      <w:r>
+        <w:rPr>
+          <w:sz w:val="22"/>
+          <w:szCs w:val="17"/>
+          <w:lang w:eastAsia="de-DE"/>
+        </w:rPr>
+        <w:t xml:space="preserve"> </w:t>
+      </w:r>
       <w:r>
         <w:rPr>
           <w:sz w:val="22"/>
@@ -37142,9 +35382,24 @@
           <w:shd w:val="clear" w:color="auto" w:fill="FFFFFF"/>
           <w:lang w:eastAsia="de-DE"/>
         </w:rPr>
-        <w:t xml:space="preserve">, R. </w:t>
-      </w:r>
-      <w:proofErr w:type="spellStart"/>
+        <w:t>Cortical thickness and central surface estimation.</w:t>
+      </w:r>
+      <w:r>
+        <w:rPr>
+          <w:sz w:val="22"/>
+          <w:szCs w:val="17"/>
+          <w:lang w:eastAsia="de-DE"/>
+        </w:rPr>
+        <w:t xml:space="preserve"> </w:t>
+      </w:r>
+      <w:r>
+        <w:rPr>
+          <w:i/>
+          <w:sz w:val="22"/>
+          <w:lang w:eastAsia="de-DE"/>
+        </w:rPr>
+        <w:t>Neuroimage</w:t>
+      </w:r>
       <w:r>
         <w:rPr>
           <w:sz w:val="22"/>
@@ -37152,9 +35407,23 @@
           <w:shd w:val="clear" w:color="auto" w:fill="FFFFFF"/>
           <w:lang w:eastAsia="de-DE"/>
         </w:rPr>
-        <w:t>Yotter</w:t>
-      </w:r>
-      <w:proofErr w:type="spellEnd"/>
+        <w:t>,</w:t>
+      </w:r>
+      <w:r>
+        <w:rPr>
+          <w:sz w:val="22"/>
+          <w:lang w:eastAsia="de-DE"/>
+        </w:rPr>
+        <w:t> </w:t>
+      </w:r>
+      <w:r>
+        <w:rPr>
+          <w:b/>
+          <w:sz w:val="22"/>
+          <w:lang w:eastAsia="de-DE"/>
+        </w:rPr>
+        <w:t>65</w:t>
+      </w:r>
       <w:r>
         <w:rPr>
           <w:sz w:val="22"/>
@@ -37162,25 +35431,19 @@
           <w:shd w:val="clear" w:color="auto" w:fill="FFFFFF"/>
           <w:lang w:eastAsia="de-DE"/>
         </w:rPr>
-        <w:t>,</w:t>
-      </w:r>
-      <w:r>
-        <w:rPr>
-          <w:sz w:val="22"/>
-          <w:lang w:eastAsia="de-DE"/>
-        </w:rPr>
-        <w:t> </w:t>
-      </w:r>
-      <w:r>
+        <w:t>: 336-348.</w:t>
+      </w:r>
+    </w:p>
+    <w:p>
+      <w:pPr>
+        <w:jc w:val="left"/>
         <w:rPr>
           <w:sz w:val="22"/>
           <w:szCs w:val="17"/>
           <w:shd w:val="clear" w:color="auto" w:fill="FFFFFF"/>
           <w:lang w:eastAsia="de-DE"/>
         </w:rPr>
-        <w:t xml:space="preserve">C. </w:t>
-      </w:r>
-      <w:proofErr w:type="spellStart"/>
+      </w:pPr>
       <w:r>
         <w:rPr>
           <w:sz w:val="22"/>
@@ -37188,9 +35451,15 @@
           <w:shd w:val="clear" w:color="auto" w:fill="FFFFFF"/>
           <w:lang w:eastAsia="de-DE"/>
         </w:rPr>
-        <w:t>Gaser</w:t>
-      </w:r>
-      <w:proofErr w:type="spellEnd"/>
+        <w:t>R. Dahnke, G. Ziegler,</w:t>
+      </w:r>
+      <w:r>
+        <w:rPr>
+          <w:sz w:val="22"/>
+          <w:lang w:eastAsia="de-DE"/>
+        </w:rPr>
+        <w:t> </w:t>
+      </w:r>
       <w:r>
         <w:rPr>
           <w:sz w:val="22"/>
@@ -37198,149 +35467,7 @@
           <w:shd w:val="clear" w:color="auto" w:fill="FFFFFF"/>
           <w:lang w:eastAsia="de-DE"/>
         </w:rPr>
-        <w:t xml:space="preserve"> (2012a).</w:t>
-      </w:r>
-      <w:r>
-        <w:rPr>
-          <w:sz w:val="22"/>
-          <w:szCs w:val="17"/>
-          <w:lang w:eastAsia="de-DE"/>
-        </w:rPr>
-        <w:t xml:space="preserve"> </w:t>
-      </w:r>
-      <w:r>
-        <w:rPr>
-          <w:sz w:val="22"/>
-          <w:szCs w:val="17"/>
-          <w:shd w:val="clear" w:color="auto" w:fill="FFFFFF"/>
-          <w:lang w:eastAsia="de-DE"/>
-        </w:rPr>
-        <w:t>Cortical thickness and central surface estimation.</w:t>
-      </w:r>
-      <w:r>
-        <w:rPr>
-          <w:sz w:val="22"/>
-          <w:szCs w:val="17"/>
-          <w:lang w:eastAsia="de-DE"/>
-        </w:rPr>
-        <w:t xml:space="preserve"> </w:t>
-      </w:r>
-      <w:r>
-        <w:rPr>
-          <w:i/>
-          <w:sz w:val="22"/>
-          <w:lang w:eastAsia="de-DE"/>
-        </w:rPr>
-        <w:t>Neuroimage</w:t>
-      </w:r>
-      <w:r>
-        <w:rPr>
-          <w:sz w:val="22"/>
-          <w:szCs w:val="17"/>
-          <w:shd w:val="clear" w:color="auto" w:fill="FFFFFF"/>
-          <w:lang w:eastAsia="de-DE"/>
-        </w:rPr>
-        <w:t>,</w:t>
-      </w:r>
-      <w:r>
-        <w:rPr>
-          <w:sz w:val="22"/>
-          <w:lang w:eastAsia="de-DE"/>
-        </w:rPr>
-        <w:t> </w:t>
-      </w:r>
-      <w:r>
-        <w:rPr>
-          <w:b/>
-          <w:sz w:val="22"/>
-          <w:lang w:eastAsia="de-DE"/>
-        </w:rPr>
-        <w:t>65</w:t>
-      </w:r>
-      <w:r>
-        <w:rPr>
-          <w:sz w:val="22"/>
-          <w:szCs w:val="17"/>
-          <w:shd w:val="clear" w:color="auto" w:fill="FFFFFF"/>
-          <w:lang w:eastAsia="de-DE"/>
-        </w:rPr>
-        <w:t>: 336-348.</w:t>
-      </w:r>
-    </w:p>
-    <w:p>
-      <w:pPr>
-        <w:jc w:val="left"/>
-        <w:rPr>
-          <w:sz w:val="22"/>
-          <w:szCs w:val="17"/>
-          <w:shd w:val="clear" w:color="auto" w:fill="FFFFFF"/>
-          <w:lang w:eastAsia="de-DE"/>
-        </w:rPr>
-      </w:pPr>
-      <w:r>
-        <w:rPr>
-          <w:sz w:val="22"/>
-          <w:szCs w:val="17"/>
-          <w:shd w:val="clear" w:color="auto" w:fill="FFFFFF"/>
-          <w:lang w:eastAsia="de-DE"/>
-        </w:rPr>
-        <w:t xml:space="preserve">R. </w:t>
-      </w:r>
-      <w:proofErr w:type="spellStart"/>
-      <w:r>
-        <w:rPr>
-          <w:sz w:val="22"/>
-          <w:szCs w:val="17"/>
-          <w:shd w:val="clear" w:color="auto" w:fill="FFFFFF"/>
-          <w:lang w:eastAsia="de-DE"/>
-        </w:rPr>
-        <w:t>Dahnke</w:t>
-      </w:r>
-      <w:proofErr w:type="spellEnd"/>
-      <w:r>
-        <w:rPr>
-          <w:sz w:val="22"/>
-          <w:szCs w:val="17"/>
-          <w:shd w:val="clear" w:color="auto" w:fill="FFFFFF"/>
-          <w:lang w:eastAsia="de-DE"/>
-        </w:rPr>
-        <w:t>, G. Ziegler,</w:t>
-      </w:r>
-      <w:r>
-        <w:rPr>
-          <w:sz w:val="22"/>
-          <w:lang w:eastAsia="de-DE"/>
-        </w:rPr>
-        <w:t> </w:t>
-      </w:r>
-      <w:r>
-        <w:rPr>
-          <w:sz w:val="22"/>
-          <w:szCs w:val="17"/>
-          <w:shd w:val="clear" w:color="auto" w:fill="FFFFFF"/>
-          <w:lang w:eastAsia="de-DE"/>
-        </w:rPr>
-        <w:t xml:space="preserve">C. </w:t>
-      </w:r>
-      <w:proofErr w:type="spellStart"/>
-      <w:r>
-        <w:rPr>
-          <w:sz w:val="22"/>
-          <w:szCs w:val="17"/>
-          <w:shd w:val="clear" w:color="auto" w:fill="FFFFFF"/>
-          <w:lang w:eastAsia="de-DE"/>
-        </w:rPr>
-        <w:t>Gaser</w:t>
-      </w:r>
-      <w:proofErr w:type="spellEnd"/>
-      <w:r>
-        <w:rPr>
-          <w:sz w:val="22"/>
-          <w:szCs w:val="17"/>
-          <w:shd w:val="clear" w:color="auto" w:fill="FFFFFF"/>
-          <w:lang w:eastAsia="de-DE"/>
-        </w:rPr>
-        <w:t xml:space="preserve"> (2012b).</w:t>
+        <w:t>C. Gaser (2012b).</w:t>
       </w:r>
       <w:r>
         <w:rPr>
@@ -37413,43 +35540,7 @@
           <w:sz w:val="22"/>
           <w:szCs w:val="24"/>
         </w:rPr>
-        <w:t xml:space="preserve">R. Desai, E. </w:t>
-      </w:r>
-      <w:proofErr w:type="spellStart"/>
-      <w:r>
-        <w:rPr>
-          <w:rFonts w:ascii="Calibri" w:hAnsi="Calibri"/>
-          <w:sz w:val="22"/>
-          <w:szCs w:val="24"/>
-        </w:rPr>
-        <w:t>Liebenthal</w:t>
-      </w:r>
-      <w:proofErr w:type="spellEnd"/>
-      <w:r>
-        <w:rPr>
-          <w:rFonts w:ascii="Calibri" w:hAnsi="Calibri"/>
-          <w:sz w:val="22"/>
-          <w:szCs w:val="24"/>
-        </w:rPr>
-        <w:t xml:space="preserve">, E.T. </w:t>
-      </w:r>
-      <w:proofErr w:type="spellStart"/>
-      <w:r>
-        <w:rPr>
-          <w:rFonts w:ascii="Calibri" w:hAnsi="Calibri"/>
-          <w:sz w:val="22"/>
-          <w:szCs w:val="24"/>
-        </w:rPr>
-        <w:t>Possing</w:t>
-      </w:r>
-      <w:proofErr w:type="spellEnd"/>
-      <w:r>
-        <w:rPr>
-          <w:rFonts w:ascii="Calibri" w:hAnsi="Calibri"/>
-          <w:sz w:val="22"/>
-          <w:szCs w:val="24"/>
-        </w:rPr>
-        <w:t xml:space="preserve">, E. Waldron, J.R. Binder (2005): Volumetric vs. surface-based alignment for localization of auditory cortex activation. </w:t>
+        <w:t xml:space="preserve">R. Desai, E. Liebenthal, E.T. Possing, E. Waldron, J.R. Binder (2005): Volumetric vs. surface-based alignment for localization of auditory cortex activation. </w:t>
       </w:r>
       <w:r>
         <w:rPr>
@@ -37502,79 +35593,7 @@
           <w:sz w:val="22"/>
           <w:szCs w:val="24"/>
         </w:rPr>
-        <w:t xml:space="preserve">C.D. Good, I.S. </w:t>
-      </w:r>
-      <w:proofErr w:type="spellStart"/>
-      <w:r>
-        <w:rPr>
-          <w:rFonts w:ascii="Calibri" w:hAnsi="Calibri"/>
-          <w:sz w:val="22"/>
-          <w:szCs w:val="24"/>
-        </w:rPr>
-        <w:t>Johnsrude</w:t>
-      </w:r>
-      <w:proofErr w:type="spellEnd"/>
-      <w:r>
-        <w:rPr>
-          <w:rFonts w:ascii="Calibri" w:hAnsi="Calibri"/>
-          <w:sz w:val="22"/>
-          <w:szCs w:val="24"/>
-        </w:rPr>
-        <w:t xml:space="preserve">, J. </w:t>
-      </w:r>
-      <w:proofErr w:type="spellStart"/>
-      <w:r>
-        <w:rPr>
-          <w:rFonts w:ascii="Calibri" w:hAnsi="Calibri"/>
-          <w:sz w:val="22"/>
-          <w:szCs w:val="24"/>
-        </w:rPr>
-        <w:t>Ashburner</w:t>
-      </w:r>
-      <w:proofErr w:type="spellEnd"/>
-      <w:r>
-        <w:rPr>
-          <w:rFonts w:ascii="Calibri" w:hAnsi="Calibri"/>
-          <w:sz w:val="22"/>
-          <w:szCs w:val="24"/>
-        </w:rPr>
-        <w:t xml:space="preserve">, R.N. Henson, K.J. </w:t>
-      </w:r>
-      <w:proofErr w:type="spellStart"/>
-      <w:r>
-        <w:rPr>
-          <w:rFonts w:ascii="Calibri" w:hAnsi="Calibri"/>
-          <w:sz w:val="22"/>
-          <w:szCs w:val="24"/>
-        </w:rPr>
-        <w:t>Friston</w:t>
-      </w:r>
-      <w:proofErr w:type="spellEnd"/>
-      <w:r>
-        <w:rPr>
-          <w:rFonts w:ascii="Calibri" w:hAnsi="Calibri"/>
-          <w:sz w:val="22"/>
-          <w:szCs w:val="24"/>
-        </w:rPr>
-        <w:t xml:space="preserve">, R.S. </w:t>
-      </w:r>
-      <w:proofErr w:type="spellStart"/>
-      <w:r>
-        <w:rPr>
-          <w:rFonts w:ascii="Calibri" w:hAnsi="Calibri"/>
-          <w:sz w:val="22"/>
-          <w:szCs w:val="24"/>
-        </w:rPr>
-        <w:t>Frackowiak</w:t>
-      </w:r>
-      <w:proofErr w:type="spellEnd"/>
-      <w:r>
-        <w:rPr>
-          <w:rFonts w:ascii="Calibri" w:hAnsi="Calibri"/>
-          <w:sz w:val="22"/>
-          <w:szCs w:val="24"/>
-        </w:rPr>
-        <w:t xml:space="preserve"> (2001): </w:t>
+        <w:t xml:space="preserve">C.D. Good, I.S. Johnsrude, J. Ashburner, R.N. Henson, K.J. Friston, R.S. Frackowiak (2001): </w:t>
       </w:r>
       <w:hyperlink r:id="rId35" w:history="1">
         <w:r>
@@ -37645,25 +35664,7 @@
           <w:sz w:val="22"/>
           <w:szCs w:val="24"/>
         </w:rPr>
-        <w:t xml:space="preserve">I.B. Malone, K.K. Leung, S. Clegg, J. Barnes, J.L. Whitwell, J. </w:t>
-      </w:r>
-      <w:proofErr w:type="spellStart"/>
-      <w:r>
-        <w:rPr>
-          <w:rFonts w:ascii="Calibri" w:hAnsi="Calibri"/>
-          <w:sz w:val="22"/>
-          <w:szCs w:val="24"/>
-        </w:rPr>
-        <w:t>Ashburner</w:t>
-      </w:r>
-      <w:proofErr w:type="spellEnd"/>
-      <w:r>
-        <w:rPr>
-          <w:rFonts w:ascii="Calibri" w:hAnsi="Calibri"/>
-          <w:sz w:val="22"/>
-          <w:szCs w:val="24"/>
-        </w:rPr>
-        <w:t xml:space="preserve">, N.C. Fox, G.R. Ridgway (2015): Accurate automatic estimation of total intracranial volume: a nuisance variable with less nuisance. </w:t>
+        <w:t xml:space="preserve">I.B. Malone, K.K. Leung, S. Clegg, J. Barnes, J.L. Whitwell, J. Ashburner, N.C. Fox, G.R. Ridgway (2015): Accurate automatic estimation of total intracranial volume: a nuisance variable with less nuisance. </w:t>
       </w:r>
       <w:r>
         <w:rPr>
@@ -37711,35 +35712,7 @@
         <w:rPr>
           <w:sz w:val="22"/>
         </w:rPr>
-        <w:t xml:space="preserve">J. </w:t>
-      </w:r>
-      <w:proofErr w:type="spellStart"/>
-      <w:r>
-        <w:rPr>
-          <w:sz w:val="22"/>
-        </w:rPr>
-        <w:t>Manjon</w:t>
-      </w:r>
-      <w:proofErr w:type="spellEnd"/>
-      <w:r>
-        <w:rPr>
-          <w:sz w:val="22"/>
-        </w:rPr>
-        <w:t>, P Coupe, L. Marti-</w:t>
-      </w:r>
-      <w:proofErr w:type="spellStart"/>
-      <w:r>
-        <w:rPr>
-          <w:sz w:val="22"/>
-        </w:rPr>
-        <w:t>Bonmati</w:t>
-      </w:r>
-      <w:proofErr w:type="spellEnd"/>
-      <w:r>
-        <w:rPr>
-          <w:sz w:val="22"/>
-        </w:rPr>
-        <w:t xml:space="preserve">, D.L. Collins, M. Robles (2010). </w:t>
+        <w:t xml:space="preserve">J. Manjon, P Coupe, L. Marti-Bonmati, D.L. Collins, M. Robles (2010). </w:t>
       </w:r>
       <w:hyperlink r:id="rId36" w:history="1">
         <w:r>
@@ -37799,58 +35772,16 @@
           <w:color w:val="000000"/>
           <w:sz w:val="22"/>
         </w:rPr>
-        <w:t xml:space="preserve">J.C. </w:t>
-      </w:r>
-      <w:proofErr w:type="spellStart"/>
-      <w:r>
-        <w:rPr>
+        <w:t xml:space="preserve">J.C. Rajapakse, J.N. Giedd, J.L. Rapoport (1997): Statistical Approach to Segmentation of Single-Channel Cerebral MR Images. </w:t>
+      </w:r>
+      <w:r>
+        <w:rPr>
+          <w:i/>
           <w:color w:val="000000"/>
           <w:sz w:val="22"/>
         </w:rPr>
-        <w:t>Rajapakse</w:t>
-      </w:r>
-      <w:proofErr w:type="spellEnd"/>
-      <w:r>
-        <w:rPr>
-          <w:color w:val="000000"/>
-          <w:sz w:val="22"/>
-        </w:rPr>
-        <w:t xml:space="preserve">, J.N. </w:t>
-      </w:r>
-      <w:proofErr w:type="spellStart"/>
-      <w:r>
-        <w:rPr>
-          <w:color w:val="000000"/>
-          <w:sz w:val="22"/>
-        </w:rPr>
-        <w:t>Giedd</w:t>
-      </w:r>
-      <w:proofErr w:type="spellEnd"/>
-      <w:r>
-        <w:rPr>
-          <w:color w:val="000000"/>
-          <w:sz w:val="22"/>
-        </w:rPr>
-        <w:t xml:space="preserve">, J.L. Rapoport (1997): Statistical Approach to Segmentation of Single-Channel Cerebral MR Images. </w:t>
-      </w:r>
-      <w:r>
-        <w:rPr>
-          <w:i/>
-          <w:color w:val="000000"/>
-          <w:sz w:val="22"/>
-        </w:rPr>
-        <w:t xml:space="preserve">IEEE Trans. Med. </w:t>
-      </w:r>
-      <w:proofErr w:type="spellStart"/>
-      <w:r>
-        <w:rPr>
-          <w:i/>
-          <w:color w:val="000000"/>
-          <w:sz w:val="22"/>
-        </w:rPr>
-        <w:t>Imag</w:t>
-      </w:r>
-      <w:proofErr w:type="spellEnd"/>
+        <w:t>IEEE Trans. Med. Imag</w:t>
+      </w:r>
       <w:r>
         <w:rPr>
           <w:color w:val="000000"/>
@@ -37886,39 +35817,7 @@
           <w:color w:val="000000"/>
           <w:sz w:val="22"/>
         </w:rPr>
-        <w:t xml:space="preserve">J. </w:t>
-      </w:r>
-      <w:proofErr w:type="spellStart"/>
-      <w:r>
-        <w:rPr>
-          <w:color w:val="000000"/>
-          <w:sz w:val="22"/>
-        </w:rPr>
-        <w:t>Tohka</w:t>
-      </w:r>
-      <w:proofErr w:type="spellEnd"/>
-      <w:r>
-        <w:rPr>
-          <w:color w:val="000000"/>
-          <w:sz w:val="22"/>
-        </w:rPr>
-        <w:t xml:space="preserve">, A. </w:t>
-      </w:r>
-      <w:proofErr w:type="spellStart"/>
-      <w:r>
-        <w:rPr>
-          <w:color w:val="000000"/>
-          <w:sz w:val="22"/>
-        </w:rPr>
-        <w:t>Zijdenbos</w:t>
-      </w:r>
-      <w:proofErr w:type="spellEnd"/>
-      <w:r>
-        <w:rPr>
-          <w:color w:val="000000"/>
-          <w:sz w:val="22"/>
-        </w:rPr>
-        <w:t xml:space="preserve">, A. Evans (2004): Fast and robust parameter estimation for statistical partial volume models in brain MRI. </w:t>
+        <w:t xml:space="preserve">J. Tohka, A. Zijdenbos, A. Evans (2004): Fast and robust parameter estimation for statistical partial volume models in brain MRI. </w:t>
       </w:r>
       <w:r>
         <w:rPr>
@@ -37963,228 +35862,52 @@
           <w:color w:val="000000"/>
           <w:sz w:val="22"/>
         </w:rPr>
-        <w:t xml:space="preserve">R.A. </w:t>
-      </w:r>
-      <w:proofErr w:type="spellStart"/>
-      <w:r>
+        <w:t xml:space="preserve">R.A. Yotter, R. Dahnke, P.M. Thompson, C. Gaser (2011a): Topological Correction of Brain Surface Meshes Using Spherical Harmonics. Human Brain Mapping, 32(7): 1109-24.  </w:t>
+      </w:r>
+    </w:p>
+    <w:p>
+      <w:pPr>
         <w:rPr>
           <w:color w:val="000000"/>
           <w:sz w:val="22"/>
         </w:rPr>
-        <w:t>Yotter</w:t>
-      </w:r>
-      <w:proofErr w:type="spellEnd"/>
+      </w:pPr>
       <w:r>
         <w:rPr>
           <w:color w:val="000000"/>
           <w:sz w:val="22"/>
         </w:rPr>
-        <w:t xml:space="preserve">, R. </w:t>
-      </w:r>
-      <w:proofErr w:type="spellStart"/>
-      <w:r>
+        <w:t xml:space="preserve">R.A. Yotter, G. Ziegler, I. Nenadic, P.M. Thompson, C. Gaser (2011b): Local cortical surface complexity maps from spherical harmonic reconstructions. Neuroimage, 56(3): 961-973.  </w:t>
+      </w:r>
+    </w:p>
+    <w:p>
+      <w:pPr>
         <w:rPr>
           <w:color w:val="000000"/>
           <w:sz w:val="22"/>
         </w:rPr>
-        <w:t>Dahnke</w:t>
-      </w:r>
-      <w:proofErr w:type="spellEnd"/>
+      </w:pPr>
       <w:r>
         <w:rPr>
           <w:color w:val="000000"/>
           <w:sz w:val="22"/>
         </w:rPr>
-        <w:t xml:space="preserve">, P.M. Thompson, C. </w:t>
-      </w:r>
-      <w:proofErr w:type="spellStart"/>
-      <w:r>
+        <w:t xml:space="preserve">R.A. Yotter, P.M. Thompson, C. Gaser (2011c): Algorithms to Improve the Re-Parameterization of Spherical Mappings of Brain. Journal of Neuroimaging, 21(2):e134-47.  </w:t>
+      </w:r>
+    </w:p>
+    <w:p>
+      <w:pPr>
         <w:rPr>
           <w:color w:val="000000"/>
           <w:sz w:val="22"/>
         </w:rPr>
-        <w:t>Gaser</w:t>
-      </w:r>
-      <w:proofErr w:type="spellEnd"/>
+      </w:pPr>
       <w:r>
         <w:rPr>
           <w:color w:val="000000"/>
           <w:sz w:val="22"/>
         </w:rPr>
-        <w:t xml:space="preserve"> (2011a): Topological Correction of Brain Surface Meshes Using Spherical Harmonics. Human Brain Mapping, 32(7): 1109-24.  </w:t>
-      </w:r>
-    </w:p>
-    <w:p>
-      <w:pPr>
-        <w:rPr>
-          <w:color w:val="000000"/>
-          <w:sz w:val="22"/>
-        </w:rPr>
-      </w:pPr>
-      <w:r>
-        <w:rPr>
-          <w:color w:val="000000"/>
-          <w:sz w:val="22"/>
-        </w:rPr>
-        <w:t xml:space="preserve">R.A. </w:t>
-      </w:r>
-      <w:proofErr w:type="spellStart"/>
-      <w:r>
-        <w:rPr>
-          <w:color w:val="000000"/>
-          <w:sz w:val="22"/>
-        </w:rPr>
-        <w:t>Yotter</w:t>
-      </w:r>
-      <w:proofErr w:type="spellEnd"/>
-      <w:r>
-        <w:rPr>
-          <w:color w:val="000000"/>
-          <w:sz w:val="22"/>
-        </w:rPr>
-        <w:t xml:space="preserve">, G. Ziegler, I. </w:t>
-      </w:r>
-      <w:proofErr w:type="spellStart"/>
-      <w:r>
-        <w:rPr>
-          <w:color w:val="000000"/>
-          <w:sz w:val="22"/>
-        </w:rPr>
-        <w:t>Nenadic</w:t>
-      </w:r>
-      <w:proofErr w:type="spellEnd"/>
-      <w:r>
-        <w:rPr>
-          <w:color w:val="000000"/>
-          <w:sz w:val="22"/>
-        </w:rPr>
-        <w:t xml:space="preserve">, P.M. Thompson, C. </w:t>
-      </w:r>
-      <w:proofErr w:type="spellStart"/>
-      <w:r>
-        <w:rPr>
-          <w:color w:val="000000"/>
-          <w:sz w:val="22"/>
-        </w:rPr>
-        <w:t>Gaser</w:t>
-      </w:r>
-      <w:proofErr w:type="spellEnd"/>
-      <w:r>
-        <w:rPr>
-          <w:color w:val="000000"/>
-          <w:sz w:val="22"/>
-        </w:rPr>
-        <w:t xml:space="preserve"> (2011b): Local cortical surface complexity maps from spherical harmonic reconstructions. Neuroimage, 56(3): 961-973.  </w:t>
-      </w:r>
-    </w:p>
-    <w:p>
-      <w:pPr>
-        <w:rPr>
-          <w:color w:val="000000"/>
-          <w:sz w:val="22"/>
-        </w:rPr>
-      </w:pPr>
-      <w:r>
-        <w:rPr>
-          <w:color w:val="000000"/>
-          <w:sz w:val="22"/>
-        </w:rPr>
-        <w:t xml:space="preserve">R.A. </w:t>
-      </w:r>
-      <w:proofErr w:type="spellStart"/>
-      <w:r>
-        <w:rPr>
-          <w:color w:val="000000"/>
-          <w:sz w:val="22"/>
-        </w:rPr>
-        <w:t>Yotter</w:t>
-      </w:r>
-      <w:proofErr w:type="spellEnd"/>
-      <w:r>
-        <w:rPr>
-          <w:color w:val="000000"/>
-          <w:sz w:val="22"/>
-        </w:rPr>
-        <w:t xml:space="preserve">, P.M. Thompson, C. </w:t>
-      </w:r>
-      <w:proofErr w:type="spellStart"/>
-      <w:r>
-        <w:rPr>
-          <w:color w:val="000000"/>
-          <w:sz w:val="22"/>
-        </w:rPr>
-        <w:t>Gaser</w:t>
-      </w:r>
-      <w:proofErr w:type="spellEnd"/>
-      <w:r>
-        <w:rPr>
-          <w:color w:val="000000"/>
-          <w:sz w:val="22"/>
-        </w:rPr>
-        <w:t xml:space="preserve"> (2011c): Algorithms to Improve the Re-Parameterization of Spherical Mappings of Brain. Journal of Neuroimaging, 21(2):e134-47.  </w:t>
-      </w:r>
-    </w:p>
-    <w:p>
-      <w:pPr>
-        <w:rPr>
-          <w:color w:val="000000"/>
-          <w:sz w:val="22"/>
-        </w:rPr>
-      </w:pPr>
-      <w:r>
-        <w:rPr>
-          <w:color w:val="000000"/>
-          <w:sz w:val="22"/>
-        </w:rPr>
-        <w:t xml:space="preserve">R.A. </w:t>
-      </w:r>
-      <w:proofErr w:type="spellStart"/>
-      <w:r>
-        <w:rPr>
-          <w:color w:val="000000"/>
-          <w:sz w:val="22"/>
-        </w:rPr>
-        <w:t>Yotter</w:t>
-      </w:r>
-      <w:proofErr w:type="spellEnd"/>
-      <w:r>
-        <w:rPr>
-          <w:color w:val="000000"/>
-          <w:sz w:val="22"/>
-        </w:rPr>
-        <w:t xml:space="preserve">, G. Ziegler, P.M. Thompson, C. </w:t>
-      </w:r>
-      <w:proofErr w:type="spellStart"/>
-      <w:r>
-        <w:rPr>
-          <w:color w:val="000000"/>
-          <w:sz w:val="22"/>
-        </w:rPr>
-        <w:t>Gaser</w:t>
-      </w:r>
-      <w:proofErr w:type="spellEnd"/>
-      <w:r>
-        <w:rPr>
-          <w:color w:val="000000"/>
-          <w:sz w:val="22"/>
-        </w:rPr>
-        <w:t xml:space="preserve"> (2011d): </w:t>
-      </w:r>
-      <w:proofErr w:type="spellStart"/>
-      <w:r>
-        <w:rPr>
-          <w:color w:val="000000"/>
-          <w:sz w:val="22"/>
-        </w:rPr>
-        <w:t>Diffeometric</w:t>
-      </w:r>
-      <w:proofErr w:type="spellEnd"/>
-      <w:r>
-        <w:rPr>
-          <w:color w:val="000000"/>
-          <w:sz w:val="22"/>
-        </w:rPr>
-        <w:t xml:space="preserve"> Anatomical Registration on the Surface. HBM 2011.  </w:t>
+        <w:t xml:space="preserve">R.A. Yotter, G. Ziegler, P.M. Thompson, C. Gaser (2011d): Diffeometric Anatomical Registration on the Surface. HBM 2011.  </w:t>
       </w:r>
     </w:p>
     <w:p/>
@@ -38221,7 +35944,7 @@
         <w:rPr>
           <w:noProof/>
         </w:rPr>
-        <w:t>14-Jun-18</w:t>
+        <w:t>27-Jun-18</w:t>
       </w:r>
       <w:r>
         <w:fldChar w:fldCharType="end"/>
@@ -38243,15 +35966,7 @@
       </w:r>
       <w:r>
         <w:tab/>
-        <w:t xml:space="preserve">Christian </w:t>
-      </w:r>
-      <w:proofErr w:type="spellStart"/>
-      <w:r>
-        <w:t>Gaser</w:t>
-      </w:r>
-      <w:proofErr w:type="spellEnd"/>
-      <w:r>
-        <w:t xml:space="preserve"> </w:t>
+        <w:t xml:space="preserve">Christian Gaser </w:t>
       </w:r>
       <w:hyperlink r:id="rId37" w:history="1">
         <w:r>
@@ -38286,15 +36001,7 @@
       </w:r>
       <w:r>
         <w:tab/>
-        <w:t xml:space="preserve">Florian </w:t>
-      </w:r>
-      <w:proofErr w:type="spellStart"/>
-      <w:r>
-        <w:t>Kurth</w:t>
-      </w:r>
-      <w:proofErr w:type="spellEnd"/>
-      <w:r>
-        <w:t xml:space="preserve"> </w:t>
+        <w:t xml:space="preserve">Florian Kurth </w:t>
       </w:r>
       <w:hyperlink r:id="rId38" w:history="1">
         <w:r>
@@ -38658,15 +36365,7 @@
         <w:sym w:font="Wingdings" w:char="F0E0"/>
       </w:r>
       <w:r>
-        <w:t xml:space="preserve"> Threshold and transform </w:t>
-      </w:r>
-      <w:proofErr w:type="spellStart"/>
-      <w:r>
-        <w:t>spmT</w:t>
-      </w:r>
-      <w:proofErr w:type="spellEnd"/>
-      <w:r>
-        <w:t>-maps” to define the extent threshold as p-value or to use the “Expected Number of Voxels per Cluster”.</w:t>
+        <w:t xml:space="preserve"> Threshold and transform spmT-maps” to define the extent threshold as p-value or to use the “Expected Number of Voxels per Cluster”.</w:t>
       </w:r>
     </w:p>
   </w:footnote>
@@ -45228,7 +42927,7 @@
 </file>
 
 <file path=customXml/itemProps1.xml><?xml version="1.0" encoding="utf-8"?>
-<ds:datastoreItem xmlns:ds="http://schemas.openxmlformats.org/officeDocument/2006/customXml" ds:itemID="{BB3571DC-7F2F-D947-A384-F175BDAD7E97}">
+<ds:datastoreItem xmlns:ds="http://schemas.openxmlformats.org/officeDocument/2006/customXml" ds:itemID="{038373EF-69DC-5741-9904-0EAF4BA0FBEB}">
   <ds:schemaRefs>
     <ds:schemaRef ds:uri="http://schemas.openxmlformats.org/officeDocument/2006/bibliography"/>
   </ds:schemaRefs>

</xml_diff>

<commit_message>
Changed paths: M       CAT12-Manual.docx M       CAT12-Manual.pdf M       CHANGES.txt M       cat_run_job1070.m M       html/cat_versions.html
(1) Changed: Updated CAT12 manual and online help.
(2) Fixed: Typos


git-svn-id: svn://141.35.69.214/cat12@1348 9f44b166-36c4-483c-8295-4af200601734
</commit_message>
<xml_diff>
--- a/CAT12-Manual.docx
+++ b/CAT12-Manual.docx
@@ -3454,15 +3454,7 @@
         <w:t>with</w:t>
       </w:r>
       <w:r>
-        <w:t xml:space="preserve"> the </w:t>
-      </w:r>
-      <w:proofErr w:type="spellStart"/>
-      <w:r>
-        <w:t>SPM.mat</w:t>
-      </w:r>
-      <w:proofErr w:type="spellEnd"/>
-      <w:r>
-        <w:t xml:space="preserve"> file of </w:t>
+        <w:t xml:space="preserve"> the SPM.mat file of </w:t>
       </w:r>
       <w:r>
         <w:t>a</w:t>
@@ -3579,15 +3571,7 @@
         <w:t>Analyze ROIs</w:t>
       </w:r>
       <w:r>
-        <w:t xml:space="preserve">. Here, the </w:t>
-      </w:r>
-      <w:proofErr w:type="spellStart"/>
-      <w:r>
-        <w:t>SPM.mat</w:t>
-      </w:r>
-      <w:proofErr w:type="spellEnd"/>
-      <w:r>
-        <w:t xml:space="preserve"> file of a</w:t>
+        <w:t>. Here, the SPM.mat file of a</w:t>
       </w:r>
       <w:r>
         <w:t xml:space="preserve"> </w:t>
@@ -3740,11 +3724,9 @@
       <w:r>
         <w:t xml:space="preserve"> (e.g. </w:t>
       </w:r>
-      <w:proofErr w:type="spellStart"/>
       <w:r>
         <w:t>sulcal</w:t>
       </w:r>
-      <w:proofErr w:type="spellEnd"/>
       <w:r>
         <w:t xml:space="preserve"> depth, gyrification index, cortical complexity)</w:t>
       </w:r>
@@ -4036,15 +4018,7 @@
         <w:t>Threshold-Free Cluster Enhancement </w:t>
       </w:r>
       <w:r>
-        <w:t xml:space="preserve">(TFCE) with the </w:t>
-      </w:r>
-      <w:proofErr w:type="spellStart"/>
-      <w:r>
-        <w:t>SPM.mat</w:t>
-      </w:r>
-      <w:proofErr w:type="spellEnd"/>
-      <w:r>
-        <w:t xml:space="preserve"> file of </w:t>
+        <w:t xml:space="preserve">(TFCE) with the SPM.mat file of </w:t>
       </w:r>
       <w:r>
         <w:t>a</w:t>
@@ -4155,15 +4129,7 @@
         <w:t>Analyze ROIs</w:t>
       </w:r>
       <w:r>
-        <w:t xml:space="preserve">. Here, the </w:t>
-      </w:r>
-      <w:proofErr w:type="spellStart"/>
-      <w:r>
-        <w:t>SPM.mat</w:t>
-      </w:r>
-      <w:proofErr w:type="spellEnd"/>
-      <w:r>
-        <w:t xml:space="preserve"> file of a previously estimated statistical design is used. For more information, see the online help “</w:t>
+        <w:t>. Here, the SPM.mat file of a previously estimated statistical design is used. For more information, see the online help “</w:t>
       </w:r>
       <w:hyperlink r:id="rId10" w:history="1">
         <w:r>
@@ -4258,23 +4224,7 @@
     </w:p>
     <w:p>
       <w:r>
-        <w:t xml:space="preserve">Please also note that for the analysis of cortical folding measures such as gyrification or cortical complexity the filter sizes have to be larger (i.e. in the range of 15-25mm). This is due to the underlying nature of this measure that reflects contributions from both sulci as well as gyri. Therefore, the filter size should exceed the distance between a </w:t>
-      </w:r>
-      <w:proofErr w:type="spellStart"/>
-      <w:r>
-        <w:t>gyral</w:t>
-      </w:r>
-      <w:proofErr w:type="spellEnd"/>
-      <w:r>
-        <w:t xml:space="preserve"> crown and a </w:t>
-      </w:r>
-      <w:proofErr w:type="spellStart"/>
-      <w:r>
-        <w:t>sulcal</w:t>
-      </w:r>
-      <w:proofErr w:type="spellEnd"/>
-      <w:r>
-        <w:t xml:space="preserve"> fundus.</w:t>
+        <w:t>Please also note that for the analysis of cortical folding measures such as gyrification or cortical complexity the filter sizes have to be larger (i.e. in the range of 15-25mm). This is due to the underlying nature of this measure that reflects contributions from both sulci as well as gyri. Therefore, the filter size should exceed the distance between a gyral crown and a sulcal fundus.</w:t>
       </w:r>
     </w:p>
     <w:p>
@@ -4311,9 +4261,7 @@
           <w:szCs w:val="10"/>
         </w:rPr>
       </w:pPr>
-      <w:bookmarkStart w:id="8" w:name="_GoBack"/>
-    </w:p>
-    <w:bookmarkEnd w:id="8"/>
+    </w:p>
     <w:p>
       <w:r>
         <w:t>Preprocessing should remain unaffected until the next minor version number. A new processing of your data is not necessary if the minor version number of CAT12 remains unchanged.</w:t>
@@ -4355,7 +4303,15 @@
         <w:rPr>
           <w:b/>
         </w:rPr>
-        <w:t>0)</w:t>
+        <w:t>8</w:t>
+      </w:r>
+      <w:bookmarkStart w:id="8" w:name="_GoBack"/>
+      <w:bookmarkEnd w:id="8"/>
+      <w:r>
+        <w:rPr>
+          <w:b/>
+        </w:rPr>
+        <w:t>)</w:t>
       </w:r>
     </w:p>
     <w:p>
@@ -4663,15 +4619,7 @@
         <w:t>segmentations</w:t>
       </w:r>
       <w:r>
-        <w:t xml:space="preserve"> by default: The default </w:t>
-      </w:r>
-      <w:proofErr w:type="spellStart"/>
-      <w:r>
-        <w:t>gcut</w:t>
-      </w:r>
-      <w:proofErr w:type="spellEnd"/>
-      <w:r>
-        <w:t xml:space="preserve"> approach in CAT12.1 removed </w:t>
+        <w:t xml:space="preserve"> by default: The default gcut approach in CAT12.1 removed </w:t>
       </w:r>
       <w:r>
         <w:t xml:space="preserve">too much </w:t>
@@ -4748,15 +4696,7 @@
         <w:t>Automatic</w:t>
       </w:r>
       <w:r>
-        <w:t xml:space="preserve"> check for design orthogonality and sample homogeneity using </w:t>
-      </w:r>
-      <w:proofErr w:type="spellStart"/>
-      <w:r>
-        <w:t>SPM.mat</w:t>
-      </w:r>
-      <w:proofErr w:type="spellEnd"/>
-      <w:r>
-        <w:t xml:space="preserve"> in </w:t>
+        <w:t xml:space="preserve"> check for design orthogonality and sample homogeneity using SPM.mat in </w:t>
       </w:r>
       <w:r>
         <w:rPr>
@@ -4778,15 +4718,7 @@
         <w:ind w:left="1134" w:hanging="425"/>
       </w:pPr>
       <w:r>
-        <w:t xml:space="preserve">Added </w:t>
-      </w:r>
-      <w:proofErr w:type="spellStart"/>
-      <w:r>
-        <w:t>equi</w:t>
-      </w:r>
-      <w:proofErr w:type="spellEnd"/>
-      <w:r>
-        <w:t>-volume model by Bok and multi-save option for mapping native volumes to individual surfaces</w:t>
+        <w:t>Added equi-volume model by Bok and multi-save option for mapping native volumes to individual surfaces</w:t>
       </w:r>
       <w:r>
         <w:t>.</w:t>
@@ -5312,15 +5244,7 @@
         <w:t xml:space="preserve">must </w:t>
       </w:r>
       <w:r>
-        <w:t xml:space="preserve">be installed and added to your </w:t>
-      </w:r>
-      <w:proofErr w:type="spellStart"/>
-      <w:r>
-        <w:t>Matlab</w:t>
-      </w:r>
-      <w:proofErr w:type="spellEnd"/>
-      <w:r>
-        <w:t xml:space="preserve"> search path before the CAT12 Toolbox can be installed (see </w:t>
+        <w:t xml:space="preserve">be installed and added to your Matlab search path before the CAT12 Toolbox can be installed (see </w:t>
       </w:r>
       <w:hyperlink r:id="rId11" w:history="1">
         <w:r>
@@ -5368,18 +5292,10 @@
         <w:t>) and unzip the CAT12 Toolbox. You will get a folder named “cat12”, which contain</w:t>
       </w:r>
       <w:r>
-        <w:t xml:space="preserve">s various </w:t>
-      </w:r>
-      <w:proofErr w:type="spellStart"/>
-      <w:r>
-        <w:t>M</w:t>
-      </w:r>
-      <w:r>
-        <w:t>atlab</w:t>
-      </w:r>
-      <w:proofErr w:type="spellEnd"/>
-      <w:r>
-        <w:t xml:space="preserve"> files and compiled scripts. Copy the folder “cat12” into the SPM12 “toolbox” folder. </w:t>
+        <w:t>s various M</w:t>
+      </w:r>
+      <w:r>
+        <w:t xml:space="preserve">atlab files and compiled scripts. Copy the folder “cat12” into the SPM12 “toolbox” folder. </w:t>
       </w:r>
     </w:p>
     <w:p>
@@ -5416,13 +5332,8 @@
         <w:ind w:left="425" w:hanging="425"/>
       </w:pPr>
       <w:r>
-        <w:t xml:space="preserve">Start </w:t>
-      </w:r>
-      <w:proofErr w:type="spellStart"/>
-      <w:r>
-        <w:t>Matlab</w:t>
-      </w:r>
-      <w:proofErr w:type="spellEnd"/>
+        <w:t>Start Matlab</w:t>
+      </w:r>
     </w:p>
     <w:p>
       <w:pPr>
@@ -5433,23 +5344,7 @@
         <w:ind w:left="425" w:hanging="425"/>
       </w:pPr>
       <w:r>
-        <w:t>Start SPM12 (i.e., type “</w:t>
-      </w:r>
-      <w:proofErr w:type="spellStart"/>
-      <w:r>
-        <w:t>spm</w:t>
-      </w:r>
-      <w:proofErr w:type="spellEnd"/>
-      <w:r>
-        <w:t xml:space="preserve"> </w:t>
-      </w:r>
-      <w:proofErr w:type="spellStart"/>
-      <w:r>
-        <w:t>fmri</w:t>
-      </w:r>
-      <w:proofErr w:type="spellEnd"/>
-      <w:r>
-        <w:t>”)</w:t>
+        <w:t>Start SPM12 (i.e., type “spm fmri”)</w:t>
       </w:r>
     </w:p>
     <w:p>
@@ -5461,15 +5356,7 @@
         <w:ind w:left="425" w:hanging="425"/>
       </w:pPr>
       <w:r>
-        <w:t xml:space="preserve">Select “cat12” from the SPM menu (see Figure 1). You will find the drop-down menu between the “Display” and the “Help” button (you can also call the Toolbox directly by typing “cat12” on the </w:t>
-      </w:r>
-      <w:proofErr w:type="spellStart"/>
-      <w:r>
-        <w:t>Matlab</w:t>
-      </w:r>
-      <w:proofErr w:type="spellEnd"/>
-      <w:r>
-        <w:t xml:space="preserve"> command line). This will open the CAT12 Toolbox as additional window (Fig. 2). </w:t>
+        <w:t xml:space="preserve">Select “cat12” from the SPM menu (see Figure 1). You will find the drop-down menu between the “Display” and the “Help” button (you can also call the Toolbox directly by typing “cat12” on the Matlab command line). This will open the CAT12 Toolbox as additional window (Fig. 2). </w:t>
       </w:r>
     </w:p>
     <w:p/>
@@ -6354,23 +6241,7 @@
         <w:t xml:space="preserve">are </w:t>
       </w:r>
       <w:r>
-        <w:t xml:space="preserve">displayed in the GUI if you set the option </w:t>
-      </w:r>
-      <w:proofErr w:type="spellStart"/>
-      <w:r>
-        <w:t>cat.extopts.expertgui</w:t>
-      </w:r>
-      <w:proofErr w:type="spellEnd"/>
-      <w:r>
-        <w:t xml:space="preserve"> to “1” in </w:t>
-      </w:r>
-      <w:proofErr w:type="spellStart"/>
-      <w:r>
-        <w:t>cat_defaults.m</w:t>
-      </w:r>
-      <w:proofErr w:type="spellEnd"/>
-      <w:r>
-        <w:t xml:space="preserve"> or call cat12 by:</w:t>
+        <w:t>displayed in the GUI if you set the option cat.extopts.expertgui to “1” in cat_defaults.m or call cat12 by:</w:t>
       </w:r>
     </w:p>
     <w:p>
@@ -6497,29 +6368,13 @@
         <w:sym w:font="Wingdings" w:char="F0E0"/>
       </w:r>
       <w:r>
-        <w:t xml:space="preserve"> </w:t>
-      </w:r>
-      <w:proofErr w:type="spellStart"/>
-      <w:r>
-        <w:t>tpm</w:t>
-      </w:r>
-      <w:proofErr w:type="spellEnd"/>
-      <w:r>
-        <w:t xml:space="preserve"> </w:t>
+        <w:t xml:space="preserve"> tpm </w:t>
       </w:r>
       <w:r>
         <w:sym w:font="Wingdings" w:char="F0E0"/>
       </w:r>
       <w:r>
-        <w:t xml:space="preserve"> </w:t>
-      </w:r>
-      <w:proofErr w:type="spellStart"/>
-      <w:r>
-        <w:t>TPM.nii</w:t>
-      </w:r>
-      <w:proofErr w:type="spellEnd"/>
-      <w:r>
-        <w:t>”)</w:t>
+        <w:t xml:space="preserve"> TPM.nii”)</w:t>
       </w:r>
     </w:p>
     <w:p>
@@ -6559,15 +6414,7 @@
         <w:t>T</w:t>
       </w:r>
       <w:r>
-        <w:t xml:space="preserve">o use multi-threading the CAT12 segmentation job with multiple subjects can be split into separate processes that run in the background. You can even close </w:t>
-      </w:r>
-      <w:proofErr w:type="spellStart"/>
-      <w:r>
-        <w:t>Matlab</w:t>
-      </w:r>
-      <w:proofErr w:type="spellEnd"/>
-      <w:r>
-        <w:t>, which will not affect the processes that will run in the background without GUI. If you don’t want to run processes in the background then set this value to 0.</w:t>
+        <w:t>o use multi-threading the CAT12 segmentation job with multiple subjects can be split into separate processes that run in the background. You can even close Matlab, which will not affect the processes that will run in the background without GUI. If you don’t want to run processes in the background then set this value to 0.</w:t>
       </w:r>
     </w:p>
     <w:p>
@@ -6645,15 +6492,7 @@
         <w:ind w:left="1881" w:hanging="399"/>
       </w:pPr>
       <w:r>
-        <w:t>The defaults provide a solid starting point. The SPM12 tissue probability maps (TPMs) are used for the initial spatial registration and segmentation. Alternatively, customized TPMs can be chosen (e.g. for children data) that were created with the Template-O-</w:t>
-      </w:r>
-      <w:proofErr w:type="spellStart"/>
-      <w:r>
-        <w:t>Matic</w:t>
-      </w:r>
-      <w:proofErr w:type="spellEnd"/>
-      <w:r>
-        <w:t xml:space="preserve"> (TOM) Toolbox.</w:t>
+        <w:t>The defaults provide a solid starting point. The SPM12 tissue probability maps (TPMs) are used for the initial spatial registration and segmentation. Alternatively, customized TPMs can be chosen (e.g. for children data) that were created with the Template-O-Matic (TOM) Toolbox.</w:t>
       </w:r>
     </w:p>
     <w:p>
@@ -7208,15 +7047,7 @@
         <w:ind w:left="1881" w:hanging="399"/>
       </w:pPr>
       <w:r>
-        <w:t>Select the newly written data [e.g. the “</w:t>
-      </w:r>
-      <w:proofErr w:type="spellStart"/>
-      <w:r>
-        <w:t>wm</w:t>
-      </w:r>
-      <w:proofErr w:type="spellEnd"/>
-      <w:r>
-        <w:t xml:space="preserve">*” files, which are the normalized bias corrected volumes]. This tool will display one horizontal slice for each subject, thus giving a good overview if the segmentation and normalization procedures yielded reasonable results. For example, if the native volume had artifacts or if the native volumes had a wrong orientation, the results may look odd. Solutions: Use “Check Reg” from the SPM main menu to make sure that the native images have the same orientation like the MNI Template (“SPM </w:t>
+        <w:t xml:space="preserve">Select the newly written data [e.g. the “wm*” files, which are the normalized bias corrected volumes]. This tool will display one horizontal slice for each subject, thus giving a good overview if the segmentation and normalization procedures yielded reasonable results. For example, if the native volume had artifacts or if the native volumes had a wrong orientation, the results may look odd. Solutions: Use “Check Reg” from the SPM main menu to make sure that the native images have the same orientation like the MNI Template (“SPM </w:t>
       </w:r>
       <w:r>
         <w:sym w:font="Wingdings" w:char="F0E0"/>
@@ -7601,15 +7432,7 @@
         <w:ind w:left="1881" w:hanging="399"/>
       </w:pPr>
       <w:r>
-        <w:t>For each nuisance variable which you want to remove from the data prior to calculating the correlation, select “New: Nuisance” and enter a vector with the respective variable for each subject (e.g. age in years). All variables have to be entered in the same order as the respective volumes. You can also type “</w:t>
-      </w:r>
-      <w:proofErr w:type="spellStart"/>
-      <w:r>
-        <w:t>spm_load</w:t>
-      </w:r>
-      <w:proofErr w:type="spellEnd"/>
-      <w:r>
-        <w:t>” to upload a *txt file with the covariates in the same order as the volumes. A potential nuisance parameter can be TIV if you check segmented data with the default modulation.</w:t>
+        <w:t>For each nuisance variable which you want to remove from the data prior to calculating the correlation, select “New: Nuisance” and enter a vector with the respective variable for each subject (e.g. age in years). All variables have to be entered in the same order as the respective volumes. You can also type “spm_load” to upload a *txt file with the covariates in the same order as the volumes. A potential nuisance parameter can be TIV if you check segmented data with the default modulation.</w:t>
       </w:r>
     </w:p>
     <w:p>
@@ -7806,15 +7629,7 @@
         <w:t>,</w:t>
       </w:r>
       <w:r>
-        <w:t xml:space="preserve"> you can also display the </w:t>
-      </w:r>
-      <w:proofErr w:type="spellStart"/>
-      <w:r>
-        <w:t>Mahalanobis</w:t>
-      </w:r>
-      <w:proofErr w:type="spellEnd"/>
-      <w:r>
-        <w:t xml:space="preserve"> distance between two measures: mean correlation and weighted overall image quality. These two are the most important measures </w:t>
+        <w:t xml:space="preserve"> you can also display the Mahalanobis distance between two measures: mean correlation and weighted overall image quality. These two are the most important measures </w:t>
       </w:r>
       <w:r>
         <w:t>for assessing</w:t>
@@ -7877,29 +7692,13 @@
     </w:p>
     <w:p>
       <w:r>
-        <w:t xml:space="preserve">The </w:t>
-      </w:r>
-      <w:proofErr w:type="spellStart"/>
-      <w:r>
-        <w:t>Mahalanobis</w:t>
-      </w:r>
-      <w:proofErr w:type="spellEnd"/>
-      <w:r>
-        <w:t xml:space="preserve"> distance </w:t>
+        <w:t xml:space="preserve">The Mahalanobis distance </w:t>
       </w:r>
       <w:r>
         <w:t xml:space="preserve">makes it possible </w:t>
       </w:r>
       <w:r>
-        <w:t xml:space="preserve">to combine these two measures of image quality before and after pre-processing. In the </w:t>
-      </w:r>
-      <w:proofErr w:type="spellStart"/>
-      <w:r>
-        <w:t>Mahalanobis</w:t>
-      </w:r>
-      <w:proofErr w:type="spellEnd"/>
-      <w:r>
-        <w:t xml:space="preserve"> plot</w:t>
+        <w:t>to combine these two measures of image quality before and after pre-processing. In the Mahalanobis plot</w:t>
       </w:r>
       <w:r>
         <w:t xml:space="preserve">, </w:t>
@@ -8772,11 +8571,9 @@
             <w:pPr>
               <w:outlineLvl w:val="0"/>
             </w:pPr>
-            <w:proofErr w:type="spellStart"/>
             <w:r>
               <w:t>Anova</w:t>
             </w:r>
-            <w:proofErr w:type="spellEnd"/>
           </w:p>
         </w:tc>
       </w:tr>
@@ -8818,13 +8615,8 @@
             <w:pPr>
               <w:outlineLvl w:val="0"/>
             </w:pPr>
-            <w:proofErr w:type="spellStart"/>
             <w:r>
-              <w:t>AnCova</w:t>
-            </w:r>
-            <w:proofErr w:type="spellEnd"/>
-            <w:r>
-              <w:t xml:space="preserve"> (for nuisance parameters) or Interaction (for covariates)</w:t>
+              <w:t>AnCova (for nuisance parameters) or Interaction (for covariates)</w:t>
             </w:r>
           </w:p>
         </w:tc>
@@ -12853,21 +12645,7 @@
         <w:rPr>
           <w:sz w:val="22"/>
         </w:rPr>
-        <w:t xml:space="preserve">se the function </w:t>
-      </w:r>
-      <w:proofErr w:type="spellStart"/>
-      <w:r>
-        <w:rPr>
-          <w:sz w:val="22"/>
-        </w:rPr>
-        <w:t>cat_stat_polynomial</w:t>
-      </w:r>
-      <w:proofErr w:type="spellEnd"/>
-      <w:r>
-        <w:rPr>
-          <w:sz w:val="22"/>
-        </w:rPr>
-        <w:t xml:space="preserve"> (</w:t>
+        <w:t>se the function cat_stat_polynomial (</w:t>
       </w:r>
       <w:r>
         <w:rPr>
@@ -12897,39 +12675,7 @@
           <w:i/>
           <w:sz w:val="22"/>
         </w:rPr>
-        <w:t xml:space="preserve">y = </w:t>
-      </w:r>
-      <w:proofErr w:type="spellStart"/>
-      <w:r>
-        <w:rPr>
-          <w:i/>
-          <w:sz w:val="22"/>
-        </w:rPr>
-        <w:t>cat_stat_polynomial</w:t>
-      </w:r>
-      <w:proofErr w:type="spellEnd"/>
-      <w:r>
-        <w:rPr>
-          <w:i/>
-          <w:sz w:val="22"/>
-        </w:rPr>
-        <w:t>(</w:t>
-      </w:r>
-      <w:proofErr w:type="spellStart"/>
-      <w:r>
-        <w:rPr>
-          <w:i/>
-          <w:sz w:val="22"/>
-        </w:rPr>
-        <w:t>x,order</w:t>
-      </w:r>
-      <w:proofErr w:type="spellEnd"/>
-      <w:r>
-        <w:rPr>
-          <w:i/>
-          <w:sz w:val="22"/>
-        </w:rPr>
-        <w:t>)</w:t>
+        <w:t>y = cat_stat_polynomial(x,order)</w:t>
       </w:r>
     </w:p>
     <w:p>
@@ -15232,21 +14978,7 @@
         <w:rPr>
           <w:sz w:val="22"/>
         </w:rPr>
-        <w:t xml:space="preserve">o use a polynomial model you have to estimate the polynomial function of your parameter prior to the analysis. Use the function </w:t>
-      </w:r>
-      <w:proofErr w:type="spellStart"/>
-      <w:r>
-        <w:rPr>
-          <w:sz w:val="22"/>
-        </w:rPr>
-        <w:t>cat_stat_polynomial</w:t>
-      </w:r>
-      <w:proofErr w:type="spellEnd"/>
-      <w:r>
-        <w:rPr>
-          <w:sz w:val="22"/>
-        </w:rPr>
-        <w:t xml:space="preserve"> (provided with CAT12 &gt;r1140) for that purpose:</w:t>
+        <w:t>o use a polynomial model you have to estimate the polynomial function of your parameter prior to the analysis. Use the function cat_stat_polynomial (provided with CAT12 &gt;r1140) for that purpose:</w:t>
       </w:r>
     </w:p>
     <w:p>
@@ -15264,39 +14996,7 @@
           <w:i/>
           <w:sz w:val="22"/>
         </w:rPr>
-        <w:t xml:space="preserve">y = </w:t>
-      </w:r>
-      <w:proofErr w:type="spellStart"/>
-      <w:r>
-        <w:rPr>
-          <w:i/>
-          <w:sz w:val="22"/>
-        </w:rPr>
-        <w:t>cat_stat_polynomial</w:t>
-      </w:r>
-      <w:proofErr w:type="spellEnd"/>
-      <w:r>
-        <w:rPr>
-          <w:i/>
-          <w:sz w:val="22"/>
-        </w:rPr>
-        <w:t>(</w:t>
-      </w:r>
-      <w:proofErr w:type="spellStart"/>
-      <w:r>
-        <w:rPr>
-          <w:i/>
-          <w:sz w:val="22"/>
-        </w:rPr>
-        <w:t>x,order</w:t>
-      </w:r>
-      <w:proofErr w:type="spellEnd"/>
-      <w:r>
-        <w:rPr>
-          <w:i/>
-          <w:sz w:val="22"/>
-        </w:rPr>
-        <w:t>)</w:t>
+        <w:t>y = cat_stat_polynomial(x,order)</w:t>
       </w:r>
     </w:p>
     <w:p>
@@ -16868,15 +16568,7 @@
         </w:numPr>
       </w:pPr>
       <w:r>
-        <w:t xml:space="preserve">Select </w:t>
-      </w:r>
-      <w:proofErr w:type="spellStart"/>
-      <w:r>
-        <w:t>SPM.mat</w:t>
-      </w:r>
-      <w:proofErr w:type="spellEnd"/>
-      <w:r>
-        <w:t xml:space="preserve"> &lt;-X </w:t>
+        <w:t xml:space="preserve">Select SPM.mat &lt;-X </w:t>
       </w:r>
       <w:r>
         <w:sym w:font="Wingdings" w:char="F0E0"/>
@@ -16894,21 +16586,7 @@
         <w:rPr>
           <w:i/>
         </w:rPr>
-        <w:t xml:space="preserve">[select the </w:t>
-      </w:r>
-      <w:proofErr w:type="spellStart"/>
-      <w:r>
-        <w:rPr>
-          <w:i/>
-        </w:rPr>
-        <w:t>SPM.mat</w:t>
-      </w:r>
-      <w:proofErr w:type="spellEnd"/>
-      <w:r>
-        <w:rPr>
-          <w:i/>
-        </w:rPr>
-        <w:t xml:space="preserve"> which you just built] </w:t>
+        <w:t xml:space="preserve">[select the SPM.mat which you just built] </w:t>
       </w:r>
       <w:r>
         <w:sym w:font="Wingdings" w:char="F0E0"/>
@@ -17147,15 +16825,7 @@
         </w:numPr>
       </w:pPr>
       <w:r>
-        <w:t xml:space="preserve">Select </w:t>
-      </w:r>
-      <w:proofErr w:type="spellStart"/>
-      <w:r>
-        <w:t>SPM.mat</w:t>
-      </w:r>
-      <w:proofErr w:type="spellEnd"/>
-      <w:r>
-        <w:t xml:space="preserve"> &lt;-X </w:t>
+        <w:t xml:space="preserve">Select SPM.mat &lt;-X </w:t>
       </w:r>
       <w:r>
         <w:sym w:font="Wingdings" w:char="F0E0"/>
@@ -17173,21 +16843,7 @@
         <w:rPr>
           <w:i/>
         </w:rPr>
-        <w:t xml:space="preserve">[select the </w:t>
-      </w:r>
-      <w:proofErr w:type="spellStart"/>
-      <w:r>
-        <w:rPr>
-          <w:i/>
-        </w:rPr>
-        <w:t>SPM.mat</w:t>
-      </w:r>
-      <w:proofErr w:type="spellEnd"/>
-      <w:r>
-        <w:rPr>
-          <w:i/>
-        </w:rPr>
-        <w:t xml:space="preserve"> which you just built] </w:t>
+        <w:t xml:space="preserve">[select the SPM.mat which you just built] </w:t>
       </w:r>
       <w:r>
         <w:sym w:font="Wingdings" w:char="F0E0"/>
@@ -17211,15 +16867,7 @@
         <w:sym w:font="Wingdings" w:char="F0E0"/>
       </w:r>
       <w:r>
-        <w:t xml:space="preserve"> </w:t>
-      </w:r>
-      <w:proofErr w:type="spellStart"/>
-      <w:r>
-        <w:t>Design</w:t>
-      </w:r>
-      <w:proofErr w:type="spellEnd"/>
-      <w:r>
-        <w:t xml:space="preserve"> orthogonality</w:t>
+        <w:t xml:space="preserve"> Design orthogonality</w:t>
       </w:r>
     </w:p>
     <w:p>
@@ -17441,21 +17089,13 @@
         </w:numPr>
       </w:pPr>
       <w:r>
-        <w:t xml:space="preserve">Global </w:t>
-      </w:r>
-      <w:proofErr w:type="spellStart"/>
-      <w:r>
-        <w:t>N</w:t>
+        <w:t>Global N</w:t>
       </w:r>
       <w:r>
         <w:t>ormalis</w:t>
       </w:r>
       <w:r>
-        <w:t>ation</w:t>
-      </w:r>
-      <w:proofErr w:type="spellEnd"/>
-      <w:r>
-        <w:t xml:space="preserve"> </w:t>
+        <w:t xml:space="preserve">ation </w:t>
       </w:r>
       <w:r>
         <w:sym w:font="Wingdings" w:char="F0E0"/>
@@ -17489,11 +17129,9 @@
           <w:numId w:val="3"/>
         </w:numPr>
       </w:pPr>
-      <w:proofErr w:type="spellStart"/>
       <w:r>
         <w:t>Normalisation</w:t>
       </w:r>
-      <w:proofErr w:type="spellEnd"/>
     </w:p>
     <w:p>
       <w:pPr>
@@ -17832,21 +17470,7 @@
         <w:rPr>
           <w:i/>
         </w:rPr>
-        <w:t xml:space="preserve">[select the </w:t>
-      </w:r>
-      <w:proofErr w:type="spellStart"/>
-      <w:r>
-        <w:rPr>
-          <w:i/>
-        </w:rPr>
-        <w:t>SPM.mat</w:t>
-      </w:r>
-      <w:proofErr w:type="spellEnd"/>
-      <w:r>
-        <w:rPr>
-          <w:i/>
-        </w:rPr>
-        <w:t xml:space="preserve"> file] </w:t>
+        <w:t xml:space="preserve">[select the SPM.mat file] </w:t>
       </w:r>
       <w:r>
         <w:sym w:font="Wingdings" w:char="F0E0"/>
@@ -21577,15 +21201,7 @@
         <w:outlineLvl w:val="0"/>
       </w:pPr>
       <w:r>
-        <w:t xml:space="preserve">For interaction and regression </w:t>
-      </w:r>
-      <w:proofErr w:type="spellStart"/>
-      <w:r>
-        <w:t>effects you</w:t>
-      </w:r>
-      <w:proofErr w:type="spellEnd"/>
-      <w:r>
-        <w:t xml:space="preserve"> </w:t>
+        <w:t xml:space="preserve">For interaction and regression effects you </w:t>
       </w:r>
       <w:r>
         <w:t>need</w:t>
@@ -21606,21 +21222,7 @@
         <w:rPr>
           <w:i/>
         </w:rPr>
-        <w:t>[zeros(</w:t>
-      </w:r>
-      <w:proofErr w:type="spellStart"/>
-      <w:r>
-        <w:rPr>
-          <w:i/>
-        </w:rPr>
-        <w:t>n,m</w:t>
-      </w:r>
-      <w:proofErr w:type="spellEnd"/>
-      <w:r>
-        <w:rPr>
-          <w:i/>
-        </w:rPr>
-        <w:t>) eye(n)-1/n]</w:t>
+        <w:t>[zeros(n,m) eye(n)-1/n]</w:t>
       </w:r>
     </w:p>
     <w:p>
@@ -22302,13 +21904,7 @@
                               <w:rPr>
                                 <w:i/>
                               </w:rPr>
-                              <w:t xml:space="preserve">with the help of a </w:t>
-                            </w:r>
-                            <w:r>
-                              <w:rPr>
-                                <w:i/>
-                              </w:rPr>
-                              <w:t xml:space="preserve">Dartel Normalization </w:t>
+                              <w:t xml:space="preserve">with the help of a Dartel Normalization </w:t>
                             </w:r>
                             <w:r>
                               <w:rPr>
@@ -22697,15 +22293,7 @@
     </w:p>
     <w:p>
       <w:r>
-        <w:t xml:space="preserve">The CAT12 Toolbox supplies a batch for longitudinal study design. Here, for each subject the respective images need to be selected. Intra-subject realignment, bias correction, segmentation, and normalization are calculated automatically. Preprocessed images are written as mwp1r* and mwp2r* for grey and white matter respectively. To define the segmentation and normalization parameters, the defaults in </w:t>
-      </w:r>
-      <w:proofErr w:type="spellStart"/>
-      <w:r>
-        <w:t>cat_defaults.m</w:t>
-      </w:r>
-      <w:proofErr w:type="spellEnd"/>
-      <w:r>
-        <w:t xml:space="preserve"> are used. Optionally surfaces can be extracted in the same way as in the cross-sectional pipeline and the realigned images are used for this step.</w:t>
+        <w:t>The CAT12 Toolbox supplies a batch for longitudinal study design. Here, for each subject the respective images need to be selected. Intra-subject realignment, bias correction, segmentation, and normalization are calculated automatically. Preprocessed images are written as mwp1r* and mwp2r* for grey and white matter respectively. To define the segmentation and normalization parameters, the defaults in cat_defaults.m are used. Optionally surfaces can be extracted in the same way as in the cross-sectional pipeline and the realigned images are used for this step.</w:t>
       </w:r>
     </w:p>
     <w:p>
@@ -23092,13 +22680,8 @@
         <w:t>via</w:t>
       </w:r>
       <w:r>
-        <w:t xml:space="preserve"> GUI or by changing the entry in the file </w:t>
-      </w:r>
-      <w:proofErr w:type="spellStart"/>
-      <w:r>
-        <w:t>cat_defaults.m</w:t>
-      </w:r>
-      <w:proofErr w:type="spellEnd"/>
+        <w:t xml:space="preserve"> GUI or by changing the entry in the file cat_defaults.m</w:t>
+      </w:r>
       <w:r>
         <w:t xml:space="preserve"> (i.e. for children data)</w:t>
       </w:r>
@@ -23115,15 +22698,7 @@
         <w:t>must</w:t>
       </w:r>
       <w:r>
-        <w:t xml:space="preserve"> be set in the file </w:t>
-      </w:r>
-      <w:proofErr w:type="spellStart"/>
-      <w:r>
-        <w:t>cat_defaults.m</w:t>
-      </w:r>
-      <w:proofErr w:type="spellEnd"/>
-      <w:r>
-        <w:t>:</w:t>
+        <w:t xml:space="preserve"> be set in the file cat_defaults.m:</w:t>
       </w:r>
     </w:p>
     <w:p>
@@ -23153,23 +22728,7 @@
         <w:t>enter</w:t>
       </w:r>
       <w:r>
-        <w:t xml:space="preserve"> “open </w:t>
-      </w:r>
-      <w:proofErr w:type="spellStart"/>
-      <w:r>
-        <w:t>cat_defaults.m</w:t>
-      </w:r>
-      <w:proofErr w:type="spellEnd"/>
-      <w:r>
-        <w:t xml:space="preserve">” in your </w:t>
-      </w:r>
-      <w:proofErr w:type="spellStart"/>
-      <w:r>
-        <w:t>matlab</w:t>
-      </w:r>
-      <w:proofErr w:type="spellEnd"/>
-      <w:r>
-        <w:t xml:space="preserve"> command window. The file </w:t>
+        <w:t xml:space="preserve"> “open cat_defaults.m” in your matlab command window. The file </w:t>
       </w:r>
       <w:r>
         <w:t>is open</w:t>
@@ -23286,13 +22845,8 @@
       <w:r>
         <w:sym w:font="Wingdings" w:char="F0E0"/>
       </w:r>
-      <w:proofErr w:type="spellStart"/>
-      <w:r>
-        <w:t>Subject</w:t>
-      </w:r>
-      <w:proofErr w:type="spellEnd"/>
-      <w:r>
-        <w:t xml:space="preserve"> </w:t>
+      <w:r>
+        <w:t xml:space="preserve">Subject </w:t>
       </w:r>
       <w:r>
         <w:sym w:font="Wingdings" w:char="F0E0"/>
@@ -23736,14 +23290,7 @@
                                 <w:sz w:val="20"/>
                                 <w:szCs w:val="22"/>
                               </w:rPr>
-                              <w:t>SPM is internally handling some keyword factors such as “subject” or “</w:t>
-                            </w:r>
-                            <w:r>
-                              <w:rPr>
-                                <w:sz w:val="20"/>
-                                <w:szCs w:val="22"/>
-                              </w:rPr>
-                              <w:t>repl”. If you use “subject” as keyword for the first factor the conditions can be easier defined by only labeling the time points as input (see below).</w:t>
+                              <w:t>SPM is internally handling some keyword factors such as “subject” or “repl”. If you use “subject” as keyword for the first factor the conditions can be easier defined by only labeling the time points as input (see below).</w:t>
                             </w:r>
                           </w:p>
                         </w:txbxContent>
@@ -24950,14 +24497,7 @@
                                 <w:sz w:val="20"/>
                                 <w:szCs w:val="22"/>
                               </w:rPr>
-                              <w:t>SPM is internally handling some keyword factors such as “subject” or “</w:t>
-                            </w:r>
-                            <w:r>
-                              <w:rPr>
-                                <w:sz w:val="20"/>
-                                <w:szCs w:val="22"/>
-                              </w:rPr>
-                              <w:t>repl”. If you use “subject” as keyword for the first factor the conditions can be easier defined by only labeling the time points as input (see below).</w:t>
+                              <w:t>SPM is internally handling some keyword factors such as “subject” or “repl”. If you use “subject” as keyword for the first factor the conditions can be easier defined by only labeling the time points as input (see below).</w:t>
                             </w:r>
                           </w:p>
                         </w:txbxContent>
@@ -27671,21 +27211,7 @@
         <w:rPr>
           <w:i/>
         </w:rPr>
-        <w:t xml:space="preserve"> select “</w:t>
-      </w:r>
-      <w:proofErr w:type="spellStart"/>
-      <w:r>
-        <w:rPr>
-          <w:i/>
-        </w:rPr>
-        <w:t>TOM.mat</w:t>
-      </w:r>
-      <w:proofErr w:type="spellEnd"/>
-      <w:r>
-        <w:rPr>
-          <w:i/>
-        </w:rPr>
-        <w:t>” (you will have to download this file together with the toolbox)</w:t>
+        <w:t xml:space="preserve"> select “TOM.mat” (you will have to download this file together with the toolbox)</w:t>
       </w:r>
     </w:p>
     <w:p>
@@ -28149,26 +27675,10 @@
         <w:t>generate</w:t>
       </w:r>
       <w:r>
-        <w:t xml:space="preserve"> the volumes “rp1*-</w:t>
-      </w:r>
-      <w:proofErr w:type="spellStart"/>
-      <w:r>
-        <w:t>aff</w:t>
-      </w:r>
-      <w:r>
-        <w:t>ine.nii</w:t>
-      </w:r>
-      <w:proofErr w:type="spellEnd"/>
-      <w:r>
-        <w:t>” and “rp2*-</w:t>
-      </w:r>
-      <w:proofErr w:type="spellStart"/>
-      <w:r>
-        <w:t>affine.nii</w:t>
-      </w:r>
-      <w:proofErr w:type="spellEnd"/>
-      <w:r>
-        <w:t>”, i.e.</w:t>
+        <w:t xml:space="preserve"> the volumes “rp1*-aff</w:t>
+      </w:r>
+      <w:r>
+        <w:t>ine.nii” and “rp2*-affine.nii”, i.e.</w:t>
       </w:r>
       <w:r>
         <w:t xml:space="preserve"> the grey (rp1) and white (rp2) matter segments after affine registration. The following modules can be </w:t>
@@ -28213,15 +27723,7 @@
         <w:sym w:font="Wingdings" w:char="F0E0"/>
       </w:r>
       <w:r>
-        <w:t xml:space="preserve"> </w:t>
-      </w:r>
-      <w:proofErr w:type="spellStart"/>
-      <w:r>
-        <w:t>CAT12</w:t>
-      </w:r>
-      <w:proofErr w:type="spellEnd"/>
-      <w:r>
-        <w:t>: Segment Data). It makes sense to add and specify these modules together with the “Segment Data” module within the Batch Editor and to set dependencies.</w:t>
+        <w:t xml:space="preserve"> CAT12: Segment Data). It makes sense to add and specify these modules together with the “Segment Data” module within the Batch Editor and to set dependencies.</w:t>
       </w:r>
     </w:p>
     <w:p>
@@ -28306,15 +27808,7 @@
         <w:sym w:font="Wingdings" w:char="F0E0"/>
       </w:r>
       <w:r>
-        <w:t xml:space="preserve"> select the “rp1*-</w:t>
-      </w:r>
-      <w:proofErr w:type="spellStart"/>
-      <w:r>
-        <w:t>affine.nii</w:t>
-      </w:r>
-      <w:proofErr w:type="spellEnd"/>
-      <w:r>
-        <w:t>” files or create a dependency.</w:t>
+        <w:t xml:space="preserve"> select the “rp1*-affine.nii” files or create a dependency.</w:t>
       </w:r>
     </w:p>
     <w:p>
@@ -28328,15 +27822,7 @@
         <w:sym w:font="Wingdings" w:char="F0E0"/>
       </w:r>
       <w:r>
-        <w:t xml:space="preserve"> select the “rp2*-</w:t>
-      </w:r>
-      <w:proofErr w:type="spellStart"/>
-      <w:r>
-        <w:t>affine.nii</w:t>
-      </w:r>
-      <w:proofErr w:type="spellEnd"/>
-      <w:r>
-        <w:t>” files or create a dependency.</w:t>
+        <w:t xml:space="preserve"> select the “rp2*-affine.nii” files or create a dependency.</w:t>
       </w:r>
     </w:p>
     <w:p>
@@ -28398,15 +27884,7 @@
         <w:sym w:font="Wingdings" w:char="F0E0"/>
       </w:r>
       <w:r>
-        <w:t xml:space="preserve"> </w:t>
-      </w:r>
-      <w:proofErr w:type="spellStart"/>
-      <w:r>
-        <w:t>Normalise</w:t>
-      </w:r>
-      <w:proofErr w:type="spellEnd"/>
-      <w:r>
-        <w:t xml:space="preserve"> to MNI space</w:t>
+        <w:t xml:space="preserve"> Normalise to MNI space</w:t>
       </w:r>
     </w:p>
     <w:p>
@@ -28463,15 +27941,7 @@
         <w:sym w:font="Wingdings" w:char="F0E0"/>
       </w:r>
       <w:r>
-        <w:t xml:space="preserve"> select the “u_*.</w:t>
-      </w:r>
-      <w:proofErr w:type="spellStart"/>
-      <w:r>
-        <w:t>nii</w:t>
-      </w:r>
-      <w:proofErr w:type="spellEnd"/>
-      <w:r>
-        <w:t>” files or create a dependency.</w:t>
+        <w:t xml:space="preserve"> select the “u_*.nii” files or create a dependency.</w:t>
       </w:r>
     </w:p>
     <w:p>
@@ -28500,15 +27970,7 @@
         <w:t>select the</w:t>
       </w:r>
       <w:r>
-        <w:t xml:space="preserve"> “rp1*-</w:t>
-      </w:r>
-      <w:proofErr w:type="spellStart"/>
-      <w:r>
-        <w:t>affine.nii</w:t>
-      </w:r>
-      <w:proofErr w:type="spellEnd"/>
-      <w:r>
-        <w:t xml:space="preserve">” </w:t>
+        <w:t xml:space="preserve"> “rp1*-affine.nii” </w:t>
       </w:r>
       <w:r>
         <w:rPr>
@@ -28543,15 +28005,7 @@
         <w:t>select the</w:t>
       </w:r>
       <w:r>
-        <w:t xml:space="preserve"> “rp2*-</w:t>
-      </w:r>
-      <w:proofErr w:type="spellStart"/>
-      <w:r>
-        <w:t>affine.nii</w:t>
-      </w:r>
-      <w:proofErr w:type="spellEnd"/>
-      <w:r>
-        <w:t xml:space="preserve">” </w:t>
+        <w:t xml:space="preserve"> “rp2*-affine.nii” </w:t>
       </w:r>
       <w:r>
         <w:rPr>
@@ -28610,15 +28064,7 @@
         <w:spacing w:line="360" w:lineRule="auto"/>
       </w:pPr>
       <w:r>
-        <w:t>Please note, that a subsequent smoothing is not necessary before statistics if you have used the option “</w:t>
-      </w:r>
-      <w:proofErr w:type="spellStart"/>
-      <w:r>
-        <w:t>Normalise</w:t>
-      </w:r>
-      <w:proofErr w:type="spellEnd"/>
-      <w:r>
-        <w:t xml:space="preserve"> to MNI space” with a defined Gaussian FWHM.</w:t>
+        <w:t>Please note, that a subsequent smoothing is not necessary before statistics if you have used the option “Normalise to MNI space” with a defined Gaussian FWHM.</w:t>
       </w:r>
     </w:p>
     <w:p>
@@ -28796,15 +28242,7 @@
         <w:sym w:font="Wingdings" w:char="F0E0"/>
       </w:r>
       <w:r>
-        <w:t xml:space="preserve"> </w:t>
-      </w:r>
-      <w:proofErr w:type="spellStart"/>
-      <w:r>
-        <w:t>Util</w:t>
-      </w:r>
-      <w:proofErr w:type="spellEnd"/>
-      <w:r>
-        <w:t xml:space="preserve"> </w:t>
+        <w:t xml:space="preserve"> Util </w:t>
       </w:r>
       <w:r>
         <w:sym w:font="Wingdings" w:char="F0E0"/>
@@ -28968,15 +28406,7 @@
         <w:sym w:font="Wingdings" w:char="F0E0"/>
       </w:r>
       <w:r>
-        <w:t xml:space="preserve"> </w:t>
-      </w:r>
-      <w:proofErr w:type="spellStart"/>
-      <w:r>
-        <w:t>Preserve</w:t>
-      </w:r>
-      <w:proofErr w:type="spellEnd"/>
-      <w:r>
-        <w:t xml:space="preserve"> Concentrations (no “</w:t>
+        <w:t xml:space="preserve"> Preserve Concentrations (no “</w:t>
       </w:r>
       <w:r>
         <w:rPr>
@@ -29076,13 +28506,8 @@
         </w:rPr>
         <w:t xml:space="preserve"> Select normalized DARTEL Template “</w:t>
       </w:r>
-      <w:proofErr w:type="spellStart"/>
-      <w:r>
-        <w:t>wTemplate</w:t>
-      </w:r>
-      <w:proofErr w:type="spellEnd"/>
-      <w:r>
-        <w:t>*_1.nii</w:t>
+      <w:r>
+        <w:t>wTemplate*_1.nii</w:t>
       </w:r>
       <w:r>
         <w:rPr>
@@ -29574,15 +28999,7 @@
         <w:t>For this type of analysis, a</w:t>
       </w:r>
       <w:r>
-        <w:t xml:space="preserve"> multivariate general linear model or </w:t>
-      </w:r>
-      <w:proofErr w:type="spellStart"/>
-      <w:r>
-        <w:t>Hotelling’s</w:t>
-      </w:r>
-      <w:proofErr w:type="spellEnd"/>
-      <w:r>
-        <w:t xml:space="preserve"> T2 test is </w:t>
+        <w:t xml:space="preserve"> multivariate general linear model or Hotelling’s T2 test is </w:t>
       </w:r>
       <w:r>
         <w:t>often</w:t>
@@ -29926,23 +29343,7 @@
         </w:tabs>
       </w:pPr>
       <w:r>
-        <w:t xml:space="preserve">Follow the steps for the statistical analysis as described for VBM, select the smoothed Jacobian determinants (e.g. </w:t>
-      </w:r>
-      <w:proofErr w:type="spellStart"/>
-      <w:r>
-        <w:t>swj</w:t>
-      </w:r>
-      <w:proofErr w:type="spellEnd"/>
-      <w:r>
-        <w:t>_*.</w:t>
-      </w:r>
-      <w:proofErr w:type="spellStart"/>
-      <w:r>
-        <w:t>nii</w:t>
-      </w:r>
-      <w:proofErr w:type="spellEnd"/>
-      <w:r>
-        <w:t xml:space="preserve"> ) and change the following parameters:</w:t>
+        <w:t>Follow the steps for the statistical analysis as described for VBM, select the smoothed Jacobian determinants (e.g. swj_*.nii ) and change the following parameters:</w:t>
       </w:r>
     </w:p>
     <w:p>
@@ -30077,30 +29478,8 @@
         <w:rPr>
           <w:b/>
         </w:rPr>
-        <w:t>../spm12/</w:t>
-      </w:r>
-      <w:proofErr w:type="spellStart"/>
-      <w:r>
-        <w:rPr>
-          <w:b/>
-        </w:rPr>
-        <w:t>tpm</w:t>
-      </w:r>
-      <w:proofErr w:type="spellEnd"/>
-      <w:r>
-        <w:rPr>
-          <w:b/>
-        </w:rPr>
-        <w:t>/</w:t>
-      </w:r>
-      <w:proofErr w:type="spellStart"/>
-      <w:r>
-        <w:rPr>
-          <w:b/>
-        </w:rPr>
-        <w:t>mask_ICV.nii</w:t>
-      </w:r>
-      <w:proofErr w:type="spellEnd"/>
+        <w:t>../spm12/tpm/mask_ICV.nii</w:t>
+      </w:r>
     </w:p>
     <w:p>
       <w:pPr>
@@ -30194,15 +29573,7 @@
         <w:t>which</w:t>
       </w:r>
       <w:r>
-        <w:t xml:space="preserve"> measure surface complexity in 3D (</w:t>
-      </w:r>
-      <w:proofErr w:type="spellStart"/>
-      <w:r>
-        <w:t>Yotter</w:t>
-      </w:r>
-      <w:proofErr w:type="spellEnd"/>
-      <w:r>
-        <w:t xml:space="preserve"> et al. 2011b) or cortical thickness (Gaser et al. 2016). </w:t>
+        <w:t xml:space="preserve"> measure surface complexity in 3D (Yotter et al. 2011b) or cortical thickness (Gaser et al. 2016). </w:t>
       </w:r>
       <w:r>
         <w:t>In addition</w:t>
@@ -30296,15 +29667,7 @@
         <w:t>s</w:t>
       </w:r>
       <w:r>
-        <w:t xml:space="preserve"> (</w:t>
-      </w:r>
-      <w:proofErr w:type="spellStart"/>
-      <w:r>
-        <w:t>Dahnke</w:t>
-      </w:r>
-      <w:proofErr w:type="spellEnd"/>
-      <w:r>
-        <w:t xml:space="preserve"> et al. 2012a).</w:t>
+        <w:t xml:space="preserve"> (Dahnke et al. 2012a).</w:t>
       </w:r>
     </w:p>
     <w:p/>
@@ -30355,31 +29718,7 @@
         <w:t>ing</w:t>
       </w:r>
       <w:r>
-        <w:t xml:space="preserve"> relationship described by the WM distance. This projection-based thickness (PBT) allows the handling of partial volume information, </w:t>
-      </w:r>
-      <w:proofErr w:type="spellStart"/>
-      <w:r>
-        <w:t>sulcal</w:t>
-      </w:r>
-      <w:proofErr w:type="spellEnd"/>
-      <w:r>
-        <w:t xml:space="preserve"> blurring, and </w:t>
-      </w:r>
-      <w:proofErr w:type="spellStart"/>
-      <w:r>
-        <w:t>sulcal</w:t>
-      </w:r>
-      <w:proofErr w:type="spellEnd"/>
-      <w:r>
-        <w:t xml:space="preserve"> asymmetries without explicit sulcus reconstruction (</w:t>
-      </w:r>
-      <w:proofErr w:type="spellStart"/>
-      <w:r>
-        <w:t>Dahnke</w:t>
-      </w:r>
-      <w:proofErr w:type="spellEnd"/>
-      <w:r>
-        <w:t xml:space="preserve"> et al. 2012b). </w:t>
+        <w:t xml:space="preserve"> relationship described by the WM distance. This projection-based thickness (PBT) allows the handling of partial volume information, sulcal blurring, and sulcal asymmetries without explicit sulcus reconstruction (Dahnke et al. 2012b). </w:t>
       </w:r>
     </w:p>
     <w:p/>
@@ -30422,15 +29761,7 @@
         <w:t>based</w:t>
       </w:r>
       <w:r>
-        <w:t xml:space="preserve"> on spherical harmonics (</w:t>
-      </w:r>
-      <w:proofErr w:type="spellStart"/>
-      <w:r>
-        <w:t>Yotter</w:t>
-      </w:r>
-      <w:proofErr w:type="spellEnd"/>
-      <w:r>
-        <w:t xml:space="preserve"> et al. 2011a). First</w:t>
+        <w:t xml:space="preserve"> on spherical harmonics (Yotter et al. 2011a). First</w:t>
       </w:r>
       <w:r>
         <w:t xml:space="preserve"> of all</w:t>
@@ -30518,15 +29849,7 @@
     </w:p>
     <w:p>
       <w:r>
-        <w:t xml:space="preserve">A spherical map of a cortical surface is usually necessary to </w:t>
-      </w:r>
-      <w:proofErr w:type="spellStart"/>
-      <w:r>
-        <w:t>reparameterize</w:t>
-      </w:r>
-      <w:proofErr w:type="spellEnd"/>
-      <w:r>
-        <w:t xml:space="preserve"> the surface mesh into a common coordinate system to </w:t>
+        <w:t xml:space="preserve">A spherical map of a cortical surface is usually necessary to reparameterize the surface mesh into a common coordinate system to </w:t>
       </w:r>
       <w:r>
         <w:t xml:space="preserve">enable </w:t>
@@ -30544,15 +29867,7 @@
         <w:t>which leads to</w:t>
       </w:r>
       <w:r>
-        <w:t xml:space="preserve"> an improved reparameterization of the cortical surface mesh (</w:t>
-      </w:r>
-      <w:proofErr w:type="spellStart"/>
-      <w:r>
-        <w:t>Yotter</w:t>
-      </w:r>
-      <w:proofErr w:type="spellEnd"/>
-      <w:r>
-        <w:t xml:space="preserve"> et al. 2011c).</w:t>
+        <w:t xml:space="preserve"> an improved reparameterization of the cortical surface mesh (Yotter et al. 2011c).</w:t>
       </w:r>
     </w:p>
     <w:p/>
@@ -30579,39 +29894,7 @@
         <w:t>DARTEL</w:t>
       </w:r>
       <w:r>
-        <w:t xml:space="preserve"> algorithm to the surface (</w:t>
-      </w:r>
-      <w:proofErr w:type="spellStart"/>
-      <w:r>
-        <w:t>Ashburner</w:t>
-      </w:r>
-      <w:proofErr w:type="spellEnd"/>
-      <w:r>
-        <w:t>, 2007) to work with spherical maps (</w:t>
-      </w:r>
-      <w:proofErr w:type="spellStart"/>
-      <w:r>
-        <w:t>Yotter</w:t>
-      </w:r>
-      <w:proofErr w:type="spellEnd"/>
-      <w:r>
-        <w:t xml:space="preserve"> et al. 2011d). We apply a multi-grid approach that uses </w:t>
-      </w:r>
-      <w:proofErr w:type="spellStart"/>
-      <w:r>
-        <w:t>reparameterized</w:t>
-      </w:r>
-      <w:proofErr w:type="spellEnd"/>
-      <w:r>
-        <w:t xml:space="preserve"> values of </w:t>
-      </w:r>
-      <w:proofErr w:type="spellStart"/>
-      <w:r>
-        <w:t>sulcal</w:t>
-      </w:r>
-      <w:proofErr w:type="spellEnd"/>
-      <w:r>
-        <w:t xml:space="preserve"> depth and shape index defined on the sphere to estimate a flow field that allows </w:t>
+        <w:t xml:space="preserve"> algorithm to the surface (Ashburner, 2007) to work with spherical maps (Yotter et al. 2011d). We apply a multi-grid approach that uses reparameterized values of sulcal depth and shape index defined on the sphere to estimate a flow field that allows </w:t>
       </w:r>
       <w:r>
         <w:t>the deformation of</w:t>
@@ -30743,23 +30026,7 @@
         <w:sym w:font="Wingdings" w:char="F0E0"/>
       </w:r>
       <w:r>
-        <w:t xml:space="preserve"> Select the surface data (e.g. [</w:t>
-      </w:r>
-      <w:proofErr w:type="spellStart"/>
-      <w:r>
-        <w:t>lr</w:t>
-      </w:r>
-      <w:proofErr w:type="spellEnd"/>
-      <w:r>
-        <w:t>]</w:t>
-      </w:r>
-      <w:proofErr w:type="spellStart"/>
-      <w:r>
-        <w:t>h.thickness</w:t>
-      </w:r>
-      <w:proofErr w:type="spellEnd"/>
-      <w:r>
-        <w:t xml:space="preserve">.*) </w:t>
+        <w:t xml:space="preserve"> Select the surface data (e.g. [lr]h.thickness.*) </w:t>
       </w:r>
     </w:p>
     <w:p>
@@ -30831,15 +30098,7 @@
         <w:t>T</w:t>
       </w:r>
       <w:r>
-        <w:t xml:space="preserve">o use multi-threading the CAT12 segmentation job with multiple subjects can be split into separate processes that run in the background. You can even close </w:t>
-      </w:r>
-      <w:proofErr w:type="spellStart"/>
-      <w:r>
-        <w:t>Matlab</w:t>
-      </w:r>
-      <w:proofErr w:type="spellEnd"/>
-      <w:r>
-        <w:t>, which will not affect the processes that will run in the background without GUI. If you don</w:t>
+        <w:t>o use multi-threading the CAT12 segmentation job with multiple subjects can be split into separate processes that run in the background. You can even close Matlab, which will not affect the processes that will run in the background without GUI. If you don</w:t>
       </w:r>
       <w:r>
         <w:t>’t</w:t>
@@ -31004,23 +30263,7 @@
         <w:sym w:font="Wingdings" w:char="F0E0"/>
       </w:r>
       <w:r>
-        <w:t xml:space="preserve"> Select the central surface data (e.g. [</w:t>
-      </w:r>
-      <w:proofErr w:type="spellStart"/>
-      <w:r>
-        <w:t>lr</w:t>
-      </w:r>
-      <w:proofErr w:type="spellEnd"/>
-      <w:r>
-        <w:t>]</w:t>
-      </w:r>
-      <w:proofErr w:type="spellStart"/>
-      <w:r>
-        <w:t>h.central</w:t>
-      </w:r>
-      <w:proofErr w:type="spellEnd"/>
-      <w:r>
-        <w:t xml:space="preserve">.*) </w:t>
+        <w:t xml:space="preserve"> Select the central surface data (e.g. [lr]h.central.*) </w:t>
       </w:r>
     </w:p>
     <w:p>
@@ -31044,23 +30287,7 @@
         <w:spacing w:before="60"/>
       </w:pPr>
       <w:r>
-        <w:t xml:space="preserve">Extract gyrification index (GI) based on absolute mean curvature. The method is described in </w:t>
-      </w:r>
-      <w:proofErr w:type="spellStart"/>
-      <w:r>
-        <w:t>Luders</w:t>
-      </w:r>
-      <w:proofErr w:type="spellEnd"/>
-      <w:r>
-        <w:t xml:space="preserve"> et al. </w:t>
-      </w:r>
-      <w:proofErr w:type="spellStart"/>
-      <w:r>
-        <w:t>NeuroImage</w:t>
-      </w:r>
-      <w:proofErr w:type="spellEnd"/>
-      <w:r>
-        <w:t>, 29: 1224-1230, 2006.</w:t>
+        <w:t>Extract gyrification index (GI) based on absolute mean curvature. The method is described in Luders et al. NeuroImage, 29: 1224-1230, 2006.</w:t>
       </w:r>
     </w:p>
     <w:p>
@@ -31080,15 +30307,7 @@
         <w:pStyle w:val="BatchComment"/>
       </w:pPr>
       <w:r>
-        <w:t xml:space="preserve">Extract Cortical complexity (fractal dimension) which is described in </w:t>
-      </w:r>
-      <w:proofErr w:type="spellStart"/>
-      <w:r>
-        <w:t>Yotter</w:t>
-      </w:r>
-      <w:proofErr w:type="spellEnd"/>
-      <w:r>
-        <w:t xml:space="preserve"> et al. Neuroimage, 56(3): 961-973, 2011.</w:t>
+        <w:t>Extract Cortical complexity (fractal dimension) which is described in Yotter et al. Neuroimage, 56(3): 961-973, 2011.</w:t>
       </w:r>
     </w:p>
     <w:p>
@@ -31406,15 +30625,7 @@
         <w:t>on</w:t>
       </w:r>
       <w:r>
-        <w:t xml:space="preserve"> the </w:t>
-      </w:r>
-      <w:proofErr w:type="spellStart"/>
-      <w:r>
-        <w:t>Freesurfer</w:t>
-      </w:r>
-      <w:proofErr w:type="spellEnd"/>
-      <w:r>
-        <w:t xml:space="preserve"> average surface:</w:t>
+        <w:t xml:space="preserve"> the Freesurfer average surface:</w:t>
       </w:r>
     </w:p>
     <w:p>
@@ -31500,13 +30711,8 @@
         <w:t>catROI[s]_*.xml</w:t>
       </w:r>
       <w:r>
-        <w:t xml:space="preserve"> contains information of all atlases as data structure for one dataset and the optional “s” indicates surface atlases. You can use the CAT function “</w:t>
-      </w:r>
-      <w:proofErr w:type="spellStart"/>
-      <w:r>
-        <w:t>cat_io_xml</w:t>
-      </w:r>
-      <w:proofErr w:type="spellEnd"/>
+        <w:t xml:space="preserve"> contains information of all atlases as data structure for one dataset and the optional “s” indicates surface atlases. You can use the CAT function “cat_io_xml</w:t>
+      </w:r>
       <w:r>
         <w:rPr>
           <w:i/>
@@ -31671,15 +30877,7 @@
         <w:t xml:space="preserve"> Analyze ROIs</w:t>
       </w:r>
       <w:r>
-        <w:t xml:space="preserve">. Here, the </w:t>
-      </w:r>
-      <w:proofErr w:type="spellStart"/>
-      <w:r>
-        <w:t>SPM.mat</w:t>
-      </w:r>
-      <w:proofErr w:type="spellEnd"/>
-      <w:r>
-        <w:t xml:space="preserve"> file is used to get information about all </w:t>
+        <w:t xml:space="preserve">. Here, the SPM.mat file is used to get information about all </w:t>
       </w:r>
       <w:r>
         <w:t>corresponding</w:t>
@@ -31691,15 +30889,7 @@
         <w:t>In this way</w:t>
       </w:r>
       <w:r>
-        <w:t xml:space="preserve">, the same statistical analysis saved in the </w:t>
-      </w:r>
-      <w:proofErr w:type="spellStart"/>
-      <w:r>
-        <w:t>SPM.mat</w:t>
-      </w:r>
-      <w:proofErr w:type="spellEnd"/>
-      <w:r>
-        <w:t xml:space="preserve"> file is applied to your ROI data. You can then select a contrast, a threshold </w:t>
+        <w:t xml:space="preserve">, the same statistical analysis saved in the SPM.mat file is applied to your ROI data. You can then select a contrast, a threshold </w:t>
       </w:r>
       <w:r>
         <w:t>value and a measurement type</w:t>
@@ -31717,37 +30907,13 @@
         <w:t>d</w:t>
       </w:r>
       <w:r>
-        <w:t xml:space="preserve"> (e.g. </w:t>
-      </w:r>
-      <w:proofErr w:type="spellStart"/>
-      <w:r>
-        <w:t>Vgm</w:t>
-      </w:r>
-      <w:proofErr w:type="spellEnd"/>
-      <w:r>
-        <w:t xml:space="preserve">, </w:t>
-      </w:r>
-      <w:proofErr w:type="spellStart"/>
-      <w:r>
-        <w:t>Vwm</w:t>
-      </w:r>
-      <w:proofErr w:type="spellEnd"/>
-      <w:r>
-        <w:t xml:space="preserve">, thickness, gyrification...) and choose between different atlas maps. The results </w:t>
+        <w:t xml:space="preserve"> (e.g. Vgm, Vwm, thickness, gyrification...) and choose between different atlas maps. The results </w:t>
       </w:r>
       <w:r>
         <w:t xml:space="preserve">are </w:t>
       </w:r>
       <w:r>
-        <w:t xml:space="preserve">printed and saved as </w:t>
-      </w:r>
-      <w:proofErr w:type="spellStart"/>
-      <w:r>
-        <w:t>thresholded</w:t>
-      </w:r>
-      <w:proofErr w:type="spellEnd"/>
-      <w:r>
-        <w:t xml:space="preserve"> log-p volume or surface map:</w:t>
+        <w:t>printed and saved as thresholded log-p volume or surface map:</w:t>
       </w:r>
     </w:p>
     <w:p>
@@ -31755,7 +30921,6 @@
         <w:ind w:left="720"/>
         <w:outlineLvl w:val="0"/>
       </w:pPr>
-      <w:proofErr w:type="spellStart"/>
       <w:r>
         <w:t>logP</w:t>
       </w:r>
@@ -31768,7 +30933,6 @@
       <w:r>
         <w:t>.nii</w:t>
       </w:r>
-      <w:proofErr w:type="spellEnd"/>
     </w:p>
     <w:p>
       <w:pPr>
@@ -31776,19 +30940,7 @@
         <w:outlineLvl w:val="0"/>
       </w:pPr>
       <w:r>
-        <w:t>[</w:t>
-      </w:r>
-      <w:proofErr w:type="spellStart"/>
-      <w:r>
-        <w:t>lr</w:t>
-      </w:r>
-      <w:proofErr w:type="spellEnd"/>
-      <w:r>
-        <w:t>]</w:t>
-      </w:r>
-      <w:proofErr w:type="spellStart"/>
-      <w:r>
-        <w:t>h.logP</w:t>
+        <w:t>[lr]h.logP</w:t>
       </w:r>
       <w:r>
         <w:rPr>
@@ -31799,7 +30951,6 @@
       <w:r>
         <w:t>.gii</w:t>
       </w:r>
-      <w:proofErr w:type="spellEnd"/>
     </w:p>
     <w:p>
       <w:pPr>
@@ -31889,23 +31040,7 @@
         <w:t>T</w:t>
       </w:r>
       <w:r>
-        <w:t xml:space="preserve">o analyze different measures (e.g. </w:t>
-      </w:r>
-      <w:proofErr w:type="spellStart"/>
-      <w:r>
-        <w:t>Vgm</w:t>
-      </w:r>
-      <w:proofErr w:type="spellEnd"/>
-      <w:r>
-        <w:t>/</w:t>
-      </w:r>
-      <w:proofErr w:type="spellStart"/>
-      <w:r>
-        <w:t>Vwm</w:t>
-      </w:r>
-      <w:proofErr w:type="spellEnd"/>
-      <w:r>
-        <w:t xml:space="preserve"> for volumes or thickness/gyrification for surfaces) you can use any existing volume-based analysis to extract different volume measures</w:t>
+        <w:t>o analyze different measures (e.g. Vgm/Vwm for volumes or thickness/gyrification for surfaces) you can use any existing volume-based analysis to extract different volume measures</w:t>
       </w:r>
       <w:r>
         <w:t>,</w:t>
@@ -31917,29 +31052,13 @@
         <w:t xml:space="preserve"> you</w:t>
       </w:r>
       <w:r>
-        <w:t xml:space="preserve"> an example: An existing </w:t>
-      </w:r>
-      <w:proofErr w:type="spellStart"/>
-      <w:r>
-        <w:t>SPM.mat</w:t>
-      </w:r>
-      <w:proofErr w:type="spellEnd"/>
-      <w:r>
-        <w:t xml:space="preserve"> file with a VBM analysis of GM allows you to analyze ROI measures for both, GM as well as WM. </w:t>
+        <w:t xml:space="preserve"> an example: An existing SPM.mat file with a VBM analysis of GM allows you to analyze ROI measures for both, GM as well as WM. </w:t>
       </w:r>
       <w:r>
         <w:t>Therefore</w:t>
       </w:r>
       <w:r>
-        <w:t xml:space="preserve">, it is not necessary to have a </w:t>
-      </w:r>
-      <w:proofErr w:type="spellStart"/>
-      <w:r>
-        <w:t>SPM.mat</w:t>
-      </w:r>
-      <w:proofErr w:type="spellEnd"/>
-      <w:r>
-        <w:t xml:space="preserve"> file of a VBM analysis of WM. The same </w:t>
+        <w:t xml:space="preserve">, it is not necessary to have a SPM.mat file of a VBM analysis of WM. The same </w:t>
       </w:r>
       <w:r>
         <w:t>applies</w:t>
@@ -31956,13 +31075,8 @@
       <w:r>
         <w:t xml:space="preserve">already have an </w:t>
       </w:r>
-      <w:proofErr w:type="spellStart"/>
-      <w:r>
-        <w:t>SPM.mat</w:t>
-      </w:r>
-      <w:proofErr w:type="spellEnd"/>
-      <w:r>
-        <w:t xml:space="preserve"> for the analysis of cortical thickness</w:t>
+      <w:r>
+        <w:t>SPM.mat for the analysis of cortical thickness</w:t>
       </w:r>
       <w:r>
         <w:t>,</w:t>
@@ -32034,15 +31148,7 @@
         <w:outlineLvl w:val="0"/>
       </w:pPr>
       <w:r>
-        <w:t xml:space="preserve">For ROI analysis of surfaces you can select the </w:t>
-      </w:r>
-      <w:proofErr w:type="spellStart"/>
-      <w:r>
-        <w:t>SPM.mat</w:t>
-      </w:r>
-      <w:proofErr w:type="spellEnd"/>
-      <w:r>
-        <w:t xml:space="preserve"> file of the analysis</w:t>
+        <w:t>For ROI analysis of surfaces you can select the SPM.mat file of the analysis</w:t>
       </w:r>
       <w:r>
         <w:t>,</w:t>
@@ -32192,15 +31298,7 @@
         <w:sym w:font="Wingdings" w:char="F0E0"/>
       </w:r>
       <w:r>
-        <w:t xml:space="preserve"> Define output name for csv file. This name is extended by the atlas name and the name of the measure (e.g. “</w:t>
-      </w:r>
-      <w:proofErr w:type="spellStart"/>
-      <w:r>
-        <w:t>Vgm</w:t>
-      </w:r>
-      <w:proofErr w:type="spellEnd"/>
-      <w:r>
-        <w:t>” for gray matter volume)</w:t>
+        <w:t xml:space="preserve"> Define output name for csv file. This name is extended by the atlas name and the name of the measure (e.g. “Vgm” for gray matter volume)</w:t>
       </w:r>
     </w:p>
     <w:p>
@@ -32219,15 +31317,7 @@
         <w:t>ment</w:t>
       </w:r>
       <w:r>
-        <w:t xml:space="preserve"> (e.g. “</w:t>
-      </w:r>
-      <w:proofErr w:type="spellStart"/>
-      <w:r>
-        <w:t>Vgm</w:t>
-      </w:r>
-      <w:proofErr w:type="spellEnd"/>
-      <w:r>
-        <w:t xml:space="preserve">” for gray matter volume) and each atlas a separate CSV file is written. This works for both volume </w:t>
+        <w:t xml:space="preserve"> (e.g. “Vgm” for gray matter volume) and each atlas a separate CSV file is written. This works for both volume </w:t>
       </w:r>
       <w:r>
         <w:t>and</w:t>
@@ -32239,15 +31329,7 @@
         <w:t>with</w:t>
       </w:r>
       <w:r>
-        <w:t xml:space="preserve"> this function (surface-based ROI values are indicated by an additional “s”, e.g. ''</w:t>
-      </w:r>
-      <w:proofErr w:type="spellStart"/>
-      <w:r>
-        <w:t>catROIs</w:t>
-      </w:r>
-      <w:proofErr w:type="spellEnd"/>
-      <w:r>
-        <w:t xml:space="preserve">_''). You can use external software such as Excel or SPSS to </w:t>
+        <w:t xml:space="preserve"> this function (surface-based ROI values are indicated by an additional “s”, e.g. ''catROIs_''). You can use external software such as Excel or SPSS to </w:t>
       </w:r>
       <w:r>
         <w:t>import</w:t>
@@ -32371,15 +31453,7 @@
         <w:t>of</w:t>
       </w:r>
       <w:r>
-        <w:t xml:space="preserve"> the SPM </w:t>
-      </w:r>
-      <w:proofErr w:type="spellStart"/>
-      <w:r>
-        <w:t>Neuromorphometrics</w:t>
-      </w:r>
-      <w:proofErr w:type="spellEnd"/>
-      <w:r>
-        <w:t xml:space="preserve"> atlas. </w:t>
+        <w:t xml:space="preserve"> the SPM Neuromorphometrics atlas. </w:t>
       </w:r>
       <w:r>
         <w:t>T</w:t>
@@ -32399,14 +31473,12 @@
       <w:r>
         <w:t xml:space="preserve"> call the </w:t>
       </w:r>
-      <w:proofErr w:type="spellStart"/>
       <w:r>
         <w:rPr>
           <w:i/>
         </w:rPr>
         <w:t>cat_install_atlases</w:t>
       </w:r>
-      <w:proofErr w:type="spellEnd"/>
       <w:r>
         <w:t xml:space="preserve"> </w:t>
       </w:r>
@@ -32420,15 +31492,7 @@
         <w:t>,</w:t>
       </w:r>
       <w:r>
-        <w:t xml:space="preserve"> only </w:t>
-      </w:r>
-      <w:proofErr w:type="spellStart"/>
-      <w:r>
-        <w:t>Neuromorphometics</w:t>
-      </w:r>
-      <w:proofErr w:type="spellEnd"/>
-      <w:r>
-        <w:t xml:space="preserve">, LPBA40, and Hammers atlas </w:t>
+        <w:t xml:space="preserve"> only Neuromorphometics, LPBA40, and Hammers atlas </w:t>
       </w:r>
       <w:r>
         <w:t xml:space="preserve">maps are used, which </w:t>
@@ -32443,15 +31507,7 @@
         <w:t xml:space="preserve"> </w:t>
       </w:r>
       <w:r>
-        <w:t>by a leading ''</w:t>
-      </w:r>
-      <w:proofErr w:type="spellStart"/>
-      <w:r>
-        <w:t>dartel</w:t>
-      </w:r>
-      <w:proofErr w:type="spellEnd"/>
-      <w:r>
-        <w:t>_'' in the name.</w:t>
+        <w:t>by a leading ''dartel_'' in the name.</w:t>
       </w:r>
     </w:p>
     <w:p>
@@ -32845,15 +31901,7 @@
         <w:t>T</w:t>
       </w:r>
       <w:r>
-        <w:t>his option is similar to using “</w:t>
-      </w:r>
-      <w:proofErr w:type="spellStart"/>
-      <w:r>
-        <w:t>Affine+non-linear</w:t>
-      </w:r>
-      <w:proofErr w:type="spellEnd"/>
-      <w:r>
-        <w:t xml:space="preserve">” (see above) in combination with “global normalization” (when building the statistical model </w:t>
+        <w:t xml:space="preserve">his option is similar to using “Affine+non-linear” (see above) in combination with “global normalization” (when building the statistical model </w:t>
       </w:r>
       <w:r>
         <w:t>with</w:t>
@@ -32941,23 +31989,7 @@
     <w:p/>
     <w:p>
       <w:r>
-        <w:t xml:space="preserve">Please note that the resulting files of CAT12 are organized in separate subfolders (e.g. </w:t>
-      </w:r>
-      <w:proofErr w:type="spellStart"/>
-      <w:r>
-        <w:t>mri</w:t>
-      </w:r>
-      <w:proofErr w:type="spellEnd"/>
-      <w:r>
-        <w:t xml:space="preserve">, report, surf, label). If you don't want to use subfolders you can change the option "cat12.extopts.subfolders" in </w:t>
-      </w:r>
-      <w:proofErr w:type="spellStart"/>
-      <w:r>
-        <w:t>cat_default.m</w:t>
-      </w:r>
-      <w:proofErr w:type="spellEnd"/>
-      <w:r>
-        <w:t xml:space="preserve"> to "0". </w:t>
+        <w:t xml:space="preserve">Please note that the resulting files of CAT12 are organized in separate subfolders (e.g. mri, report, surf, label). If you don't want to use subfolders you can change the option "cat12.extopts.subfolders" in cat_default.m to "0". </w:t>
       </w:r>
     </w:p>
     <w:p>
@@ -32986,23 +32018,7 @@
           <w:b/>
           <w:color w:val="000000"/>
         </w:rPr>
-        <w:t>Images (saved in subfolder "</w:t>
-      </w:r>
-      <w:proofErr w:type="spellStart"/>
-      <w:r>
-        <w:rPr>
-          <w:b/>
-          <w:color w:val="000000"/>
-        </w:rPr>
-        <w:t>mri</w:t>
-      </w:r>
-      <w:proofErr w:type="spellEnd"/>
-      <w:r>
-        <w:rPr>
-          <w:b/>
-          <w:color w:val="000000"/>
-        </w:rPr>
-        <w:t>")</w:t>
+        <w:t>Images (saved in subfolder "mri")</w:t>
       </w:r>
     </w:p>
     <w:tbl>
@@ -33089,17 +32105,8 @@
                 <w:color w:val="000000"/>
                 <w:szCs w:val="22"/>
               </w:rPr>
-              <w:t>[m[0]w]p[0123]*[_affine].</w:t>
+              <w:t>[m[0]w]p[0123]*[_affine].nii</w:t>
             </w:r>
-            <w:proofErr w:type="spellStart"/>
-            <w:r>
-              <w:rPr>
-                <w:color w:val="000000"/>
-                <w:szCs w:val="22"/>
-              </w:rPr>
-              <w:t>nii</w:t>
-            </w:r>
-            <w:proofErr w:type="spellEnd"/>
           </w:p>
         </w:tc>
       </w:tr>
@@ -33169,17 +32176,8 @@
                 <w:color w:val="000000"/>
                 <w:szCs w:val="22"/>
               </w:rPr>
-              <w:t>[w]m*.</w:t>
+              <w:t>[w]m*.nii</w:t>
             </w:r>
-            <w:proofErr w:type="spellStart"/>
-            <w:r>
-              <w:rPr>
-                <w:color w:val="000000"/>
-                <w:szCs w:val="22"/>
-              </w:rPr>
-              <w:t>nii</w:t>
-            </w:r>
-            <w:proofErr w:type="spellEnd"/>
           </w:p>
         </w:tc>
       </w:tr>
@@ -33244,31 +32242,13 @@
                 <w:szCs w:val="22"/>
               </w:rPr>
             </w:pPr>
-            <w:proofErr w:type="spellStart"/>
             <w:r>
               <w:rPr>
                 <w:color w:val="000000"/>
                 <w:szCs w:val="22"/>
               </w:rPr>
-              <w:t>wj</w:t>
+              <w:t>wj_*.nii</w:t>
             </w:r>
-            <w:proofErr w:type="spellEnd"/>
-            <w:r>
-              <w:rPr>
-                <w:color w:val="000000"/>
-                <w:szCs w:val="22"/>
-              </w:rPr>
-              <w:t>_*.</w:t>
-            </w:r>
-            <w:proofErr w:type="spellStart"/>
-            <w:r>
-              <w:rPr>
-                <w:color w:val="000000"/>
-                <w:szCs w:val="22"/>
-              </w:rPr>
-              <w:t>nii</w:t>
-            </w:r>
-            <w:proofErr w:type="spellEnd"/>
           </w:p>
         </w:tc>
       </w:tr>
@@ -33316,23 +32296,7 @@
                 <w:color w:val="000000"/>
                 <w:szCs w:val="22"/>
               </w:rPr>
-              <w:t>y_ (</w:t>
-            </w:r>
-            <w:proofErr w:type="spellStart"/>
-            <w:r>
-              <w:rPr>
-                <w:color w:val="000000"/>
-                <w:szCs w:val="22"/>
-              </w:rPr>
-              <w:t>iy</w:t>
-            </w:r>
-            <w:proofErr w:type="spellEnd"/>
-            <w:r>
-              <w:rPr>
-                <w:color w:val="000000"/>
-                <w:szCs w:val="22"/>
-              </w:rPr>
-              <w:t>_)</w:t>
+              <w:t>y_ (iy_)</w:t>
             </w:r>
           </w:p>
         </w:tc>
@@ -33354,55 +32318,7 @@
                 <w:color w:val="000000"/>
                 <w:szCs w:val="22"/>
               </w:rPr>
-              <w:t>y_*.</w:t>
-            </w:r>
-            <w:proofErr w:type="spellStart"/>
-            <w:r>
-              <w:rPr>
-                <w:color w:val="000000"/>
-                <w:szCs w:val="22"/>
-              </w:rPr>
-              <w:t>nii</w:t>
-            </w:r>
-            <w:proofErr w:type="spellEnd"/>
-            <w:r>
-              <w:rPr>
-                <w:color w:val="000000"/>
-                <w:szCs w:val="22"/>
-              </w:rPr>
-              <w:t xml:space="preserve"> (</w:t>
-            </w:r>
-            <w:proofErr w:type="spellStart"/>
-            <w:r>
-              <w:rPr>
-                <w:color w:val="000000"/>
-                <w:szCs w:val="22"/>
-              </w:rPr>
-              <w:t>iy</w:t>
-            </w:r>
-            <w:proofErr w:type="spellEnd"/>
-            <w:r>
-              <w:rPr>
-                <w:color w:val="000000"/>
-                <w:szCs w:val="22"/>
-              </w:rPr>
-              <w:t>_*.</w:t>
-            </w:r>
-            <w:proofErr w:type="spellStart"/>
-            <w:r>
-              <w:rPr>
-                <w:color w:val="000000"/>
-                <w:szCs w:val="22"/>
-              </w:rPr>
-              <w:t>nii</w:t>
-            </w:r>
-            <w:proofErr w:type="spellEnd"/>
-            <w:r>
-              <w:rPr>
-                <w:color w:val="000000"/>
-                <w:szCs w:val="22"/>
-              </w:rPr>
-              <w:t>)</w:t>
+              <w:t>y_*.nii (iy_*.nii)</w:t>
             </w:r>
           </w:p>
         </w:tc>
@@ -34175,20 +33091,8 @@
           <w:szCs w:val="24"/>
           <w:lang w:val="en-US"/>
         </w:rPr>
-        <w:t>SURF.TYPE.*.</w:t>
-      </w:r>
-      <w:proofErr w:type="spellStart"/>
-      <w:r>
-        <w:rPr>
-          <w:rFonts w:ascii="Calibri" w:hAnsi="Calibri"/>
-          <w:color w:val="000000"/>
-          <w:sz w:val="24"/>
-          <w:szCs w:val="24"/>
-          <w:lang w:val="en-US"/>
-        </w:rPr>
-        <w:t>gii</w:t>
-      </w:r>
-      <w:proofErr w:type="spellEnd"/>
+        <w:t>SURF.TYPE.*.gii</w:t>
+      </w:r>
     </w:p>
     <w:tbl>
       <w:tblPr>
@@ -34265,33 +33169,8 @@
                 <w:color w:val="000000"/>
                 <w:szCs w:val="22"/>
               </w:rPr>
-              <w:t xml:space="preserve">hemisphere [ </w:t>
+              <w:t>hemisphere [ lh | rh</w:t>
             </w:r>
-            <w:proofErr w:type="spellStart"/>
-            <w:r>
-              <w:rPr>
-                <w:color w:val="000000"/>
-                <w:szCs w:val="22"/>
-              </w:rPr>
-              <w:t>lh</w:t>
-            </w:r>
-            <w:proofErr w:type="spellEnd"/>
-            <w:r>
-              <w:rPr>
-                <w:color w:val="000000"/>
-                <w:szCs w:val="22"/>
-              </w:rPr>
-              <w:t xml:space="preserve"> | </w:t>
-            </w:r>
-            <w:proofErr w:type="spellStart"/>
-            <w:r>
-              <w:rPr>
-                <w:color w:val="000000"/>
-                <w:szCs w:val="22"/>
-              </w:rPr>
-              <w:t>rh</w:t>
-            </w:r>
-            <w:proofErr w:type="spellEnd"/>
             <w:r>
               <w:rPr>
                 <w:color w:val="000000"/>
@@ -34558,53 +33437,27 @@
                 <w:szCs w:val="22"/>
               </w:rPr>
             </w:pPr>
-            <w:proofErr w:type="spellStart"/>
             <w:r>
               <w:rPr>
                 <w:color w:val="000000"/>
                 <w:szCs w:val="22"/>
               </w:rPr>
-              <w:t>sqrtsulc</w:t>
-            </w:r>
-            <w:proofErr w:type="spellEnd"/>
-            <w:r>
-              <w:rPr>
-                <w:color w:val="000000"/>
-                <w:szCs w:val="22"/>
-              </w:rPr>
-              <w:t xml:space="preserve"> - sqrt-transformed values</w:t>
+              <w:t>sqrtsulc - sqrt-transformed values</w:t>
             </w:r>
             <w:r>
               <w:rPr>
                 <w:color w:val="000000"/>
                 <w:szCs w:val="22"/>
               </w:rPr>
-              <w:t xml:space="preserve"> of </w:t>
-            </w:r>
-            <w:proofErr w:type="spellStart"/>
-            <w:r>
-              <w:rPr>
-                <w:color w:val="000000"/>
-                <w:szCs w:val="22"/>
-              </w:rPr>
-              <w:t>sulca</w:t>
+              <w:t xml:space="preserve"> of sulca</w:t>
             </w:r>
             <w:r>
               <w:rPr>
                 <w:color w:val="000000"/>
                 <w:szCs w:val="22"/>
               </w:rPr>
-              <w:t>l</w:t>
+              <w:t xml:space="preserve">l depth based on the </w:t>
             </w:r>
-            <w:proofErr w:type="spellEnd"/>
-            <w:r>
-              <w:rPr>
-                <w:color w:val="000000"/>
-                <w:szCs w:val="22"/>
-              </w:rPr>
-              <w:t xml:space="preserve"> depth based on the </w:t>
-            </w:r>
-            <w:proofErr w:type="spellStart"/>
             <w:r>
               <w:rPr>
                 <w:color w:val="000000"/>
@@ -34612,7 +33465,6 @@
               </w:rPr>
               <w:t>euclidean</w:t>
             </w:r>
-            <w:proofErr w:type="spellEnd"/>
             <w:r>
               <w:rPr>
                 <w:color w:val="000000"/>
@@ -34697,21 +33549,12 @@
                 <w:szCs w:val="22"/>
               </w:rPr>
             </w:pPr>
-            <w:proofErr w:type="spellStart"/>
             <w:r>
               <w:rPr>
                 <w:color w:val="000000"/>
                 <w:szCs w:val="22"/>
               </w:rPr>
-              <w:t>fractaldimension</w:t>
-            </w:r>
-            <w:proofErr w:type="spellEnd"/>
-            <w:r>
-              <w:rPr>
-                <w:color w:val="000000"/>
-                <w:szCs w:val="22"/>
-              </w:rPr>
-              <w:t xml:space="preserve"> - fractal dimension values (cortical complexity)</w:t>
+              <w:t>fractaldimension - fractal dimension values (cortical complexity)</w:t>
             </w:r>
           </w:p>
         </w:tc>
@@ -34805,20 +33648,8 @@
           <w:szCs w:val="24"/>
           <w:lang w:val="en-US"/>
         </w:rPr>
-        <w:t>.*.</w:t>
-      </w:r>
-      <w:proofErr w:type="spellStart"/>
-      <w:r>
-        <w:rPr>
-          <w:rFonts w:ascii="Calibri" w:hAnsi="Calibri"/>
-          <w:color w:val="000000"/>
-          <w:sz w:val="24"/>
-          <w:szCs w:val="24"/>
-          <w:lang w:val="en-US"/>
-        </w:rPr>
-        <w:t>gii</w:t>
-      </w:r>
-      <w:proofErr w:type="spellEnd"/>
+        <w:t>.*.gii</w:t>
+      </w:r>
     </w:p>
     <w:tbl>
       <w:tblPr>
@@ -34876,21 +33707,12 @@
                 <w:szCs w:val="22"/>
               </w:rPr>
             </w:pPr>
-            <w:proofErr w:type="spellStart"/>
             <w:r>
               <w:rPr>
                 <w:color w:val="000000"/>
                 <w:szCs w:val="22"/>
               </w:rPr>
-              <w:t>filtersize</w:t>
-            </w:r>
-            <w:proofErr w:type="spellEnd"/>
-            <w:r>
-              <w:rPr>
-                <w:color w:val="000000"/>
-                <w:szCs w:val="22"/>
-              </w:rPr>
-              <w:t xml:space="preserve"> in FWHM after smoothing</w:t>
+              <w:t>filtersize in FWHM after smoothing</w:t>
             </w:r>
             <w:r>
               <w:rPr>
@@ -34988,33 +33810,8 @@
                 <w:color w:val="000000"/>
                 <w:szCs w:val="22"/>
               </w:rPr>
-              <w:t xml:space="preserve"> [ </w:t>
+              <w:t xml:space="preserve"> [ lh | rh</w:t>
             </w:r>
-            <w:proofErr w:type="spellStart"/>
-            <w:r>
-              <w:rPr>
-                <w:color w:val="000000"/>
-                <w:szCs w:val="22"/>
-              </w:rPr>
-              <w:t>lh</w:t>
-            </w:r>
-            <w:proofErr w:type="spellEnd"/>
-            <w:r>
-              <w:rPr>
-                <w:color w:val="000000"/>
-                <w:szCs w:val="22"/>
-              </w:rPr>
-              <w:t xml:space="preserve"> | </w:t>
-            </w:r>
-            <w:proofErr w:type="spellStart"/>
-            <w:r>
-              <w:rPr>
-                <w:color w:val="000000"/>
-                <w:szCs w:val="22"/>
-              </w:rPr>
-              <w:t>rh</w:t>
-            </w:r>
-            <w:proofErr w:type="spellEnd"/>
             <w:r>
               <w:rPr>
                 <w:color w:val="000000"/>
@@ -35076,23 +33873,7 @@
                 <w:color w:val="000000"/>
                 <w:szCs w:val="22"/>
               </w:rPr>
-              <w:t xml:space="preserve">surface data file [ thickness | gyrification | </w:t>
-            </w:r>
-            <w:proofErr w:type="spellStart"/>
-            <w:r>
-              <w:rPr>
-                <w:color w:val="000000"/>
-                <w:szCs w:val="22"/>
-              </w:rPr>
-              <w:t>fractaldimension</w:t>
-            </w:r>
-            <w:proofErr w:type="spellEnd"/>
-            <w:r>
-              <w:rPr>
-                <w:color w:val="000000"/>
-                <w:szCs w:val="22"/>
-              </w:rPr>
-              <w:t xml:space="preserve"> | ... ]</w:t>
+              <w:t>surface data file [ thickness | gyrification | fractaldimension | ... ]</w:t>
             </w:r>
           </w:p>
         </w:tc>
@@ -35171,39 +33952,13 @@
                 <w:szCs w:val="22"/>
               </w:rPr>
             </w:pPr>
-            <w:proofErr w:type="spellStart"/>
             <w:r>
               <w:rPr>
                 <w:color w:val="000000"/>
                 <w:szCs w:val="22"/>
               </w:rPr>
-              <w:t>sqrtsulc</w:t>
+              <w:t xml:space="preserve">sqrtsulc - sqrt-transformed values of sulcul depth based on the </w:t>
             </w:r>
-            <w:proofErr w:type="spellEnd"/>
-            <w:r>
-              <w:rPr>
-                <w:color w:val="000000"/>
-                <w:szCs w:val="22"/>
-              </w:rPr>
-              <w:t xml:space="preserve"> - sqrt-transformed values of </w:t>
-            </w:r>
-            <w:proofErr w:type="spellStart"/>
-            <w:r>
-              <w:rPr>
-                <w:color w:val="000000"/>
-                <w:szCs w:val="22"/>
-              </w:rPr>
-              <w:t>sulcul</w:t>
-            </w:r>
-            <w:proofErr w:type="spellEnd"/>
-            <w:r>
-              <w:rPr>
-                <w:color w:val="000000"/>
-                <w:szCs w:val="22"/>
-              </w:rPr>
-              <w:t xml:space="preserve"> depth based on the </w:t>
-            </w:r>
-            <w:proofErr w:type="spellStart"/>
             <w:r>
               <w:rPr>
                 <w:color w:val="000000"/>
@@ -35211,7 +33966,6 @@
               </w:rPr>
               <w:t>euclidean</w:t>
             </w:r>
-            <w:proofErr w:type="spellEnd"/>
             <w:r>
               <w:rPr>
                 <w:color w:val="000000"/>
@@ -35296,21 +34050,12 @@
                 <w:szCs w:val="22"/>
               </w:rPr>
             </w:pPr>
-            <w:proofErr w:type="spellStart"/>
             <w:r>
               <w:rPr>
                 <w:color w:val="000000"/>
                 <w:szCs w:val="22"/>
               </w:rPr>
-              <w:t>fractaldimension</w:t>
-            </w:r>
-            <w:proofErr w:type="spellEnd"/>
-            <w:r>
-              <w:rPr>
-                <w:color w:val="000000"/>
-                <w:szCs w:val="22"/>
-              </w:rPr>
-              <w:t xml:space="preserve"> - fractal dimension values (cortical complexity)</w:t>
+              <w:t>fractaldimension - fractal dimension values (cortical complexity)</w:t>
             </w:r>
           </w:p>
         </w:tc>
@@ -35366,23 +34111,7 @@
                 <w:color w:val="000000"/>
                 <w:szCs w:val="22"/>
               </w:rPr>
-              <w:t>(</w:t>
-            </w:r>
-            <w:proofErr w:type="spellStart"/>
-            <w:r>
-              <w:rPr>
-                <w:color w:val="000000"/>
-                <w:szCs w:val="22"/>
-              </w:rPr>
-              <w:t>Freesurfer</w:t>
-            </w:r>
-            <w:proofErr w:type="spellEnd"/>
-            <w:r>
-              <w:rPr>
-                <w:color w:val="000000"/>
-                <w:szCs w:val="22"/>
-              </w:rPr>
-              <w:t xml:space="preserve">) </w:t>
+              <w:t xml:space="preserve">(Freesurfer) </w:t>
             </w:r>
             <w:r>
               <w:rPr>
@@ -35516,11 +34245,9 @@
         <w:t xml:space="preserve"> the data. You can use the </w:t>
       </w:r>
       <w:hyperlink r:id="rId30" w:history="1">
-        <w:proofErr w:type="spellStart"/>
         <w:r>
           <w:t>cat_io_xml</w:t>
         </w:r>
-        <w:proofErr w:type="spellEnd"/>
       </w:hyperlink>
       <w:r>
         <w:t xml:space="preserve"> function to read data from xml-files. </w:t>
@@ -35531,19 +34258,11 @@
       <w:r>
         <w:t xml:space="preserve">, a report for each data set is saved as pdf-file </w:t>
       </w:r>
-      <w:proofErr w:type="spellStart"/>
-      <w:r>
-        <w:rPr>
-          <w:i/>
-        </w:rPr>
-        <w:t>catreport</w:t>
-      </w:r>
-      <w:proofErr w:type="spellEnd"/>
-      <w:r>
-        <w:rPr>
-          <w:i/>
-        </w:rPr>
-        <w:t>_*.pdf</w:t>
+      <w:r>
+        <w:rPr>
+          <w:i/>
+        </w:rPr>
+        <w:t>catreport_*.pdf</w:t>
       </w:r>
       <w:r>
         <w:t>.</w:t>
@@ -35582,19 +34301,11 @@
       <w:r>
         <w:t xml:space="preserve">ROI data is optionally saved as xml-file </w:t>
       </w:r>
-      <w:proofErr w:type="spellStart"/>
-      <w:r>
-        <w:rPr>
-          <w:i/>
-        </w:rPr>
-        <w:t>catROI</w:t>
-      </w:r>
-      <w:proofErr w:type="spellEnd"/>
-      <w:r>
-        <w:rPr>
-          <w:i/>
-        </w:rPr>
-        <w:t xml:space="preserve"> [s]_*.xml</w:t>
+      <w:r>
+        <w:rPr>
+          <w:i/>
+        </w:rPr>
+        <w:t>catROI [s]_*.xml</w:t>
       </w:r>
       <w:r>
         <w:t>. The optional “s” indicates surface atlases.</w:t>
@@ -35792,26 +34503,10 @@
         <w:t>is applied after intensity normalization</w:t>
       </w:r>
       <w:r>
-        <w:t xml:space="preserve"> (</w:t>
-      </w:r>
-      <w:proofErr w:type="spellStart"/>
-      <w:r>
-        <w:t>Manjón</w:t>
-      </w:r>
-      <w:proofErr w:type="spellEnd"/>
-      <w:r>
-        <w:t xml:space="preserve"> et al. 2010)</w:t>
-      </w:r>
-      <w:r>
-        <w:t>. This filter removes noise while maintaining edges and is implemented as pre-processing step. The second method is a classical Markov Random Field (MRF) approach, which includes spatial information from adjacent voxels in the segmentation estimation (</w:t>
-      </w:r>
-      <w:proofErr w:type="spellStart"/>
-      <w:r>
-        <w:t>Rajapakse</w:t>
-      </w:r>
-      <w:proofErr w:type="spellEnd"/>
-      <w:r>
-        <w:t xml:space="preserve"> et al. 1997) and is part of the AMAP </w:t>
+        <w:t xml:space="preserve"> (Manjón et al. 2010)</w:t>
+      </w:r>
+      <w:r>
+        <w:t xml:space="preserve">. This filter removes noise while maintaining edges and is implemented as pre-processing step. The second method is a classical Markov Random Field (MRF) approach, which includes spatial information from adjacent voxels in the segmentation estimation (Rajapakse et al. 1997) and is part of the AMAP </w:t>
       </w:r>
       <w:r>
         <w:lastRenderedPageBreak/>
@@ -35865,29 +34560,13 @@
     </w:p>
     <w:p>
       <w:r>
-        <w:t xml:space="preserve">In addition WM-inhomogeneities, GM intensity can vary for different regions such as the motor cortex, the basal ganglia, or the occipital lobe. These changes have an anatomical background (e.g. iron content, </w:t>
-      </w:r>
-      <w:proofErr w:type="spellStart"/>
-      <w:r>
-        <w:t>myelenization</w:t>
-      </w:r>
-      <w:proofErr w:type="spellEnd"/>
-      <w:r>
-        <w:t>), but are depend</w:t>
+        <w:t>In addition WM-inhomogeneities, GM intensity can vary for different regions such as the motor cortex, the basal ganglia, or the occipital lobe. These changes have an anatomical background (e.g. iron content, myelenization), but are depend</w:t>
       </w:r>
       <w:r>
         <w:t>ent</w:t>
       </w:r>
       <w:r>
-        <w:t xml:space="preserve"> on the MR-protocol and often lead to GM-underestimations at higher intensities and CSF-overestimations at lower intensities. Therefore, a local intensity transformation of all tissue classes is used to reduce these effects in the image before the final AMAP segmentation. The strength of the changes is controlled by the </w:t>
-      </w:r>
-      <w:proofErr w:type="spellStart"/>
-      <w:r>
-        <w:t>LASstr</w:t>
-      </w:r>
-      <w:proofErr w:type="spellEnd"/>
-      <w:r>
-        <w:t xml:space="preserve"> parameter, with 0 for no LAS, small values (0.01-0.5) for small adjustments, 0.5 for medium adjustments (default), and higher values (0.5-1) for strong adjustments. </w:t>
+        <w:t xml:space="preserve"> on the MR-protocol and often lead to GM-underestimations at higher intensities and CSF-overestimations at lower intensities. Therefore, a local intensity transformation of all tissue classes is used to reduce these effects in the image before the final AMAP segmentation. The strength of the changes is controlled by the LASstr parameter, with 0 for no LAS, small values (0.01-0.5) for small adjustments, 0.5 for medium adjustments (default), and higher values (0.5-1) for strong adjustments. </w:t>
       </w:r>
     </w:p>
     <w:p/>
@@ -35939,15 +34618,7 @@
         <w:t xml:space="preserve">constantly </w:t>
       </w:r>
       <w:r>
-        <w:t>used in the sense of the classical Unified Segmentation approach (</w:t>
-      </w:r>
-      <w:proofErr w:type="spellStart"/>
-      <w:r>
-        <w:t>Ashburner</w:t>
-      </w:r>
-      <w:proofErr w:type="spellEnd"/>
-      <w:r>
-        <w:t xml:space="preserve"> et. al. 2005), but</w:t>
+        <w:t>used in the sense of the classical Unified Segmentation approach (Ashburner et. al. 2005), but</w:t>
       </w:r>
       <w:r>
         <w:t xml:space="preserve"> only for spatial normalization, </w:t>
@@ -35965,15 +34636,7 @@
         <w:t>subsequent</w:t>
       </w:r>
       <w:r>
-        <w:t xml:space="preserve"> AMAP estimation is adaptive in the sense that local variations of the parameters (i.e., means and variance) are modelled as slowly varying spatial functions (</w:t>
-      </w:r>
-      <w:proofErr w:type="spellStart"/>
-      <w:r>
-        <w:t>Rajapakse</w:t>
-      </w:r>
-      <w:proofErr w:type="spellEnd"/>
-      <w:r>
-        <w:t xml:space="preserve"> et al. 1997). This </w:t>
+        <w:t xml:space="preserve"> AMAP estimation is adaptive in the sense that local variations of the parameters (i.e., means and variance) are modelled as slowly varying spatial functions (Rajapakse et al. 1997). This </w:t>
       </w:r>
       <w:r>
         <w:t xml:space="preserve">accounts </w:t>
@@ -36025,15 +34688,7 @@
         <w:t>a maximum of</w:t>
       </w:r>
       <w:r>
-        <w:t xml:space="preserve"> two tissue types (</w:t>
-      </w:r>
-      <w:proofErr w:type="spellStart"/>
-      <w:r>
-        <w:t>Tohka</w:t>
-      </w:r>
-      <w:proofErr w:type="spellEnd"/>
-      <w:r>
-        <w:t xml:space="preserve"> et al. 2004). We </w:t>
+        <w:t xml:space="preserve"> two tissue types (Tohka et al. 2004). We </w:t>
       </w:r>
       <w:r>
         <w:t>begin</w:t>
@@ -36217,15 +34872,7 @@
     </w:p>
     <w:p>
       <w:r>
-        <w:t xml:space="preserve">CAT12 includes a new cleanup routine that uses morphological, distance and smoothing operations to remove the remaining meninges after the final segmentation. The strength of the cleanup is controlled by the </w:t>
-      </w:r>
-      <w:proofErr w:type="spellStart"/>
-      <w:r>
-        <w:t>cleanupstr</w:t>
-      </w:r>
-      <w:proofErr w:type="spellEnd"/>
-      <w:r>
-        <w:t xml:space="preserve"> parameter, with 0 for no cleanup, low values &lt;0.5 for light cleanup, 0.5 for medium cleanup (default), and 1 for strong cleanup.</w:t>
+        <w:t>CAT12 includes a new cleanup routine that uses morphological, distance and smoothing operations to remove the remaining meninges after the final segmentation. The strength of the cleanup is controlled by the cleanupstr parameter, with 0 for no cleanup, low values &lt;0.5 for light cleanup, 0.5 for medium cleanup (default), and 1 for strong cleanup.</w:t>
       </w:r>
     </w:p>
     <w:p>
@@ -36280,34 +34927,10 @@
         <w:t>DARTEL</w:t>
       </w:r>
       <w:r>
-        <w:t xml:space="preserve"> (</w:t>
-      </w:r>
-      <w:proofErr w:type="spellStart"/>
-      <w:r>
-        <w:t>Ashburner</w:t>
-      </w:r>
-      <w:proofErr w:type="spellEnd"/>
-      <w:r>
-        <w:t xml:space="preserve"> 2007) </w:t>
-      </w:r>
-      <w:r>
-        <w:t>and Geodesic Shooting (</w:t>
-      </w:r>
-      <w:proofErr w:type="spellStart"/>
-      <w:r>
-        <w:t>Ashburner</w:t>
-      </w:r>
-      <w:proofErr w:type="spellEnd"/>
-      <w:r>
-        <w:t xml:space="preserve"> &amp; </w:t>
-      </w:r>
-      <w:proofErr w:type="spellStart"/>
-      <w:r>
-        <w:t>Friston</w:t>
-      </w:r>
-      <w:proofErr w:type="spellEnd"/>
-      <w:r>
-        <w:t xml:space="preserve"> 2011) normalization </w:t>
+        <w:t xml:space="preserve"> (Ashburner 2007) </w:t>
+      </w:r>
+      <w:r>
+        <w:t xml:space="preserve">and Geodesic Shooting (Ashburner &amp; Friston 2011) normalization </w:t>
       </w:r>
       <w:r>
         <w:t xml:space="preserve">into the toolbox by already existing </w:t>
@@ -36471,23 +35094,7 @@
           <w:color w:val="000000"/>
           <w:sz w:val="22"/>
         </w:rPr>
-        <w:t xml:space="preserve">J. </w:t>
-      </w:r>
-      <w:proofErr w:type="spellStart"/>
-      <w:r>
-        <w:rPr>
-          <w:color w:val="000000"/>
-          <w:sz w:val="22"/>
-        </w:rPr>
-        <w:t>Ashburner</w:t>
-      </w:r>
-      <w:proofErr w:type="spellEnd"/>
-      <w:r>
-        <w:rPr>
-          <w:color w:val="000000"/>
-          <w:sz w:val="22"/>
-        </w:rPr>
-        <w:t xml:space="preserve"> (2005): </w:t>
+        <w:t xml:space="preserve">J. Ashburner (2005): </w:t>
       </w:r>
       <w:hyperlink r:id="rId31" w:history="1">
         <w:r>
@@ -36549,21 +35156,7 @@
         <w:rPr>
           <w:sz w:val="22"/>
         </w:rPr>
-        <w:t xml:space="preserve">J. </w:t>
-      </w:r>
-      <w:proofErr w:type="spellStart"/>
-      <w:r>
-        <w:rPr>
-          <w:sz w:val="22"/>
-        </w:rPr>
-        <w:t>Ashburner</w:t>
-      </w:r>
-      <w:proofErr w:type="spellEnd"/>
-      <w:r>
-        <w:rPr>
-          <w:sz w:val="22"/>
-        </w:rPr>
-        <w:t xml:space="preserve"> (2007): </w:t>
+        <w:t xml:space="preserve">J. Ashburner (2007): </w:t>
       </w:r>
       <w:hyperlink r:id="rId32" w:history="1">
         <w:r>
@@ -36616,35 +35209,7 @@
         <w:rPr>
           <w:sz w:val="22"/>
         </w:rPr>
-        <w:t xml:space="preserve">J. </w:t>
-      </w:r>
-      <w:proofErr w:type="spellStart"/>
-      <w:r>
-        <w:rPr>
-          <w:sz w:val="22"/>
-        </w:rPr>
-        <w:t>Ashburner</w:t>
-      </w:r>
-      <w:proofErr w:type="spellEnd"/>
-      <w:r>
-        <w:rPr>
-          <w:sz w:val="22"/>
-        </w:rPr>
-        <w:t xml:space="preserve"> (2011): Diffeomorphic registration using geodesic shooting and Gauss–Newton </w:t>
-      </w:r>
-      <w:proofErr w:type="spellStart"/>
-      <w:r>
-        <w:rPr>
-          <w:sz w:val="22"/>
-        </w:rPr>
-        <w:t>optimisation</w:t>
-      </w:r>
-      <w:proofErr w:type="spellEnd"/>
-      <w:r>
-        <w:rPr>
-          <w:sz w:val="22"/>
-        </w:rPr>
-        <w:t>. Neuroimage 55(3):954-967.</w:t>
+        <w:t>J. Ashburner (2011): Diffeomorphic registration using geodesic shooting and Gauss–Newton optimisation. Neuroimage 55(3):954-967.</w:t>
       </w:r>
     </w:p>
     <w:p>
@@ -36663,9 +35228,15 @@
           <w:shd w:val="clear" w:color="auto" w:fill="FFFFFF"/>
           <w:lang w:eastAsia="de-DE"/>
         </w:rPr>
-        <w:t xml:space="preserve">E. </w:t>
-      </w:r>
-      <w:proofErr w:type="spellStart"/>
+        <w:t>E. Luders, P.M. Thompson, K.L. Narr, A.W. Toga, L. Jancke,</w:t>
+      </w:r>
+      <w:r>
+        <w:rPr>
+          <w:sz w:val="22"/>
+          <w:lang w:eastAsia="de-DE"/>
+        </w:rPr>
+        <w:t> </w:t>
+      </w:r>
       <w:r>
         <w:rPr>
           <w:sz w:val="22"/>
@@ -36673,9 +35244,24 @@
           <w:shd w:val="clear" w:color="auto" w:fill="FFFFFF"/>
           <w:lang w:eastAsia="de-DE"/>
         </w:rPr>
-        <w:t>Luders</w:t>
-      </w:r>
-      <w:proofErr w:type="spellEnd"/>
+        <w:t>C. Gaser (2006): A curvature-based approach to estimate local gyrification on the cortical surface.</w:t>
+      </w:r>
+      <w:r>
+        <w:rPr>
+          <w:sz w:val="22"/>
+          <w:szCs w:val="17"/>
+          <w:lang w:eastAsia="de-DE"/>
+        </w:rPr>
+        <w:t xml:space="preserve"> </w:t>
+      </w:r>
+      <w:r>
+        <w:rPr>
+          <w:i/>
+          <w:sz w:val="22"/>
+          <w:lang w:eastAsia="de-DE"/>
+        </w:rPr>
+        <w:t>Neuroimage</w:t>
+      </w:r>
       <w:r>
         <w:rPr>
           <w:sz w:val="22"/>
@@ -36683,9 +35269,23 @@
           <w:shd w:val="clear" w:color="auto" w:fill="FFFFFF"/>
           <w:lang w:eastAsia="de-DE"/>
         </w:rPr>
-        <w:t xml:space="preserve">, P.M. Thompson, K.L. </w:t>
-      </w:r>
-      <w:proofErr w:type="spellStart"/>
+        <w:t>,</w:t>
+      </w:r>
+      <w:r>
+        <w:rPr>
+          <w:sz w:val="22"/>
+          <w:lang w:eastAsia="de-DE"/>
+        </w:rPr>
+        <w:t> </w:t>
+      </w:r>
+      <w:r>
+        <w:rPr>
+          <w:b/>
+          <w:sz w:val="22"/>
+          <w:lang w:eastAsia="de-DE"/>
+        </w:rPr>
+        <w:t>29(4)</w:t>
+      </w:r>
       <w:r>
         <w:rPr>
           <w:sz w:val="22"/>
@@ -36693,9 +35293,18 @@
           <w:shd w:val="clear" w:color="auto" w:fill="FFFFFF"/>
           <w:lang w:eastAsia="de-DE"/>
         </w:rPr>
-        <w:t>Narr</w:t>
-      </w:r>
-      <w:proofErr w:type="spellEnd"/>
+        <w:t>: 1224-30.</w:t>
+      </w:r>
+    </w:p>
+    <w:p>
+      <w:pPr>
+        <w:jc w:val="left"/>
+        <w:rPr>
+          <w:sz w:val="22"/>
+          <w:szCs w:val="20"/>
+          <w:lang w:eastAsia="de-DE"/>
+        </w:rPr>
+      </w:pPr>
       <w:r>
         <w:rPr>
           <w:sz w:val="22"/>
@@ -36703,9 +35312,24 @@
           <w:shd w:val="clear" w:color="auto" w:fill="FFFFFF"/>
           <w:lang w:eastAsia="de-DE"/>
         </w:rPr>
-        <w:t xml:space="preserve">, A.W. Toga, L. </w:t>
-      </w:r>
-      <w:proofErr w:type="spellStart"/>
+        <w:t>C. Gaser, H.-P. Volz, S. Kiebel, S. Riehemann, H. Sauer (1999): Detecting structural changes in whole brain based on nonlinear deformations – application to schizophrenia research.</w:t>
+      </w:r>
+      <w:r>
+        <w:rPr>
+          <w:sz w:val="22"/>
+          <w:szCs w:val="17"/>
+          <w:lang w:eastAsia="de-DE"/>
+        </w:rPr>
+        <w:t xml:space="preserve"> </w:t>
+      </w:r>
+      <w:r>
+        <w:rPr>
+          <w:i/>
+          <w:sz w:val="22"/>
+          <w:lang w:eastAsia="de-DE"/>
+        </w:rPr>
+        <w:t>Neuroimage</w:t>
+      </w:r>
       <w:r>
         <w:rPr>
           <w:sz w:val="22"/>
@@ -36713,9 +35337,23 @@
           <w:shd w:val="clear" w:color="auto" w:fill="FFFFFF"/>
           <w:lang w:eastAsia="de-DE"/>
         </w:rPr>
-        <w:t>Jancke</w:t>
-      </w:r>
-      <w:proofErr w:type="spellEnd"/>
+        <w:t>,</w:t>
+      </w:r>
+      <w:r>
+        <w:rPr>
+          <w:sz w:val="22"/>
+          <w:lang w:eastAsia="de-DE"/>
+        </w:rPr>
+        <w:t> </w:t>
+      </w:r>
+      <w:r>
+        <w:rPr>
+          <w:b/>
+          <w:sz w:val="22"/>
+          <w:lang w:eastAsia="de-DE"/>
+        </w:rPr>
+        <w:t>10</w:t>
+      </w:r>
       <w:r>
         <w:rPr>
           <w:sz w:val="22"/>
@@ -36723,15 +35361,18 @@
           <w:shd w:val="clear" w:color="auto" w:fill="FFFFFF"/>
           <w:lang w:eastAsia="de-DE"/>
         </w:rPr>
-        <w:t>,</w:t>
-      </w:r>
-      <w:r>
-        <w:rPr>
-          <w:sz w:val="22"/>
+        <w:t>:107-113.</w:t>
+      </w:r>
+    </w:p>
+    <w:p>
+      <w:pPr>
+        <w:jc w:val="left"/>
+        <w:rPr>
+          <w:sz w:val="22"/>
+          <w:szCs w:val="20"/>
           <w:lang w:eastAsia="de-DE"/>
         </w:rPr>
-        <w:t> </w:t>
-      </w:r>
+      </w:pPr>
       <w:r>
         <w:rPr>
           <w:sz w:val="22"/>
@@ -36739,7 +35380,7 @@
           <w:shd w:val="clear" w:color="auto" w:fill="FFFFFF"/>
           <w:lang w:eastAsia="de-DE"/>
         </w:rPr>
-        <w:t>C. Gaser (2006): A curvature-based approach to estimate local gyrification on the cortical surface.</w:t>
+        <w:t>C. Gaser, I. Nenadic, B. Buchsbaum, E. Hazlett, M. S. Buchsbaum (2001): Deformation-based morphometry and its relation to conventional volumetry of brain lateral ventricles in MRI.</w:t>
       </w:r>
       <w:r>
         <w:rPr>
@@ -36779,7 +35420,7 @@
           <w:sz w:val="22"/>
           <w:lang w:eastAsia="de-DE"/>
         </w:rPr>
-        <w:t>29(4)</w:t>
+        <w:t>13</w:t>
       </w:r>
       <w:r>
         <w:rPr>
@@ -36788,28 +35429,19 @@
           <w:shd w:val="clear" w:color="auto" w:fill="FFFFFF"/>
           <w:lang w:eastAsia="de-DE"/>
         </w:rPr>
-        <w:t>: 1224-30.</w:t>
-      </w:r>
-    </w:p>
-    <w:p>
-      <w:pPr>
-        <w:jc w:val="left"/>
-        <w:rPr>
-          <w:sz w:val="22"/>
-          <w:szCs w:val="20"/>
-          <w:lang w:eastAsia="de-DE"/>
-        </w:rPr>
-      </w:pPr>
-      <w:r>
+        <w:t>:1140-1145.</w:t>
+      </w:r>
+    </w:p>
+    <w:p>
+      <w:pPr>
+        <w:spacing w:after="0"/>
         <w:rPr>
           <w:sz w:val="22"/>
           <w:szCs w:val="17"/>
           <w:shd w:val="clear" w:color="auto" w:fill="FFFFFF"/>
           <w:lang w:eastAsia="de-DE"/>
         </w:rPr>
-        <w:t xml:space="preserve">C. Gaser, H.-P. Volz, S. </w:t>
-      </w:r>
-      <w:proofErr w:type="spellStart"/>
+      </w:pPr>
       <w:r>
         <w:rPr>
           <w:sz w:val="22"/>
@@ -36817,274 +35449,7 @@
           <w:shd w:val="clear" w:color="auto" w:fill="FFFFFF"/>
           <w:lang w:eastAsia="de-DE"/>
         </w:rPr>
-        <w:t>Kiebel</w:t>
-      </w:r>
-      <w:proofErr w:type="spellEnd"/>
-      <w:r>
-        <w:rPr>
-          <w:sz w:val="22"/>
-          <w:szCs w:val="17"/>
-          <w:shd w:val="clear" w:color="auto" w:fill="FFFFFF"/>
-          <w:lang w:eastAsia="de-DE"/>
-        </w:rPr>
-        <w:t xml:space="preserve">, S. </w:t>
-      </w:r>
-      <w:proofErr w:type="spellStart"/>
-      <w:r>
-        <w:rPr>
-          <w:sz w:val="22"/>
-          <w:szCs w:val="17"/>
-          <w:shd w:val="clear" w:color="auto" w:fill="FFFFFF"/>
-          <w:lang w:eastAsia="de-DE"/>
-        </w:rPr>
-        <w:t>Riehemann</w:t>
-      </w:r>
-      <w:proofErr w:type="spellEnd"/>
-      <w:r>
-        <w:rPr>
-          <w:sz w:val="22"/>
-          <w:szCs w:val="17"/>
-          <w:shd w:val="clear" w:color="auto" w:fill="FFFFFF"/>
-          <w:lang w:eastAsia="de-DE"/>
-        </w:rPr>
-        <w:t>, H. Sauer (1999): Detecting structural changes in whole brain based on nonlinear deformations – application to schizophrenia research.</w:t>
-      </w:r>
-      <w:r>
-        <w:rPr>
-          <w:sz w:val="22"/>
-          <w:szCs w:val="17"/>
-          <w:lang w:eastAsia="de-DE"/>
-        </w:rPr>
-        <w:t xml:space="preserve"> </w:t>
-      </w:r>
-      <w:r>
-        <w:rPr>
-          <w:i/>
-          <w:sz w:val="22"/>
-          <w:lang w:eastAsia="de-DE"/>
-        </w:rPr>
-        <w:t>Neuroimage</w:t>
-      </w:r>
-      <w:r>
-        <w:rPr>
-          <w:sz w:val="22"/>
-          <w:szCs w:val="17"/>
-          <w:shd w:val="clear" w:color="auto" w:fill="FFFFFF"/>
-          <w:lang w:eastAsia="de-DE"/>
-        </w:rPr>
-        <w:t>,</w:t>
-      </w:r>
-      <w:r>
-        <w:rPr>
-          <w:sz w:val="22"/>
-          <w:lang w:eastAsia="de-DE"/>
-        </w:rPr>
-        <w:t> </w:t>
-      </w:r>
-      <w:r>
-        <w:rPr>
-          <w:b/>
-          <w:sz w:val="22"/>
-          <w:lang w:eastAsia="de-DE"/>
-        </w:rPr>
-        <w:t>10</w:t>
-      </w:r>
-      <w:r>
-        <w:rPr>
-          <w:sz w:val="22"/>
-          <w:szCs w:val="17"/>
-          <w:shd w:val="clear" w:color="auto" w:fill="FFFFFF"/>
-          <w:lang w:eastAsia="de-DE"/>
-        </w:rPr>
-        <w:t>:107-113.</w:t>
-      </w:r>
-    </w:p>
-    <w:p>
-      <w:pPr>
-        <w:jc w:val="left"/>
-        <w:rPr>
-          <w:sz w:val="22"/>
-          <w:szCs w:val="20"/>
-          <w:lang w:eastAsia="de-DE"/>
-        </w:rPr>
-      </w:pPr>
-      <w:r>
-        <w:rPr>
-          <w:sz w:val="22"/>
-          <w:szCs w:val="17"/>
-          <w:shd w:val="clear" w:color="auto" w:fill="FFFFFF"/>
-          <w:lang w:eastAsia="de-DE"/>
-        </w:rPr>
-        <w:t xml:space="preserve">C. Gaser, I. </w:t>
-      </w:r>
-      <w:proofErr w:type="spellStart"/>
-      <w:r>
-        <w:rPr>
-          <w:sz w:val="22"/>
-          <w:szCs w:val="17"/>
-          <w:shd w:val="clear" w:color="auto" w:fill="FFFFFF"/>
-          <w:lang w:eastAsia="de-DE"/>
-        </w:rPr>
-        <w:t>Nenadic</w:t>
-      </w:r>
-      <w:proofErr w:type="spellEnd"/>
-      <w:r>
-        <w:rPr>
-          <w:sz w:val="22"/>
-          <w:szCs w:val="17"/>
-          <w:shd w:val="clear" w:color="auto" w:fill="FFFFFF"/>
-          <w:lang w:eastAsia="de-DE"/>
-        </w:rPr>
-        <w:t xml:space="preserve">, B. </w:t>
-      </w:r>
-      <w:proofErr w:type="spellStart"/>
-      <w:r>
-        <w:rPr>
-          <w:sz w:val="22"/>
-          <w:szCs w:val="17"/>
-          <w:shd w:val="clear" w:color="auto" w:fill="FFFFFF"/>
-          <w:lang w:eastAsia="de-DE"/>
-        </w:rPr>
-        <w:t>Buchsbaum</w:t>
-      </w:r>
-      <w:proofErr w:type="spellEnd"/>
-      <w:r>
-        <w:rPr>
-          <w:sz w:val="22"/>
-          <w:szCs w:val="17"/>
-          <w:shd w:val="clear" w:color="auto" w:fill="FFFFFF"/>
-          <w:lang w:eastAsia="de-DE"/>
-        </w:rPr>
-        <w:t xml:space="preserve">, E. Hazlett, M. S. </w:t>
-      </w:r>
-      <w:proofErr w:type="spellStart"/>
-      <w:r>
-        <w:rPr>
-          <w:sz w:val="22"/>
-          <w:szCs w:val="17"/>
-          <w:shd w:val="clear" w:color="auto" w:fill="FFFFFF"/>
-          <w:lang w:eastAsia="de-DE"/>
-        </w:rPr>
-        <w:t>Buchsbaum</w:t>
-      </w:r>
-      <w:proofErr w:type="spellEnd"/>
-      <w:r>
-        <w:rPr>
-          <w:sz w:val="22"/>
-          <w:szCs w:val="17"/>
-          <w:shd w:val="clear" w:color="auto" w:fill="FFFFFF"/>
-          <w:lang w:eastAsia="de-DE"/>
-        </w:rPr>
-        <w:t xml:space="preserve"> (2001): Deformation-based morphometry and its relation to conventional </w:t>
-      </w:r>
-      <w:proofErr w:type="spellStart"/>
-      <w:r>
-        <w:rPr>
-          <w:sz w:val="22"/>
-          <w:szCs w:val="17"/>
-          <w:shd w:val="clear" w:color="auto" w:fill="FFFFFF"/>
-          <w:lang w:eastAsia="de-DE"/>
-        </w:rPr>
-        <w:t>volumetry</w:t>
-      </w:r>
-      <w:proofErr w:type="spellEnd"/>
-      <w:r>
-        <w:rPr>
-          <w:sz w:val="22"/>
-          <w:szCs w:val="17"/>
-          <w:shd w:val="clear" w:color="auto" w:fill="FFFFFF"/>
-          <w:lang w:eastAsia="de-DE"/>
-        </w:rPr>
-        <w:t xml:space="preserve"> of brain lateral ventricles in MRI.</w:t>
-      </w:r>
-      <w:r>
-        <w:rPr>
-          <w:sz w:val="22"/>
-          <w:szCs w:val="17"/>
-          <w:lang w:eastAsia="de-DE"/>
-        </w:rPr>
-        <w:t xml:space="preserve"> </w:t>
-      </w:r>
-      <w:r>
-        <w:rPr>
-          <w:i/>
-          <w:sz w:val="22"/>
-          <w:lang w:eastAsia="de-DE"/>
-        </w:rPr>
-        <w:t>Neuroimage</w:t>
-      </w:r>
-      <w:r>
-        <w:rPr>
-          <w:sz w:val="22"/>
-          <w:szCs w:val="17"/>
-          <w:shd w:val="clear" w:color="auto" w:fill="FFFFFF"/>
-          <w:lang w:eastAsia="de-DE"/>
-        </w:rPr>
-        <w:t>,</w:t>
-      </w:r>
-      <w:r>
-        <w:rPr>
-          <w:sz w:val="22"/>
-          <w:lang w:eastAsia="de-DE"/>
-        </w:rPr>
-        <w:t> </w:t>
-      </w:r>
-      <w:r>
-        <w:rPr>
-          <w:b/>
-          <w:sz w:val="22"/>
-          <w:lang w:eastAsia="de-DE"/>
-        </w:rPr>
-        <w:t>13</w:t>
-      </w:r>
-      <w:r>
-        <w:rPr>
-          <w:sz w:val="22"/>
-          <w:szCs w:val="17"/>
-          <w:shd w:val="clear" w:color="auto" w:fill="FFFFFF"/>
-          <w:lang w:eastAsia="de-DE"/>
-        </w:rPr>
-        <w:t>:1140-1145.</w:t>
-      </w:r>
-    </w:p>
-    <w:p>
-      <w:pPr>
-        <w:spacing w:after="0"/>
-        <w:rPr>
-          <w:sz w:val="22"/>
-          <w:szCs w:val="17"/>
-          <w:shd w:val="clear" w:color="auto" w:fill="FFFFFF"/>
-          <w:lang w:eastAsia="de-DE"/>
-        </w:rPr>
-      </w:pPr>
-      <w:r>
-        <w:rPr>
-          <w:sz w:val="22"/>
-          <w:szCs w:val="17"/>
-          <w:shd w:val="clear" w:color="auto" w:fill="FFFFFF"/>
-          <w:lang w:eastAsia="de-DE"/>
-        </w:rPr>
-        <w:t xml:space="preserve">C. Gaser, R. </w:t>
-      </w:r>
-      <w:proofErr w:type="spellStart"/>
-      <w:r>
-        <w:rPr>
-          <w:sz w:val="22"/>
-          <w:szCs w:val="17"/>
-          <w:shd w:val="clear" w:color="auto" w:fill="FFFFFF"/>
-          <w:lang w:eastAsia="de-DE"/>
-        </w:rPr>
-        <w:t>Dahnke</w:t>
-      </w:r>
-      <w:proofErr w:type="spellEnd"/>
-      <w:r>
-        <w:rPr>
-          <w:sz w:val="22"/>
-          <w:szCs w:val="17"/>
-          <w:shd w:val="clear" w:color="auto" w:fill="FFFFFF"/>
-          <w:lang w:eastAsia="de-DE"/>
-        </w:rPr>
-        <w:t xml:space="preserve"> (2016). CAT - A Computational Anatomy Toolbox for the Analysis of Structural MRI Data.</w:t>
+        <w:t>C. Gaser, R. Dahnke (2016). CAT - A Computational Anatomy Toolbox for the Analysis of Structural MRI Data.</w:t>
       </w:r>
       <w:r>
         <w:rPr>
@@ -37141,9 +35506,15 @@
           <w:shd w:val="clear" w:color="auto" w:fill="FFFFFF"/>
           <w:lang w:eastAsia="de-DE"/>
         </w:rPr>
-        <w:t xml:space="preserve">R. </w:t>
-      </w:r>
-      <w:proofErr w:type="spellStart"/>
+        <w:t>R. Dahnke, R. Yotter,</w:t>
+      </w:r>
+      <w:r>
+        <w:rPr>
+          <w:sz w:val="22"/>
+          <w:lang w:eastAsia="de-DE"/>
+        </w:rPr>
+        <w:t> </w:t>
+      </w:r>
       <w:r>
         <w:rPr>
           <w:sz w:val="22"/>
@@ -37151,9 +35522,16 @@
           <w:shd w:val="clear" w:color="auto" w:fill="FFFFFF"/>
           <w:lang w:eastAsia="de-DE"/>
         </w:rPr>
-        <w:t>Dahnke</w:t>
-      </w:r>
-      <w:proofErr w:type="spellEnd"/>
+        <w:t>C. Gaser (2012a).</w:t>
+      </w:r>
+      <w:r>
+        <w:rPr>
+          <w:sz w:val="22"/>
+          <w:szCs w:val="17"/>
+          <w:lang w:eastAsia="de-DE"/>
+        </w:rPr>
+        <w:t xml:space="preserve"> </w:t>
+      </w:r>
       <w:r>
         <w:rPr>
           <w:sz w:val="22"/>
@@ -37161,9 +35539,24 @@
           <w:shd w:val="clear" w:color="auto" w:fill="FFFFFF"/>
           <w:lang w:eastAsia="de-DE"/>
         </w:rPr>
-        <w:t xml:space="preserve">, R. </w:t>
-      </w:r>
-      <w:proofErr w:type="spellStart"/>
+        <w:t>Cortical thickness and central surface estimation.</w:t>
+      </w:r>
+      <w:r>
+        <w:rPr>
+          <w:sz w:val="22"/>
+          <w:szCs w:val="17"/>
+          <w:lang w:eastAsia="de-DE"/>
+        </w:rPr>
+        <w:t xml:space="preserve"> </w:t>
+      </w:r>
+      <w:r>
+        <w:rPr>
+          <w:i/>
+          <w:sz w:val="22"/>
+          <w:lang w:eastAsia="de-DE"/>
+        </w:rPr>
+        <w:t>Neuroimage</w:t>
+      </w:r>
       <w:r>
         <w:rPr>
           <w:sz w:val="22"/>
@@ -37171,9 +35564,23 @@
           <w:shd w:val="clear" w:color="auto" w:fill="FFFFFF"/>
           <w:lang w:eastAsia="de-DE"/>
         </w:rPr>
-        <w:t>Yotter</w:t>
-      </w:r>
-      <w:proofErr w:type="spellEnd"/>
+        <w:t>,</w:t>
+      </w:r>
+      <w:r>
+        <w:rPr>
+          <w:sz w:val="22"/>
+          <w:lang w:eastAsia="de-DE"/>
+        </w:rPr>
+        <w:t> </w:t>
+      </w:r>
+      <w:r>
+        <w:rPr>
+          <w:b/>
+          <w:sz w:val="22"/>
+          <w:lang w:eastAsia="de-DE"/>
+        </w:rPr>
+        <w:t>65</w:t>
+      </w:r>
       <w:r>
         <w:rPr>
           <w:sz w:val="22"/>
@@ -37181,32 +35588,19 @@
           <w:shd w:val="clear" w:color="auto" w:fill="FFFFFF"/>
           <w:lang w:eastAsia="de-DE"/>
         </w:rPr>
-        <w:t>,</w:t>
-      </w:r>
-      <w:r>
-        <w:rPr>
-          <w:sz w:val="22"/>
-          <w:lang w:eastAsia="de-DE"/>
-        </w:rPr>
-        <w:t> </w:t>
-      </w:r>
-      <w:r>
+        <w:t>: 336-348.</w:t>
+      </w:r>
+    </w:p>
+    <w:p>
+      <w:pPr>
+        <w:jc w:val="left"/>
         <w:rPr>
           <w:sz w:val="22"/>
           <w:szCs w:val="17"/>
           <w:shd w:val="clear" w:color="auto" w:fill="FFFFFF"/>
           <w:lang w:eastAsia="de-DE"/>
         </w:rPr>
-        <w:t>C. Gaser (2012a).</w:t>
-      </w:r>
-      <w:r>
-        <w:rPr>
-          <w:sz w:val="22"/>
-          <w:szCs w:val="17"/>
-          <w:lang w:eastAsia="de-DE"/>
-        </w:rPr>
-        <w:t xml:space="preserve"> </w:t>
-      </w:r>
+      </w:pPr>
       <w:r>
         <w:rPr>
           <w:sz w:val="22"/>
@@ -37214,96 +35608,7 @@
           <w:shd w:val="clear" w:color="auto" w:fill="FFFFFF"/>
           <w:lang w:eastAsia="de-DE"/>
         </w:rPr>
-        <w:t>Cortical thickness and central surface estimation.</w:t>
-      </w:r>
-      <w:r>
-        <w:rPr>
-          <w:sz w:val="22"/>
-          <w:szCs w:val="17"/>
-          <w:lang w:eastAsia="de-DE"/>
-        </w:rPr>
-        <w:t xml:space="preserve"> </w:t>
-      </w:r>
-      <w:r>
-        <w:rPr>
-          <w:i/>
-          <w:sz w:val="22"/>
-          <w:lang w:eastAsia="de-DE"/>
-        </w:rPr>
-        <w:t>Neuroimage</w:t>
-      </w:r>
-      <w:r>
-        <w:rPr>
-          <w:sz w:val="22"/>
-          <w:szCs w:val="17"/>
-          <w:shd w:val="clear" w:color="auto" w:fill="FFFFFF"/>
-          <w:lang w:eastAsia="de-DE"/>
-        </w:rPr>
-        <w:t>,</w:t>
-      </w:r>
-      <w:r>
-        <w:rPr>
-          <w:sz w:val="22"/>
-          <w:lang w:eastAsia="de-DE"/>
-        </w:rPr>
-        <w:t> </w:t>
-      </w:r>
-      <w:r>
-        <w:rPr>
-          <w:b/>
-          <w:sz w:val="22"/>
-          <w:lang w:eastAsia="de-DE"/>
-        </w:rPr>
-        <w:t>65</w:t>
-      </w:r>
-      <w:r>
-        <w:rPr>
-          <w:sz w:val="22"/>
-          <w:szCs w:val="17"/>
-          <w:shd w:val="clear" w:color="auto" w:fill="FFFFFF"/>
-          <w:lang w:eastAsia="de-DE"/>
-        </w:rPr>
-        <w:t>: 336-348.</w:t>
-      </w:r>
-    </w:p>
-    <w:p>
-      <w:pPr>
-        <w:jc w:val="left"/>
-        <w:rPr>
-          <w:sz w:val="22"/>
-          <w:szCs w:val="17"/>
-          <w:shd w:val="clear" w:color="auto" w:fill="FFFFFF"/>
-          <w:lang w:eastAsia="de-DE"/>
-        </w:rPr>
-      </w:pPr>
-      <w:r>
-        <w:rPr>
-          <w:sz w:val="22"/>
-          <w:szCs w:val="17"/>
-          <w:shd w:val="clear" w:color="auto" w:fill="FFFFFF"/>
-          <w:lang w:eastAsia="de-DE"/>
-        </w:rPr>
-        <w:t xml:space="preserve">R. </w:t>
-      </w:r>
-      <w:proofErr w:type="spellStart"/>
-      <w:r>
-        <w:rPr>
-          <w:sz w:val="22"/>
-          <w:szCs w:val="17"/>
-          <w:shd w:val="clear" w:color="auto" w:fill="FFFFFF"/>
-          <w:lang w:eastAsia="de-DE"/>
-        </w:rPr>
-        <w:t>Dahnke</w:t>
-      </w:r>
-      <w:proofErr w:type="spellEnd"/>
-      <w:r>
-        <w:rPr>
-          <w:sz w:val="22"/>
-          <w:szCs w:val="17"/>
-          <w:shd w:val="clear" w:color="auto" w:fill="FFFFFF"/>
-          <w:lang w:eastAsia="de-DE"/>
-        </w:rPr>
-        <w:t>, G. Ziegler,</w:t>
+        <w:t>R. Dahnke, G. Ziegler,</w:t>
       </w:r>
       <w:r>
         <w:rPr>
@@ -37392,43 +35697,7 @@
           <w:sz w:val="22"/>
           <w:szCs w:val="24"/>
         </w:rPr>
-        <w:t xml:space="preserve">R. Desai, E. </w:t>
-      </w:r>
-      <w:proofErr w:type="spellStart"/>
-      <w:r>
-        <w:rPr>
-          <w:rFonts w:ascii="Calibri" w:hAnsi="Calibri"/>
-          <w:sz w:val="22"/>
-          <w:szCs w:val="24"/>
-        </w:rPr>
-        <w:t>Liebenthal</w:t>
-      </w:r>
-      <w:proofErr w:type="spellEnd"/>
-      <w:r>
-        <w:rPr>
-          <w:rFonts w:ascii="Calibri" w:hAnsi="Calibri"/>
-          <w:sz w:val="22"/>
-          <w:szCs w:val="24"/>
-        </w:rPr>
-        <w:t xml:space="preserve">, E.T. </w:t>
-      </w:r>
-      <w:proofErr w:type="spellStart"/>
-      <w:r>
-        <w:rPr>
-          <w:rFonts w:ascii="Calibri" w:hAnsi="Calibri"/>
-          <w:sz w:val="22"/>
-          <w:szCs w:val="24"/>
-        </w:rPr>
-        <w:t>Possing</w:t>
-      </w:r>
-      <w:proofErr w:type="spellEnd"/>
-      <w:r>
-        <w:rPr>
-          <w:rFonts w:ascii="Calibri" w:hAnsi="Calibri"/>
-          <w:sz w:val="22"/>
-          <w:szCs w:val="24"/>
-        </w:rPr>
-        <w:t xml:space="preserve">, E. Waldron, J.R. Binder (2005): Volumetric vs. surface-based alignment for localization of auditory cortex activation. </w:t>
+        <w:t xml:space="preserve">R. Desai, E. Liebenthal, E.T. Possing, E. Waldron, J.R. Binder (2005): Volumetric vs. surface-based alignment for localization of auditory cortex activation. </w:t>
       </w:r>
       <w:r>
         <w:rPr>
@@ -37481,79 +35750,7 @@
           <w:sz w:val="22"/>
           <w:szCs w:val="24"/>
         </w:rPr>
-        <w:t xml:space="preserve">C.D. Good, I.S. </w:t>
-      </w:r>
-      <w:proofErr w:type="spellStart"/>
-      <w:r>
-        <w:rPr>
-          <w:rFonts w:ascii="Calibri" w:hAnsi="Calibri"/>
-          <w:sz w:val="22"/>
-          <w:szCs w:val="24"/>
-        </w:rPr>
-        <w:t>Johnsrude</w:t>
-      </w:r>
-      <w:proofErr w:type="spellEnd"/>
-      <w:r>
-        <w:rPr>
-          <w:rFonts w:ascii="Calibri" w:hAnsi="Calibri"/>
-          <w:sz w:val="22"/>
-          <w:szCs w:val="24"/>
-        </w:rPr>
-        <w:t xml:space="preserve">, J. </w:t>
-      </w:r>
-      <w:proofErr w:type="spellStart"/>
-      <w:r>
-        <w:rPr>
-          <w:rFonts w:ascii="Calibri" w:hAnsi="Calibri"/>
-          <w:sz w:val="22"/>
-          <w:szCs w:val="24"/>
-        </w:rPr>
-        <w:t>Ashburner</w:t>
-      </w:r>
-      <w:proofErr w:type="spellEnd"/>
-      <w:r>
-        <w:rPr>
-          <w:rFonts w:ascii="Calibri" w:hAnsi="Calibri"/>
-          <w:sz w:val="22"/>
-          <w:szCs w:val="24"/>
-        </w:rPr>
-        <w:t xml:space="preserve">, R.N. Henson, K.J. </w:t>
-      </w:r>
-      <w:proofErr w:type="spellStart"/>
-      <w:r>
-        <w:rPr>
-          <w:rFonts w:ascii="Calibri" w:hAnsi="Calibri"/>
-          <w:sz w:val="22"/>
-          <w:szCs w:val="24"/>
-        </w:rPr>
-        <w:t>Friston</w:t>
-      </w:r>
-      <w:proofErr w:type="spellEnd"/>
-      <w:r>
-        <w:rPr>
-          <w:rFonts w:ascii="Calibri" w:hAnsi="Calibri"/>
-          <w:sz w:val="22"/>
-          <w:szCs w:val="24"/>
-        </w:rPr>
-        <w:t xml:space="preserve">, R.S. </w:t>
-      </w:r>
-      <w:proofErr w:type="spellStart"/>
-      <w:r>
-        <w:rPr>
-          <w:rFonts w:ascii="Calibri" w:hAnsi="Calibri"/>
-          <w:sz w:val="22"/>
-          <w:szCs w:val="24"/>
-        </w:rPr>
-        <w:t>Frackowiak</w:t>
-      </w:r>
-      <w:proofErr w:type="spellEnd"/>
-      <w:r>
-        <w:rPr>
-          <w:rFonts w:ascii="Calibri" w:hAnsi="Calibri"/>
-          <w:sz w:val="22"/>
-          <w:szCs w:val="24"/>
-        </w:rPr>
-        <w:t xml:space="preserve"> (2001): </w:t>
+        <w:t xml:space="preserve">C.D. Good, I.S. Johnsrude, J. Ashburner, R.N. Henson, K.J. Friston, R.S. Frackowiak (2001): </w:t>
       </w:r>
       <w:hyperlink r:id="rId35" w:history="1">
         <w:r>
@@ -37624,25 +35821,7 @@
           <w:sz w:val="22"/>
           <w:szCs w:val="24"/>
         </w:rPr>
-        <w:t xml:space="preserve">I.B. Malone, K.K. Leung, S. Clegg, J. Barnes, J.L. Whitwell, J. </w:t>
-      </w:r>
-      <w:proofErr w:type="spellStart"/>
-      <w:r>
-        <w:rPr>
-          <w:rFonts w:ascii="Calibri" w:hAnsi="Calibri"/>
-          <w:sz w:val="22"/>
-          <w:szCs w:val="24"/>
-        </w:rPr>
-        <w:t>Ashburner</w:t>
-      </w:r>
-      <w:proofErr w:type="spellEnd"/>
-      <w:r>
-        <w:rPr>
-          <w:rFonts w:ascii="Calibri" w:hAnsi="Calibri"/>
-          <w:sz w:val="22"/>
-          <w:szCs w:val="24"/>
-        </w:rPr>
-        <w:t xml:space="preserve">, N.C. Fox, G.R. Ridgway (2015): Accurate automatic estimation of total intracranial volume: a nuisance variable with less nuisance. </w:t>
+        <w:t xml:space="preserve">I.B. Malone, K.K. Leung, S. Clegg, J. Barnes, J.L. Whitwell, J. Ashburner, N.C. Fox, G.R. Ridgway (2015): Accurate automatic estimation of total intracranial volume: a nuisance variable with less nuisance. </w:t>
       </w:r>
       <w:r>
         <w:rPr>
@@ -37690,35 +35869,7 @@
         <w:rPr>
           <w:sz w:val="22"/>
         </w:rPr>
-        <w:t xml:space="preserve">J. </w:t>
-      </w:r>
-      <w:proofErr w:type="spellStart"/>
-      <w:r>
-        <w:rPr>
-          <w:sz w:val="22"/>
-        </w:rPr>
-        <w:t>Manjon</w:t>
-      </w:r>
-      <w:proofErr w:type="spellEnd"/>
-      <w:r>
-        <w:rPr>
-          <w:sz w:val="22"/>
-        </w:rPr>
-        <w:t>, P Coupe, L. Marti-</w:t>
-      </w:r>
-      <w:proofErr w:type="spellStart"/>
-      <w:r>
-        <w:rPr>
-          <w:sz w:val="22"/>
-        </w:rPr>
-        <w:t>Bonmati</w:t>
-      </w:r>
-      <w:proofErr w:type="spellEnd"/>
-      <w:r>
-        <w:rPr>
-          <w:sz w:val="22"/>
-        </w:rPr>
-        <w:t xml:space="preserve">, D.L. Collins, M. Robles (2010). </w:t>
+        <w:t xml:space="preserve">J. Manjon, P Coupe, L. Marti-Bonmati, D.L. Collins, M. Robles (2010). </w:t>
       </w:r>
       <w:hyperlink r:id="rId36" w:history="1">
         <w:r>
@@ -37778,58 +35929,16 @@
           <w:color w:val="000000"/>
           <w:sz w:val="22"/>
         </w:rPr>
-        <w:t xml:space="preserve">J.C. </w:t>
-      </w:r>
-      <w:proofErr w:type="spellStart"/>
-      <w:r>
-        <w:rPr>
+        <w:t xml:space="preserve">J.C. Rajapakse, J.N. Giedd, J.L. Rapoport (1997): Statistical Approach to Segmentation of Single-Channel Cerebral MR Images. </w:t>
+      </w:r>
+      <w:r>
+        <w:rPr>
+          <w:i/>
           <w:color w:val="000000"/>
           <w:sz w:val="22"/>
         </w:rPr>
-        <w:t>Rajapakse</w:t>
-      </w:r>
-      <w:proofErr w:type="spellEnd"/>
-      <w:r>
-        <w:rPr>
-          <w:color w:val="000000"/>
-          <w:sz w:val="22"/>
-        </w:rPr>
-        <w:t xml:space="preserve">, J.N. </w:t>
-      </w:r>
-      <w:proofErr w:type="spellStart"/>
-      <w:r>
-        <w:rPr>
-          <w:color w:val="000000"/>
-          <w:sz w:val="22"/>
-        </w:rPr>
-        <w:t>Giedd</w:t>
-      </w:r>
-      <w:proofErr w:type="spellEnd"/>
-      <w:r>
-        <w:rPr>
-          <w:color w:val="000000"/>
-          <w:sz w:val="22"/>
-        </w:rPr>
-        <w:t xml:space="preserve">, J.L. Rapoport (1997): Statistical Approach to Segmentation of Single-Channel Cerebral MR Images. </w:t>
-      </w:r>
-      <w:r>
-        <w:rPr>
-          <w:i/>
-          <w:color w:val="000000"/>
-          <w:sz w:val="22"/>
-        </w:rPr>
-        <w:t xml:space="preserve">IEEE Trans. Med. </w:t>
-      </w:r>
-      <w:proofErr w:type="spellStart"/>
-      <w:r>
-        <w:rPr>
-          <w:i/>
-          <w:color w:val="000000"/>
-          <w:sz w:val="22"/>
-        </w:rPr>
-        <w:t>Imag</w:t>
-      </w:r>
-      <w:proofErr w:type="spellEnd"/>
+        <w:t>IEEE Trans. Med. Imag</w:t>
+      </w:r>
       <w:r>
         <w:rPr>
           <w:color w:val="000000"/>
@@ -37865,39 +35974,7 @@
           <w:color w:val="000000"/>
           <w:sz w:val="22"/>
         </w:rPr>
-        <w:t xml:space="preserve">J. </w:t>
-      </w:r>
-      <w:proofErr w:type="spellStart"/>
-      <w:r>
-        <w:rPr>
-          <w:color w:val="000000"/>
-          <w:sz w:val="22"/>
-        </w:rPr>
-        <w:t>Tohka</w:t>
-      </w:r>
-      <w:proofErr w:type="spellEnd"/>
-      <w:r>
-        <w:rPr>
-          <w:color w:val="000000"/>
-          <w:sz w:val="22"/>
-        </w:rPr>
-        <w:t xml:space="preserve">, A. </w:t>
-      </w:r>
-      <w:proofErr w:type="spellStart"/>
-      <w:r>
-        <w:rPr>
-          <w:color w:val="000000"/>
-          <w:sz w:val="22"/>
-        </w:rPr>
-        <w:t>Zijdenbos</w:t>
-      </w:r>
-      <w:proofErr w:type="spellEnd"/>
-      <w:r>
-        <w:rPr>
-          <w:color w:val="000000"/>
-          <w:sz w:val="22"/>
-        </w:rPr>
-        <w:t xml:space="preserve">, A. Evans (2004): Fast and robust parameter estimation for statistical partial volume models in brain MRI. </w:t>
+        <w:t xml:space="preserve">J. Tohka, A. Zijdenbos, A. Evans (2004): Fast and robust parameter estimation for statistical partial volume models in brain MRI. </w:t>
       </w:r>
       <w:r>
         <w:rPr>
@@ -37942,39 +36019,37 @@
           <w:color w:val="000000"/>
           <w:sz w:val="22"/>
         </w:rPr>
-        <w:t xml:space="preserve">R.A. </w:t>
-      </w:r>
-      <w:proofErr w:type="spellStart"/>
-      <w:r>
+        <w:t xml:space="preserve">R.A. Yotter, R. Dahnke, P.M. Thompson, C. Gaser (2011a): Topological Correction of Brain Surface Meshes Using Spherical Harmonics. Human Brain Mapping, 32(7): 1109-24.  </w:t>
+      </w:r>
+    </w:p>
+    <w:p>
+      <w:pPr>
         <w:rPr>
           <w:color w:val="000000"/>
           <w:sz w:val="22"/>
         </w:rPr>
-        <w:t>Yotter</w:t>
-      </w:r>
-      <w:proofErr w:type="spellEnd"/>
+      </w:pPr>
       <w:r>
         <w:rPr>
           <w:color w:val="000000"/>
           <w:sz w:val="22"/>
         </w:rPr>
-        <w:t xml:space="preserve">, R. </w:t>
-      </w:r>
-      <w:proofErr w:type="spellStart"/>
-      <w:r>
+        <w:t xml:space="preserve">R.A. Yotter, G. Ziegler, I. Nenadic, P.M. Thompson, C. Gaser (2011b): Local cortical surface complexity maps from spherical harmonic reconstructions. Neuroimage, 56(3): 961-973.  </w:t>
+      </w:r>
+    </w:p>
+    <w:p>
+      <w:pPr>
         <w:rPr>
           <w:color w:val="000000"/>
           <w:sz w:val="22"/>
         </w:rPr>
-        <w:t>Dahnke</w:t>
-      </w:r>
-      <w:proofErr w:type="spellEnd"/>
+      </w:pPr>
       <w:r>
         <w:rPr>
           <w:color w:val="000000"/>
           <w:sz w:val="22"/>
         </w:rPr>
-        <w:t xml:space="preserve">, P.M. Thompson, C. Gaser (2011a): Topological Correction of Brain Surface Meshes Using Spherical Harmonics. Human Brain Mapping, 32(7): 1109-24.  </w:t>
+        <w:t xml:space="preserve">R.A. Yotter, P.M. Thompson, C. Gaser (2011c): Algorithms to Improve the Re-Parameterization of Spherical Mappings of Brain. Journal of Neuroimaging, 21(2):e134-47.  </w:t>
       </w:r>
     </w:p>
     <w:p>
@@ -37989,117 +36064,7 @@
           <w:color w:val="000000"/>
           <w:sz w:val="22"/>
         </w:rPr>
-        <w:t xml:space="preserve">R.A. </w:t>
-      </w:r>
-      <w:proofErr w:type="spellStart"/>
-      <w:r>
-        <w:rPr>
-          <w:color w:val="000000"/>
-          <w:sz w:val="22"/>
-        </w:rPr>
-        <w:t>Yotter</w:t>
-      </w:r>
-      <w:proofErr w:type="spellEnd"/>
-      <w:r>
-        <w:rPr>
-          <w:color w:val="000000"/>
-          <w:sz w:val="22"/>
-        </w:rPr>
-        <w:t xml:space="preserve">, G. Ziegler, I. </w:t>
-      </w:r>
-      <w:proofErr w:type="spellStart"/>
-      <w:r>
-        <w:rPr>
-          <w:color w:val="000000"/>
-          <w:sz w:val="22"/>
-        </w:rPr>
-        <w:t>Nenadic</w:t>
-      </w:r>
-      <w:proofErr w:type="spellEnd"/>
-      <w:r>
-        <w:rPr>
-          <w:color w:val="000000"/>
-          <w:sz w:val="22"/>
-        </w:rPr>
-        <w:t xml:space="preserve">, P.M. Thompson, C. Gaser (2011b): Local cortical surface complexity maps from spherical harmonic reconstructions. Neuroimage, 56(3): 961-973.  </w:t>
-      </w:r>
-    </w:p>
-    <w:p>
-      <w:pPr>
-        <w:rPr>
-          <w:color w:val="000000"/>
-          <w:sz w:val="22"/>
-        </w:rPr>
-      </w:pPr>
-      <w:r>
-        <w:rPr>
-          <w:color w:val="000000"/>
-          <w:sz w:val="22"/>
-        </w:rPr>
-        <w:t xml:space="preserve">R.A. </w:t>
-      </w:r>
-      <w:proofErr w:type="spellStart"/>
-      <w:r>
-        <w:rPr>
-          <w:color w:val="000000"/>
-          <w:sz w:val="22"/>
-        </w:rPr>
-        <w:t>Yotter</w:t>
-      </w:r>
-      <w:proofErr w:type="spellEnd"/>
-      <w:r>
-        <w:rPr>
-          <w:color w:val="000000"/>
-          <w:sz w:val="22"/>
-        </w:rPr>
-        <w:t xml:space="preserve">, P.M. Thompson, C. Gaser (2011c): Algorithms to Improve the Re-Parameterization of Spherical Mappings of Brain. Journal of Neuroimaging, 21(2):e134-47.  </w:t>
-      </w:r>
-    </w:p>
-    <w:p>
-      <w:pPr>
-        <w:rPr>
-          <w:color w:val="000000"/>
-          <w:sz w:val="22"/>
-        </w:rPr>
-      </w:pPr>
-      <w:r>
-        <w:rPr>
-          <w:color w:val="000000"/>
-          <w:sz w:val="22"/>
-        </w:rPr>
-        <w:t xml:space="preserve">R.A. </w:t>
-      </w:r>
-      <w:proofErr w:type="spellStart"/>
-      <w:r>
-        <w:rPr>
-          <w:color w:val="000000"/>
-          <w:sz w:val="22"/>
-        </w:rPr>
-        <w:t>Yotter</w:t>
-      </w:r>
-      <w:proofErr w:type="spellEnd"/>
-      <w:r>
-        <w:rPr>
-          <w:color w:val="000000"/>
-          <w:sz w:val="22"/>
-        </w:rPr>
-        <w:t xml:space="preserve">, G. Ziegler, P.M. Thompson, C. Gaser (2011d): </w:t>
-      </w:r>
-      <w:proofErr w:type="spellStart"/>
-      <w:r>
-        <w:rPr>
-          <w:color w:val="000000"/>
-          <w:sz w:val="22"/>
-        </w:rPr>
-        <w:t>Diffeometric</w:t>
-      </w:r>
-      <w:proofErr w:type="spellEnd"/>
-      <w:r>
-        <w:rPr>
-          <w:color w:val="000000"/>
-          <w:sz w:val="22"/>
-        </w:rPr>
-        <w:t xml:space="preserve"> Anatomical Registration on the Surface. HBM 2011.  </w:t>
+        <w:t xml:space="preserve">R.A. Yotter, G. Ziegler, P.M. Thompson, C. Gaser (2011d): Diffeometric Anatomical Registration on the Surface. HBM 2011.  </w:t>
       </w:r>
     </w:p>
     <w:p/>
@@ -38136,7 +36101,7 @@
         <w:rPr>
           <w:noProof/>
         </w:rPr>
-        <w:t>20-Jul-18</w:t>
+        <w:t>2-Aug-18</w:t>
       </w:r>
       <w:r>
         <w:fldChar w:fldCharType="end"/>
@@ -38193,15 +36158,7 @@
       </w:r>
       <w:r>
         <w:tab/>
-        <w:t xml:space="preserve">Florian </w:t>
-      </w:r>
-      <w:proofErr w:type="spellStart"/>
-      <w:r>
-        <w:t>Kurth</w:t>
-      </w:r>
-      <w:proofErr w:type="spellEnd"/>
-      <w:r>
-        <w:t xml:space="preserve"> </w:t>
+        <w:t xml:space="preserve">Florian Kurth </w:t>
       </w:r>
       <w:hyperlink r:id="rId38" w:history="1">
         <w:r>
@@ -38565,10 +36522,7 @@
         <w:sym w:font="Wingdings" w:char="F0E0"/>
       </w:r>
       <w:r>
-        <w:t xml:space="preserve"> Threshold and transform </w:t>
-      </w:r>
-      <w:r>
-        <w:t>spmT-maps” to define the extent threshold as p-value or to use the “Expected Number of Voxels per Cluster”.</w:t>
+        <w:t xml:space="preserve"> Threshold and transform spmT-maps” to define the extent threshold as p-value or to use the “Expected Number of Voxels per Cluster”.</w:t>
       </w:r>
     </w:p>
   </w:footnote>
@@ -45130,7 +43084,7 @@
 </file>
 
 <file path=customXml/itemProps1.xml><?xml version="1.0" encoding="utf-8"?>
-<ds:datastoreItem xmlns:ds="http://schemas.openxmlformats.org/officeDocument/2006/customXml" ds:itemID="{ACDFF417-77D7-844D-958A-33EF5543DEE4}">
+<ds:datastoreItem xmlns:ds="http://schemas.openxmlformats.org/officeDocument/2006/customXml" ds:itemID="{02FA6975-2F4E-DD43-8DBA-6BE4327A7632}">
   <ds:schemaRefs>
     <ds:schemaRef ds:uri="http://schemas.openxmlformats.org/officeDocument/2006/bibliography"/>
   </ds:schemaRefs>

</xml_diff>

<commit_message>
Changed paths: M       CAT12-Manual.docx M       CAT12-Manual.pdf M       CHANGES.txt M       cat12.m M       cat_update.m MM      check_pipeline.sh M       html/cat_versions.html
(1) Changed: Added some handling for deployed (compliled) CAt12 version. 
(2) Changed: Updated CAT12 manual and online help.


git-svn-id: svn://141.35.69.214/cat12@1355 9f44b166-36c4-483c-8295-4af200601734
</commit_message>
<xml_diff>
--- a/CAT12-Manual.docx
+++ b/CAT12-Manual.docx
@@ -3454,15 +3454,7 @@
         <w:t>with</w:t>
       </w:r>
       <w:r>
-        <w:t xml:space="preserve"> the </w:t>
-      </w:r>
-      <w:proofErr w:type="spellStart"/>
-      <w:r>
-        <w:t>SPM.mat</w:t>
-      </w:r>
-      <w:proofErr w:type="spellEnd"/>
-      <w:r>
-        <w:t xml:space="preserve"> file of </w:t>
+        <w:t xml:space="preserve"> the SPM.mat file of </w:t>
       </w:r>
       <w:r>
         <w:t>a</w:t>
@@ -3579,15 +3571,7 @@
         <w:t>Analyze ROIs</w:t>
       </w:r>
       <w:r>
-        <w:t xml:space="preserve">. Here, the </w:t>
-      </w:r>
-      <w:proofErr w:type="spellStart"/>
-      <w:r>
-        <w:t>SPM.mat</w:t>
-      </w:r>
-      <w:proofErr w:type="spellEnd"/>
-      <w:r>
-        <w:t xml:space="preserve"> file of a</w:t>
+        <w:t>. Here, the SPM.mat file of a</w:t>
       </w:r>
       <w:r>
         <w:t xml:space="preserve"> </w:t>
@@ -3740,11 +3724,9 @@
       <w:r>
         <w:t xml:space="preserve"> (e.g. </w:t>
       </w:r>
-      <w:proofErr w:type="spellStart"/>
       <w:r>
         <w:t>sulcal</w:t>
       </w:r>
-      <w:proofErr w:type="spellEnd"/>
       <w:r>
         <w:t xml:space="preserve"> depth, gyrification index, cortical complexity)</w:t>
       </w:r>
@@ -4036,15 +4018,7 @@
         <w:t>Threshold-Free Cluster Enhancement </w:t>
       </w:r>
       <w:r>
-        <w:t xml:space="preserve">(TFCE) with the </w:t>
-      </w:r>
-      <w:proofErr w:type="spellStart"/>
-      <w:r>
-        <w:t>SPM.mat</w:t>
-      </w:r>
-      <w:proofErr w:type="spellEnd"/>
-      <w:r>
-        <w:t xml:space="preserve"> file of </w:t>
+        <w:t xml:space="preserve">(TFCE) with the SPM.mat file of </w:t>
       </w:r>
       <w:r>
         <w:t>a</w:t>
@@ -4155,15 +4129,7 @@
         <w:t>Analyze ROIs</w:t>
       </w:r>
       <w:r>
-        <w:t xml:space="preserve">. Here, the </w:t>
-      </w:r>
-      <w:proofErr w:type="spellStart"/>
-      <w:r>
-        <w:t>SPM.mat</w:t>
-      </w:r>
-      <w:proofErr w:type="spellEnd"/>
-      <w:r>
-        <w:t xml:space="preserve"> file of a previously estimated statistical design is used. For more information, see the online help “</w:t>
+        <w:t>. Here, the SPM.mat file of a previously estimated statistical design is used. For more information, see the online help “</w:t>
       </w:r>
       <w:hyperlink r:id="rId10" w:history="1">
         <w:r>
@@ -4258,23 +4224,7 @@
     </w:p>
     <w:p>
       <w:r>
-        <w:t xml:space="preserve">Please also note that for the analysis of cortical folding measures such as gyrification or cortical complexity the filter sizes have to be larger (i.e. in the range of 15-25mm). This is due to the underlying nature of this measure that reflects contributions from both sulci as well as gyri. Therefore, the filter size should exceed the distance between a </w:t>
-      </w:r>
-      <w:proofErr w:type="spellStart"/>
-      <w:r>
-        <w:t>gyral</w:t>
-      </w:r>
-      <w:proofErr w:type="spellEnd"/>
-      <w:r>
-        <w:t xml:space="preserve"> crown and a </w:t>
-      </w:r>
-      <w:proofErr w:type="spellStart"/>
-      <w:r>
-        <w:t>sulcal</w:t>
-      </w:r>
-      <w:proofErr w:type="spellEnd"/>
-      <w:r>
-        <w:t xml:space="preserve"> fundus.</w:t>
+        <w:t>Please also note that for the analysis of cortical folding measures such as gyrification or cortical complexity the filter sizes have to be larger (i.e. in the range of 15-25mm). This is due to the underlying nature of this measure that reflects contributions from both sulci as well as gyri. Therefore, the filter size should exceed the distance between a gyral crown and a sulcal fundus.</w:t>
       </w:r>
     </w:p>
     <w:p>
@@ -4347,8 +4297,10 @@
         <w:rPr>
           <w:b/>
         </w:rPr>
-        <w:t>1354</w:t>
-      </w:r>
+        <w:t>1355</w:t>
+      </w:r>
+      <w:bookmarkStart w:id="8" w:name="_GoBack"/>
+      <w:bookmarkEnd w:id="8"/>
       <w:r>
         <w:rPr>
           <w:b/>
@@ -4426,8 +4378,6 @@
       <w:r>
         <w:t>"</w:t>
       </w:r>
-      <w:bookmarkStart w:id="8" w:name="_GoBack"/>
-      <w:bookmarkEnd w:id="8"/>
       <w:r>
         <w:t xml:space="preserve"> and </w:t>
       </w:r>
@@ -4438,15 +4388,7 @@
         <w:t xml:space="preserve"> </w:t>
       </w:r>
       <w:r>
-        <w:t xml:space="preserve">mm or even data with high in-plane resolution and large slice thickness (e.g. 0.5x0.5x1.5 mm) will benefit from this setting. If you have higher native resolutions the </w:t>
-      </w:r>
-      <w:proofErr w:type="spellStart"/>
-      <w:r>
-        <w:t>highres</w:t>
-      </w:r>
-      <w:proofErr w:type="spellEnd"/>
-      <w:r>
-        <w:t xml:space="preserve"> option "Fixed 0.8 mm" will sometimes offer slightly better preprocessing quality with a</w:t>
+        <w:t>mm or even data with high in-plane resolution and large slice thickness (e.g. 0.5x0.5x1.5 mm) will benefit from this setting. If you have higher native resolutions the highres option "Fixed 0.8 mm" will sometimes offer slightly better preprocessing quality with a</w:t>
       </w:r>
       <w:r>
         <w:t>n</w:t>
@@ -4754,15 +4696,7 @@
         <w:t>segmentations</w:t>
       </w:r>
       <w:r>
-        <w:t xml:space="preserve"> by default: The default </w:t>
-      </w:r>
-      <w:proofErr w:type="spellStart"/>
-      <w:r>
-        <w:t>gcut</w:t>
-      </w:r>
-      <w:proofErr w:type="spellEnd"/>
-      <w:r>
-        <w:t xml:space="preserve"> approach in CAT12.1 removed </w:t>
+        <w:t xml:space="preserve"> by default: The default gcut approach in CAT12.1 removed </w:t>
       </w:r>
       <w:r>
         <w:t xml:space="preserve">too much </w:t>
@@ -4843,15 +4777,7 @@
         <w:t>Automatic</w:t>
       </w:r>
       <w:r>
-        <w:t xml:space="preserve"> check for design orthogonality and sample homogeneity using </w:t>
-      </w:r>
-      <w:proofErr w:type="spellStart"/>
-      <w:r>
-        <w:t>SPM.mat</w:t>
-      </w:r>
-      <w:proofErr w:type="spellEnd"/>
-      <w:r>
-        <w:t xml:space="preserve"> in </w:t>
+        <w:t xml:space="preserve"> check for design orthogonality and sample homogeneity using SPM.mat in </w:t>
       </w:r>
       <w:r>
         <w:rPr>
@@ -4873,15 +4799,7 @@
         <w:ind w:left="1134" w:hanging="425"/>
       </w:pPr>
       <w:r>
-        <w:t xml:space="preserve">Added </w:t>
-      </w:r>
-      <w:proofErr w:type="spellStart"/>
-      <w:r>
-        <w:t>equi</w:t>
-      </w:r>
-      <w:proofErr w:type="spellEnd"/>
-      <w:r>
-        <w:t>-volume model by Bok and multi-save option for mapping native volumes to individual surfaces</w:t>
+        <w:t>Added equi-volume model by Bok and multi-save option for mapping native volumes to individual surfaces</w:t>
       </w:r>
       <w:r>
         <w:t>.</w:t>
@@ -5407,15 +5325,7 @@
         <w:t xml:space="preserve">must </w:t>
       </w:r>
       <w:r>
-        <w:t xml:space="preserve">be installed and added to your </w:t>
-      </w:r>
-      <w:proofErr w:type="spellStart"/>
-      <w:r>
-        <w:t>Matlab</w:t>
-      </w:r>
-      <w:proofErr w:type="spellEnd"/>
-      <w:r>
-        <w:t xml:space="preserve"> search path before the CAT12 Toolbox can be installed (see </w:t>
+        <w:t xml:space="preserve">be installed and added to your Matlab search path before the CAT12 Toolbox can be installed (see </w:t>
       </w:r>
       <w:hyperlink r:id="rId11" w:history="1">
         <w:r>
@@ -5463,18 +5373,10 @@
         <w:t>) and unzip the CAT12 Toolbox. You will get a folder named “cat12”, which contain</w:t>
       </w:r>
       <w:r>
-        <w:t xml:space="preserve">s various </w:t>
-      </w:r>
-      <w:proofErr w:type="spellStart"/>
-      <w:r>
-        <w:t>M</w:t>
-      </w:r>
-      <w:r>
-        <w:t>atlab</w:t>
-      </w:r>
-      <w:proofErr w:type="spellEnd"/>
-      <w:r>
-        <w:t xml:space="preserve"> files and compiled scripts. Copy the folder “cat12” into the SPM12 “toolbox” folder. </w:t>
+        <w:t>s various M</w:t>
+      </w:r>
+      <w:r>
+        <w:t xml:space="preserve">atlab files and compiled scripts. Copy the folder “cat12” into the SPM12 “toolbox” folder. </w:t>
       </w:r>
     </w:p>
     <w:p>
@@ -5511,13 +5413,8 @@
         <w:ind w:left="425" w:hanging="425"/>
       </w:pPr>
       <w:r>
-        <w:t xml:space="preserve">Start </w:t>
-      </w:r>
-      <w:proofErr w:type="spellStart"/>
-      <w:r>
-        <w:t>Matlab</w:t>
-      </w:r>
-      <w:proofErr w:type="spellEnd"/>
+        <w:t>Start Matlab</w:t>
+      </w:r>
     </w:p>
     <w:p>
       <w:pPr>
@@ -5528,23 +5425,7 @@
         <w:ind w:left="425" w:hanging="425"/>
       </w:pPr>
       <w:r>
-        <w:t>Start SPM12 (i.e., type “</w:t>
-      </w:r>
-      <w:proofErr w:type="spellStart"/>
-      <w:r>
-        <w:t>spm</w:t>
-      </w:r>
-      <w:proofErr w:type="spellEnd"/>
-      <w:r>
-        <w:t xml:space="preserve"> </w:t>
-      </w:r>
-      <w:proofErr w:type="spellStart"/>
-      <w:r>
-        <w:t>fmri</w:t>
-      </w:r>
-      <w:proofErr w:type="spellEnd"/>
-      <w:r>
-        <w:t>”)</w:t>
+        <w:t>Start SPM12 (i.e., type “spm fmri”)</w:t>
       </w:r>
     </w:p>
     <w:p>
@@ -5556,15 +5437,7 @@
         <w:ind w:left="425" w:hanging="425"/>
       </w:pPr>
       <w:r>
-        <w:t xml:space="preserve">Select “cat12” from the SPM menu (see Figure 1). You will find the drop-down menu between the “Display” and the “Help” button (you can also call the Toolbox directly by typing “cat12” on the </w:t>
-      </w:r>
-      <w:proofErr w:type="spellStart"/>
-      <w:r>
-        <w:t>Matlab</w:t>
-      </w:r>
-      <w:proofErr w:type="spellEnd"/>
-      <w:r>
-        <w:t xml:space="preserve"> command line). This will open the CAT12 Toolbox as additional window (Fig. 2). </w:t>
+        <w:t xml:space="preserve">Select “cat12” from the SPM menu (see Figure 1). You will find the drop-down menu between the “Display” and the “Help” button (you can also call the Toolbox directly by typing “cat12” on the Matlab command line). This will open the CAT12 Toolbox as additional window (Fig. 2). </w:t>
       </w:r>
     </w:p>
     <w:p/>
@@ -6449,23 +6322,7 @@
         <w:t xml:space="preserve">are </w:t>
       </w:r>
       <w:r>
-        <w:t xml:space="preserve">displayed in the GUI if you set the option </w:t>
-      </w:r>
-      <w:proofErr w:type="spellStart"/>
-      <w:r>
-        <w:t>cat.extopts.expertgui</w:t>
-      </w:r>
-      <w:proofErr w:type="spellEnd"/>
-      <w:r>
-        <w:t xml:space="preserve"> to “1” in </w:t>
-      </w:r>
-      <w:proofErr w:type="spellStart"/>
-      <w:r>
-        <w:t>cat_defaults.m</w:t>
-      </w:r>
-      <w:proofErr w:type="spellEnd"/>
-      <w:r>
-        <w:t xml:space="preserve"> or call cat12 by:</w:t>
+        <w:t>displayed in the GUI if you set the option cat.extopts.expertgui to “1” in cat_defaults.m or call cat12 by:</w:t>
       </w:r>
     </w:p>
     <w:p>
@@ -6592,29 +6449,13 @@
         <w:sym w:font="Wingdings" w:char="F0E0"/>
       </w:r>
       <w:r>
-        <w:t xml:space="preserve"> </w:t>
-      </w:r>
-      <w:proofErr w:type="spellStart"/>
-      <w:r>
-        <w:t>tpm</w:t>
-      </w:r>
-      <w:proofErr w:type="spellEnd"/>
-      <w:r>
-        <w:t xml:space="preserve"> </w:t>
+        <w:t xml:space="preserve"> tpm </w:t>
       </w:r>
       <w:r>
         <w:sym w:font="Wingdings" w:char="F0E0"/>
       </w:r>
       <w:r>
-        <w:t xml:space="preserve"> </w:t>
-      </w:r>
-      <w:proofErr w:type="spellStart"/>
-      <w:r>
-        <w:t>TPM.nii</w:t>
-      </w:r>
-      <w:proofErr w:type="spellEnd"/>
-      <w:r>
-        <w:t>”)</w:t>
+        <w:t xml:space="preserve"> TPM.nii”)</w:t>
       </w:r>
     </w:p>
     <w:p>
@@ -6654,15 +6495,7 @@
         <w:t>T</w:t>
       </w:r>
       <w:r>
-        <w:t xml:space="preserve">o use multi-threading the CAT12 segmentation job with multiple subjects can be split into separate processes that run in the background. You can even close </w:t>
-      </w:r>
-      <w:proofErr w:type="spellStart"/>
-      <w:r>
-        <w:t>Matlab</w:t>
-      </w:r>
-      <w:proofErr w:type="spellEnd"/>
-      <w:r>
-        <w:t>, which will not affect the processes that will run in the background without GUI. If you don’t want to run processes in the background then set this value to 0.</w:t>
+        <w:t>o use multi-threading the CAT12 segmentation job with multiple subjects can be split into separate processes that run in the background. You can even close Matlab, which will not affect the processes that will run in the background without GUI. If you don’t want to run processes in the background then set this value to 0.</w:t>
       </w:r>
     </w:p>
     <w:p>
@@ -6740,15 +6573,7 @@
         <w:ind w:left="1881" w:hanging="399"/>
       </w:pPr>
       <w:r>
-        <w:t>The defaults provide a solid starting point. The SPM12 tissue probability maps (TPMs) are used for the initial spatial registration and segmentation. Alternatively, customized TPMs can be chosen (e.g. for children data) that were created with the Template-O-</w:t>
-      </w:r>
-      <w:proofErr w:type="spellStart"/>
-      <w:r>
-        <w:t>Matic</w:t>
-      </w:r>
-      <w:proofErr w:type="spellEnd"/>
-      <w:r>
-        <w:t xml:space="preserve"> (TOM) Toolbox.</w:t>
+        <w:t>The defaults provide a solid starting point. The SPM12 tissue probability maps (TPMs) are used for the initial spatial registration and segmentation. Alternatively, customized TPMs can be chosen (e.g. for children data) that were created with the Template-O-Matic (TOM) Toolbox.</w:t>
       </w:r>
     </w:p>
     <w:p>
@@ -7303,15 +7128,7 @@
         <w:ind w:left="1881" w:hanging="399"/>
       </w:pPr>
       <w:r>
-        <w:t>Select the newly written data [e.g. the “</w:t>
-      </w:r>
-      <w:proofErr w:type="spellStart"/>
-      <w:r>
-        <w:t>wm</w:t>
-      </w:r>
-      <w:proofErr w:type="spellEnd"/>
-      <w:r>
-        <w:t xml:space="preserve">*” files, which are the normalized bias corrected volumes]. This tool will display one horizontal slice for each subject, thus giving a good overview if the segmentation and normalization procedures yielded reasonable results. For example, if the native volume had artifacts or if the native volumes had a wrong orientation, the results may look odd. Solutions: Use “Check Reg” from the SPM main menu to make sure that the native images have the same orientation like the MNI Template (“SPM </w:t>
+        <w:t xml:space="preserve">Select the newly written data [e.g. the “wm*” files, which are the normalized bias corrected volumes]. This tool will display one horizontal slice for each subject, thus giving a good overview if the segmentation and normalization procedures yielded reasonable results. For example, if the native volume had artifacts or if the native volumes had a wrong orientation, the results may look odd. Solutions: Use “Check Reg” from the SPM main menu to make sure that the native images have the same orientation like the MNI Template (“SPM </w:t>
       </w:r>
       <w:r>
         <w:sym w:font="Wingdings" w:char="F0E0"/>
@@ -7696,15 +7513,7 @@
         <w:ind w:left="1881" w:hanging="399"/>
       </w:pPr>
       <w:r>
-        <w:t>For each nuisance variable which you want to remove from the data prior to calculating the correlation, select “New: Nuisance” and enter a vector with the respective variable for each subject (e.g. age in years). All variables have to be entered in the same order as the respective volumes. You can also type “</w:t>
-      </w:r>
-      <w:proofErr w:type="spellStart"/>
-      <w:r>
-        <w:t>spm_load</w:t>
-      </w:r>
-      <w:proofErr w:type="spellEnd"/>
-      <w:r>
-        <w:t>” to upload a *txt file with the covariates in the same order as the volumes. A potential nuisance parameter can be TIV if you check segmented data with the default modulation.</w:t>
+        <w:t>For each nuisance variable which you want to remove from the data prior to calculating the correlation, select “New: Nuisance” and enter a vector with the respective variable for each subject (e.g. age in years). All variables have to be entered in the same order as the respective volumes. You can also type “spm_load” to upload a *txt file with the covariates in the same order as the volumes. A potential nuisance parameter can be TIV if you check segmented data with the default modulation.</w:t>
       </w:r>
     </w:p>
     <w:p>
@@ -7901,15 +7710,7 @@
         <w:t>,</w:t>
       </w:r>
       <w:r>
-        <w:t xml:space="preserve"> you can also display the </w:t>
-      </w:r>
-      <w:proofErr w:type="spellStart"/>
-      <w:r>
-        <w:t>Mahalanobis</w:t>
-      </w:r>
-      <w:proofErr w:type="spellEnd"/>
-      <w:r>
-        <w:t xml:space="preserve"> distance between two measures: mean correlation and weighted overall image quality. These two are the most important measures </w:t>
+        <w:t xml:space="preserve"> you can also display the Mahalanobis distance between two measures: mean correlation and weighted overall image quality. These two are the most important measures </w:t>
       </w:r>
       <w:r>
         <w:t>for assessing</w:t>
@@ -7972,29 +7773,13 @@
     </w:p>
     <w:p>
       <w:r>
-        <w:t xml:space="preserve">The </w:t>
-      </w:r>
-      <w:proofErr w:type="spellStart"/>
-      <w:r>
-        <w:t>Mahalanobis</w:t>
-      </w:r>
-      <w:proofErr w:type="spellEnd"/>
-      <w:r>
-        <w:t xml:space="preserve"> distance </w:t>
+        <w:t xml:space="preserve">The Mahalanobis distance </w:t>
       </w:r>
       <w:r>
         <w:t xml:space="preserve">makes it possible </w:t>
       </w:r>
       <w:r>
-        <w:t xml:space="preserve">to combine these two measures of image quality before and after pre-processing. In the </w:t>
-      </w:r>
-      <w:proofErr w:type="spellStart"/>
-      <w:r>
-        <w:t>Mahalanobis</w:t>
-      </w:r>
-      <w:proofErr w:type="spellEnd"/>
-      <w:r>
-        <w:t xml:space="preserve"> plot</w:t>
+        <w:t>to combine these two measures of image quality before and after pre-processing. In the Mahalanobis plot</w:t>
       </w:r>
       <w:r>
         <w:t xml:space="preserve">, </w:t>
@@ -8867,11 +8652,9 @@
             <w:pPr>
               <w:outlineLvl w:val="0"/>
             </w:pPr>
-            <w:proofErr w:type="spellStart"/>
             <w:r>
               <w:t>Anova</w:t>
             </w:r>
-            <w:proofErr w:type="spellEnd"/>
           </w:p>
         </w:tc>
       </w:tr>
@@ -8913,13 +8696,8 @@
             <w:pPr>
               <w:outlineLvl w:val="0"/>
             </w:pPr>
-            <w:proofErr w:type="spellStart"/>
             <w:r>
-              <w:t>AnCova</w:t>
-            </w:r>
-            <w:proofErr w:type="spellEnd"/>
-            <w:r>
-              <w:t xml:space="preserve"> (for nuisance parameters) or Interaction (for covariates)</w:t>
+              <w:t>AnCova (for nuisance parameters) or Interaction (for covariates)</w:t>
             </w:r>
           </w:p>
         </w:tc>
@@ -12932,21 +12710,7 @@
         <w:rPr>
           <w:sz w:val="22"/>
         </w:rPr>
-        <w:t xml:space="preserve">se the function </w:t>
-      </w:r>
-      <w:proofErr w:type="spellStart"/>
-      <w:r>
-        <w:rPr>
-          <w:sz w:val="22"/>
-        </w:rPr>
-        <w:t>cat_stat_polynomial</w:t>
-      </w:r>
-      <w:proofErr w:type="spellEnd"/>
-      <w:r>
-        <w:rPr>
-          <w:sz w:val="22"/>
-        </w:rPr>
-        <w:t xml:space="preserve"> (</w:t>
+        <w:t>se the function cat_stat_polynomial (</w:t>
       </w:r>
       <w:r>
         <w:rPr>
@@ -12976,39 +12740,7 @@
           <w:i/>
           <w:sz w:val="22"/>
         </w:rPr>
-        <w:t xml:space="preserve">y = </w:t>
-      </w:r>
-      <w:proofErr w:type="spellStart"/>
-      <w:r>
-        <w:rPr>
-          <w:i/>
-          <w:sz w:val="22"/>
-        </w:rPr>
-        <w:t>cat_stat_polynomial</w:t>
-      </w:r>
-      <w:proofErr w:type="spellEnd"/>
-      <w:r>
-        <w:rPr>
-          <w:i/>
-          <w:sz w:val="22"/>
-        </w:rPr>
-        <w:t>(</w:t>
-      </w:r>
-      <w:proofErr w:type="spellStart"/>
-      <w:r>
-        <w:rPr>
-          <w:i/>
-          <w:sz w:val="22"/>
-        </w:rPr>
-        <w:t>x,order</w:t>
-      </w:r>
-      <w:proofErr w:type="spellEnd"/>
-      <w:r>
-        <w:rPr>
-          <w:i/>
-          <w:sz w:val="22"/>
-        </w:rPr>
-        <w:t>)</w:t>
+        <w:t>y = cat_stat_polynomial(x,order)</w:t>
       </w:r>
     </w:p>
     <w:p>
@@ -15311,21 +15043,7 @@
         <w:rPr>
           <w:sz w:val="22"/>
         </w:rPr>
-        <w:t xml:space="preserve">o use a polynomial model you have to estimate the polynomial function of your parameter prior to the analysis. Use the function </w:t>
-      </w:r>
-      <w:proofErr w:type="spellStart"/>
-      <w:r>
-        <w:rPr>
-          <w:sz w:val="22"/>
-        </w:rPr>
-        <w:t>cat_stat_polynomial</w:t>
-      </w:r>
-      <w:proofErr w:type="spellEnd"/>
-      <w:r>
-        <w:rPr>
-          <w:sz w:val="22"/>
-        </w:rPr>
-        <w:t xml:space="preserve"> (provided with CAT12 &gt;r1140) for that purpose:</w:t>
+        <w:t>o use a polynomial model you have to estimate the polynomial function of your parameter prior to the analysis. Use the function cat_stat_polynomial (provided with CAT12 &gt;r1140) for that purpose:</w:t>
       </w:r>
     </w:p>
     <w:p>
@@ -15343,39 +15061,7 @@
           <w:i/>
           <w:sz w:val="22"/>
         </w:rPr>
-        <w:t xml:space="preserve">y = </w:t>
-      </w:r>
-      <w:proofErr w:type="spellStart"/>
-      <w:r>
-        <w:rPr>
-          <w:i/>
-          <w:sz w:val="22"/>
-        </w:rPr>
-        <w:t>cat_stat_polynomial</w:t>
-      </w:r>
-      <w:proofErr w:type="spellEnd"/>
-      <w:r>
-        <w:rPr>
-          <w:i/>
-          <w:sz w:val="22"/>
-        </w:rPr>
-        <w:t>(</w:t>
-      </w:r>
-      <w:proofErr w:type="spellStart"/>
-      <w:r>
-        <w:rPr>
-          <w:i/>
-          <w:sz w:val="22"/>
-        </w:rPr>
-        <w:t>x,order</w:t>
-      </w:r>
-      <w:proofErr w:type="spellEnd"/>
-      <w:r>
-        <w:rPr>
-          <w:i/>
-          <w:sz w:val="22"/>
-        </w:rPr>
-        <w:t>)</w:t>
+        <w:t>y = cat_stat_polynomial(x,order)</w:t>
       </w:r>
     </w:p>
     <w:p>
@@ -16947,15 +16633,7 @@
         </w:numPr>
       </w:pPr>
       <w:r>
-        <w:t xml:space="preserve">Select </w:t>
-      </w:r>
-      <w:proofErr w:type="spellStart"/>
-      <w:r>
-        <w:t>SPM.mat</w:t>
-      </w:r>
-      <w:proofErr w:type="spellEnd"/>
-      <w:r>
-        <w:t xml:space="preserve"> &lt;-X </w:t>
+        <w:t xml:space="preserve">Select SPM.mat &lt;-X </w:t>
       </w:r>
       <w:r>
         <w:sym w:font="Wingdings" w:char="F0E0"/>
@@ -16973,21 +16651,7 @@
         <w:rPr>
           <w:i/>
         </w:rPr>
-        <w:t xml:space="preserve">[select the </w:t>
-      </w:r>
-      <w:proofErr w:type="spellStart"/>
-      <w:r>
-        <w:rPr>
-          <w:i/>
-        </w:rPr>
-        <w:t>SPM.mat</w:t>
-      </w:r>
-      <w:proofErr w:type="spellEnd"/>
-      <w:r>
-        <w:rPr>
-          <w:i/>
-        </w:rPr>
-        <w:t xml:space="preserve"> which you just built] </w:t>
+        <w:t xml:space="preserve">[select the SPM.mat which you just built] </w:t>
       </w:r>
       <w:r>
         <w:sym w:font="Wingdings" w:char="F0E0"/>
@@ -17226,15 +16890,7 @@
         </w:numPr>
       </w:pPr>
       <w:r>
-        <w:t xml:space="preserve">Select </w:t>
-      </w:r>
-      <w:proofErr w:type="spellStart"/>
-      <w:r>
-        <w:t>SPM.mat</w:t>
-      </w:r>
-      <w:proofErr w:type="spellEnd"/>
-      <w:r>
-        <w:t xml:space="preserve"> &lt;-X </w:t>
+        <w:t xml:space="preserve">Select SPM.mat &lt;-X </w:t>
       </w:r>
       <w:r>
         <w:sym w:font="Wingdings" w:char="F0E0"/>
@@ -17252,21 +16908,7 @@
         <w:rPr>
           <w:i/>
         </w:rPr>
-        <w:t xml:space="preserve">[select the </w:t>
-      </w:r>
-      <w:proofErr w:type="spellStart"/>
-      <w:r>
-        <w:rPr>
-          <w:i/>
-        </w:rPr>
-        <w:t>SPM.mat</w:t>
-      </w:r>
-      <w:proofErr w:type="spellEnd"/>
-      <w:r>
-        <w:rPr>
-          <w:i/>
-        </w:rPr>
-        <w:t xml:space="preserve"> which you just built] </w:t>
+        <w:t xml:space="preserve">[select the SPM.mat which you just built] </w:t>
       </w:r>
       <w:r>
         <w:sym w:font="Wingdings" w:char="F0E0"/>
@@ -17290,15 +16932,7 @@
         <w:sym w:font="Wingdings" w:char="F0E0"/>
       </w:r>
       <w:r>
-        <w:t xml:space="preserve"> </w:t>
-      </w:r>
-      <w:proofErr w:type="spellStart"/>
-      <w:r>
-        <w:t>Design</w:t>
-      </w:r>
-      <w:proofErr w:type="spellEnd"/>
-      <w:r>
-        <w:t xml:space="preserve"> orthogonality</w:t>
+        <w:t xml:space="preserve"> Design orthogonality</w:t>
       </w:r>
     </w:p>
     <w:p>
@@ -17380,7 +17014,7 @@
                           </a:ln>
                           <a:extLst>
                             <a:ext uri="{53640926-AAD7-44d8-BBD7-CCE9431645EC}">
-                              <a14:shadowObscured xmlns="" xmlns:mo="http://schemas.microsoft.com/office/mac/office/2008/main" xmlns:mv="urn:schemas-microsoft-com:mac:vml" xmlns:o="urn:schemas-microsoft-com:office:office" xmlns:v="urn:schemas-microsoft-com:vml" xmlns:w10="urn:schemas-microsoft-com:office:word" xmlns:w="http://schemas.openxmlformats.org/wordprocessingml/2006/main" xmlns:a14="http://schemas.microsoft.com/office/drawing/2010/main" xmlns:ve="http://schemas.openxmlformats.org/markup-compatibility/2006"/>
+                              <a14:shadowObscured xmlns:ve="http://schemas.openxmlformats.org/markup-compatibility/2006" xmlns:a14="http://schemas.microsoft.com/office/drawing/2010/main" xmlns:w="http://schemas.openxmlformats.org/wordprocessingml/2006/main" xmlns:w10="urn:schemas-microsoft-com:office:word" xmlns:v="urn:schemas-microsoft-com:vml" xmlns:o="urn:schemas-microsoft-com:office:office" xmlns:mv="urn:schemas-microsoft-com:mac:vml" xmlns:mo="http://schemas.microsoft.com/office/mac/office/2008/main" xmlns=""/>
                             </a:ext>
                           </a:extLst>
                         </pic:spPr>
@@ -17520,21 +17154,13 @@
         </w:numPr>
       </w:pPr>
       <w:r>
-        <w:t xml:space="preserve">Global </w:t>
-      </w:r>
-      <w:proofErr w:type="spellStart"/>
-      <w:r>
-        <w:t>N</w:t>
+        <w:t>Global N</w:t>
       </w:r>
       <w:r>
         <w:t>ormalis</w:t>
       </w:r>
       <w:r>
-        <w:t>ation</w:t>
-      </w:r>
-      <w:proofErr w:type="spellEnd"/>
-      <w:r>
-        <w:t xml:space="preserve"> </w:t>
+        <w:t xml:space="preserve">ation </w:t>
       </w:r>
       <w:r>
         <w:sym w:font="Wingdings" w:char="F0E0"/>
@@ -17568,11 +17194,9 @@
           <w:numId w:val="3"/>
         </w:numPr>
       </w:pPr>
-      <w:proofErr w:type="spellStart"/>
       <w:r>
         <w:t>Normalisation</w:t>
       </w:r>
-      <w:proofErr w:type="spellEnd"/>
     </w:p>
     <w:p>
       <w:pPr>
@@ -17911,21 +17535,7 @@
         <w:rPr>
           <w:i/>
         </w:rPr>
-        <w:t xml:space="preserve">[select the </w:t>
-      </w:r>
-      <w:proofErr w:type="spellStart"/>
-      <w:r>
-        <w:rPr>
-          <w:i/>
-        </w:rPr>
-        <w:t>SPM.mat</w:t>
-      </w:r>
-      <w:proofErr w:type="spellEnd"/>
-      <w:r>
-        <w:rPr>
-          <w:i/>
-        </w:rPr>
-        <w:t xml:space="preserve"> file] </w:t>
+        <w:t xml:space="preserve">[select the SPM.mat file] </w:t>
       </w:r>
       <w:r>
         <w:sym w:font="Wingdings" w:char="F0E0"/>
@@ -21656,15 +21266,7 @@
         <w:outlineLvl w:val="0"/>
       </w:pPr>
       <w:r>
-        <w:t xml:space="preserve">For interaction and regression </w:t>
-      </w:r>
-      <w:proofErr w:type="spellStart"/>
-      <w:r>
-        <w:t>effects you</w:t>
-      </w:r>
-      <w:proofErr w:type="spellEnd"/>
-      <w:r>
-        <w:t xml:space="preserve"> </w:t>
+        <w:t xml:space="preserve">For interaction and regression effects you </w:t>
       </w:r>
       <w:r>
         <w:t>need</w:t>
@@ -21685,21 +21287,7 @@
         <w:rPr>
           <w:i/>
         </w:rPr>
-        <w:t>[zeros(</w:t>
-      </w:r>
-      <w:proofErr w:type="spellStart"/>
-      <w:r>
-        <w:rPr>
-          <w:i/>
-        </w:rPr>
-        <w:t>n,m</w:t>
-      </w:r>
-      <w:proofErr w:type="spellEnd"/>
-      <w:r>
-        <w:rPr>
-          <w:i/>
-        </w:rPr>
-        <w:t>) eye(n)-1/n]</w:t>
+        <w:t>[zeros(n,m) eye(n)-1/n]</w:t>
       </w:r>
     </w:p>
     <w:p>
@@ -22266,14 +21854,14 @@
                         </a:ln>
                         <a:extLst>
                           <a:ext uri="{909E8E84-426E-40dd-AFC4-6F175D3DCCD1}">
-                            <a14:hiddenFill xmlns:o="urn:schemas-microsoft-com:office:office" xmlns:v="urn:schemas-microsoft-com:vml" xmlns:w10="urn:schemas-microsoft-com:office:word" xmlns:w="http://schemas.openxmlformats.org/wordprocessingml/2006/main" xmlns:a14="http://schemas.microsoft.com/office/drawing/2010/main" xmlns="">
+                            <a14:hiddenFill xmlns="" xmlns:a14="http://schemas.microsoft.com/office/drawing/2010/main" xmlns:w="http://schemas.openxmlformats.org/wordprocessingml/2006/main" xmlns:w10="urn:schemas-microsoft-com:office:word" xmlns:v="urn:schemas-microsoft-com:vml" xmlns:o="urn:schemas-microsoft-com:office:office">
                               <a:solidFill>
                                 <a:srgbClr val="FFFFFF"/>
                               </a:solidFill>
                             </a14:hiddenFill>
                           </a:ext>
                           <a:ext uri="{91240B29-F687-4f45-9708-019B960494DF}">
-                            <a14:hiddenLine xmlns:o="urn:schemas-microsoft-com:office:office" xmlns:v="urn:schemas-microsoft-com:vml" xmlns:w10="urn:schemas-microsoft-com:office:word" xmlns:w="http://schemas.openxmlformats.org/wordprocessingml/2006/main" xmlns:a14="http://schemas.microsoft.com/office/drawing/2010/main" xmlns="" w="9525">
+                            <a14:hiddenLine xmlns="" xmlns:a14="http://schemas.microsoft.com/office/drawing/2010/main" xmlns:w="http://schemas.openxmlformats.org/wordprocessingml/2006/main" xmlns:w10="urn:schemas-microsoft-com:office:word" xmlns:v="urn:schemas-microsoft-com:vml" xmlns:o="urn:schemas-microsoft-com:office:office" w="9525">
                               <a:solidFill>
                                 <a:srgbClr val="000000"/>
                               </a:solidFill>
@@ -22756,15 +22344,7 @@
     </w:p>
     <w:p>
       <w:r>
-        <w:t xml:space="preserve">The CAT12 Toolbox supplies a batch for longitudinal study design. Here, for each subject the respective images need to be selected. Intra-subject realignment, bias correction, segmentation, and normalization are calculated automatically. Preprocessed images are written as mwp1r* and mwp2r* for grey and white matter respectively. To define the segmentation and normalization parameters, the defaults in </w:t>
-      </w:r>
-      <w:proofErr w:type="spellStart"/>
-      <w:r>
-        <w:t>cat_defaults.m</w:t>
-      </w:r>
-      <w:proofErr w:type="spellEnd"/>
-      <w:r>
-        <w:t xml:space="preserve"> are used. Optionally surfaces can be extracted in the same way as in the cross-sectional pipeline and the realigned images are used for this step.</w:t>
+        <w:t>The CAT12 Toolbox supplies a batch for longitudinal study design. Here, for each subject the respective images need to be selected. Intra-subject realignment, bias correction, segmentation, and normalization are calculated automatically. Preprocessed images are written as mwp1r* and mwp2r* for grey and white matter respectively. To define the segmentation and normalization parameters, the defaults in cat_defaults.m are used. Optionally surfaces can be extracted in the same way as in the cross-sectional pipeline and the realigned images are used for this step.</w:t>
       </w:r>
     </w:p>
     <w:p>
@@ -23151,13 +22731,8 @@
         <w:t>via</w:t>
       </w:r>
       <w:r>
-        <w:t xml:space="preserve"> GUI or by changing the entry in the file </w:t>
-      </w:r>
-      <w:proofErr w:type="spellStart"/>
-      <w:r>
-        <w:t>cat_defaults.m</w:t>
-      </w:r>
-      <w:proofErr w:type="spellEnd"/>
+        <w:t xml:space="preserve"> GUI or by changing the entry in the file cat_defaults.m</w:t>
+      </w:r>
       <w:r>
         <w:t xml:space="preserve"> (i.e. for children data)</w:t>
       </w:r>
@@ -23174,15 +22749,7 @@
         <w:t>must</w:t>
       </w:r>
       <w:r>
-        <w:t xml:space="preserve"> be set in the file </w:t>
-      </w:r>
-      <w:proofErr w:type="spellStart"/>
-      <w:r>
-        <w:t>cat_defaults.m</w:t>
-      </w:r>
-      <w:proofErr w:type="spellEnd"/>
-      <w:r>
-        <w:t>:</w:t>
+        <w:t xml:space="preserve"> be set in the file cat_defaults.m:</w:t>
       </w:r>
     </w:p>
     <w:p>
@@ -23212,23 +22779,7 @@
         <w:t>enter</w:t>
       </w:r>
       <w:r>
-        <w:t xml:space="preserve"> “open </w:t>
-      </w:r>
-      <w:proofErr w:type="spellStart"/>
-      <w:r>
-        <w:t>cat_defaults.m</w:t>
-      </w:r>
-      <w:proofErr w:type="spellEnd"/>
-      <w:r>
-        <w:t xml:space="preserve">” in your </w:t>
-      </w:r>
-      <w:proofErr w:type="spellStart"/>
-      <w:r>
-        <w:t>matlab</w:t>
-      </w:r>
-      <w:proofErr w:type="spellEnd"/>
-      <w:r>
-        <w:t xml:space="preserve"> command window. The file </w:t>
+        <w:t xml:space="preserve"> “open cat_defaults.m” in your matlab command window. The file </w:t>
       </w:r>
       <w:r>
         <w:t>is open</w:t>
@@ -23345,13 +22896,8 @@
       <w:r>
         <w:sym w:font="Wingdings" w:char="F0E0"/>
       </w:r>
-      <w:proofErr w:type="spellStart"/>
-      <w:r>
-        <w:t>Subject</w:t>
-      </w:r>
-      <w:proofErr w:type="spellEnd"/>
-      <w:r>
-        <w:t xml:space="preserve"> </w:t>
+      <w:r>
+        <w:t xml:space="preserve">Subject </w:t>
       </w:r>
       <w:r>
         <w:sym w:font="Wingdings" w:char="F0E0"/>
@@ -26050,7 +25596,6 @@
         <w:ind w:left="2520"/>
       </w:pPr>
       <w:r>
-        <w:lastRenderedPageBreak/>
         <w:t xml:space="preserve">Conditions </w:t>
       </w:r>
       <w:r>
@@ -26464,7 +26009,6 @@
         <w:rPr>
           <w:b/>
         </w:rPr>
-        <w:lastRenderedPageBreak/>
         <w:t>Contrasts</w:t>
       </w:r>
     </w:p>
@@ -27485,7 +27029,6 @@
         <w:rPr>
           <w:lang w:val="en-US"/>
         </w:rPr>
-        <w:lastRenderedPageBreak/>
         <w:t>Adapting the workflows</w:t>
       </w:r>
       <w:bookmarkEnd w:id="118"/>
@@ -27684,21 +27227,7 @@
         <w:rPr>
           <w:i/>
         </w:rPr>
-        <w:t xml:space="preserve"> select “</w:t>
-      </w:r>
-      <w:proofErr w:type="spellStart"/>
-      <w:r>
-        <w:rPr>
-          <w:i/>
-        </w:rPr>
-        <w:t>TOM.mat</w:t>
-      </w:r>
-      <w:proofErr w:type="spellEnd"/>
-      <w:r>
-        <w:rPr>
-          <w:i/>
-        </w:rPr>
-        <w:t>” (you will have to download this file together with the toolbox)</w:t>
+        <w:t xml:space="preserve"> select “TOM.mat” (you will have to download this file together with the toolbox)</w:t>
       </w:r>
     </w:p>
     <w:p>
@@ -27881,11 +27410,7 @@
         <w:t>C</w:t>
       </w:r>
       <w:r>
-        <w:t xml:space="preserve">ustomized DARTEL templates </w:t>
-      </w:r>
-      <w:r>
-        <w:lastRenderedPageBreak/>
-        <w:t xml:space="preserve">can then be created </w:t>
+        <w:t xml:space="preserve">ustomized DARTEL templates can then be created </w:t>
       </w:r>
       <w:r>
         <w:t xml:space="preserve">from these affine registered segments </w:t>
@@ -28162,26 +27687,10 @@
         <w:t>generate</w:t>
       </w:r>
       <w:r>
-        <w:t xml:space="preserve"> the volumes “rp1*-</w:t>
-      </w:r>
-      <w:proofErr w:type="spellStart"/>
-      <w:r>
-        <w:t>aff</w:t>
-      </w:r>
-      <w:r>
-        <w:t>ine.nii</w:t>
-      </w:r>
-      <w:proofErr w:type="spellEnd"/>
-      <w:r>
-        <w:t>” and “rp2*-</w:t>
-      </w:r>
-      <w:proofErr w:type="spellStart"/>
-      <w:r>
-        <w:t>affine.nii</w:t>
-      </w:r>
-      <w:proofErr w:type="spellEnd"/>
-      <w:r>
-        <w:t>”, i.e.</w:t>
+        <w:t xml:space="preserve"> the volumes “rp1*-aff</w:t>
+      </w:r>
+      <w:r>
+        <w:t>ine.nii” and “rp2*-affine.nii”, i.e.</w:t>
       </w:r>
       <w:r>
         <w:t xml:space="preserve"> the grey (rp1) and white (rp2) matter segments after affine registration. The following modules can be </w:t>
@@ -28226,15 +27735,7 @@
         <w:sym w:font="Wingdings" w:char="F0E0"/>
       </w:r>
       <w:r>
-        <w:t xml:space="preserve"> </w:t>
-      </w:r>
-      <w:proofErr w:type="spellStart"/>
-      <w:r>
-        <w:t>CAT12</w:t>
-      </w:r>
-      <w:proofErr w:type="spellEnd"/>
-      <w:r>
-        <w:t>: Segment Data). It makes sense to add and specify these modules together with the “Segment Data” module within the Batch Editor and to set dependencies.</w:t>
+        <w:t xml:space="preserve"> CAT12: Segment Data). It makes sense to add and specify these modules together with the “Segment Data” module within the Batch Editor and to set dependencies.</w:t>
       </w:r>
     </w:p>
     <w:p>
@@ -28319,15 +27820,7 @@
         <w:sym w:font="Wingdings" w:char="F0E0"/>
       </w:r>
       <w:r>
-        <w:t xml:space="preserve"> select the “rp1*-</w:t>
-      </w:r>
-      <w:proofErr w:type="spellStart"/>
-      <w:r>
-        <w:t>affine.nii</w:t>
-      </w:r>
-      <w:proofErr w:type="spellEnd"/>
-      <w:r>
-        <w:t>” files or create a dependency.</w:t>
+        <w:t xml:space="preserve"> select the “rp1*-affine.nii” files or create a dependency.</w:t>
       </w:r>
     </w:p>
     <w:p>
@@ -28341,15 +27834,7 @@
         <w:sym w:font="Wingdings" w:char="F0E0"/>
       </w:r>
       <w:r>
-        <w:t xml:space="preserve"> select the “rp2*-</w:t>
-      </w:r>
-      <w:proofErr w:type="spellStart"/>
-      <w:r>
-        <w:t>affine.nii</w:t>
-      </w:r>
-      <w:proofErr w:type="spellEnd"/>
-      <w:r>
-        <w:t>” files or create a dependency.</w:t>
+        <w:t xml:space="preserve"> select the “rp2*-affine.nii” files or create a dependency.</w:t>
       </w:r>
     </w:p>
     <w:p>
@@ -28411,20 +27896,11 @@
         <w:sym w:font="Wingdings" w:char="F0E0"/>
       </w:r>
       <w:r>
-        <w:t xml:space="preserve"> </w:t>
-      </w:r>
-      <w:proofErr w:type="spellStart"/>
-      <w:r>
-        <w:t>Normalise</w:t>
-      </w:r>
-      <w:proofErr w:type="spellEnd"/>
-      <w:r>
-        <w:t xml:space="preserve"> to MNI space</w:t>
-      </w:r>
-    </w:p>
-    <w:p>
-      <w:r>
-        <w:lastRenderedPageBreak/>
+        <w:t xml:space="preserve"> Normalise to MNI space</w:t>
+      </w:r>
+    </w:p>
+    <w:p>
+      <w:r>
         <w:tab/>
         <w:t>Parameters:</w:t>
       </w:r>
@@ -28476,15 +27952,7 @@
         <w:sym w:font="Wingdings" w:char="F0E0"/>
       </w:r>
       <w:r>
-        <w:t xml:space="preserve"> select the “u_*.</w:t>
-      </w:r>
-      <w:proofErr w:type="spellStart"/>
-      <w:r>
-        <w:t>nii</w:t>
-      </w:r>
-      <w:proofErr w:type="spellEnd"/>
-      <w:r>
-        <w:t>” files or create a dependency.</w:t>
+        <w:t xml:space="preserve"> select the “u_*.nii” files or create a dependency.</w:t>
       </w:r>
     </w:p>
     <w:p>
@@ -28513,15 +27981,7 @@
         <w:t>select the</w:t>
       </w:r>
       <w:r>
-        <w:t xml:space="preserve"> “rp1*-</w:t>
-      </w:r>
-      <w:proofErr w:type="spellStart"/>
-      <w:r>
-        <w:t>affine.nii</w:t>
-      </w:r>
-      <w:proofErr w:type="spellEnd"/>
-      <w:r>
-        <w:t xml:space="preserve">” </w:t>
+        <w:t xml:space="preserve"> “rp1*-affine.nii” </w:t>
       </w:r>
       <w:r>
         <w:rPr>
@@ -28556,15 +28016,7 @@
         <w:t>select the</w:t>
       </w:r>
       <w:r>
-        <w:t xml:space="preserve"> “rp2*-</w:t>
-      </w:r>
-      <w:proofErr w:type="spellStart"/>
-      <w:r>
-        <w:t>affine.nii</w:t>
-      </w:r>
-      <w:proofErr w:type="spellEnd"/>
-      <w:r>
-        <w:t xml:space="preserve">” </w:t>
+        <w:t xml:space="preserve"> “rp2*-affine.nii” </w:t>
       </w:r>
       <w:r>
         <w:rPr>
@@ -28623,15 +28075,7 @@
         <w:spacing w:line="360" w:lineRule="auto"/>
       </w:pPr>
       <w:r>
-        <w:t>Please note, that a subsequent smoothing is not necessary before statistics if you have used the option “</w:t>
-      </w:r>
-      <w:proofErr w:type="spellStart"/>
-      <w:r>
-        <w:t>Normalise</w:t>
-      </w:r>
-      <w:proofErr w:type="spellEnd"/>
-      <w:r>
-        <w:t xml:space="preserve"> to MNI space” with a defined Gaussian FWHM.</w:t>
+        <w:t>Please note, that a subsequent smoothing is not necessary before statistics if you have used the option “Normalise to MNI space” with a defined Gaussian FWHM.</w:t>
       </w:r>
     </w:p>
     <w:p>
@@ -28809,15 +28253,7 @@
         <w:sym w:font="Wingdings" w:char="F0E0"/>
       </w:r>
       <w:r>
-        <w:t xml:space="preserve"> </w:t>
-      </w:r>
-      <w:proofErr w:type="spellStart"/>
-      <w:r>
-        <w:t>Util</w:t>
-      </w:r>
-      <w:proofErr w:type="spellEnd"/>
-      <w:r>
-        <w:t xml:space="preserve"> </w:t>
+        <w:t xml:space="preserve"> Util </w:t>
       </w:r>
       <w:r>
         <w:sym w:font="Wingdings" w:char="F0E0"/>
@@ -28974,22 +28410,13 @@
         <w:pStyle w:val="BatchFeld2"/>
       </w:pPr>
       <w:r>
-        <w:lastRenderedPageBreak/>
         <w:t xml:space="preserve">Preserve </w:t>
       </w:r>
       <w:r>
         <w:sym w:font="Wingdings" w:char="F0E0"/>
       </w:r>
       <w:r>
-        <w:t xml:space="preserve"> </w:t>
-      </w:r>
-      <w:proofErr w:type="spellStart"/>
-      <w:r>
-        <w:t>Preserve</w:t>
-      </w:r>
-      <w:proofErr w:type="spellEnd"/>
-      <w:r>
-        <w:t xml:space="preserve"> Concentrations (no “</w:t>
+        <w:t xml:space="preserve"> Preserve Concentrations (no “</w:t>
       </w:r>
       <w:r>
         <w:rPr>
@@ -29089,13 +28516,8 @@
         </w:rPr>
         <w:t xml:space="preserve"> Select normalized DARTEL Template “</w:t>
       </w:r>
-      <w:proofErr w:type="spellStart"/>
-      <w:r>
-        <w:t>wTemplate</w:t>
-      </w:r>
-      <w:proofErr w:type="spellEnd"/>
-      <w:r>
-        <w:t>*_1.nii</w:t>
+      <w:r>
+        <w:t>wTemplate*_1.nii</w:t>
       </w:r>
       <w:r>
         <w:rPr>
@@ -29260,7 +28682,6 @@
         <w:rPr>
           <w:lang w:val="en-US"/>
         </w:rPr>
-        <w:lastRenderedPageBreak/>
         <w:t>Other variants of computational morphometry</w:t>
       </w:r>
       <w:bookmarkStart w:id="132" w:name="_Toc328131081"/>
@@ -29587,15 +29008,7 @@
         <w:t>For this type of analysis, a</w:t>
       </w:r>
       <w:r>
-        <w:t xml:space="preserve"> multivariate general linear model or </w:t>
-      </w:r>
-      <w:proofErr w:type="spellStart"/>
-      <w:r>
-        <w:t>Hotelling’s</w:t>
-      </w:r>
-      <w:proofErr w:type="spellEnd"/>
-      <w:r>
-        <w:t xml:space="preserve"> T2 test is </w:t>
+        <w:t xml:space="preserve"> multivariate general linear model or Hotelling’s T2 test is </w:t>
       </w:r>
       <w:r>
         <w:t>often</w:t>
@@ -29939,23 +29352,7 @@
         </w:tabs>
       </w:pPr>
       <w:r>
-        <w:t xml:space="preserve">Follow the steps for the statistical analysis as described for VBM, select the smoothed Jacobian determinants (e.g. </w:t>
-      </w:r>
-      <w:proofErr w:type="spellStart"/>
-      <w:r>
-        <w:t>swj</w:t>
-      </w:r>
-      <w:proofErr w:type="spellEnd"/>
-      <w:r>
-        <w:t>_*.</w:t>
-      </w:r>
-      <w:proofErr w:type="spellStart"/>
-      <w:r>
-        <w:t>nii</w:t>
-      </w:r>
-      <w:proofErr w:type="spellEnd"/>
-      <w:r>
-        <w:t xml:space="preserve"> ) and change the following parameters:</w:t>
+        <w:t>Follow the steps for the statistical analysis as described for VBM, select the smoothed Jacobian determinants (e.g. swj_*.nii ) and change the following parameters:</w:t>
       </w:r>
     </w:p>
     <w:p>
@@ -30090,30 +29487,8 @@
         <w:rPr>
           <w:b/>
         </w:rPr>
-        <w:t>../spm12/</w:t>
-      </w:r>
-      <w:proofErr w:type="spellStart"/>
-      <w:r>
-        <w:rPr>
-          <w:b/>
-        </w:rPr>
-        <w:t>tpm</w:t>
-      </w:r>
-      <w:proofErr w:type="spellEnd"/>
-      <w:r>
-        <w:rPr>
-          <w:b/>
-        </w:rPr>
-        <w:t>/</w:t>
-      </w:r>
-      <w:proofErr w:type="spellStart"/>
-      <w:r>
-        <w:rPr>
-          <w:b/>
-        </w:rPr>
-        <w:t>mask_ICV.nii</w:t>
-      </w:r>
-      <w:proofErr w:type="spellEnd"/>
+        <w:t>../spm12/tpm/mask_ICV.nii</w:t>
+      </w:r>
     </w:p>
     <w:p>
       <w:pPr>
@@ -30207,15 +29582,7 @@
         <w:t>which</w:t>
       </w:r>
       <w:r>
-        <w:t xml:space="preserve"> measure surface complexity in 3D (</w:t>
-      </w:r>
-      <w:proofErr w:type="spellStart"/>
-      <w:r>
-        <w:t>Yotter</w:t>
-      </w:r>
-      <w:proofErr w:type="spellEnd"/>
-      <w:r>
-        <w:t xml:space="preserve"> et al. 2011b) or cortical thickness (Gaser et al. 2016). </w:t>
+        <w:t xml:space="preserve"> measure surface complexity in 3D (Yotter et al. 2011b) or cortical thickness (Gaser et al. 2016). </w:t>
       </w:r>
       <w:r>
         <w:t>In addition</w:t>
@@ -30309,15 +29676,7 @@
         <w:t>s</w:t>
       </w:r>
       <w:r>
-        <w:t xml:space="preserve"> (</w:t>
-      </w:r>
-      <w:proofErr w:type="spellStart"/>
-      <w:r>
-        <w:t>Dahnke</w:t>
-      </w:r>
-      <w:proofErr w:type="spellEnd"/>
-      <w:r>
-        <w:t xml:space="preserve"> et al. 2012a).</w:t>
+        <w:t xml:space="preserve"> (Dahnke et al. 2012a).</w:t>
       </w:r>
     </w:p>
     <w:p/>
@@ -30368,31 +29727,7 @@
         <w:t>ing</w:t>
       </w:r>
       <w:r>
-        <w:t xml:space="preserve"> relationship described by the WM distance. This projection-based thickness (PBT) allows the handling of partial volume information, </w:t>
-      </w:r>
-      <w:proofErr w:type="spellStart"/>
-      <w:r>
-        <w:t>sulcal</w:t>
-      </w:r>
-      <w:proofErr w:type="spellEnd"/>
-      <w:r>
-        <w:t xml:space="preserve"> blurring, and </w:t>
-      </w:r>
-      <w:proofErr w:type="spellStart"/>
-      <w:r>
-        <w:t>sulcal</w:t>
-      </w:r>
-      <w:proofErr w:type="spellEnd"/>
-      <w:r>
-        <w:t xml:space="preserve"> asymmetries without explicit sulcus reconstruction (</w:t>
-      </w:r>
-      <w:proofErr w:type="spellStart"/>
-      <w:r>
-        <w:t>Dahnke</w:t>
-      </w:r>
-      <w:proofErr w:type="spellEnd"/>
-      <w:r>
-        <w:t xml:space="preserve"> et al. 2012b). </w:t>
+        <w:t xml:space="preserve"> relationship described by the WM distance. This projection-based thickness (PBT) allows the handling of partial volume information, sulcal blurring, and sulcal asymmetries without explicit sulcus reconstruction (Dahnke et al. 2012b). </w:t>
       </w:r>
     </w:p>
     <w:p/>
@@ -30435,15 +29770,7 @@
         <w:t>based</w:t>
       </w:r>
       <w:r>
-        <w:t xml:space="preserve"> on spherical harmonics (</w:t>
-      </w:r>
-      <w:proofErr w:type="spellStart"/>
-      <w:r>
-        <w:t>Yotter</w:t>
-      </w:r>
-      <w:proofErr w:type="spellEnd"/>
-      <w:r>
-        <w:t xml:space="preserve"> et al. 2011a). First</w:t>
+        <w:t xml:space="preserve"> on spherical harmonics (Yotter et al. 2011a). First</w:t>
       </w:r>
       <w:r>
         <w:t xml:space="preserve"> of all</w:t>
@@ -30531,15 +29858,7 @@
     </w:p>
     <w:p>
       <w:r>
-        <w:t xml:space="preserve">A spherical map of a cortical surface is usually necessary to </w:t>
-      </w:r>
-      <w:proofErr w:type="spellStart"/>
-      <w:r>
-        <w:t>reparameterize</w:t>
-      </w:r>
-      <w:proofErr w:type="spellEnd"/>
-      <w:r>
-        <w:t xml:space="preserve"> the surface mesh into a common coordinate system to </w:t>
+        <w:t xml:space="preserve">A spherical map of a cortical surface is usually necessary to reparameterize the surface mesh into a common coordinate system to </w:t>
       </w:r>
       <w:r>
         <w:t xml:space="preserve">enable </w:t>
@@ -30557,15 +29876,7 @@
         <w:t>which leads to</w:t>
       </w:r>
       <w:r>
-        <w:t xml:space="preserve"> an improved reparameterization of the cortical surface mesh (</w:t>
-      </w:r>
-      <w:proofErr w:type="spellStart"/>
-      <w:r>
-        <w:t>Yotter</w:t>
-      </w:r>
-      <w:proofErr w:type="spellEnd"/>
-      <w:r>
-        <w:t xml:space="preserve"> et al. 2011c).</w:t>
+        <w:t xml:space="preserve"> an improved reparameterization of the cortical surface mesh (Yotter et al. 2011c).</w:t>
       </w:r>
     </w:p>
     <w:p/>
@@ -30592,39 +29903,7 @@
         <w:t>DARTEL</w:t>
       </w:r>
       <w:r>
-        <w:t xml:space="preserve"> algorithm to the surface (</w:t>
-      </w:r>
-      <w:proofErr w:type="spellStart"/>
-      <w:r>
-        <w:t>Ashburner</w:t>
-      </w:r>
-      <w:proofErr w:type="spellEnd"/>
-      <w:r>
-        <w:t>, 2007) to work with spherical maps (</w:t>
-      </w:r>
-      <w:proofErr w:type="spellStart"/>
-      <w:r>
-        <w:t>Yotter</w:t>
-      </w:r>
-      <w:proofErr w:type="spellEnd"/>
-      <w:r>
-        <w:t xml:space="preserve"> et al. 2011d). We apply a multi-grid approach that uses </w:t>
-      </w:r>
-      <w:proofErr w:type="spellStart"/>
-      <w:r>
-        <w:t>reparameterized</w:t>
-      </w:r>
-      <w:proofErr w:type="spellEnd"/>
-      <w:r>
-        <w:t xml:space="preserve"> values of </w:t>
-      </w:r>
-      <w:proofErr w:type="spellStart"/>
-      <w:r>
-        <w:t>sulcal</w:t>
-      </w:r>
-      <w:proofErr w:type="spellEnd"/>
-      <w:r>
-        <w:t xml:space="preserve"> depth and shape index defined on the sphere to estimate a flow field that allows </w:t>
+        <w:t xml:space="preserve"> algorithm to the surface (Ashburner, 2007) to work with spherical maps (Yotter et al. 2011d). We apply a multi-grid approach that uses reparameterized values of sulcal depth and shape index defined on the sphere to estimate a flow field that allows </w:t>
       </w:r>
       <w:r>
         <w:t>the deformation of</w:t>
@@ -30756,23 +30035,7 @@
         <w:sym w:font="Wingdings" w:char="F0E0"/>
       </w:r>
       <w:r>
-        <w:t xml:space="preserve"> Select the surface data (e.g. [</w:t>
-      </w:r>
-      <w:proofErr w:type="spellStart"/>
-      <w:r>
-        <w:t>lr</w:t>
-      </w:r>
-      <w:proofErr w:type="spellEnd"/>
-      <w:r>
-        <w:t>]</w:t>
-      </w:r>
-      <w:proofErr w:type="spellStart"/>
-      <w:r>
-        <w:t>h.thickness</w:t>
-      </w:r>
-      <w:proofErr w:type="spellEnd"/>
-      <w:r>
-        <w:t xml:space="preserve">.*) </w:t>
+        <w:t xml:space="preserve"> Select the surface data (e.g. [lr]h.thickness.*) </w:t>
       </w:r>
     </w:p>
     <w:p>
@@ -30844,15 +30107,7 @@
         <w:t>T</w:t>
       </w:r>
       <w:r>
-        <w:t xml:space="preserve">o use multi-threading the CAT12 segmentation job with multiple subjects can be split into separate processes that run in the background. You can even close </w:t>
-      </w:r>
-      <w:proofErr w:type="spellStart"/>
-      <w:r>
-        <w:t>Matlab</w:t>
-      </w:r>
-      <w:proofErr w:type="spellEnd"/>
-      <w:r>
-        <w:t>, which will not affect the processes that will run in the background without GUI. If you don</w:t>
+        <w:t>o use multi-threading the CAT12 segmentation job with multiple subjects can be split into separate processes that run in the background. You can even close Matlab, which will not affect the processes that will run in the background without GUI. If you don</w:t>
       </w:r>
       <w:r>
         <w:t>’t</w:t>
@@ -30943,7 +30198,6 @@
         <w:rPr>
           <w:b/>
         </w:rPr>
-        <w:lastRenderedPageBreak/>
         <w:t>Extract optional surface parameters</w:t>
       </w:r>
     </w:p>
@@ -31017,23 +30271,7 @@
         <w:sym w:font="Wingdings" w:char="F0E0"/>
       </w:r>
       <w:r>
-        <w:t xml:space="preserve"> Select the central surface data (e.g. [</w:t>
-      </w:r>
-      <w:proofErr w:type="spellStart"/>
-      <w:r>
-        <w:t>lr</w:t>
-      </w:r>
-      <w:proofErr w:type="spellEnd"/>
-      <w:r>
-        <w:t>]</w:t>
-      </w:r>
-      <w:proofErr w:type="spellStart"/>
-      <w:r>
-        <w:t>h.central</w:t>
-      </w:r>
-      <w:proofErr w:type="spellEnd"/>
-      <w:r>
-        <w:t xml:space="preserve">.*) </w:t>
+        <w:t xml:space="preserve"> Select the central surface data (e.g. [lr]h.central.*) </w:t>
       </w:r>
     </w:p>
     <w:p>
@@ -31057,23 +30295,7 @@
         <w:spacing w:before="60"/>
       </w:pPr>
       <w:r>
-        <w:t xml:space="preserve">Extract gyrification index (GI) based on absolute mean curvature. The method is described in </w:t>
-      </w:r>
-      <w:proofErr w:type="spellStart"/>
-      <w:r>
-        <w:t>Luders</w:t>
-      </w:r>
-      <w:proofErr w:type="spellEnd"/>
-      <w:r>
-        <w:t xml:space="preserve"> et al. </w:t>
-      </w:r>
-      <w:proofErr w:type="spellStart"/>
-      <w:r>
-        <w:t>NeuroImage</w:t>
-      </w:r>
-      <w:proofErr w:type="spellEnd"/>
-      <w:r>
-        <w:t>, 29: 1224-1230, 2006.</w:t>
+        <w:t>Extract gyrification index (GI) based on absolute mean curvature. The method is described in Luders et al. NeuroImage, 29: 1224-1230, 2006.</w:t>
       </w:r>
     </w:p>
     <w:p>
@@ -31093,15 +30315,7 @@
         <w:pStyle w:val="BatchComment"/>
       </w:pPr>
       <w:r>
-        <w:t xml:space="preserve">Extract Cortical complexity (fractal dimension) which is described in </w:t>
-      </w:r>
-      <w:proofErr w:type="spellStart"/>
-      <w:r>
-        <w:t>Yotter</w:t>
-      </w:r>
-      <w:proofErr w:type="spellEnd"/>
-      <w:r>
-        <w:t xml:space="preserve"> et al. Neuroimage, 56(3): 961-973, 2011.</w:t>
+        <w:t>Extract Cortical complexity (fractal dimension) which is described in Yotter et al. Neuroimage, 56(3): 961-973, 2011.</w:t>
       </w:r>
     </w:p>
     <w:p>
@@ -31388,7 +30602,6 @@
         <w:outlineLvl w:val="0"/>
       </w:pPr>
       <w:r>
-        <w:lastRenderedPageBreak/>
         <w:t xml:space="preserve">Do not use the “Estimate” function in the SPM window, but the </w:t>
       </w:r>
       <w:r>
@@ -31419,15 +30632,7 @@
         <w:t>on</w:t>
       </w:r>
       <w:r>
-        <w:t xml:space="preserve"> the </w:t>
-      </w:r>
-      <w:proofErr w:type="spellStart"/>
-      <w:r>
-        <w:t>Freesurfer</w:t>
-      </w:r>
-      <w:proofErr w:type="spellEnd"/>
-      <w:r>
-        <w:t xml:space="preserve"> average surface:</w:t>
+        <w:t xml:space="preserve"> the Freesurfer average surface:</w:t>
       </w:r>
     </w:p>
     <w:p>
@@ -31513,13 +30718,8 @@
         <w:t>catROI[s]_*.xml</w:t>
       </w:r>
       <w:r>
-        <w:t xml:space="preserve"> contains information of all atlases as data structure for one dataset and the optional “s” indicates surface atlases. You can use the CAT function “</w:t>
-      </w:r>
-      <w:proofErr w:type="spellStart"/>
-      <w:r>
-        <w:t>cat_io_xml</w:t>
-      </w:r>
-      <w:proofErr w:type="spellEnd"/>
+        <w:t xml:space="preserve"> contains information of all atlases as data structure for one dataset and the optional “s” indicates surface atlases. You can use the CAT function “cat_io_xml</w:t>
+      </w:r>
       <w:r>
         <w:rPr>
           <w:i/>
@@ -31684,15 +30884,7 @@
         <w:t xml:space="preserve"> Analyze ROIs</w:t>
       </w:r>
       <w:r>
-        <w:t xml:space="preserve">. Here, the </w:t>
-      </w:r>
-      <w:proofErr w:type="spellStart"/>
-      <w:r>
-        <w:t>SPM.mat</w:t>
-      </w:r>
-      <w:proofErr w:type="spellEnd"/>
-      <w:r>
-        <w:t xml:space="preserve"> file is used to get information about all </w:t>
+        <w:t xml:space="preserve">. Here, the SPM.mat file is used to get information about all </w:t>
       </w:r>
       <w:r>
         <w:t>corresponding</w:t>
@@ -31704,15 +30896,7 @@
         <w:t>In this way</w:t>
       </w:r>
       <w:r>
-        <w:t xml:space="preserve">, the same statistical analysis saved in the </w:t>
-      </w:r>
-      <w:proofErr w:type="spellStart"/>
-      <w:r>
-        <w:t>SPM.mat</w:t>
-      </w:r>
-      <w:proofErr w:type="spellEnd"/>
-      <w:r>
-        <w:t xml:space="preserve"> file is applied to your ROI data. You can then select a contrast, a threshold </w:t>
+        <w:t xml:space="preserve">, the same statistical analysis saved in the SPM.mat file is applied to your ROI data. You can then select a contrast, a threshold </w:t>
       </w:r>
       <w:r>
         <w:t>value and a measurement type</w:t>
@@ -31730,37 +30914,13 @@
         <w:t>d</w:t>
       </w:r>
       <w:r>
-        <w:t xml:space="preserve"> (e.g. </w:t>
-      </w:r>
-      <w:proofErr w:type="spellStart"/>
-      <w:r>
-        <w:t>Vgm</w:t>
-      </w:r>
-      <w:proofErr w:type="spellEnd"/>
-      <w:r>
-        <w:t xml:space="preserve">, </w:t>
-      </w:r>
-      <w:proofErr w:type="spellStart"/>
-      <w:r>
-        <w:t>Vwm</w:t>
-      </w:r>
-      <w:proofErr w:type="spellEnd"/>
-      <w:r>
-        <w:t xml:space="preserve">, thickness, gyrification...) and choose between different atlas maps. The results </w:t>
+        <w:t xml:space="preserve"> (e.g. Vgm, Vwm, thickness, gyrification...) and choose between different atlas maps. The results </w:t>
       </w:r>
       <w:r>
         <w:t xml:space="preserve">are </w:t>
       </w:r>
       <w:r>
-        <w:t xml:space="preserve">printed and saved as </w:t>
-      </w:r>
-      <w:proofErr w:type="spellStart"/>
-      <w:r>
-        <w:t>thresholded</w:t>
-      </w:r>
-      <w:proofErr w:type="spellEnd"/>
-      <w:r>
-        <w:t xml:space="preserve"> log-p volume or surface map:</w:t>
+        <w:t>printed and saved as thresholded log-p volume or surface map:</w:t>
       </w:r>
     </w:p>
     <w:p>
@@ -31768,7 +30928,6 @@
         <w:ind w:left="720"/>
         <w:outlineLvl w:val="0"/>
       </w:pPr>
-      <w:proofErr w:type="spellStart"/>
       <w:r>
         <w:t>logP</w:t>
       </w:r>
@@ -31781,7 +30940,6 @@
       <w:r>
         <w:t>.nii</w:t>
       </w:r>
-      <w:proofErr w:type="spellEnd"/>
     </w:p>
     <w:p>
       <w:pPr>
@@ -31789,19 +30947,7 @@
         <w:outlineLvl w:val="0"/>
       </w:pPr>
       <w:r>
-        <w:t>[</w:t>
-      </w:r>
-      <w:proofErr w:type="spellStart"/>
-      <w:r>
-        <w:t>lr</w:t>
-      </w:r>
-      <w:proofErr w:type="spellEnd"/>
-      <w:r>
-        <w:t>]</w:t>
-      </w:r>
-      <w:proofErr w:type="spellStart"/>
-      <w:r>
-        <w:t>h.logP</w:t>
+        <w:t>[lr]h.logP</w:t>
       </w:r>
       <w:r>
         <w:rPr>
@@ -31812,7 +30958,6 @@
       <w:r>
         <w:t>.gii</w:t>
       </w:r>
-      <w:proofErr w:type="spellEnd"/>
     </w:p>
     <w:p>
       <w:pPr>
@@ -31902,23 +31047,7 @@
         <w:t>T</w:t>
       </w:r>
       <w:r>
-        <w:t xml:space="preserve">o analyze different measures (e.g. </w:t>
-      </w:r>
-      <w:proofErr w:type="spellStart"/>
-      <w:r>
-        <w:t>Vgm</w:t>
-      </w:r>
-      <w:proofErr w:type="spellEnd"/>
-      <w:r>
-        <w:t>/</w:t>
-      </w:r>
-      <w:proofErr w:type="spellStart"/>
-      <w:r>
-        <w:t>Vwm</w:t>
-      </w:r>
-      <w:proofErr w:type="spellEnd"/>
-      <w:r>
-        <w:t xml:space="preserve"> for volumes or thickness/gyrification for surfaces) you can use any existing volume-based analysis to extract different volume measures</w:t>
+        <w:t>o analyze different measures (e.g. Vgm/Vwm for volumes or thickness/gyrification for surfaces) you can use any existing volume-based analysis to extract different volume measures</w:t>
       </w:r>
       <w:r>
         <w:t>,</w:t>
@@ -31930,29 +31059,13 @@
         <w:t xml:space="preserve"> you</w:t>
       </w:r>
       <w:r>
-        <w:t xml:space="preserve"> an example: An existing </w:t>
-      </w:r>
-      <w:proofErr w:type="spellStart"/>
-      <w:r>
-        <w:t>SPM.mat</w:t>
-      </w:r>
-      <w:proofErr w:type="spellEnd"/>
-      <w:r>
-        <w:t xml:space="preserve"> file with a VBM analysis of GM allows you to analyze ROI measures for both, GM as well as WM. </w:t>
+        <w:t xml:space="preserve"> an example: An existing SPM.mat file with a VBM analysis of GM allows you to analyze ROI measures for both, GM as well as WM. </w:t>
       </w:r>
       <w:r>
         <w:t>Therefore</w:t>
       </w:r>
       <w:r>
-        <w:t xml:space="preserve">, it is not necessary to have a </w:t>
-      </w:r>
-      <w:proofErr w:type="spellStart"/>
-      <w:r>
-        <w:t>SPM.mat</w:t>
-      </w:r>
-      <w:proofErr w:type="spellEnd"/>
-      <w:r>
-        <w:t xml:space="preserve"> file of a VBM analysis of WM. The same </w:t>
+        <w:t xml:space="preserve">, it is not necessary to have a SPM.mat file of a VBM analysis of WM. The same </w:t>
       </w:r>
       <w:r>
         <w:t>applies</w:t>
@@ -31969,13 +31082,8 @@
       <w:r>
         <w:t xml:space="preserve">already have an </w:t>
       </w:r>
-      <w:proofErr w:type="spellStart"/>
-      <w:r>
-        <w:t>SPM.mat</w:t>
-      </w:r>
-      <w:proofErr w:type="spellEnd"/>
-      <w:r>
-        <w:t xml:space="preserve"> for the analysis of cortical thickness</w:t>
+      <w:r>
+        <w:t>SPM.mat for the analysis of cortical thickness</w:t>
       </w:r>
       <w:r>
         <w:t>,</w:t>
@@ -31996,11 +31104,7 @@
         <w:t>or surfaces</w:t>
       </w:r>
       <w:r>
-        <w:t xml:space="preserve">, </w:t>
-      </w:r>
-      <w:r>
-        <w:lastRenderedPageBreak/>
-        <w:t>however,</w:t>
+        <w:t>, however,</w:t>
       </w:r>
       <w:r>
         <w:t xml:space="preserve"> </w:t>
@@ -32047,15 +31151,7 @@
         <w:outlineLvl w:val="0"/>
       </w:pPr>
       <w:r>
-        <w:t xml:space="preserve">For ROI analysis of surfaces you can select the </w:t>
-      </w:r>
-      <w:proofErr w:type="spellStart"/>
-      <w:r>
-        <w:t>SPM.mat</w:t>
-      </w:r>
-      <w:proofErr w:type="spellEnd"/>
-      <w:r>
-        <w:t xml:space="preserve"> file of the analysis</w:t>
+        <w:t>For ROI analysis of surfaces you can select the SPM.mat file of the analysis</w:t>
       </w:r>
       <w:r>
         <w:t>,</w:t>
@@ -32205,15 +31301,7 @@
         <w:sym w:font="Wingdings" w:char="F0E0"/>
       </w:r>
       <w:r>
-        <w:t xml:space="preserve"> Define output name for csv file. This name is extended by the atlas name and the name of the measure (e.g. “</w:t>
-      </w:r>
-      <w:proofErr w:type="spellStart"/>
-      <w:r>
-        <w:t>Vgm</w:t>
-      </w:r>
-      <w:proofErr w:type="spellEnd"/>
-      <w:r>
-        <w:t>” for gray matter volume)</w:t>
+        <w:t xml:space="preserve"> Define output name for csv file. This name is extended by the atlas name and the name of the measure (e.g. “Vgm” for gray matter volume)</w:t>
       </w:r>
     </w:p>
     <w:p>
@@ -32232,15 +31320,7 @@
         <w:t>ment</w:t>
       </w:r>
       <w:r>
-        <w:t xml:space="preserve"> (e.g. “</w:t>
-      </w:r>
-      <w:proofErr w:type="spellStart"/>
-      <w:r>
-        <w:t>Vgm</w:t>
-      </w:r>
-      <w:proofErr w:type="spellEnd"/>
-      <w:r>
-        <w:t xml:space="preserve">” for gray matter volume) and each atlas a separate CSV file is written. This works for both volume </w:t>
+        <w:t xml:space="preserve"> (e.g. “Vgm” for gray matter volume) and each atlas a separate CSV file is written. This works for both volume </w:t>
       </w:r>
       <w:r>
         <w:t>and</w:t>
@@ -32252,15 +31332,7 @@
         <w:t>with</w:t>
       </w:r>
       <w:r>
-        <w:t xml:space="preserve"> this function (surface-based ROI values are indicated by an additional “s”, e.g. ''</w:t>
-      </w:r>
-      <w:proofErr w:type="spellStart"/>
-      <w:r>
-        <w:t>catROIs</w:t>
-      </w:r>
-      <w:proofErr w:type="spellEnd"/>
-      <w:r>
-        <w:t xml:space="preserve">_''). You can use external software such as Excel or SPSS to </w:t>
+        <w:t xml:space="preserve"> this function (surface-based ROI values are indicated by an additional “s”, e.g. ''catROIs_''). You can use external software such as Excel or SPSS to </w:t>
       </w:r>
       <w:r>
         <w:t>import</w:t>
@@ -32384,15 +31456,7 @@
         <w:t>of</w:t>
       </w:r>
       <w:r>
-        <w:t xml:space="preserve"> the SPM </w:t>
-      </w:r>
-      <w:proofErr w:type="spellStart"/>
-      <w:r>
-        <w:t>Neuromorphometrics</w:t>
-      </w:r>
-      <w:proofErr w:type="spellEnd"/>
-      <w:r>
-        <w:t xml:space="preserve"> atlas. </w:t>
+        <w:t xml:space="preserve"> the SPM Neuromorphometrics atlas. </w:t>
       </w:r>
       <w:r>
         <w:t>T</w:t>
@@ -32412,14 +31476,12 @@
       <w:r>
         <w:t xml:space="preserve"> call the </w:t>
       </w:r>
-      <w:proofErr w:type="spellStart"/>
       <w:r>
         <w:rPr>
           <w:i/>
         </w:rPr>
         <w:t>cat_install_atlases</w:t>
       </w:r>
-      <w:proofErr w:type="spellEnd"/>
       <w:r>
         <w:t xml:space="preserve"> </w:t>
       </w:r>
@@ -32433,15 +31495,7 @@
         <w:t>,</w:t>
       </w:r>
       <w:r>
-        <w:t xml:space="preserve"> only </w:t>
-      </w:r>
-      <w:proofErr w:type="spellStart"/>
-      <w:r>
-        <w:t>Neuromorphometics</w:t>
-      </w:r>
-      <w:proofErr w:type="spellEnd"/>
-      <w:r>
-        <w:t xml:space="preserve">, LPBA40, and Hammers atlas </w:t>
+        <w:t xml:space="preserve"> only Neuromorphometics, LPBA40, and Hammers atlas </w:t>
       </w:r>
       <w:r>
         <w:t xml:space="preserve">maps are used, which </w:t>
@@ -32456,15 +31510,7 @@
         <w:t xml:space="preserve"> </w:t>
       </w:r>
       <w:r>
-        <w:t>by a leading ''</w:t>
-      </w:r>
-      <w:proofErr w:type="spellStart"/>
-      <w:r>
-        <w:t>dartel</w:t>
-      </w:r>
-      <w:proofErr w:type="spellEnd"/>
-      <w:r>
-        <w:t>_'' in the name.</w:t>
+        <w:t>by a leading ''dartel_'' in the name.</w:t>
       </w:r>
     </w:p>
     <w:p>
@@ -32627,7 +31673,6 @@
         <w:t xml:space="preserve"> </w:t>
       </w:r>
       <w:r>
-        <w:lastRenderedPageBreak/>
         <w:t>performing</w:t>
       </w:r>
       <w:r>
@@ -32858,15 +31903,7 @@
         <w:t>T</w:t>
       </w:r>
       <w:r>
-        <w:t>his option is similar to using “</w:t>
-      </w:r>
-      <w:proofErr w:type="spellStart"/>
-      <w:r>
-        <w:t>Affine+non-linear</w:t>
-      </w:r>
-      <w:proofErr w:type="spellEnd"/>
-      <w:r>
-        <w:t xml:space="preserve">” (see above) in combination with “global normalization” (when building the statistical model </w:t>
+        <w:t xml:space="preserve">his option is similar to using “Affine+non-linear” (see above) in combination with “global normalization” (when building the statistical model </w:t>
       </w:r>
       <w:r>
         <w:t>with</w:t>
@@ -32943,7 +31980,6 @@
         <w:rPr>
           <w:lang w:val="en-US"/>
         </w:rPr>
-        <w:lastRenderedPageBreak/>
         <w:t>Naming convention of output files</w:t>
       </w:r>
       <w:bookmarkEnd w:id="148"/>
@@ -32954,23 +31990,7 @@
     <w:p/>
     <w:p>
       <w:r>
-        <w:t xml:space="preserve">Please note that the resulting files of CAT12 are organized in separate subfolders (e.g. </w:t>
-      </w:r>
-      <w:proofErr w:type="spellStart"/>
-      <w:r>
-        <w:t>mri</w:t>
-      </w:r>
-      <w:proofErr w:type="spellEnd"/>
-      <w:r>
-        <w:t xml:space="preserve">, report, surf, label). If you don't want to use subfolders you can change the option "cat12.extopts.subfolders" in </w:t>
-      </w:r>
-      <w:proofErr w:type="spellStart"/>
-      <w:r>
-        <w:t>cat_default.m</w:t>
-      </w:r>
-      <w:proofErr w:type="spellEnd"/>
-      <w:r>
-        <w:t xml:space="preserve"> to "0". </w:t>
+        <w:t xml:space="preserve">Please note that the resulting files of CAT12 are organized in separate subfolders (e.g. mri, report, surf, label). If you don't want to use subfolders you can change the option "cat12.extopts.subfolders" in cat_default.m to "0". </w:t>
       </w:r>
     </w:p>
     <w:p>
@@ -32999,23 +32019,7 @@
           <w:b/>
           <w:color w:val="000000"/>
         </w:rPr>
-        <w:t>Images (saved in subfolder "</w:t>
-      </w:r>
-      <w:proofErr w:type="spellStart"/>
-      <w:r>
-        <w:rPr>
-          <w:b/>
-          <w:color w:val="000000"/>
-        </w:rPr>
-        <w:t>mri</w:t>
-      </w:r>
-      <w:proofErr w:type="spellEnd"/>
-      <w:r>
-        <w:rPr>
-          <w:b/>
-          <w:color w:val="000000"/>
-        </w:rPr>
-        <w:t>")</w:t>
+        <w:t>Images (saved in subfolder "mri")</w:t>
       </w:r>
     </w:p>
     <w:tbl>
@@ -33102,17 +32106,8 @@
                 <w:color w:val="000000"/>
                 <w:szCs w:val="22"/>
               </w:rPr>
-              <w:t>[m[0]w]p[0123]*[_affine].</w:t>
+              <w:t>[m[0]w]p[0123]*[_affine].nii</w:t>
             </w:r>
-            <w:proofErr w:type="spellStart"/>
-            <w:r>
-              <w:rPr>
-                <w:color w:val="000000"/>
-                <w:szCs w:val="22"/>
-              </w:rPr>
-              <w:t>nii</w:t>
-            </w:r>
-            <w:proofErr w:type="spellEnd"/>
           </w:p>
         </w:tc>
       </w:tr>
@@ -33182,17 +32177,8 @@
                 <w:color w:val="000000"/>
                 <w:szCs w:val="22"/>
               </w:rPr>
-              <w:t>[w]m*.</w:t>
+              <w:t>[w]m*.nii</w:t>
             </w:r>
-            <w:proofErr w:type="spellStart"/>
-            <w:r>
-              <w:rPr>
-                <w:color w:val="000000"/>
-                <w:szCs w:val="22"/>
-              </w:rPr>
-              <w:t>nii</w:t>
-            </w:r>
-            <w:proofErr w:type="spellEnd"/>
           </w:p>
         </w:tc>
       </w:tr>
@@ -33257,31 +32243,13 @@
                 <w:szCs w:val="22"/>
               </w:rPr>
             </w:pPr>
-            <w:proofErr w:type="spellStart"/>
             <w:r>
               <w:rPr>
                 <w:color w:val="000000"/>
                 <w:szCs w:val="22"/>
               </w:rPr>
-              <w:t>wj</w:t>
+              <w:t>wj_*.nii</w:t>
             </w:r>
-            <w:proofErr w:type="spellEnd"/>
-            <w:r>
-              <w:rPr>
-                <w:color w:val="000000"/>
-                <w:szCs w:val="22"/>
-              </w:rPr>
-              <w:t>_*.</w:t>
-            </w:r>
-            <w:proofErr w:type="spellStart"/>
-            <w:r>
-              <w:rPr>
-                <w:color w:val="000000"/>
-                <w:szCs w:val="22"/>
-              </w:rPr>
-              <w:t>nii</w:t>
-            </w:r>
-            <w:proofErr w:type="spellEnd"/>
           </w:p>
         </w:tc>
       </w:tr>
@@ -33329,23 +32297,7 @@
                 <w:color w:val="000000"/>
                 <w:szCs w:val="22"/>
               </w:rPr>
-              <w:t>y_ (</w:t>
-            </w:r>
-            <w:proofErr w:type="spellStart"/>
-            <w:r>
-              <w:rPr>
-                <w:color w:val="000000"/>
-                <w:szCs w:val="22"/>
-              </w:rPr>
-              <w:t>iy</w:t>
-            </w:r>
-            <w:proofErr w:type="spellEnd"/>
-            <w:r>
-              <w:rPr>
-                <w:color w:val="000000"/>
-                <w:szCs w:val="22"/>
-              </w:rPr>
-              <w:t>_)</w:t>
+              <w:t>y_ (iy_)</w:t>
             </w:r>
           </w:p>
         </w:tc>
@@ -33367,55 +32319,7 @@
                 <w:color w:val="000000"/>
                 <w:szCs w:val="22"/>
               </w:rPr>
-              <w:t>y_*.</w:t>
-            </w:r>
-            <w:proofErr w:type="spellStart"/>
-            <w:r>
-              <w:rPr>
-                <w:color w:val="000000"/>
-                <w:szCs w:val="22"/>
-              </w:rPr>
-              <w:t>nii</w:t>
-            </w:r>
-            <w:proofErr w:type="spellEnd"/>
-            <w:r>
-              <w:rPr>
-                <w:color w:val="000000"/>
-                <w:szCs w:val="22"/>
-              </w:rPr>
-              <w:t xml:space="preserve"> (</w:t>
-            </w:r>
-            <w:proofErr w:type="spellStart"/>
-            <w:r>
-              <w:rPr>
-                <w:color w:val="000000"/>
-                <w:szCs w:val="22"/>
-              </w:rPr>
-              <w:t>iy</w:t>
-            </w:r>
-            <w:proofErr w:type="spellEnd"/>
-            <w:r>
-              <w:rPr>
-                <w:color w:val="000000"/>
-                <w:szCs w:val="22"/>
-              </w:rPr>
-              <w:t>_*.</w:t>
-            </w:r>
-            <w:proofErr w:type="spellStart"/>
-            <w:r>
-              <w:rPr>
-                <w:color w:val="000000"/>
-                <w:szCs w:val="22"/>
-              </w:rPr>
-              <w:t>nii</w:t>
-            </w:r>
-            <w:proofErr w:type="spellEnd"/>
-            <w:r>
-              <w:rPr>
-                <w:color w:val="000000"/>
-                <w:szCs w:val="22"/>
-              </w:rPr>
-              <w:t>)</w:t>
+              <w:t>y_*.nii (iy_*.nii)</w:t>
             </w:r>
           </w:p>
         </w:tc>
@@ -34158,13 +33062,6 @@
           <w:color w:val="000000"/>
         </w:rPr>
         <w:br w:type="page"/>
-      </w:r>
-      <w:r>
-        <w:rPr>
-          <w:b/>
-          <w:color w:val="000000"/>
-        </w:rPr>
-        <w:lastRenderedPageBreak/>
         <w:t>Surfaces in native space (saved in subfolder "surf")</w:t>
       </w:r>
     </w:p>
@@ -34188,20 +33085,8 @@
           <w:szCs w:val="24"/>
           <w:lang w:val="en-US"/>
         </w:rPr>
-        <w:t>SURF.TYPE.*.</w:t>
-      </w:r>
-      <w:proofErr w:type="spellStart"/>
-      <w:r>
-        <w:rPr>
-          <w:rFonts w:ascii="Calibri" w:hAnsi="Calibri"/>
-          <w:color w:val="000000"/>
-          <w:sz w:val="24"/>
-          <w:szCs w:val="24"/>
-          <w:lang w:val="en-US"/>
-        </w:rPr>
-        <w:t>gii</w:t>
-      </w:r>
-      <w:proofErr w:type="spellEnd"/>
+        <w:t>SURF.TYPE.*.gii</w:t>
+      </w:r>
     </w:p>
     <w:tbl>
       <w:tblPr>
@@ -34278,33 +33163,8 @@
                 <w:color w:val="000000"/>
                 <w:szCs w:val="22"/>
               </w:rPr>
-              <w:t xml:space="preserve">hemisphere [ </w:t>
+              <w:t>hemisphere [ lh | rh</w:t>
             </w:r>
-            <w:proofErr w:type="spellStart"/>
-            <w:r>
-              <w:rPr>
-                <w:color w:val="000000"/>
-                <w:szCs w:val="22"/>
-              </w:rPr>
-              <w:t>lh</w:t>
-            </w:r>
-            <w:proofErr w:type="spellEnd"/>
-            <w:r>
-              <w:rPr>
-                <w:color w:val="000000"/>
-                <w:szCs w:val="22"/>
-              </w:rPr>
-              <w:t xml:space="preserve"> | </w:t>
-            </w:r>
-            <w:proofErr w:type="spellStart"/>
-            <w:r>
-              <w:rPr>
-                <w:color w:val="000000"/>
-                <w:szCs w:val="22"/>
-              </w:rPr>
-              <w:t>rh</w:t>
-            </w:r>
-            <w:proofErr w:type="spellEnd"/>
             <w:r>
               <w:rPr>
                 <w:color w:val="000000"/>
@@ -34571,53 +33431,27 @@
                 <w:szCs w:val="22"/>
               </w:rPr>
             </w:pPr>
-            <w:proofErr w:type="spellStart"/>
             <w:r>
               <w:rPr>
                 <w:color w:val="000000"/>
                 <w:szCs w:val="22"/>
               </w:rPr>
-              <w:t>sqrtsulc</w:t>
-            </w:r>
-            <w:proofErr w:type="spellEnd"/>
-            <w:r>
-              <w:rPr>
-                <w:color w:val="000000"/>
-                <w:szCs w:val="22"/>
-              </w:rPr>
-              <w:t xml:space="preserve"> - sqrt-transformed values</w:t>
+              <w:t>sqrtsulc - sqrt-transformed values</w:t>
             </w:r>
             <w:r>
               <w:rPr>
                 <w:color w:val="000000"/>
                 <w:szCs w:val="22"/>
               </w:rPr>
-              <w:t xml:space="preserve"> of </w:t>
-            </w:r>
-            <w:proofErr w:type="spellStart"/>
-            <w:r>
-              <w:rPr>
-                <w:color w:val="000000"/>
-                <w:szCs w:val="22"/>
-              </w:rPr>
-              <w:t>sulca</w:t>
+              <w:t xml:space="preserve"> of sulca</w:t>
             </w:r>
             <w:r>
               <w:rPr>
                 <w:color w:val="000000"/>
                 <w:szCs w:val="22"/>
               </w:rPr>
-              <w:t>l</w:t>
+              <w:t xml:space="preserve">l depth based on the </w:t>
             </w:r>
-            <w:proofErr w:type="spellEnd"/>
-            <w:r>
-              <w:rPr>
-                <w:color w:val="000000"/>
-                <w:szCs w:val="22"/>
-              </w:rPr>
-              <w:t xml:space="preserve"> depth based on the </w:t>
-            </w:r>
-            <w:proofErr w:type="spellStart"/>
             <w:r>
               <w:rPr>
                 <w:color w:val="000000"/>
@@ -34625,7 +33459,6 @@
               </w:rPr>
               <w:t>euclidean</w:t>
             </w:r>
-            <w:proofErr w:type="spellEnd"/>
             <w:r>
               <w:rPr>
                 <w:color w:val="000000"/>
@@ -34710,21 +33543,12 @@
                 <w:szCs w:val="22"/>
               </w:rPr>
             </w:pPr>
-            <w:proofErr w:type="spellStart"/>
             <w:r>
               <w:rPr>
                 <w:color w:val="000000"/>
                 <w:szCs w:val="22"/>
               </w:rPr>
-              <w:t>fractaldimension</w:t>
-            </w:r>
-            <w:proofErr w:type="spellEnd"/>
-            <w:r>
-              <w:rPr>
-                <w:color w:val="000000"/>
-                <w:szCs w:val="22"/>
-              </w:rPr>
-              <w:t xml:space="preserve"> - fractal dimension values (cortical complexity)</w:t>
+              <w:t>fractaldimension - fractal dimension values (cortical complexity)</w:t>
             </w:r>
           </w:p>
         </w:tc>
@@ -34818,20 +33642,8 @@
           <w:szCs w:val="24"/>
           <w:lang w:val="en-US"/>
         </w:rPr>
-        <w:t>.*.</w:t>
-      </w:r>
-      <w:proofErr w:type="spellStart"/>
-      <w:r>
-        <w:rPr>
-          <w:rFonts w:ascii="Calibri" w:hAnsi="Calibri"/>
-          <w:color w:val="000000"/>
-          <w:sz w:val="24"/>
-          <w:szCs w:val="24"/>
-          <w:lang w:val="en-US"/>
-        </w:rPr>
-        <w:t>gii</w:t>
-      </w:r>
-      <w:proofErr w:type="spellEnd"/>
+        <w:t>.*.gii</w:t>
+      </w:r>
     </w:p>
     <w:tbl>
       <w:tblPr>
@@ -34889,21 +33701,12 @@
                 <w:szCs w:val="22"/>
               </w:rPr>
             </w:pPr>
-            <w:proofErr w:type="spellStart"/>
             <w:r>
               <w:rPr>
                 <w:color w:val="000000"/>
                 <w:szCs w:val="22"/>
               </w:rPr>
-              <w:t>filtersize</w:t>
-            </w:r>
-            <w:proofErr w:type="spellEnd"/>
-            <w:r>
-              <w:rPr>
-                <w:color w:val="000000"/>
-                <w:szCs w:val="22"/>
-              </w:rPr>
-              <w:t xml:space="preserve"> in FWHM after smoothing</w:t>
+              <w:t>filtersize in FWHM after smoothing</w:t>
             </w:r>
             <w:r>
               <w:rPr>
@@ -35001,33 +33804,8 @@
                 <w:color w:val="000000"/>
                 <w:szCs w:val="22"/>
               </w:rPr>
-              <w:t xml:space="preserve"> [ </w:t>
+              <w:t xml:space="preserve"> [ lh | rh</w:t>
             </w:r>
-            <w:proofErr w:type="spellStart"/>
-            <w:r>
-              <w:rPr>
-                <w:color w:val="000000"/>
-                <w:szCs w:val="22"/>
-              </w:rPr>
-              <w:t>lh</w:t>
-            </w:r>
-            <w:proofErr w:type="spellEnd"/>
-            <w:r>
-              <w:rPr>
-                <w:color w:val="000000"/>
-                <w:szCs w:val="22"/>
-              </w:rPr>
-              <w:t xml:space="preserve"> | </w:t>
-            </w:r>
-            <w:proofErr w:type="spellStart"/>
-            <w:r>
-              <w:rPr>
-                <w:color w:val="000000"/>
-                <w:szCs w:val="22"/>
-              </w:rPr>
-              <w:t>rh</w:t>
-            </w:r>
-            <w:proofErr w:type="spellEnd"/>
             <w:r>
               <w:rPr>
                 <w:color w:val="000000"/>
@@ -35089,23 +33867,7 @@
                 <w:color w:val="000000"/>
                 <w:szCs w:val="22"/>
               </w:rPr>
-              <w:t xml:space="preserve">surface data file [ thickness | gyrification | </w:t>
-            </w:r>
-            <w:proofErr w:type="spellStart"/>
-            <w:r>
-              <w:rPr>
-                <w:color w:val="000000"/>
-                <w:szCs w:val="22"/>
-              </w:rPr>
-              <w:t>fractaldimension</w:t>
-            </w:r>
-            <w:proofErr w:type="spellEnd"/>
-            <w:r>
-              <w:rPr>
-                <w:color w:val="000000"/>
-                <w:szCs w:val="22"/>
-              </w:rPr>
-              <w:t xml:space="preserve"> | ... ]</w:t>
+              <w:t>surface data file [ thickness | gyrification | fractaldimension | ... ]</w:t>
             </w:r>
           </w:p>
         </w:tc>
@@ -35184,39 +33946,13 @@
                 <w:szCs w:val="22"/>
               </w:rPr>
             </w:pPr>
-            <w:proofErr w:type="spellStart"/>
             <w:r>
               <w:rPr>
                 <w:color w:val="000000"/>
                 <w:szCs w:val="22"/>
               </w:rPr>
-              <w:t>sqrtsulc</w:t>
+              <w:t xml:space="preserve">sqrtsulc - sqrt-transformed values of sulcul depth based on the </w:t>
             </w:r>
-            <w:proofErr w:type="spellEnd"/>
-            <w:r>
-              <w:rPr>
-                <w:color w:val="000000"/>
-                <w:szCs w:val="22"/>
-              </w:rPr>
-              <w:t xml:space="preserve"> - sqrt-transformed values of </w:t>
-            </w:r>
-            <w:proofErr w:type="spellStart"/>
-            <w:r>
-              <w:rPr>
-                <w:color w:val="000000"/>
-                <w:szCs w:val="22"/>
-              </w:rPr>
-              <w:t>sulcul</w:t>
-            </w:r>
-            <w:proofErr w:type="spellEnd"/>
-            <w:r>
-              <w:rPr>
-                <w:color w:val="000000"/>
-                <w:szCs w:val="22"/>
-              </w:rPr>
-              <w:t xml:space="preserve"> depth based on the </w:t>
-            </w:r>
-            <w:proofErr w:type="spellStart"/>
             <w:r>
               <w:rPr>
                 <w:color w:val="000000"/>
@@ -35224,7 +33960,6 @@
               </w:rPr>
               <w:t>euclidean</w:t>
             </w:r>
-            <w:proofErr w:type="spellEnd"/>
             <w:r>
               <w:rPr>
                 <w:color w:val="000000"/>
@@ -35309,21 +34044,12 @@
                 <w:szCs w:val="22"/>
               </w:rPr>
             </w:pPr>
-            <w:proofErr w:type="spellStart"/>
             <w:r>
               <w:rPr>
                 <w:color w:val="000000"/>
                 <w:szCs w:val="22"/>
               </w:rPr>
-              <w:t>fractaldimension</w:t>
-            </w:r>
-            <w:proofErr w:type="spellEnd"/>
-            <w:r>
-              <w:rPr>
-                <w:color w:val="000000"/>
-                <w:szCs w:val="22"/>
-              </w:rPr>
-              <w:t xml:space="preserve"> - fractal dimension values (cortical complexity)</w:t>
+              <w:t>fractaldimension - fractal dimension values (cortical complexity)</w:t>
             </w:r>
           </w:p>
         </w:tc>
@@ -35379,23 +34105,7 @@
                 <w:color w:val="000000"/>
                 <w:szCs w:val="22"/>
               </w:rPr>
-              <w:t>(</w:t>
-            </w:r>
-            <w:proofErr w:type="spellStart"/>
-            <w:r>
-              <w:rPr>
-                <w:color w:val="000000"/>
-                <w:szCs w:val="22"/>
-              </w:rPr>
-              <w:t>Freesurfer</w:t>
-            </w:r>
-            <w:proofErr w:type="spellEnd"/>
-            <w:r>
-              <w:rPr>
-                <w:color w:val="000000"/>
-                <w:szCs w:val="22"/>
-              </w:rPr>
-              <w:t xml:space="preserve">) </w:t>
+              <w:t xml:space="preserve">(Freesurfer) </w:t>
             </w:r>
             <w:r>
               <w:rPr>
@@ -35459,13 +34169,6 @@
           <w:color w:val="000000"/>
         </w:rPr>
         <w:br w:type="page"/>
-      </w:r>
-      <w:r>
-        <w:rPr>
-          <w:b/>
-          <w:color w:val="000000"/>
-        </w:rPr>
-        <w:lastRenderedPageBreak/>
         <w:t>Images and surface of longitudinal data</w:t>
       </w:r>
     </w:p>
@@ -35529,11 +34232,9 @@
         <w:t xml:space="preserve"> the data. You can use the </w:t>
       </w:r>
       <w:hyperlink r:id="rId30" w:history="1">
-        <w:proofErr w:type="spellStart"/>
         <w:r>
           <w:t>cat_io_xml</w:t>
         </w:r>
-        <w:proofErr w:type="spellEnd"/>
       </w:hyperlink>
       <w:r>
         <w:t xml:space="preserve"> function to read data from xml-files. </w:t>
@@ -35544,19 +34245,11 @@
       <w:r>
         <w:t xml:space="preserve">, a report for each data set is saved as pdf-file </w:t>
       </w:r>
-      <w:proofErr w:type="spellStart"/>
-      <w:r>
-        <w:rPr>
-          <w:i/>
-        </w:rPr>
-        <w:t>catreport</w:t>
-      </w:r>
-      <w:proofErr w:type="spellEnd"/>
-      <w:r>
-        <w:rPr>
-          <w:i/>
-        </w:rPr>
-        <w:t>_*.pdf</w:t>
+      <w:r>
+        <w:rPr>
+          <w:i/>
+        </w:rPr>
+        <w:t>catreport_*.pdf</w:t>
       </w:r>
       <w:r>
         <w:t>.</w:t>
@@ -35595,19 +34288,11 @@
       <w:r>
         <w:t xml:space="preserve">ROI data is optionally saved as xml-file </w:t>
       </w:r>
-      <w:proofErr w:type="spellStart"/>
-      <w:r>
-        <w:rPr>
-          <w:i/>
-        </w:rPr>
-        <w:t>catROI</w:t>
-      </w:r>
-      <w:proofErr w:type="spellEnd"/>
-      <w:r>
-        <w:rPr>
-          <w:i/>
-        </w:rPr>
-        <w:t xml:space="preserve"> [s]_*.xml</w:t>
+      <w:r>
+        <w:rPr>
+          <w:i/>
+        </w:rPr>
+        <w:t>catROI [s]_*.xml</w:t>
       </w:r>
       <w:r>
         <w:t>. The optional “s” indicates surface atlases.</w:t>
@@ -35805,30 +34490,10 @@
         <w:t>is applied after intensity normalization</w:t>
       </w:r>
       <w:r>
-        <w:t xml:space="preserve"> (</w:t>
-      </w:r>
-      <w:proofErr w:type="spellStart"/>
-      <w:r>
-        <w:t>Manjón</w:t>
-      </w:r>
-      <w:proofErr w:type="spellEnd"/>
-      <w:r>
-        <w:t xml:space="preserve"> et al. 2010)</w:t>
-      </w:r>
-      <w:r>
-        <w:t>. This filter removes noise while maintaining edges and is implemented as pre-processing step. The second method is a classical Markov Random Field (MRF) approach, which includes spatial information from adjacent voxels in the segmentation estimation (</w:t>
-      </w:r>
-      <w:proofErr w:type="spellStart"/>
-      <w:r>
-        <w:t>Rajapakse</w:t>
-      </w:r>
-      <w:proofErr w:type="spellEnd"/>
-      <w:r>
-        <w:t xml:space="preserve"> et al. 1997) and is part of the AMAP </w:t>
-      </w:r>
-      <w:r>
-        <w:lastRenderedPageBreak/>
-        <w:t>segmentation. The strength of the filters is automatically determined by estimating the residual noise in the image</w:t>
+        <w:t xml:space="preserve"> (Manjón et al. 2010)</w:t>
+      </w:r>
+      <w:r>
+        <w:t>. This filter removes noise while maintaining edges and is implemented as pre-processing step. The second method is a classical Markov Random Field (MRF) approach, which includes spatial information from adjacent voxels in the segmentation estimation (Rajapakse et al. 1997) and is part of the AMAP segmentation. The strength of the filters is automatically determined by estimating the residual noise in the image</w:t>
       </w:r>
       <w:r>
         <w:t xml:space="preserve"> or can be set manually</w:t>
@@ -35878,29 +34543,13 @@
     </w:p>
     <w:p>
       <w:r>
-        <w:t xml:space="preserve">In addition WM-inhomogeneities, GM intensity can vary for different regions such as the motor cortex, the basal ganglia, or the occipital lobe. These changes have an anatomical background (e.g. iron content, </w:t>
-      </w:r>
-      <w:proofErr w:type="spellStart"/>
-      <w:r>
-        <w:t>myelenization</w:t>
-      </w:r>
-      <w:proofErr w:type="spellEnd"/>
-      <w:r>
-        <w:t>), but are depend</w:t>
+        <w:t>In addition WM-inhomogeneities, GM intensity can vary for different regions such as the motor cortex, the basal ganglia, or the occipital lobe. These changes have an anatomical background (e.g. iron content, myelenization), but are depend</w:t>
       </w:r>
       <w:r>
         <w:t>ent</w:t>
       </w:r>
       <w:r>
-        <w:t xml:space="preserve"> on the MR-protocol and often lead to GM-underestimations at higher intensities and CSF-overestimations at lower intensities. Therefore, a local intensity transformation of all tissue classes is used to reduce these effects in the image before the final AMAP segmentation. The strength of the changes is controlled by the </w:t>
-      </w:r>
-      <w:proofErr w:type="spellStart"/>
-      <w:r>
-        <w:t>LASstr</w:t>
-      </w:r>
-      <w:proofErr w:type="spellEnd"/>
-      <w:r>
-        <w:t xml:space="preserve"> parameter, with 0 for no LAS, small values (0.01-0.5) for small adjustments, 0.5 for medium adjustments (default), and higher values (0.5-1) for strong adjustments. </w:t>
+        <w:t xml:space="preserve"> on the MR-protocol and often lead to GM-underestimations at higher intensities and CSF-overestimations at lower intensities. Therefore, a local intensity transformation of all tissue classes is used to reduce these effects in the image before the final AMAP segmentation. The strength of the changes is controlled by the LASstr parameter, with 0 for no LAS, small values (0.01-0.5) for small adjustments, 0.5 for medium adjustments (default), and higher values (0.5-1) for strong adjustments. </w:t>
       </w:r>
     </w:p>
     <w:p/>
@@ -35952,15 +34601,7 @@
         <w:t xml:space="preserve">constantly </w:t>
       </w:r>
       <w:r>
-        <w:t>used in the sense of the classical Unified Segmentation approach (</w:t>
-      </w:r>
-      <w:proofErr w:type="spellStart"/>
-      <w:r>
-        <w:t>Ashburner</w:t>
-      </w:r>
-      <w:proofErr w:type="spellEnd"/>
-      <w:r>
-        <w:t xml:space="preserve"> et. al. 2005), but</w:t>
+        <w:t>used in the sense of the classical Unified Segmentation approach (Ashburner et. al. 2005), but</w:t>
       </w:r>
       <w:r>
         <w:t xml:space="preserve"> only for spatial normalization, </w:t>
@@ -35978,15 +34619,7 @@
         <w:t>subsequent</w:t>
       </w:r>
       <w:r>
-        <w:t xml:space="preserve"> AMAP estimation is adaptive in the sense that local variations of the parameters (i.e., means and variance) are modelled as slowly varying spatial functions (</w:t>
-      </w:r>
-      <w:proofErr w:type="spellStart"/>
-      <w:r>
-        <w:t>Rajapakse</w:t>
-      </w:r>
-      <w:proofErr w:type="spellEnd"/>
-      <w:r>
-        <w:t xml:space="preserve"> et al. 1997). This </w:t>
+        <w:t xml:space="preserve"> AMAP estimation is adaptive in the sense that local variations of the parameters (i.e., means and variance) are modelled as slowly varying spatial functions (Rajapakse et al. 1997). This </w:t>
       </w:r>
       <w:r>
         <w:t xml:space="preserve">accounts </w:t>
@@ -36038,15 +34671,7 @@
         <w:t>a maximum of</w:t>
       </w:r>
       <w:r>
-        <w:t xml:space="preserve"> two tissue types (</w:t>
-      </w:r>
-      <w:proofErr w:type="spellStart"/>
-      <w:r>
-        <w:t>Tohka</w:t>
-      </w:r>
-      <w:proofErr w:type="spellEnd"/>
-      <w:r>
-        <w:t xml:space="preserve"> et al. 2004). We </w:t>
+        <w:t xml:space="preserve"> two tissue types (Tohka et al. 2004). We </w:t>
       </w:r>
       <w:r>
         <w:t>begin</w:t>
@@ -36141,7 +34766,6 @@
         <w:rPr>
           <w:i/>
         </w:rPr>
-        <w:lastRenderedPageBreak/>
         <w:t>Skull-Stripping</w:t>
       </w:r>
     </w:p>
@@ -36230,15 +34854,7 @@
     </w:p>
     <w:p>
       <w:r>
-        <w:t xml:space="preserve">CAT12 includes a new cleanup routine that uses morphological, distance and smoothing operations to remove the remaining meninges after the final segmentation. The strength of the cleanup is controlled by the </w:t>
-      </w:r>
-      <w:proofErr w:type="spellStart"/>
-      <w:r>
-        <w:t>cleanupstr</w:t>
-      </w:r>
-      <w:proofErr w:type="spellEnd"/>
-      <w:r>
-        <w:t xml:space="preserve"> parameter, with 0 for no cleanup, low values &lt;0.5 for light cleanup, 0.5 for medium cleanup (default), and 1 for strong cleanup.</w:t>
+        <w:t>CAT12 includes a new cleanup routine that uses morphological, distance and smoothing operations to remove the remaining meninges after the final segmentation. The strength of the cleanup is controlled by the cleanupstr parameter, with 0 for no cleanup, low values &lt;0.5 for light cleanup, 0.5 for medium cleanup (default), and 1 for strong cleanup.</w:t>
       </w:r>
     </w:p>
     <w:p>
@@ -36293,34 +34909,10 @@
         <w:t>DARTEL</w:t>
       </w:r>
       <w:r>
-        <w:t xml:space="preserve"> (</w:t>
-      </w:r>
-      <w:proofErr w:type="spellStart"/>
-      <w:r>
-        <w:t>Ashburner</w:t>
-      </w:r>
-      <w:proofErr w:type="spellEnd"/>
-      <w:r>
-        <w:t xml:space="preserve"> 2007) </w:t>
-      </w:r>
-      <w:r>
-        <w:t>and Geodesic Shooting (</w:t>
-      </w:r>
-      <w:proofErr w:type="spellStart"/>
-      <w:r>
-        <w:t>Ashburner</w:t>
-      </w:r>
-      <w:proofErr w:type="spellEnd"/>
-      <w:r>
-        <w:t xml:space="preserve"> &amp; </w:t>
-      </w:r>
-      <w:proofErr w:type="spellStart"/>
-      <w:r>
-        <w:t>Friston</w:t>
-      </w:r>
-      <w:proofErr w:type="spellEnd"/>
-      <w:r>
-        <w:t xml:space="preserve"> 2011) normalization </w:t>
+        <w:t xml:space="preserve"> (Ashburner 2007) </w:t>
+      </w:r>
+      <w:r>
+        <w:t xml:space="preserve">and Geodesic Shooting (Ashburner &amp; Friston 2011) normalization </w:t>
       </w:r>
       <w:r>
         <w:t xml:space="preserve">into the toolbox by already existing </w:t>
@@ -36461,7 +35053,6 @@
         <w:rPr>
           <w:b/>
         </w:rPr>
-        <w:lastRenderedPageBreak/>
         <w:t>References</w:t>
       </w:r>
     </w:p>
@@ -36484,23 +35075,7 @@
           <w:color w:val="000000"/>
           <w:sz w:val="22"/>
         </w:rPr>
-        <w:t xml:space="preserve">J. </w:t>
-      </w:r>
-      <w:proofErr w:type="spellStart"/>
-      <w:r>
-        <w:rPr>
-          <w:color w:val="000000"/>
-          <w:sz w:val="22"/>
-        </w:rPr>
-        <w:t>Ashburner</w:t>
-      </w:r>
-      <w:proofErr w:type="spellEnd"/>
-      <w:r>
-        <w:rPr>
-          <w:color w:val="000000"/>
-          <w:sz w:val="22"/>
-        </w:rPr>
-        <w:t xml:space="preserve"> (2005): </w:t>
+        <w:t xml:space="preserve">J. Ashburner (2005): </w:t>
       </w:r>
       <w:hyperlink r:id="rId31" w:history="1">
         <w:r>
@@ -36562,21 +35137,7 @@
         <w:rPr>
           <w:sz w:val="22"/>
         </w:rPr>
-        <w:t xml:space="preserve">J. </w:t>
-      </w:r>
-      <w:proofErr w:type="spellStart"/>
-      <w:r>
-        <w:rPr>
-          <w:sz w:val="22"/>
-        </w:rPr>
-        <w:t>Ashburner</w:t>
-      </w:r>
-      <w:proofErr w:type="spellEnd"/>
-      <w:r>
-        <w:rPr>
-          <w:sz w:val="22"/>
-        </w:rPr>
-        <w:t xml:space="preserve"> (2007): </w:t>
+        <w:t xml:space="preserve">J. Ashburner (2007): </w:t>
       </w:r>
       <w:hyperlink r:id="rId32" w:history="1">
         <w:r>
@@ -36629,35 +35190,7 @@
         <w:rPr>
           <w:sz w:val="22"/>
         </w:rPr>
-        <w:t xml:space="preserve">J. </w:t>
-      </w:r>
-      <w:proofErr w:type="spellStart"/>
-      <w:r>
-        <w:rPr>
-          <w:sz w:val="22"/>
-        </w:rPr>
-        <w:t>Ashburner</w:t>
-      </w:r>
-      <w:proofErr w:type="spellEnd"/>
-      <w:r>
-        <w:rPr>
-          <w:sz w:val="22"/>
-        </w:rPr>
-        <w:t xml:space="preserve"> (2011): Diffeomorphic registration using geodesic shooting and Gauss–Newton </w:t>
-      </w:r>
-      <w:proofErr w:type="spellStart"/>
-      <w:r>
-        <w:rPr>
-          <w:sz w:val="22"/>
-        </w:rPr>
-        <w:t>optimisation</w:t>
-      </w:r>
-      <w:proofErr w:type="spellEnd"/>
-      <w:r>
-        <w:rPr>
-          <w:sz w:val="22"/>
-        </w:rPr>
-        <w:t>. Neuroimage 55(3):954-967.</w:t>
+        <w:t>J. Ashburner (2011): Diffeomorphic registration using geodesic shooting and Gauss–Newton optimisation. Neuroimage 55(3):954-967.</w:t>
       </w:r>
     </w:p>
     <w:p>
@@ -36676,9 +35209,15 @@
           <w:shd w:val="clear" w:color="auto" w:fill="FFFFFF"/>
           <w:lang w:eastAsia="de-DE"/>
         </w:rPr>
-        <w:t xml:space="preserve">E. </w:t>
-      </w:r>
-      <w:proofErr w:type="spellStart"/>
+        <w:t>E. Luders, P.M. Thompson, K.L. Narr, A.W. Toga, L. Jancke,</w:t>
+      </w:r>
+      <w:r>
+        <w:rPr>
+          <w:sz w:val="22"/>
+          <w:lang w:eastAsia="de-DE"/>
+        </w:rPr>
+        <w:t> </w:t>
+      </w:r>
       <w:r>
         <w:rPr>
           <w:sz w:val="22"/>
@@ -36686,9 +35225,24 @@
           <w:shd w:val="clear" w:color="auto" w:fill="FFFFFF"/>
           <w:lang w:eastAsia="de-DE"/>
         </w:rPr>
-        <w:t>Luders</w:t>
-      </w:r>
-      <w:proofErr w:type="spellEnd"/>
+        <w:t>C. Gaser (2006): A curvature-based approach to estimate local gyrification on the cortical surface.</w:t>
+      </w:r>
+      <w:r>
+        <w:rPr>
+          <w:sz w:val="22"/>
+          <w:szCs w:val="17"/>
+          <w:lang w:eastAsia="de-DE"/>
+        </w:rPr>
+        <w:t xml:space="preserve"> </w:t>
+      </w:r>
+      <w:r>
+        <w:rPr>
+          <w:i/>
+          <w:sz w:val="22"/>
+          <w:lang w:eastAsia="de-DE"/>
+        </w:rPr>
+        <w:t>Neuroimage</w:t>
+      </w:r>
       <w:r>
         <w:rPr>
           <w:sz w:val="22"/>
@@ -36696,9 +35250,23 @@
           <w:shd w:val="clear" w:color="auto" w:fill="FFFFFF"/>
           <w:lang w:eastAsia="de-DE"/>
         </w:rPr>
-        <w:t xml:space="preserve">, P.M. Thompson, K.L. </w:t>
-      </w:r>
-      <w:proofErr w:type="spellStart"/>
+        <w:t>,</w:t>
+      </w:r>
+      <w:r>
+        <w:rPr>
+          <w:sz w:val="22"/>
+          <w:lang w:eastAsia="de-DE"/>
+        </w:rPr>
+        <w:t> </w:t>
+      </w:r>
+      <w:r>
+        <w:rPr>
+          <w:b/>
+          <w:sz w:val="22"/>
+          <w:lang w:eastAsia="de-DE"/>
+        </w:rPr>
+        <w:t>29(4)</w:t>
+      </w:r>
       <w:r>
         <w:rPr>
           <w:sz w:val="22"/>
@@ -36706,9 +35274,18 @@
           <w:shd w:val="clear" w:color="auto" w:fill="FFFFFF"/>
           <w:lang w:eastAsia="de-DE"/>
         </w:rPr>
-        <w:t>Narr</w:t>
-      </w:r>
-      <w:proofErr w:type="spellEnd"/>
+        <w:t>: 1224-30.</w:t>
+      </w:r>
+    </w:p>
+    <w:p>
+      <w:pPr>
+        <w:jc w:val="left"/>
+        <w:rPr>
+          <w:sz w:val="22"/>
+          <w:szCs w:val="20"/>
+          <w:lang w:eastAsia="de-DE"/>
+        </w:rPr>
+      </w:pPr>
       <w:r>
         <w:rPr>
           <w:sz w:val="22"/>
@@ -36716,9 +35293,24 @@
           <w:shd w:val="clear" w:color="auto" w:fill="FFFFFF"/>
           <w:lang w:eastAsia="de-DE"/>
         </w:rPr>
-        <w:t xml:space="preserve">, A.W. Toga, L. </w:t>
-      </w:r>
-      <w:proofErr w:type="spellStart"/>
+        <w:t>C. Gaser, H.-P. Volz, S. Kiebel, S. Riehemann, H. Sauer (1999): Detecting structural changes in whole brain based on nonlinear deformations – application to schizophrenia research.</w:t>
+      </w:r>
+      <w:r>
+        <w:rPr>
+          <w:sz w:val="22"/>
+          <w:szCs w:val="17"/>
+          <w:lang w:eastAsia="de-DE"/>
+        </w:rPr>
+        <w:t xml:space="preserve"> </w:t>
+      </w:r>
+      <w:r>
+        <w:rPr>
+          <w:i/>
+          <w:sz w:val="22"/>
+          <w:lang w:eastAsia="de-DE"/>
+        </w:rPr>
+        <w:t>Neuroimage</w:t>
+      </w:r>
       <w:r>
         <w:rPr>
           <w:sz w:val="22"/>
@@ -36726,9 +35318,23 @@
           <w:shd w:val="clear" w:color="auto" w:fill="FFFFFF"/>
           <w:lang w:eastAsia="de-DE"/>
         </w:rPr>
-        <w:t>Jancke</w:t>
-      </w:r>
-      <w:proofErr w:type="spellEnd"/>
+        <w:t>,</w:t>
+      </w:r>
+      <w:r>
+        <w:rPr>
+          <w:sz w:val="22"/>
+          <w:lang w:eastAsia="de-DE"/>
+        </w:rPr>
+        <w:t> </w:t>
+      </w:r>
+      <w:r>
+        <w:rPr>
+          <w:b/>
+          <w:sz w:val="22"/>
+          <w:lang w:eastAsia="de-DE"/>
+        </w:rPr>
+        <w:t>10</w:t>
+      </w:r>
       <w:r>
         <w:rPr>
           <w:sz w:val="22"/>
@@ -36736,15 +35342,18 @@
           <w:shd w:val="clear" w:color="auto" w:fill="FFFFFF"/>
           <w:lang w:eastAsia="de-DE"/>
         </w:rPr>
-        <w:t>,</w:t>
-      </w:r>
-      <w:r>
-        <w:rPr>
-          <w:sz w:val="22"/>
+        <w:t>:107-113.</w:t>
+      </w:r>
+    </w:p>
+    <w:p>
+      <w:pPr>
+        <w:jc w:val="left"/>
+        <w:rPr>
+          <w:sz w:val="22"/>
+          <w:szCs w:val="20"/>
           <w:lang w:eastAsia="de-DE"/>
         </w:rPr>
-        <w:t> </w:t>
-      </w:r>
+      </w:pPr>
       <w:r>
         <w:rPr>
           <w:sz w:val="22"/>
@@ -36752,7 +35361,7 @@
           <w:shd w:val="clear" w:color="auto" w:fill="FFFFFF"/>
           <w:lang w:eastAsia="de-DE"/>
         </w:rPr>
-        <w:t>C. Gaser (2006): A curvature-based approach to estimate local gyrification on the cortical surface.</w:t>
+        <w:t>C. Gaser, I. Nenadic, B. Buchsbaum, E. Hazlett, M. S. Buchsbaum (2001): Deformation-based morphometry and its relation to conventional volumetry of brain lateral ventricles in MRI.</w:t>
       </w:r>
       <w:r>
         <w:rPr>
@@ -36792,7 +35401,7 @@
           <w:sz w:val="22"/>
           <w:lang w:eastAsia="de-DE"/>
         </w:rPr>
-        <w:t>29(4)</w:t>
+        <w:t>13</w:t>
       </w:r>
       <w:r>
         <w:rPr>
@@ -36801,28 +35410,19 @@
           <w:shd w:val="clear" w:color="auto" w:fill="FFFFFF"/>
           <w:lang w:eastAsia="de-DE"/>
         </w:rPr>
-        <w:t>: 1224-30.</w:t>
-      </w:r>
-    </w:p>
-    <w:p>
-      <w:pPr>
-        <w:jc w:val="left"/>
-        <w:rPr>
-          <w:sz w:val="22"/>
-          <w:szCs w:val="20"/>
-          <w:lang w:eastAsia="de-DE"/>
-        </w:rPr>
-      </w:pPr>
-      <w:r>
+        <w:t>:1140-1145.</w:t>
+      </w:r>
+    </w:p>
+    <w:p>
+      <w:pPr>
+        <w:spacing w:after="0"/>
         <w:rPr>
           <w:sz w:val="22"/>
           <w:szCs w:val="17"/>
           <w:shd w:val="clear" w:color="auto" w:fill="FFFFFF"/>
           <w:lang w:eastAsia="de-DE"/>
         </w:rPr>
-        <w:t xml:space="preserve">C. Gaser, H.-P. Volz, S. </w:t>
-      </w:r>
-      <w:proofErr w:type="spellStart"/>
+      </w:pPr>
       <w:r>
         <w:rPr>
           <w:sz w:val="22"/>
@@ -36830,274 +35430,7 @@
           <w:shd w:val="clear" w:color="auto" w:fill="FFFFFF"/>
           <w:lang w:eastAsia="de-DE"/>
         </w:rPr>
-        <w:t>Kiebel</w:t>
-      </w:r>
-      <w:proofErr w:type="spellEnd"/>
-      <w:r>
-        <w:rPr>
-          <w:sz w:val="22"/>
-          <w:szCs w:val="17"/>
-          <w:shd w:val="clear" w:color="auto" w:fill="FFFFFF"/>
-          <w:lang w:eastAsia="de-DE"/>
-        </w:rPr>
-        <w:t xml:space="preserve">, S. </w:t>
-      </w:r>
-      <w:proofErr w:type="spellStart"/>
-      <w:r>
-        <w:rPr>
-          <w:sz w:val="22"/>
-          <w:szCs w:val="17"/>
-          <w:shd w:val="clear" w:color="auto" w:fill="FFFFFF"/>
-          <w:lang w:eastAsia="de-DE"/>
-        </w:rPr>
-        <w:t>Riehemann</w:t>
-      </w:r>
-      <w:proofErr w:type="spellEnd"/>
-      <w:r>
-        <w:rPr>
-          <w:sz w:val="22"/>
-          <w:szCs w:val="17"/>
-          <w:shd w:val="clear" w:color="auto" w:fill="FFFFFF"/>
-          <w:lang w:eastAsia="de-DE"/>
-        </w:rPr>
-        <w:t>, H. Sauer (1999): Detecting structural changes in whole brain based on nonlinear deformations – application to schizophrenia research.</w:t>
-      </w:r>
-      <w:r>
-        <w:rPr>
-          <w:sz w:val="22"/>
-          <w:szCs w:val="17"/>
-          <w:lang w:eastAsia="de-DE"/>
-        </w:rPr>
-        <w:t xml:space="preserve"> </w:t>
-      </w:r>
-      <w:r>
-        <w:rPr>
-          <w:i/>
-          <w:sz w:val="22"/>
-          <w:lang w:eastAsia="de-DE"/>
-        </w:rPr>
-        <w:t>Neuroimage</w:t>
-      </w:r>
-      <w:r>
-        <w:rPr>
-          <w:sz w:val="22"/>
-          <w:szCs w:val="17"/>
-          <w:shd w:val="clear" w:color="auto" w:fill="FFFFFF"/>
-          <w:lang w:eastAsia="de-DE"/>
-        </w:rPr>
-        <w:t>,</w:t>
-      </w:r>
-      <w:r>
-        <w:rPr>
-          <w:sz w:val="22"/>
-          <w:lang w:eastAsia="de-DE"/>
-        </w:rPr>
-        <w:t> </w:t>
-      </w:r>
-      <w:r>
-        <w:rPr>
-          <w:b/>
-          <w:sz w:val="22"/>
-          <w:lang w:eastAsia="de-DE"/>
-        </w:rPr>
-        <w:t>10</w:t>
-      </w:r>
-      <w:r>
-        <w:rPr>
-          <w:sz w:val="22"/>
-          <w:szCs w:val="17"/>
-          <w:shd w:val="clear" w:color="auto" w:fill="FFFFFF"/>
-          <w:lang w:eastAsia="de-DE"/>
-        </w:rPr>
-        <w:t>:107-113.</w:t>
-      </w:r>
-    </w:p>
-    <w:p>
-      <w:pPr>
-        <w:jc w:val="left"/>
-        <w:rPr>
-          <w:sz w:val="22"/>
-          <w:szCs w:val="20"/>
-          <w:lang w:eastAsia="de-DE"/>
-        </w:rPr>
-      </w:pPr>
-      <w:r>
-        <w:rPr>
-          <w:sz w:val="22"/>
-          <w:szCs w:val="17"/>
-          <w:shd w:val="clear" w:color="auto" w:fill="FFFFFF"/>
-          <w:lang w:eastAsia="de-DE"/>
-        </w:rPr>
-        <w:t xml:space="preserve">C. Gaser, I. </w:t>
-      </w:r>
-      <w:proofErr w:type="spellStart"/>
-      <w:r>
-        <w:rPr>
-          <w:sz w:val="22"/>
-          <w:szCs w:val="17"/>
-          <w:shd w:val="clear" w:color="auto" w:fill="FFFFFF"/>
-          <w:lang w:eastAsia="de-DE"/>
-        </w:rPr>
-        <w:t>Nenadic</w:t>
-      </w:r>
-      <w:proofErr w:type="spellEnd"/>
-      <w:r>
-        <w:rPr>
-          <w:sz w:val="22"/>
-          <w:szCs w:val="17"/>
-          <w:shd w:val="clear" w:color="auto" w:fill="FFFFFF"/>
-          <w:lang w:eastAsia="de-DE"/>
-        </w:rPr>
-        <w:t xml:space="preserve">, B. </w:t>
-      </w:r>
-      <w:proofErr w:type="spellStart"/>
-      <w:r>
-        <w:rPr>
-          <w:sz w:val="22"/>
-          <w:szCs w:val="17"/>
-          <w:shd w:val="clear" w:color="auto" w:fill="FFFFFF"/>
-          <w:lang w:eastAsia="de-DE"/>
-        </w:rPr>
-        <w:t>Buchsbaum</w:t>
-      </w:r>
-      <w:proofErr w:type="spellEnd"/>
-      <w:r>
-        <w:rPr>
-          <w:sz w:val="22"/>
-          <w:szCs w:val="17"/>
-          <w:shd w:val="clear" w:color="auto" w:fill="FFFFFF"/>
-          <w:lang w:eastAsia="de-DE"/>
-        </w:rPr>
-        <w:t xml:space="preserve">, E. Hazlett, M. S. </w:t>
-      </w:r>
-      <w:proofErr w:type="spellStart"/>
-      <w:r>
-        <w:rPr>
-          <w:sz w:val="22"/>
-          <w:szCs w:val="17"/>
-          <w:shd w:val="clear" w:color="auto" w:fill="FFFFFF"/>
-          <w:lang w:eastAsia="de-DE"/>
-        </w:rPr>
-        <w:t>Buchsbaum</w:t>
-      </w:r>
-      <w:proofErr w:type="spellEnd"/>
-      <w:r>
-        <w:rPr>
-          <w:sz w:val="22"/>
-          <w:szCs w:val="17"/>
-          <w:shd w:val="clear" w:color="auto" w:fill="FFFFFF"/>
-          <w:lang w:eastAsia="de-DE"/>
-        </w:rPr>
-        <w:t xml:space="preserve"> (2001): Deformation-based morphometry and its relation to conventional </w:t>
-      </w:r>
-      <w:proofErr w:type="spellStart"/>
-      <w:r>
-        <w:rPr>
-          <w:sz w:val="22"/>
-          <w:szCs w:val="17"/>
-          <w:shd w:val="clear" w:color="auto" w:fill="FFFFFF"/>
-          <w:lang w:eastAsia="de-DE"/>
-        </w:rPr>
-        <w:t>volumetry</w:t>
-      </w:r>
-      <w:proofErr w:type="spellEnd"/>
-      <w:r>
-        <w:rPr>
-          <w:sz w:val="22"/>
-          <w:szCs w:val="17"/>
-          <w:shd w:val="clear" w:color="auto" w:fill="FFFFFF"/>
-          <w:lang w:eastAsia="de-DE"/>
-        </w:rPr>
-        <w:t xml:space="preserve"> of brain lateral ventricles in MRI.</w:t>
-      </w:r>
-      <w:r>
-        <w:rPr>
-          <w:sz w:val="22"/>
-          <w:szCs w:val="17"/>
-          <w:lang w:eastAsia="de-DE"/>
-        </w:rPr>
-        <w:t xml:space="preserve"> </w:t>
-      </w:r>
-      <w:r>
-        <w:rPr>
-          <w:i/>
-          <w:sz w:val="22"/>
-          <w:lang w:eastAsia="de-DE"/>
-        </w:rPr>
-        <w:t>Neuroimage</w:t>
-      </w:r>
-      <w:r>
-        <w:rPr>
-          <w:sz w:val="22"/>
-          <w:szCs w:val="17"/>
-          <w:shd w:val="clear" w:color="auto" w:fill="FFFFFF"/>
-          <w:lang w:eastAsia="de-DE"/>
-        </w:rPr>
-        <w:t>,</w:t>
-      </w:r>
-      <w:r>
-        <w:rPr>
-          <w:sz w:val="22"/>
-          <w:lang w:eastAsia="de-DE"/>
-        </w:rPr>
-        <w:t> </w:t>
-      </w:r>
-      <w:r>
-        <w:rPr>
-          <w:b/>
-          <w:sz w:val="22"/>
-          <w:lang w:eastAsia="de-DE"/>
-        </w:rPr>
-        <w:t>13</w:t>
-      </w:r>
-      <w:r>
-        <w:rPr>
-          <w:sz w:val="22"/>
-          <w:szCs w:val="17"/>
-          <w:shd w:val="clear" w:color="auto" w:fill="FFFFFF"/>
-          <w:lang w:eastAsia="de-DE"/>
-        </w:rPr>
-        <w:t>:1140-1145.</w:t>
-      </w:r>
-    </w:p>
-    <w:p>
-      <w:pPr>
-        <w:spacing w:after="0"/>
-        <w:rPr>
-          <w:sz w:val="22"/>
-          <w:szCs w:val="17"/>
-          <w:shd w:val="clear" w:color="auto" w:fill="FFFFFF"/>
-          <w:lang w:eastAsia="de-DE"/>
-        </w:rPr>
-      </w:pPr>
-      <w:r>
-        <w:rPr>
-          <w:sz w:val="22"/>
-          <w:szCs w:val="17"/>
-          <w:shd w:val="clear" w:color="auto" w:fill="FFFFFF"/>
-          <w:lang w:eastAsia="de-DE"/>
-        </w:rPr>
-        <w:t xml:space="preserve">C. Gaser, R. </w:t>
-      </w:r>
-      <w:proofErr w:type="spellStart"/>
-      <w:r>
-        <w:rPr>
-          <w:sz w:val="22"/>
-          <w:szCs w:val="17"/>
-          <w:shd w:val="clear" w:color="auto" w:fill="FFFFFF"/>
-          <w:lang w:eastAsia="de-DE"/>
-        </w:rPr>
-        <w:t>Dahnke</w:t>
-      </w:r>
-      <w:proofErr w:type="spellEnd"/>
-      <w:r>
-        <w:rPr>
-          <w:sz w:val="22"/>
-          <w:szCs w:val="17"/>
-          <w:shd w:val="clear" w:color="auto" w:fill="FFFFFF"/>
-          <w:lang w:eastAsia="de-DE"/>
-        </w:rPr>
-        <w:t xml:space="preserve"> (2016). CAT - A Computational Anatomy Toolbox for the Analysis of Structural MRI Data.</w:t>
+        <w:t>C. Gaser, R. Dahnke (2016). CAT - A Computational Anatomy Toolbox for the Analysis of Structural MRI Data.</w:t>
       </w:r>
       <w:r>
         <w:rPr>
@@ -37154,9 +35487,15 @@
           <w:shd w:val="clear" w:color="auto" w:fill="FFFFFF"/>
           <w:lang w:eastAsia="de-DE"/>
         </w:rPr>
-        <w:t xml:space="preserve">R. </w:t>
-      </w:r>
-      <w:proofErr w:type="spellStart"/>
+        <w:t>R. Dahnke, R. Yotter,</w:t>
+      </w:r>
+      <w:r>
+        <w:rPr>
+          <w:sz w:val="22"/>
+          <w:lang w:eastAsia="de-DE"/>
+        </w:rPr>
+        <w:t> </w:t>
+      </w:r>
       <w:r>
         <w:rPr>
           <w:sz w:val="22"/>
@@ -37164,9 +35503,16 @@
           <w:shd w:val="clear" w:color="auto" w:fill="FFFFFF"/>
           <w:lang w:eastAsia="de-DE"/>
         </w:rPr>
-        <w:t>Dahnke</w:t>
-      </w:r>
-      <w:proofErr w:type="spellEnd"/>
+        <w:t>C. Gaser (2012a).</w:t>
+      </w:r>
+      <w:r>
+        <w:rPr>
+          <w:sz w:val="22"/>
+          <w:szCs w:val="17"/>
+          <w:lang w:eastAsia="de-DE"/>
+        </w:rPr>
+        <w:t xml:space="preserve"> </w:t>
+      </w:r>
       <w:r>
         <w:rPr>
           <w:sz w:val="22"/>
@@ -37174,9 +35520,24 @@
           <w:shd w:val="clear" w:color="auto" w:fill="FFFFFF"/>
           <w:lang w:eastAsia="de-DE"/>
         </w:rPr>
-        <w:t xml:space="preserve">, R. </w:t>
-      </w:r>
-      <w:proofErr w:type="spellStart"/>
+        <w:t>Cortical thickness and central surface estimation.</w:t>
+      </w:r>
+      <w:r>
+        <w:rPr>
+          <w:sz w:val="22"/>
+          <w:szCs w:val="17"/>
+          <w:lang w:eastAsia="de-DE"/>
+        </w:rPr>
+        <w:t xml:space="preserve"> </w:t>
+      </w:r>
+      <w:r>
+        <w:rPr>
+          <w:i/>
+          <w:sz w:val="22"/>
+          <w:lang w:eastAsia="de-DE"/>
+        </w:rPr>
+        <w:t>Neuroimage</w:t>
+      </w:r>
       <w:r>
         <w:rPr>
           <w:sz w:val="22"/>
@@ -37184,9 +35545,23 @@
           <w:shd w:val="clear" w:color="auto" w:fill="FFFFFF"/>
           <w:lang w:eastAsia="de-DE"/>
         </w:rPr>
-        <w:t>Yotter</w:t>
-      </w:r>
-      <w:proofErr w:type="spellEnd"/>
+        <w:t>,</w:t>
+      </w:r>
+      <w:r>
+        <w:rPr>
+          <w:sz w:val="22"/>
+          <w:lang w:eastAsia="de-DE"/>
+        </w:rPr>
+        <w:t> </w:t>
+      </w:r>
+      <w:r>
+        <w:rPr>
+          <w:b/>
+          <w:sz w:val="22"/>
+          <w:lang w:eastAsia="de-DE"/>
+        </w:rPr>
+        <w:t>65</w:t>
+      </w:r>
       <w:r>
         <w:rPr>
           <w:sz w:val="22"/>
@@ -37194,32 +35569,19 @@
           <w:shd w:val="clear" w:color="auto" w:fill="FFFFFF"/>
           <w:lang w:eastAsia="de-DE"/>
         </w:rPr>
-        <w:t>,</w:t>
-      </w:r>
-      <w:r>
-        <w:rPr>
-          <w:sz w:val="22"/>
-          <w:lang w:eastAsia="de-DE"/>
-        </w:rPr>
-        <w:t> </w:t>
-      </w:r>
-      <w:r>
+        <w:t>: 336-348.</w:t>
+      </w:r>
+    </w:p>
+    <w:p>
+      <w:pPr>
+        <w:jc w:val="left"/>
         <w:rPr>
           <w:sz w:val="22"/>
           <w:szCs w:val="17"/>
           <w:shd w:val="clear" w:color="auto" w:fill="FFFFFF"/>
           <w:lang w:eastAsia="de-DE"/>
         </w:rPr>
-        <w:t>C. Gaser (2012a).</w:t>
-      </w:r>
-      <w:r>
-        <w:rPr>
-          <w:sz w:val="22"/>
-          <w:szCs w:val="17"/>
-          <w:lang w:eastAsia="de-DE"/>
-        </w:rPr>
-        <w:t xml:space="preserve"> </w:t>
-      </w:r>
+      </w:pPr>
       <w:r>
         <w:rPr>
           <w:sz w:val="22"/>
@@ -37227,96 +35589,7 @@
           <w:shd w:val="clear" w:color="auto" w:fill="FFFFFF"/>
           <w:lang w:eastAsia="de-DE"/>
         </w:rPr>
-        <w:t>Cortical thickness and central surface estimation.</w:t>
-      </w:r>
-      <w:r>
-        <w:rPr>
-          <w:sz w:val="22"/>
-          <w:szCs w:val="17"/>
-          <w:lang w:eastAsia="de-DE"/>
-        </w:rPr>
-        <w:t xml:space="preserve"> </w:t>
-      </w:r>
-      <w:r>
-        <w:rPr>
-          <w:i/>
-          <w:sz w:val="22"/>
-          <w:lang w:eastAsia="de-DE"/>
-        </w:rPr>
-        <w:t>Neuroimage</w:t>
-      </w:r>
-      <w:r>
-        <w:rPr>
-          <w:sz w:val="22"/>
-          <w:szCs w:val="17"/>
-          <w:shd w:val="clear" w:color="auto" w:fill="FFFFFF"/>
-          <w:lang w:eastAsia="de-DE"/>
-        </w:rPr>
-        <w:t>,</w:t>
-      </w:r>
-      <w:r>
-        <w:rPr>
-          <w:sz w:val="22"/>
-          <w:lang w:eastAsia="de-DE"/>
-        </w:rPr>
-        <w:t> </w:t>
-      </w:r>
-      <w:r>
-        <w:rPr>
-          <w:b/>
-          <w:sz w:val="22"/>
-          <w:lang w:eastAsia="de-DE"/>
-        </w:rPr>
-        <w:t>65</w:t>
-      </w:r>
-      <w:r>
-        <w:rPr>
-          <w:sz w:val="22"/>
-          <w:szCs w:val="17"/>
-          <w:shd w:val="clear" w:color="auto" w:fill="FFFFFF"/>
-          <w:lang w:eastAsia="de-DE"/>
-        </w:rPr>
-        <w:t>: 336-348.</w:t>
-      </w:r>
-    </w:p>
-    <w:p>
-      <w:pPr>
-        <w:jc w:val="left"/>
-        <w:rPr>
-          <w:sz w:val="22"/>
-          <w:szCs w:val="17"/>
-          <w:shd w:val="clear" w:color="auto" w:fill="FFFFFF"/>
-          <w:lang w:eastAsia="de-DE"/>
-        </w:rPr>
-      </w:pPr>
-      <w:r>
-        <w:rPr>
-          <w:sz w:val="22"/>
-          <w:szCs w:val="17"/>
-          <w:shd w:val="clear" w:color="auto" w:fill="FFFFFF"/>
-          <w:lang w:eastAsia="de-DE"/>
-        </w:rPr>
-        <w:t xml:space="preserve">R. </w:t>
-      </w:r>
-      <w:proofErr w:type="spellStart"/>
-      <w:r>
-        <w:rPr>
-          <w:sz w:val="22"/>
-          <w:szCs w:val="17"/>
-          <w:shd w:val="clear" w:color="auto" w:fill="FFFFFF"/>
-          <w:lang w:eastAsia="de-DE"/>
-        </w:rPr>
-        <w:t>Dahnke</w:t>
-      </w:r>
-      <w:proofErr w:type="spellEnd"/>
-      <w:r>
-        <w:rPr>
-          <w:sz w:val="22"/>
-          <w:szCs w:val="17"/>
-          <w:shd w:val="clear" w:color="auto" w:fill="FFFFFF"/>
-          <w:lang w:eastAsia="de-DE"/>
-        </w:rPr>
-        <w:t>, G. Ziegler,</w:t>
+        <w:t>R. Dahnke, G. Ziegler,</w:t>
       </w:r>
       <w:r>
         <w:rPr>
@@ -37405,43 +35678,7 @@
           <w:sz w:val="22"/>
           <w:szCs w:val="24"/>
         </w:rPr>
-        <w:t xml:space="preserve">R. Desai, E. </w:t>
-      </w:r>
-      <w:proofErr w:type="spellStart"/>
-      <w:r>
-        <w:rPr>
-          <w:rFonts w:ascii="Calibri" w:hAnsi="Calibri"/>
-          <w:sz w:val="22"/>
-          <w:szCs w:val="24"/>
-        </w:rPr>
-        <w:t>Liebenthal</w:t>
-      </w:r>
-      <w:proofErr w:type="spellEnd"/>
-      <w:r>
-        <w:rPr>
-          <w:rFonts w:ascii="Calibri" w:hAnsi="Calibri"/>
-          <w:sz w:val="22"/>
-          <w:szCs w:val="24"/>
-        </w:rPr>
-        <w:t xml:space="preserve">, E.T. </w:t>
-      </w:r>
-      <w:proofErr w:type="spellStart"/>
-      <w:r>
-        <w:rPr>
-          <w:rFonts w:ascii="Calibri" w:hAnsi="Calibri"/>
-          <w:sz w:val="22"/>
-          <w:szCs w:val="24"/>
-        </w:rPr>
-        <w:t>Possing</w:t>
-      </w:r>
-      <w:proofErr w:type="spellEnd"/>
-      <w:r>
-        <w:rPr>
-          <w:rFonts w:ascii="Calibri" w:hAnsi="Calibri"/>
-          <w:sz w:val="22"/>
-          <w:szCs w:val="24"/>
-        </w:rPr>
-        <w:t xml:space="preserve">, E. Waldron, J.R. Binder (2005): Volumetric vs. surface-based alignment for localization of auditory cortex activation. </w:t>
+        <w:t xml:space="preserve">R. Desai, E. Liebenthal, E.T. Possing, E. Waldron, J.R. Binder (2005): Volumetric vs. surface-based alignment for localization of auditory cortex activation. </w:t>
       </w:r>
       <w:r>
         <w:rPr>
@@ -37494,79 +35731,7 @@
           <w:sz w:val="22"/>
           <w:szCs w:val="24"/>
         </w:rPr>
-        <w:t xml:space="preserve">C.D. Good, I.S. </w:t>
-      </w:r>
-      <w:proofErr w:type="spellStart"/>
-      <w:r>
-        <w:rPr>
-          <w:rFonts w:ascii="Calibri" w:hAnsi="Calibri"/>
-          <w:sz w:val="22"/>
-          <w:szCs w:val="24"/>
-        </w:rPr>
-        <w:t>Johnsrude</w:t>
-      </w:r>
-      <w:proofErr w:type="spellEnd"/>
-      <w:r>
-        <w:rPr>
-          <w:rFonts w:ascii="Calibri" w:hAnsi="Calibri"/>
-          <w:sz w:val="22"/>
-          <w:szCs w:val="24"/>
-        </w:rPr>
-        <w:t xml:space="preserve">, J. </w:t>
-      </w:r>
-      <w:proofErr w:type="spellStart"/>
-      <w:r>
-        <w:rPr>
-          <w:rFonts w:ascii="Calibri" w:hAnsi="Calibri"/>
-          <w:sz w:val="22"/>
-          <w:szCs w:val="24"/>
-        </w:rPr>
-        <w:t>Ashburner</w:t>
-      </w:r>
-      <w:proofErr w:type="spellEnd"/>
-      <w:r>
-        <w:rPr>
-          <w:rFonts w:ascii="Calibri" w:hAnsi="Calibri"/>
-          <w:sz w:val="22"/>
-          <w:szCs w:val="24"/>
-        </w:rPr>
-        <w:t xml:space="preserve">, R.N. Henson, K.J. </w:t>
-      </w:r>
-      <w:proofErr w:type="spellStart"/>
-      <w:r>
-        <w:rPr>
-          <w:rFonts w:ascii="Calibri" w:hAnsi="Calibri"/>
-          <w:sz w:val="22"/>
-          <w:szCs w:val="24"/>
-        </w:rPr>
-        <w:t>Friston</w:t>
-      </w:r>
-      <w:proofErr w:type="spellEnd"/>
-      <w:r>
-        <w:rPr>
-          <w:rFonts w:ascii="Calibri" w:hAnsi="Calibri"/>
-          <w:sz w:val="22"/>
-          <w:szCs w:val="24"/>
-        </w:rPr>
-        <w:t xml:space="preserve">, R.S. </w:t>
-      </w:r>
-      <w:proofErr w:type="spellStart"/>
-      <w:r>
-        <w:rPr>
-          <w:rFonts w:ascii="Calibri" w:hAnsi="Calibri"/>
-          <w:sz w:val="22"/>
-          <w:szCs w:val="24"/>
-        </w:rPr>
-        <w:t>Frackowiak</w:t>
-      </w:r>
-      <w:proofErr w:type="spellEnd"/>
-      <w:r>
-        <w:rPr>
-          <w:rFonts w:ascii="Calibri" w:hAnsi="Calibri"/>
-          <w:sz w:val="22"/>
-          <w:szCs w:val="24"/>
-        </w:rPr>
-        <w:t xml:space="preserve"> (2001): </w:t>
+        <w:t xml:space="preserve">C.D. Good, I.S. Johnsrude, J. Ashburner, R.N. Henson, K.J. Friston, R.S. Frackowiak (2001): </w:t>
       </w:r>
       <w:hyperlink r:id="rId35" w:history="1">
         <w:r>
@@ -37637,25 +35802,7 @@
           <w:sz w:val="22"/>
           <w:szCs w:val="24"/>
         </w:rPr>
-        <w:t xml:space="preserve">I.B. Malone, K.K. Leung, S. Clegg, J. Barnes, J.L. Whitwell, J. </w:t>
-      </w:r>
-      <w:proofErr w:type="spellStart"/>
-      <w:r>
-        <w:rPr>
-          <w:rFonts w:ascii="Calibri" w:hAnsi="Calibri"/>
-          <w:sz w:val="22"/>
-          <w:szCs w:val="24"/>
-        </w:rPr>
-        <w:t>Ashburner</w:t>
-      </w:r>
-      <w:proofErr w:type="spellEnd"/>
-      <w:r>
-        <w:rPr>
-          <w:rFonts w:ascii="Calibri" w:hAnsi="Calibri"/>
-          <w:sz w:val="22"/>
-          <w:szCs w:val="24"/>
-        </w:rPr>
-        <w:t xml:space="preserve">, N.C. Fox, G.R. Ridgway (2015): Accurate automatic estimation of total intracranial volume: a nuisance variable with less nuisance. </w:t>
+        <w:t xml:space="preserve">I.B. Malone, K.K. Leung, S. Clegg, J. Barnes, J.L. Whitwell, J. Ashburner, N.C. Fox, G.R. Ridgway (2015): Accurate automatic estimation of total intracranial volume: a nuisance variable with less nuisance. </w:t>
       </w:r>
       <w:r>
         <w:rPr>
@@ -37703,35 +35850,7 @@
         <w:rPr>
           <w:sz w:val="22"/>
         </w:rPr>
-        <w:t xml:space="preserve">J. </w:t>
-      </w:r>
-      <w:proofErr w:type="spellStart"/>
-      <w:r>
-        <w:rPr>
-          <w:sz w:val="22"/>
-        </w:rPr>
-        <w:t>Manjon</w:t>
-      </w:r>
-      <w:proofErr w:type="spellEnd"/>
-      <w:r>
-        <w:rPr>
-          <w:sz w:val="22"/>
-        </w:rPr>
-        <w:t>, P Coupe, L. Marti-</w:t>
-      </w:r>
-      <w:proofErr w:type="spellStart"/>
-      <w:r>
-        <w:rPr>
-          <w:sz w:val="22"/>
-        </w:rPr>
-        <w:t>Bonmati</w:t>
-      </w:r>
-      <w:proofErr w:type="spellEnd"/>
-      <w:r>
-        <w:rPr>
-          <w:sz w:val="22"/>
-        </w:rPr>
-        <w:t xml:space="preserve">, D.L. Collins, M. Robles (2010). </w:t>
+        <w:t xml:space="preserve">J. Manjon, P Coupe, L. Marti-Bonmati, D.L. Collins, M. Robles (2010). </w:t>
       </w:r>
       <w:hyperlink r:id="rId36" w:history="1">
         <w:r>
@@ -37791,58 +35910,16 @@
           <w:color w:val="000000"/>
           <w:sz w:val="22"/>
         </w:rPr>
-        <w:t xml:space="preserve">J.C. </w:t>
-      </w:r>
-      <w:proofErr w:type="spellStart"/>
-      <w:r>
-        <w:rPr>
+        <w:t xml:space="preserve">J.C. Rajapakse, J.N. Giedd, J.L. Rapoport (1997): Statistical Approach to Segmentation of Single-Channel Cerebral MR Images. </w:t>
+      </w:r>
+      <w:r>
+        <w:rPr>
+          <w:i/>
           <w:color w:val="000000"/>
           <w:sz w:val="22"/>
         </w:rPr>
-        <w:t>Rajapakse</w:t>
-      </w:r>
-      <w:proofErr w:type="spellEnd"/>
-      <w:r>
-        <w:rPr>
-          <w:color w:val="000000"/>
-          <w:sz w:val="22"/>
-        </w:rPr>
-        <w:t xml:space="preserve">, J.N. </w:t>
-      </w:r>
-      <w:proofErr w:type="spellStart"/>
-      <w:r>
-        <w:rPr>
-          <w:color w:val="000000"/>
-          <w:sz w:val="22"/>
-        </w:rPr>
-        <w:t>Giedd</w:t>
-      </w:r>
-      <w:proofErr w:type="spellEnd"/>
-      <w:r>
-        <w:rPr>
-          <w:color w:val="000000"/>
-          <w:sz w:val="22"/>
-        </w:rPr>
-        <w:t xml:space="preserve">, J.L. Rapoport (1997): Statistical Approach to Segmentation of Single-Channel Cerebral MR Images. </w:t>
-      </w:r>
-      <w:r>
-        <w:rPr>
-          <w:i/>
-          <w:color w:val="000000"/>
-          <w:sz w:val="22"/>
-        </w:rPr>
-        <w:t xml:space="preserve">IEEE Trans. Med. </w:t>
-      </w:r>
-      <w:proofErr w:type="spellStart"/>
-      <w:r>
-        <w:rPr>
-          <w:i/>
-          <w:color w:val="000000"/>
-          <w:sz w:val="22"/>
-        </w:rPr>
-        <w:t>Imag</w:t>
-      </w:r>
-      <w:proofErr w:type="spellEnd"/>
+        <w:t>IEEE Trans. Med. Imag</w:t>
+      </w:r>
       <w:r>
         <w:rPr>
           <w:color w:val="000000"/>
@@ -37878,39 +35955,7 @@
           <w:color w:val="000000"/>
           <w:sz w:val="22"/>
         </w:rPr>
-        <w:t xml:space="preserve">J. </w:t>
-      </w:r>
-      <w:proofErr w:type="spellStart"/>
-      <w:r>
-        <w:rPr>
-          <w:color w:val="000000"/>
-          <w:sz w:val="22"/>
-        </w:rPr>
-        <w:t>Tohka</w:t>
-      </w:r>
-      <w:proofErr w:type="spellEnd"/>
-      <w:r>
-        <w:rPr>
-          <w:color w:val="000000"/>
-          <w:sz w:val="22"/>
-        </w:rPr>
-        <w:t xml:space="preserve">, A. </w:t>
-      </w:r>
-      <w:proofErr w:type="spellStart"/>
-      <w:r>
-        <w:rPr>
-          <w:color w:val="000000"/>
-          <w:sz w:val="22"/>
-        </w:rPr>
-        <w:t>Zijdenbos</w:t>
-      </w:r>
-      <w:proofErr w:type="spellEnd"/>
-      <w:r>
-        <w:rPr>
-          <w:color w:val="000000"/>
-          <w:sz w:val="22"/>
-        </w:rPr>
-        <w:t xml:space="preserve">, A. Evans (2004): Fast and robust parameter estimation for statistical partial volume models in brain MRI. </w:t>
+        <w:t xml:space="preserve">J. Tohka, A. Zijdenbos, A. Evans (2004): Fast and robust parameter estimation for statistical partial volume models in brain MRI. </w:t>
       </w:r>
       <w:r>
         <w:rPr>
@@ -37955,39 +36000,37 @@
           <w:color w:val="000000"/>
           <w:sz w:val="22"/>
         </w:rPr>
-        <w:t xml:space="preserve">R.A. </w:t>
-      </w:r>
-      <w:proofErr w:type="spellStart"/>
-      <w:r>
+        <w:t xml:space="preserve">R.A. Yotter, R. Dahnke, P.M. Thompson, C. Gaser (2011a): Topological Correction of Brain Surface Meshes Using Spherical Harmonics. Human Brain Mapping, 32(7): 1109-24.  </w:t>
+      </w:r>
+    </w:p>
+    <w:p>
+      <w:pPr>
         <w:rPr>
           <w:color w:val="000000"/>
           <w:sz w:val="22"/>
         </w:rPr>
-        <w:t>Yotter</w:t>
-      </w:r>
-      <w:proofErr w:type="spellEnd"/>
+      </w:pPr>
       <w:r>
         <w:rPr>
           <w:color w:val="000000"/>
           <w:sz w:val="22"/>
         </w:rPr>
-        <w:t xml:space="preserve">, R. </w:t>
-      </w:r>
-      <w:proofErr w:type="spellStart"/>
-      <w:r>
+        <w:t xml:space="preserve">R.A. Yotter, G. Ziegler, I. Nenadic, P.M. Thompson, C. Gaser (2011b): Local cortical surface complexity maps from spherical harmonic reconstructions. Neuroimage, 56(3): 961-973.  </w:t>
+      </w:r>
+    </w:p>
+    <w:p>
+      <w:pPr>
         <w:rPr>
           <w:color w:val="000000"/>
           <w:sz w:val="22"/>
         </w:rPr>
-        <w:t>Dahnke</w:t>
-      </w:r>
-      <w:proofErr w:type="spellEnd"/>
+      </w:pPr>
       <w:r>
         <w:rPr>
           <w:color w:val="000000"/>
           <w:sz w:val="22"/>
         </w:rPr>
-        <w:t xml:space="preserve">, P.M. Thompson, C. Gaser (2011a): Topological Correction of Brain Surface Meshes Using Spherical Harmonics. Human Brain Mapping, 32(7): 1109-24.  </w:t>
+        <w:t xml:space="preserve">R.A. Yotter, P.M. Thompson, C. Gaser (2011c): Algorithms to Improve the Re-Parameterization of Spherical Mappings of Brain. Journal of Neuroimaging, 21(2):e134-47.  </w:t>
       </w:r>
     </w:p>
     <w:p>
@@ -38002,117 +36045,7 @@
           <w:color w:val="000000"/>
           <w:sz w:val="22"/>
         </w:rPr>
-        <w:t xml:space="preserve">R.A. </w:t>
-      </w:r>
-      <w:proofErr w:type="spellStart"/>
-      <w:r>
-        <w:rPr>
-          <w:color w:val="000000"/>
-          <w:sz w:val="22"/>
-        </w:rPr>
-        <w:t>Yotter</w:t>
-      </w:r>
-      <w:proofErr w:type="spellEnd"/>
-      <w:r>
-        <w:rPr>
-          <w:color w:val="000000"/>
-          <w:sz w:val="22"/>
-        </w:rPr>
-        <w:t xml:space="preserve">, G. Ziegler, I. </w:t>
-      </w:r>
-      <w:proofErr w:type="spellStart"/>
-      <w:r>
-        <w:rPr>
-          <w:color w:val="000000"/>
-          <w:sz w:val="22"/>
-        </w:rPr>
-        <w:t>Nenadic</w:t>
-      </w:r>
-      <w:proofErr w:type="spellEnd"/>
-      <w:r>
-        <w:rPr>
-          <w:color w:val="000000"/>
-          <w:sz w:val="22"/>
-        </w:rPr>
-        <w:t xml:space="preserve">, P.M. Thompson, C. Gaser (2011b): Local cortical surface complexity maps from spherical harmonic reconstructions. Neuroimage, 56(3): 961-973.  </w:t>
-      </w:r>
-    </w:p>
-    <w:p>
-      <w:pPr>
-        <w:rPr>
-          <w:color w:val="000000"/>
-          <w:sz w:val="22"/>
-        </w:rPr>
-      </w:pPr>
-      <w:r>
-        <w:rPr>
-          <w:color w:val="000000"/>
-          <w:sz w:val="22"/>
-        </w:rPr>
-        <w:t xml:space="preserve">R.A. </w:t>
-      </w:r>
-      <w:proofErr w:type="spellStart"/>
-      <w:r>
-        <w:rPr>
-          <w:color w:val="000000"/>
-          <w:sz w:val="22"/>
-        </w:rPr>
-        <w:t>Yotter</w:t>
-      </w:r>
-      <w:proofErr w:type="spellEnd"/>
-      <w:r>
-        <w:rPr>
-          <w:color w:val="000000"/>
-          <w:sz w:val="22"/>
-        </w:rPr>
-        <w:t xml:space="preserve">, P.M. Thompson, C. Gaser (2011c): Algorithms to Improve the Re-Parameterization of Spherical Mappings of Brain. Journal of Neuroimaging, 21(2):e134-47.  </w:t>
-      </w:r>
-    </w:p>
-    <w:p>
-      <w:pPr>
-        <w:rPr>
-          <w:color w:val="000000"/>
-          <w:sz w:val="22"/>
-        </w:rPr>
-      </w:pPr>
-      <w:r>
-        <w:rPr>
-          <w:color w:val="000000"/>
-          <w:sz w:val="22"/>
-        </w:rPr>
-        <w:t xml:space="preserve">R.A. </w:t>
-      </w:r>
-      <w:proofErr w:type="spellStart"/>
-      <w:r>
-        <w:rPr>
-          <w:color w:val="000000"/>
-          <w:sz w:val="22"/>
-        </w:rPr>
-        <w:t>Yotter</w:t>
-      </w:r>
-      <w:proofErr w:type="spellEnd"/>
-      <w:r>
-        <w:rPr>
-          <w:color w:val="000000"/>
-          <w:sz w:val="22"/>
-        </w:rPr>
-        <w:t xml:space="preserve">, G. Ziegler, P.M. Thompson, C. Gaser (2011d): </w:t>
-      </w:r>
-      <w:proofErr w:type="spellStart"/>
-      <w:r>
-        <w:rPr>
-          <w:color w:val="000000"/>
-          <w:sz w:val="22"/>
-        </w:rPr>
-        <w:t>Diffeometric</w:t>
-      </w:r>
-      <w:proofErr w:type="spellEnd"/>
-      <w:r>
-        <w:rPr>
-          <w:color w:val="000000"/>
-          <w:sz w:val="22"/>
-        </w:rPr>
-        <w:t xml:space="preserve"> Anatomical Registration on the Surface. HBM 2011.  </w:t>
+        <w:t xml:space="preserve">R.A. Yotter, G. Ziegler, P.M. Thompson, C. Gaser (2011d): Diffeometric Anatomical Registration on the Surface. HBM 2011.  </w:t>
       </w:r>
     </w:p>
     <w:p/>
@@ -38206,15 +36139,7 @@
       </w:r>
       <w:r>
         <w:tab/>
-        <w:t xml:space="preserve">Florian </w:t>
-      </w:r>
-      <w:proofErr w:type="spellStart"/>
-      <w:r>
-        <w:t>Kurth</w:t>
-      </w:r>
-      <w:proofErr w:type="spellEnd"/>
-      <w:r>
-        <w:t xml:space="preserve"> </w:t>
+        <w:t xml:space="preserve">Florian Kurth </w:t>
       </w:r>
       <w:hyperlink r:id="rId38" w:history="1">
         <w:r>
@@ -45140,7 +43065,7 @@
 </file>
 
 <file path=customXml/itemProps1.xml><?xml version="1.0" encoding="utf-8"?>
-<ds:datastoreItem xmlns:ds="http://schemas.openxmlformats.org/officeDocument/2006/customXml" ds:itemID="{C148C6BD-3C0C-B748-8C3C-F7C43652E656}">
+<ds:datastoreItem xmlns:ds="http://schemas.openxmlformats.org/officeDocument/2006/customXml" ds:itemID="{7A84FAFB-6932-1B40-93F0-9F2623A19E80}">
   <ds:schemaRefs>
     <ds:schemaRef ds:uri="http://schemas.openxmlformats.org/officeDocument/2006/bibliography"/>
   </ds:schemaRefs>

</xml_diff>